<commit_message>
Correction de quelques fautes d'ortographes
</commit_message>
<xml_diff>
--- a/Docs/Luca Coduri/Dossier_BoardGameManager_Angular_Luca_Coduri.docx
+++ b/Docs/Luca Coduri/Dossier_BoardGameManager_Angular_Luca_Coduri.docx
@@ -3142,7 +3142,13 @@
     </w:p>
     <w:p>
       <w:r>
-        <w:t>La dernière fonctionnalité est de pouvoir créer un vote afin de déterminer par exemple le prochain jeu qu’une bande de pote souhaiterais jouer.</w:t>
+        <w:t>La dernière fonctionnalité est de pouvoir créer un vote afin de déterminer par exemple le prochain jeu qu’une bande de pote souhaiterai</w:t>
+      </w:r>
+      <w:r>
+        <w:t>t</w:t>
+      </w:r>
+      <w:r>
+        <w:t xml:space="preserve"> jouer.</w:t>
       </w:r>
     </w:p>
     <w:p>
@@ -3162,7 +3168,13 @@
         <w:t xml:space="preserve">Pour pouvoir gérer ces jeux il faut évidemment pouvoir s’enregistrer sur le site. C’est pourquoi </w:t>
       </w:r>
       <w:r>
-        <w:t>une API sera codé à l’aide de Node.js. Cette API communiquera avec une base de données que l’on mettra en place avec Bastian.</w:t>
+        <w:t>une API sera codé</w:t>
+      </w:r>
+      <w:r>
+        <w:t>e</w:t>
+      </w:r>
+      <w:r>
+        <w:t xml:space="preserve"> à l’aide de Node.js. Cette API communiquera avec une base de données que l’on mettra en place avec Bastian.</w:t>
       </w:r>
       <w:r>
         <w:t xml:space="preserve"> </w:t>
@@ -3686,7 +3698,13 @@
         </w:numPr>
       </w:pPr>
       <w:r>
-        <w:t>Une base de données fonctionnelle et optimisé.</w:t>
+        <w:t>Une base de données fonctionnelle et optimisé</w:t>
+      </w:r>
+      <w:r>
+        <w:t>e</w:t>
+      </w:r>
+      <w:r>
+        <w:t>.</w:t>
       </w:r>
     </w:p>
     <w:p>
@@ -3746,7 +3764,19 @@
         </w:numPr>
       </w:pPr>
       <w:r>
-        <w:t>Tous les bugs (connu) doivent être corrigé.</w:t>
+        <w:t>Tous les bugs (connu</w:t>
+      </w:r>
+      <w:r>
+        <w:t>s</w:t>
+      </w:r>
+      <w:r>
+        <w:t>) doivent être corrigé</w:t>
+      </w:r>
+      <w:r>
+        <w:t>s</w:t>
+      </w:r>
+      <w:r>
+        <w:t>.</w:t>
       </w:r>
     </w:p>
     <w:p>
@@ -6583,7 +6613,13 @@
         <w:t>vais</w:t>
       </w:r>
       <w:r>
-        <w:t xml:space="preserve"> ainsi tester le cas ou tout fonctionne comme prévu mais aussi quand une route est </w:t>
+        <w:t xml:space="preserve"> ainsi tester le cas o</w:t>
+      </w:r>
+      <w:r>
+        <w:t>ù</w:t>
+      </w:r>
+      <w:r>
+        <w:t xml:space="preserve"> tout fonctionne comme prévu mais aussi quand une route est </w:t>
       </w:r>
       <w:r>
         <w:t>appelée</w:t>
@@ -6613,7 +6649,7 @@
         <w:t>i</w:t>
       </w:r>
       <w:r>
-        <w:t>s à utiliser le module Jasmine-node afin de pouvoir créer des tests automatiques pour express. Ce module est bien plus pratique que Postman car ça me permet d’avoir une réponse claire et rapide sur la réussite des tests.</w:t>
+        <w:t>s à utiliser le module Jasmine afin de pouvoir créer des tests automatiques pour express. Ce module est bien plus pratique que Postman car ça me permet d’avoir une réponse claire et rapide sur la réussite des tests.</w:t>
       </w:r>
       <w:r>
         <w:t xml:space="preserve"> </w:t>
@@ -6676,7 +6712,19 @@
         </w:rPr>
       </w:pPr>
       <w:r>
-        <w:t>Jasmine m’a donc permis de travailler en TDD, car j’ai pu commencer par écrire certain test et coder la fonctionnalité après.</w:t>
+        <w:t>Jasmine m’a donc permis de travailler en TDD, car j’ai pu commencer par écrire certain</w:t>
+      </w:r>
+      <w:r>
+        <w:t>s</w:t>
+      </w:r>
+      <w:r>
+        <w:t xml:space="preserve"> test</w:t>
+      </w:r>
+      <w:r>
+        <w:t>s</w:t>
+      </w:r>
+      <w:r>
+        <w:t xml:space="preserve"> et coder la fonctionnalité après.</w:t>
       </w:r>
     </w:p>
     <w:p/>
@@ -6848,7 +6896,13 @@
     <w:p>
       <w:r>
         <w:lastRenderedPageBreak/>
-        <w:t xml:space="preserve">Afin de facilité la conception du MCD, Draw.io </w:t>
+        <w:t>Afin de facilit</w:t>
+      </w:r>
+      <w:r>
+        <w:t>er</w:t>
+      </w:r>
+      <w:r>
+        <w:t xml:space="preserve"> la conception du MCD, Draw.io </w:t>
       </w:r>
       <w:r>
         <w:t>a</w:t>
@@ -6948,7 +7002,19 @@
     </w:p>
     <w:p>
       <w:r>
-        <w:t xml:space="preserve">Concernant la structure de dossier, le CLI d’Angular le gère plus ou moins pour moi. C’est-à-dire que lors de la création du projet le CLI créer les différents fichier et dossier pour rester </w:t>
+        <w:t>Concernant la structure de dossier, le CLI d’Angular le gère plus ou moins pour moi. C’est-à-dire que lors de la création du projet le CLI créer les différents fichier</w:t>
+      </w:r>
+      <w:r>
+        <w:t>s</w:t>
+      </w:r>
+      <w:r>
+        <w:t xml:space="preserve"> et dossier</w:t>
+      </w:r>
+      <w:r>
+        <w:t>s</w:t>
+      </w:r>
+      <w:r>
+        <w:t xml:space="preserve"> pour rester </w:t>
       </w:r>
       <w:r>
         <w:t>organiser</w:t>
@@ -6962,7 +7028,19 @@
     </w:p>
     <w:p>
       <w:r>
-        <w:t>Malheureusement il n’y a pas de CLI pour la création de notre (Bastian et moi) API. C’est pourquoi nous avons fait quelque recherche et décider d’adopter cette structure de dossier :</w:t>
+        <w:t>Malheureusement il n’y a pas de CLI pour la création de notre (Bastian et moi) API. C’est pourquoi nous avons fait quelque recherche et décid</w:t>
+      </w:r>
+      <w:r>
+        <w:t>é</w:t>
+      </w:r>
+      <w:r>
+        <w:t xml:space="preserve"> d’adopte</w:t>
+      </w:r>
+      <w:r>
+        <w:t>r</w:t>
+      </w:r>
+      <w:r>
+        <w:t xml:space="preserve"> cette structure de dossier :</w:t>
       </w:r>
     </w:p>
     <w:p>
@@ -7245,10 +7323,16 @@
       </w:r>
       <w:r>
         <w:br/>
-        <w:t>Ce diagramme de navigation n’est qu’une première idée, il ce peut qu’il change légèrement ou soit plus détaillé dans le futur</w:t>
+        <w:t xml:space="preserve">Ce diagramme de navigation n’est qu’une première idée, il </w:t>
+      </w:r>
+      <w:r>
+        <w:t>s</w:t>
       </w:r>
       <w:bookmarkStart w:id="24" w:name="_GoBack"/>
       <w:bookmarkEnd w:id="24"/>
+      <w:r>
+        <w:t>e peut qu’il change légèrement ou soit plus détaillé dans le futur</w:t>
+      </w:r>
     </w:p>
     <w:p>
       <w:pPr>
@@ -9009,27 +9093,14 @@
     <w:r>
       <w:tab/>
     </w:r>
-    <w:r>
-      <w:fldChar w:fldCharType="begin"/>
-    </w:r>
-    <w:r>
-      <w:instrText xml:space="preserve"> SAVEDATE  \* MERGEFORMAT </w:instrText>
-    </w:r>
-    <w:r>
-      <w:fldChar w:fldCharType="separate"/>
-    </w:r>
-    <w:r>
-      <w:rPr>
-        <w:noProof/>
-      </w:rPr>
-      <w:t>11/02/2020 19:21:00</w:t>
-    </w:r>
-    <w:r>
-      <w:rPr>
-        <w:noProof/>
-      </w:rPr>
-      <w:fldChar w:fldCharType="end"/>
-    </w:r>
+    <w:fldSimple w:instr=" SAVEDATE  \* MERGEFORMAT ">
+      <w:r>
+        <w:rPr>
+          <w:noProof/>
+        </w:rPr>
+        <w:t>11/02/2020 19:56:00</w:t>
+      </w:r>
+    </w:fldSimple>
     <w:r>
       <w:rPr>
         <w:rStyle w:val="PageNumber"/>

</xml_diff>

<commit_message>
Modification mineur component liste
</commit_message>
<xml_diff>
--- a/Docs/Luca Coduri/Dossier_BoardGameManager_Angular_Luca_Coduri.docx
+++ b/Docs/Luca Coduri/Dossier_BoardGameManager_Angular_Luca_Coduri.docx
@@ -1,10 +1,10 @@
 
 <file path=word/document.xml><?xml version="1.0" encoding="utf-8"?>
-<w:document xmlns:wpc="http://schemas.microsoft.com/office/word/2010/wordprocessingCanvas" xmlns:cx="http://schemas.microsoft.com/office/drawing/2014/chartex" xmlns:cx1="http://schemas.microsoft.com/office/drawing/2015/9/8/chartex" xmlns:mc="http://schemas.openxmlformats.org/markup-compatibility/2006" xmlns:o="urn:schemas-microsoft-com:office:office" xmlns:r="http://schemas.openxmlformats.org/officeDocument/2006/relationships" xmlns:m="http://schemas.openxmlformats.org/officeDocument/2006/math" xmlns:v="urn:schemas-microsoft-com:vml" xmlns:wp14="http://schemas.microsoft.com/office/word/2010/wordprocessingDrawing" xmlns:wp="http://schemas.openxmlformats.org/drawingml/2006/wordprocessingDrawing" xmlns:w10="urn:schemas-microsoft-com:office:word" xmlns:w="http://schemas.openxmlformats.org/wordprocessingml/2006/main" xmlns:w14="http://schemas.microsoft.com/office/word/2010/wordml" xmlns:w15="http://schemas.microsoft.com/office/word/2012/wordml" xmlns:w16se="http://schemas.microsoft.com/office/word/2015/wordml/symex" xmlns:wpg="http://schemas.microsoft.com/office/word/2010/wordprocessingGroup" xmlns:wpi="http://schemas.microsoft.com/office/word/2010/wordprocessingInk" xmlns:wne="http://schemas.microsoft.com/office/word/2006/wordml" xmlns:wps="http://schemas.microsoft.com/office/word/2010/wordprocessingShape" mc:Ignorable="w14 w15 w16se wp14">
+<w:document xmlns:wpc="http://schemas.microsoft.com/office/word/2010/wordprocessingCanvas" xmlns:cx="http://schemas.microsoft.com/office/drawing/2014/chartex" xmlns:cx1="http://schemas.microsoft.com/office/drawing/2015/9/8/chartex" xmlns:cx2="http://schemas.microsoft.com/office/drawing/2015/10/21/chartex" xmlns:cx3="http://schemas.microsoft.com/office/drawing/2016/5/9/chartex" xmlns:cx4="http://schemas.microsoft.com/office/drawing/2016/5/10/chartex" xmlns:cx5="http://schemas.microsoft.com/office/drawing/2016/5/11/chartex" xmlns:cx6="http://schemas.microsoft.com/office/drawing/2016/5/12/chartex" xmlns:cx7="http://schemas.microsoft.com/office/drawing/2016/5/13/chartex" xmlns:cx8="http://schemas.microsoft.com/office/drawing/2016/5/14/chartex" xmlns:mc="http://schemas.openxmlformats.org/markup-compatibility/2006" xmlns:aink="http://schemas.microsoft.com/office/drawing/2016/ink" xmlns:am3d="http://schemas.microsoft.com/office/drawing/2017/model3d" xmlns:o="urn:schemas-microsoft-com:office:office" xmlns:r="http://schemas.openxmlformats.org/officeDocument/2006/relationships" xmlns:m="http://schemas.openxmlformats.org/officeDocument/2006/math" xmlns:v="urn:schemas-microsoft-com:vml" xmlns:wp14="http://schemas.microsoft.com/office/word/2010/wordprocessingDrawing" xmlns:wp="http://schemas.openxmlformats.org/drawingml/2006/wordprocessingDrawing" xmlns:w10="urn:schemas-microsoft-com:office:word" xmlns:w="http://schemas.openxmlformats.org/wordprocessingml/2006/main" xmlns:w14="http://schemas.microsoft.com/office/word/2010/wordml" xmlns:w15="http://schemas.microsoft.com/office/word/2012/wordml" xmlns:w16cid="http://schemas.microsoft.com/office/word/2016/wordml/cid" xmlns:w16se="http://schemas.microsoft.com/office/word/2015/wordml/symex" xmlns:wpg="http://schemas.microsoft.com/office/word/2010/wordprocessingGroup" xmlns:wpi="http://schemas.microsoft.com/office/word/2010/wordprocessingInk" xmlns:wne="http://schemas.microsoft.com/office/word/2006/wordml" xmlns:wps="http://schemas.microsoft.com/office/word/2010/wordprocessingShape" mc:Ignorable="w14 w15 w16se w16cid wp14">
   <w:body>
     <w:p>
       <w:pPr>
-        <w:pStyle w:val="TM1"/>
+        <w:pStyle w:val="TOC1"/>
       </w:pPr>
       <w:r>
         <w:rPr>
@@ -76,7 +76,7 @@
     </w:p>
     <w:p>
       <w:pPr>
-        <w:pStyle w:val="TM1"/>
+        <w:pStyle w:val="TOC1"/>
       </w:pPr>
     </w:p>
     <w:tbl>
@@ -353,7 +353,7 @@
               </wp:anchor>
             </w:drawing>
           </mc:Choice>
-          <mc:Fallback xmlns:w16cid="http://schemas.microsoft.com/office/word/2016/wordml/cid" xmlns:am3d="http://schemas.microsoft.com/office/drawing/2017/model3d" xmlns:aink="http://schemas.microsoft.com/office/drawing/2016/ink" xmlns:cx8="http://schemas.microsoft.com/office/drawing/2016/5/14/chartex" xmlns:cx7="http://schemas.microsoft.com/office/drawing/2016/5/13/chartex" xmlns:cx6="http://schemas.microsoft.com/office/drawing/2016/5/12/chartex" xmlns:cx5="http://schemas.microsoft.com/office/drawing/2016/5/11/chartex" xmlns:cx4="http://schemas.microsoft.com/office/drawing/2016/5/10/chartex" xmlns:cx3="http://schemas.microsoft.com/office/drawing/2016/5/9/chartex" xmlns:cx2="http://schemas.microsoft.com/office/drawing/2015/10/21/chartex">
+          <mc:Fallback>
             <w:pict>
               <v:shapetype w14:anchorId="365DDB16" id="_x0000_t202" coordsize="21600,21600" o:spt="202" path="m,l,21600r21600,l21600,xe">
                 <v:stroke joinstyle="miter"/>
@@ -616,7 +616,7 @@
               </wp:anchor>
             </w:drawing>
           </mc:Choice>
-          <mc:Fallback xmlns:w16cid="http://schemas.microsoft.com/office/word/2016/wordml/cid" xmlns:am3d="http://schemas.microsoft.com/office/drawing/2017/model3d" xmlns:aink="http://schemas.microsoft.com/office/drawing/2016/ink" xmlns:cx8="http://schemas.microsoft.com/office/drawing/2016/5/14/chartex" xmlns:cx7="http://schemas.microsoft.com/office/drawing/2016/5/13/chartex" xmlns:cx6="http://schemas.microsoft.com/office/drawing/2016/5/12/chartex" xmlns:cx5="http://schemas.microsoft.com/office/drawing/2016/5/11/chartex" xmlns:cx4="http://schemas.microsoft.com/office/drawing/2016/5/10/chartex" xmlns:cx3="http://schemas.microsoft.com/office/drawing/2016/5/9/chartex" xmlns:cx2="http://schemas.microsoft.com/office/drawing/2015/10/21/chartex">
+          <mc:Fallback>
             <w:pict>
               <v:shape w14:anchorId="6C0DFFFF" id="Zone de texte 1" o:spid="_x0000_s1027" type="#_x0000_t202" style="position:absolute;margin-left:164pt;margin-top:2.65pt;width:119.25pt;height:53.55pt;z-index:251658240;visibility:visible;mso-wrap-style:square;mso-width-percent:0;mso-height-percent:0;mso-wrap-distance-left:9pt;mso-wrap-distance-top:0;mso-wrap-distance-right:9pt;mso-wrap-distance-bottom:0;mso-position-horizontal:absolute;mso-position-horizontal-relative:text;mso-position-vertical:absolute;mso-position-vertical-relative:text;mso-width-percent:0;mso-height-percent:0;mso-width-relative:page;mso-height-relative:page;v-text-anchor:top" o:gfxdata="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" filled="f" stroked="f">
                 <v:textbox>
@@ -683,7 +683,7 @@
     </w:p>
     <w:p>
       <w:pPr>
-        <w:pStyle w:val="TM1"/>
+        <w:pStyle w:val="TOC1"/>
         <w:rPr>
           <w:szCs w:val="24"/>
         </w:rPr>
@@ -706,7 +706,7 @@
       <w:hyperlink w:anchor="_Toc2333847" w:history="1">
         <w:r>
           <w:rPr>
-            <w:rStyle w:val="Lienhypertexte"/>
+            <w:rStyle w:val="Hyperlink"/>
           </w:rPr>
           <w:t>1</w:t>
         </w:r>
@@ -718,7 +718,7 @@
         </w:r>
         <w:r>
           <w:rPr>
-            <w:rStyle w:val="Lienhypertexte"/>
+            <w:rStyle w:val="Hyperlink"/>
           </w:rPr>
           <w:t>Introduction</w:t>
         </w:r>
@@ -767,7 +767,7 @@
     </w:p>
     <w:p>
       <w:pPr>
-        <w:pStyle w:val="TM2"/>
+        <w:pStyle w:val="TOC2"/>
         <w:tabs>
           <w:tab w:val="left" w:pos="800"/>
           <w:tab w:val="right" w:leader="dot" w:pos="9060"/>
@@ -780,7 +780,7 @@
       <w:hyperlink w:anchor="_Toc2333848" w:history="1">
         <w:r>
           <w:rPr>
-            <w:rStyle w:val="Lienhypertexte"/>
+            <w:rStyle w:val="Hyperlink"/>
             <w:iCs/>
             <w:noProof/>
           </w:rPr>
@@ -795,7 +795,7 @@
         </w:r>
         <w:r>
           <w:rPr>
-            <w:rStyle w:val="Lienhypertexte"/>
+            <w:rStyle w:val="Hyperlink"/>
             <w:iCs/>
             <w:noProof/>
           </w:rPr>
@@ -853,7 +853,7 @@
     </w:p>
     <w:p>
       <w:pPr>
-        <w:pStyle w:val="TM2"/>
+        <w:pStyle w:val="TOC2"/>
         <w:tabs>
           <w:tab w:val="left" w:pos="800"/>
           <w:tab w:val="right" w:leader="dot" w:pos="9060"/>
@@ -866,7 +866,7 @@
       <w:hyperlink w:anchor="_Toc2333849" w:history="1">
         <w:r>
           <w:rPr>
-            <w:rStyle w:val="Lienhypertexte"/>
+            <w:rStyle w:val="Hyperlink"/>
             <w:iCs/>
             <w:noProof/>
           </w:rPr>
@@ -881,7 +881,7 @@
         </w:r>
         <w:r>
           <w:rPr>
-            <w:rStyle w:val="Lienhypertexte"/>
+            <w:rStyle w:val="Hyperlink"/>
             <w:iCs/>
             <w:noProof/>
           </w:rPr>
@@ -939,7 +939,7 @@
     </w:p>
     <w:p>
       <w:pPr>
-        <w:pStyle w:val="TM2"/>
+        <w:pStyle w:val="TOC2"/>
         <w:tabs>
           <w:tab w:val="left" w:pos="800"/>
           <w:tab w:val="right" w:leader="dot" w:pos="9060"/>
@@ -952,7 +952,7 @@
       <w:hyperlink w:anchor="_Toc2333850" w:history="1">
         <w:r>
           <w:rPr>
-            <w:rStyle w:val="Lienhypertexte"/>
+            <w:rStyle w:val="Hyperlink"/>
             <w:iCs/>
             <w:noProof/>
           </w:rPr>
@@ -967,7 +967,7 @@
         </w:r>
         <w:r>
           <w:rPr>
-            <w:rStyle w:val="Lienhypertexte"/>
+            <w:rStyle w:val="Hyperlink"/>
             <w:iCs/>
             <w:noProof/>
           </w:rPr>
@@ -1025,7 +1025,7 @@
     </w:p>
     <w:p>
       <w:pPr>
-        <w:pStyle w:val="TM2"/>
+        <w:pStyle w:val="TOC2"/>
         <w:tabs>
           <w:tab w:val="left" w:pos="800"/>
           <w:tab w:val="right" w:leader="dot" w:pos="9060"/>
@@ -1038,7 +1038,7 @@
       <w:hyperlink w:anchor="_Toc2333851" w:history="1">
         <w:r>
           <w:rPr>
-            <w:rStyle w:val="Lienhypertexte"/>
+            <w:rStyle w:val="Hyperlink"/>
             <w:iCs/>
             <w:noProof/>
           </w:rPr>
@@ -1053,7 +1053,7 @@
         </w:r>
         <w:r>
           <w:rPr>
-            <w:rStyle w:val="Lienhypertexte"/>
+            <w:rStyle w:val="Hyperlink"/>
             <w:iCs/>
             <w:noProof/>
           </w:rPr>
@@ -1111,7 +1111,7 @@
     </w:p>
     <w:p>
       <w:pPr>
-        <w:pStyle w:val="TM1"/>
+        <w:pStyle w:val="TOC1"/>
         <w:rPr>
           <w:szCs w:val="24"/>
         </w:rPr>
@@ -1119,7 +1119,7 @@
       <w:hyperlink w:anchor="_Toc2333852" w:history="1">
         <w:r>
           <w:rPr>
-            <w:rStyle w:val="Lienhypertexte"/>
+            <w:rStyle w:val="Hyperlink"/>
           </w:rPr>
           <w:t>2</w:t>
         </w:r>
@@ -1131,7 +1131,7 @@
         </w:r>
         <w:r>
           <w:rPr>
-            <w:rStyle w:val="Lienhypertexte"/>
+            <w:rStyle w:val="Hyperlink"/>
           </w:rPr>
           <w:t>Analyse</w:t>
         </w:r>
@@ -1180,7 +1180,7 @@
     </w:p>
     <w:p>
       <w:pPr>
-        <w:pStyle w:val="TM2"/>
+        <w:pStyle w:val="TOC2"/>
         <w:tabs>
           <w:tab w:val="left" w:pos="800"/>
           <w:tab w:val="right" w:leader="dot" w:pos="9060"/>
@@ -1193,7 +1193,7 @@
       <w:hyperlink w:anchor="_Toc2333853" w:history="1">
         <w:r>
           <w:rPr>
-            <w:rStyle w:val="Lienhypertexte"/>
+            <w:rStyle w:val="Hyperlink"/>
             <w:iCs/>
             <w:noProof/>
           </w:rPr>
@@ -1208,7 +1208,7 @@
         </w:r>
         <w:r>
           <w:rPr>
-            <w:rStyle w:val="Lienhypertexte"/>
+            <w:rStyle w:val="Hyperlink"/>
             <w:iCs/>
             <w:noProof/>
           </w:rPr>
@@ -1266,7 +1266,7 @@
     </w:p>
     <w:p>
       <w:pPr>
-        <w:pStyle w:val="TM3"/>
+        <w:pStyle w:val="TOC3"/>
         <w:tabs>
           <w:tab w:val="left" w:pos="1200"/>
           <w:tab w:val="right" w:leader="dot" w:pos="9060"/>
@@ -1279,7 +1279,7 @@
       <w:hyperlink w:anchor="_Toc2333854" w:history="1">
         <w:r>
           <w:rPr>
-            <w:rStyle w:val="Lienhypertexte"/>
+            <w:rStyle w:val="Hyperlink"/>
             <w:noProof/>
             <w:lang w:val="en"/>
           </w:rPr>
@@ -1294,7 +1294,7 @@
         </w:r>
         <w:r>
           <w:rPr>
-            <w:rStyle w:val="Lienhypertexte"/>
+            <w:rStyle w:val="Hyperlink"/>
             <w:noProof/>
             <w:lang w:val="en"/>
           </w:rPr>
@@ -1352,7 +1352,7 @@
     </w:p>
     <w:p>
       <w:pPr>
-        <w:pStyle w:val="TM3"/>
+        <w:pStyle w:val="TOC3"/>
         <w:tabs>
           <w:tab w:val="left" w:pos="1200"/>
           <w:tab w:val="right" w:leader="dot" w:pos="9060"/>
@@ -1365,7 +1365,7 @@
       <w:hyperlink w:anchor="_Toc2333855" w:history="1">
         <w:r>
           <w:rPr>
-            <w:rStyle w:val="Lienhypertexte"/>
+            <w:rStyle w:val="Hyperlink"/>
             <w:noProof/>
             <w:lang w:val="en"/>
           </w:rPr>
@@ -1380,7 +1380,7 @@
         </w:r>
         <w:r>
           <w:rPr>
-            <w:rStyle w:val="Lienhypertexte"/>
+            <w:rStyle w:val="Hyperlink"/>
             <w:noProof/>
             <w:lang w:val="en"/>
           </w:rPr>
@@ -1438,7 +1438,7 @@
     </w:p>
     <w:p>
       <w:pPr>
-        <w:pStyle w:val="TM3"/>
+        <w:pStyle w:val="TOC3"/>
         <w:tabs>
           <w:tab w:val="left" w:pos="1200"/>
           <w:tab w:val="right" w:leader="dot" w:pos="9060"/>
@@ -1451,7 +1451,7 @@
       <w:hyperlink w:anchor="_Toc2333856" w:history="1">
         <w:r>
           <w:rPr>
-            <w:rStyle w:val="Lienhypertexte"/>
+            <w:rStyle w:val="Hyperlink"/>
             <w:noProof/>
             <w:lang w:val="en"/>
           </w:rPr>
@@ -1466,7 +1466,7 @@
         </w:r>
         <w:r>
           <w:rPr>
-            <w:rStyle w:val="Lienhypertexte"/>
+            <w:rStyle w:val="Hyperlink"/>
             <w:noProof/>
             <w:lang w:val="en"/>
           </w:rPr>
@@ -1524,7 +1524,7 @@
     </w:p>
     <w:p>
       <w:pPr>
-        <w:pStyle w:val="TM2"/>
+        <w:pStyle w:val="TOC2"/>
         <w:tabs>
           <w:tab w:val="left" w:pos="800"/>
           <w:tab w:val="right" w:leader="dot" w:pos="9060"/>
@@ -1537,7 +1537,7 @@
       <w:hyperlink w:anchor="_Toc2333857" w:history="1">
         <w:r>
           <w:rPr>
-            <w:rStyle w:val="Lienhypertexte"/>
+            <w:rStyle w:val="Hyperlink"/>
             <w:iCs/>
             <w:noProof/>
           </w:rPr>
@@ -1552,7 +1552,7 @@
         </w:r>
         <w:r>
           <w:rPr>
-            <w:rStyle w:val="Lienhypertexte"/>
+            <w:rStyle w:val="Hyperlink"/>
             <w:iCs/>
             <w:noProof/>
           </w:rPr>
@@ -1610,7 +1610,7 @@
     </w:p>
     <w:p>
       <w:pPr>
-        <w:pStyle w:val="TM2"/>
+        <w:pStyle w:val="TOC2"/>
         <w:tabs>
           <w:tab w:val="left" w:pos="800"/>
           <w:tab w:val="right" w:leader="dot" w:pos="9060"/>
@@ -1623,7 +1623,7 @@
       <w:hyperlink w:anchor="_Toc2333858" w:history="1">
         <w:r>
           <w:rPr>
-            <w:rStyle w:val="Lienhypertexte"/>
+            <w:rStyle w:val="Hyperlink"/>
             <w:iCs/>
             <w:noProof/>
           </w:rPr>
@@ -1638,7 +1638,7 @@
         </w:r>
         <w:r>
           <w:rPr>
-            <w:rStyle w:val="Lienhypertexte"/>
+            <w:rStyle w:val="Hyperlink"/>
             <w:iCs/>
             <w:noProof/>
           </w:rPr>
@@ -1696,7 +1696,7 @@
     </w:p>
     <w:p>
       <w:pPr>
-        <w:pStyle w:val="TM2"/>
+        <w:pStyle w:val="TOC2"/>
         <w:tabs>
           <w:tab w:val="left" w:pos="800"/>
           <w:tab w:val="right" w:leader="dot" w:pos="9060"/>
@@ -1709,7 +1709,7 @@
       <w:hyperlink w:anchor="_Toc2333859" w:history="1">
         <w:r>
           <w:rPr>
-            <w:rStyle w:val="Lienhypertexte"/>
+            <w:rStyle w:val="Hyperlink"/>
             <w:iCs/>
             <w:noProof/>
           </w:rPr>
@@ -1724,7 +1724,7 @@
         </w:r>
         <w:r>
           <w:rPr>
-            <w:rStyle w:val="Lienhypertexte"/>
+            <w:rStyle w:val="Hyperlink"/>
             <w:iCs/>
             <w:noProof/>
           </w:rPr>
@@ -1782,7 +1782,7 @@
     </w:p>
     <w:p>
       <w:pPr>
-        <w:pStyle w:val="TM1"/>
+        <w:pStyle w:val="TOC1"/>
         <w:rPr>
           <w:szCs w:val="24"/>
         </w:rPr>
@@ -1790,7 +1790,7 @@
       <w:hyperlink w:anchor="_Toc2333860" w:history="1">
         <w:r>
           <w:rPr>
-            <w:rStyle w:val="Lienhypertexte"/>
+            <w:rStyle w:val="Hyperlink"/>
           </w:rPr>
           <w:t>3</w:t>
         </w:r>
@@ -1802,7 +1802,7 @@
         </w:r>
         <w:r>
           <w:rPr>
-            <w:rStyle w:val="Lienhypertexte"/>
+            <w:rStyle w:val="Hyperlink"/>
           </w:rPr>
           <w:t>Implémentation</w:t>
         </w:r>
@@ -1851,7 +1851,7 @@
     </w:p>
     <w:p>
       <w:pPr>
-        <w:pStyle w:val="TM2"/>
+        <w:pStyle w:val="TOC2"/>
         <w:tabs>
           <w:tab w:val="left" w:pos="800"/>
           <w:tab w:val="right" w:leader="dot" w:pos="9060"/>
@@ -1864,7 +1864,7 @@
       <w:hyperlink w:anchor="_Toc2333861" w:history="1">
         <w:r>
           <w:rPr>
-            <w:rStyle w:val="Lienhypertexte"/>
+            <w:rStyle w:val="Hyperlink"/>
             <w:iCs/>
             <w:noProof/>
           </w:rPr>
@@ -1879,7 +1879,7 @@
         </w:r>
         <w:r>
           <w:rPr>
-            <w:rStyle w:val="Lienhypertexte"/>
+            <w:rStyle w:val="Hyperlink"/>
             <w:iCs/>
             <w:noProof/>
           </w:rPr>
@@ -1937,7 +1937,7 @@
     </w:p>
     <w:p>
       <w:pPr>
-        <w:pStyle w:val="TM2"/>
+        <w:pStyle w:val="TOC2"/>
         <w:tabs>
           <w:tab w:val="left" w:pos="800"/>
           <w:tab w:val="right" w:leader="dot" w:pos="9060"/>
@@ -1950,7 +1950,7 @@
       <w:hyperlink w:anchor="_Toc2333862" w:history="1">
         <w:r>
           <w:rPr>
-            <w:rStyle w:val="Lienhypertexte"/>
+            <w:rStyle w:val="Hyperlink"/>
             <w:iCs/>
             <w:noProof/>
           </w:rPr>
@@ -1965,7 +1965,7 @@
         </w:r>
         <w:r>
           <w:rPr>
-            <w:rStyle w:val="Lienhypertexte"/>
+            <w:rStyle w:val="Hyperlink"/>
             <w:iCs/>
             <w:noProof/>
           </w:rPr>
@@ -2023,7 +2023,7 @@
     </w:p>
     <w:p>
       <w:pPr>
-        <w:pStyle w:val="TM2"/>
+        <w:pStyle w:val="TOC2"/>
         <w:tabs>
           <w:tab w:val="left" w:pos="800"/>
           <w:tab w:val="right" w:leader="dot" w:pos="9060"/>
@@ -2036,7 +2036,7 @@
       <w:hyperlink w:anchor="_Toc2333863" w:history="1">
         <w:r>
           <w:rPr>
-            <w:rStyle w:val="Lienhypertexte"/>
+            <w:rStyle w:val="Hyperlink"/>
             <w:iCs/>
             <w:noProof/>
           </w:rPr>
@@ -2051,7 +2051,7 @@
         </w:r>
         <w:r>
           <w:rPr>
-            <w:rStyle w:val="Lienhypertexte"/>
+            <w:rStyle w:val="Hyperlink"/>
             <w:iCs/>
             <w:noProof/>
           </w:rPr>
@@ -2109,7 +2109,7 @@
     </w:p>
     <w:p>
       <w:pPr>
-        <w:pStyle w:val="TM2"/>
+        <w:pStyle w:val="TOC2"/>
         <w:tabs>
           <w:tab w:val="left" w:pos="800"/>
           <w:tab w:val="right" w:leader="dot" w:pos="9060"/>
@@ -2122,7 +2122,7 @@
       <w:hyperlink w:anchor="_Toc2333864" w:history="1">
         <w:r>
           <w:rPr>
-            <w:rStyle w:val="Lienhypertexte"/>
+            <w:rStyle w:val="Hyperlink"/>
             <w:iCs/>
             <w:noProof/>
           </w:rPr>
@@ -2137,7 +2137,7 @@
         </w:r>
         <w:r>
           <w:rPr>
-            <w:rStyle w:val="Lienhypertexte"/>
+            <w:rStyle w:val="Hyperlink"/>
             <w:iCs/>
             <w:noProof/>
           </w:rPr>
@@ -2195,7 +2195,7 @@
     </w:p>
     <w:p>
       <w:pPr>
-        <w:pStyle w:val="TM3"/>
+        <w:pStyle w:val="TOC3"/>
         <w:tabs>
           <w:tab w:val="left" w:pos="1200"/>
           <w:tab w:val="right" w:leader="dot" w:pos="9060"/>
@@ -2208,7 +2208,7 @@
       <w:hyperlink w:anchor="_Toc2333865" w:history="1">
         <w:r>
           <w:rPr>
-            <w:rStyle w:val="Lienhypertexte"/>
+            <w:rStyle w:val="Hyperlink"/>
             <w:noProof/>
           </w:rPr>
           <w:t>3.4.1</w:t>
@@ -2222,7 +2222,7 @@
         </w:r>
         <w:r>
           <w:rPr>
-            <w:rStyle w:val="Lienhypertexte"/>
+            <w:rStyle w:val="Hyperlink"/>
             <w:noProof/>
           </w:rPr>
           <w:t>Point 1</w:t>
@@ -2279,7 +2279,7 @@
     </w:p>
     <w:p>
       <w:pPr>
-        <w:pStyle w:val="TM3"/>
+        <w:pStyle w:val="TOC3"/>
         <w:tabs>
           <w:tab w:val="left" w:pos="1200"/>
           <w:tab w:val="right" w:leader="dot" w:pos="9060"/>
@@ -2292,7 +2292,7 @@
       <w:hyperlink w:anchor="_Toc2333866" w:history="1">
         <w:r>
           <w:rPr>
-            <w:rStyle w:val="Lienhypertexte"/>
+            <w:rStyle w:val="Hyperlink"/>
             <w:noProof/>
           </w:rPr>
           <w:t>3.4.2</w:t>
@@ -2306,7 +2306,7 @@
         </w:r>
         <w:r>
           <w:rPr>
-            <w:rStyle w:val="Lienhypertexte"/>
+            <w:rStyle w:val="Hyperlink"/>
             <w:noProof/>
           </w:rPr>
           <w:t>Point 2</w:t>
@@ -2363,7 +2363,7 @@
     </w:p>
     <w:p>
       <w:pPr>
-        <w:pStyle w:val="TM3"/>
+        <w:pStyle w:val="TOC3"/>
         <w:tabs>
           <w:tab w:val="left" w:pos="1200"/>
           <w:tab w:val="right" w:leader="dot" w:pos="9060"/>
@@ -2376,7 +2376,7 @@
       <w:hyperlink w:anchor="_Toc2333867" w:history="1">
         <w:r>
           <w:rPr>
-            <w:rStyle w:val="Lienhypertexte"/>
+            <w:rStyle w:val="Hyperlink"/>
             <w:noProof/>
           </w:rPr>
           <w:t>3.4.3</w:t>
@@ -2390,7 +2390,7 @@
         </w:r>
         <w:r>
           <w:rPr>
-            <w:rStyle w:val="Lienhypertexte"/>
+            <w:rStyle w:val="Hyperlink"/>
             <w:noProof/>
           </w:rPr>
           <w:t>Point …</w:t>
@@ -2447,7 +2447,7 @@
     </w:p>
     <w:p>
       <w:pPr>
-        <w:pStyle w:val="TM2"/>
+        <w:pStyle w:val="TOC2"/>
         <w:tabs>
           <w:tab w:val="left" w:pos="800"/>
           <w:tab w:val="right" w:leader="dot" w:pos="9060"/>
@@ -2460,7 +2460,7 @@
       <w:hyperlink w:anchor="_Toc2333868" w:history="1">
         <w:r>
           <w:rPr>
-            <w:rStyle w:val="Lienhypertexte"/>
+            <w:rStyle w:val="Hyperlink"/>
             <w:iCs/>
             <w:noProof/>
           </w:rPr>
@@ -2475,7 +2475,7 @@
         </w:r>
         <w:r>
           <w:rPr>
-            <w:rStyle w:val="Lienhypertexte"/>
+            <w:rStyle w:val="Hyperlink"/>
             <w:iCs/>
             <w:noProof/>
           </w:rPr>
@@ -2533,7 +2533,7 @@
     </w:p>
     <w:p>
       <w:pPr>
-        <w:pStyle w:val="TM1"/>
+        <w:pStyle w:val="TOC1"/>
         <w:rPr>
           <w:szCs w:val="24"/>
         </w:rPr>
@@ -2541,7 +2541,7 @@
       <w:hyperlink w:anchor="_Toc2333869" w:history="1">
         <w:r>
           <w:rPr>
-            <w:rStyle w:val="Lienhypertexte"/>
+            <w:rStyle w:val="Hyperlink"/>
           </w:rPr>
           <w:t>4</w:t>
         </w:r>
@@ -2553,7 +2553,7 @@
         </w:r>
         <w:r>
           <w:rPr>
-            <w:rStyle w:val="Lienhypertexte"/>
+            <w:rStyle w:val="Hyperlink"/>
           </w:rPr>
           <w:t>Tests</w:t>
         </w:r>
@@ -2602,7 +2602,7 @@
     </w:p>
     <w:p>
       <w:pPr>
-        <w:pStyle w:val="TM2"/>
+        <w:pStyle w:val="TOC2"/>
         <w:tabs>
           <w:tab w:val="left" w:pos="800"/>
           <w:tab w:val="right" w:leader="dot" w:pos="9060"/>
@@ -2615,7 +2615,7 @@
       <w:hyperlink w:anchor="_Toc2333870" w:history="1">
         <w:r>
           <w:rPr>
-            <w:rStyle w:val="Lienhypertexte"/>
+            <w:rStyle w:val="Hyperlink"/>
             <w:iCs/>
             <w:noProof/>
           </w:rPr>
@@ -2630,7 +2630,7 @@
         </w:r>
         <w:r>
           <w:rPr>
-            <w:rStyle w:val="Lienhypertexte"/>
+            <w:rStyle w:val="Hyperlink"/>
             <w:iCs/>
             <w:noProof/>
           </w:rPr>
@@ -2688,7 +2688,7 @@
     </w:p>
     <w:p>
       <w:pPr>
-        <w:pStyle w:val="TM2"/>
+        <w:pStyle w:val="TOC2"/>
         <w:tabs>
           <w:tab w:val="left" w:pos="800"/>
           <w:tab w:val="right" w:leader="dot" w:pos="9060"/>
@@ -2701,7 +2701,7 @@
       <w:hyperlink w:anchor="_Toc2333871" w:history="1">
         <w:r>
           <w:rPr>
-            <w:rStyle w:val="Lienhypertexte"/>
+            <w:rStyle w:val="Hyperlink"/>
             <w:iCs/>
             <w:noProof/>
           </w:rPr>
@@ -2716,7 +2716,7 @@
         </w:r>
         <w:r>
           <w:rPr>
-            <w:rStyle w:val="Lienhypertexte"/>
+            <w:rStyle w:val="Hyperlink"/>
             <w:iCs/>
             <w:noProof/>
           </w:rPr>
@@ -2774,7 +2774,7 @@
     </w:p>
     <w:p>
       <w:pPr>
-        <w:pStyle w:val="TM1"/>
+        <w:pStyle w:val="TOC1"/>
         <w:rPr>
           <w:szCs w:val="24"/>
         </w:rPr>
@@ -2782,7 +2782,7 @@
       <w:hyperlink w:anchor="_Toc2333872" w:history="1">
         <w:r>
           <w:rPr>
-            <w:rStyle w:val="Lienhypertexte"/>
+            <w:rStyle w:val="Hyperlink"/>
           </w:rPr>
           <w:t>5</w:t>
         </w:r>
@@ -2794,7 +2794,7 @@
         </w:r>
         <w:r>
           <w:rPr>
-            <w:rStyle w:val="Lienhypertexte"/>
+            <w:rStyle w:val="Hyperlink"/>
           </w:rPr>
           <w:t>Conclusions</w:t>
         </w:r>
@@ -2843,7 +2843,7 @@
     </w:p>
     <w:p>
       <w:pPr>
-        <w:pStyle w:val="TM1"/>
+        <w:pStyle w:val="TOC1"/>
         <w:rPr>
           <w:szCs w:val="24"/>
         </w:rPr>
@@ -2851,7 +2851,7 @@
       <w:hyperlink w:anchor="_Toc2333873" w:history="1">
         <w:r>
           <w:rPr>
-            <w:rStyle w:val="Lienhypertexte"/>
+            <w:rStyle w:val="Hyperlink"/>
           </w:rPr>
           <w:t>6</w:t>
         </w:r>
@@ -2863,7 +2863,7 @@
         </w:r>
         <w:r>
           <w:rPr>
-            <w:rStyle w:val="Lienhypertexte"/>
+            <w:rStyle w:val="Hyperlink"/>
           </w:rPr>
           <w:t>Annexes</w:t>
         </w:r>
@@ -2912,7 +2912,7 @@
     </w:p>
     <w:p>
       <w:pPr>
-        <w:pStyle w:val="TM2"/>
+        <w:pStyle w:val="TOC2"/>
         <w:tabs>
           <w:tab w:val="left" w:pos="800"/>
           <w:tab w:val="right" w:leader="dot" w:pos="9060"/>
@@ -2925,7 +2925,7 @@
       <w:hyperlink w:anchor="_Toc2333874" w:history="1">
         <w:r>
           <w:rPr>
-            <w:rStyle w:val="Lienhypertexte"/>
+            <w:rStyle w:val="Hyperlink"/>
             <w:iCs/>
             <w:noProof/>
           </w:rPr>
@@ -2940,7 +2940,7 @@
         </w:r>
         <w:r>
           <w:rPr>
-            <w:rStyle w:val="Lienhypertexte"/>
+            <w:rStyle w:val="Hyperlink"/>
             <w:iCs/>
             <w:noProof/>
           </w:rPr>
@@ -2998,7 +2998,7 @@
     </w:p>
     <w:p>
       <w:pPr>
-        <w:pStyle w:val="TM2"/>
+        <w:pStyle w:val="TOC2"/>
         <w:tabs>
           <w:tab w:val="left" w:pos="800"/>
           <w:tab w:val="right" w:leader="dot" w:pos="9060"/>
@@ -3011,7 +3011,7 @@
       <w:hyperlink w:anchor="_Toc2333875" w:history="1">
         <w:r>
           <w:rPr>
-            <w:rStyle w:val="Lienhypertexte"/>
+            <w:rStyle w:val="Hyperlink"/>
             <w:iCs/>
             <w:noProof/>
           </w:rPr>
@@ -3026,7 +3026,7 @@
         </w:r>
         <w:r>
           <w:rPr>
-            <w:rStyle w:val="Lienhypertexte"/>
+            <w:rStyle w:val="Hyperlink"/>
             <w:iCs/>
             <w:noProof/>
           </w:rPr>
@@ -3103,7 +3103,7 @@
     </w:p>
     <w:p>
       <w:pPr>
-        <w:pStyle w:val="Titre1"/>
+        <w:pStyle w:val="Heading1"/>
       </w:pPr>
       <w:bookmarkStart w:id="0" w:name="_Toc2333847"/>
       <w:r>
@@ -3114,7 +3114,7 @@
     </w:p>
     <w:p>
       <w:pPr>
-        <w:pStyle w:val="Titre2"/>
+        <w:pStyle w:val="Heading2"/>
         <w:rPr>
           <w:i/>
           <w:iCs/>
@@ -3217,7 +3217,7 @@
     </w:p>
     <w:p>
       <w:pPr>
-        <w:pStyle w:val="Titre2"/>
+        <w:pStyle w:val="Heading2"/>
         <w:rPr>
           <w:i/>
           <w:iCs/>
@@ -3254,7 +3254,7 @@
       <w:hyperlink r:id="rId10" w:history="1">
         <w:r>
           <w:rPr>
-            <w:rStyle w:val="Lienhypertexte"/>
+            <w:rStyle w:val="Hyperlink"/>
           </w:rPr>
           <w:t>luca.coduri@cpnv.ch</w:t>
         </w:r>
@@ -3270,7 +3270,7 @@
       <w:hyperlink r:id="rId11" w:history="1">
         <w:r>
           <w:rPr>
-            <w:rStyle w:val="Lienhypertexte"/>
+            <w:rStyle w:val="Hyperlink"/>
           </w:rPr>
           <w:t>bastian.chollet@cpnv.ch</w:t>
         </w:r>
@@ -3337,7 +3337,7 @@
       <w:hyperlink r:id="rId12" w:history="1">
         <w:r>
           <w:rPr>
-            <w:rStyle w:val="Lienhypertexte"/>
+            <w:rStyle w:val="Hyperlink"/>
             <w:lang w:val="fr-CH"/>
           </w:rPr>
           <w:t>Frederique.ANDOLFATTO@cpnv.ch</w:t>
@@ -3365,7 +3365,7 @@
       <w:hyperlink r:id="rId13" w:history="1">
         <w:r>
           <w:rPr>
-            <w:rStyle w:val="Lienhypertexte"/>
+            <w:rStyle w:val="Hyperlink"/>
             <w:lang w:val="fr-CH"/>
           </w:rPr>
           <w:t>loic.viret@cpnv.ch</w:t>
@@ -3674,7 +3674,7 @@
     </w:p>
     <w:p>
       <w:pPr>
-        <w:pStyle w:val="Titre2"/>
+        <w:pStyle w:val="Heading2"/>
         <w:rPr>
           <w:i/>
           <w:iCs/>
@@ -3691,7 +3691,7 @@
     </w:p>
     <w:p>
       <w:pPr>
-        <w:pStyle w:val="Paragraphedeliste"/>
+        <w:pStyle w:val="ListParagraph"/>
         <w:numPr>
           <w:ilvl w:val="0"/>
           <w:numId w:val="30"/>
@@ -3709,7 +3709,7 @@
     </w:p>
     <w:p>
       <w:pPr>
-        <w:pStyle w:val="Paragraphedeliste"/>
+        <w:pStyle w:val="ListParagraph"/>
         <w:numPr>
           <w:ilvl w:val="0"/>
           <w:numId w:val="30"/>
@@ -3724,7 +3724,7 @@
     </w:p>
     <w:p>
       <w:pPr>
-        <w:pStyle w:val="Paragraphedeliste"/>
+        <w:pStyle w:val="ListParagraph"/>
         <w:numPr>
           <w:ilvl w:val="0"/>
           <w:numId w:val="30"/>
@@ -3739,7 +3739,7 @@
     </w:p>
     <w:p>
       <w:pPr>
-        <w:pStyle w:val="Paragraphedeliste"/>
+        <w:pStyle w:val="ListParagraph"/>
         <w:numPr>
           <w:ilvl w:val="0"/>
           <w:numId w:val="30"/>
@@ -3757,7 +3757,7 @@
     </w:p>
     <w:p>
       <w:pPr>
-        <w:pStyle w:val="Paragraphedeliste"/>
+        <w:pStyle w:val="ListParagraph"/>
         <w:numPr>
           <w:ilvl w:val="0"/>
           <w:numId w:val="30"/>
@@ -3781,7 +3781,7 @@
     </w:p>
     <w:p>
       <w:pPr>
-        <w:pStyle w:val="Paragraphedeliste"/>
+        <w:pStyle w:val="ListParagraph"/>
         <w:numPr>
           <w:ilvl w:val="0"/>
           <w:numId w:val="30"/>
@@ -3793,7 +3793,7 @@
     </w:p>
     <w:p>
       <w:pPr>
-        <w:pStyle w:val="Titre2"/>
+        <w:pStyle w:val="Heading2"/>
         <w:rPr>
           <w:i/>
           <w:iCs/>
@@ -3873,7 +3873,7 @@
     </w:p>
     <w:p>
       <w:pPr>
-        <w:pStyle w:val="Titre1"/>
+        <w:pStyle w:val="Heading1"/>
       </w:pPr>
       <w:r>
         <w:lastRenderedPageBreak/>
@@ -3883,7 +3883,7 @@
     </w:p>
     <w:p>
       <w:pPr>
-        <w:pStyle w:val="Titre4"/>
+        <w:pStyle w:val="Heading4"/>
         <w:rPr>
           <w:noProof/>
         </w:rPr>
@@ -3961,7 +3961,7 @@
     </w:p>
     <w:p>
       <w:pPr>
-        <w:pStyle w:val="Titre4"/>
+        <w:pStyle w:val="Heading4"/>
         <w:rPr>
           <w:noProof/>
         </w:rPr>
@@ -4042,7 +4042,7 @@
     </w:p>
     <w:p>
       <w:pPr>
-        <w:pStyle w:val="Titre4"/>
+        <w:pStyle w:val="Heading4"/>
       </w:pPr>
       <w:r>
         <w:lastRenderedPageBreak/>
@@ -4107,7 +4107,7 @@
     </w:p>
     <w:p>
       <w:pPr>
-        <w:pStyle w:val="Titre4"/>
+        <w:pStyle w:val="Heading4"/>
       </w:pPr>
       <w:r>
         <w:t>Page de vote :</w:t>
@@ -4193,7 +4193,7 @@
     </w:p>
     <w:p>
       <w:pPr>
-        <w:pStyle w:val="Titre4"/>
+        <w:pStyle w:val="Heading4"/>
       </w:pPr>
       <w:r>
         <w:lastRenderedPageBreak/>
@@ -4264,7 +4264,7 @@
     </w:p>
     <w:p>
       <w:pPr>
-        <w:pStyle w:val="Titre4"/>
+        <w:pStyle w:val="Heading4"/>
       </w:pPr>
       <w:r>
         <w:t>Création d’un sondage :</w:t>
@@ -4347,7 +4347,7 @@
     </w:p>
     <w:p>
       <w:pPr>
-        <w:pStyle w:val="Titre4"/>
+        <w:pStyle w:val="Heading4"/>
       </w:pPr>
       <w:r>
         <w:lastRenderedPageBreak/>
@@ -4418,7 +4418,7 @@
     </w:p>
     <w:p>
       <w:pPr>
-        <w:pStyle w:val="Titre4"/>
+        <w:pStyle w:val="Heading4"/>
       </w:pPr>
       <w:r>
         <w:t>Résultat d’une recherche :</w:t>
@@ -4501,7 +4501,7 @@
     </w:p>
     <w:p>
       <w:pPr>
-        <w:pStyle w:val="Titre4"/>
+        <w:pStyle w:val="Heading4"/>
       </w:pPr>
       <w:r>
         <w:lastRenderedPageBreak/>
@@ -4582,7 +4582,7 @@
     </w:p>
     <w:p>
       <w:pPr>
-        <w:pStyle w:val="Titre2"/>
+        <w:pStyle w:val="Heading2"/>
         <w:rPr>
           <w:iCs/>
         </w:rPr>
@@ -4619,7 +4619,7 @@
             <v:path o:extrusionok="f" gradientshapeok="t" o:connecttype="rect"/>
             <o:lock v:ext="edit" aspectratio="t"/>
           </v:shapetype>
-          <v:shape id="_x0000_i1025" type="#_x0000_t75" style="width:453.6pt;height:280.1pt">
+          <v:shape id="_x0000_i1025" type="#_x0000_t75" style="width:453pt;height:280.5pt">
             <v:imagedata r:id="rId24" o:title="Uses_Cases_Scenarios"/>
           </v:shape>
         </w:pict>
@@ -4627,7 +4627,7 @@
     </w:p>
     <w:p>
       <w:pPr>
-        <w:pStyle w:val="Titre3"/>
+        <w:pStyle w:val="Heading3"/>
       </w:pPr>
       <w:r>
         <w:t>En tant qu’utilisateur </w:t>
@@ -4643,7 +4643,7 @@
     </w:p>
     <w:p>
       <w:pPr>
-        <w:pStyle w:val="Titre4"/>
+        <w:pStyle w:val="Heading4"/>
       </w:pPr>
       <w:bookmarkStart w:id="9" w:name="_Toc2333854"/>
       <w:bookmarkStart w:id="10" w:name="_Toc71691012"/>
@@ -5280,7 +5280,7 @@
     <w:p/>
     <w:p>
       <w:pPr>
-        <w:pStyle w:val="Titre4"/>
+        <w:pStyle w:val="Heading4"/>
       </w:pPr>
       <w:r>
         <w:t xml:space="preserve">Se </w:t>
@@ -5439,7 +5439,7 @@
     </w:tbl>
     <w:p>
       <w:pPr>
-        <w:pStyle w:val="Titre3"/>
+        <w:pStyle w:val="Heading3"/>
       </w:pPr>
     </w:p>
     <w:p>
@@ -5457,7 +5457,7 @@
     </w:p>
     <w:p>
       <w:pPr>
-        <w:pStyle w:val="Titre3"/>
+        <w:pStyle w:val="Heading3"/>
       </w:pPr>
       <w:r>
         <w:lastRenderedPageBreak/>
@@ -5471,7 +5471,7 @@
     </w:p>
     <w:p>
       <w:pPr>
-        <w:pStyle w:val="Titre4"/>
+        <w:pStyle w:val="Heading4"/>
       </w:pPr>
       <w:r>
         <w:t>Gérer les utilisateurs</w:t>
@@ -5627,7 +5627,7 @@
     </w:tbl>
     <w:p>
       <w:pPr>
-        <w:pStyle w:val="Titre3"/>
+        <w:pStyle w:val="Heading3"/>
       </w:pPr>
       <w:r>
         <w:t>En tant qu’</w:t>
@@ -5641,7 +5641,7 @@
     </w:p>
     <w:p>
       <w:pPr>
-        <w:pStyle w:val="Titre4"/>
+        <w:pStyle w:val="Heading4"/>
       </w:pPr>
       <w:r>
         <w:t>Rechercher un jeu</w:t>
@@ -5871,7 +5871,7 @@
     <w:p/>
     <w:p>
       <w:pPr>
-        <w:pStyle w:val="Titre4"/>
+        <w:pStyle w:val="Heading4"/>
       </w:pPr>
       <w:r>
         <w:t>Voter</w:t>
@@ -6040,7 +6040,7 @@
     </w:p>
     <w:p>
       <w:pPr>
-        <w:pStyle w:val="Titre4"/>
+        <w:pStyle w:val="Heading4"/>
       </w:pPr>
       <w:r>
         <w:lastRenderedPageBreak/>
@@ -6272,7 +6272,7 @@
     <w:p/>
     <w:p>
       <w:pPr>
-        <w:pStyle w:val="Titre4"/>
+        <w:pStyle w:val="Heading4"/>
       </w:pPr>
       <w:r>
         <w:t>Se connecter</w:t>
@@ -6499,7 +6499,7 @@
     <w:p/>
     <w:p>
       <w:pPr>
-        <w:pStyle w:val="Titre2"/>
+        <w:pStyle w:val="Heading2"/>
         <w:rPr>
           <w:i/>
           <w:iCs/>
@@ -6522,7 +6522,7 @@
       </w:pPr>
       <w:r>
         <w:pict w14:anchorId="2003B358">
-          <v:shape id="_x0000_i1026" type="#_x0000_t75" style="width:452.9pt;height:491.75pt">
+          <v:shape id="_x0000_i1026" type="#_x0000_t75" style="width:453pt;height:492pt">
             <v:imagedata r:id="rId25" o:title="MCD-BGMANAGER_V1"/>
           </v:shape>
         </w:pict>
@@ -6556,7 +6556,7 @@
     </w:p>
     <w:p>
       <w:pPr>
-        <w:pStyle w:val="Titre2"/>
+        <w:pStyle w:val="Heading2"/>
         <w:rPr>
           <w:i/>
           <w:iCs/>
@@ -6737,7 +6737,7 @@
     <w:p/>
     <w:p>
       <w:pPr>
-        <w:pStyle w:val="Titre2"/>
+        <w:pStyle w:val="Heading2"/>
         <w:rPr>
           <w:i/>
           <w:iCs/>
@@ -6764,7 +6764,7 @@
     </w:p>
     <w:p>
       <w:pPr>
-        <w:pStyle w:val="Titre1"/>
+        <w:pStyle w:val="Heading1"/>
         <w:tabs>
           <w:tab w:val="num" w:pos="360"/>
         </w:tabs>
@@ -6779,7 +6779,7 @@
     </w:p>
     <w:p>
       <w:pPr>
-        <w:pStyle w:val="Titre2"/>
+        <w:pStyle w:val="Heading2"/>
         <w:rPr>
           <w:i/>
           <w:iCs/>
@@ -6858,7 +6858,7 @@
     </w:p>
     <w:p>
       <w:pPr>
-        <w:pStyle w:val="Titre2"/>
+        <w:pStyle w:val="Heading2"/>
         <w:rPr>
           <w:i/>
           <w:iCs/>
@@ -7057,7 +7057,7 @@
           <w:lang w:val="fr-CH" w:eastAsia="fr-CH"/>
         </w:rPr>
         <w:pict w14:anchorId="06FADA1B">
-          <v:shape id="_x0000_i1027" type="#_x0000_t75" style="width:453.6pt;height:221.05pt">
+          <v:shape id="_x0000_i1027" type="#_x0000_t75" style="width:453.75pt;height:221.25pt">
             <v:imagedata r:id="rId26" o:title="ezgif-2-569165a82386"/>
           </v:shape>
         </w:pict>
@@ -7141,7 +7141,7 @@
     </w:p>
     <w:p>
       <w:pPr>
-        <w:pStyle w:val="Titre2"/>
+        <w:pStyle w:val="Heading2"/>
         <w:rPr>
           <w:i/>
           <w:iCs/>
@@ -7233,7 +7233,7 @@
     </w:p>
     <w:p>
       <w:pPr>
-        <w:pStyle w:val="Titre2"/>
+        <w:pStyle w:val="Heading2"/>
         <w:rPr>
           <w:iCs/>
         </w:rPr>
@@ -7249,7 +7249,7 @@
     </w:p>
     <w:p>
       <w:pPr>
-        <w:pStyle w:val="Titre3"/>
+        <w:pStyle w:val="Heading3"/>
       </w:pPr>
       <w:r>
         <w:t>Diagramme de navigation des pages :</w:t>
@@ -7500,7 +7500,7 @@
     </w:p>
     <w:p>
       <w:pPr>
-        <w:pStyle w:val="Titre3"/>
+        <w:pStyle w:val="Heading3"/>
       </w:pPr>
       <w:bookmarkStart w:id="24" w:name="_Toc2333865"/>
       <w:r>
@@ -7510,7 +7510,7 @@
     </w:p>
     <w:p>
       <w:pPr>
-        <w:pStyle w:val="Titre3"/>
+        <w:pStyle w:val="Heading3"/>
       </w:pPr>
       <w:bookmarkStart w:id="25" w:name="_Toc2333866"/>
       <w:r>
@@ -7520,7 +7520,7 @@
     </w:p>
     <w:p>
       <w:pPr>
-        <w:pStyle w:val="Titre3"/>
+        <w:pStyle w:val="Heading3"/>
       </w:pPr>
       <w:bookmarkStart w:id="26" w:name="_Toc2333867"/>
       <w:r>
@@ -7583,7 +7583,7 @@
     </w:p>
     <w:p>
       <w:pPr>
-        <w:pStyle w:val="Titre2"/>
+        <w:pStyle w:val="Heading2"/>
         <w:rPr>
           <w:i/>
           <w:iCs/>
@@ -7608,7 +7608,7 @@
     </w:p>
     <w:p>
       <w:pPr>
-        <w:pStyle w:val="Titre1"/>
+        <w:pStyle w:val="Heading1"/>
       </w:pPr>
       <w:bookmarkStart w:id="28" w:name="_Toc2333869"/>
       <w:bookmarkStart w:id="29" w:name="_Toc25553321"/>
@@ -7620,7 +7620,7 @@
     </w:p>
     <w:p>
       <w:pPr>
-        <w:pStyle w:val="Titre2"/>
+        <w:pStyle w:val="Heading2"/>
         <w:rPr>
           <w:i/>
           <w:iCs/>
@@ -7659,7 +7659,7 @@
     </w:p>
     <w:p>
       <w:pPr>
-        <w:pStyle w:val="Titre2"/>
+        <w:pStyle w:val="Heading2"/>
         <w:rPr>
           <w:i/>
           <w:iCs/>
@@ -7744,7 +7744,7 @@
     </w:p>
     <w:p>
       <w:pPr>
-        <w:pStyle w:val="Titre1"/>
+        <w:pStyle w:val="Heading1"/>
         <w:tabs>
           <w:tab w:val="num" w:pos="360"/>
         </w:tabs>
@@ -7835,7 +7835,7 @@
     </w:p>
     <w:p>
       <w:pPr>
-        <w:pStyle w:val="Titre1"/>
+        <w:pStyle w:val="Heading1"/>
         <w:tabs>
           <w:tab w:val="num" w:pos="360"/>
         </w:tabs>
@@ -7853,7 +7853,7 @@
     </w:p>
     <w:p>
       <w:pPr>
-        <w:pStyle w:val="Titre2"/>
+        <w:pStyle w:val="Heading2"/>
         <w:rPr>
           <w:i/>
           <w:iCs/>
@@ -7874,7 +7874,7 @@
       <w:hyperlink r:id="rId29" w:history="1">
         <w:r>
           <w:rPr>
-            <w:rStyle w:val="Lienhypertexte"/>
+            <w:rStyle w:val="Hyperlink"/>
           </w:rPr>
           <w:t>Comment livrer en production notre application Angular ? - Dev to be curious</w:t>
         </w:r>
@@ -7887,7 +7887,7 @@
       <w:hyperlink r:id="rId30" w:history="1">
         <w:r>
           <w:rPr>
-            <w:rStyle w:val="Lienhypertexte"/>
+            <w:rStyle w:val="Hyperlink"/>
           </w:rPr>
           <w:t>https://boardgamegeek.com/wiki/page/BGG_XML_API2</w:t>
         </w:r>
@@ -7906,7 +7906,7 @@
       <w:hyperlink r:id="rId31" w:history="1">
         <w:r>
           <w:rPr>
-            <w:rStyle w:val="Lienhypertexte"/>
+            <w:rStyle w:val="Hyperlink"/>
             <w:lang w:val="en-US"/>
           </w:rPr>
           <w:t>The ultimate guide to flat design » We Love Brisbane – Website Design</w:t>
@@ -7923,7 +7923,7 @@
       <w:hyperlink r:id="rId32" w:history="1">
         <w:r>
           <w:rPr>
-            <w:rStyle w:val="Lienhypertexte"/>
+            <w:rStyle w:val="Hyperlink"/>
             <w:lang w:val="en-US"/>
           </w:rPr>
           <w:t>History | Vecteurs et Photos gratuites</w:t>
@@ -7940,7 +7940,7 @@
       <w:hyperlink r:id="rId33" w:history="1">
         <w:r>
           <w:rPr>
-            <w:rStyle w:val="Lienhypertexte"/>
+            <w:rStyle w:val="Hyperlink"/>
             <w:lang w:val="en-US"/>
           </w:rPr>
           <w:t>27+ Board Game Pictures | Download Free Images on Unsplash</w:t>
@@ -7951,14 +7951,14 @@
       <w:pPr>
         <w:pStyle w:val="Help"/>
         <w:rPr>
-          <w:rStyle w:val="Lienhypertexte"/>
+          <w:rStyle w:val="Hyperlink"/>
           <w:lang w:val="en-US"/>
         </w:rPr>
       </w:pPr>
       <w:hyperlink r:id="rId34" w:history="1">
         <w:r>
           <w:rPr>
-            <w:rStyle w:val="Lienhypertexte"/>
+            <w:rStyle w:val="Hyperlink"/>
             <w:lang w:val="en-US"/>
           </w:rPr>
           <w:t>mhevery/jasmine-node: Integration of Jasmine Spec framework with Node.js</w:t>
@@ -7975,7 +7975,7 @@
       <w:hyperlink r:id="rId35" w:history="1">
         <w:r>
           <w:rPr>
-            <w:rStyle w:val="Lienhypertexte"/>
+            <w:rStyle w:val="Hyperlink"/>
             <w:lang w:val="en-US"/>
           </w:rPr>
           <w:t>https://www.restapitutorial.com/httpstatuscodes.html</w:t>
@@ -7992,7 +7992,7 @@
     </w:p>
     <w:p>
       <w:pPr>
-        <w:pStyle w:val="Titre2"/>
+        <w:pStyle w:val="Heading2"/>
         <w:rPr>
           <w:i/>
           <w:iCs/>
@@ -8958,8 +8958,6 @@
               </w:rPr>
               <w:t>Html + css du header</w:t>
             </w:r>
-            <w:bookmarkStart w:id="46" w:name="_GoBack"/>
-            <w:bookmarkEnd w:id="46"/>
           </w:p>
         </w:tc>
       </w:tr>
@@ -8977,13 +8975,20 @@
                 <w:tab w:val="left" w:pos="735"/>
               </w:tabs>
             </w:pPr>
+            <w:r>
+              <w:t>13.02.2020</w:t>
+            </w:r>
           </w:p>
         </w:tc>
         <w:tc>
           <w:tcPr>
             <w:tcW w:w="1041" w:type="dxa"/>
           </w:tcPr>
-          <w:p/>
+          <w:p>
+            <w:r>
+              <w:t>30min</w:t>
+            </w:r>
+          </w:p>
         </w:tc>
         <w:tc>
           <w:tcPr>
@@ -8998,6 +9003,15 @@
                 <w:szCs w:val="22"/>
               </w:rPr>
             </w:pPr>
+            <w:r>
+              <w:rPr>
+                <w:rFonts w:ascii="Calibri" w:hAnsi="Calibri" w:cs="Calibri"/>
+                <w:color w:val="000000"/>
+                <w:sz w:val="22"/>
+                <w:szCs w:val="22"/>
+              </w:rPr>
+              <w:t>Html + css de la barre de recherche</w:t>
+            </w:r>
           </w:p>
         </w:tc>
       </w:tr>
@@ -9015,13 +9029,20 @@
                 <w:tab w:val="left" w:pos="735"/>
               </w:tabs>
             </w:pPr>
+            <w:r>
+              <w:t>13.02.2020</w:t>
+            </w:r>
           </w:p>
         </w:tc>
         <w:tc>
           <w:tcPr>
             <w:tcW w:w="1041" w:type="dxa"/>
           </w:tcPr>
-          <w:p/>
+          <w:p>
+            <w:r>
+              <w:t>30 min</w:t>
+            </w:r>
+          </w:p>
         </w:tc>
         <w:tc>
           <w:tcPr>
@@ -9036,6 +9057,17 @@
                 <w:szCs w:val="22"/>
               </w:rPr>
             </w:pPr>
+            <w:r>
+              <w:rPr>
+                <w:rFonts w:ascii="Calibri" w:hAnsi="Calibri" w:cs="Calibri"/>
+                <w:color w:val="000000"/>
+                <w:sz w:val="22"/>
+                <w:szCs w:val="22"/>
+              </w:rPr>
+              <w:t>Html + css du component pour afficher une liste de jeux</w:t>
+            </w:r>
+            <w:bookmarkStart w:id="46" w:name="_GoBack"/>
+            <w:bookmarkEnd w:id="46"/>
           </w:p>
         </w:tc>
       </w:tr>
@@ -9060,7 +9092,7 @@
 </file>
 
 <file path=word/endnotes.xml><?xml version="1.0" encoding="utf-8"?>
-<w:endnotes xmlns:wpc="http://schemas.microsoft.com/office/word/2010/wordprocessingCanvas" xmlns:cx="http://schemas.microsoft.com/office/drawing/2014/chartex" xmlns:cx1="http://schemas.microsoft.com/office/drawing/2015/9/8/chartex" xmlns:mc="http://schemas.openxmlformats.org/markup-compatibility/2006" xmlns:o="urn:schemas-microsoft-com:office:office" xmlns:r="http://schemas.openxmlformats.org/officeDocument/2006/relationships" xmlns:m="http://schemas.openxmlformats.org/officeDocument/2006/math" xmlns:v="urn:schemas-microsoft-com:vml" xmlns:wp14="http://schemas.microsoft.com/office/word/2010/wordprocessingDrawing" xmlns:wp="http://schemas.openxmlformats.org/drawingml/2006/wordprocessingDrawing" xmlns:w10="urn:schemas-microsoft-com:office:word" xmlns:w="http://schemas.openxmlformats.org/wordprocessingml/2006/main" xmlns:w14="http://schemas.microsoft.com/office/word/2010/wordml" xmlns:w15="http://schemas.microsoft.com/office/word/2012/wordml" xmlns:w16se="http://schemas.microsoft.com/office/word/2015/wordml/symex" xmlns:wpg="http://schemas.microsoft.com/office/word/2010/wordprocessingGroup" xmlns:wpi="http://schemas.microsoft.com/office/word/2010/wordprocessingInk" xmlns:wne="http://schemas.microsoft.com/office/word/2006/wordml" xmlns:wps="http://schemas.microsoft.com/office/word/2010/wordprocessingShape" mc:Ignorable="w14 w15 w16se wp14">
+<w:endnotes xmlns:wpc="http://schemas.microsoft.com/office/word/2010/wordprocessingCanvas" xmlns:cx="http://schemas.microsoft.com/office/drawing/2014/chartex" xmlns:cx1="http://schemas.microsoft.com/office/drawing/2015/9/8/chartex" xmlns:cx2="http://schemas.microsoft.com/office/drawing/2015/10/21/chartex" xmlns:cx3="http://schemas.microsoft.com/office/drawing/2016/5/9/chartex" xmlns:cx4="http://schemas.microsoft.com/office/drawing/2016/5/10/chartex" xmlns:cx5="http://schemas.microsoft.com/office/drawing/2016/5/11/chartex" xmlns:cx6="http://schemas.microsoft.com/office/drawing/2016/5/12/chartex" xmlns:cx7="http://schemas.microsoft.com/office/drawing/2016/5/13/chartex" xmlns:cx8="http://schemas.microsoft.com/office/drawing/2016/5/14/chartex" xmlns:mc="http://schemas.openxmlformats.org/markup-compatibility/2006" xmlns:aink="http://schemas.microsoft.com/office/drawing/2016/ink" xmlns:am3d="http://schemas.microsoft.com/office/drawing/2017/model3d" xmlns:o="urn:schemas-microsoft-com:office:office" xmlns:r="http://schemas.openxmlformats.org/officeDocument/2006/relationships" xmlns:m="http://schemas.openxmlformats.org/officeDocument/2006/math" xmlns:v="urn:schemas-microsoft-com:vml" xmlns:wp14="http://schemas.microsoft.com/office/word/2010/wordprocessingDrawing" xmlns:wp="http://schemas.openxmlformats.org/drawingml/2006/wordprocessingDrawing" xmlns:w10="urn:schemas-microsoft-com:office:word" xmlns:w="http://schemas.openxmlformats.org/wordprocessingml/2006/main" xmlns:w14="http://schemas.microsoft.com/office/word/2010/wordml" xmlns:w15="http://schemas.microsoft.com/office/word/2012/wordml" xmlns:w16cid="http://schemas.microsoft.com/office/word/2016/wordml/cid" xmlns:w16se="http://schemas.microsoft.com/office/word/2015/wordml/symex" xmlns:wpg="http://schemas.microsoft.com/office/word/2010/wordprocessingGroup" xmlns:wpi="http://schemas.microsoft.com/office/word/2010/wordprocessingInk" xmlns:wne="http://schemas.microsoft.com/office/word/2006/wordml" xmlns:wps="http://schemas.microsoft.com/office/word/2010/wordprocessingShape" mc:Ignorable="w14 w15 w16se w16cid wp14">
   <w:endnote w:type="separator" w:id="-1">
     <w:p>
       <w:r>
@@ -9079,10 +9111,10 @@
 </file>
 
 <file path=word/footer1.xml><?xml version="1.0" encoding="utf-8"?>
-<w:ftr xmlns:wpc="http://schemas.microsoft.com/office/word/2010/wordprocessingCanvas" xmlns:cx="http://schemas.microsoft.com/office/drawing/2014/chartex" xmlns:cx1="http://schemas.microsoft.com/office/drawing/2015/9/8/chartex" xmlns:mc="http://schemas.openxmlformats.org/markup-compatibility/2006" xmlns:o="urn:schemas-microsoft-com:office:office" xmlns:r="http://schemas.openxmlformats.org/officeDocument/2006/relationships" xmlns:m="http://schemas.openxmlformats.org/officeDocument/2006/math" xmlns:v="urn:schemas-microsoft-com:vml" xmlns:wp14="http://schemas.microsoft.com/office/word/2010/wordprocessingDrawing" xmlns:wp="http://schemas.openxmlformats.org/drawingml/2006/wordprocessingDrawing" xmlns:w10="urn:schemas-microsoft-com:office:word" xmlns:w="http://schemas.openxmlformats.org/wordprocessingml/2006/main" xmlns:w14="http://schemas.microsoft.com/office/word/2010/wordml" xmlns:w15="http://schemas.microsoft.com/office/word/2012/wordml" xmlns:w16se="http://schemas.microsoft.com/office/word/2015/wordml/symex" xmlns:wpg="http://schemas.microsoft.com/office/word/2010/wordprocessingGroup" xmlns:wpi="http://schemas.microsoft.com/office/word/2010/wordprocessingInk" xmlns:wne="http://schemas.microsoft.com/office/word/2006/wordml" xmlns:wps="http://schemas.microsoft.com/office/word/2010/wordprocessingShape" mc:Ignorable="w14 w15 w16se wp14">
+<w:ftr xmlns:wpc="http://schemas.microsoft.com/office/word/2010/wordprocessingCanvas" xmlns:cx="http://schemas.microsoft.com/office/drawing/2014/chartex" xmlns:cx1="http://schemas.microsoft.com/office/drawing/2015/9/8/chartex" xmlns:cx2="http://schemas.microsoft.com/office/drawing/2015/10/21/chartex" xmlns:cx3="http://schemas.microsoft.com/office/drawing/2016/5/9/chartex" xmlns:cx4="http://schemas.microsoft.com/office/drawing/2016/5/10/chartex" xmlns:cx5="http://schemas.microsoft.com/office/drawing/2016/5/11/chartex" xmlns:cx6="http://schemas.microsoft.com/office/drawing/2016/5/12/chartex" xmlns:cx7="http://schemas.microsoft.com/office/drawing/2016/5/13/chartex" xmlns:cx8="http://schemas.microsoft.com/office/drawing/2016/5/14/chartex" xmlns:mc="http://schemas.openxmlformats.org/markup-compatibility/2006" xmlns:aink="http://schemas.microsoft.com/office/drawing/2016/ink" xmlns:am3d="http://schemas.microsoft.com/office/drawing/2017/model3d" xmlns:o="urn:schemas-microsoft-com:office:office" xmlns:r="http://schemas.openxmlformats.org/officeDocument/2006/relationships" xmlns:m="http://schemas.openxmlformats.org/officeDocument/2006/math" xmlns:v="urn:schemas-microsoft-com:vml" xmlns:wp14="http://schemas.microsoft.com/office/word/2010/wordprocessingDrawing" xmlns:wp="http://schemas.openxmlformats.org/drawingml/2006/wordprocessingDrawing" xmlns:w10="urn:schemas-microsoft-com:office:word" xmlns:w="http://schemas.openxmlformats.org/wordprocessingml/2006/main" xmlns:w14="http://schemas.microsoft.com/office/word/2010/wordml" xmlns:w15="http://schemas.microsoft.com/office/word/2012/wordml" xmlns:w16cid="http://schemas.microsoft.com/office/word/2016/wordml/cid" xmlns:w16se="http://schemas.microsoft.com/office/word/2015/wordml/symex" xmlns:wpg="http://schemas.microsoft.com/office/word/2010/wordprocessingGroup" xmlns:wpi="http://schemas.microsoft.com/office/word/2010/wordprocessingInk" xmlns:wne="http://schemas.microsoft.com/office/word/2006/wordml" xmlns:wps="http://schemas.microsoft.com/office/word/2010/wordprocessingShape" mc:Ignorable="w14 w15 w16se w16cid wp14">
   <w:p>
     <w:pPr>
-      <w:pStyle w:val="Pieddepage"/>
+      <w:pStyle w:val="Footer"/>
       <w:pBdr>
         <w:top w:val="single" w:sz="4" w:space="1" w:color="auto"/>
       </w:pBdr>
@@ -9101,49 +9133,62 @@
     </w:r>
     <w:r>
       <w:rPr>
-        <w:rStyle w:val="Numrodepage"/>
+        <w:rStyle w:val="PageNumber"/>
       </w:rPr>
       <w:fldChar w:fldCharType="begin"/>
     </w:r>
     <w:r>
       <w:rPr>
-        <w:rStyle w:val="Numrodepage"/>
+        <w:rStyle w:val="PageNumber"/>
       </w:rPr>
       <w:instrText xml:space="preserve"> PAGE </w:instrText>
     </w:r>
     <w:r>
       <w:rPr>
-        <w:rStyle w:val="Numrodepage"/>
+        <w:rStyle w:val="PageNumber"/>
       </w:rPr>
       <w:fldChar w:fldCharType="separate"/>
     </w:r>
     <w:r>
       <w:rPr>
-        <w:rStyle w:val="Numrodepage"/>
+        <w:rStyle w:val="PageNumber"/>
         <w:noProof/>
       </w:rPr>
       <w:t>19</w:t>
     </w:r>
     <w:r>
       <w:rPr>
-        <w:rStyle w:val="Numrodepage"/>
+        <w:rStyle w:val="PageNumber"/>
       </w:rPr>
       <w:fldChar w:fldCharType="end"/>
     </w:r>
     <w:r>
       <w:tab/>
     </w:r>
-    <w:fldSimple w:instr=" SAVEDATE  \* MERGEFORMAT ">
-      <w:r>
-        <w:rPr>
-          <w:noProof/>
-        </w:rPr>
-        <w:t>12/02/2020 16:52:00</w:t>
-      </w:r>
-    </w:fldSimple>
     <w:r>
-      <w:rPr>
-        <w:rStyle w:val="Numrodepage"/>
+      <w:fldChar w:fldCharType="begin"/>
+    </w:r>
+    <w:r>
+      <w:instrText xml:space="preserve"> SAVEDATE  \* MERGEFORMAT </w:instrText>
+    </w:r>
+    <w:r>
+      <w:fldChar w:fldCharType="separate"/>
+    </w:r>
+    <w:r>
+      <w:rPr>
+        <w:noProof/>
+      </w:rPr>
+      <w:t>13/02/2020 10:36:00</w:t>
+    </w:r>
+    <w:r>
+      <w:rPr>
+        <w:noProof/>
+      </w:rPr>
+      <w:fldChar w:fldCharType="end"/>
+    </w:r>
+    <w:r>
+      <w:rPr>
+        <w:rStyle w:val="PageNumber"/>
       </w:rPr>
       <w:tab/>
     </w:r>
@@ -9152,7 +9197,7 @@
 </file>
 
 <file path=word/footnotes.xml><?xml version="1.0" encoding="utf-8"?>
-<w:footnotes xmlns:wpc="http://schemas.microsoft.com/office/word/2010/wordprocessingCanvas" xmlns:cx="http://schemas.microsoft.com/office/drawing/2014/chartex" xmlns:cx1="http://schemas.microsoft.com/office/drawing/2015/9/8/chartex" xmlns:mc="http://schemas.openxmlformats.org/markup-compatibility/2006" xmlns:o="urn:schemas-microsoft-com:office:office" xmlns:r="http://schemas.openxmlformats.org/officeDocument/2006/relationships" xmlns:m="http://schemas.openxmlformats.org/officeDocument/2006/math" xmlns:v="urn:schemas-microsoft-com:vml" xmlns:wp14="http://schemas.microsoft.com/office/word/2010/wordprocessingDrawing" xmlns:wp="http://schemas.openxmlformats.org/drawingml/2006/wordprocessingDrawing" xmlns:w10="urn:schemas-microsoft-com:office:word" xmlns:w="http://schemas.openxmlformats.org/wordprocessingml/2006/main" xmlns:w14="http://schemas.microsoft.com/office/word/2010/wordml" xmlns:w15="http://schemas.microsoft.com/office/word/2012/wordml" xmlns:w16se="http://schemas.microsoft.com/office/word/2015/wordml/symex" xmlns:wpg="http://schemas.microsoft.com/office/word/2010/wordprocessingGroup" xmlns:wpi="http://schemas.microsoft.com/office/word/2010/wordprocessingInk" xmlns:wne="http://schemas.microsoft.com/office/word/2006/wordml" xmlns:wps="http://schemas.microsoft.com/office/word/2010/wordprocessingShape" mc:Ignorable="w14 w15 w16se wp14">
+<w:footnotes xmlns:wpc="http://schemas.microsoft.com/office/word/2010/wordprocessingCanvas" xmlns:cx="http://schemas.microsoft.com/office/drawing/2014/chartex" xmlns:cx1="http://schemas.microsoft.com/office/drawing/2015/9/8/chartex" xmlns:cx2="http://schemas.microsoft.com/office/drawing/2015/10/21/chartex" xmlns:cx3="http://schemas.microsoft.com/office/drawing/2016/5/9/chartex" xmlns:cx4="http://schemas.microsoft.com/office/drawing/2016/5/10/chartex" xmlns:cx5="http://schemas.microsoft.com/office/drawing/2016/5/11/chartex" xmlns:cx6="http://schemas.microsoft.com/office/drawing/2016/5/12/chartex" xmlns:cx7="http://schemas.microsoft.com/office/drawing/2016/5/13/chartex" xmlns:cx8="http://schemas.microsoft.com/office/drawing/2016/5/14/chartex" xmlns:mc="http://schemas.openxmlformats.org/markup-compatibility/2006" xmlns:aink="http://schemas.microsoft.com/office/drawing/2016/ink" xmlns:am3d="http://schemas.microsoft.com/office/drawing/2017/model3d" xmlns:o="urn:schemas-microsoft-com:office:office" xmlns:r="http://schemas.openxmlformats.org/officeDocument/2006/relationships" xmlns:m="http://schemas.openxmlformats.org/officeDocument/2006/math" xmlns:v="urn:schemas-microsoft-com:vml" xmlns:wp14="http://schemas.microsoft.com/office/word/2010/wordprocessingDrawing" xmlns:wp="http://schemas.openxmlformats.org/drawingml/2006/wordprocessingDrawing" xmlns:w10="urn:schemas-microsoft-com:office:word" xmlns:w="http://schemas.openxmlformats.org/wordprocessingml/2006/main" xmlns:w14="http://schemas.microsoft.com/office/word/2010/wordml" xmlns:w15="http://schemas.microsoft.com/office/word/2012/wordml" xmlns:w16cid="http://schemas.microsoft.com/office/word/2016/wordml/cid" xmlns:w16se="http://schemas.microsoft.com/office/word/2015/wordml/symex" xmlns:wpg="http://schemas.microsoft.com/office/word/2010/wordprocessingGroup" xmlns:wpi="http://schemas.microsoft.com/office/word/2010/wordprocessingInk" xmlns:wne="http://schemas.microsoft.com/office/word/2006/wordml" xmlns:wps="http://schemas.microsoft.com/office/word/2010/wordprocessingShape" mc:Ignorable="w14 w15 w16se w16cid wp14">
   <w:footnote w:type="separator" w:id="-1">
     <w:p>
       <w:r>
@@ -9171,10 +9216,10 @@
 </file>
 
 <file path=word/header1.xml><?xml version="1.0" encoding="utf-8"?>
-<w:hdr xmlns:wpc="http://schemas.microsoft.com/office/word/2010/wordprocessingCanvas" xmlns:cx="http://schemas.microsoft.com/office/drawing/2014/chartex" xmlns:cx1="http://schemas.microsoft.com/office/drawing/2015/9/8/chartex" xmlns:mc="http://schemas.openxmlformats.org/markup-compatibility/2006" xmlns:o="urn:schemas-microsoft-com:office:office" xmlns:r="http://schemas.openxmlformats.org/officeDocument/2006/relationships" xmlns:m="http://schemas.openxmlformats.org/officeDocument/2006/math" xmlns:v="urn:schemas-microsoft-com:vml" xmlns:wp14="http://schemas.microsoft.com/office/word/2010/wordprocessingDrawing" xmlns:wp="http://schemas.openxmlformats.org/drawingml/2006/wordprocessingDrawing" xmlns:w10="urn:schemas-microsoft-com:office:word" xmlns:w="http://schemas.openxmlformats.org/wordprocessingml/2006/main" xmlns:w14="http://schemas.microsoft.com/office/word/2010/wordml" xmlns:w15="http://schemas.microsoft.com/office/word/2012/wordml" xmlns:w16se="http://schemas.microsoft.com/office/word/2015/wordml/symex" xmlns:wpg="http://schemas.microsoft.com/office/word/2010/wordprocessingGroup" xmlns:wpi="http://schemas.microsoft.com/office/word/2010/wordprocessingInk" xmlns:wne="http://schemas.microsoft.com/office/word/2006/wordml" xmlns:wps="http://schemas.microsoft.com/office/word/2010/wordprocessingShape" mc:Ignorable="w14 w15 w16se wp14">
+<w:hdr xmlns:wpc="http://schemas.microsoft.com/office/word/2010/wordprocessingCanvas" xmlns:cx="http://schemas.microsoft.com/office/drawing/2014/chartex" xmlns:cx1="http://schemas.microsoft.com/office/drawing/2015/9/8/chartex" xmlns:cx2="http://schemas.microsoft.com/office/drawing/2015/10/21/chartex" xmlns:cx3="http://schemas.microsoft.com/office/drawing/2016/5/9/chartex" xmlns:cx4="http://schemas.microsoft.com/office/drawing/2016/5/10/chartex" xmlns:cx5="http://schemas.microsoft.com/office/drawing/2016/5/11/chartex" xmlns:cx6="http://schemas.microsoft.com/office/drawing/2016/5/12/chartex" xmlns:cx7="http://schemas.microsoft.com/office/drawing/2016/5/13/chartex" xmlns:cx8="http://schemas.microsoft.com/office/drawing/2016/5/14/chartex" xmlns:mc="http://schemas.openxmlformats.org/markup-compatibility/2006" xmlns:aink="http://schemas.microsoft.com/office/drawing/2016/ink" xmlns:am3d="http://schemas.microsoft.com/office/drawing/2017/model3d" xmlns:o="urn:schemas-microsoft-com:office:office" xmlns:r="http://schemas.openxmlformats.org/officeDocument/2006/relationships" xmlns:m="http://schemas.openxmlformats.org/officeDocument/2006/math" xmlns:v="urn:schemas-microsoft-com:vml" xmlns:wp14="http://schemas.microsoft.com/office/word/2010/wordprocessingDrawing" xmlns:wp="http://schemas.openxmlformats.org/drawingml/2006/wordprocessingDrawing" xmlns:w10="urn:schemas-microsoft-com:office:word" xmlns:w="http://schemas.openxmlformats.org/wordprocessingml/2006/main" xmlns:w14="http://schemas.microsoft.com/office/word/2010/wordml" xmlns:w15="http://schemas.microsoft.com/office/word/2012/wordml" xmlns:w16cid="http://schemas.microsoft.com/office/word/2016/wordml/cid" xmlns:w16se="http://schemas.microsoft.com/office/word/2015/wordml/symex" xmlns:wpg="http://schemas.microsoft.com/office/word/2010/wordprocessingGroup" xmlns:wpi="http://schemas.microsoft.com/office/word/2010/wordprocessingInk" xmlns:wne="http://schemas.microsoft.com/office/word/2006/wordml" xmlns:wps="http://schemas.microsoft.com/office/word/2010/wordprocessingShape" mc:Ignorable="w14 w15 w16se w16cid wp14">
   <w:p>
     <w:pPr>
-      <w:pStyle w:val="En-tte"/>
+      <w:pStyle w:val="Header"/>
       <w:pBdr>
         <w:bottom w:val="single" w:sz="4" w:space="1" w:color="auto"/>
       </w:pBdr>
@@ -9266,7 +9311,7 @@
 </file>
 
 <file path=word/numbering.xml><?xml version="1.0" encoding="utf-8"?>
-<w:numbering xmlns:wpc="http://schemas.microsoft.com/office/word/2010/wordprocessingCanvas" xmlns:cx="http://schemas.microsoft.com/office/drawing/2014/chartex" xmlns:cx1="http://schemas.microsoft.com/office/drawing/2015/9/8/chartex" xmlns:mc="http://schemas.openxmlformats.org/markup-compatibility/2006" xmlns:o="urn:schemas-microsoft-com:office:office" xmlns:r="http://schemas.openxmlformats.org/officeDocument/2006/relationships" xmlns:m="http://schemas.openxmlformats.org/officeDocument/2006/math" xmlns:v="urn:schemas-microsoft-com:vml" xmlns:wp14="http://schemas.microsoft.com/office/word/2010/wordprocessingDrawing" xmlns:wp="http://schemas.openxmlformats.org/drawingml/2006/wordprocessingDrawing" xmlns:w10="urn:schemas-microsoft-com:office:word" xmlns:w="http://schemas.openxmlformats.org/wordprocessingml/2006/main" xmlns:w14="http://schemas.microsoft.com/office/word/2010/wordml" xmlns:w15="http://schemas.microsoft.com/office/word/2012/wordml" xmlns:w16se="http://schemas.microsoft.com/office/word/2015/wordml/symex" xmlns:wpg="http://schemas.microsoft.com/office/word/2010/wordprocessingGroup" xmlns:wpi="http://schemas.microsoft.com/office/word/2010/wordprocessingInk" xmlns:wne="http://schemas.microsoft.com/office/word/2006/wordml" xmlns:wps="http://schemas.microsoft.com/office/word/2010/wordprocessingShape" mc:Ignorable="w14 w15 w16se wp14">
+<w:numbering xmlns:wpc="http://schemas.microsoft.com/office/word/2010/wordprocessingCanvas" xmlns:cx="http://schemas.microsoft.com/office/drawing/2014/chartex" xmlns:cx1="http://schemas.microsoft.com/office/drawing/2015/9/8/chartex" xmlns:cx2="http://schemas.microsoft.com/office/drawing/2015/10/21/chartex" xmlns:cx3="http://schemas.microsoft.com/office/drawing/2016/5/9/chartex" xmlns:cx4="http://schemas.microsoft.com/office/drawing/2016/5/10/chartex" xmlns:cx5="http://schemas.microsoft.com/office/drawing/2016/5/11/chartex" xmlns:cx6="http://schemas.microsoft.com/office/drawing/2016/5/12/chartex" xmlns:cx7="http://schemas.microsoft.com/office/drawing/2016/5/13/chartex" xmlns:cx8="http://schemas.microsoft.com/office/drawing/2016/5/14/chartex" xmlns:mc="http://schemas.openxmlformats.org/markup-compatibility/2006" xmlns:aink="http://schemas.microsoft.com/office/drawing/2016/ink" xmlns:am3d="http://schemas.microsoft.com/office/drawing/2017/model3d" xmlns:o="urn:schemas-microsoft-com:office:office" xmlns:r="http://schemas.openxmlformats.org/officeDocument/2006/relationships" xmlns:m="http://schemas.openxmlformats.org/officeDocument/2006/math" xmlns:v="urn:schemas-microsoft-com:vml" xmlns:wp14="http://schemas.microsoft.com/office/word/2010/wordprocessingDrawing" xmlns:wp="http://schemas.openxmlformats.org/drawingml/2006/wordprocessingDrawing" xmlns:w10="urn:schemas-microsoft-com:office:word" xmlns:w="http://schemas.openxmlformats.org/wordprocessingml/2006/main" xmlns:w14="http://schemas.microsoft.com/office/word/2010/wordml" xmlns:w15="http://schemas.microsoft.com/office/word/2012/wordml" xmlns:w16cid="http://schemas.microsoft.com/office/word/2016/wordml/cid" xmlns:w16se="http://schemas.microsoft.com/office/word/2015/wordml/symex" xmlns:wpg="http://schemas.microsoft.com/office/word/2010/wordprocessingGroup" xmlns:wpi="http://schemas.microsoft.com/office/word/2010/wordprocessingInk" xmlns:wne="http://schemas.microsoft.com/office/word/2006/wordml" xmlns:wps="http://schemas.microsoft.com/office/word/2010/wordprocessingShape" mc:Ignorable="w14 w15 w16se w16cid wp14">
   <w:abstractNum w:abstractNumId="0" w15:restartNumberingAfterBreak="0">
     <w:nsid w:val="FFFFFF1D"/>
     <w:multiLevelType w:val="multilevel"/>
@@ -12957,7 +13002,7 @@
 </file>
 
 <file path=word/styles.xml><?xml version="1.0" encoding="utf-8"?>
-<w:styles xmlns:mc="http://schemas.openxmlformats.org/markup-compatibility/2006" xmlns:r="http://schemas.openxmlformats.org/officeDocument/2006/relationships" xmlns:w="http://schemas.openxmlformats.org/wordprocessingml/2006/main" xmlns:w14="http://schemas.microsoft.com/office/word/2010/wordml" xmlns:w15="http://schemas.microsoft.com/office/word/2012/wordml" xmlns:w16se="http://schemas.microsoft.com/office/word/2015/wordml/symex" mc:Ignorable="w14 w15 w16se">
+<w:styles xmlns:mc="http://schemas.openxmlformats.org/markup-compatibility/2006" xmlns:r="http://schemas.openxmlformats.org/officeDocument/2006/relationships" xmlns:w="http://schemas.openxmlformats.org/wordprocessingml/2006/main" xmlns:w14="http://schemas.microsoft.com/office/word/2010/wordml" xmlns:w15="http://schemas.microsoft.com/office/word/2012/wordml" xmlns:w16cid="http://schemas.microsoft.com/office/word/2016/wordml/cid" xmlns:w16se="http://schemas.microsoft.com/office/word/2015/wordml/symex" mc:Ignorable="w14 w15 w16se w16cid">
   <w:docDefaults>
     <w:rPrDefault>
       <w:rPr>
@@ -12973,7 +13018,7 @@
       </w:pPr>
     </w:pPrDefault>
   </w:docDefaults>
-  <w:latentStyles w:defLockedState="0" w:defUIPriority="0" w:defSemiHidden="0" w:defUnhideWhenUsed="0" w:defQFormat="0" w:count="371">
+  <w:latentStyles w:defLockedState="0" w:defUIPriority="0" w:defSemiHidden="0" w:defUnhideWhenUsed="0" w:defQFormat="0" w:count="376">
     <w:lsdException w:name="Normal" w:qFormat="1"/>
     <w:lsdException w:name="heading 1" w:uiPriority="9" w:qFormat="1"/>
     <w:lsdException w:name="heading 2" w:uiPriority="9" w:qFormat="1"/>
@@ -12995,7 +13040,6 @@
     <w:lsdException w:name="Emphasis" w:uiPriority="20" w:qFormat="1"/>
     <w:lsdException w:name="HTML Keyboard" w:semiHidden="1" w:unhideWhenUsed="1"/>
     <w:lsdException w:name="HTML Variable" w:semiHidden="1" w:unhideWhenUsed="1"/>
-    <w:lsdException w:name="Normal Table" w:semiHidden="1" w:unhideWhenUsed="1"/>
     <w:lsdException w:name="annotation subject" w:semiHidden="1" w:unhideWhenUsed="1"/>
     <w:lsdException w:name="No List" w:semiHidden="1" w:unhideWhenUsed="1"/>
     <w:lsdException w:name="Outline List 1" w:semiHidden="1" w:unhideWhenUsed="1"/>
@@ -13038,11 +13082,8 @@
     <w:lsdException w:name="Table Contemporary" w:semiHidden="1" w:unhideWhenUsed="1"/>
     <w:lsdException w:name="Table Elegant" w:semiHidden="1" w:unhideWhenUsed="1"/>
     <w:lsdException w:name="Table Professional" w:semiHidden="1" w:unhideWhenUsed="1"/>
-    <w:lsdException w:name="Table Subtle 1" w:semiHidden="1" w:unhideWhenUsed="1"/>
     <w:lsdException w:name="Table Subtle 2" w:semiHidden="1" w:unhideWhenUsed="1"/>
     <w:lsdException w:name="Table Web 1" w:semiHidden="1" w:unhideWhenUsed="1"/>
-    <w:lsdException w:name="Table Web 2" w:semiHidden="1" w:unhideWhenUsed="1"/>
-    <w:lsdException w:name="Table Web 3" w:semiHidden="1" w:unhideWhenUsed="1"/>
     <w:lsdException w:name="Balloon Text" w:semiHidden="1" w:unhideWhenUsed="1"/>
     <w:lsdException w:name="Table Theme" w:semiHidden="1" w:unhideWhenUsed="1"/>
     <w:lsdException w:name="Placeholder Text" w:semiHidden="1" w:uiPriority="67"/>
@@ -13260,17 +13301,22 @@
     <w:lsdException w:name="List Table 5 Dark Accent 6" w:uiPriority="50"/>
     <w:lsdException w:name="List Table 6 Colorful Accent 6" w:uiPriority="51"/>
     <w:lsdException w:name="List Table 7 Colorful Accent 6" w:uiPriority="52"/>
+    <w:lsdException w:name="Mention" w:semiHidden="1" w:uiPriority="99" w:unhideWhenUsed="1"/>
+    <w:lsdException w:name="Smart Hyperlink" w:semiHidden="1" w:uiPriority="99" w:unhideWhenUsed="1"/>
+    <w:lsdException w:name="Hashtag" w:semiHidden="1" w:uiPriority="99" w:unhideWhenUsed="1"/>
+    <w:lsdException w:name="Unresolved Mention" w:semiHidden="1" w:uiPriority="99" w:unhideWhenUsed="1"/>
+    <w:lsdException w:name="Smart Link" w:semiHidden="1" w:uiPriority="99" w:unhideWhenUsed="1"/>
   </w:latentStyles>
   <w:style w:type="paragraph" w:default="1" w:styleId="Normal">
     <w:name w:val="Normal"/>
     <w:qFormat/>
     <w:rsid w:val="00334F0E"/>
   </w:style>
-  <w:style w:type="paragraph" w:styleId="Titre1">
+  <w:style w:type="paragraph" w:styleId="Heading1">
     <w:name w:val="heading 1"/>
     <w:basedOn w:val="Normal"/>
     <w:next w:val="Normal"/>
-    <w:link w:val="Titre1Car"/>
+    <w:link w:val="Heading1Char"/>
     <w:uiPriority w:val="9"/>
     <w:qFormat/>
     <w:rsid w:val="00334F0E"/>
@@ -13290,11 +13336,11 @@
       <w:szCs w:val="36"/>
     </w:rPr>
   </w:style>
-  <w:style w:type="paragraph" w:styleId="Titre2">
+  <w:style w:type="paragraph" w:styleId="Heading2">
     <w:name w:val="heading 2"/>
     <w:basedOn w:val="Normal"/>
     <w:next w:val="Normal"/>
-    <w:link w:val="Titre2Car"/>
+    <w:link w:val="Heading2Char"/>
     <w:uiPriority w:val="9"/>
     <w:unhideWhenUsed/>
     <w:qFormat/>
@@ -13312,11 +13358,11 @@
       <w:szCs w:val="28"/>
     </w:rPr>
   </w:style>
-  <w:style w:type="paragraph" w:styleId="Titre3">
+  <w:style w:type="paragraph" w:styleId="Heading3">
     <w:name w:val="heading 3"/>
     <w:basedOn w:val="Normal"/>
     <w:next w:val="Normal"/>
-    <w:link w:val="Titre3Car"/>
+    <w:link w:val="Heading3Char"/>
     <w:uiPriority w:val="9"/>
     <w:unhideWhenUsed/>
     <w:qFormat/>
@@ -13334,11 +13380,11 @@
       <w:szCs w:val="26"/>
     </w:rPr>
   </w:style>
-  <w:style w:type="paragraph" w:styleId="Titre4">
+  <w:style w:type="paragraph" w:styleId="Heading4">
     <w:name w:val="heading 4"/>
     <w:basedOn w:val="Normal"/>
     <w:next w:val="Normal"/>
-    <w:link w:val="Titre4Car"/>
+    <w:link w:val="Heading4Char"/>
     <w:uiPriority w:val="9"/>
     <w:unhideWhenUsed/>
     <w:qFormat/>
@@ -13355,11 +13401,11 @@
       <w:szCs w:val="24"/>
     </w:rPr>
   </w:style>
-  <w:style w:type="paragraph" w:styleId="Titre5">
+  <w:style w:type="paragraph" w:styleId="Heading5">
     <w:name w:val="heading 5"/>
     <w:basedOn w:val="Normal"/>
     <w:next w:val="Normal"/>
-    <w:link w:val="Titre5Car"/>
+    <w:link w:val="Heading5Char"/>
     <w:uiPriority w:val="9"/>
     <w:unhideWhenUsed/>
     <w:qFormat/>
@@ -13378,11 +13424,11 @@
       <w:szCs w:val="22"/>
     </w:rPr>
   </w:style>
-  <w:style w:type="paragraph" w:styleId="Titre6">
+  <w:style w:type="paragraph" w:styleId="Heading6">
     <w:name w:val="heading 6"/>
     <w:basedOn w:val="Normal"/>
     <w:next w:val="Normal"/>
-    <w:link w:val="Titre6Car"/>
+    <w:link w:val="Heading6Char"/>
     <w:uiPriority w:val="9"/>
     <w:unhideWhenUsed/>
     <w:qFormat/>
@@ -13398,11 +13444,11 @@
       <w:color w:val="595959" w:themeColor="text1" w:themeTint="A6"/>
     </w:rPr>
   </w:style>
-  <w:style w:type="paragraph" w:styleId="Titre7">
+  <w:style w:type="paragraph" w:styleId="Heading7">
     <w:name w:val="heading 7"/>
     <w:basedOn w:val="Normal"/>
     <w:next w:val="Normal"/>
-    <w:link w:val="Titre7Car"/>
+    <w:link w:val="Heading7Char"/>
     <w:uiPriority w:val="9"/>
     <w:unhideWhenUsed/>
     <w:qFormat/>
@@ -13420,11 +13466,11 @@
       <w:color w:val="595959" w:themeColor="text1" w:themeTint="A6"/>
     </w:rPr>
   </w:style>
-  <w:style w:type="paragraph" w:styleId="Titre8">
+  <w:style w:type="paragraph" w:styleId="Heading8">
     <w:name w:val="heading 8"/>
     <w:basedOn w:val="Normal"/>
     <w:next w:val="Normal"/>
-    <w:link w:val="Titre8Car"/>
+    <w:link w:val="Heading8Char"/>
     <w:uiPriority w:val="9"/>
     <w:unhideWhenUsed/>
     <w:qFormat/>
@@ -13441,11 +13487,11 @@
       <w:color w:val="595959" w:themeColor="text1" w:themeTint="A6"/>
     </w:rPr>
   </w:style>
-  <w:style w:type="paragraph" w:styleId="Titre9">
+  <w:style w:type="paragraph" w:styleId="Heading9">
     <w:name w:val="heading 9"/>
     <w:basedOn w:val="Normal"/>
     <w:next w:val="Normal"/>
-    <w:link w:val="Titre9Car"/>
+    <w:link w:val="Heading9Char"/>
     <w:uiPriority w:val="9"/>
     <w:unhideWhenUsed/>
     <w:qFormat/>
@@ -13464,13 +13510,13 @@
       <w:color w:val="595959" w:themeColor="text1" w:themeTint="A6"/>
     </w:rPr>
   </w:style>
-  <w:style w:type="character" w:default="1" w:styleId="Policepardfaut">
+  <w:style w:type="character" w:default="1" w:styleId="DefaultParagraphFont">
     <w:name w:val="Default Paragraph Font"/>
     <w:uiPriority w:val="1"/>
     <w:semiHidden/>
     <w:unhideWhenUsed/>
   </w:style>
-  <w:style w:type="table" w:default="1" w:styleId="TableauNormal">
+  <w:style w:type="table" w:default="1" w:styleId="TableNormal">
     <w:name w:val="Normal Table"/>
     <w:uiPriority w:val="99"/>
     <w:semiHidden/>
@@ -13485,7 +13531,7 @@
       </w:tblCellMar>
     </w:tblPr>
   </w:style>
-  <w:style w:type="numbering" w:default="1" w:styleId="Aucuneliste">
+  <w:style w:type="numbering" w:default="1" w:styleId="NoList">
     <w:name w:val="No List"/>
     <w:uiPriority w:val="99"/>
     <w:semiHidden/>
@@ -13540,7 +13586,7 @@
       <w:lang w:val="de-DE" w:eastAsia="de-DE"/>
     </w:rPr>
   </w:style>
-  <w:style w:type="paragraph" w:styleId="TM1">
+  <w:style w:type="paragraph" w:styleId="TOC1">
     <w:name w:val="toc 1"/>
     <w:basedOn w:val="Normal"/>
     <w:next w:val="Normal"/>
@@ -13557,7 +13603,7 @@
       <w:noProof/>
     </w:rPr>
   </w:style>
-  <w:style w:type="paragraph" w:styleId="TM2">
+  <w:style w:type="paragraph" w:styleId="TOC2">
     <w:name w:val="toc 2"/>
     <w:basedOn w:val="Normal"/>
     <w:next w:val="Normal"/>
@@ -13567,7 +13613,7 @@
       <w:ind w:left="200"/>
     </w:pPr>
   </w:style>
-  <w:style w:type="paragraph" w:styleId="TM3">
+  <w:style w:type="paragraph" w:styleId="TOC3">
     <w:name w:val="toc 3"/>
     <w:basedOn w:val="Normal"/>
     <w:next w:val="Normal"/>
@@ -13577,7 +13623,7 @@
       <w:ind w:left="400"/>
     </w:pPr>
   </w:style>
-  <w:style w:type="paragraph" w:styleId="TM4">
+  <w:style w:type="paragraph" w:styleId="TOC4">
     <w:name w:val="toc 4"/>
     <w:basedOn w:val="Normal"/>
     <w:next w:val="Normal"/>
@@ -13587,7 +13633,7 @@
       <w:ind w:left="600"/>
     </w:pPr>
   </w:style>
-  <w:style w:type="paragraph" w:styleId="TM5">
+  <w:style w:type="paragraph" w:styleId="TOC5">
     <w:name w:val="toc 5"/>
     <w:basedOn w:val="Normal"/>
     <w:next w:val="Normal"/>
@@ -13597,7 +13643,7 @@
       <w:ind w:left="800"/>
     </w:pPr>
   </w:style>
-  <w:style w:type="paragraph" w:styleId="TM6">
+  <w:style w:type="paragraph" w:styleId="TOC6">
     <w:name w:val="toc 6"/>
     <w:basedOn w:val="Normal"/>
     <w:next w:val="Normal"/>
@@ -13607,7 +13653,7 @@
       <w:ind w:left="1000"/>
     </w:pPr>
   </w:style>
-  <w:style w:type="paragraph" w:styleId="TM7">
+  <w:style w:type="paragraph" w:styleId="TOC7">
     <w:name w:val="toc 7"/>
     <w:basedOn w:val="Normal"/>
     <w:next w:val="Normal"/>
@@ -13617,7 +13663,7 @@
       <w:ind w:left="1200"/>
     </w:pPr>
   </w:style>
-  <w:style w:type="paragraph" w:styleId="TM8">
+  <w:style w:type="paragraph" w:styleId="TOC8">
     <w:name w:val="toc 8"/>
     <w:basedOn w:val="Normal"/>
     <w:next w:val="Normal"/>
@@ -13627,7 +13673,7 @@
       <w:ind w:left="1400"/>
     </w:pPr>
   </w:style>
-  <w:style w:type="paragraph" w:styleId="TM9">
+  <w:style w:type="paragraph" w:styleId="TOC9">
     <w:name w:val="toc 9"/>
     <w:basedOn w:val="Normal"/>
     <w:next w:val="Normal"/>
@@ -13637,7 +13683,7 @@
       <w:ind w:left="1600"/>
     </w:pPr>
   </w:style>
-  <w:style w:type="paragraph" w:styleId="En-tte">
+  <w:style w:type="paragraph" w:styleId="Header">
     <w:name w:val="header"/>
     <w:basedOn w:val="Normal"/>
     <w:pPr>
@@ -13647,7 +13693,7 @@
       </w:tabs>
     </w:pPr>
   </w:style>
-  <w:style w:type="paragraph" w:styleId="Pieddepage">
+  <w:style w:type="paragraph" w:styleId="Footer">
     <w:name w:val="footer"/>
     <w:basedOn w:val="Normal"/>
     <w:pPr>
@@ -13657,9 +13703,9 @@
       </w:tabs>
     </w:pPr>
   </w:style>
-  <w:style w:type="character" w:styleId="Numrodepage">
+  <w:style w:type="character" w:styleId="PageNumber">
     <w:name w:val="page number"/>
-    <w:basedOn w:val="Policepardfaut"/>
+    <w:basedOn w:val="DefaultParagraphFont"/>
   </w:style>
   <w:style w:type="paragraph" w:customStyle="1" w:styleId="OmniPage7">
     <w:name w:val="OmniPage #7"/>
@@ -13670,21 +13716,21 @@
       <w:lang w:val="de-DE" w:eastAsia="de-DE"/>
     </w:rPr>
   </w:style>
-  <w:style w:type="paragraph" w:styleId="Corpsdetexte">
+  <w:style w:type="paragraph" w:styleId="BodyText">
     <w:name w:val="Body Text"/>
     <w:basedOn w:val="Normal"/>
     <w:rPr>
       <w:b/>
     </w:rPr>
   </w:style>
-  <w:style w:type="paragraph" w:styleId="Corpsdetexte2">
+  <w:style w:type="paragraph" w:styleId="BodyText2">
     <w:name w:val="Body Text 2"/>
     <w:basedOn w:val="Normal"/>
     <w:pPr>
       <w:jc w:val="center"/>
     </w:pPr>
   </w:style>
-  <w:style w:type="paragraph" w:styleId="Corpsdetexte3">
+  <w:style w:type="paragraph" w:styleId="BodyText3">
     <w:name w:val="Body Text 3"/>
     <w:basedOn w:val="Normal"/>
     <w:rPr>
@@ -13702,7 +13748,7 @@
       <w:szCs w:val="24"/>
     </w:rPr>
   </w:style>
-  <w:style w:type="paragraph" w:styleId="Retraitcorpsdetexte">
+  <w:style w:type="paragraph" w:styleId="BodyTextIndent">
     <w:name w:val="Body Text Indent"/>
     <w:basedOn w:val="Normal"/>
     <w:pPr>
@@ -13732,7 +13778,7 @@
       <w:b/>
     </w:rPr>
   </w:style>
-  <w:style w:type="character" w:styleId="Lienhypertexte">
+  <w:style w:type="character" w:styleId="Hyperlink">
     <w:name w:val="Hyperlink"/>
     <w:uiPriority w:val="99"/>
     <w:rPr>
@@ -13740,16 +13786,16 @@
       <w:u w:val="single"/>
     </w:rPr>
   </w:style>
-  <w:style w:type="character" w:styleId="Lienhypertextesuivivisit">
+  <w:style w:type="character" w:styleId="FollowedHyperlink">
     <w:name w:val="FollowedHyperlink"/>
     <w:rPr>
       <w:color w:val="800080"/>
       <w:u w:val="single"/>
     </w:rPr>
   </w:style>
-  <w:style w:type="character" w:styleId="Accentuation">
+  <w:style w:type="character" w:styleId="Emphasis">
     <w:name w:val="Emphasis"/>
-    <w:basedOn w:val="Policepardfaut"/>
+    <w:basedOn w:val="DefaultParagraphFont"/>
     <w:uiPriority w:val="20"/>
     <w:qFormat/>
     <w:rsid w:val="00334F0E"/>
@@ -13758,9 +13804,9 @@
       <w:iCs/>
     </w:rPr>
   </w:style>
-  <w:style w:type="table" w:styleId="Grilledutableau">
+  <w:style w:type="table" w:styleId="TableGrid">
     <w:name w:val="Table Grid"/>
-    <w:basedOn w:val="TableauNormal"/>
+    <w:basedOn w:val="TableNormal"/>
     <w:rsid w:val="007C53D3"/>
     <w:tblPr>
       <w:tblBorders>
@@ -13789,10 +13835,10 @@
       <w:lang w:eastAsia="fr-CH"/>
     </w:rPr>
   </w:style>
-  <w:style w:type="paragraph" w:styleId="Textedebulles">
+  <w:style w:type="paragraph" w:styleId="BalloonText">
     <w:name w:val="Balloon Text"/>
     <w:basedOn w:val="Normal"/>
-    <w:link w:val="TextedebullesCar"/>
+    <w:link w:val="BalloonTextChar"/>
     <w:rsid w:val="00992256"/>
     <w:rPr>
       <w:rFonts w:ascii="Tahoma" w:hAnsi="Tahoma" w:cs="Tahoma"/>
@@ -13800,9 +13846,9 @@
       <w:szCs w:val="16"/>
     </w:rPr>
   </w:style>
-  <w:style w:type="character" w:customStyle="1" w:styleId="TextedebullesCar">
-    <w:name w:val="Texte de bulles Car"/>
-    <w:link w:val="Textedebulles"/>
+  <w:style w:type="character" w:customStyle="1" w:styleId="BalloonTextChar">
+    <w:name w:val="Balloon Text Char"/>
+    <w:link w:val="BalloonText"/>
     <w:rsid w:val="00992256"/>
     <w:rPr>
       <w:rFonts w:ascii="Tahoma" w:hAnsi="Tahoma" w:cs="Tahoma"/>
@@ -13822,7 +13868,7 @@
       <w:szCs w:val="14"/>
     </w:rPr>
   </w:style>
-  <w:style w:type="paragraph" w:styleId="Paragraphedeliste">
+  <w:style w:type="paragraph" w:styleId="ListParagraph">
     <w:name w:val="List Paragraph"/>
     <w:basedOn w:val="Normal"/>
     <w:uiPriority w:val="34"/>
@@ -13835,17 +13881,17 @@
   </w:style>
   <w:style w:type="character" w:customStyle="1" w:styleId="UnresolvedMention1">
     <w:name w:val="Unresolved Mention1"/>
-    <w:basedOn w:val="Policepardfaut"/>
+    <w:basedOn w:val="DefaultParagraphFont"/>
     <w:rsid w:val="00544232"/>
     <w:rPr>
       <w:color w:val="605E5C"/>
       <w:shd w:val="clear" w:color="auto" w:fill="E1DFDD"/>
     </w:rPr>
   </w:style>
-  <w:style w:type="character" w:customStyle="1" w:styleId="Titre1Car">
-    <w:name w:val="Titre 1 Car"/>
-    <w:basedOn w:val="Policepardfaut"/>
-    <w:link w:val="Titre1"/>
+  <w:style w:type="character" w:customStyle="1" w:styleId="Heading1Char">
+    <w:name w:val="Heading 1 Char"/>
+    <w:basedOn w:val="DefaultParagraphFont"/>
+    <w:link w:val="Heading1"/>
     <w:uiPriority w:val="9"/>
     <w:rsid w:val="00334F0E"/>
     <w:rPr>
@@ -13855,10 +13901,10 @@
       <w:szCs w:val="36"/>
     </w:rPr>
   </w:style>
-  <w:style w:type="character" w:customStyle="1" w:styleId="Titre2Car">
-    <w:name w:val="Titre 2 Car"/>
-    <w:basedOn w:val="Policepardfaut"/>
-    <w:link w:val="Titre2"/>
+  <w:style w:type="character" w:customStyle="1" w:styleId="Heading2Char">
+    <w:name w:val="Heading 2 Char"/>
+    <w:basedOn w:val="DefaultParagraphFont"/>
+    <w:link w:val="Heading2"/>
     <w:uiPriority w:val="9"/>
     <w:rsid w:val="00334F0E"/>
     <w:rPr>
@@ -13868,10 +13914,10 @@
       <w:szCs w:val="28"/>
     </w:rPr>
   </w:style>
-  <w:style w:type="character" w:customStyle="1" w:styleId="Titre3Car">
-    <w:name w:val="Titre 3 Car"/>
-    <w:basedOn w:val="Policepardfaut"/>
-    <w:link w:val="Titre3"/>
+  <w:style w:type="character" w:customStyle="1" w:styleId="Heading3Char">
+    <w:name w:val="Heading 3 Char"/>
+    <w:basedOn w:val="DefaultParagraphFont"/>
+    <w:link w:val="Heading3"/>
     <w:uiPriority w:val="9"/>
     <w:rsid w:val="00334F0E"/>
     <w:rPr>
@@ -13881,10 +13927,10 @@
       <w:szCs w:val="26"/>
     </w:rPr>
   </w:style>
-  <w:style w:type="character" w:customStyle="1" w:styleId="Titre4Car">
-    <w:name w:val="Titre 4 Car"/>
-    <w:basedOn w:val="Policepardfaut"/>
-    <w:link w:val="Titre4"/>
+  <w:style w:type="character" w:customStyle="1" w:styleId="Heading4Char">
+    <w:name w:val="Heading 4 Char"/>
+    <w:basedOn w:val="DefaultParagraphFont"/>
+    <w:link w:val="Heading4"/>
     <w:uiPriority w:val="9"/>
     <w:rsid w:val="00334F0E"/>
     <w:rPr>
@@ -13893,10 +13939,10 @@
       <w:szCs w:val="24"/>
     </w:rPr>
   </w:style>
-  <w:style w:type="character" w:customStyle="1" w:styleId="Titre5Car">
-    <w:name w:val="Titre 5 Car"/>
-    <w:basedOn w:val="Policepardfaut"/>
-    <w:link w:val="Titre5"/>
+  <w:style w:type="character" w:customStyle="1" w:styleId="Heading5Char">
+    <w:name w:val="Heading 5 Char"/>
+    <w:basedOn w:val="DefaultParagraphFont"/>
+    <w:link w:val="Heading5"/>
     <w:uiPriority w:val="9"/>
     <w:rsid w:val="00334F0E"/>
     <w:rPr>
@@ -13907,10 +13953,10 @@
       <w:szCs w:val="22"/>
     </w:rPr>
   </w:style>
-  <w:style w:type="character" w:customStyle="1" w:styleId="Titre6Car">
-    <w:name w:val="Titre 6 Car"/>
-    <w:basedOn w:val="Policepardfaut"/>
-    <w:link w:val="Titre6"/>
+  <w:style w:type="character" w:customStyle="1" w:styleId="Heading6Char">
+    <w:name w:val="Heading 6 Char"/>
+    <w:basedOn w:val="DefaultParagraphFont"/>
+    <w:link w:val="Heading6"/>
     <w:uiPriority w:val="9"/>
     <w:rsid w:val="00334F0E"/>
     <w:rPr>
@@ -13918,10 +13964,10 @@
       <w:color w:val="595959" w:themeColor="text1" w:themeTint="A6"/>
     </w:rPr>
   </w:style>
-  <w:style w:type="character" w:customStyle="1" w:styleId="Titre7Car">
-    <w:name w:val="Titre 7 Car"/>
-    <w:basedOn w:val="Policepardfaut"/>
-    <w:link w:val="Titre7"/>
+  <w:style w:type="character" w:customStyle="1" w:styleId="Heading7Char">
+    <w:name w:val="Heading 7 Char"/>
+    <w:basedOn w:val="DefaultParagraphFont"/>
+    <w:link w:val="Heading7"/>
     <w:uiPriority w:val="9"/>
     <w:rsid w:val="00334F0E"/>
     <w:rPr>
@@ -13931,10 +13977,10 @@
       <w:color w:val="595959" w:themeColor="text1" w:themeTint="A6"/>
     </w:rPr>
   </w:style>
-  <w:style w:type="character" w:customStyle="1" w:styleId="Titre8Car">
-    <w:name w:val="Titre 8 Car"/>
-    <w:basedOn w:val="Policepardfaut"/>
-    <w:link w:val="Titre8"/>
+  <w:style w:type="character" w:customStyle="1" w:styleId="Heading8Char">
+    <w:name w:val="Heading 8 Char"/>
+    <w:basedOn w:val="DefaultParagraphFont"/>
+    <w:link w:val="Heading8"/>
     <w:uiPriority w:val="9"/>
     <w:rsid w:val="00334F0E"/>
     <w:rPr>
@@ -13943,10 +13989,10 @@
       <w:color w:val="595959" w:themeColor="text1" w:themeTint="A6"/>
     </w:rPr>
   </w:style>
-  <w:style w:type="character" w:customStyle="1" w:styleId="Titre9Car">
-    <w:name w:val="Titre 9 Car"/>
-    <w:basedOn w:val="Policepardfaut"/>
-    <w:link w:val="Titre9"/>
+  <w:style w:type="character" w:customStyle="1" w:styleId="Heading9Char">
+    <w:name w:val="Heading 9 Char"/>
+    <w:basedOn w:val="DefaultParagraphFont"/>
+    <w:link w:val="Heading9"/>
     <w:uiPriority w:val="9"/>
     <w:rsid w:val="00334F0E"/>
     <w:rPr>
@@ -13957,7 +14003,7 @@
       <w:color w:val="595959" w:themeColor="text1" w:themeTint="A6"/>
     </w:rPr>
   </w:style>
-  <w:style w:type="paragraph" w:styleId="Lgende">
+  <w:style w:type="paragraph" w:styleId="Caption">
     <w:name w:val="caption"/>
     <w:basedOn w:val="Normal"/>
     <w:next w:val="Normal"/>
@@ -13977,11 +14023,11 @@
       <w:szCs w:val="20"/>
     </w:rPr>
   </w:style>
-  <w:style w:type="paragraph" w:styleId="Titre">
+  <w:style w:type="paragraph" w:styleId="Title">
     <w:name w:val="Title"/>
     <w:basedOn w:val="Normal"/>
     <w:next w:val="Normal"/>
-    <w:link w:val="TitreCar"/>
+    <w:link w:val="TitleChar"/>
     <w:uiPriority w:val="10"/>
     <w:qFormat/>
     <w:rsid w:val="00334F0E"/>
@@ -13997,10 +14043,10 @@
       <w:szCs w:val="80"/>
     </w:rPr>
   </w:style>
-  <w:style w:type="character" w:customStyle="1" w:styleId="TitreCar">
-    <w:name w:val="Titre Car"/>
-    <w:basedOn w:val="Policepardfaut"/>
-    <w:link w:val="Titre"/>
+  <w:style w:type="character" w:customStyle="1" w:styleId="TitleChar">
+    <w:name w:val="Title Char"/>
+    <w:basedOn w:val="DefaultParagraphFont"/>
+    <w:link w:val="Title"/>
     <w:uiPriority w:val="10"/>
     <w:rsid w:val="00334F0E"/>
     <w:rPr>
@@ -14011,11 +14057,11 @@
       <w:szCs w:val="80"/>
     </w:rPr>
   </w:style>
-  <w:style w:type="paragraph" w:styleId="Sous-titre">
+  <w:style w:type="paragraph" w:styleId="Subtitle">
     <w:name w:val="Subtitle"/>
     <w:basedOn w:val="Normal"/>
     <w:next w:val="Normal"/>
-    <w:link w:val="Sous-titreCar"/>
+    <w:link w:val="SubtitleChar"/>
     <w:uiPriority w:val="11"/>
     <w:qFormat/>
     <w:rsid w:val="00334F0E"/>
@@ -14032,10 +14078,10 @@
       <w:szCs w:val="30"/>
     </w:rPr>
   </w:style>
-  <w:style w:type="character" w:customStyle="1" w:styleId="Sous-titreCar">
-    <w:name w:val="Sous-titre Car"/>
-    <w:basedOn w:val="Policepardfaut"/>
-    <w:link w:val="Sous-titre"/>
+  <w:style w:type="character" w:customStyle="1" w:styleId="SubtitleChar">
+    <w:name w:val="Subtitle Char"/>
+    <w:basedOn w:val="DefaultParagraphFont"/>
+    <w:link w:val="Subtitle"/>
     <w:uiPriority w:val="11"/>
     <w:rsid w:val="00334F0E"/>
     <w:rPr>
@@ -14045,9 +14091,9 @@
       <w:szCs w:val="30"/>
     </w:rPr>
   </w:style>
-  <w:style w:type="character" w:styleId="lev">
+  <w:style w:type="character" w:styleId="Strong">
     <w:name w:val="Strong"/>
-    <w:basedOn w:val="Policepardfaut"/>
+    <w:basedOn w:val="DefaultParagraphFont"/>
     <w:uiPriority w:val="22"/>
     <w:qFormat/>
     <w:rsid w:val="00334F0E"/>
@@ -14056,7 +14102,7 @@
       <w:bCs/>
     </w:rPr>
   </w:style>
-  <w:style w:type="paragraph" w:styleId="Sansinterligne">
+  <w:style w:type="paragraph" w:styleId="NoSpacing">
     <w:name w:val="No Spacing"/>
     <w:uiPriority w:val="1"/>
     <w:qFormat/>
@@ -14065,11 +14111,11 @@
       <w:spacing w:after="0" w:line="240" w:lineRule="auto"/>
     </w:pPr>
   </w:style>
-  <w:style w:type="paragraph" w:styleId="Citation">
+  <w:style w:type="paragraph" w:styleId="Quote">
     <w:name w:val="Quote"/>
     <w:basedOn w:val="Normal"/>
     <w:next w:val="Normal"/>
-    <w:link w:val="CitationCar"/>
+    <w:link w:val="QuoteChar"/>
     <w:uiPriority w:val="29"/>
     <w:qFormat/>
     <w:rsid w:val="00334F0E"/>
@@ -14083,10 +14129,10 @@
       <w:iCs/>
     </w:rPr>
   </w:style>
-  <w:style w:type="character" w:customStyle="1" w:styleId="CitationCar">
-    <w:name w:val="Citation Car"/>
-    <w:basedOn w:val="Policepardfaut"/>
-    <w:link w:val="Citation"/>
+  <w:style w:type="character" w:customStyle="1" w:styleId="QuoteChar">
+    <w:name w:val="Quote Char"/>
+    <w:basedOn w:val="DefaultParagraphFont"/>
+    <w:link w:val="Quote"/>
     <w:uiPriority w:val="29"/>
     <w:rsid w:val="00334F0E"/>
     <w:rPr>
@@ -14094,11 +14140,11 @@
       <w:iCs/>
     </w:rPr>
   </w:style>
-  <w:style w:type="paragraph" w:styleId="Citationintense">
+  <w:style w:type="paragraph" w:styleId="IntenseQuote">
     <w:name w:val="Intense Quote"/>
     <w:basedOn w:val="Normal"/>
     <w:next w:val="Normal"/>
-    <w:link w:val="CitationintenseCar"/>
+    <w:link w:val="IntenseQuoteChar"/>
     <w:uiPriority w:val="30"/>
     <w:qFormat/>
     <w:rsid w:val="00334F0E"/>
@@ -14114,10 +14160,10 @@
       <w:szCs w:val="28"/>
     </w:rPr>
   </w:style>
-  <w:style w:type="character" w:customStyle="1" w:styleId="CitationintenseCar">
-    <w:name w:val="Citation intense Car"/>
-    <w:basedOn w:val="Policepardfaut"/>
-    <w:link w:val="Citationintense"/>
+  <w:style w:type="character" w:customStyle="1" w:styleId="IntenseQuoteChar">
+    <w:name w:val="Intense Quote Char"/>
+    <w:basedOn w:val="DefaultParagraphFont"/>
+    <w:link w:val="IntenseQuote"/>
     <w:uiPriority w:val="30"/>
     <w:rsid w:val="00334F0E"/>
     <w:rPr>
@@ -14127,9 +14173,9 @@
       <w:szCs w:val="28"/>
     </w:rPr>
   </w:style>
-  <w:style w:type="character" w:styleId="Emphaseple">
+  <w:style w:type="character" w:styleId="SubtleEmphasis">
     <w:name w:val="Subtle Emphasis"/>
-    <w:basedOn w:val="Policepardfaut"/>
+    <w:basedOn w:val="DefaultParagraphFont"/>
     <w:uiPriority w:val="19"/>
     <w:qFormat/>
     <w:rsid w:val="00334F0E"/>
@@ -14139,9 +14185,9 @@
       <w:color w:val="595959" w:themeColor="text1" w:themeTint="A6"/>
     </w:rPr>
   </w:style>
-  <w:style w:type="character" w:styleId="Emphaseintense">
+  <w:style w:type="character" w:styleId="IntenseEmphasis">
     <w:name w:val="Intense Emphasis"/>
-    <w:basedOn w:val="Policepardfaut"/>
+    <w:basedOn w:val="DefaultParagraphFont"/>
     <w:uiPriority w:val="21"/>
     <w:qFormat/>
     <w:rsid w:val="00334F0E"/>
@@ -14152,9 +14198,9 @@
       <w:iCs/>
     </w:rPr>
   </w:style>
-  <w:style w:type="character" w:styleId="Rfrenceple">
+  <w:style w:type="character" w:styleId="SubtleReference">
     <w:name w:val="Subtle Reference"/>
-    <w:basedOn w:val="Policepardfaut"/>
+    <w:basedOn w:val="DefaultParagraphFont"/>
     <w:uiPriority w:val="31"/>
     <w:qFormat/>
     <w:rsid w:val="00334F0E"/>
@@ -14163,9 +14209,9 @@
       <w:color w:val="404040" w:themeColor="text1" w:themeTint="BF"/>
     </w:rPr>
   </w:style>
-  <w:style w:type="character" w:styleId="Rfrenceintense">
+  <w:style w:type="character" w:styleId="IntenseReference">
     <w:name w:val="Intense Reference"/>
-    <w:basedOn w:val="Policepardfaut"/>
+    <w:basedOn w:val="DefaultParagraphFont"/>
     <w:uiPriority w:val="32"/>
     <w:qFormat/>
     <w:rsid w:val="00334F0E"/>
@@ -14176,9 +14222,9 @@
       <w:u w:val="single"/>
     </w:rPr>
   </w:style>
-  <w:style w:type="character" w:styleId="Titredulivre">
+  <w:style w:type="character" w:styleId="BookTitle">
     <w:name w:val="Book Title"/>
-    <w:basedOn w:val="Policepardfaut"/>
+    <w:basedOn w:val="DefaultParagraphFont"/>
     <w:uiPriority w:val="33"/>
     <w:qFormat/>
     <w:rsid w:val="00334F0E"/>
@@ -14188,9 +14234,9 @@
       <w:smallCaps/>
     </w:rPr>
   </w:style>
-  <w:style w:type="paragraph" w:styleId="En-ttedetabledesmatires">
+  <w:style w:type="paragraph" w:styleId="TOCHeading">
     <w:name w:val="TOC Heading"/>
-    <w:basedOn w:val="Titre1"/>
+    <w:basedOn w:val="Heading1"/>
     <w:next w:val="Normal"/>
     <w:uiPriority w:val="39"/>
     <w:semiHidden/>

</xml_diff>

<commit_message>
update journal de bord
</commit_message>
<xml_diff>
--- a/Docs/Luca Coduri/Dossier_BoardGameManager_Angular_Luca_Coduri.docx
+++ b/Docs/Luca Coduri/Dossier_BoardGameManager_Angular_Luca_Coduri.docx
@@ -9066,8 +9066,261 @@
               </w:rPr>
               <w:t>Html + css du component pour afficher une liste de jeux</w:t>
             </w:r>
+          </w:p>
+        </w:tc>
+      </w:tr>
+      <w:tr>
+        <w:trPr>
+          <w:trHeight w:val="335"/>
+        </w:trPr>
+        <w:tc>
+          <w:tcPr>
+            <w:tcW w:w="1342" w:type="dxa"/>
+          </w:tcPr>
+          <w:p>
+            <w:pPr>
+              <w:tabs>
+                <w:tab w:val="left" w:pos="735"/>
+              </w:tabs>
+            </w:pPr>
+            <w:r>
+              <w:t>13.02.2020</w:t>
+            </w:r>
+          </w:p>
+        </w:tc>
+        <w:tc>
+          <w:tcPr>
+            <w:tcW w:w="1041" w:type="dxa"/>
+          </w:tcPr>
+          <w:p>
+            <w:r>
+              <w:t>15min</w:t>
+            </w:r>
+          </w:p>
+        </w:tc>
+        <w:tc>
+          <w:tcPr>
+            <w:tcW w:w="6641" w:type="dxa"/>
+          </w:tcPr>
+          <w:p>
+            <w:pPr>
+              <w:rPr>
+                <w:rFonts w:ascii="Calibri" w:hAnsi="Calibri" w:cs="Calibri"/>
+                <w:color w:val="000000"/>
+                <w:sz w:val="22"/>
+                <w:szCs w:val="22"/>
+              </w:rPr>
+            </w:pPr>
+            <w:r>
+              <w:rPr>
+                <w:rFonts w:ascii="Calibri" w:hAnsi="Calibri" w:cs="Calibri"/>
+                <w:color w:val="000000"/>
+                <w:sz w:val="22"/>
+                <w:szCs w:val="22"/>
+              </w:rPr>
+              <w:t>Html + css de la page collection &amp; résultats</w:t>
+            </w:r>
             <w:bookmarkStart w:id="46" w:name="_GoBack"/>
             <w:bookmarkEnd w:id="46"/>
+            <w:r>
+              <w:rPr>
+                <w:rFonts w:ascii="Calibri" w:hAnsi="Calibri" w:cs="Calibri"/>
+                <w:color w:val="000000"/>
+                <w:sz w:val="22"/>
+                <w:szCs w:val="22"/>
+              </w:rPr>
+              <w:t xml:space="preserve"> d’une recherche</w:t>
+            </w:r>
+          </w:p>
+        </w:tc>
+      </w:tr>
+      <w:tr>
+        <w:trPr>
+          <w:trHeight w:val="335"/>
+        </w:trPr>
+        <w:tc>
+          <w:tcPr>
+            <w:tcW w:w="1342" w:type="dxa"/>
+          </w:tcPr>
+          <w:p>
+            <w:pPr>
+              <w:tabs>
+                <w:tab w:val="left" w:pos="735"/>
+              </w:tabs>
+            </w:pPr>
+          </w:p>
+        </w:tc>
+        <w:tc>
+          <w:tcPr>
+            <w:tcW w:w="1041" w:type="dxa"/>
+          </w:tcPr>
+          <w:p/>
+        </w:tc>
+        <w:tc>
+          <w:tcPr>
+            <w:tcW w:w="6641" w:type="dxa"/>
+          </w:tcPr>
+          <w:p>
+            <w:pPr>
+              <w:rPr>
+                <w:rFonts w:ascii="Calibri" w:hAnsi="Calibri" w:cs="Calibri"/>
+                <w:color w:val="000000"/>
+                <w:sz w:val="22"/>
+                <w:szCs w:val="22"/>
+              </w:rPr>
+            </w:pPr>
+          </w:p>
+        </w:tc>
+      </w:tr>
+      <w:tr>
+        <w:trPr>
+          <w:trHeight w:val="335"/>
+        </w:trPr>
+        <w:tc>
+          <w:tcPr>
+            <w:tcW w:w="1342" w:type="dxa"/>
+          </w:tcPr>
+          <w:p>
+            <w:pPr>
+              <w:tabs>
+                <w:tab w:val="left" w:pos="735"/>
+              </w:tabs>
+            </w:pPr>
+          </w:p>
+        </w:tc>
+        <w:tc>
+          <w:tcPr>
+            <w:tcW w:w="1041" w:type="dxa"/>
+          </w:tcPr>
+          <w:p/>
+        </w:tc>
+        <w:tc>
+          <w:tcPr>
+            <w:tcW w:w="6641" w:type="dxa"/>
+          </w:tcPr>
+          <w:p>
+            <w:pPr>
+              <w:rPr>
+                <w:rFonts w:ascii="Calibri" w:hAnsi="Calibri" w:cs="Calibri"/>
+                <w:color w:val="000000"/>
+                <w:sz w:val="22"/>
+                <w:szCs w:val="22"/>
+              </w:rPr>
+            </w:pPr>
+          </w:p>
+        </w:tc>
+      </w:tr>
+      <w:tr>
+        <w:trPr>
+          <w:trHeight w:val="335"/>
+        </w:trPr>
+        <w:tc>
+          <w:tcPr>
+            <w:tcW w:w="1342" w:type="dxa"/>
+          </w:tcPr>
+          <w:p>
+            <w:pPr>
+              <w:tabs>
+                <w:tab w:val="left" w:pos="735"/>
+              </w:tabs>
+            </w:pPr>
+          </w:p>
+        </w:tc>
+        <w:tc>
+          <w:tcPr>
+            <w:tcW w:w="1041" w:type="dxa"/>
+          </w:tcPr>
+          <w:p/>
+        </w:tc>
+        <w:tc>
+          <w:tcPr>
+            <w:tcW w:w="6641" w:type="dxa"/>
+          </w:tcPr>
+          <w:p>
+            <w:pPr>
+              <w:rPr>
+                <w:rFonts w:ascii="Calibri" w:hAnsi="Calibri" w:cs="Calibri"/>
+                <w:color w:val="000000"/>
+                <w:sz w:val="22"/>
+                <w:szCs w:val="22"/>
+              </w:rPr>
+            </w:pPr>
+          </w:p>
+        </w:tc>
+      </w:tr>
+      <w:tr>
+        <w:trPr>
+          <w:trHeight w:val="335"/>
+        </w:trPr>
+        <w:tc>
+          <w:tcPr>
+            <w:tcW w:w="1342" w:type="dxa"/>
+          </w:tcPr>
+          <w:p>
+            <w:pPr>
+              <w:tabs>
+                <w:tab w:val="left" w:pos="735"/>
+              </w:tabs>
+            </w:pPr>
+          </w:p>
+        </w:tc>
+        <w:tc>
+          <w:tcPr>
+            <w:tcW w:w="1041" w:type="dxa"/>
+          </w:tcPr>
+          <w:p/>
+        </w:tc>
+        <w:tc>
+          <w:tcPr>
+            <w:tcW w:w="6641" w:type="dxa"/>
+          </w:tcPr>
+          <w:p>
+            <w:pPr>
+              <w:rPr>
+                <w:rFonts w:ascii="Calibri" w:hAnsi="Calibri" w:cs="Calibri"/>
+                <w:color w:val="000000"/>
+                <w:sz w:val="22"/>
+                <w:szCs w:val="22"/>
+              </w:rPr>
+            </w:pPr>
+          </w:p>
+        </w:tc>
+      </w:tr>
+      <w:tr>
+        <w:trPr>
+          <w:trHeight w:val="335"/>
+        </w:trPr>
+        <w:tc>
+          <w:tcPr>
+            <w:tcW w:w="1342" w:type="dxa"/>
+          </w:tcPr>
+          <w:p>
+            <w:pPr>
+              <w:tabs>
+                <w:tab w:val="left" w:pos="735"/>
+              </w:tabs>
+            </w:pPr>
+          </w:p>
+        </w:tc>
+        <w:tc>
+          <w:tcPr>
+            <w:tcW w:w="1041" w:type="dxa"/>
+          </w:tcPr>
+          <w:p/>
+        </w:tc>
+        <w:tc>
+          <w:tcPr>
+            <w:tcW w:w="6641" w:type="dxa"/>
+          </w:tcPr>
+          <w:p>
+            <w:pPr>
+              <w:rPr>
+                <w:rFonts w:ascii="Calibri" w:hAnsi="Calibri" w:cs="Calibri"/>
+                <w:color w:val="000000"/>
+                <w:sz w:val="22"/>
+                <w:szCs w:val="22"/>
+              </w:rPr>
+            </w:pPr>
           </w:p>
         </w:tc>
       </w:tr>
@@ -9165,27 +9418,14 @@
     <w:r>
       <w:tab/>
     </w:r>
-    <w:r>
-      <w:fldChar w:fldCharType="begin"/>
-    </w:r>
-    <w:r>
-      <w:instrText xml:space="preserve"> SAVEDATE  \* MERGEFORMAT </w:instrText>
-    </w:r>
-    <w:r>
-      <w:fldChar w:fldCharType="separate"/>
-    </w:r>
-    <w:r>
-      <w:rPr>
-        <w:noProof/>
-      </w:rPr>
-      <w:t>13/02/2020 10:36:00</w:t>
-    </w:r>
-    <w:r>
-      <w:rPr>
-        <w:noProof/>
-      </w:rPr>
-      <w:fldChar w:fldCharType="end"/>
-    </w:r>
+    <w:fldSimple w:instr=" SAVEDATE  \* MERGEFORMAT ">
+      <w:r>
+        <w:rPr>
+          <w:noProof/>
+        </w:rPr>
+        <w:t>13/02/2020 18:00:00</w:t>
+      </w:r>
+    </w:fldSimple>
     <w:r>
       <w:rPr>
         <w:rStyle w:val="PageNumber"/>
@@ -13040,6 +13280,7 @@
     <w:lsdException w:name="Emphasis" w:uiPriority="20" w:qFormat="1"/>
     <w:lsdException w:name="HTML Keyboard" w:semiHidden="1" w:unhideWhenUsed="1"/>
     <w:lsdException w:name="HTML Variable" w:semiHidden="1" w:unhideWhenUsed="1"/>
+    <w:lsdException w:name="Normal Table" w:semiHidden="1" w:unhideWhenUsed="1"/>
     <w:lsdException w:name="annotation subject" w:semiHidden="1" w:unhideWhenUsed="1"/>
     <w:lsdException w:name="No List" w:semiHidden="1" w:unhideWhenUsed="1"/>
     <w:lsdException w:name="Outline List 1" w:semiHidden="1" w:unhideWhenUsed="1"/>
@@ -13082,8 +13323,11 @@
     <w:lsdException w:name="Table Contemporary" w:semiHidden="1" w:unhideWhenUsed="1"/>
     <w:lsdException w:name="Table Elegant" w:semiHidden="1" w:unhideWhenUsed="1"/>
     <w:lsdException w:name="Table Professional" w:semiHidden="1" w:unhideWhenUsed="1"/>
+    <w:lsdException w:name="Table Subtle 1" w:semiHidden="1" w:unhideWhenUsed="1"/>
     <w:lsdException w:name="Table Subtle 2" w:semiHidden="1" w:unhideWhenUsed="1"/>
     <w:lsdException w:name="Table Web 1" w:semiHidden="1" w:unhideWhenUsed="1"/>
+    <w:lsdException w:name="Table Web 2" w:semiHidden="1" w:unhideWhenUsed="1"/>
+    <w:lsdException w:name="Table Web 3" w:semiHidden="1" w:unhideWhenUsed="1"/>
     <w:lsdException w:name="Balloon Text" w:semiHidden="1" w:unhideWhenUsed="1"/>
     <w:lsdException w:name="Table Theme" w:semiHidden="1" w:unhideWhenUsed="1"/>
     <w:lsdException w:name="Placeholder Text" w:semiHidden="1" w:uiPriority="67"/>

</xml_diff>

<commit_message>
Finition de la page login
</commit_message>
<xml_diff>
--- a/Docs/Luca Coduri/Dossier_BoardGameManager_Angular_Luca_Coduri.docx
+++ b/Docs/Luca Coduri/Dossier_BoardGameManager_Angular_Luca_Coduri.docx
@@ -1,10 +1,10 @@
 
 <file path=word/document.xml><?xml version="1.0" encoding="utf-8"?>
-<w:document xmlns:wpc="http://schemas.microsoft.com/office/word/2010/wordprocessingCanvas" xmlns:cx="http://schemas.microsoft.com/office/drawing/2014/chartex" xmlns:cx1="http://schemas.microsoft.com/office/drawing/2015/9/8/chartex" xmlns:cx2="http://schemas.microsoft.com/office/drawing/2015/10/21/chartex" xmlns:cx3="http://schemas.microsoft.com/office/drawing/2016/5/9/chartex" xmlns:cx4="http://schemas.microsoft.com/office/drawing/2016/5/10/chartex" xmlns:cx5="http://schemas.microsoft.com/office/drawing/2016/5/11/chartex" xmlns:cx6="http://schemas.microsoft.com/office/drawing/2016/5/12/chartex" xmlns:cx7="http://schemas.microsoft.com/office/drawing/2016/5/13/chartex" xmlns:cx8="http://schemas.microsoft.com/office/drawing/2016/5/14/chartex" xmlns:mc="http://schemas.openxmlformats.org/markup-compatibility/2006" xmlns:aink="http://schemas.microsoft.com/office/drawing/2016/ink" xmlns:am3d="http://schemas.microsoft.com/office/drawing/2017/model3d" xmlns:o="urn:schemas-microsoft-com:office:office" xmlns:r="http://schemas.openxmlformats.org/officeDocument/2006/relationships" xmlns:m="http://schemas.openxmlformats.org/officeDocument/2006/math" xmlns:v="urn:schemas-microsoft-com:vml" xmlns:wp14="http://schemas.microsoft.com/office/word/2010/wordprocessingDrawing" xmlns:wp="http://schemas.openxmlformats.org/drawingml/2006/wordprocessingDrawing" xmlns:w10="urn:schemas-microsoft-com:office:word" xmlns:w="http://schemas.openxmlformats.org/wordprocessingml/2006/main" xmlns:w14="http://schemas.microsoft.com/office/word/2010/wordml" xmlns:w15="http://schemas.microsoft.com/office/word/2012/wordml" xmlns:w16cid="http://schemas.microsoft.com/office/word/2016/wordml/cid" xmlns:w16se="http://schemas.microsoft.com/office/word/2015/wordml/symex" xmlns:wpg="http://schemas.microsoft.com/office/word/2010/wordprocessingGroup" xmlns:wpi="http://schemas.microsoft.com/office/word/2010/wordprocessingInk" xmlns:wne="http://schemas.microsoft.com/office/word/2006/wordml" xmlns:wps="http://schemas.microsoft.com/office/word/2010/wordprocessingShape" mc:Ignorable="w14 w15 w16se w16cid wp14">
+<w:document xmlns:wpc="http://schemas.microsoft.com/office/word/2010/wordprocessingCanvas" xmlns:cx="http://schemas.microsoft.com/office/drawing/2014/chartex" xmlns:cx1="http://schemas.microsoft.com/office/drawing/2015/9/8/chartex" xmlns:mc="http://schemas.openxmlformats.org/markup-compatibility/2006" xmlns:o="urn:schemas-microsoft-com:office:office" xmlns:r="http://schemas.openxmlformats.org/officeDocument/2006/relationships" xmlns:m="http://schemas.openxmlformats.org/officeDocument/2006/math" xmlns:v="urn:schemas-microsoft-com:vml" xmlns:wp14="http://schemas.microsoft.com/office/word/2010/wordprocessingDrawing" xmlns:wp="http://schemas.openxmlformats.org/drawingml/2006/wordprocessingDrawing" xmlns:w10="urn:schemas-microsoft-com:office:word" xmlns:w="http://schemas.openxmlformats.org/wordprocessingml/2006/main" xmlns:w14="http://schemas.microsoft.com/office/word/2010/wordml" xmlns:w15="http://schemas.microsoft.com/office/word/2012/wordml" xmlns:w16se="http://schemas.microsoft.com/office/word/2015/wordml/symex" xmlns:wpg="http://schemas.microsoft.com/office/word/2010/wordprocessingGroup" xmlns:wpi="http://schemas.microsoft.com/office/word/2010/wordprocessingInk" xmlns:wne="http://schemas.microsoft.com/office/word/2006/wordml" xmlns:wps="http://schemas.microsoft.com/office/word/2010/wordprocessingShape" mc:Ignorable="w14 w15 w16se wp14">
   <w:body>
     <w:p>
       <w:pPr>
-        <w:pStyle w:val="TOC1"/>
+        <w:pStyle w:val="TM1"/>
       </w:pPr>
       <w:r>
         <w:rPr>
@@ -76,7 +76,7 @@
     </w:p>
     <w:p>
       <w:pPr>
-        <w:pStyle w:val="TOC1"/>
+        <w:pStyle w:val="TM1"/>
       </w:pPr>
     </w:p>
     <w:tbl>
@@ -353,7 +353,7 @@
               </wp:anchor>
             </w:drawing>
           </mc:Choice>
-          <mc:Fallback>
+          <mc:Fallback xmlns:w16cid="http://schemas.microsoft.com/office/word/2016/wordml/cid" xmlns:am3d="http://schemas.microsoft.com/office/drawing/2017/model3d" xmlns:aink="http://schemas.microsoft.com/office/drawing/2016/ink" xmlns:cx8="http://schemas.microsoft.com/office/drawing/2016/5/14/chartex" xmlns:cx7="http://schemas.microsoft.com/office/drawing/2016/5/13/chartex" xmlns:cx6="http://schemas.microsoft.com/office/drawing/2016/5/12/chartex" xmlns:cx5="http://schemas.microsoft.com/office/drawing/2016/5/11/chartex" xmlns:cx4="http://schemas.microsoft.com/office/drawing/2016/5/10/chartex" xmlns:cx3="http://schemas.microsoft.com/office/drawing/2016/5/9/chartex" xmlns:cx2="http://schemas.microsoft.com/office/drawing/2015/10/21/chartex">
             <w:pict>
               <v:shapetype w14:anchorId="365DDB16" id="_x0000_t202" coordsize="21600,21600" o:spt="202" path="m,l,21600r21600,l21600,xe">
                 <v:stroke joinstyle="miter"/>
@@ -616,7 +616,7 @@
               </wp:anchor>
             </w:drawing>
           </mc:Choice>
-          <mc:Fallback>
+          <mc:Fallback xmlns:w16cid="http://schemas.microsoft.com/office/word/2016/wordml/cid" xmlns:am3d="http://schemas.microsoft.com/office/drawing/2017/model3d" xmlns:aink="http://schemas.microsoft.com/office/drawing/2016/ink" xmlns:cx8="http://schemas.microsoft.com/office/drawing/2016/5/14/chartex" xmlns:cx7="http://schemas.microsoft.com/office/drawing/2016/5/13/chartex" xmlns:cx6="http://schemas.microsoft.com/office/drawing/2016/5/12/chartex" xmlns:cx5="http://schemas.microsoft.com/office/drawing/2016/5/11/chartex" xmlns:cx4="http://schemas.microsoft.com/office/drawing/2016/5/10/chartex" xmlns:cx3="http://schemas.microsoft.com/office/drawing/2016/5/9/chartex" xmlns:cx2="http://schemas.microsoft.com/office/drawing/2015/10/21/chartex">
             <w:pict>
               <v:shape w14:anchorId="6C0DFFFF" id="Zone de texte 1" o:spid="_x0000_s1027" type="#_x0000_t202" style="position:absolute;margin-left:164pt;margin-top:2.65pt;width:119.25pt;height:53.55pt;z-index:251658240;visibility:visible;mso-wrap-style:square;mso-width-percent:0;mso-height-percent:0;mso-wrap-distance-left:9pt;mso-wrap-distance-top:0;mso-wrap-distance-right:9pt;mso-wrap-distance-bottom:0;mso-position-horizontal:absolute;mso-position-horizontal-relative:text;mso-position-vertical:absolute;mso-position-vertical-relative:text;mso-width-percent:0;mso-height-percent:0;mso-width-relative:page;mso-height-relative:page;v-text-anchor:top" o:gfxdata="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" filled="f" stroked="f">
                 <v:textbox>
@@ -683,7 +683,7 @@
     </w:p>
     <w:p>
       <w:pPr>
-        <w:pStyle w:val="TOC1"/>
+        <w:pStyle w:val="TM1"/>
         <w:rPr>
           <w:szCs w:val="24"/>
         </w:rPr>
@@ -706,7 +706,7 @@
       <w:hyperlink w:anchor="_Toc2333847" w:history="1">
         <w:r>
           <w:rPr>
-            <w:rStyle w:val="Hyperlink"/>
+            <w:rStyle w:val="Lienhypertexte"/>
           </w:rPr>
           <w:t>1</w:t>
         </w:r>
@@ -718,7 +718,7 @@
         </w:r>
         <w:r>
           <w:rPr>
-            <w:rStyle w:val="Hyperlink"/>
+            <w:rStyle w:val="Lienhypertexte"/>
           </w:rPr>
           <w:t>Introduction</w:t>
         </w:r>
@@ -767,7 +767,7 @@
     </w:p>
     <w:p>
       <w:pPr>
-        <w:pStyle w:val="TOC2"/>
+        <w:pStyle w:val="TM2"/>
         <w:tabs>
           <w:tab w:val="left" w:pos="800"/>
           <w:tab w:val="right" w:leader="dot" w:pos="9060"/>
@@ -780,7 +780,7 @@
       <w:hyperlink w:anchor="_Toc2333848" w:history="1">
         <w:r>
           <w:rPr>
-            <w:rStyle w:val="Hyperlink"/>
+            <w:rStyle w:val="Lienhypertexte"/>
             <w:iCs/>
             <w:noProof/>
           </w:rPr>
@@ -795,7 +795,7 @@
         </w:r>
         <w:r>
           <w:rPr>
-            <w:rStyle w:val="Hyperlink"/>
+            <w:rStyle w:val="Lienhypertexte"/>
             <w:iCs/>
             <w:noProof/>
           </w:rPr>
@@ -853,7 +853,7 @@
     </w:p>
     <w:p>
       <w:pPr>
-        <w:pStyle w:val="TOC2"/>
+        <w:pStyle w:val="TM2"/>
         <w:tabs>
           <w:tab w:val="left" w:pos="800"/>
           <w:tab w:val="right" w:leader="dot" w:pos="9060"/>
@@ -866,7 +866,7 @@
       <w:hyperlink w:anchor="_Toc2333849" w:history="1">
         <w:r>
           <w:rPr>
-            <w:rStyle w:val="Hyperlink"/>
+            <w:rStyle w:val="Lienhypertexte"/>
             <w:iCs/>
             <w:noProof/>
           </w:rPr>
@@ -881,7 +881,7 @@
         </w:r>
         <w:r>
           <w:rPr>
-            <w:rStyle w:val="Hyperlink"/>
+            <w:rStyle w:val="Lienhypertexte"/>
             <w:iCs/>
             <w:noProof/>
           </w:rPr>
@@ -939,7 +939,7 @@
     </w:p>
     <w:p>
       <w:pPr>
-        <w:pStyle w:val="TOC2"/>
+        <w:pStyle w:val="TM2"/>
         <w:tabs>
           <w:tab w:val="left" w:pos="800"/>
           <w:tab w:val="right" w:leader="dot" w:pos="9060"/>
@@ -952,7 +952,7 @@
       <w:hyperlink w:anchor="_Toc2333850" w:history="1">
         <w:r>
           <w:rPr>
-            <w:rStyle w:val="Hyperlink"/>
+            <w:rStyle w:val="Lienhypertexte"/>
             <w:iCs/>
             <w:noProof/>
           </w:rPr>
@@ -967,7 +967,7 @@
         </w:r>
         <w:r>
           <w:rPr>
-            <w:rStyle w:val="Hyperlink"/>
+            <w:rStyle w:val="Lienhypertexte"/>
             <w:iCs/>
             <w:noProof/>
           </w:rPr>
@@ -1025,7 +1025,7 @@
     </w:p>
     <w:p>
       <w:pPr>
-        <w:pStyle w:val="TOC2"/>
+        <w:pStyle w:val="TM2"/>
         <w:tabs>
           <w:tab w:val="left" w:pos="800"/>
           <w:tab w:val="right" w:leader="dot" w:pos="9060"/>
@@ -1038,7 +1038,7 @@
       <w:hyperlink w:anchor="_Toc2333851" w:history="1">
         <w:r>
           <w:rPr>
-            <w:rStyle w:val="Hyperlink"/>
+            <w:rStyle w:val="Lienhypertexte"/>
             <w:iCs/>
             <w:noProof/>
           </w:rPr>
@@ -1053,7 +1053,7 @@
         </w:r>
         <w:r>
           <w:rPr>
-            <w:rStyle w:val="Hyperlink"/>
+            <w:rStyle w:val="Lienhypertexte"/>
             <w:iCs/>
             <w:noProof/>
           </w:rPr>
@@ -1111,7 +1111,7 @@
     </w:p>
     <w:p>
       <w:pPr>
-        <w:pStyle w:val="TOC1"/>
+        <w:pStyle w:val="TM1"/>
         <w:rPr>
           <w:szCs w:val="24"/>
         </w:rPr>
@@ -1119,7 +1119,7 @@
       <w:hyperlink w:anchor="_Toc2333852" w:history="1">
         <w:r>
           <w:rPr>
-            <w:rStyle w:val="Hyperlink"/>
+            <w:rStyle w:val="Lienhypertexte"/>
           </w:rPr>
           <w:t>2</w:t>
         </w:r>
@@ -1131,7 +1131,7 @@
         </w:r>
         <w:r>
           <w:rPr>
-            <w:rStyle w:val="Hyperlink"/>
+            <w:rStyle w:val="Lienhypertexte"/>
           </w:rPr>
           <w:t>Analyse</w:t>
         </w:r>
@@ -1180,7 +1180,7 @@
     </w:p>
     <w:p>
       <w:pPr>
-        <w:pStyle w:val="TOC2"/>
+        <w:pStyle w:val="TM2"/>
         <w:tabs>
           <w:tab w:val="left" w:pos="800"/>
           <w:tab w:val="right" w:leader="dot" w:pos="9060"/>
@@ -1193,7 +1193,7 @@
       <w:hyperlink w:anchor="_Toc2333853" w:history="1">
         <w:r>
           <w:rPr>
-            <w:rStyle w:val="Hyperlink"/>
+            <w:rStyle w:val="Lienhypertexte"/>
             <w:iCs/>
             <w:noProof/>
           </w:rPr>
@@ -1208,7 +1208,7 @@
         </w:r>
         <w:r>
           <w:rPr>
-            <w:rStyle w:val="Hyperlink"/>
+            <w:rStyle w:val="Lienhypertexte"/>
             <w:iCs/>
             <w:noProof/>
           </w:rPr>
@@ -1266,7 +1266,7 @@
     </w:p>
     <w:p>
       <w:pPr>
-        <w:pStyle w:val="TOC3"/>
+        <w:pStyle w:val="TM3"/>
         <w:tabs>
           <w:tab w:val="left" w:pos="1200"/>
           <w:tab w:val="right" w:leader="dot" w:pos="9060"/>
@@ -1279,7 +1279,7 @@
       <w:hyperlink w:anchor="_Toc2333854" w:history="1">
         <w:r>
           <w:rPr>
-            <w:rStyle w:val="Hyperlink"/>
+            <w:rStyle w:val="Lienhypertexte"/>
             <w:noProof/>
             <w:lang w:val="en"/>
           </w:rPr>
@@ -1294,7 +1294,7 @@
         </w:r>
         <w:r>
           <w:rPr>
-            <w:rStyle w:val="Hyperlink"/>
+            <w:rStyle w:val="Lienhypertexte"/>
             <w:noProof/>
             <w:lang w:val="en"/>
           </w:rPr>
@@ -1352,7 +1352,7 @@
     </w:p>
     <w:p>
       <w:pPr>
-        <w:pStyle w:val="TOC3"/>
+        <w:pStyle w:val="TM3"/>
         <w:tabs>
           <w:tab w:val="left" w:pos="1200"/>
           <w:tab w:val="right" w:leader="dot" w:pos="9060"/>
@@ -1365,7 +1365,7 @@
       <w:hyperlink w:anchor="_Toc2333855" w:history="1">
         <w:r>
           <w:rPr>
-            <w:rStyle w:val="Hyperlink"/>
+            <w:rStyle w:val="Lienhypertexte"/>
             <w:noProof/>
             <w:lang w:val="en"/>
           </w:rPr>
@@ -1380,7 +1380,7 @@
         </w:r>
         <w:r>
           <w:rPr>
-            <w:rStyle w:val="Hyperlink"/>
+            <w:rStyle w:val="Lienhypertexte"/>
             <w:noProof/>
             <w:lang w:val="en"/>
           </w:rPr>
@@ -1438,7 +1438,7 @@
     </w:p>
     <w:p>
       <w:pPr>
-        <w:pStyle w:val="TOC3"/>
+        <w:pStyle w:val="TM3"/>
         <w:tabs>
           <w:tab w:val="left" w:pos="1200"/>
           <w:tab w:val="right" w:leader="dot" w:pos="9060"/>
@@ -1451,7 +1451,7 @@
       <w:hyperlink w:anchor="_Toc2333856" w:history="1">
         <w:r>
           <w:rPr>
-            <w:rStyle w:val="Hyperlink"/>
+            <w:rStyle w:val="Lienhypertexte"/>
             <w:noProof/>
             <w:lang w:val="en"/>
           </w:rPr>
@@ -1466,7 +1466,7 @@
         </w:r>
         <w:r>
           <w:rPr>
-            <w:rStyle w:val="Hyperlink"/>
+            <w:rStyle w:val="Lienhypertexte"/>
             <w:noProof/>
             <w:lang w:val="en"/>
           </w:rPr>
@@ -1524,7 +1524,7 @@
     </w:p>
     <w:p>
       <w:pPr>
-        <w:pStyle w:val="TOC2"/>
+        <w:pStyle w:val="TM2"/>
         <w:tabs>
           <w:tab w:val="left" w:pos="800"/>
           <w:tab w:val="right" w:leader="dot" w:pos="9060"/>
@@ -1537,7 +1537,7 @@
       <w:hyperlink w:anchor="_Toc2333857" w:history="1">
         <w:r>
           <w:rPr>
-            <w:rStyle w:val="Hyperlink"/>
+            <w:rStyle w:val="Lienhypertexte"/>
             <w:iCs/>
             <w:noProof/>
           </w:rPr>
@@ -1552,7 +1552,7 @@
         </w:r>
         <w:r>
           <w:rPr>
-            <w:rStyle w:val="Hyperlink"/>
+            <w:rStyle w:val="Lienhypertexte"/>
             <w:iCs/>
             <w:noProof/>
           </w:rPr>
@@ -1610,7 +1610,7 @@
     </w:p>
     <w:p>
       <w:pPr>
-        <w:pStyle w:val="TOC2"/>
+        <w:pStyle w:val="TM2"/>
         <w:tabs>
           <w:tab w:val="left" w:pos="800"/>
           <w:tab w:val="right" w:leader="dot" w:pos="9060"/>
@@ -1623,7 +1623,7 @@
       <w:hyperlink w:anchor="_Toc2333858" w:history="1">
         <w:r>
           <w:rPr>
-            <w:rStyle w:val="Hyperlink"/>
+            <w:rStyle w:val="Lienhypertexte"/>
             <w:iCs/>
             <w:noProof/>
           </w:rPr>
@@ -1638,7 +1638,7 @@
         </w:r>
         <w:r>
           <w:rPr>
-            <w:rStyle w:val="Hyperlink"/>
+            <w:rStyle w:val="Lienhypertexte"/>
             <w:iCs/>
             <w:noProof/>
           </w:rPr>
@@ -1696,7 +1696,7 @@
     </w:p>
     <w:p>
       <w:pPr>
-        <w:pStyle w:val="TOC2"/>
+        <w:pStyle w:val="TM2"/>
         <w:tabs>
           <w:tab w:val="left" w:pos="800"/>
           <w:tab w:val="right" w:leader="dot" w:pos="9060"/>
@@ -1709,7 +1709,7 @@
       <w:hyperlink w:anchor="_Toc2333859" w:history="1">
         <w:r>
           <w:rPr>
-            <w:rStyle w:val="Hyperlink"/>
+            <w:rStyle w:val="Lienhypertexte"/>
             <w:iCs/>
             <w:noProof/>
           </w:rPr>
@@ -1724,7 +1724,7 @@
         </w:r>
         <w:r>
           <w:rPr>
-            <w:rStyle w:val="Hyperlink"/>
+            <w:rStyle w:val="Lienhypertexte"/>
             <w:iCs/>
             <w:noProof/>
           </w:rPr>
@@ -1782,7 +1782,7 @@
     </w:p>
     <w:p>
       <w:pPr>
-        <w:pStyle w:val="TOC1"/>
+        <w:pStyle w:val="TM1"/>
         <w:rPr>
           <w:szCs w:val="24"/>
         </w:rPr>
@@ -1790,7 +1790,7 @@
       <w:hyperlink w:anchor="_Toc2333860" w:history="1">
         <w:r>
           <w:rPr>
-            <w:rStyle w:val="Hyperlink"/>
+            <w:rStyle w:val="Lienhypertexte"/>
           </w:rPr>
           <w:t>3</w:t>
         </w:r>
@@ -1802,7 +1802,7 @@
         </w:r>
         <w:r>
           <w:rPr>
-            <w:rStyle w:val="Hyperlink"/>
+            <w:rStyle w:val="Lienhypertexte"/>
           </w:rPr>
           <w:t>Implémentation</w:t>
         </w:r>
@@ -1851,7 +1851,7 @@
     </w:p>
     <w:p>
       <w:pPr>
-        <w:pStyle w:val="TOC2"/>
+        <w:pStyle w:val="TM2"/>
         <w:tabs>
           <w:tab w:val="left" w:pos="800"/>
           <w:tab w:val="right" w:leader="dot" w:pos="9060"/>
@@ -1864,7 +1864,7 @@
       <w:hyperlink w:anchor="_Toc2333861" w:history="1">
         <w:r>
           <w:rPr>
-            <w:rStyle w:val="Hyperlink"/>
+            <w:rStyle w:val="Lienhypertexte"/>
             <w:iCs/>
             <w:noProof/>
           </w:rPr>
@@ -1879,7 +1879,7 @@
         </w:r>
         <w:r>
           <w:rPr>
-            <w:rStyle w:val="Hyperlink"/>
+            <w:rStyle w:val="Lienhypertexte"/>
             <w:iCs/>
             <w:noProof/>
           </w:rPr>
@@ -1937,7 +1937,7 @@
     </w:p>
     <w:p>
       <w:pPr>
-        <w:pStyle w:val="TOC2"/>
+        <w:pStyle w:val="TM2"/>
         <w:tabs>
           <w:tab w:val="left" w:pos="800"/>
           <w:tab w:val="right" w:leader="dot" w:pos="9060"/>
@@ -1950,7 +1950,7 @@
       <w:hyperlink w:anchor="_Toc2333862" w:history="1">
         <w:r>
           <w:rPr>
-            <w:rStyle w:val="Hyperlink"/>
+            <w:rStyle w:val="Lienhypertexte"/>
             <w:iCs/>
             <w:noProof/>
           </w:rPr>
@@ -1965,7 +1965,7 @@
         </w:r>
         <w:r>
           <w:rPr>
-            <w:rStyle w:val="Hyperlink"/>
+            <w:rStyle w:val="Lienhypertexte"/>
             <w:iCs/>
             <w:noProof/>
           </w:rPr>
@@ -2023,7 +2023,7 @@
     </w:p>
     <w:p>
       <w:pPr>
-        <w:pStyle w:val="TOC2"/>
+        <w:pStyle w:val="TM2"/>
         <w:tabs>
           <w:tab w:val="left" w:pos="800"/>
           <w:tab w:val="right" w:leader="dot" w:pos="9060"/>
@@ -2036,7 +2036,7 @@
       <w:hyperlink w:anchor="_Toc2333863" w:history="1">
         <w:r>
           <w:rPr>
-            <w:rStyle w:val="Hyperlink"/>
+            <w:rStyle w:val="Lienhypertexte"/>
             <w:iCs/>
             <w:noProof/>
           </w:rPr>
@@ -2051,7 +2051,7 @@
         </w:r>
         <w:r>
           <w:rPr>
-            <w:rStyle w:val="Hyperlink"/>
+            <w:rStyle w:val="Lienhypertexte"/>
             <w:iCs/>
             <w:noProof/>
           </w:rPr>
@@ -2109,7 +2109,7 @@
     </w:p>
     <w:p>
       <w:pPr>
-        <w:pStyle w:val="TOC2"/>
+        <w:pStyle w:val="TM2"/>
         <w:tabs>
           <w:tab w:val="left" w:pos="800"/>
           <w:tab w:val="right" w:leader="dot" w:pos="9060"/>
@@ -2122,7 +2122,7 @@
       <w:hyperlink w:anchor="_Toc2333864" w:history="1">
         <w:r>
           <w:rPr>
-            <w:rStyle w:val="Hyperlink"/>
+            <w:rStyle w:val="Lienhypertexte"/>
             <w:iCs/>
             <w:noProof/>
           </w:rPr>
@@ -2137,7 +2137,7 @@
         </w:r>
         <w:r>
           <w:rPr>
-            <w:rStyle w:val="Hyperlink"/>
+            <w:rStyle w:val="Lienhypertexte"/>
             <w:iCs/>
             <w:noProof/>
           </w:rPr>
@@ -2195,7 +2195,7 @@
     </w:p>
     <w:p>
       <w:pPr>
-        <w:pStyle w:val="TOC3"/>
+        <w:pStyle w:val="TM3"/>
         <w:tabs>
           <w:tab w:val="left" w:pos="1200"/>
           <w:tab w:val="right" w:leader="dot" w:pos="9060"/>
@@ -2208,7 +2208,7 @@
       <w:hyperlink w:anchor="_Toc2333865" w:history="1">
         <w:r>
           <w:rPr>
-            <w:rStyle w:val="Hyperlink"/>
+            <w:rStyle w:val="Lienhypertexte"/>
             <w:noProof/>
           </w:rPr>
           <w:t>3.4.1</w:t>
@@ -2222,7 +2222,7 @@
         </w:r>
         <w:r>
           <w:rPr>
-            <w:rStyle w:val="Hyperlink"/>
+            <w:rStyle w:val="Lienhypertexte"/>
             <w:noProof/>
           </w:rPr>
           <w:t>Point 1</w:t>
@@ -2279,7 +2279,7 @@
     </w:p>
     <w:p>
       <w:pPr>
-        <w:pStyle w:val="TOC3"/>
+        <w:pStyle w:val="TM3"/>
         <w:tabs>
           <w:tab w:val="left" w:pos="1200"/>
           <w:tab w:val="right" w:leader="dot" w:pos="9060"/>
@@ -2292,7 +2292,7 @@
       <w:hyperlink w:anchor="_Toc2333866" w:history="1">
         <w:r>
           <w:rPr>
-            <w:rStyle w:val="Hyperlink"/>
+            <w:rStyle w:val="Lienhypertexte"/>
             <w:noProof/>
           </w:rPr>
           <w:t>3.4.2</w:t>
@@ -2306,7 +2306,7 @@
         </w:r>
         <w:r>
           <w:rPr>
-            <w:rStyle w:val="Hyperlink"/>
+            <w:rStyle w:val="Lienhypertexte"/>
             <w:noProof/>
           </w:rPr>
           <w:t>Point 2</w:t>
@@ -2363,7 +2363,7 @@
     </w:p>
     <w:p>
       <w:pPr>
-        <w:pStyle w:val="TOC3"/>
+        <w:pStyle w:val="TM3"/>
         <w:tabs>
           <w:tab w:val="left" w:pos="1200"/>
           <w:tab w:val="right" w:leader="dot" w:pos="9060"/>
@@ -2376,7 +2376,7 @@
       <w:hyperlink w:anchor="_Toc2333867" w:history="1">
         <w:r>
           <w:rPr>
-            <w:rStyle w:val="Hyperlink"/>
+            <w:rStyle w:val="Lienhypertexte"/>
             <w:noProof/>
           </w:rPr>
           <w:t>3.4.3</w:t>
@@ -2390,7 +2390,7 @@
         </w:r>
         <w:r>
           <w:rPr>
-            <w:rStyle w:val="Hyperlink"/>
+            <w:rStyle w:val="Lienhypertexte"/>
             <w:noProof/>
           </w:rPr>
           <w:t>Point …</w:t>
@@ -2447,7 +2447,7 @@
     </w:p>
     <w:p>
       <w:pPr>
-        <w:pStyle w:val="TOC2"/>
+        <w:pStyle w:val="TM2"/>
         <w:tabs>
           <w:tab w:val="left" w:pos="800"/>
           <w:tab w:val="right" w:leader="dot" w:pos="9060"/>
@@ -2460,7 +2460,7 @@
       <w:hyperlink w:anchor="_Toc2333868" w:history="1">
         <w:r>
           <w:rPr>
-            <w:rStyle w:val="Hyperlink"/>
+            <w:rStyle w:val="Lienhypertexte"/>
             <w:iCs/>
             <w:noProof/>
           </w:rPr>
@@ -2475,7 +2475,7 @@
         </w:r>
         <w:r>
           <w:rPr>
-            <w:rStyle w:val="Hyperlink"/>
+            <w:rStyle w:val="Lienhypertexte"/>
             <w:iCs/>
             <w:noProof/>
           </w:rPr>
@@ -2533,7 +2533,7 @@
     </w:p>
     <w:p>
       <w:pPr>
-        <w:pStyle w:val="TOC1"/>
+        <w:pStyle w:val="TM1"/>
         <w:rPr>
           <w:szCs w:val="24"/>
         </w:rPr>
@@ -2541,7 +2541,7 @@
       <w:hyperlink w:anchor="_Toc2333869" w:history="1">
         <w:r>
           <w:rPr>
-            <w:rStyle w:val="Hyperlink"/>
+            <w:rStyle w:val="Lienhypertexte"/>
           </w:rPr>
           <w:t>4</w:t>
         </w:r>
@@ -2553,7 +2553,7 @@
         </w:r>
         <w:r>
           <w:rPr>
-            <w:rStyle w:val="Hyperlink"/>
+            <w:rStyle w:val="Lienhypertexte"/>
           </w:rPr>
           <w:t>Tests</w:t>
         </w:r>
@@ -2602,7 +2602,7 @@
     </w:p>
     <w:p>
       <w:pPr>
-        <w:pStyle w:val="TOC2"/>
+        <w:pStyle w:val="TM2"/>
         <w:tabs>
           <w:tab w:val="left" w:pos="800"/>
           <w:tab w:val="right" w:leader="dot" w:pos="9060"/>
@@ -2615,7 +2615,7 @@
       <w:hyperlink w:anchor="_Toc2333870" w:history="1">
         <w:r>
           <w:rPr>
-            <w:rStyle w:val="Hyperlink"/>
+            <w:rStyle w:val="Lienhypertexte"/>
             <w:iCs/>
             <w:noProof/>
           </w:rPr>
@@ -2630,7 +2630,7 @@
         </w:r>
         <w:r>
           <w:rPr>
-            <w:rStyle w:val="Hyperlink"/>
+            <w:rStyle w:val="Lienhypertexte"/>
             <w:iCs/>
             <w:noProof/>
           </w:rPr>
@@ -2688,7 +2688,7 @@
     </w:p>
     <w:p>
       <w:pPr>
-        <w:pStyle w:val="TOC2"/>
+        <w:pStyle w:val="TM2"/>
         <w:tabs>
           <w:tab w:val="left" w:pos="800"/>
           <w:tab w:val="right" w:leader="dot" w:pos="9060"/>
@@ -2701,7 +2701,7 @@
       <w:hyperlink w:anchor="_Toc2333871" w:history="1">
         <w:r>
           <w:rPr>
-            <w:rStyle w:val="Hyperlink"/>
+            <w:rStyle w:val="Lienhypertexte"/>
             <w:iCs/>
             <w:noProof/>
           </w:rPr>
@@ -2716,7 +2716,7 @@
         </w:r>
         <w:r>
           <w:rPr>
-            <w:rStyle w:val="Hyperlink"/>
+            <w:rStyle w:val="Lienhypertexte"/>
             <w:iCs/>
             <w:noProof/>
           </w:rPr>
@@ -2774,7 +2774,7 @@
     </w:p>
     <w:p>
       <w:pPr>
-        <w:pStyle w:val="TOC1"/>
+        <w:pStyle w:val="TM1"/>
         <w:rPr>
           <w:szCs w:val="24"/>
         </w:rPr>
@@ -2782,7 +2782,7 @@
       <w:hyperlink w:anchor="_Toc2333872" w:history="1">
         <w:r>
           <w:rPr>
-            <w:rStyle w:val="Hyperlink"/>
+            <w:rStyle w:val="Lienhypertexte"/>
           </w:rPr>
           <w:t>5</w:t>
         </w:r>
@@ -2794,7 +2794,7 @@
         </w:r>
         <w:r>
           <w:rPr>
-            <w:rStyle w:val="Hyperlink"/>
+            <w:rStyle w:val="Lienhypertexte"/>
           </w:rPr>
           <w:t>Conclusions</w:t>
         </w:r>
@@ -2843,7 +2843,7 @@
     </w:p>
     <w:p>
       <w:pPr>
-        <w:pStyle w:val="TOC1"/>
+        <w:pStyle w:val="TM1"/>
         <w:rPr>
           <w:szCs w:val="24"/>
         </w:rPr>
@@ -2851,7 +2851,7 @@
       <w:hyperlink w:anchor="_Toc2333873" w:history="1">
         <w:r>
           <w:rPr>
-            <w:rStyle w:val="Hyperlink"/>
+            <w:rStyle w:val="Lienhypertexte"/>
           </w:rPr>
           <w:t>6</w:t>
         </w:r>
@@ -2863,7 +2863,7 @@
         </w:r>
         <w:r>
           <w:rPr>
-            <w:rStyle w:val="Hyperlink"/>
+            <w:rStyle w:val="Lienhypertexte"/>
           </w:rPr>
           <w:t>Annexes</w:t>
         </w:r>
@@ -2912,7 +2912,7 @@
     </w:p>
     <w:p>
       <w:pPr>
-        <w:pStyle w:val="TOC2"/>
+        <w:pStyle w:val="TM2"/>
         <w:tabs>
           <w:tab w:val="left" w:pos="800"/>
           <w:tab w:val="right" w:leader="dot" w:pos="9060"/>
@@ -2925,7 +2925,7 @@
       <w:hyperlink w:anchor="_Toc2333874" w:history="1">
         <w:r>
           <w:rPr>
-            <w:rStyle w:val="Hyperlink"/>
+            <w:rStyle w:val="Lienhypertexte"/>
             <w:iCs/>
             <w:noProof/>
           </w:rPr>
@@ -2940,7 +2940,7 @@
         </w:r>
         <w:r>
           <w:rPr>
-            <w:rStyle w:val="Hyperlink"/>
+            <w:rStyle w:val="Lienhypertexte"/>
             <w:iCs/>
             <w:noProof/>
           </w:rPr>
@@ -2998,7 +2998,7 @@
     </w:p>
     <w:p>
       <w:pPr>
-        <w:pStyle w:val="TOC2"/>
+        <w:pStyle w:val="TM2"/>
         <w:tabs>
           <w:tab w:val="left" w:pos="800"/>
           <w:tab w:val="right" w:leader="dot" w:pos="9060"/>
@@ -3011,7 +3011,7 @@
       <w:hyperlink w:anchor="_Toc2333875" w:history="1">
         <w:r>
           <w:rPr>
-            <w:rStyle w:val="Hyperlink"/>
+            <w:rStyle w:val="Lienhypertexte"/>
             <w:iCs/>
             <w:noProof/>
           </w:rPr>
@@ -3026,7 +3026,7 @@
         </w:r>
         <w:r>
           <w:rPr>
-            <w:rStyle w:val="Hyperlink"/>
+            <w:rStyle w:val="Lienhypertexte"/>
             <w:iCs/>
             <w:noProof/>
           </w:rPr>
@@ -3103,7 +3103,7 @@
     </w:p>
     <w:p>
       <w:pPr>
-        <w:pStyle w:val="Heading1"/>
+        <w:pStyle w:val="Titre1"/>
       </w:pPr>
       <w:bookmarkStart w:id="0" w:name="_Toc2333847"/>
       <w:r>
@@ -3114,7 +3114,7 @@
     </w:p>
     <w:p>
       <w:pPr>
-        <w:pStyle w:val="Heading2"/>
+        <w:pStyle w:val="Titre2"/>
         <w:rPr>
           <w:i/>
           <w:iCs/>
@@ -3217,7 +3217,7 @@
     </w:p>
     <w:p>
       <w:pPr>
-        <w:pStyle w:val="Heading2"/>
+        <w:pStyle w:val="Titre2"/>
         <w:rPr>
           <w:i/>
           <w:iCs/>
@@ -3254,7 +3254,7 @@
       <w:hyperlink r:id="rId10" w:history="1">
         <w:r>
           <w:rPr>
-            <w:rStyle w:val="Hyperlink"/>
+            <w:rStyle w:val="Lienhypertexte"/>
           </w:rPr>
           <w:t>luca.coduri@cpnv.ch</w:t>
         </w:r>
@@ -3270,7 +3270,7 @@
       <w:hyperlink r:id="rId11" w:history="1">
         <w:r>
           <w:rPr>
-            <w:rStyle w:val="Hyperlink"/>
+            <w:rStyle w:val="Lienhypertexte"/>
           </w:rPr>
           <w:t>bastian.chollet@cpnv.ch</w:t>
         </w:r>
@@ -3337,7 +3337,7 @@
       <w:hyperlink r:id="rId12" w:history="1">
         <w:r>
           <w:rPr>
-            <w:rStyle w:val="Hyperlink"/>
+            <w:rStyle w:val="Lienhypertexte"/>
             <w:lang w:val="fr-CH"/>
           </w:rPr>
           <w:t>Frederique.ANDOLFATTO@cpnv.ch</w:t>
@@ -3365,7 +3365,7 @@
       <w:hyperlink r:id="rId13" w:history="1">
         <w:r>
           <w:rPr>
-            <w:rStyle w:val="Hyperlink"/>
+            <w:rStyle w:val="Lienhypertexte"/>
             <w:lang w:val="fr-CH"/>
           </w:rPr>
           <w:t>loic.viret@cpnv.ch</w:t>
@@ -3674,7 +3674,7 @@
     </w:p>
     <w:p>
       <w:pPr>
-        <w:pStyle w:val="Heading2"/>
+        <w:pStyle w:val="Titre2"/>
         <w:rPr>
           <w:i/>
           <w:iCs/>
@@ -3691,7 +3691,7 @@
     </w:p>
     <w:p>
       <w:pPr>
-        <w:pStyle w:val="ListParagraph"/>
+        <w:pStyle w:val="Paragraphedeliste"/>
         <w:numPr>
           <w:ilvl w:val="0"/>
           <w:numId w:val="30"/>
@@ -3709,7 +3709,7 @@
     </w:p>
     <w:p>
       <w:pPr>
-        <w:pStyle w:val="ListParagraph"/>
+        <w:pStyle w:val="Paragraphedeliste"/>
         <w:numPr>
           <w:ilvl w:val="0"/>
           <w:numId w:val="30"/>
@@ -3724,7 +3724,7 @@
     </w:p>
     <w:p>
       <w:pPr>
-        <w:pStyle w:val="ListParagraph"/>
+        <w:pStyle w:val="Paragraphedeliste"/>
         <w:numPr>
           <w:ilvl w:val="0"/>
           <w:numId w:val="30"/>
@@ -3739,7 +3739,7 @@
     </w:p>
     <w:p>
       <w:pPr>
-        <w:pStyle w:val="ListParagraph"/>
+        <w:pStyle w:val="Paragraphedeliste"/>
         <w:numPr>
           <w:ilvl w:val="0"/>
           <w:numId w:val="30"/>
@@ -3757,7 +3757,7 @@
     </w:p>
     <w:p>
       <w:pPr>
-        <w:pStyle w:val="ListParagraph"/>
+        <w:pStyle w:val="Paragraphedeliste"/>
         <w:numPr>
           <w:ilvl w:val="0"/>
           <w:numId w:val="30"/>
@@ -3781,7 +3781,7 @@
     </w:p>
     <w:p>
       <w:pPr>
-        <w:pStyle w:val="ListParagraph"/>
+        <w:pStyle w:val="Paragraphedeliste"/>
         <w:numPr>
           <w:ilvl w:val="0"/>
           <w:numId w:val="30"/>
@@ -3793,7 +3793,7 @@
     </w:p>
     <w:p>
       <w:pPr>
-        <w:pStyle w:val="Heading2"/>
+        <w:pStyle w:val="Titre2"/>
         <w:rPr>
           <w:i/>
           <w:iCs/>
@@ -3873,7 +3873,7 @@
     </w:p>
     <w:p>
       <w:pPr>
-        <w:pStyle w:val="Heading1"/>
+        <w:pStyle w:val="Titre1"/>
       </w:pPr>
       <w:r>
         <w:lastRenderedPageBreak/>
@@ -3883,7 +3883,7 @@
     </w:p>
     <w:p>
       <w:pPr>
-        <w:pStyle w:val="Heading4"/>
+        <w:pStyle w:val="Titre4"/>
         <w:rPr>
           <w:noProof/>
         </w:rPr>
@@ -3961,7 +3961,7 @@
     </w:p>
     <w:p>
       <w:pPr>
-        <w:pStyle w:val="Heading4"/>
+        <w:pStyle w:val="Titre4"/>
         <w:rPr>
           <w:noProof/>
         </w:rPr>
@@ -4042,7 +4042,7 @@
     </w:p>
     <w:p>
       <w:pPr>
-        <w:pStyle w:val="Heading4"/>
+        <w:pStyle w:val="Titre4"/>
       </w:pPr>
       <w:r>
         <w:lastRenderedPageBreak/>
@@ -4107,7 +4107,7 @@
     </w:p>
     <w:p>
       <w:pPr>
-        <w:pStyle w:val="Heading4"/>
+        <w:pStyle w:val="Titre4"/>
       </w:pPr>
       <w:r>
         <w:t>Page de vote :</w:t>
@@ -4193,7 +4193,7 @@
     </w:p>
     <w:p>
       <w:pPr>
-        <w:pStyle w:val="Heading4"/>
+        <w:pStyle w:val="Titre4"/>
       </w:pPr>
       <w:r>
         <w:lastRenderedPageBreak/>
@@ -4264,7 +4264,7 @@
     </w:p>
     <w:p>
       <w:pPr>
-        <w:pStyle w:val="Heading4"/>
+        <w:pStyle w:val="Titre4"/>
       </w:pPr>
       <w:r>
         <w:t>Création d’un sondage :</w:t>
@@ -4347,7 +4347,7 @@
     </w:p>
     <w:p>
       <w:pPr>
-        <w:pStyle w:val="Heading4"/>
+        <w:pStyle w:val="Titre4"/>
       </w:pPr>
       <w:r>
         <w:lastRenderedPageBreak/>
@@ -4418,7 +4418,7 @@
     </w:p>
     <w:p>
       <w:pPr>
-        <w:pStyle w:val="Heading4"/>
+        <w:pStyle w:val="Titre4"/>
       </w:pPr>
       <w:r>
         <w:t>Résultat d’une recherche :</w:t>
@@ -4501,7 +4501,7 @@
     </w:p>
     <w:p>
       <w:pPr>
-        <w:pStyle w:val="Heading4"/>
+        <w:pStyle w:val="Titre4"/>
       </w:pPr>
       <w:r>
         <w:lastRenderedPageBreak/>
@@ -4582,7 +4582,7 @@
     </w:p>
     <w:p>
       <w:pPr>
-        <w:pStyle w:val="Heading2"/>
+        <w:pStyle w:val="Titre2"/>
         <w:rPr>
           <w:iCs/>
         </w:rPr>
@@ -4619,7 +4619,7 @@
             <v:path o:extrusionok="f" gradientshapeok="t" o:connecttype="rect"/>
             <o:lock v:ext="edit" aspectratio="t"/>
           </v:shapetype>
-          <v:shape id="_x0000_i1025" type="#_x0000_t75" style="width:453pt;height:280.5pt">
+          <v:shape id="_x0000_i1025" type="#_x0000_t75" style="width:453.15pt;height:280.15pt">
             <v:imagedata r:id="rId24" o:title="Uses_Cases_Scenarios"/>
           </v:shape>
         </w:pict>
@@ -4627,7 +4627,7 @@
     </w:p>
     <w:p>
       <w:pPr>
-        <w:pStyle w:val="Heading3"/>
+        <w:pStyle w:val="Titre3"/>
       </w:pPr>
       <w:r>
         <w:t>En tant qu’utilisateur </w:t>
@@ -4643,7 +4643,7 @@
     </w:p>
     <w:p>
       <w:pPr>
-        <w:pStyle w:val="Heading4"/>
+        <w:pStyle w:val="Titre4"/>
       </w:pPr>
       <w:bookmarkStart w:id="9" w:name="_Toc2333854"/>
       <w:bookmarkStart w:id="10" w:name="_Toc71691012"/>
@@ -5280,7 +5280,7 @@
     <w:p/>
     <w:p>
       <w:pPr>
-        <w:pStyle w:val="Heading4"/>
+        <w:pStyle w:val="Titre4"/>
       </w:pPr>
       <w:r>
         <w:t xml:space="preserve">Se </w:t>
@@ -5439,7 +5439,7 @@
     </w:tbl>
     <w:p>
       <w:pPr>
-        <w:pStyle w:val="Heading3"/>
+        <w:pStyle w:val="Titre3"/>
       </w:pPr>
     </w:p>
     <w:p>
@@ -5457,7 +5457,7 @@
     </w:p>
     <w:p>
       <w:pPr>
-        <w:pStyle w:val="Heading3"/>
+        <w:pStyle w:val="Titre3"/>
       </w:pPr>
       <w:r>
         <w:lastRenderedPageBreak/>
@@ -5471,7 +5471,7 @@
     </w:p>
     <w:p>
       <w:pPr>
-        <w:pStyle w:val="Heading4"/>
+        <w:pStyle w:val="Titre4"/>
       </w:pPr>
       <w:r>
         <w:t>Gérer les utilisateurs</w:t>
@@ -5627,7 +5627,7 @@
     </w:tbl>
     <w:p>
       <w:pPr>
-        <w:pStyle w:val="Heading3"/>
+        <w:pStyle w:val="Titre3"/>
       </w:pPr>
       <w:r>
         <w:t>En tant qu’</w:t>
@@ -5641,7 +5641,7 @@
     </w:p>
     <w:p>
       <w:pPr>
-        <w:pStyle w:val="Heading4"/>
+        <w:pStyle w:val="Titre4"/>
       </w:pPr>
       <w:r>
         <w:t>Rechercher un jeu</w:t>
@@ -5871,7 +5871,7 @@
     <w:p/>
     <w:p>
       <w:pPr>
-        <w:pStyle w:val="Heading4"/>
+        <w:pStyle w:val="Titre4"/>
       </w:pPr>
       <w:r>
         <w:t>Voter</w:t>
@@ -6040,7 +6040,7 @@
     </w:p>
     <w:p>
       <w:pPr>
-        <w:pStyle w:val="Heading4"/>
+        <w:pStyle w:val="Titre4"/>
       </w:pPr>
       <w:r>
         <w:lastRenderedPageBreak/>
@@ -6272,7 +6272,7 @@
     <w:p/>
     <w:p>
       <w:pPr>
-        <w:pStyle w:val="Heading4"/>
+        <w:pStyle w:val="Titre4"/>
       </w:pPr>
       <w:r>
         <w:t>Se connecter</w:t>
@@ -6499,7 +6499,7 @@
     <w:p/>
     <w:p>
       <w:pPr>
-        <w:pStyle w:val="Heading2"/>
+        <w:pStyle w:val="Titre2"/>
         <w:rPr>
           <w:i/>
           <w:iCs/>
@@ -6522,7 +6522,7 @@
       </w:pPr>
       <w:r>
         <w:pict w14:anchorId="2003B358">
-          <v:shape id="_x0000_i1026" type="#_x0000_t75" style="width:453pt;height:492pt">
+          <v:shape id="_x0000_i1026" type="#_x0000_t75" style="width:453.15pt;height:491.5pt">
             <v:imagedata r:id="rId25" o:title="MCD-BGMANAGER_V1"/>
           </v:shape>
         </w:pict>
@@ -6556,7 +6556,7 @@
     </w:p>
     <w:p>
       <w:pPr>
-        <w:pStyle w:val="Heading2"/>
+        <w:pStyle w:val="Titre2"/>
         <w:rPr>
           <w:i/>
           <w:iCs/>
@@ -6737,7 +6737,7 @@
     <w:p/>
     <w:p>
       <w:pPr>
-        <w:pStyle w:val="Heading2"/>
+        <w:pStyle w:val="Titre2"/>
         <w:rPr>
           <w:i/>
           <w:iCs/>
@@ -6764,7 +6764,7 @@
     </w:p>
     <w:p>
       <w:pPr>
-        <w:pStyle w:val="Heading1"/>
+        <w:pStyle w:val="Titre1"/>
         <w:tabs>
           <w:tab w:val="num" w:pos="360"/>
         </w:tabs>
@@ -6779,7 +6779,7 @@
     </w:p>
     <w:p>
       <w:pPr>
-        <w:pStyle w:val="Heading2"/>
+        <w:pStyle w:val="Titre2"/>
         <w:rPr>
           <w:i/>
           <w:iCs/>
@@ -6858,7 +6858,7 @@
     </w:p>
     <w:p>
       <w:pPr>
-        <w:pStyle w:val="Heading2"/>
+        <w:pStyle w:val="Titre2"/>
         <w:rPr>
           <w:i/>
           <w:iCs/>
@@ -7057,7 +7057,7 @@
           <w:lang w:val="fr-CH" w:eastAsia="fr-CH"/>
         </w:rPr>
         <w:pict w14:anchorId="06FADA1B">
-          <v:shape id="_x0000_i1027" type="#_x0000_t75" style="width:453.75pt;height:221.25pt">
+          <v:shape id="_x0000_i1027" type="#_x0000_t75" style="width:453.15pt;height:221.5pt">
             <v:imagedata r:id="rId26" o:title="ezgif-2-569165a82386"/>
           </v:shape>
         </w:pict>
@@ -7141,7 +7141,7 @@
     </w:p>
     <w:p>
       <w:pPr>
-        <w:pStyle w:val="Heading2"/>
+        <w:pStyle w:val="Titre2"/>
         <w:rPr>
           <w:i/>
           <w:iCs/>
@@ -7233,7 +7233,7 @@
     </w:p>
     <w:p>
       <w:pPr>
-        <w:pStyle w:val="Heading2"/>
+        <w:pStyle w:val="Titre2"/>
         <w:rPr>
           <w:iCs/>
         </w:rPr>
@@ -7249,7 +7249,7 @@
     </w:p>
     <w:p>
       <w:pPr>
-        <w:pStyle w:val="Heading3"/>
+        <w:pStyle w:val="Titre3"/>
       </w:pPr>
       <w:r>
         <w:t>Diagramme de navigation des pages :</w:t>
@@ -7500,7 +7500,7 @@
     </w:p>
     <w:p>
       <w:pPr>
-        <w:pStyle w:val="Heading3"/>
+        <w:pStyle w:val="Titre3"/>
       </w:pPr>
       <w:bookmarkStart w:id="24" w:name="_Toc2333865"/>
       <w:r>
@@ -7510,7 +7510,7 @@
     </w:p>
     <w:p>
       <w:pPr>
-        <w:pStyle w:val="Heading3"/>
+        <w:pStyle w:val="Titre3"/>
       </w:pPr>
       <w:bookmarkStart w:id="25" w:name="_Toc2333866"/>
       <w:r>
@@ -7520,7 +7520,7 @@
     </w:p>
     <w:p>
       <w:pPr>
-        <w:pStyle w:val="Heading3"/>
+        <w:pStyle w:val="Titre3"/>
       </w:pPr>
       <w:bookmarkStart w:id="26" w:name="_Toc2333867"/>
       <w:r>
@@ -7583,7 +7583,7 @@
     </w:p>
     <w:p>
       <w:pPr>
-        <w:pStyle w:val="Heading2"/>
+        <w:pStyle w:val="Titre2"/>
         <w:rPr>
           <w:i/>
           <w:iCs/>
@@ -7608,7 +7608,7 @@
     </w:p>
     <w:p>
       <w:pPr>
-        <w:pStyle w:val="Heading1"/>
+        <w:pStyle w:val="Titre1"/>
       </w:pPr>
       <w:bookmarkStart w:id="28" w:name="_Toc2333869"/>
       <w:bookmarkStart w:id="29" w:name="_Toc25553321"/>
@@ -7620,7 +7620,7 @@
     </w:p>
     <w:p>
       <w:pPr>
-        <w:pStyle w:val="Heading2"/>
+        <w:pStyle w:val="Titre2"/>
         <w:rPr>
           <w:i/>
           <w:iCs/>
@@ -7659,7 +7659,7 @@
     </w:p>
     <w:p>
       <w:pPr>
-        <w:pStyle w:val="Heading2"/>
+        <w:pStyle w:val="Titre2"/>
         <w:rPr>
           <w:i/>
           <w:iCs/>
@@ -7744,7 +7744,7 @@
     </w:p>
     <w:p>
       <w:pPr>
-        <w:pStyle w:val="Heading1"/>
+        <w:pStyle w:val="Titre1"/>
         <w:tabs>
           <w:tab w:val="num" w:pos="360"/>
         </w:tabs>
@@ -7835,7 +7835,7 @@
     </w:p>
     <w:p>
       <w:pPr>
-        <w:pStyle w:val="Heading1"/>
+        <w:pStyle w:val="Titre1"/>
         <w:tabs>
           <w:tab w:val="num" w:pos="360"/>
         </w:tabs>
@@ -7853,7 +7853,7 @@
     </w:p>
     <w:p>
       <w:pPr>
-        <w:pStyle w:val="Heading2"/>
+        <w:pStyle w:val="Titre2"/>
         <w:rPr>
           <w:i/>
           <w:iCs/>
@@ -7874,7 +7874,7 @@
       <w:hyperlink r:id="rId29" w:history="1">
         <w:r>
           <w:rPr>
-            <w:rStyle w:val="Hyperlink"/>
+            <w:rStyle w:val="Lienhypertexte"/>
           </w:rPr>
           <w:t>Comment livrer en production notre application Angular ? - Dev to be curious</w:t>
         </w:r>
@@ -7887,7 +7887,7 @@
       <w:hyperlink r:id="rId30" w:history="1">
         <w:r>
           <w:rPr>
-            <w:rStyle w:val="Hyperlink"/>
+            <w:rStyle w:val="Lienhypertexte"/>
           </w:rPr>
           <w:t>https://boardgamegeek.com/wiki/page/BGG_XML_API2</w:t>
         </w:r>
@@ -7906,7 +7906,7 @@
       <w:hyperlink r:id="rId31" w:history="1">
         <w:r>
           <w:rPr>
-            <w:rStyle w:val="Hyperlink"/>
+            <w:rStyle w:val="Lienhypertexte"/>
             <w:lang w:val="en-US"/>
           </w:rPr>
           <w:t>The ultimate guide to flat design » We Love Brisbane – Website Design</w:t>
@@ -7923,7 +7923,7 @@
       <w:hyperlink r:id="rId32" w:history="1">
         <w:r>
           <w:rPr>
-            <w:rStyle w:val="Hyperlink"/>
+            <w:rStyle w:val="Lienhypertexte"/>
             <w:lang w:val="en-US"/>
           </w:rPr>
           <w:t>History | Vecteurs et Photos gratuites</w:t>
@@ -7940,7 +7940,7 @@
       <w:hyperlink r:id="rId33" w:history="1">
         <w:r>
           <w:rPr>
-            <w:rStyle w:val="Hyperlink"/>
+            <w:rStyle w:val="Lienhypertexte"/>
             <w:lang w:val="en-US"/>
           </w:rPr>
           <w:t>27+ Board Game Pictures | Download Free Images on Unsplash</w:t>
@@ -7951,14 +7951,14 @@
       <w:pPr>
         <w:pStyle w:val="Help"/>
         <w:rPr>
-          <w:rStyle w:val="Hyperlink"/>
+          <w:rStyle w:val="Lienhypertexte"/>
           <w:lang w:val="en-US"/>
         </w:rPr>
       </w:pPr>
       <w:hyperlink r:id="rId34" w:history="1">
         <w:r>
           <w:rPr>
-            <w:rStyle w:val="Hyperlink"/>
+            <w:rStyle w:val="Lienhypertexte"/>
             <w:lang w:val="en-US"/>
           </w:rPr>
           <w:t>mhevery/jasmine-node: Integration of Jasmine Spec framework with Node.js</w:t>
@@ -7975,7 +7975,7 @@
       <w:hyperlink r:id="rId35" w:history="1">
         <w:r>
           <w:rPr>
-            <w:rStyle w:val="Hyperlink"/>
+            <w:rStyle w:val="Lienhypertexte"/>
             <w:lang w:val="en-US"/>
           </w:rPr>
           <w:t>https://www.restapitutorial.com/httpstatuscodes.html</w:t>
@@ -7992,7 +7992,7 @@
     </w:p>
     <w:p>
       <w:pPr>
-        <w:pStyle w:val="Heading2"/>
+        <w:pStyle w:val="Titre2"/>
         <w:rPr>
           <w:i/>
           <w:iCs/>
@@ -9118,18 +9118,7 @@
                 <w:sz w:val="22"/>
                 <w:szCs w:val="22"/>
               </w:rPr>
-              <w:t>Html + css de la page collection &amp; résultats</w:t>
-            </w:r>
-            <w:bookmarkStart w:id="46" w:name="_GoBack"/>
-            <w:bookmarkEnd w:id="46"/>
-            <w:r>
-              <w:rPr>
-                <w:rFonts w:ascii="Calibri" w:hAnsi="Calibri" w:cs="Calibri"/>
-                <w:color w:val="000000"/>
-                <w:sz w:val="22"/>
-                <w:szCs w:val="22"/>
-              </w:rPr>
-              <w:t xml:space="preserve"> d’une recherche</w:t>
+              <w:t>Html + css de la page collection &amp; résultats d’une recherche</w:t>
             </w:r>
           </w:p>
         </w:tc>
@@ -9148,13 +9137,22 @@
                 <w:tab w:val="left" w:pos="735"/>
               </w:tabs>
             </w:pPr>
+            <w:r>
+              <w:t>14.02.2020</w:t>
+            </w:r>
           </w:p>
         </w:tc>
         <w:tc>
           <w:tcPr>
             <w:tcW w:w="1041" w:type="dxa"/>
           </w:tcPr>
-          <w:p/>
+          <w:p>
+            <w:r>
+              <w:t>1h30</w:t>
+            </w:r>
+            <w:bookmarkStart w:id="46" w:name="_GoBack"/>
+            <w:bookmarkEnd w:id="46"/>
+          </w:p>
         </w:tc>
         <w:tc>
           <w:tcPr>
@@ -9169,6 +9167,15 @@
                 <w:szCs w:val="22"/>
               </w:rPr>
             </w:pPr>
+            <w:r>
+              <w:rPr>
+                <w:rFonts w:ascii="Calibri" w:hAnsi="Calibri" w:cs="Calibri"/>
+                <w:color w:val="000000"/>
+                <w:sz w:val="22"/>
+                <w:szCs w:val="22"/>
+              </w:rPr>
+              <w:t>Html + css de la page de login</w:t>
+            </w:r>
           </w:p>
         </w:tc>
       </w:tr>
@@ -9345,7 +9352,7 @@
 </file>
 
 <file path=word/endnotes.xml><?xml version="1.0" encoding="utf-8"?>
-<w:endnotes xmlns:wpc="http://schemas.microsoft.com/office/word/2010/wordprocessingCanvas" xmlns:cx="http://schemas.microsoft.com/office/drawing/2014/chartex" xmlns:cx1="http://schemas.microsoft.com/office/drawing/2015/9/8/chartex" xmlns:cx2="http://schemas.microsoft.com/office/drawing/2015/10/21/chartex" xmlns:cx3="http://schemas.microsoft.com/office/drawing/2016/5/9/chartex" xmlns:cx4="http://schemas.microsoft.com/office/drawing/2016/5/10/chartex" xmlns:cx5="http://schemas.microsoft.com/office/drawing/2016/5/11/chartex" xmlns:cx6="http://schemas.microsoft.com/office/drawing/2016/5/12/chartex" xmlns:cx7="http://schemas.microsoft.com/office/drawing/2016/5/13/chartex" xmlns:cx8="http://schemas.microsoft.com/office/drawing/2016/5/14/chartex" xmlns:mc="http://schemas.openxmlformats.org/markup-compatibility/2006" xmlns:aink="http://schemas.microsoft.com/office/drawing/2016/ink" xmlns:am3d="http://schemas.microsoft.com/office/drawing/2017/model3d" xmlns:o="urn:schemas-microsoft-com:office:office" xmlns:r="http://schemas.openxmlformats.org/officeDocument/2006/relationships" xmlns:m="http://schemas.openxmlformats.org/officeDocument/2006/math" xmlns:v="urn:schemas-microsoft-com:vml" xmlns:wp14="http://schemas.microsoft.com/office/word/2010/wordprocessingDrawing" xmlns:wp="http://schemas.openxmlformats.org/drawingml/2006/wordprocessingDrawing" xmlns:w10="urn:schemas-microsoft-com:office:word" xmlns:w="http://schemas.openxmlformats.org/wordprocessingml/2006/main" xmlns:w14="http://schemas.microsoft.com/office/word/2010/wordml" xmlns:w15="http://schemas.microsoft.com/office/word/2012/wordml" xmlns:w16cid="http://schemas.microsoft.com/office/word/2016/wordml/cid" xmlns:w16se="http://schemas.microsoft.com/office/word/2015/wordml/symex" xmlns:wpg="http://schemas.microsoft.com/office/word/2010/wordprocessingGroup" xmlns:wpi="http://schemas.microsoft.com/office/word/2010/wordprocessingInk" xmlns:wne="http://schemas.microsoft.com/office/word/2006/wordml" xmlns:wps="http://schemas.microsoft.com/office/word/2010/wordprocessingShape" mc:Ignorable="w14 w15 w16se w16cid wp14">
+<w:endnotes xmlns:wpc="http://schemas.microsoft.com/office/word/2010/wordprocessingCanvas" xmlns:cx="http://schemas.microsoft.com/office/drawing/2014/chartex" xmlns:cx1="http://schemas.microsoft.com/office/drawing/2015/9/8/chartex" xmlns:mc="http://schemas.openxmlformats.org/markup-compatibility/2006" xmlns:o="urn:schemas-microsoft-com:office:office" xmlns:r="http://schemas.openxmlformats.org/officeDocument/2006/relationships" xmlns:m="http://schemas.openxmlformats.org/officeDocument/2006/math" xmlns:v="urn:schemas-microsoft-com:vml" xmlns:wp14="http://schemas.microsoft.com/office/word/2010/wordprocessingDrawing" xmlns:wp="http://schemas.openxmlformats.org/drawingml/2006/wordprocessingDrawing" xmlns:w10="urn:schemas-microsoft-com:office:word" xmlns:w="http://schemas.openxmlformats.org/wordprocessingml/2006/main" xmlns:w14="http://schemas.microsoft.com/office/word/2010/wordml" xmlns:w15="http://schemas.microsoft.com/office/word/2012/wordml" xmlns:w16se="http://schemas.microsoft.com/office/word/2015/wordml/symex" xmlns:wpg="http://schemas.microsoft.com/office/word/2010/wordprocessingGroup" xmlns:wpi="http://schemas.microsoft.com/office/word/2010/wordprocessingInk" xmlns:wne="http://schemas.microsoft.com/office/word/2006/wordml" xmlns:wps="http://schemas.microsoft.com/office/word/2010/wordprocessingShape" mc:Ignorable="w14 w15 w16se wp14">
   <w:endnote w:type="separator" w:id="-1">
     <w:p>
       <w:r>
@@ -9364,10 +9371,10 @@
 </file>
 
 <file path=word/footer1.xml><?xml version="1.0" encoding="utf-8"?>
-<w:ftr xmlns:wpc="http://schemas.microsoft.com/office/word/2010/wordprocessingCanvas" xmlns:cx="http://schemas.microsoft.com/office/drawing/2014/chartex" xmlns:cx1="http://schemas.microsoft.com/office/drawing/2015/9/8/chartex" xmlns:cx2="http://schemas.microsoft.com/office/drawing/2015/10/21/chartex" xmlns:cx3="http://schemas.microsoft.com/office/drawing/2016/5/9/chartex" xmlns:cx4="http://schemas.microsoft.com/office/drawing/2016/5/10/chartex" xmlns:cx5="http://schemas.microsoft.com/office/drawing/2016/5/11/chartex" xmlns:cx6="http://schemas.microsoft.com/office/drawing/2016/5/12/chartex" xmlns:cx7="http://schemas.microsoft.com/office/drawing/2016/5/13/chartex" xmlns:cx8="http://schemas.microsoft.com/office/drawing/2016/5/14/chartex" xmlns:mc="http://schemas.openxmlformats.org/markup-compatibility/2006" xmlns:aink="http://schemas.microsoft.com/office/drawing/2016/ink" xmlns:am3d="http://schemas.microsoft.com/office/drawing/2017/model3d" xmlns:o="urn:schemas-microsoft-com:office:office" xmlns:r="http://schemas.openxmlformats.org/officeDocument/2006/relationships" xmlns:m="http://schemas.openxmlformats.org/officeDocument/2006/math" xmlns:v="urn:schemas-microsoft-com:vml" xmlns:wp14="http://schemas.microsoft.com/office/word/2010/wordprocessingDrawing" xmlns:wp="http://schemas.openxmlformats.org/drawingml/2006/wordprocessingDrawing" xmlns:w10="urn:schemas-microsoft-com:office:word" xmlns:w="http://schemas.openxmlformats.org/wordprocessingml/2006/main" xmlns:w14="http://schemas.microsoft.com/office/word/2010/wordml" xmlns:w15="http://schemas.microsoft.com/office/word/2012/wordml" xmlns:w16cid="http://schemas.microsoft.com/office/word/2016/wordml/cid" xmlns:w16se="http://schemas.microsoft.com/office/word/2015/wordml/symex" xmlns:wpg="http://schemas.microsoft.com/office/word/2010/wordprocessingGroup" xmlns:wpi="http://schemas.microsoft.com/office/word/2010/wordprocessingInk" xmlns:wne="http://schemas.microsoft.com/office/word/2006/wordml" xmlns:wps="http://schemas.microsoft.com/office/word/2010/wordprocessingShape" mc:Ignorable="w14 w15 w16se w16cid wp14">
+<w:ftr xmlns:wpc="http://schemas.microsoft.com/office/word/2010/wordprocessingCanvas" xmlns:cx="http://schemas.microsoft.com/office/drawing/2014/chartex" xmlns:cx1="http://schemas.microsoft.com/office/drawing/2015/9/8/chartex" xmlns:mc="http://schemas.openxmlformats.org/markup-compatibility/2006" xmlns:o="urn:schemas-microsoft-com:office:office" xmlns:r="http://schemas.openxmlformats.org/officeDocument/2006/relationships" xmlns:m="http://schemas.openxmlformats.org/officeDocument/2006/math" xmlns:v="urn:schemas-microsoft-com:vml" xmlns:wp14="http://schemas.microsoft.com/office/word/2010/wordprocessingDrawing" xmlns:wp="http://schemas.openxmlformats.org/drawingml/2006/wordprocessingDrawing" xmlns:w10="urn:schemas-microsoft-com:office:word" xmlns:w="http://schemas.openxmlformats.org/wordprocessingml/2006/main" xmlns:w14="http://schemas.microsoft.com/office/word/2010/wordml" xmlns:w15="http://schemas.microsoft.com/office/word/2012/wordml" xmlns:w16se="http://schemas.microsoft.com/office/word/2015/wordml/symex" xmlns:wpg="http://schemas.microsoft.com/office/word/2010/wordprocessingGroup" xmlns:wpi="http://schemas.microsoft.com/office/word/2010/wordprocessingInk" xmlns:wne="http://schemas.microsoft.com/office/word/2006/wordml" xmlns:wps="http://schemas.microsoft.com/office/word/2010/wordprocessingShape" mc:Ignorable="w14 w15 w16se wp14">
   <w:p>
     <w:pPr>
-      <w:pStyle w:val="Footer"/>
+      <w:pStyle w:val="Pieddepage"/>
       <w:pBdr>
         <w:top w:val="single" w:sz="4" w:space="1" w:color="auto"/>
       </w:pBdr>
@@ -9386,49 +9393,62 @@
     </w:r>
     <w:r>
       <w:rPr>
-        <w:rStyle w:val="PageNumber"/>
+        <w:rStyle w:val="Numrodepage"/>
       </w:rPr>
       <w:fldChar w:fldCharType="begin"/>
     </w:r>
     <w:r>
       <w:rPr>
-        <w:rStyle w:val="PageNumber"/>
+        <w:rStyle w:val="Numrodepage"/>
       </w:rPr>
       <w:instrText xml:space="preserve"> PAGE </w:instrText>
     </w:r>
     <w:r>
       <w:rPr>
-        <w:rStyle w:val="PageNumber"/>
+        <w:rStyle w:val="Numrodepage"/>
       </w:rPr>
       <w:fldChar w:fldCharType="separate"/>
     </w:r>
     <w:r>
       <w:rPr>
-        <w:rStyle w:val="PageNumber"/>
+        <w:rStyle w:val="Numrodepage"/>
         <w:noProof/>
       </w:rPr>
-      <w:t>19</w:t>
+      <w:t>20</w:t>
     </w:r>
     <w:r>
       <w:rPr>
-        <w:rStyle w:val="PageNumber"/>
+        <w:rStyle w:val="Numrodepage"/>
       </w:rPr>
       <w:fldChar w:fldCharType="end"/>
     </w:r>
     <w:r>
       <w:tab/>
     </w:r>
-    <w:fldSimple w:instr=" SAVEDATE  \* MERGEFORMAT ">
-      <w:r>
-        <w:rPr>
-          <w:noProof/>
-        </w:rPr>
-        <w:t>13/02/2020 18:00:00</w:t>
-      </w:r>
-    </w:fldSimple>
     <w:r>
-      <w:rPr>
-        <w:rStyle w:val="PageNumber"/>
+      <w:fldChar w:fldCharType="begin"/>
+    </w:r>
+    <w:r>
+      <w:instrText xml:space="preserve"> SAVEDATE  \* MERGEFORMAT </w:instrText>
+    </w:r>
+    <w:r>
+      <w:fldChar w:fldCharType="separate"/>
+    </w:r>
+    <w:r>
+      <w:rPr>
+        <w:noProof/>
+      </w:rPr>
+      <w:t>13/02/2020 18:35:00</w:t>
+    </w:r>
+    <w:r>
+      <w:rPr>
+        <w:noProof/>
+      </w:rPr>
+      <w:fldChar w:fldCharType="end"/>
+    </w:r>
+    <w:r>
+      <w:rPr>
+        <w:rStyle w:val="Numrodepage"/>
       </w:rPr>
       <w:tab/>
     </w:r>
@@ -9437,7 +9457,7 @@
 </file>
 
 <file path=word/footnotes.xml><?xml version="1.0" encoding="utf-8"?>
-<w:footnotes xmlns:wpc="http://schemas.microsoft.com/office/word/2010/wordprocessingCanvas" xmlns:cx="http://schemas.microsoft.com/office/drawing/2014/chartex" xmlns:cx1="http://schemas.microsoft.com/office/drawing/2015/9/8/chartex" xmlns:cx2="http://schemas.microsoft.com/office/drawing/2015/10/21/chartex" xmlns:cx3="http://schemas.microsoft.com/office/drawing/2016/5/9/chartex" xmlns:cx4="http://schemas.microsoft.com/office/drawing/2016/5/10/chartex" xmlns:cx5="http://schemas.microsoft.com/office/drawing/2016/5/11/chartex" xmlns:cx6="http://schemas.microsoft.com/office/drawing/2016/5/12/chartex" xmlns:cx7="http://schemas.microsoft.com/office/drawing/2016/5/13/chartex" xmlns:cx8="http://schemas.microsoft.com/office/drawing/2016/5/14/chartex" xmlns:mc="http://schemas.openxmlformats.org/markup-compatibility/2006" xmlns:aink="http://schemas.microsoft.com/office/drawing/2016/ink" xmlns:am3d="http://schemas.microsoft.com/office/drawing/2017/model3d" xmlns:o="urn:schemas-microsoft-com:office:office" xmlns:r="http://schemas.openxmlformats.org/officeDocument/2006/relationships" xmlns:m="http://schemas.openxmlformats.org/officeDocument/2006/math" xmlns:v="urn:schemas-microsoft-com:vml" xmlns:wp14="http://schemas.microsoft.com/office/word/2010/wordprocessingDrawing" xmlns:wp="http://schemas.openxmlformats.org/drawingml/2006/wordprocessingDrawing" xmlns:w10="urn:schemas-microsoft-com:office:word" xmlns:w="http://schemas.openxmlformats.org/wordprocessingml/2006/main" xmlns:w14="http://schemas.microsoft.com/office/word/2010/wordml" xmlns:w15="http://schemas.microsoft.com/office/word/2012/wordml" xmlns:w16cid="http://schemas.microsoft.com/office/word/2016/wordml/cid" xmlns:w16se="http://schemas.microsoft.com/office/word/2015/wordml/symex" xmlns:wpg="http://schemas.microsoft.com/office/word/2010/wordprocessingGroup" xmlns:wpi="http://schemas.microsoft.com/office/word/2010/wordprocessingInk" xmlns:wne="http://schemas.microsoft.com/office/word/2006/wordml" xmlns:wps="http://schemas.microsoft.com/office/word/2010/wordprocessingShape" mc:Ignorable="w14 w15 w16se w16cid wp14">
+<w:footnotes xmlns:wpc="http://schemas.microsoft.com/office/word/2010/wordprocessingCanvas" xmlns:cx="http://schemas.microsoft.com/office/drawing/2014/chartex" xmlns:cx1="http://schemas.microsoft.com/office/drawing/2015/9/8/chartex" xmlns:mc="http://schemas.openxmlformats.org/markup-compatibility/2006" xmlns:o="urn:schemas-microsoft-com:office:office" xmlns:r="http://schemas.openxmlformats.org/officeDocument/2006/relationships" xmlns:m="http://schemas.openxmlformats.org/officeDocument/2006/math" xmlns:v="urn:schemas-microsoft-com:vml" xmlns:wp14="http://schemas.microsoft.com/office/word/2010/wordprocessingDrawing" xmlns:wp="http://schemas.openxmlformats.org/drawingml/2006/wordprocessingDrawing" xmlns:w10="urn:schemas-microsoft-com:office:word" xmlns:w="http://schemas.openxmlformats.org/wordprocessingml/2006/main" xmlns:w14="http://schemas.microsoft.com/office/word/2010/wordml" xmlns:w15="http://schemas.microsoft.com/office/word/2012/wordml" xmlns:w16se="http://schemas.microsoft.com/office/word/2015/wordml/symex" xmlns:wpg="http://schemas.microsoft.com/office/word/2010/wordprocessingGroup" xmlns:wpi="http://schemas.microsoft.com/office/word/2010/wordprocessingInk" xmlns:wne="http://schemas.microsoft.com/office/word/2006/wordml" xmlns:wps="http://schemas.microsoft.com/office/word/2010/wordprocessingShape" mc:Ignorable="w14 w15 w16se wp14">
   <w:footnote w:type="separator" w:id="-1">
     <w:p>
       <w:r>
@@ -9456,10 +9476,10 @@
 </file>
 
 <file path=word/header1.xml><?xml version="1.0" encoding="utf-8"?>
-<w:hdr xmlns:wpc="http://schemas.microsoft.com/office/word/2010/wordprocessingCanvas" xmlns:cx="http://schemas.microsoft.com/office/drawing/2014/chartex" xmlns:cx1="http://schemas.microsoft.com/office/drawing/2015/9/8/chartex" xmlns:cx2="http://schemas.microsoft.com/office/drawing/2015/10/21/chartex" xmlns:cx3="http://schemas.microsoft.com/office/drawing/2016/5/9/chartex" xmlns:cx4="http://schemas.microsoft.com/office/drawing/2016/5/10/chartex" xmlns:cx5="http://schemas.microsoft.com/office/drawing/2016/5/11/chartex" xmlns:cx6="http://schemas.microsoft.com/office/drawing/2016/5/12/chartex" xmlns:cx7="http://schemas.microsoft.com/office/drawing/2016/5/13/chartex" xmlns:cx8="http://schemas.microsoft.com/office/drawing/2016/5/14/chartex" xmlns:mc="http://schemas.openxmlformats.org/markup-compatibility/2006" xmlns:aink="http://schemas.microsoft.com/office/drawing/2016/ink" xmlns:am3d="http://schemas.microsoft.com/office/drawing/2017/model3d" xmlns:o="urn:schemas-microsoft-com:office:office" xmlns:r="http://schemas.openxmlformats.org/officeDocument/2006/relationships" xmlns:m="http://schemas.openxmlformats.org/officeDocument/2006/math" xmlns:v="urn:schemas-microsoft-com:vml" xmlns:wp14="http://schemas.microsoft.com/office/word/2010/wordprocessingDrawing" xmlns:wp="http://schemas.openxmlformats.org/drawingml/2006/wordprocessingDrawing" xmlns:w10="urn:schemas-microsoft-com:office:word" xmlns:w="http://schemas.openxmlformats.org/wordprocessingml/2006/main" xmlns:w14="http://schemas.microsoft.com/office/word/2010/wordml" xmlns:w15="http://schemas.microsoft.com/office/word/2012/wordml" xmlns:w16cid="http://schemas.microsoft.com/office/word/2016/wordml/cid" xmlns:w16se="http://schemas.microsoft.com/office/word/2015/wordml/symex" xmlns:wpg="http://schemas.microsoft.com/office/word/2010/wordprocessingGroup" xmlns:wpi="http://schemas.microsoft.com/office/word/2010/wordprocessingInk" xmlns:wne="http://schemas.microsoft.com/office/word/2006/wordml" xmlns:wps="http://schemas.microsoft.com/office/word/2010/wordprocessingShape" mc:Ignorable="w14 w15 w16se w16cid wp14">
+<w:hdr xmlns:wpc="http://schemas.microsoft.com/office/word/2010/wordprocessingCanvas" xmlns:cx="http://schemas.microsoft.com/office/drawing/2014/chartex" xmlns:cx1="http://schemas.microsoft.com/office/drawing/2015/9/8/chartex" xmlns:mc="http://schemas.openxmlformats.org/markup-compatibility/2006" xmlns:o="urn:schemas-microsoft-com:office:office" xmlns:r="http://schemas.openxmlformats.org/officeDocument/2006/relationships" xmlns:m="http://schemas.openxmlformats.org/officeDocument/2006/math" xmlns:v="urn:schemas-microsoft-com:vml" xmlns:wp14="http://schemas.microsoft.com/office/word/2010/wordprocessingDrawing" xmlns:wp="http://schemas.openxmlformats.org/drawingml/2006/wordprocessingDrawing" xmlns:w10="urn:schemas-microsoft-com:office:word" xmlns:w="http://schemas.openxmlformats.org/wordprocessingml/2006/main" xmlns:w14="http://schemas.microsoft.com/office/word/2010/wordml" xmlns:w15="http://schemas.microsoft.com/office/word/2012/wordml" xmlns:w16se="http://schemas.microsoft.com/office/word/2015/wordml/symex" xmlns:wpg="http://schemas.microsoft.com/office/word/2010/wordprocessingGroup" xmlns:wpi="http://schemas.microsoft.com/office/word/2010/wordprocessingInk" xmlns:wne="http://schemas.microsoft.com/office/word/2006/wordml" xmlns:wps="http://schemas.microsoft.com/office/word/2010/wordprocessingShape" mc:Ignorable="w14 w15 w16se wp14">
   <w:p>
     <w:pPr>
-      <w:pStyle w:val="Header"/>
+      <w:pStyle w:val="En-tte"/>
       <w:pBdr>
         <w:bottom w:val="single" w:sz="4" w:space="1" w:color="auto"/>
       </w:pBdr>
@@ -9551,7 +9571,7 @@
 </file>
 
 <file path=word/numbering.xml><?xml version="1.0" encoding="utf-8"?>
-<w:numbering xmlns:wpc="http://schemas.microsoft.com/office/word/2010/wordprocessingCanvas" xmlns:cx="http://schemas.microsoft.com/office/drawing/2014/chartex" xmlns:cx1="http://schemas.microsoft.com/office/drawing/2015/9/8/chartex" xmlns:cx2="http://schemas.microsoft.com/office/drawing/2015/10/21/chartex" xmlns:cx3="http://schemas.microsoft.com/office/drawing/2016/5/9/chartex" xmlns:cx4="http://schemas.microsoft.com/office/drawing/2016/5/10/chartex" xmlns:cx5="http://schemas.microsoft.com/office/drawing/2016/5/11/chartex" xmlns:cx6="http://schemas.microsoft.com/office/drawing/2016/5/12/chartex" xmlns:cx7="http://schemas.microsoft.com/office/drawing/2016/5/13/chartex" xmlns:cx8="http://schemas.microsoft.com/office/drawing/2016/5/14/chartex" xmlns:mc="http://schemas.openxmlformats.org/markup-compatibility/2006" xmlns:aink="http://schemas.microsoft.com/office/drawing/2016/ink" xmlns:am3d="http://schemas.microsoft.com/office/drawing/2017/model3d" xmlns:o="urn:schemas-microsoft-com:office:office" xmlns:r="http://schemas.openxmlformats.org/officeDocument/2006/relationships" xmlns:m="http://schemas.openxmlformats.org/officeDocument/2006/math" xmlns:v="urn:schemas-microsoft-com:vml" xmlns:wp14="http://schemas.microsoft.com/office/word/2010/wordprocessingDrawing" xmlns:wp="http://schemas.openxmlformats.org/drawingml/2006/wordprocessingDrawing" xmlns:w10="urn:schemas-microsoft-com:office:word" xmlns:w="http://schemas.openxmlformats.org/wordprocessingml/2006/main" xmlns:w14="http://schemas.microsoft.com/office/word/2010/wordml" xmlns:w15="http://schemas.microsoft.com/office/word/2012/wordml" xmlns:w16cid="http://schemas.microsoft.com/office/word/2016/wordml/cid" xmlns:w16se="http://schemas.microsoft.com/office/word/2015/wordml/symex" xmlns:wpg="http://schemas.microsoft.com/office/word/2010/wordprocessingGroup" xmlns:wpi="http://schemas.microsoft.com/office/word/2010/wordprocessingInk" xmlns:wne="http://schemas.microsoft.com/office/word/2006/wordml" xmlns:wps="http://schemas.microsoft.com/office/word/2010/wordprocessingShape" mc:Ignorable="w14 w15 w16se w16cid wp14">
+<w:numbering xmlns:wpc="http://schemas.microsoft.com/office/word/2010/wordprocessingCanvas" xmlns:cx="http://schemas.microsoft.com/office/drawing/2014/chartex" xmlns:cx1="http://schemas.microsoft.com/office/drawing/2015/9/8/chartex" xmlns:mc="http://schemas.openxmlformats.org/markup-compatibility/2006" xmlns:o="urn:schemas-microsoft-com:office:office" xmlns:r="http://schemas.openxmlformats.org/officeDocument/2006/relationships" xmlns:m="http://schemas.openxmlformats.org/officeDocument/2006/math" xmlns:v="urn:schemas-microsoft-com:vml" xmlns:wp14="http://schemas.microsoft.com/office/word/2010/wordprocessingDrawing" xmlns:wp="http://schemas.openxmlformats.org/drawingml/2006/wordprocessingDrawing" xmlns:w10="urn:schemas-microsoft-com:office:word" xmlns:w="http://schemas.openxmlformats.org/wordprocessingml/2006/main" xmlns:w14="http://schemas.microsoft.com/office/word/2010/wordml" xmlns:w15="http://schemas.microsoft.com/office/word/2012/wordml" xmlns:w16se="http://schemas.microsoft.com/office/word/2015/wordml/symex" xmlns:wpg="http://schemas.microsoft.com/office/word/2010/wordprocessingGroup" xmlns:wpi="http://schemas.microsoft.com/office/word/2010/wordprocessingInk" xmlns:wne="http://schemas.microsoft.com/office/word/2006/wordml" xmlns:wps="http://schemas.microsoft.com/office/word/2010/wordprocessingShape" mc:Ignorable="w14 w15 w16se wp14">
   <w:abstractNum w:abstractNumId="0" w15:restartNumberingAfterBreak="0">
     <w:nsid w:val="FFFFFF1D"/>
     <w:multiLevelType w:val="multilevel"/>
@@ -13242,7 +13262,7 @@
 </file>
 
 <file path=word/styles.xml><?xml version="1.0" encoding="utf-8"?>
-<w:styles xmlns:mc="http://schemas.openxmlformats.org/markup-compatibility/2006" xmlns:r="http://schemas.openxmlformats.org/officeDocument/2006/relationships" xmlns:w="http://schemas.openxmlformats.org/wordprocessingml/2006/main" xmlns:w14="http://schemas.microsoft.com/office/word/2010/wordml" xmlns:w15="http://schemas.microsoft.com/office/word/2012/wordml" xmlns:w16cid="http://schemas.microsoft.com/office/word/2016/wordml/cid" xmlns:w16se="http://schemas.microsoft.com/office/word/2015/wordml/symex" mc:Ignorable="w14 w15 w16se w16cid">
+<w:styles xmlns:mc="http://schemas.openxmlformats.org/markup-compatibility/2006" xmlns:r="http://schemas.openxmlformats.org/officeDocument/2006/relationships" xmlns:w="http://schemas.openxmlformats.org/wordprocessingml/2006/main" xmlns:w14="http://schemas.microsoft.com/office/word/2010/wordml" xmlns:w15="http://schemas.microsoft.com/office/word/2012/wordml" xmlns:w16se="http://schemas.microsoft.com/office/word/2015/wordml/symex" mc:Ignorable="w14 w15 w16se">
   <w:docDefaults>
     <w:rPrDefault>
       <w:rPr>
@@ -13258,7 +13278,7 @@
       </w:pPr>
     </w:pPrDefault>
   </w:docDefaults>
-  <w:latentStyles w:defLockedState="0" w:defUIPriority="0" w:defSemiHidden="0" w:defUnhideWhenUsed="0" w:defQFormat="0" w:count="376">
+  <w:latentStyles w:defLockedState="0" w:defUIPriority="0" w:defSemiHidden="0" w:defUnhideWhenUsed="0" w:defQFormat="0" w:count="371">
     <w:lsdException w:name="Normal" w:qFormat="1"/>
     <w:lsdException w:name="heading 1" w:uiPriority="9" w:qFormat="1"/>
     <w:lsdException w:name="heading 2" w:uiPriority="9" w:qFormat="1"/>
@@ -13545,22 +13565,17 @@
     <w:lsdException w:name="List Table 5 Dark Accent 6" w:uiPriority="50"/>
     <w:lsdException w:name="List Table 6 Colorful Accent 6" w:uiPriority="51"/>
     <w:lsdException w:name="List Table 7 Colorful Accent 6" w:uiPriority="52"/>
-    <w:lsdException w:name="Mention" w:semiHidden="1" w:uiPriority="99" w:unhideWhenUsed="1"/>
-    <w:lsdException w:name="Smart Hyperlink" w:semiHidden="1" w:uiPriority="99" w:unhideWhenUsed="1"/>
-    <w:lsdException w:name="Hashtag" w:semiHidden="1" w:uiPriority="99" w:unhideWhenUsed="1"/>
-    <w:lsdException w:name="Unresolved Mention" w:semiHidden="1" w:uiPriority="99" w:unhideWhenUsed="1"/>
-    <w:lsdException w:name="Smart Link" w:semiHidden="1" w:uiPriority="99" w:unhideWhenUsed="1"/>
   </w:latentStyles>
   <w:style w:type="paragraph" w:default="1" w:styleId="Normal">
     <w:name w:val="Normal"/>
     <w:qFormat/>
     <w:rsid w:val="00334F0E"/>
   </w:style>
-  <w:style w:type="paragraph" w:styleId="Heading1">
+  <w:style w:type="paragraph" w:styleId="Titre1">
     <w:name w:val="heading 1"/>
     <w:basedOn w:val="Normal"/>
     <w:next w:val="Normal"/>
-    <w:link w:val="Heading1Char"/>
+    <w:link w:val="Titre1Car"/>
     <w:uiPriority w:val="9"/>
     <w:qFormat/>
     <w:rsid w:val="00334F0E"/>
@@ -13580,11 +13595,11 @@
       <w:szCs w:val="36"/>
     </w:rPr>
   </w:style>
-  <w:style w:type="paragraph" w:styleId="Heading2">
+  <w:style w:type="paragraph" w:styleId="Titre2">
     <w:name w:val="heading 2"/>
     <w:basedOn w:val="Normal"/>
     <w:next w:val="Normal"/>
-    <w:link w:val="Heading2Char"/>
+    <w:link w:val="Titre2Car"/>
     <w:uiPriority w:val="9"/>
     <w:unhideWhenUsed/>
     <w:qFormat/>
@@ -13602,11 +13617,11 @@
       <w:szCs w:val="28"/>
     </w:rPr>
   </w:style>
-  <w:style w:type="paragraph" w:styleId="Heading3">
+  <w:style w:type="paragraph" w:styleId="Titre3">
     <w:name w:val="heading 3"/>
     <w:basedOn w:val="Normal"/>
     <w:next w:val="Normal"/>
-    <w:link w:val="Heading3Char"/>
+    <w:link w:val="Titre3Car"/>
     <w:uiPriority w:val="9"/>
     <w:unhideWhenUsed/>
     <w:qFormat/>
@@ -13624,11 +13639,11 @@
       <w:szCs w:val="26"/>
     </w:rPr>
   </w:style>
-  <w:style w:type="paragraph" w:styleId="Heading4">
+  <w:style w:type="paragraph" w:styleId="Titre4">
     <w:name w:val="heading 4"/>
     <w:basedOn w:val="Normal"/>
     <w:next w:val="Normal"/>
-    <w:link w:val="Heading4Char"/>
+    <w:link w:val="Titre4Car"/>
     <w:uiPriority w:val="9"/>
     <w:unhideWhenUsed/>
     <w:qFormat/>
@@ -13645,11 +13660,11 @@
       <w:szCs w:val="24"/>
     </w:rPr>
   </w:style>
-  <w:style w:type="paragraph" w:styleId="Heading5">
+  <w:style w:type="paragraph" w:styleId="Titre5">
     <w:name w:val="heading 5"/>
     <w:basedOn w:val="Normal"/>
     <w:next w:val="Normal"/>
-    <w:link w:val="Heading5Char"/>
+    <w:link w:val="Titre5Car"/>
     <w:uiPriority w:val="9"/>
     <w:unhideWhenUsed/>
     <w:qFormat/>
@@ -13668,11 +13683,11 @@
       <w:szCs w:val="22"/>
     </w:rPr>
   </w:style>
-  <w:style w:type="paragraph" w:styleId="Heading6">
+  <w:style w:type="paragraph" w:styleId="Titre6">
     <w:name w:val="heading 6"/>
     <w:basedOn w:val="Normal"/>
     <w:next w:val="Normal"/>
-    <w:link w:val="Heading6Char"/>
+    <w:link w:val="Titre6Car"/>
     <w:uiPriority w:val="9"/>
     <w:unhideWhenUsed/>
     <w:qFormat/>
@@ -13688,11 +13703,11 @@
       <w:color w:val="595959" w:themeColor="text1" w:themeTint="A6"/>
     </w:rPr>
   </w:style>
-  <w:style w:type="paragraph" w:styleId="Heading7">
+  <w:style w:type="paragraph" w:styleId="Titre7">
     <w:name w:val="heading 7"/>
     <w:basedOn w:val="Normal"/>
     <w:next w:val="Normal"/>
-    <w:link w:val="Heading7Char"/>
+    <w:link w:val="Titre7Car"/>
     <w:uiPriority w:val="9"/>
     <w:unhideWhenUsed/>
     <w:qFormat/>
@@ -13710,11 +13725,11 @@
       <w:color w:val="595959" w:themeColor="text1" w:themeTint="A6"/>
     </w:rPr>
   </w:style>
-  <w:style w:type="paragraph" w:styleId="Heading8">
+  <w:style w:type="paragraph" w:styleId="Titre8">
     <w:name w:val="heading 8"/>
     <w:basedOn w:val="Normal"/>
     <w:next w:val="Normal"/>
-    <w:link w:val="Heading8Char"/>
+    <w:link w:val="Titre8Car"/>
     <w:uiPriority w:val="9"/>
     <w:unhideWhenUsed/>
     <w:qFormat/>
@@ -13731,11 +13746,11 @@
       <w:color w:val="595959" w:themeColor="text1" w:themeTint="A6"/>
     </w:rPr>
   </w:style>
-  <w:style w:type="paragraph" w:styleId="Heading9">
+  <w:style w:type="paragraph" w:styleId="Titre9">
     <w:name w:val="heading 9"/>
     <w:basedOn w:val="Normal"/>
     <w:next w:val="Normal"/>
-    <w:link w:val="Heading9Char"/>
+    <w:link w:val="Titre9Car"/>
     <w:uiPriority w:val="9"/>
     <w:unhideWhenUsed/>
     <w:qFormat/>
@@ -13754,13 +13769,13 @@
       <w:color w:val="595959" w:themeColor="text1" w:themeTint="A6"/>
     </w:rPr>
   </w:style>
-  <w:style w:type="character" w:default="1" w:styleId="DefaultParagraphFont">
+  <w:style w:type="character" w:default="1" w:styleId="Policepardfaut">
     <w:name w:val="Default Paragraph Font"/>
     <w:uiPriority w:val="1"/>
     <w:semiHidden/>
     <w:unhideWhenUsed/>
   </w:style>
-  <w:style w:type="table" w:default="1" w:styleId="TableNormal">
+  <w:style w:type="table" w:default="1" w:styleId="TableauNormal">
     <w:name w:val="Normal Table"/>
     <w:uiPriority w:val="99"/>
     <w:semiHidden/>
@@ -13775,7 +13790,7 @@
       </w:tblCellMar>
     </w:tblPr>
   </w:style>
-  <w:style w:type="numbering" w:default="1" w:styleId="NoList">
+  <w:style w:type="numbering" w:default="1" w:styleId="Aucuneliste">
     <w:name w:val="No List"/>
     <w:uiPriority w:val="99"/>
     <w:semiHidden/>
@@ -13830,7 +13845,7 @@
       <w:lang w:val="de-DE" w:eastAsia="de-DE"/>
     </w:rPr>
   </w:style>
-  <w:style w:type="paragraph" w:styleId="TOC1">
+  <w:style w:type="paragraph" w:styleId="TM1">
     <w:name w:val="toc 1"/>
     <w:basedOn w:val="Normal"/>
     <w:next w:val="Normal"/>
@@ -13847,7 +13862,7 @@
       <w:noProof/>
     </w:rPr>
   </w:style>
-  <w:style w:type="paragraph" w:styleId="TOC2">
+  <w:style w:type="paragraph" w:styleId="TM2">
     <w:name w:val="toc 2"/>
     <w:basedOn w:val="Normal"/>
     <w:next w:val="Normal"/>
@@ -13857,7 +13872,7 @@
       <w:ind w:left="200"/>
     </w:pPr>
   </w:style>
-  <w:style w:type="paragraph" w:styleId="TOC3">
+  <w:style w:type="paragraph" w:styleId="TM3">
     <w:name w:val="toc 3"/>
     <w:basedOn w:val="Normal"/>
     <w:next w:val="Normal"/>
@@ -13867,7 +13882,7 @@
       <w:ind w:left="400"/>
     </w:pPr>
   </w:style>
-  <w:style w:type="paragraph" w:styleId="TOC4">
+  <w:style w:type="paragraph" w:styleId="TM4">
     <w:name w:val="toc 4"/>
     <w:basedOn w:val="Normal"/>
     <w:next w:val="Normal"/>
@@ -13877,7 +13892,7 @@
       <w:ind w:left="600"/>
     </w:pPr>
   </w:style>
-  <w:style w:type="paragraph" w:styleId="TOC5">
+  <w:style w:type="paragraph" w:styleId="TM5">
     <w:name w:val="toc 5"/>
     <w:basedOn w:val="Normal"/>
     <w:next w:val="Normal"/>
@@ -13887,7 +13902,7 @@
       <w:ind w:left="800"/>
     </w:pPr>
   </w:style>
-  <w:style w:type="paragraph" w:styleId="TOC6">
+  <w:style w:type="paragraph" w:styleId="TM6">
     <w:name w:val="toc 6"/>
     <w:basedOn w:val="Normal"/>
     <w:next w:val="Normal"/>
@@ -13897,7 +13912,7 @@
       <w:ind w:left="1000"/>
     </w:pPr>
   </w:style>
-  <w:style w:type="paragraph" w:styleId="TOC7">
+  <w:style w:type="paragraph" w:styleId="TM7">
     <w:name w:val="toc 7"/>
     <w:basedOn w:val="Normal"/>
     <w:next w:val="Normal"/>
@@ -13907,7 +13922,7 @@
       <w:ind w:left="1200"/>
     </w:pPr>
   </w:style>
-  <w:style w:type="paragraph" w:styleId="TOC8">
+  <w:style w:type="paragraph" w:styleId="TM8">
     <w:name w:val="toc 8"/>
     <w:basedOn w:val="Normal"/>
     <w:next w:val="Normal"/>
@@ -13917,7 +13932,7 @@
       <w:ind w:left="1400"/>
     </w:pPr>
   </w:style>
-  <w:style w:type="paragraph" w:styleId="TOC9">
+  <w:style w:type="paragraph" w:styleId="TM9">
     <w:name w:val="toc 9"/>
     <w:basedOn w:val="Normal"/>
     <w:next w:val="Normal"/>
@@ -13927,7 +13942,7 @@
       <w:ind w:left="1600"/>
     </w:pPr>
   </w:style>
-  <w:style w:type="paragraph" w:styleId="Header">
+  <w:style w:type="paragraph" w:styleId="En-tte">
     <w:name w:val="header"/>
     <w:basedOn w:val="Normal"/>
     <w:pPr>
@@ -13937,7 +13952,7 @@
       </w:tabs>
     </w:pPr>
   </w:style>
-  <w:style w:type="paragraph" w:styleId="Footer">
+  <w:style w:type="paragraph" w:styleId="Pieddepage">
     <w:name w:val="footer"/>
     <w:basedOn w:val="Normal"/>
     <w:pPr>
@@ -13947,9 +13962,9 @@
       </w:tabs>
     </w:pPr>
   </w:style>
-  <w:style w:type="character" w:styleId="PageNumber">
+  <w:style w:type="character" w:styleId="Numrodepage">
     <w:name w:val="page number"/>
-    <w:basedOn w:val="DefaultParagraphFont"/>
+    <w:basedOn w:val="Policepardfaut"/>
   </w:style>
   <w:style w:type="paragraph" w:customStyle="1" w:styleId="OmniPage7">
     <w:name w:val="OmniPage #7"/>
@@ -13960,21 +13975,21 @@
       <w:lang w:val="de-DE" w:eastAsia="de-DE"/>
     </w:rPr>
   </w:style>
-  <w:style w:type="paragraph" w:styleId="BodyText">
+  <w:style w:type="paragraph" w:styleId="Corpsdetexte">
     <w:name w:val="Body Text"/>
     <w:basedOn w:val="Normal"/>
     <w:rPr>
       <w:b/>
     </w:rPr>
   </w:style>
-  <w:style w:type="paragraph" w:styleId="BodyText2">
+  <w:style w:type="paragraph" w:styleId="Corpsdetexte2">
     <w:name w:val="Body Text 2"/>
     <w:basedOn w:val="Normal"/>
     <w:pPr>
       <w:jc w:val="center"/>
     </w:pPr>
   </w:style>
-  <w:style w:type="paragraph" w:styleId="BodyText3">
+  <w:style w:type="paragraph" w:styleId="Corpsdetexte3">
     <w:name w:val="Body Text 3"/>
     <w:basedOn w:val="Normal"/>
     <w:rPr>
@@ -13992,7 +14007,7 @@
       <w:szCs w:val="24"/>
     </w:rPr>
   </w:style>
-  <w:style w:type="paragraph" w:styleId="BodyTextIndent">
+  <w:style w:type="paragraph" w:styleId="Retraitcorpsdetexte">
     <w:name w:val="Body Text Indent"/>
     <w:basedOn w:val="Normal"/>
     <w:pPr>
@@ -14022,7 +14037,7 @@
       <w:b/>
     </w:rPr>
   </w:style>
-  <w:style w:type="character" w:styleId="Hyperlink">
+  <w:style w:type="character" w:styleId="Lienhypertexte">
     <w:name w:val="Hyperlink"/>
     <w:uiPriority w:val="99"/>
     <w:rPr>
@@ -14030,16 +14045,16 @@
       <w:u w:val="single"/>
     </w:rPr>
   </w:style>
-  <w:style w:type="character" w:styleId="FollowedHyperlink">
+  <w:style w:type="character" w:styleId="Lienhypertextesuivivisit">
     <w:name w:val="FollowedHyperlink"/>
     <w:rPr>
       <w:color w:val="800080"/>
       <w:u w:val="single"/>
     </w:rPr>
   </w:style>
-  <w:style w:type="character" w:styleId="Emphasis">
+  <w:style w:type="character" w:styleId="Accentuation">
     <w:name w:val="Emphasis"/>
-    <w:basedOn w:val="DefaultParagraphFont"/>
+    <w:basedOn w:val="Policepardfaut"/>
     <w:uiPriority w:val="20"/>
     <w:qFormat/>
     <w:rsid w:val="00334F0E"/>
@@ -14048,9 +14063,9 @@
       <w:iCs/>
     </w:rPr>
   </w:style>
-  <w:style w:type="table" w:styleId="TableGrid">
+  <w:style w:type="table" w:styleId="Grilledutableau">
     <w:name w:val="Table Grid"/>
-    <w:basedOn w:val="TableNormal"/>
+    <w:basedOn w:val="TableauNormal"/>
     <w:rsid w:val="007C53D3"/>
     <w:tblPr>
       <w:tblBorders>
@@ -14079,10 +14094,10 @@
       <w:lang w:eastAsia="fr-CH"/>
     </w:rPr>
   </w:style>
-  <w:style w:type="paragraph" w:styleId="BalloonText">
+  <w:style w:type="paragraph" w:styleId="Textedebulles">
     <w:name w:val="Balloon Text"/>
     <w:basedOn w:val="Normal"/>
-    <w:link w:val="BalloonTextChar"/>
+    <w:link w:val="TextedebullesCar"/>
     <w:rsid w:val="00992256"/>
     <w:rPr>
       <w:rFonts w:ascii="Tahoma" w:hAnsi="Tahoma" w:cs="Tahoma"/>
@@ -14090,9 +14105,9 @@
       <w:szCs w:val="16"/>
     </w:rPr>
   </w:style>
-  <w:style w:type="character" w:customStyle="1" w:styleId="BalloonTextChar">
-    <w:name w:val="Balloon Text Char"/>
-    <w:link w:val="BalloonText"/>
+  <w:style w:type="character" w:customStyle="1" w:styleId="TextedebullesCar">
+    <w:name w:val="Texte de bulles Car"/>
+    <w:link w:val="Textedebulles"/>
     <w:rsid w:val="00992256"/>
     <w:rPr>
       <w:rFonts w:ascii="Tahoma" w:hAnsi="Tahoma" w:cs="Tahoma"/>
@@ -14112,7 +14127,7 @@
       <w:szCs w:val="14"/>
     </w:rPr>
   </w:style>
-  <w:style w:type="paragraph" w:styleId="ListParagraph">
+  <w:style w:type="paragraph" w:styleId="Paragraphedeliste">
     <w:name w:val="List Paragraph"/>
     <w:basedOn w:val="Normal"/>
     <w:uiPriority w:val="34"/>
@@ -14125,17 +14140,17 @@
   </w:style>
   <w:style w:type="character" w:customStyle="1" w:styleId="UnresolvedMention1">
     <w:name w:val="Unresolved Mention1"/>
-    <w:basedOn w:val="DefaultParagraphFont"/>
+    <w:basedOn w:val="Policepardfaut"/>
     <w:rsid w:val="00544232"/>
     <w:rPr>
       <w:color w:val="605E5C"/>
       <w:shd w:val="clear" w:color="auto" w:fill="E1DFDD"/>
     </w:rPr>
   </w:style>
-  <w:style w:type="character" w:customStyle="1" w:styleId="Heading1Char">
-    <w:name w:val="Heading 1 Char"/>
-    <w:basedOn w:val="DefaultParagraphFont"/>
-    <w:link w:val="Heading1"/>
+  <w:style w:type="character" w:customStyle="1" w:styleId="Titre1Car">
+    <w:name w:val="Titre 1 Car"/>
+    <w:basedOn w:val="Policepardfaut"/>
+    <w:link w:val="Titre1"/>
     <w:uiPriority w:val="9"/>
     <w:rsid w:val="00334F0E"/>
     <w:rPr>
@@ -14145,10 +14160,10 @@
       <w:szCs w:val="36"/>
     </w:rPr>
   </w:style>
-  <w:style w:type="character" w:customStyle="1" w:styleId="Heading2Char">
-    <w:name w:val="Heading 2 Char"/>
-    <w:basedOn w:val="DefaultParagraphFont"/>
-    <w:link w:val="Heading2"/>
+  <w:style w:type="character" w:customStyle="1" w:styleId="Titre2Car">
+    <w:name w:val="Titre 2 Car"/>
+    <w:basedOn w:val="Policepardfaut"/>
+    <w:link w:val="Titre2"/>
     <w:uiPriority w:val="9"/>
     <w:rsid w:val="00334F0E"/>
     <w:rPr>
@@ -14158,10 +14173,10 @@
       <w:szCs w:val="28"/>
     </w:rPr>
   </w:style>
-  <w:style w:type="character" w:customStyle="1" w:styleId="Heading3Char">
-    <w:name w:val="Heading 3 Char"/>
-    <w:basedOn w:val="DefaultParagraphFont"/>
-    <w:link w:val="Heading3"/>
+  <w:style w:type="character" w:customStyle="1" w:styleId="Titre3Car">
+    <w:name w:val="Titre 3 Car"/>
+    <w:basedOn w:val="Policepardfaut"/>
+    <w:link w:val="Titre3"/>
     <w:uiPriority w:val="9"/>
     <w:rsid w:val="00334F0E"/>
     <w:rPr>
@@ -14171,10 +14186,10 @@
       <w:szCs w:val="26"/>
     </w:rPr>
   </w:style>
-  <w:style w:type="character" w:customStyle="1" w:styleId="Heading4Char">
-    <w:name w:val="Heading 4 Char"/>
-    <w:basedOn w:val="DefaultParagraphFont"/>
-    <w:link w:val="Heading4"/>
+  <w:style w:type="character" w:customStyle="1" w:styleId="Titre4Car">
+    <w:name w:val="Titre 4 Car"/>
+    <w:basedOn w:val="Policepardfaut"/>
+    <w:link w:val="Titre4"/>
     <w:uiPriority w:val="9"/>
     <w:rsid w:val="00334F0E"/>
     <w:rPr>
@@ -14183,10 +14198,10 @@
       <w:szCs w:val="24"/>
     </w:rPr>
   </w:style>
-  <w:style w:type="character" w:customStyle="1" w:styleId="Heading5Char">
-    <w:name w:val="Heading 5 Char"/>
-    <w:basedOn w:val="DefaultParagraphFont"/>
-    <w:link w:val="Heading5"/>
+  <w:style w:type="character" w:customStyle="1" w:styleId="Titre5Car">
+    <w:name w:val="Titre 5 Car"/>
+    <w:basedOn w:val="Policepardfaut"/>
+    <w:link w:val="Titre5"/>
     <w:uiPriority w:val="9"/>
     <w:rsid w:val="00334F0E"/>
     <w:rPr>
@@ -14197,10 +14212,10 @@
       <w:szCs w:val="22"/>
     </w:rPr>
   </w:style>
-  <w:style w:type="character" w:customStyle="1" w:styleId="Heading6Char">
-    <w:name w:val="Heading 6 Char"/>
-    <w:basedOn w:val="DefaultParagraphFont"/>
-    <w:link w:val="Heading6"/>
+  <w:style w:type="character" w:customStyle="1" w:styleId="Titre6Car">
+    <w:name w:val="Titre 6 Car"/>
+    <w:basedOn w:val="Policepardfaut"/>
+    <w:link w:val="Titre6"/>
     <w:uiPriority w:val="9"/>
     <w:rsid w:val="00334F0E"/>
     <w:rPr>
@@ -14208,10 +14223,10 @@
       <w:color w:val="595959" w:themeColor="text1" w:themeTint="A6"/>
     </w:rPr>
   </w:style>
-  <w:style w:type="character" w:customStyle="1" w:styleId="Heading7Char">
-    <w:name w:val="Heading 7 Char"/>
-    <w:basedOn w:val="DefaultParagraphFont"/>
-    <w:link w:val="Heading7"/>
+  <w:style w:type="character" w:customStyle="1" w:styleId="Titre7Car">
+    <w:name w:val="Titre 7 Car"/>
+    <w:basedOn w:val="Policepardfaut"/>
+    <w:link w:val="Titre7"/>
     <w:uiPriority w:val="9"/>
     <w:rsid w:val="00334F0E"/>
     <w:rPr>
@@ -14221,10 +14236,10 @@
       <w:color w:val="595959" w:themeColor="text1" w:themeTint="A6"/>
     </w:rPr>
   </w:style>
-  <w:style w:type="character" w:customStyle="1" w:styleId="Heading8Char">
-    <w:name w:val="Heading 8 Char"/>
-    <w:basedOn w:val="DefaultParagraphFont"/>
-    <w:link w:val="Heading8"/>
+  <w:style w:type="character" w:customStyle="1" w:styleId="Titre8Car">
+    <w:name w:val="Titre 8 Car"/>
+    <w:basedOn w:val="Policepardfaut"/>
+    <w:link w:val="Titre8"/>
     <w:uiPriority w:val="9"/>
     <w:rsid w:val="00334F0E"/>
     <w:rPr>
@@ -14233,10 +14248,10 @@
       <w:color w:val="595959" w:themeColor="text1" w:themeTint="A6"/>
     </w:rPr>
   </w:style>
-  <w:style w:type="character" w:customStyle="1" w:styleId="Heading9Char">
-    <w:name w:val="Heading 9 Char"/>
-    <w:basedOn w:val="DefaultParagraphFont"/>
-    <w:link w:val="Heading9"/>
+  <w:style w:type="character" w:customStyle="1" w:styleId="Titre9Car">
+    <w:name w:val="Titre 9 Car"/>
+    <w:basedOn w:val="Policepardfaut"/>
+    <w:link w:val="Titre9"/>
     <w:uiPriority w:val="9"/>
     <w:rsid w:val="00334F0E"/>
     <w:rPr>
@@ -14247,7 +14262,7 @@
       <w:color w:val="595959" w:themeColor="text1" w:themeTint="A6"/>
     </w:rPr>
   </w:style>
-  <w:style w:type="paragraph" w:styleId="Caption">
+  <w:style w:type="paragraph" w:styleId="Lgende">
     <w:name w:val="caption"/>
     <w:basedOn w:val="Normal"/>
     <w:next w:val="Normal"/>
@@ -14267,11 +14282,11 @@
       <w:szCs w:val="20"/>
     </w:rPr>
   </w:style>
-  <w:style w:type="paragraph" w:styleId="Title">
+  <w:style w:type="paragraph" w:styleId="Titre">
     <w:name w:val="Title"/>
     <w:basedOn w:val="Normal"/>
     <w:next w:val="Normal"/>
-    <w:link w:val="TitleChar"/>
+    <w:link w:val="TitreCar"/>
     <w:uiPriority w:val="10"/>
     <w:qFormat/>
     <w:rsid w:val="00334F0E"/>
@@ -14287,10 +14302,10 @@
       <w:szCs w:val="80"/>
     </w:rPr>
   </w:style>
-  <w:style w:type="character" w:customStyle="1" w:styleId="TitleChar">
-    <w:name w:val="Title Char"/>
-    <w:basedOn w:val="DefaultParagraphFont"/>
-    <w:link w:val="Title"/>
+  <w:style w:type="character" w:customStyle="1" w:styleId="TitreCar">
+    <w:name w:val="Titre Car"/>
+    <w:basedOn w:val="Policepardfaut"/>
+    <w:link w:val="Titre"/>
     <w:uiPriority w:val="10"/>
     <w:rsid w:val="00334F0E"/>
     <w:rPr>
@@ -14301,11 +14316,11 @@
       <w:szCs w:val="80"/>
     </w:rPr>
   </w:style>
-  <w:style w:type="paragraph" w:styleId="Subtitle">
+  <w:style w:type="paragraph" w:styleId="Sous-titre">
     <w:name w:val="Subtitle"/>
     <w:basedOn w:val="Normal"/>
     <w:next w:val="Normal"/>
-    <w:link w:val="SubtitleChar"/>
+    <w:link w:val="Sous-titreCar"/>
     <w:uiPriority w:val="11"/>
     <w:qFormat/>
     <w:rsid w:val="00334F0E"/>
@@ -14322,10 +14337,10 @@
       <w:szCs w:val="30"/>
     </w:rPr>
   </w:style>
-  <w:style w:type="character" w:customStyle="1" w:styleId="SubtitleChar">
-    <w:name w:val="Subtitle Char"/>
-    <w:basedOn w:val="DefaultParagraphFont"/>
-    <w:link w:val="Subtitle"/>
+  <w:style w:type="character" w:customStyle="1" w:styleId="Sous-titreCar">
+    <w:name w:val="Sous-titre Car"/>
+    <w:basedOn w:val="Policepardfaut"/>
+    <w:link w:val="Sous-titre"/>
     <w:uiPriority w:val="11"/>
     <w:rsid w:val="00334F0E"/>
     <w:rPr>
@@ -14335,9 +14350,9 @@
       <w:szCs w:val="30"/>
     </w:rPr>
   </w:style>
-  <w:style w:type="character" w:styleId="Strong">
+  <w:style w:type="character" w:styleId="lev">
     <w:name w:val="Strong"/>
-    <w:basedOn w:val="DefaultParagraphFont"/>
+    <w:basedOn w:val="Policepardfaut"/>
     <w:uiPriority w:val="22"/>
     <w:qFormat/>
     <w:rsid w:val="00334F0E"/>
@@ -14346,7 +14361,7 @@
       <w:bCs/>
     </w:rPr>
   </w:style>
-  <w:style w:type="paragraph" w:styleId="NoSpacing">
+  <w:style w:type="paragraph" w:styleId="Sansinterligne">
     <w:name w:val="No Spacing"/>
     <w:uiPriority w:val="1"/>
     <w:qFormat/>
@@ -14355,11 +14370,11 @@
       <w:spacing w:after="0" w:line="240" w:lineRule="auto"/>
     </w:pPr>
   </w:style>
-  <w:style w:type="paragraph" w:styleId="Quote">
+  <w:style w:type="paragraph" w:styleId="Citation">
     <w:name w:val="Quote"/>
     <w:basedOn w:val="Normal"/>
     <w:next w:val="Normal"/>
-    <w:link w:val="QuoteChar"/>
+    <w:link w:val="CitationCar"/>
     <w:uiPriority w:val="29"/>
     <w:qFormat/>
     <w:rsid w:val="00334F0E"/>
@@ -14373,10 +14388,10 @@
       <w:iCs/>
     </w:rPr>
   </w:style>
-  <w:style w:type="character" w:customStyle="1" w:styleId="QuoteChar">
-    <w:name w:val="Quote Char"/>
-    <w:basedOn w:val="DefaultParagraphFont"/>
-    <w:link w:val="Quote"/>
+  <w:style w:type="character" w:customStyle="1" w:styleId="CitationCar">
+    <w:name w:val="Citation Car"/>
+    <w:basedOn w:val="Policepardfaut"/>
+    <w:link w:val="Citation"/>
     <w:uiPriority w:val="29"/>
     <w:rsid w:val="00334F0E"/>
     <w:rPr>
@@ -14384,11 +14399,11 @@
       <w:iCs/>
     </w:rPr>
   </w:style>
-  <w:style w:type="paragraph" w:styleId="IntenseQuote">
+  <w:style w:type="paragraph" w:styleId="Citationintense">
     <w:name w:val="Intense Quote"/>
     <w:basedOn w:val="Normal"/>
     <w:next w:val="Normal"/>
-    <w:link w:val="IntenseQuoteChar"/>
+    <w:link w:val="CitationintenseCar"/>
     <w:uiPriority w:val="30"/>
     <w:qFormat/>
     <w:rsid w:val="00334F0E"/>
@@ -14404,10 +14419,10 @@
       <w:szCs w:val="28"/>
     </w:rPr>
   </w:style>
-  <w:style w:type="character" w:customStyle="1" w:styleId="IntenseQuoteChar">
-    <w:name w:val="Intense Quote Char"/>
-    <w:basedOn w:val="DefaultParagraphFont"/>
-    <w:link w:val="IntenseQuote"/>
+  <w:style w:type="character" w:customStyle="1" w:styleId="CitationintenseCar">
+    <w:name w:val="Citation intense Car"/>
+    <w:basedOn w:val="Policepardfaut"/>
+    <w:link w:val="Citationintense"/>
     <w:uiPriority w:val="30"/>
     <w:rsid w:val="00334F0E"/>
     <w:rPr>
@@ -14417,9 +14432,9 @@
       <w:szCs w:val="28"/>
     </w:rPr>
   </w:style>
-  <w:style w:type="character" w:styleId="SubtleEmphasis">
+  <w:style w:type="character" w:styleId="Emphaseple">
     <w:name w:val="Subtle Emphasis"/>
-    <w:basedOn w:val="DefaultParagraphFont"/>
+    <w:basedOn w:val="Policepardfaut"/>
     <w:uiPriority w:val="19"/>
     <w:qFormat/>
     <w:rsid w:val="00334F0E"/>
@@ -14429,9 +14444,9 @@
       <w:color w:val="595959" w:themeColor="text1" w:themeTint="A6"/>
     </w:rPr>
   </w:style>
-  <w:style w:type="character" w:styleId="IntenseEmphasis">
+  <w:style w:type="character" w:styleId="Emphaseintense">
     <w:name w:val="Intense Emphasis"/>
-    <w:basedOn w:val="DefaultParagraphFont"/>
+    <w:basedOn w:val="Policepardfaut"/>
     <w:uiPriority w:val="21"/>
     <w:qFormat/>
     <w:rsid w:val="00334F0E"/>
@@ -14442,9 +14457,9 @@
       <w:iCs/>
     </w:rPr>
   </w:style>
-  <w:style w:type="character" w:styleId="SubtleReference">
+  <w:style w:type="character" w:styleId="Rfrenceple">
     <w:name w:val="Subtle Reference"/>
-    <w:basedOn w:val="DefaultParagraphFont"/>
+    <w:basedOn w:val="Policepardfaut"/>
     <w:uiPriority w:val="31"/>
     <w:qFormat/>
     <w:rsid w:val="00334F0E"/>
@@ -14453,9 +14468,9 @@
       <w:color w:val="404040" w:themeColor="text1" w:themeTint="BF"/>
     </w:rPr>
   </w:style>
-  <w:style w:type="character" w:styleId="IntenseReference">
+  <w:style w:type="character" w:styleId="Rfrenceintense">
     <w:name w:val="Intense Reference"/>
-    <w:basedOn w:val="DefaultParagraphFont"/>
+    <w:basedOn w:val="Policepardfaut"/>
     <w:uiPriority w:val="32"/>
     <w:qFormat/>
     <w:rsid w:val="00334F0E"/>
@@ -14466,9 +14481,9 @@
       <w:u w:val="single"/>
     </w:rPr>
   </w:style>
-  <w:style w:type="character" w:styleId="BookTitle">
+  <w:style w:type="character" w:styleId="Titredulivre">
     <w:name w:val="Book Title"/>
-    <w:basedOn w:val="DefaultParagraphFont"/>
+    <w:basedOn w:val="Policepardfaut"/>
     <w:uiPriority w:val="33"/>
     <w:qFormat/>
     <w:rsid w:val="00334F0E"/>
@@ -14478,9 +14493,9 @@
       <w:smallCaps/>
     </w:rPr>
   </w:style>
-  <w:style w:type="paragraph" w:styleId="TOCHeading">
+  <w:style w:type="paragraph" w:styleId="En-ttedetabledesmatires">
     <w:name w:val="TOC Heading"/>
-    <w:basedOn w:val="Heading1"/>
+    <w:basedOn w:val="Titre1"/>
     <w:next w:val="Normal"/>
     <w:uiPriority w:val="39"/>
     <w:semiHidden/>

</xml_diff>

<commit_message>
Angular Mis à jour journal de bord
</commit_message>
<xml_diff>
--- a/Docs/Luca Coduri/Dossier_BoardGameManager_Angular_Luca_Coduri.docx
+++ b/Docs/Luca Coduri/Dossier_BoardGameManager_Angular_Luca_Coduri.docx
@@ -113,6 +113,7 @@
                 <w:szCs w:val="96"/>
               </w:rPr>
             </w:pPr>
+            <w:proofErr w:type="spellStart"/>
             <w:r>
               <w:rPr>
                 <w:i w:val="0"/>
@@ -120,7 +121,17 @@
                 <w:sz w:val="96"/>
                 <w:szCs w:val="96"/>
               </w:rPr>
-              <w:t xml:space="preserve">Board Games </w:t>
+              <w:t>Board</w:t>
+            </w:r>
+            <w:proofErr w:type="spellEnd"/>
+            <w:r>
+              <w:rPr>
+                <w:i w:val="0"/>
+                <w:iCs w:val="0"/>
+                <w:sz w:val="96"/>
+                <w:szCs w:val="96"/>
+              </w:rPr>
+              <w:t xml:space="preserve"> Games </w:t>
             </w:r>
             <w:r>
               <w:rPr>
@@ -131,6 +142,7 @@
               </w:rPr>
               <w:t>Manager (</w:t>
             </w:r>
+            <w:proofErr w:type="spellStart"/>
             <w:r>
               <w:rPr>
                 <w:i w:val="0"/>
@@ -140,6 +152,7 @@
               </w:rPr>
               <w:t>Angular</w:t>
             </w:r>
+            <w:proofErr w:type="spellEnd"/>
             <w:r>
               <w:rPr>
                 <w:sz w:val="96"/>
@@ -3131,7 +3144,15 @@
     </w:p>
     <w:p>
       <w:r>
-        <w:t>Ce projet est réalisé dans le cadre du CPNV dans le but de déterminer mon niveau avec le Framework Angular ainsi qu’à me faire découvrir comment le TPI va se dérouler.</w:t>
+        <w:t xml:space="preserve">Ce projet est réalisé dans le cadre du CPNV dans le but de déterminer mon niveau avec le Framework </w:t>
+      </w:r>
+      <w:proofErr w:type="spellStart"/>
+      <w:r>
+        <w:t>Angular</w:t>
+      </w:r>
+      <w:proofErr w:type="spellEnd"/>
+      <w:r>
+        <w:t xml:space="preserve"> ainsi qu’à me faire découvrir comment le TPI va se dérouler.</w:t>
       </w:r>
     </w:p>
     <w:p/>
@@ -3159,7 +3180,15 @@
     <w:p/>
     <w:p>
       <w:r>
-        <w:t>Cette partie sera donc la face visible de l’iceberg, ce qu’on appelle plus communément le Frontend. Ce dernier sera codé en utilisant le Framework Angular.</w:t>
+        <w:t xml:space="preserve">Cette partie sera donc la face visible de l’iceberg, ce qu’on appelle plus communément le Frontend. Ce dernier sera codé en utilisant le Framework </w:t>
+      </w:r>
+      <w:proofErr w:type="spellStart"/>
+      <w:r>
+        <w:t>Angular</w:t>
+      </w:r>
+      <w:proofErr w:type="spellEnd"/>
+      <w:r>
+        <w:t>.</w:t>
       </w:r>
     </w:p>
     <w:p/>
@@ -3360,7 +3389,21 @@
         <w:rPr>
           <w:lang w:val="fr-CH"/>
         </w:rPr>
-        <w:t xml:space="preserve">Viret Loic, </w:t>
+        <w:t xml:space="preserve">Viret </w:t>
+      </w:r>
+      <w:proofErr w:type="spellStart"/>
+      <w:r>
+        <w:rPr>
+          <w:lang w:val="fr-CH"/>
+        </w:rPr>
+        <w:t>Loic</w:t>
+      </w:r>
+      <w:proofErr w:type="spellEnd"/>
+      <w:r>
+        <w:rPr>
+          <w:lang w:val="fr-CH"/>
+        </w:rPr>
+        <w:t xml:space="preserve">, </w:t>
       </w:r>
       <w:hyperlink r:id="rId13" w:history="1">
         <w:r>
@@ -4925,13 +4968,21 @@
           </w:tcPr>
           <w:p>
             <w:r>
-              <w:t>L’utilisateur clique sur « ma collection</w:t>
+              <w:t xml:space="preserve">L’utilisateur clique sur « ma </w:t>
+            </w:r>
+            <w:proofErr w:type="gramStart"/>
+            <w:r>
+              <w:t>collection</w:t>
             </w:r>
             <w:r>
               <w:t xml:space="preserve"> </w:t>
             </w:r>
             <w:r>
-              <w:t> » dans le menu latéral.</w:t>
+              <w:t> »</w:t>
+            </w:r>
+            <w:proofErr w:type="gramEnd"/>
+            <w:r>
+              <w:t xml:space="preserve"> dans le menu latéral.</w:t>
             </w:r>
           </w:p>
         </w:tc>
@@ -5157,7 +5208,15 @@
           </w:tcPr>
           <w:p>
             <w:r>
-              <w:t>L’utilisateur clique sur le bouton éditer à côté d’un des jeu dans sa collection.</w:t>
+              <w:t xml:space="preserve">L’utilisateur clique sur le bouton éditer à côté d’un </w:t>
+            </w:r>
+            <w:proofErr w:type="gramStart"/>
+            <w:r>
+              <w:t>des jeu</w:t>
+            </w:r>
+            <w:proofErr w:type="gramEnd"/>
+            <w:r>
+              <w:t xml:space="preserve"> dans sa collection.</w:t>
             </w:r>
           </w:p>
         </w:tc>
@@ -5398,7 +5457,15 @@
           </w:tcPr>
           <w:p>
             <w:r>
-              <w:t>L’utilisateur clique sur le bouton « déconnecter » situé dans la barre dans la partie supérieur.</w:t>
+              <w:t xml:space="preserve">L’utilisateur clique sur le bouton « déconnecter » </w:t>
+            </w:r>
+            <w:proofErr w:type="gramStart"/>
+            <w:r>
+              <w:t>situé</w:t>
+            </w:r>
+            <w:proofErr w:type="gramEnd"/>
+            <w:r>
+              <w:t xml:space="preserve"> dans la barre dans la partie supérieur.</w:t>
             </w:r>
           </w:p>
         </w:tc>
@@ -5829,7 +5896,15 @@
           </w:tcPr>
           <w:p>
             <w:r>
-              <w:t>L’utilisateur choisi le jeu qu’il souhaite dans la liste apparu après une recherche.</w:t>
+              <w:t xml:space="preserve">L’utilisateur choisi le jeu qu’il souhaite dans </w:t>
+            </w:r>
+            <w:proofErr w:type="gramStart"/>
+            <w:r>
+              <w:t>la liste apparu</w:t>
+            </w:r>
+            <w:proofErr w:type="gramEnd"/>
+            <w:r>
+              <w:t xml:space="preserve"> après une recherche.</w:t>
             </w:r>
           </w:p>
         </w:tc>
@@ -6153,7 +6228,15 @@
           </w:tcPr>
           <w:p>
             <w:r>
-              <w:t>L’utilisateur clique sur le bouton « S’inscrire » situé dans la barre dans la partie supérieur.</w:t>
+              <w:t xml:space="preserve">L’utilisateur clique sur le bouton « S’inscrire » </w:t>
+            </w:r>
+            <w:proofErr w:type="gramStart"/>
+            <w:r>
+              <w:t>situé</w:t>
+            </w:r>
+            <w:proofErr w:type="gramEnd"/>
+            <w:r>
+              <w:t xml:space="preserve"> dans la barre dans la partie supérieur.</w:t>
             </w:r>
           </w:p>
         </w:tc>
@@ -6384,7 +6467,15 @@
           </w:tcPr>
           <w:p>
             <w:r>
-              <w:t>L’utilisateur clique sur le bouton « Se connecter » situé dans la barre dans la partie supérieur.</w:t>
+              <w:t xml:space="preserve">L’utilisateur clique sur le bouton « Se connecter » </w:t>
+            </w:r>
+            <w:proofErr w:type="gramStart"/>
+            <w:r>
+              <w:t>situé</w:t>
+            </w:r>
+            <w:proofErr w:type="gramEnd"/>
+            <w:r>
+              <w:t xml:space="preserve"> dans la barre dans la partie supérieur.</w:t>
             </w:r>
           </w:p>
         </w:tc>
@@ -6689,8 +6780,13 @@
       </w:pPr>
     </w:p>
     <w:p>
-      <w:r>
-        <w:t>Angular-cli contient déjà tout ce qu’il faut pour faire les tests unitaires et d’intégrations.</w:t>
+      <w:proofErr w:type="spellStart"/>
+      <w:r>
+        <w:t>Angular</w:t>
+      </w:r>
+      <w:proofErr w:type="spellEnd"/>
+      <w:r>
+        <w:t>-cli contient déjà tout ce qu’il faut pour faire les tests unitaires et d’intégrations.</w:t>
       </w:r>
     </w:p>
     <w:p>
@@ -6875,7 +6971,15 @@
     </w:p>
     <w:p>
       <w:r>
-        <w:t>Pour ce projet, il a été choisi d’utiliser le Framework Angular afin de déterminer mon niveau et réaliser un cahier des charges pour le TPI</w:t>
+        <w:t xml:space="preserve">Pour ce projet, il a été choisi d’utiliser le Framework </w:t>
+      </w:r>
+      <w:proofErr w:type="spellStart"/>
+      <w:r>
+        <w:t>Angular</w:t>
+      </w:r>
+      <w:proofErr w:type="spellEnd"/>
+      <w:r>
+        <w:t xml:space="preserve"> afin de déterminer mon niveau et réaliser un cahier des charges pour le TPI</w:t>
       </w:r>
       <w:r>
         <w:t xml:space="preserve"> qui soit</w:t>
@@ -6950,7 +7054,15 @@
         <w:t xml:space="preserve"> de maquette</w:t>
       </w:r>
       <w:r>
-        <w:t>. Cette recherche ma donc mené sur Adobe Xd qui permet de créer des prototypes rapidement et facilement. L’interface fut agréablement intuitive et j’ai donc pu prendre mes repères assez facilement.</w:t>
+        <w:t xml:space="preserve">. Cette recherche ma donc mené sur Adobe </w:t>
+      </w:r>
+      <w:proofErr w:type="spellStart"/>
+      <w:r>
+        <w:t>Xd</w:t>
+      </w:r>
+      <w:proofErr w:type="spellEnd"/>
+      <w:r>
+        <w:t xml:space="preserve"> qui permet de créer des prototypes rapidement et facilement. L’interface fut agréablement intuitive et j’ai donc pu prendre mes repères assez facilement.</w:t>
       </w:r>
     </w:p>
     <w:p/>
@@ -7009,7 +7121,15 @@
     </w:p>
     <w:p>
       <w:r>
-        <w:t>Concernant la structure de dossier, le CLI d’Angular le gère plus ou moins pour moi. C’est-à-dire que lors de la création du projet le CLI créer les différents fichier</w:t>
+        <w:t>Concernant la structure de dossier, le CLI d’</w:t>
+      </w:r>
+      <w:proofErr w:type="spellStart"/>
+      <w:r>
+        <w:t>Angular</w:t>
+      </w:r>
+      <w:proofErr w:type="spellEnd"/>
+      <w:r>
+        <w:t xml:space="preserve"> le gère plus ou moins pour moi. C’est-à-dire que lors de la création du projet le CLI créer les différents fichier</w:t>
       </w:r>
       <w:r>
         <w:t>s</w:t>
@@ -7068,7 +7188,15 @@
         <w:t>À</w:t>
       </w:r>
       <w:r>
-        <w:t xml:space="preserve"> cette structure nous avons ajouté le dossier « spec » qui contient tous les fichiers concernant les tests.</w:t>
+        <w:t xml:space="preserve"> cette structure nous avons ajouté le dossier « </w:t>
+      </w:r>
+      <w:proofErr w:type="spellStart"/>
+      <w:r>
+        <w:t>spec</w:t>
+      </w:r>
+      <w:proofErr w:type="spellEnd"/>
+      <w:r>
+        <w:t> » qui contient tous les fichiers concernant les tests.</w:t>
       </w:r>
     </w:p>
     <w:p>
@@ -7118,11 +7246,21 @@
         </w:numPr>
       </w:pPr>
       <w:r>
-        <w:t xml:space="preserve">Logiciels tiers (utilitaires, frameworks, navigateurs </w:t>
-      </w:r>
+        <w:t xml:space="preserve">Logiciels tiers (utilitaires, </w:t>
+      </w:r>
+      <w:proofErr w:type="spellStart"/>
+      <w:r>
+        <w:t>frameworks</w:t>
+      </w:r>
+      <w:proofErr w:type="spellEnd"/>
+      <w:r>
+        <w:t xml:space="preserve">, navigateurs </w:t>
+      </w:r>
+      <w:proofErr w:type="gramStart"/>
       <w:r>
         <w:t>cible,…</w:t>
       </w:r>
+      <w:proofErr w:type="gramEnd"/>
       <w:r>
         <w:t>)</w:t>
       </w:r>
@@ -7204,7 +7342,15 @@
         <w:t xml:space="preserve">Note : sujet à modification </w:t>
       </w:r>
       <w:r>
-        <w:t>car il ce peut que nous voudr</w:t>
+        <w:t xml:space="preserve">car il </w:t>
+      </w:r>
+      <w:proofErr w:type="spellStart"/>
+      <w:r>
+        <w:t>ce</w:t>
+      </w:r>
+      <w:proofErr w:type="spellEnd"/>
+      <w:r>
+        <w:t xml:space="preserve"> peut que nous voudr</w:t>
       </w:r>
       <w:r>
         <w:t>i</w:t>
@@ -7486,7 +7632,15 @@
         <w:t xml:space="preserve">NOTE : </w:t>
       </w:r>
       <w:r>
-        <w:t>Evitez d’inclure les listings des sources</w:t>
+        <w:t xml:space="preserve">Evitez d’inclure les </w:t>
+      </w:r>
+      <w:proofErr w:type="gramStart"/>
+      <w:r>
+        <w:t>listings</w:t>
+      </w:r>
+      <w:proofErr w:type="gramEnd"/>
+      <w:r>
+        <w:t xml:space="preserve"> des sources</w:t>
       </w:r>
       <w:r>
         <w:t>, à moins que vous ne désiriez en expliquer une partie vous paraissant</w:t>
@@ -7876,8 +8030,44 @@
           <w:rPr>
             <w:rStyle w:val="Hyperlink"/>
           </w:rPr>
-          <w:t>Comment livrer en production notre application Angular ? - Dev to be curious</w:t>
-        </w:r>
+          <w:t xml:space="preserve">Comment livrer en production notre application </w:t>
+        </w:r>
+        <w:proofErr w:type="spellStart"/>
+        <w:r>
+          <w:rPr>
+            <w:rStyle w:val="Hyperlink"/>
+          </w:rPr>
+          <w:t>Angular</w:t>
+        </w:r>
+        <w:proofErr w:type="spellEnd"/>
+        <w:r>
+          <w:rPr>
+            <w:rStyle w:val="Hyperlink"/>
+          </w:rPr>
+          <w:t xml:space="preserve"> ? - Dev to </w:t>
+        </w:r>
+        <w:proofErr w:type="spellStart"/>
+        <w:r>
+          <w:rPr>
+            <w:rStyle w:val="Hyperlink"/>
+          </w:rPr>
+          <w:t>be</w:t>
+        </w:r>
+        <w:proofErr w:type="spellEnd"/>
+        <w:r>
+          <w:rPr>
+            <w:rStyle w:val="Hyperlink"/>
+          </w:rPr>
+          <w:t xml:space="preserve"> </w:t>
+        </w:r>
+        <w:proofErr w:type="spellStart"/>
+        <w:r>
+          <w:rPr>
+            <w:rStyle w:val="Hyperlink"/>
+          </w:rPr>
+          <w:t>curious</w:t>
+        </w:r>
+        <w:proofErr w:type="spellEnd"/>
       </w:hyperlink>
     </w:p>
     <w:p>
@@ -7926,25 +8116,59 @@
             <w:rStyle w:val="Hyperlink"/>
             <w:lang w:val="en-US"/>
           </w:rPr>
-          <w:t>History | Vecteurs et Photos gratuites</w:t>
-        </w:r>
-      </w:hyperlink>
-    </w:p>
-    <w:p>
-      <w:pPr>
-        <w:pStyle w:val="Help"/>
-        <w:rPr>
-          <w:lang w:val="en-US"/>
-        </w:rPr>
-      </w:pPr>
-      <w:hyperlink r:id="rId33" w:history="1">
+          <w:t xml:space="preserve">History | </w:t>
+        </w:r>
+        <w:proofErr w:type="spellStart"/>
         <w:r>
           <w:rPr>
             <w:rStyle w:val="Hyperlink"/>
             <w:lang w:val="en-US"/>
           </w:rPr>
-          <w:t>27+ Board Game Pictures | Download Free Images on Unsplash</w:t>
-        </w:r>
+          <w:t>Vecteurs</w:t>
+        </w:r>
+        <w:proofErr w:type="spellEnd"/>
+        <w:r>
+          <w:rPr>
+            <w:rStyle w:val="Hyperlink"/>
+            <w:lang w:val="en-US"/>
+          </w:rPr>
+          <w:t xml:space="preserve"> et Photos </w:t>
+        </w:r>
+        <w:proofErr w:type="spellStart"/>
+        <w:r>
+          <w:rPr>
+            <w:rStyle w:val="Hyperlink"/>
+            <w:lang w:val="en-US"/>
+          </w:rPr>
+          <w:t>gratuites</w:t>
+        </w:r>
+        <w:proofErr w:type="spellEnd"/>
+      </w:hyperlink>
+    </w:p>
+    <w:p>
+      <w:pPr>
+        <w:pStyle w:val="Help"/>
+        <w:rPr>
+          <w:lang w:val="en-US"/>
+        </w:rPr>
+      </w:pPr>
+      <w:hyperlink r:id="rId33" w:history="1">
+        <w:r>
+          <w:rPr>
+            <w:rStyle w:val="Hyperlink"/>
+            <w:lang w:val="en-US"/>
+          </w:rPr>
+          <w:t xml:space="preserve">27+ Board Game Pictures | Download Free Images on </w:t>
+        </w:r>
+        <w:proofErr w:type="spellStart"/>
+        <w:r>
+          <w:rPr>
+            <w:rStyle w:val="Hyperlink"/>
+            <w:lang w:val="en-US"/>
+          </w:rPr>
+          <w:t>Unsplash</w:t>
+        </w:r>
+        <w:proofErr w:type="spellEnd"/>
       </w:hyperlink>
     </w:p>
     <w:p>
@@ -7956,12 +8180,21 @@
         </w:rPr>
       </w:pPr>
       <w:hyperlink r:id="rId34" w:history="1">
+        <w:proofErr w:type="spellStart"/>
         <w:r>
           <w:rPr>
             <w:rStyle w:val="Hyperlink"/>
             <w:lang w:val="en-US"/>
           </w:rPr>
-          <w:t>mhevery/jasmine-node: Integration of Jasmine Spec framework with Node.js</w:t>
+          <w:t>mhevery</w:t>
+        </w:r>
+        <w:proofErr w:type="spellEnd"/>
+        <w:r>
+          <w:rPr>
+            <w:rStyle w:val="Hyperlink"/>
+            <w:lang w:val="en-US"/>
+          </w:rPr>
+          <w:t>/jasmine-node: Integration of Jasmine Spec framework with Node.js</w:t>
         </w:r>
       </w:hyperlink>
     </w:p>
@@ -8497,8 +8730,9 @@
                 <w:sz w:val="22"/>
                 <w:szCs w:val="22"/>
               </w:rPr>
-              <w:t>Tentative de l'installation d'Adobe Xd</w:t>
-            </w:r>
+              <w:t xml:space="preserve">Tentative de l'installation d'Adobe </w:t>
+            </w:r>
+            <w:proofErr w:type="spellStart"/>
             <w:r>
               <w:rPr>
                 <w:rFonts w:ascii="Calibri" w:hAnsi="Calibri" w:cs="Calibri"/>
@@ -8506,7 +8740,27 @@
                 <w:sz w:val="22"/>
                 <w:szCs w:val="22"/>
               </w:rPr>
-              <w:t xml:space="preserve"> + création de la maquette B</w:t>
+              <w:t>Xd</w:t>
+            </w:r>
+            <w:proofErr w:type="spellEnd"/>
+            <w:r>
+              <w:rPr>
+                <w:rFonts w:ascii="Calibri" w:hAnsi="Calibri" w:cs="Calibri"/>
+                <w:color w:val="000000"/>
+                <w:sz w:val="22"/>
+                <w:szCs w:val="22"/>
+              </w:rPr>
+              <w:t xml:space="preserve"> + création de la maquette </w:t>
+            </w:r>
+            <w:proofErr w:type="spellStart"/>
+            <w:r>
+              <w:rPr>
+                <w:rFonts w:ascii="Calibri" w:hAnsi="Calibri" w:cs="Calibri"/>
+                <w:color w:val="000000"/>
+                <w:sz w:val="22"/>
+                <w:szCs w:val="22"/>
+              </w:rPr>
+              <w:t>B</w:t>
             </w:r>
             <w:r>
               <w:rPr>
@@ -8517,6 +8771,7 @@
               </w:rPr>
               <w:t>alsamiq</w:t>
             </w:r>
+            <w:proofErr w:type="spellEnd"/>
           </w:p>
         </w:tc>
       </w:tr>
@@ -8578,8 +8833,19 @@
                 <w:sz w:val="22"/>
                 <w:szCs w:val="22"/>
               </w:rPr>
-              <w:t>Création d'un prototype du site avec Adobe Xd</w:t>
-            </w:r>
+              <w:t xml:space="preserve">Création d'un prototype du site avec Adobe </w:t>
+            </w:r>
+            <w:proofErr w:type="spellStart"/>
+            <w:r>
+              <w:rPr>
+                <w:rFonts w:ascii="Calibri" w:hAnsi="Calibri" w:cs="Calibri"/>
+                <w:color w:val="000000"/>
+                <w:sz w:val="22"/>
+                <w:szCs w:val="22"/>
+              </w:rPr>
+              <w:t>Xd</w:t>
+            </w:r>
+            <w:proofErr w:type="spellEnd"/>
           </w:p>
         </w:tc>
       </w:tr>
@@ -8686,7 +8952,27 @@
                 <w:sz w:val="22"/>
                 <w:szCs w:val="22"/>
               </w:rPr>
-              <w:t>Création du Github ainsi que quelques issues</w:t>
+              <w:t xml:space="preserve">Création du </w:t>
+            </w:r>
+            <w:proofErr w:type="spellStart"/>
+            <w:r>
+              <w:rPr>
+                <w:rFonts w:ascii="Calibri" w:hAnsi="Calibri" w:cs="Calibri"/>
+                <w:color w:val="000000"/>
+                <w:sz w:val="22"/>
+                <w:szCs w:val="22"/>
+              </w:rPr>
+              <w:t>Github</w:t>
+            </w:r>
+            <w:proofErr w:type="spellEnd"/>
+            <w:r>
+              <w:rPr>
+                <w:rFonts w:ascii="Calibri" w:hAnsi="Calibri" w:cs="Calibri"/>
+                <w:color w:val="000000"/>
+                <w:sz w:val="22"/>
+                <w:szCs w:val="22"/>
+              </w:rPr>
+              <w:t xml:space="preserve"> ainsi que quelques issues</w:t>
             </w:r>
           </w:p>
         </w:tc>
@@ -8740,8 +9026,39 @@
                 <w:sz w:val="22"/>
                 <w:szCs w:val="22"/>
               </w:rPr>
-              <w:t>Création du Github et insertion des issues, projets et milestones</w:t>
-            </w:r>
+              <w:t xml:space="preserve">Création du </w:t>
+            </w:r>
+            <w:proofErr w:type="spellStart"/>
+            <w:r>
+              <w:rPr>
+                <w:rFonts w:ascii="Calibri" w:hAnsi="Calibri" w:cs="Calibri"/>
+                <w:color w:val="000000"/>
+                <w:sz w:val="22"/>
+                <w:szCs w:val="22"/>
+              </w:rPr>
+              <w:t>Github</w:t>
+            </w:r>
+            <w:proofErr w:type="spellEnd"/>
+            <w:r>
+              <w:rPr>
+                <w:rFonts w:ascii="Calibri" w:hAnsi="Calibri" w:cs="Calibri"/>
+                <w:color w:val="000000"/>
+                <w:sz w:val="22"/>
+                <w:szCs w:val="22"/>
+              </w:rPr>
+              <w:t xml:space="preserve"> et insertion des issues, projets et </w:t>
+            </w:r>
+            <w:proofErr w:type="spellStart"/>
+            <w:r>
+              <w:rPr>
+                <w:rFonts w:ascii="Calibri" w:hAnsi="Calibri" w:cs="Calibri"/>
+                <w:color w:val="000000"/>
+                <w:sz w:val="22"/>
+                <w:szCs w:val="22"/>
+              </w:rPr>
+              <w:t>milestones</w:t>
+            </w:r>
+            <w:proofErr w:type="spellEnd"/>
           </w:p>
         </w:tc>
       </w:tr>
@@ -8902,7 +9219,27 @@
                 <w:sz w:val="22"/>
                 <w:szCs w:val="22"/>
               </w:rPr>
-              <w:t>Html + css de la sidebar</w:t>
+              <w:t xml:space="preserve">Html + </w:t>
+            </w:r>
+            <w:proofErr w:type="spellStart"/>
+            <w:r>
+              <w:rPr>
+                <w:rFonts w:ascii="Calibri" w:hAnsi="Calibri" w:cs="Calibri"/>
+                <w:color w:val="000000"/>
+                <w:sz w:val="22"/>
+                <w:szCs w:val="22"/>
+              </w:rPr>
+              <w:t>css</w:t>
+            </w:r>
+            <w:proofErr w:type="spellEnd"/>
+            <w:r>
+              <w:rPr>
+                <w:rFonts w:ascii="Calibri" w:hAnsi="Calibri" w:cs="Calibri"/>
+                <w:color w:val="000000"/>
+                <w:sz w:val="22"/>
+                <w:szCs w:val="22"/>
+              </w:rPr>
+              <w:t xml:space="preserve"> de la sidebar</w:t>
             </w:r>
           </w:p>
         </w:tc>
@@ -8956,7 +9293,27 @@
                 <w:sz w:val="22"/>
                 <w:szCs w:val="22"/>
               </w:rPr>
-              <w:t>Html + css du header</w:t>
+              <w:t xml:space="preserve">Html + </w:t>
+            </w:r>
+            <w:proofErr w:type="spellStart"/>
+            <w:r>
+              <w:rPr>
+                <w:rFonts w:ascii="Calibri" w:hAnsi="Calibri" w:cs="Calibri"/>
+                <w:color w:val="000000"/>
+                <w:sz w:val="22"/>
+                <w:szCs w:val="22"/>
+              </w:rPr>
+              <w:t>css</w:t>
+            </w:r>
+            <w:proofErr w:type="spellEnd"/>
+            <w:r>
+              <w:rPr>
+                <w:rFonts w:ascii="Calibri" w:hAnsi="Calibri" w:cs="Calibri"/>
+                <w:color w:val="000000"/>
+                <w:sz w:val="22"/>
+                <w:szCs w:val="22"/>
+              </w:rPr>
+              <w:t xml:space="preserve"> du header</w:t>
             </w:r>
           </w:p>
         </w:tc>
@@ -9010,7 +9367,27 @@
                 <w:sz w:val="22"/>
                 <w:szCs w:val="22"/>
               </w:rPr>
-              <w:t>Html + css de la barre de recherche</w:t>
+              <w:t xml:space="preserve">Html + </w:t>
+            </w:r>
+            <w:proofErr w:type="spellStart"/>
+            <w:r>
+              <w:rPr>
+                <w:rFonts w:ascii="Calibri" w:hAnsi="Calibri" w:cs="Calibri"/>
+                <w:color w:val="000000"/>
+                <w:sz w:val="22"/>
+                <w:szCs w:val="22"/>
+              </w:rPr>
+              <w:t>css</w:t>
+            </w:r>
+            <w:proofErr w:type="spellEnd"/>
+            <w:r>
+              <w:rPr>
+                <w:rFonts w:ascii="Calibri" w:hAnsi="Calibri" w:cs="Calibri"/>
+                <w:color w:val="000000"/>
+                <w:sz w:val="22"/>
+                <w:szCs w:val="22"/>
+              </w:rPr>
+              <w:t xml:space="preserve"> de la barre de recherche</w:t>
             </w:r>
           </w:p>
         </w:tc>
@@ -9064,7 +9441,27 @@
                 <w:sz w:val="22"/>
                 <w:szCs w:val="22"/>
               </w:rPr>
-              <w:t>Html + css du component pour afficher une liste de jeux</w:t>
+              <w:t xml:space="preserve">Html + </w:t>
+            </w:r>
+            <w:proofErr w:type="spellStart"/>
+            <w:r>
+              <w:rPr>
+                <w:rFonts w:ascii="Calibri" w:hAnsi="Calibri" w:cs="Calibri"/>
+                <w:color w:val="000000"/>
+                <w:sz w:val="22"/>
+                <w:szCs w:val="22"/>
+              </w:rPr>
+              <w:t>css</w:t>
+            </w:r>
+            <w:proofErr w:type="spellEnd"/>
+            <w:r>
+              <w:rPr>
+                <w:rFonts w:ascii="Calibri" w:hAnsi="Calibri" w:cs="Calibri"/>
+                <w:color w:val="000000"/>
+                <w:sz w:val="22"/>
+                <w:szCs w:val="22"/>
+              </w:rPr>
+              <w:t xml:space="preserve"> du component pour afficher une liste de jeux</w:t>
             </w:r>
           </w:p>
         </w:tc>
@@ -9118,7 +9515,27 @@
                 <w:sz w:val="22"/>
                 <w:szCs w:val="22"/>
               </w:rPr>
-              <w:t>Html + css de la page collection &amp; résultats d’une recherche</w:t>
+              <w:t xml:space="preserve">Html + </w:t>
+            </w:r>
+            <w:proofErr w:type="spellStart"/>
+            <w:r>
+              <w:rPr>
+                <w:rFonts w:ascii="Calibri" w:hAnsi="Calibri" w:cs="Calibri"/>
+                <w:color w:val="000000"/>
+                <w:sz w:val="22"/>
+                <w:szCs w:val="22"/>
+              </w:rPr>
+              <w:t>css</w:t>
+            </w:r>
+            <w:proofErr w:type="spellEnd"/>
+            <w:r>
+              <w:rPr>
+                <w:rFonts w:ascii="Calibri" w:hAnsi="Calibri" w:cs="Calibri"/>
+                <w:color w:val="000000"/>
+                <w:sz w:val="22"/>
+                <w:szCs w:val="22"/>
+              </w:rPr>
+              <w:t xml:space="preserve"> de la page collection &amp; résultats d’une recherche</w:t>
             </w:r>
           </w:p>
         </w:tc>
@@ -9172,7 +9589,27 @@
                 <w:sz w:val="22"/>
                 <w:szCs w:val="22"/>
               </w:rPr>
-              <w:t>Html + css de la page de login</w:t>
+              <w:t xml:space="preserve">Html + </w:t>
+            </w:r>
+            <w:proofErr w:type="spellStart"/>
+            <w:r>
+              <w:rPr>
+                <w:rFonts w:ascii="Calibri" w:hAnsi="Calibri" w:cs="Calibri"/>
+                <w:color w:val="000000"/>
+                <w:sz w:val="22"/>
+                <w:szCs w:val="22"/>
+              </w:rPr>
+              <w:t>css</w:t>
+            </w:r>
+            <w:proofErr w:type="spellEnd"/>
+            <w:r>
+              <w:rPr>
+                <w:rFonts w:ascii="Calibri" w:hAnsi="Calibri" w:cs="Calibri"/>
+                <w:color w:val="000000"/>
+                <w:sz w:val="22"/>
+                <w:szCs w:val="22"/>
+              </w:rPr>
+              <w:t xml:space="preserve"> de la page de login</w:t>
             </w:r>
           </w:p>
         </w:tc>
@@ -9226,8 +9663,39 @@
                 <w:sz w:val="22"/>
                 <w:szCs w:val="22"/>
               </w:rPr>
-              <w:t>HTML + css de la page register</w:t>
-            </w:r>
+              <w:t xml:space="preserve">HTML + </w:t>
+            </w:r>
+            <w:proofErr w:type="spellStart"/>
+            <w:r>
+              <w:rPr>
+                <w:rFonts w:ascii="Calibri" w:hAnsi="Calibri" w:cs="Calibri"/>
+                <w:color w:val="000000"/>
+                <w:sz w:val="22"/>
+                <w:szCs w:val="22"/>
+              </w:rPr>
+              <w:t>css</w:t>
+            </w:r>
+            <w:proofErr w:type="spellEnd"/>
+            <w:r>
+              <w:rPr>
+                <w:rFonts w:ascii="Calibri" w:hAnsi="Calibri" w:cs="Calibri"/>
+                <w:color w:val="000000"/>
+                <w:sz w:val="22"/>
+                <w:szCs w:val="22"/>
+              </w:rPr>
+              <w:t xml:space="preserve"> de la page </w:t>
+            </w:r>
+            <w:proofErr w:type="spellStart"/>
+            <w:r>
+              <w:rPr>
+                <w:rFonts w:ascii="Calibri" w:hAnsi="Calibri" w:cs="Calibri"/>
+                <w:color w:val="000000"/>
+                <w:sz w:val="22"/>
+                <w:szCs w:val="22"/>
+              </w:rPr>
+              <w:t>register</w:t>
+            </w:r>
+            <w:proofErr w:type="spellEnd"/>
           </w:p>
         </w:tc>
       </w:tr>
@@ -9258,6 +9726,8 @@
             <w:r>
               <w:t>1h30</w:t>
             </w:r>
+            <w:bookmarkStart w:id="46" w:name="_GoBack"/>
+            <w:bookmarkEnd w:id="46"/>
           </w:p>
         </w:tc>
         <w:tc>
@@ -9388,10 +9858,19 @@
                 <w:sz w:val="22"/>
                 <w:szCs w:val="22"/>
               </w:rPr>
-              <w:t>Html + css</w:t>
-            </w:r>
-            <w:bookmarkStart w:id="46" w:name="_GoBack"/>
-            <w:bookmarkEnd w:id="46"/>
+              <w:t xml:space="preserve">Html + </w:t>
+            </w:r>
+            <w:proofErr w:type="spellStart"/>
+            <w:r>
+              <w:rPr>
+                <w:rFonts w:ascii="Calibri" w:hAnsi="Calibri" w:cs="Calibri"/>
+                <w:color w:val="000000"/>
+                <w:sz w:val="22"/>
+                <w:szCs w:val="22"/>
+              </w:rPr>
+              <w:t>css</w:t>
+            </w:r>
+            <w:proofErr w:type="spellEnd"/>
             <w:r>
               <w:rPr>
                 <w:rFonts w:ascii="Calibri" w:hAnsi="Calibri" w:cs="Calibri"/>
@@ -9400,6 +9879,60 @@
                 <w:szCs w:val="22"/>
               </w:rPr>
               <w:t xml:space="preserve"> de la page de création de vote</w:t>
+            </w:r>
+          </w:p>
+        </w:tc>
+      </w:tr>
+      <w:tr>
+        <w:trPr>
+          <w:trHeight w:val="335"/>
+        </w:trPr>
+        <w:tc>
+          <w:tcPr>
+            <w:tcW w:w="1342" w:type="dxa"/>
+          </w:tcPr>
+          <w:p>
+            <w:pPr>
+              <w:tabs>
+                <w:tab w:val="left" w:pos="735"/>
+              </w:tabs>
+            </w:pPr>
+            <w:r>
+              <w:t>26.02.2020</w:t>
+            </w:r>
+          </w:p>
+        </w:tc>
+        <w:tc>
+          <w:tcPr>
+            <w:tcW w:w="1041" w:type="dxa"/>
+          </w:tcPr>
+          <w:p>
+            <w:r>
+              <w:t>1h30</w:t>
+            </w:r>
+          </w:p>
+        </w:tc>
+        <w:tc>
+          <w:tcPr>
+            <w:tcW w:w="6641" w:type="dxa"/>
+          </w:tcPr>
+          <w:p>
+            <w:pPr>
+              <w:rPr>
+                <w:rFonts w:ascii="Calibri" w:hAnsi="Calibri" w:cs="Calibri"/>
+                <w:color w:val="000000"/>
+                <w:sz w:val="22"/>
+                <w:szCs w:val="22"/>
+              </w:rPr>
+            </w:pPr>
+            <w:r>
+              <w:rPr>
+                <w:rFonts w:ascii="Calibri" w:hAnsi="Calibri" w:cs="Calibri"/>
+                <w:color w:val="000000"/>
+                <w:sz w:val="22"/>
+                <w:szCs w:val="22"/>
+              </w:rPr>
+              <w:t>Création des routes avec Bastian, mais elles ne fournissent aucune données</w:t>
             </w:r>
           </w:p>
         </w:tc>
@@ -9498,27 +10031,14 @@
     <w:r>
       <w:tab/>
     </w:r>
-    <w:r>
-      <w:fldChar w:fldCharType="begin"/>
-    </w:r>
-    <w:r>
-      <w:instrText xml:space="preserve"> SAVEDATE  \* MERGEFORMAT </w:instrText>
-    </w:r>
-    <w:r>
-      <w:fldChar w:fldCharType="separate"/>
-    </w:r>
-    <w:r>
-      <w:rPr>
-        <w:noProof/>
-      </w:rPr>
-      <w:t>14/02/2020 11:49:00</w:t>
-    </w:r>
-    <w:r>
-      <w:rPr>
-        <w:noProof/>
-      </w:rPr>
-      <w:fldChar w:fldCharType="end"/>
-    </w:r>
+    <w:fldSimple w:instr=" SAVEDATE  \* MERGEFORMAT ">
+      <w:r>
+        <w:rPr>
+          <w:noProof/>
+        </w:rPr>
+        <w:t>25/02/2020 18:12:00</w:t>
+      </w:r>
+    </w:fldSimple>
     <w:r>
       <w:rPr>
         <w:rStyle w:val="PageNumber"/>
@@ -9562,12 +10082,21 @@
         <w:sz w:val="36"/>
       </w:rPr>
     </w:pPr>
+    <w:proofErr w:type="spellStart"/>
     <w:r>
       <w:rPr>
         <w:rFonts w:asciiTheme="majorHAnsi" w:hAnsiTheme="majorHAnsi" w:cstheme="majorHAnsi"/>
         <w:sz w:val="36"/>
       </w:rPr>
-      <w:t xml:space="preserve">Board Games Manager </w:t>
+      <w:t>Board</w:t>
+    </w:r>
+    <w:proofErr w:type="spellEnd"/>
+    <w:r>
+      <w:rPr>
+        <w:rFonts w:asciiTheme="majorHAnsi" w:hAnsiTheme="majorHAnsi" w:cstheme="majorHAnsi"/>
+        <w:sz w:val="36"/>
+      </w:rPr>
+      <w:t xml:space="preserve"> Games Manager </w:t>
     </w:r>
     <w:r>
       <w:rPr>
@@ -13373,6 +13902,7 @@
     <w:lsdException w:name="Emphasis" w:uiPriority="20" w:qFormat="1"/>
     <w:lsdException w:name="HTML Keyboard" w:semiHidden="1" w:unhideWhenUsed="1"/>
     <w:lsdException w:name="HTML Variable" w:semiHidden="1" w:unhideWhenUsed="1"/>
+    <w:lsdException w:name="Normal Table" w:semiHidden="1" w:unhideWhenUsed="1"/>
     <w:lsdException w:name="annotation subject" w:semiHidden="1" w:unhideWhenUsed="1"/>
     <w:lsdException w:name="No List" w:semiHidden="1" w:unhideWhenUsed="1"/>
     <w:lsdException w:name="Outline List 1" w:semiHidden="1" w:unhideWhenUsed="1"/>
@@ -13415,8 +13945,11 @@
     <w:lsdException w:name="Table Contemporary" w:semiHidden="1" w:unhideWhenUsed="1"/>
     <w:lsdException w:name="Table Elegant" w:semiHidden="1" w:unhideWhenUsed="1"/>
     <w:lsdException w:name="Table Professional" w:semiHidden="1" w:unhideWhenUsed="1"/>
+    <w:lsdException w:name="Table Subtle 1" w:semiHidden="1" w:unhideWhenUsed="1"/>
     <w:lsdException w:name="Table Subtle 2" w:semiHidden="1" w:unhideWhenUsed="1"/>
     <w:lsdException w:name="Table Web 1" w:semiHidden="1" w:unhideWhenUsed="1"/>
+    <w:lsdException w:name="Table Web 2" w:semiHidden="1" w:unhideWhenUsed="1"/>
+    <w:lsdException w:name="Table Web 3" w:semiHidden="1" w:unhideWhenUsed="1"/>
     <w:lsdException w:name="Balloon Text" w:semiHidden="1" w:unhideWhenUsed="1"/>
     <w:lsdException w:name="Table Theme" w:semiHidden="1" w:unhideWhenUsed="1"/>
     <w:lsdException w:name="Placeholder Text" w:semiHidden="1" w:uiPriority="67"/>

</xml_diff>

<commit_message>
Angular mis à jour de la doc
</commit_message>
<xml_diff>
--- a/Docs/Luca Coduri/Dossier_BoardGameManager_Angular_Luca_Coduri.docx
+++ b/Docs/Luca Coduri/Dossier_BoardGameManager_Angular_Luca_Coduri.docx
@@ -9571,8 +9571,6 @@
               </w:rPr>
               <w:t>Création des test automatique pour les routes /login /register /search-game-API</w:t>
             </w:r>
-            <w:bookmarkStart w:id="46" w:name="_GoBack"/>
-            <w:bookmarkEnd w:id="46"/>
           </w:p>
         </w:tc>
       </w:tr>
@@ -9590,13 +9588,20 @@
                 <w:tab w:val="left" w:pos="735"/>
               </w:tabs>
             </w:pPr>
+            <w:r>
+              <w:t>27.02.2020</w:t>
+            </w:r>
           </w:p>
         </w:tc>
         <w:tc>
           <w:tcPr>
             <w:tcW w:w="1041" w:type="dxa"/>
           </w:tcPr>
-          <w:p/>
+          <w:p>
+            <w:r>
+              <w:t>10min</w:t>
+            </w:r>
+          </w:p>
         </w:tc>
         <w:tc>
           <w:tcPr>
@@ -9611,6 +9616,17 @@
                 <w:szCs w:val="22"/>
               </w:rPr>
             </w:pPr>
+            <w:r>
+              <w:rPr>
+                <w:rFonts w:ascii="Calibri" w:hAnsi="Calibri" w:cs="Calibri"/>
+                <w:color w:val="000000"/>
+                <w:sz w:val="22"/>
+                <w:szCs w:val="22"/>
+              </w:rPr>
+              <w:t>Création des issues pour l’API</w:t>
+            </w:r>
+            <w:bookmarkStart w:id="46" w:name="_GoBack"/>
+            <w:bookmarkEnd w:id="46"/>
           </w:p>
         </w:tc>
       </w:tr>

</xml_diff>

<commit_message>
API ajout de tests
- /get-sharelink-survey
</commit_message>
<xml_diff>
--- a/Docs/Luca Coduri/Dossier_BoardGameManager_Angular_Luca_Coduri.docx
+++ b/Docs/Luca Coduri/Dossier_BoardGameManager_Angular_Luca_Coduri.docx
@@ -1,10 +1,10 @@
 
 <file path=word/document.xml><?xml version="1.0" encoding="utf-8"?>
-<w:document xmlns:wpc="http://schemas.microsoft.com/office/word/2010/wordprocessingCanvas" xmlns:cx="http://schemas.microsoft.com/office/drawing/2014/chartex" xmlns:cx1="http://schemas.microsoft.com/office/drawing/2015/9/8/chartex" xmlns:cx2="http://schemas.microsoft.com/office/drawing/2015/10/21/chartex" xmlns:cx3="http://schemas.microsoft.com/office/drawing/2016/5/9/chartex" xmlns:cx4="http://schemas.microsoft.com/office/drawing/2016/5/10/chartex" xmlns:cx5="http://schemas.microsoft.com/office/drawing/2016/5/11/chartex" xmlns:cx6="http://schemas.microsoft.com/office/drawing/2016/5/12/chartex" xmlns:cx7="http://schemas.microsoft.com/office/drawing/2016/5/13/chartex" xmlns:cx8="http://schemas.microsoft.com/office/drawing/2016/5/14/chartex" xmlns:mc="http://schemas.openxmlformats.org/markup-compatibility/2006" xmlns:aink="http://schemas.microsoft.com/office/drawing/2016/ink" xmlns:am3d="http://schemas.microsoft.com/office/drawing/2017/model3d" xmlns:o="urn:schemas-microsoft-com:office:office" xmlns:r="http://schemas.openxmlformats.org/officeDocument/2006/relationships" xmlns:m="http://schemas.openxmlformats.org/officeDocument/2006/math" xmlns:v="urn:schemas-microsoft-com:vml" xmlns:wp14="http://schemas.microsoft.com/office/word/2010/wordprocessingDrawing" xmlns:wp="http://schemas.openxmlformats.org/drawingml/2006/wordprocessingDrawing" xmlns:w10="urn:schemas-microsoft-com:office:word" xmlns:w="http://schemas.openxmlformats.org/wordprocessingml/2006/main" xmlns:w14="http://schemas.microsoft.com/office/word/2010/wordml" xmlns:w15="http://schemas.microsoft.com/office/word/2012/wordml" xmlns:w16cid="http://schemas.microsoft.com/office/word/2016/wordml/cid" xmlns:w16se="http://schemas.microsoft.com/office/word/2015/wordml/symex" xmlns:wpg="http://schemas.microsoft.com/office/word/2010/wordprocessingGroup" xmlns:wpi="http://schemas.microsoft.com/office/word/2010/wordprocessingInk" xmlns:wne="http://schemas.microsoft.com/office/word/2006/wordml" xmlns:wps="http://schemas.microsoft.com/office/word/2010/wordprocessingShape" mc:Ignorable="w14 w15 w16se w16cid wp14">
+<w:document xmlns:wpc="http://schemas.microsoft.com/office/word/2010/wordprocessingCanvas" xmlns:cx="http://schemas.microsoft.com/office/drawing/2014/chartex" xmlns:cx1="http://schemas.microsoft.com/office/drawing/2015/9/8/chartex" xmlns:mc="http://schemas.openxmlformats.org/markup-compatibility/2006" xmlns:o="urn:schemas-microsoft-com:office:office" xmlns:r="http://schemas.openxmlformats.org/officeDocument/2006/relationships" xmlns:m="http://schemas.openxmlformats.org/officeDocument/2006/math" xmlns:v="urn:schemas-microsoft-com:vml" xmlns:wp14="http://schemas.microsoft.com/office/word/2010/wordprocessingDrawing" xmlns:wp="http://schemas.openxmlformats.org/drawingml/2006/wordprocessingDrawing" xmlns:w10="urn:schemas-microsoft-com:office:word" xmlns:w="http://schemas.openxmlformats.org/wordprocessingml/2006/main" xmlns:w14="http://schemas.microsoft.com/office/word/2010/wordml" xmlns:w15="http://schemas.microsoft.com/office/word/2012/wordml" xmlns:w16se="http://schemas.microsoft.com/office/word/2015/wordml/symex" xmlns:wpg="http://schemas.microsoft.com/office/word/2010/wordprocessingGroup" xmlns:wpi="http://schemas.microsoft.com/office/word/2010/wordprocessingInk" xmlns:wne="http://schemas.microsoft.com/office/word/2006/wordml" xmlns:wps="http://schemas.microsoft.com/office/word/2010/wordprocessingShape" mc:Ignorable="w14 w15 w16se wp14">
   <w:body>
     <w:p>
       <w:pPr>
-        <w:pStyle w:val="TOC1"/>
+        <w:pStyle w:val="TM1"/>
       </w:pPr>
       <w:r>
         <w:rPr>
@@ -76,7 +76,7 @@
     </w:p>
     <w:p>
       <w:pPr>
-        <w:pStyle w:val="TOC1"/>
+        <w:pStyle w:val="TM1"/>
       </w:pPr>
     </w:p>
     <w:tbl>
@@ -353,7 +353,7 @@
               </wp:anchor>
             </w:drawing>
           </mc:Choice>
-          <mc:Fallback>
+          <mc:Fallback xmlns:w16cid="http://schemas.microsoft.com/office/word/2016/wordml/cid" xmlns:am3d="http://schemas.microsoft.com/office/drawing/2017/model3d" xmlns:aink="http://schemas.microsoft.com/office/drawing/2016/ink" xmlns:cx8="http://schemas.microsoft.com/office/drawing/2016/5/14/chartex" xmlns:cx7="http://schemas.microsoft.com/office/drawing/2016/5/13/chartex" xmlns:cx6="http://schemas.microsoft.com/office/drawing/2016/5/12/chartex" xmlns:cx5="http://schemas.microsoft.com/office/drawing/2016/5/11/chartex" xmlns:cx4="http://schemas.microsoft.com/office/drawing/2016/5/10/chartex" xmlns:cx3="http://schemas.microsoft.com/office/drawing/2016/5/9/chartex" xmlns:cx2="http://schemas.microsoft.com/office/drawing/2015/10/21/chartex">
             <w:pict>
               <v:shapetype w14:anchorId="365DDB16" id="_x0000_t202" coordsize="21600,21600" o:spt="202" path="m,l,21600r21600,l21600,xe">
                 <v:stroke joinstyle="miter"/>
@@ -616,7 +616,7 @@
               </wp:anchor>
             </w:drawing>
           </mc:Choice>
-          <mc:Fallback>
+          <mc:Fallback xmlns:w16cid="http://schemas.microsoft.com/office/word/2016/wordml/cid" xmlns:am3d="http://schemas.microsoft.com/office/drawing/2017/model3d" xmlns:aink="http://schemas.microsoft.com/office/drawing/2016/ink" xmlns:cx8="http://schemas.microsoft.com/office/drawing/2016/5/14/chartex" xmlns:cx7="http://schemas.microsoft.com/office/drawing/2016/5/13/chartex" xmlns:cx6="http://schemas.microsoft.com/office/drawing/2016/5/12/chartex" xmlns:cx5="http://schemas.microsoft.com/office/drawing/2016/5/11/chartex" xmlns:cx4="http://schemas.microsoft.com/office/drawing/2016/5/10/chartex" xmlns:cx3="http://schemas.microsoft.com/office/drawing/2016/5/9/chartex" xmlns:cx2="http://schemas.microsoft.com/office/drawing/2015/10/21/chartex">
             <w:pict>
               <v:shape w14:anchorId="6C0DFFFF" id="Zone de texte 1" o:spid="_x0000_s1027" type="#_x0000_t202" style="position:absolute;margin-left:164pt;margin-top:2.65pt;width:119.25pt;height:53.55pt;z-index:251658240;visibility:visible;mso-wrap-style:square;mso-width-percent:0;mso-height-percent:0;mso-wrap-distance-left:9pt;mso-wrap-distance-top:0;mso-wrap-distance-right:9pt;mso-wrap-distance-bottom:0;mso-position-horizontal:absolute;mso-position-horizontal-relative:text;mso-position-vertical:absolute;mso-position-vertical-relative:text;mso-width-percent:0;mso-height-percent:0;mso-width-relative:page;mso-height-relative:page;v-text-anchor:top" o:gfxdata="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" filled="f" stroked="f">
                 <v:textbox>
@@ -683,7 +683,7 @@
     </w:p>
     <w:p>
       <w:pPr>
-        <w:pStyle w:val="TOC1"/>
+        <w:pStyle w:val="TM1"/>
         <w:rPr>
           <w:szCs w:val="24"/>
         </w:rPr>
@@ -706,7 +706,7 @@
       <w:hyperlink w:anchor="_Toc2333847" w:history="1">
         <w:r>
           <w:rPr>
-            <w:rStyle w:val="Hyperlink"/>
+            <w:rStyle w:val="Lienhypertexte"/>
           </w:rPr>
           <w:t>1</w:t>
         </w:r>
@@ -718,7 +718,7 @@
         </w:r>
         <w:r>
           <w:rPr>
-            <w:rStyle w:val="Hyperlink"/>
+            <w:rStyle w:val="Lienhypertexte"/>
           </w:rPr>
           <w:t>Introduction</w:t>
         </w:r>
@@ -767,7 +767,7 @@
     </w:p>
     <w:p>
       <w:pPr>
-        <w:pStyle w:val="TOC2"/>
+        <w:pStyle w:val="TM2"/>
         <w:tabs>
           <w:tab w:val="left" w:pos="800"/>
           <w:tab w:val="right" w:leader="dot" w:pos="9060"/>
@@ -780,7 +780,7 @@
       <w:hyperlink w:anchor="_Toc2333848" w:history="1">
         <w:r>
           <w:rPr>
-            <w:rStyle w:val="Hyperlink"/>
+            <w:rStyle w:val="Lienhypertexte"/>
             <w:iCs/>
             <w:noProof/>
           </w:rPr>
@@ -795,7 +795,7 @@
         </w:r>
         <w:r>
           <w:rPr>
-            <w:rStyle w:val="Hyperlink"/>
+            <w:rStyle w:val="Lienhypertexte"/>
             <w:iCs/>
             <w:noProof/>
           </w:rPr>
@@ -853,7 +853,7 @@
     </w:p>
     <w:p>
       <w:pPr>
-        <w:pStyle w:val="TOC2"/>
+        <w:pStyle w:val="TM2"/>
         <w:tabs>
           <w:tab w:val="left" w:pos="800"/>
           <w:tab w:val="right" w:leader="dot" w:pos="9060"/>
@@ -866,7 +866,7 @@
       <w:hyperlink w:anchor="_Toc2333849" w:history="1">
         <w:r>
           <w:rPr>
-            <w:rStyle w:val="Hyperlink"/>
+            <w:rStyle w:val="Lienhypertexte"/>
             <w:iCs/>
             <w:noProof/>
           </w:rPr>
@@ -881,7 +881,7 @@
         </w:r>
         <w:r>
           <w:rPr>
-            <w:rStyle w:val="Hyperlink"/>
+            <w:rStyle w:val="Lienhypertexte"/>
             <w:iCs/>
             <w:noProof/>
           </w:rPr>
@@ -939,7 +939,7 @@
     </w:p>
     <w:p>
       <w:pPr>
-        <w:pStyle w:val="TOC2"/>
+        <w:pStyle w:val="TM2"/>
         <w:tabs>
           <w:tab w:val="left" w:pos="800"/>
           <w:tab w:val="right" w:leader="dot" w:pos="9060"/>
@@ -952,7 +952,7 @@
       <w:hyperlink w:anchor="_Toc2333850" w:history="1">
         <w:r>
           <w:rPr>
-            <w:rStyle w:val="Hyperlink"/>
+            <w:rStyle w:val="Lienhypertexte"/>
             <w:iCs/>
             <w:noProof/>
           </w:rPr>
@@ -967,7 +967,7 @@
         </w:r>
         <w:r>
           <w:rPr>
-            <w:rStyle w:val="Hyperlink"/>
+            <w:rStyle w:val="Lienhypertexte"/>
             <w:iCs/>
             <w:noProof/>
           </w:rPr>
@@ -1025,7 +1025,7 @@
     </w:p>
     <w:p>
       <w:pPr>
-        <w:pStyle w:val="TOC2"/>
+        <w:pStyle w:val="TM2"/>
         <w:tabs>
           <w:tab w:val="left" w:pos="800"/>
           <w:tab w:val="right" w:leader="dot" w:pos="9060"/>
@@ -1038,7 +1038,7 @@
       <w:hyperlink w:anchor="_Toc2333851" w:history="1">
         <w:r>
           <w:rPr>
-            <w:rStyle w:val="Hyperlink"/>
+            <w:rStyle w:val="Lienhypertexte"/>
             <w:iCs/>
             <w:noProof/>
           </w:rPr>
@@ -1053,7 +1053,7 @@
         </w:r>
         <w:r>
           <w:rPr>
-            <w:rStyle w:val="Hyperlink"/>
+            <w:rStyle w:val="Lienhypertexte"/>
             <w:iCs/>
             <w:noProof/>
           </w:rPr>
@@ -1111,7 +1111,7 @@
     </w:p>
     <w:p>
       <w:pPr>
-        <w:pStyle w:val="TOC1"/>
+        <w:pStyle w:val="TM1"/>
         <w:rPr>
           <w:szCs w:val="24"/>
         </w:rPr>
@@ -1119,7 +1119,7 @@
       <w:hyperlink w:anchor="_Toc2333852" w:history="1">
         <w:r>
           <w:rPr>
-            <w:rStyle w:val="Hyperlink"/>
+            <w:rStyle w:val="Lienhypertexte"/>
           </w:rPr>
           <w:t>2</w:t>
         </w:r>
@@ -1131,7 +1131,7 @@
         </w:r>
         <w:r>
           <w:rPr>
-            <w:rStyle w:val="Hyperlink"/>
+            <w:rStyle w:val="Lienhypertexte"/>
           </w:rPr>
           <w:t>Analyse</w:t>
         </w:r>
@@ -1180,7 +1180,7 @@
     </w:p>
     <w:p>
       <w:pPr>
-        <w:pStyle w:val="TOC2"/>
+        <w:pStyle w:val="TM2"/>
         <w:tabs>
           <w:tab w:val="left" w:pos="800"/>
           <w:tab w:val="right" w:leader="dot" w:pos="9060"/>
@@ -1193,7 +1193,7 @@
       <w:hyperlink w:anchor="_Toc2333853" w:history="1">
         <w:r>
           <w:rPr>
-            <w:rStyle w:val="Hyperlink"/>
+            <w:rStyle w:val="Lienhypertexte"/>
             <w:iCs/>
             <w:noProof/>
           </w:rPr>
@@ -1208,7 +1208,7 @@
         </w:r>
         <w:r>
           <w:rPr>
-            <w:rStyle w:val="Hyperlink"/>
+            <w:rStyle w:val="Lienhypertexte"/>
             <w:iCs/>
             <w:noProof/>
           </w:rPr>
@@ -1266,7 +1266,7 @@
     </w:p>
     <w:p>
       <w:pPr>
-        <w:pStyle w:val="TOC3"/>
+        <w:pStyle w:val="TM3"/>
         <w:tabs>
           <w:tab w:val="left" w:pos="1200"/>
           <w:tab w:val="right" w:leader="dot" w:pos="9060"/>
@@ -1279,7 +1279,7 @@
       <w:hyperlink w:anchor="_Toc2333854" w:history="1">
         <w:r>
           <w:rPr>
-            <w:rStyle w:val="Hyperlink"/>
+            <w:rStyle w:val="Lienhypertexte"/>
             <w:noProof/>
             <w:lang w:val="en"/>
           </w:rPr>
@@ -1294,7 +1294,7 @@
         </w:r>
         <w:r>
           <w:rPr>
-            <w:rStyle w:val="Hyperlink"/>
+            <w:rStyle w:val="Lienhypertexte"/>
             <w:noProof/>
             <w:lang w:val="en"/>
           </w:rPr>
@@ -1352,7 +1352,7 @@
     </w:p>
     <w:p>
       <w:pPr>
-        <w:pStyle w:val="TOC3"/>
+        <w:pStyle w:val="TM3"/>
         <w:tabs>
           <w:tab w:val="left" w:pos="1200"/>
           <w:tab w:val="right" w:leader="dot" w:pos="9060"/>
@@ -1365,7 +1365,7 @@
       <w:hyperlink w:anchor="_Toc2333855" w:history="1">
         <w:r>
           <w:rPr>
-            <w:rStyle w:val="Hyperlink"/>
+            <w:rStyle w:val="Lienhypertexte"/>
             <w:noProof/>
             <w:lang w:val="en"/>
           </w:rPr>
@@ -1380,7 +1380,7 @@
         </w:r>
         <w:r>
           <w:rPr>
-            <w:rStyle w:val="Hyperlink"/>
+            <w:rStyle w:val="Lienhypertexte"/>
             <w:noProof/>
             <w:lang w:val="en"/>
           </w:rPr>
@@ -1438,7 +1438,7 @@
     </w:p>
     <w:p>
       <w:pPr>
-        <w:pStyle w:val="TOC3"/>
+        <w:pStyle w:val="TM3"/>
         <w:tabs>
           <w:tab w:val="left" w:pos="1200"/>
           <w:tab w:val="right" w:leader="dot" w:pos="9060"/>
@@ -1451,7 +1451,7 @@
       <w:hyperlink w:anchor="_Toc2333856" w:history="1">
         <w:r>
           <w:rPr>
-            <w:rStyle w:val="Hyperlink"/>
+            <w:rStyle w:val="Lienhypertexte"/>
             <w:noProof/>
             <w:lang w:val="en"/>
           </w:rPr>
@@ -1466,7 +1466,7 @@
         </w:r>
         <w:r>
           <w:rPr>
-            <w:rStyle w:val="Hyperlink"/>
+            <w:rStyle w:val="Lienhypertexte"/>
             <w:noProof/>
             <w:lang w:val="en"/>
           </w:rPr>
@@ -1524,7 +1524,7 @@
     </w:p>
     <w:p>
       <w:pPr>
-        <w:pStyle w:val="TOC2"/>
+        <w:pStyle w:val="TM2"/>
         <w:tabs>
           <w:tab w:val="left" w:pos="800"/>
           <w:tab w:val="right" w:leader="dot" w:pos="9060"/>
@@ -1537,7 +1537,7 @@
       <w:hyperlink w:anchor="_Toc2333857" w:history="1">
         <w:r>
           <w:rPr>
-            <w:rStyle w:val="Hyperlink"/>
+            <w:rStyle w:val="Lienhypertexte"/>
             <w:iCs/>
             <w:noProof/>
           </w:rPr>
@@ -1552,7 +1552,7 @@
         </w:r>
         <w:r>
           <w:rPr>
-            <w:rStyle w:val="Hyperlink"/>
+            <w:rStyle w:val="Lienhypertexte"/>
             <w:iCs/>
             <w:noProof/>
           </w:rPr>
@@ -1610,7 +1610,7 @@
     </w:p>
     <w:p>
       <w:pPr>
-        <w:pStyle w:val="TOC2"/>
+        <w:pStyle w:val="TM2"/>
         <w:tabs>
           <w:tab w:val="left" w:pos="800"/>
           <w:tab w:val="right" w:leader="dot" w:pos="9060"/>
@@ -1623,7 +1623,7 @@
       <w:hyperlink w:anchor="_Toc2333858" w:history="1">
         <w:r>
           <w:rPr>
-            <w:rStyle w:val="Hyperlink"/>
+            <w:rStyle w:val="Lienhypertexte"/>
             <w:iCs/>
             <w:noProof/>
           </w:rPr>
@@ -1638,7 +1638,7 @@
         </w:r>
         <w:r>
           <w:rPr>
-            <w:rStyle w:val="Hyperlink"/>
+            <w:rStyle w:val="Lienhypertexte"/>
             <w:iCs/>
             <w:noProof/>
           </w:rPr>
@@ -1696,7 +1696,7 @@
     </w:p>
     <w:p>
       <w:pPr>
-        <w:pStyle w:val="TOC2"/>
+        <w:pStyle w:val="TM2"/>
         <w:tabs>
           <w:tab w:val="left" w:pos="800"/>
           <w:tab w:val="right" w:leader="dot" w:pos="9060"/>
@@ -1709,7 +1709,7 @@
       <w:hyperlink w:anchor="_Toc2333859" w:history="1">
         <w:r>
           <w:rPr>
-            <w:rStyle w:val="Hyperlink"/>
+            <w:rStyle w:val="Lienhypertexte"/>
             <w:iCs/>
             <w:noProof/>
           </w:rPr>
@@ -1724,7 +1724,7 @@
         </w:r>
         <w:r>
           <w:rPr>
-            <w:rStyle w:val="Hyperlink"/>
+            <w:rStyle w:val="Lienhypertexte"/>
             <w:iCs/>
             <w:noProof/>
           </w:rPr>
@@ -1782,7 +1782,7 @@
     </w:p>
     <w:p>
       <w:pPr>
-        <w:pStyle w:val="TOC1"/>
+        <w:pStyle w:val="TM1"/>
         <w:rPr>
           <w:szCs w:val="24"/>
         </w:rPr>
@@ -1790,7 +1790,7 @@
       <w:hyperlink w:anchor="_Toc2333860" w:history="1">
         <w:r>
           <w:rPr>
-            <w:rStyle w:val="Hyperlink"/>
+            <w:rStyle w:val="Lienhypertexte"/>
           </w:rPr>
           <w:t>3</w:t>
         </w:r>
@@ -1802,7 +1802,7 @@
         </w:r>
         <w:r>
           <w:rPr>
-            <w:rStyle w:val="Hyperlink"/>
+            <w:rStyle w:val="Lienhypertexte"/>
           </w:rPr>
           <w:t>Implémentation</w:t>
         </w:r>
@@ -1851,7 +1851,7 @@
     </w:p>
     <w:p>
       <w:pPr>
-        <w:pStyle w:val="TOC2"/>
+        <w:pStyle w:val="TM2"/>
         <w:tabs>
           <w:tab w:val="left" w:pos="800"/>
           <w:tab w:val="right" w:leader="dot" w:pos="9060"/>
@@ -1864,7 +1864,7 @@
       <w:hyperlink w:anchor="_Toc2333861" w:history="1">
         <w:r>
           <w:rPr>
-            <w:rStyle w:val="Hyperlink"/>
+            <w:rStyle w:val="Lienhypertexte"/>
             <w:iCs/>
             <w:noProof/>
           </w:rPr>
@@ -1879,7 +1879,7 @@
         </w:r>
         <w:r>
           <w:rPr>
-            <w:rStyle w:val="Hyperlink"/>
+            <w:rStyle w:val="Lienhypertexte"/>
             <w:iCs/>
             <w:noProof/>
           </w:rPr>
@@ -1937,7 +1937,7 @@
     </w:p>
     <w:p>
       <w:pPr>
-        <w:pStyle w:val="TOC2"/>
+        <w:pStyle w:val="TM2"/>
         <w:tabs>
           <w:tab w:val="left" w:pos="800"/>
           <w:tab w:val="right" w:leader="dot" w:pos="9060"/>
@@ -1950,7 +1950,7 @@
       <w:hyperlink w:anchor="_Toc2333862" w:history="1">
         <w:r>
           <w:rPr>
-            <w:rStyle w:val="Hyperlink"/>
+            <w:rStyle w:val="Lienhypertexte"/>
             <w:iCs/>
             <w:noProof/>
           </w:rPr>
@@ -1965,7 +1965,7 @@
         </w:r>
         <w:r>
           <w:rPr>
-            <w:rStyle w:val="Hyperlink"/>
+            <w:rStyle w:val="Lienhypertexte"/>
             <w:iCs/>
             <w:noProof/>
           </w:rPr>
@@ -2023,7 +2023,7 @@
     </w:p>
     <w:p>
       <w:pPr>
-        <w:pStyle w:val="TOC2"/>
+        <w:pStyle w:val="TM2"/>
         <w:tabs>
           <w:tab w:val="left" w:pos="800"/>
           <w:tab w:val="right" w:leader="dot" w:pos="9060"/>
@@ -2036,7 +2036,7 @@
       <w:hyperlink w:anchor="_Toc2333863" w:history="1">
         <w:r>
           <w:rPr>
-            <w:rStyle w:val="Hyperlink"/>
+            <w:rStyle w:val="Lienhypertexte"/>
             <w:iCs/>
             <w:noProof/>
           </w:rPr>
@@ -2051,7 +2051,7 @@
         </w:r>
         <w:r>
           <w:rPr>
-            <w:rStyle w:val="Hyperlink"/>
+            <w:rStyle w:val="Lienhypertexte"/>
             <w:iCs/>
             <w:noProof/>
           </w:rPr>
@@ -2109,7 +2109,7 @@
     </w:p>
     <w:p>
       <w:pPr>
-        <w:pStyle w:val="TOC2"/>
+        <w:pStyle w:val="TM2"/>
         <w:tabs>
           <w:tab w:val="left" w:pos="800"/>
           <w:tab w:val="right" w:leader="dot" w:pos="9060"/>
@@ -2122,7 +2122,7 @@
       <w:hyperlink w:anchor="_Toc2333864" w:history="1">
         <w:r>
           <w:rPr>
-            <w:rStyle w:val="Hyperlink"/>
+            <w:rStyle w:val="Lienhypertexte"/>
             <w:iCs/>
             <w:noProof/>
           </w:rPr>
@@ -2137,7 +2137,7 @@
         </w:r>
         <w:r>
           <w:rPr>
-            <w:rStyle w:val="Hyperlink"/>
+            <w:rStyle w:val="Lienhypertexte"/>
             <w:iCs/>
             <w:noProof/>
           </w:rPr>
@@ -2195,7 +2195,7 @@
     </w:p>
     <w:p>
       <w:pPr>
-        <w:pStyle w:val="TOC3"/>
+        <w:pStyle w:val="TM3"/>
         <w:tabs>
           <w:tab w:val="left" w:pos="1200"/>
           <w:tab w:val="right" w:leader="dot" w:pos="9060"/>
@@ -2208,7 +2208,7 @@
       <w:hyperlink w:anchor="_Toc2333865" w:history="1">
         <w:r>
           <w:rPr>
-            <w:rStyle w:val="Hyperlink"/>
+            <w:rStyle w:val="Lienhypertexte"/>
             <w:noProof/>
           </w:rPr>
           <w:t>3.4.1</w:t>
@@ -2222,7 +2222,7 @@
         </w:r>
         <w:r>
           <w:rPr>
-            <w:rStyle w:val="Hyperlink"/>
+            <w:rStyle w:val="Lienhypertexte"/>
             <w:noProof/>
           </w:rPr>
           <w:t>Point 1</w:t>
@@ -2279,7 +2279,7 @@
     </w:p>
     <w:p>
       <w:pPr>
-        <w:pStyle w:val="TOC3"/>
+        <w:pStyle w:val="TM3"/>
         <w:tabs>
           <w:tab w:val="left" w:pos="1200"/>
           <w:tab w:val="right" w:leader="dot" w:pos="9060"/>
@@ -2292,7 +2292,7 @@
       <w:hyperlink w:anchor="_Toc2333866" w:history="1">
         <w:r>
           <w:rPr>
-            <w:rStyle w:val="Hyperlink"/>
+            <w:rStyle w:val="Lienhypertexte"/>
             <w:noProof/>
           </w:rPr>
           <w:t>3.4.2</w:t>
@@ -2306,7 +2306,7 @@
         </w:r>
         <w:r>
           <w:rPr>
-            <w:rStyle w:val="Hyperlink"/>
+            <w:rStyle w:val="Lienhypertexte"/>
             <w:noProof/>
           </w:rPr>
           <w:t>Point 2</w:t>
@@ -2363,7 +2363,7 @@
     </w:p>
     <w:p>
       <w:pPr>
-        <w:pStyle w:val="TOC3"/>
+        <w:pStyle w:val="TM3"/>
         <w:tabs>
           <w:tab w:val="left" w:pos="1200"/>
           <w:tab w:val="right" w:leader="dot" w:pos="9060"/>
@@ -2376,7 +2376,7 @@
       <w:hyperlink w:anchor="_Toc2333867" w:history="1">
         <w:r>
           <w:rPr>
-            <w:rStyle w:val="Hyperlink"/>
+            <w:rStyle w:val="Lienhypertexte"/>
             <w:noProof/>
           </w:rPr>
           <w:t>3.4.3</w:t>
@@ -2390,7 +2390,7 @@
         </w:r>
         <w:r>
           <w:rPr>
-            <w:rStyle w:val="Hyperlink"/>
+            <w:rStyle w:val="Lienhypertexte"/>
             <w:noProof/>
           </w:rPr>
           <w:t>Point …</w:t>
@@ -2447,7 +2447,7 @@
     </w:p>
     <w:p>
       <w:pPr>
-        <w:pStyle w:val="TOC2"/>
+        <w:pStyle w:val="TM2"/>
         <w:tabs>
           <w:tab w:val="left" w:pos="800"/>
           <w:tab w:val="right" w:leader="dot" w:pos="9060"/>
@@ -2460,7 +2460,7 @@
       <w:hyperlink w:anchor="_Toc2333868" w:history="1">
         <w:r>
           <w:rPr>
-            <w:rStyle w:val="Hyperlink"/>
+            <w:rStyle w:val="Lienhypertexte"/>
             <w:iCs/>
             <w:noProof/>
           </w:rPr>
@@ -2475,7 +2475,7 @@
         </w:r>
         <w:r>
           <w:rPr>
-            <w:rStyle w:val="Hyperlink"/>
+            <w:rStyle w:val="Lienhypertexte"/>
             <w:iCs/>
             <w:noProof/>
           </w:rPr>
@@ -2533,7 +2533,7 @@
     </w:p>
     <w:p>
       <w:pPr>
-        <w:pStyle w:val="TOC1"/>
+        <w:pStyle w:val="TM1"/>
         <w:rPr>
           <w:szCs w:val="24"/>
         </w:rPr>
@@ -2541,7 +2541,7 @@
       <w:hyperlink w:anchor="_Toc2333869" w:history="1">
         <w:r>
           <w:rPr>
-            <w:rStyle w:val="Hyperlink"/>
+            <w:rStyle w:val="Lienhypertexte"/>
           </w:rPr>
           <w:t>4</w:t>
         </w:r>
@@ -2553,7 +2553,7 @@
         </w:r>
         <w:r>
           <w:rPr>
-            <w:rStyle w:val="Hyperlink"/>
+            <w:rStyle w:val="Lienhypertexte"/>
           </w:rPr>
           <w:t>Tests</w:t>
         </w:r>
@@ -2602,7 +2602,7 @@
     </w:p>
     <w:p>
       <w:pPr>
-        <w:pStyle w:val="TOC2"/>
+        <w:pStyle w:val="TM2"/>
         <w:tabs>
           <w:tab w:val="left" w:pos="800"/>
           <w:tab w:val="right" w:leader="dot" w:pos="9060"/>
@@ -2615,7 +2615,7 @@
       <w:hyperlink w:anchor="_Toc2333870" w:history="1">
         <w:r>
           <w:rPr>
-            <w:rStyle w:val="Hyperlink"/>
+            <w:rStyle w:val="Lienhypertexte"/>
             <w:iCs/>
             <w:noProof/>
           </w:rPr>
@@ -2630,7 +2630,7 @@
         </w:r>
         <w:r>
           <w:rPr>
-            <w:rStyle w:val="Hyperlink"/>
+            <w:rStyle w:val="Lienhypertexte"/>
             <w:iCs/>
             <w:noProof/>
           </w:rPr>
@@ -2688,7 +2688,7 @@
     </w:p>
     <w:p>
       <w:pPr>
-        <w:pStyle w:val="TOC2"/>
+        <w:pStyle w:val="TM2"/>
         <w:tabs>
           <w:tab w:val="left" w:pos="800"/>
           <w:tab w:val="right" w:leader="dot" w:pos="9060"/>
@@ -2701,7 +2701,7 @@
       <w:hyperlink w:anchor="_Toc2333871" w:history="1">
         <w:r>
           <w:rPr>
-            <w:rStyle w:val="Hyperlink"/>
+            <w:rStyle w:val="Lienhypertexte"/>
             <w:iCs/>
             <w:noProof/>
           </w:rPr>
@@ -2716,7 +2716,7 @@
         </w:r>
         <w:r>
           <w:rPr>
-            <w:rStyle w:val="Hyperlink"/>
+            <w:rStyle w:val="Lienhypertexte"/>
             <w:iCs/>
             <w:noProof/>
           </w:rPr>
@@ -2774,7 +2774,7 @@
     </w:p>
     <w:p>
       <w:pPr>
-        <w:pStyle w:val="TOC1"/>
+        <w:pStyle w:val="TM1"/>
         <w:rPr>
           <w:szCs w:val="24"/>
         </w:rPr>
@@ -2782,7 +2782,7 @@
       <w:hyperlink w:anchor="_Toc2333872" w:history="1">
         <w:r>
           <w:rPr>
-            <w:rStyle w:val="Hyperlink"/>
+            <w:rStyle w:val="Lienhypertexte"/>
           </w:rPr>
           <w:t>5</w:t>
         </w:r>
@@ -2794,7 +2794,7 @@
         </w:r>
         <w:r>
           <w:rPr>
-            <w:rStyle w:val="Hyperlink"/>
+            <w:rStyle w:val="Lienhypertexte"/>
           </w:rPr>
           <w:t>Conclusions</w:t>
         </w:r>
@@ -2843,7 +2843,7 @@
     </w:p>
     <w:p>
       <w:pPr>
-        <w:pStyle w:val="TOC1"/>
+        <w:pStyle w:val="TM1"/>
         <w:rPr>
           <w:szCs w:val="24"/>
         </w:rPr>
@@ -2851,7 +2851,7 @@
       <w:hyperlink w:anchor="_Toc2333873" w:history="1">
         <w:r>
           <w:rPr>
-            <w:rStyle w:val="Hyperlink"/>
+            <w:rStyle w:val="Lienhypertexte"/>
           </w:rPr>
           <w:t>6</w:t>
         </w:r>
@@ -2863,7 +2863,7 @@
         </w:r>
         <w:r>
           <w:rPr>
-            <w:rStyle w:val="Hyperlink"/>
+            <w:rStyle w:val="Lienhypertexte"/>
           </w:rPr>
           <w:t>Annexes</w:t>
         </w:r>
@@ -2912,7 +2912,7 @@
     </w:p>
     <w:p>
       <w:pPr>
-        <w:pStyle w:val="TOC2"/>
+        <w:pStyle w:val="TM2"/>
         <w:tabs>
           <w:tab w:val="left" w:pos="800"/>
           <w:tab w:val="right" w:leader="dot" w:pos="9060"/>
@@ -2925,7 +2925,7 @@
       <w:hyperlink w:anchor="_Toc2333874" w:history="1">
         <w:r>
           <w:rPr>
-            <w:rStyle w:val="Hyperlink"/>
+            <w:rStyle w:val="Lienhypertexte"/>
             <w:iCs/>
             <w:noProof/>
           </w:rPr>
@@ -2940,7 +2940,7 @@
         </w:r>
         <w:r>
           <w:rPr>
-            <w:rStyle w:val="Hyperlink"/>
+            <w:rStyle w:val="Lienhypertexte"/>
             <w:iCs/>
             <w:noProof/>
           </w:rPr>
@@ -2998,7 +2998,7 @@
     </w:p>
     <w:p>
       <w:pPr>
-        <w:pStyle w:val="TOC2"/>
+        <w:pStyle w:val="TM2"/>
         <w:tabs>
           <w:tab w:val="left" w:pos="800"/>
           <w:tab w:val="right" w:leader="dot" w:pos="9060"/>
@@ -3011,7 +3011,7 @@
       <w:hyperlink w:anchor="_Toc2333875" w:history="1">
         <w:r>
           <w:rPr>
-            <w:rStyle w:val="Hyperlink"/>
+            <w:rStyle w:val="Lienhypertexte"/>
             <w:iCs/>
             <w:noProof/>
           </w:rPr>
@@ -3026,7 +3026,7 @@
         </w:r>
         <w:r>
           <w:rPr>
-            <w:rStyle w:val="Hyperlink"/>
+            <w:rStyle w:val="Lienhypertexte"/>
             <w:iCs/>
             <w:noProof/>
           </w:rPr>
@@ -3103,7 +3103,7 @@
     </w:p>
     <w:p>
       <w:pPr>
-        <w:pStyle w:val="Heading1"/>
+        <w:pStyle w:val="Titre1"/>
       </w:pPr>
       <w:bookmarkStart w:id="0" w:name="_Toc2333847"/>
       <w:r>
@@ -3114,7 +3114,7 @@
     </w:p>
     <w:p>
       <w:pPr>
-        <w:pStyle w:val="Heading2"/>
+        <w:pStyle w:val="Titre2"/>
         <w:rPr>
           <w:i/>
           <w:iCs/>
@@ -3217,7 +3217,7 @@
     </w:p>
     <w:p>
       <w:pPr>
-        <w:pStyle w:val="Heading2"/>
+        <w:pStyle w:val="Titre2"/>
         <w:rPr>
           <w:i/>
           <w:iCs/>
@@ -3254,7 +3254,7 @@
       <w:hyperlink r:id="rId10" w:history="1">
         <w:r>
           <w:rPr>
-            <w:rStyle w:val="Hyperlink"/>
+            <w:rStyle w:val="Lienhypertexte"/>
           </w:rPr>
           <w:t>luca.coduri@cpnv.ch</w:t>
         </w:r>
@@ -3270,7 +3270,7 @@
       <w:hyperlink r:id="rId11" w:history="1">
         <w:r>
           <w:rPr>
-            <w:rStyle w:val="Hyperlink"/>
+            <w:rStyle w:val="Lienhypertexte"/>
           </w:rPr>
           <w:t>bastian.chollet@cpnv.ch</w:t>
         </w:r>
@@ -3337,7 +3337,7 @@
       <w:hyperlink r:id="rId12" w:history="1">
         <w:r>
           <w:rPr>
-            <w:rStyle w:val="Hyperlink"/>
+            <w:rStyle w:val="Lienhypertexte"/>
             <w:lang w:val="fr-CH"/>
           </w:rPr>
           <w:t>Frederique.ANDOLFATTO@cpnv.ch</w:t>
@@ -3365,7 +3365,7 @@
       <w:hyperlink r:id="rId13" w:history="1">
         <w:r>
           <w:rPr>
-            <w:rStyle w:val="Hyperlink"/>
+            <w:rStyle w:val="Lienhypertexte"/>
             <w:lang w:val="fr-CH"/>
           </w:rPr>
           <w:t>loic.viret@cpnv.ch</w:t>
@@ -3674,7 +3674,7 @@
     </w:p>
     <w:p>
       <w:pPr>
-        <w:pStyle w:val="Heading2"/>
+        <w:pStyle w:val="Titre2"/>
         <w:rPr>
           <w:i/>
           <w:iCs/>
@@ -3691,7 +3691,7 @@
     </w:p>
     <w:p>
       <w:pPr>
-        <w:pStyle w:val="ListParagraph"/>
+        <w:pStyle w:val="Paragraphedeliste"/>
         <w:numPr>
           <w:ilvl w:val="0"/>
           <w:numId w:val="30"/>
@@ -3709,7 +3709,7 @@
     </w:p>
     <w:p>
       <w:pPr>
-        <w:pStyle w:val="ListParagraph"/>
+        <w:pStyle w:val="Paragraphedeliste"/>
         <w:numPr>
           <w:ilvl w:val="0"/>
           <w:numId w:val="30"/>
@@ -3724,7 +3724,7 @@
     </w:p>
     <w:p>
       <w:pPr>
-        <w:pStyle w:val="ListParagraph"/>
+        <w:pStyle w:val="Paragraphedeliste"/>
         <w:numPr>
           <w:ilvl w:val="0"/>
           <w:numId w:val="30"/>
@@ -3739,7 +3739,7 @@
     </w:p>
     <w:p>
       <w:pPr>
-        <w:pStyle w:val="ListParagraph"/>
+        <w:pStyle w:val="Paragraphedeliste"/>
         <w:numPr>
           <w:ilvl w:val="0"/>
           <w:numId w:val="30"/>
@@ -3757,7 +3757,7 @@
     </w:p>
     <w:p>
       <w:pPr>
-        <w:pStyle w:val="ListParagraph"/>
+        <w:pStyle w:val="Paragraphedeliste"/>
         <w:numPr>
           <w:ilvl w:val="0"/>
           <w:numId w:val="30"/>
@@ -3781,7 +3781,7 @@
     </w:p>
     <w:p>
       <w:pPr>
-        <w:pStyle w:val="ListParagraph"/>
+        <w:pStyle w:val="Paragraphedeliste"/>
         <w:numPr>
           <w:ilvl w:val="0"/>
           <w:numId w:val="30"/>
@@ -3793,7 +3793,7 @@
     </w:p>
     <w:p>
       <w:pPr>
-        <w:pStyle w:val="Heading2"/>
+        <w:pStyle w:val="Titre2"/>
         <w:rPr>
           <w:i/>
           <w:iCs/>
@@ -3873,7 +3873,7 @@
     </w:p>
     <w:p>
       <w:pPr>
-        <w:pStyle w:val="Heading1"/>
+        <w:pStyle w:val="Titre1"/>
       </w:pPr>
       <w:r>
         <w:lastRenderedPageBreak/>
@@ -3883,7 +3883,7 @@
     </w:p>
     <w:p>
       <w:pPr>
-        <w:pStyle w:val="Heading4"/>
+        <w:pStyle w:val="Titre4"/>
         <w:rPr>
           <w:noProof/>
         </w:rPr>
@@ -3961,7 +3961,7 @@
     </w:p>
     <w:p>
       <w:pPr>
-        <w:pStyle w:val="Heading4"/>
+        <w:pStyle w:val="Titre4"/>
         <w:rPr>
           <w:noProof/>
         </w:rPr>
@@ -4042,7 +4042,7 @@
     </w:p>
     <w:p>
       <w:pPr>
-        <w:pStyle w:val="Heading4"/>
+        <w:pStyle w:val="Titre4"/>
       </w:pPr>
       <w:r>
         <w:lastRenderedPageBreak/>
@@ -4107,7 +4107,7 @@
     </w:p>
     <w:p>
       <w:pPr>
-        <w:pStyle w:val="Heading4"/>
+        <w:pStyle w:val="Titre4"/>
       </w:pPr>
       <w:r>
         <w:t>Page de vote :</w:t>
@@ -4193,7 +4193,7 @@
     </w:p>
     <w:p>
       <w:pPr>
-        <w:pStyle w:val="Heading4"/>
+        <w:pStyle w:val="Titre4"/>
       </w:pPr>
       <w:r>
         <w:lastRenderedPageBreak/>
@@ -4264,7 +4264,7 @@
     </w:p>
     <w:p>
       <w:pPr>
-        <w:pStyle w:val="Heading4"/>
+        <w:pStyle w:val="Titre4"/>
       </w:pPr>
       <w:r>
         <w:t>Création d’un sondage :</w:t>
@@ -4347,7 +4347,7 @@
     </w:p>
     <w:p>
       <w:pPr>
-        <w:pStyle w:val="Heading4"/>
+        <w:pStyle w:val="Titre4"/>
       </w:pPr>
       <w:r>
         <w:lastRenderedPageBreak/>
@@ -4418,7 +4418,7 @@
     </w:p>
     <w:p>
       <w:pPr>
-        <w:pStyle w:val="Heading4"/>
+        <w:pStyle w:val="Titre4"/>
       </w:pPr>
       <w:r>
         <w:t>Résultat d’une recherche :</w:t>
@@ -4501,7 +4501,7 @@
     </w:p>
     <w:p>
       <w:pPr>
-        <w:pStyle w:val="Heading4"/>
+        <w:pStyle w:val="Titre4"/>
       </w:pPr>
       <w:r>
         <w:lastRenderedPageBreak/>
@@ -4582,7 +4582,7 @@
     </w:p>
     <w:p>
       <w:pPr>
-        <w:pStyle w:val="Heading2"/>
+        <w:pStyle w:val="Titre2"/>
         <w:rPr>
           <w:iCs/>
         </w:rPr>
@@ -4619,7 +4619,7 @@
             <v:path o:extrusionok="f" gradientshapeok="t" o:connecttype="rect"/>
             <o:lock v:ext="edit" aspectratio="t"/>
           </v:shapetype>
-          <v:shape id="_x0000_i1025" type="#_x0000_t75" style="width:453pt;height:280.5pt">
+          <v:shape id="_x0000_i1025" type="#_x0000_t75" style="width:453.5pt;height:280.05pt">
             <v:imagedata r:id="rId24" o:title="Uses_Cases_Scenarios"/>
           </v:shape>
         </w:pict>
@@ -4627,7 +4627,7 @@
     </w:p>
     <w:p>
       <w:pPr>
-        <w:pStyle w:val="Heading3"/>
+        <w:pStyle w:val="Titre3"/>
       </w:pPr>
       <w:r>
         <w:t>En tant qu’utilisateur </w:t>
@@ -4643,7 +4643,7 @@
     </w:p>
     <w:p>
       <w:pPr>
-        <w:pStyle w:val="Heading4"/>
+        <w:pStyle w:val="Titre4"/>
       </w:pPr>
       <w:bookmarkStart w:id="9" w:name="_Toc2333854"/>
       <w:bookmarkStart w:id="10" w:name="_Toc71691012"/>
@@ -5280,7 +5280,7 @@
     <w:p/>
     <w:p>
       <w:pPr>
-        <w:pStyle w:val="Heading4"/>
+        <w:pStyle w:val="Titre4"/>
       </w:pPr>
       <w:r>
         <w:t xml:space="preserve">Se </w:t>
@@ -5439,7 +5439,7 @@
     </w:tbl>
     <w:p>
       <w:pPr>
-        <w:pStyle w:val="Heading3"/>
+        <w:pStyle w:val="Titre3"/>
       </w:pPr>
     </w:p>
     <w:p>
@@ -5457,7 +5457,7 @@
     </w:p>
     <w:p>
       <w:pPr>
-        <w:pStyle w:val="Heading3"/>
+        <w:pStyle w:val="Titre3"/>
       </w:pPr>
       <w:r>
         <w:lastRenderedPageBreak/>
@@ -5471,7 +5471,7 @@
     </w:p>
     <w:p>
       <w:pPr>
-        <w:pStyle w:val="Heading4"/>
+        <w:pStyle w:val="Titre4"/>
       </w:pPr>
       <w:r>
         <w:t>Gérer les utilisateurs</w:t>
@@ -5627,7 +5627,7 @@
     </w:tbl>
     <w:p>
       <w:pPr>
-        <w:pStyle w:val="Heading3"/>
+        <w:pStyle w:val="Titre3"/>
       </w:pPr>
       <w:r>
         <w:t>En tant qu’</w:t>
@@ -5641,7 +5641,7 @@
     </w:p>
     <w:p>
       <w:pPr>
-        <w:pStyle w:val="Heading4"/>
+        <w:pStyle w:val="Titre4"/>
       </w:pPr>
       <w:r>
         <w:t>Rechercher un jeu</w:t>
@@ -5871,7 +5871,7 @@
     <w:p/>
     <w:p>
       <w:pPr>
-        <w:pStyle w:val="Heading4"/>
+        <w:pStyle w:val="Titre4"/>
       </w:pPr>
       <w:r>
         <w:t>Voter</w:t>
@@ -6040,7 +6040,7 @@
     </w:p>
     <w:p>
       <w:pPr>
-        <w:pStyle w:val="Heading4"/>
+        <w:pStyle w:val="Titre4"/>
       </w:pPr>
       <w:r>
         <w:lastRenderedPageBreak/>
@@ -6272,7 +6272,7 @@
     <w:p/>
     <w:p>
       <w:pPr>
-        <w:pStyle w:val="Heading4"/>
+        <w:pStyle w:val="Titre4"/>
       </w:pPr>
       <w:r>
         <w:t>Se connecter</w:t>
@@ -6499,7 +6499,7 @@
     <w:p/>
     <w:p>
       <w:pPr>
-        <w:pStyle w:val="Heading2"/>
+        <w:pStyle w:val="Titre2"/>
         <w:rPr>
           <w:i/>
           <w:iCs/>
@@ -6522,7 +6522,7 @@
       </w:pPr>
       <w:r>
         <w:pict w14:anchorId="2003B358">
-          <v:shape id="_x0000_i1026" type="#_x0000_t75" style="width:453pt;height:492pt">
+          <v:shape id="_x0000_i1026" type="#_x0000_t75" style="width:453.05pt;height:491.85pt">
             <v:imagedata r:id="rId25" o:title="MCD-BGMANAGER_V1"/>
           </v:shape>
         </w:pict>
@@ -6556,7 +6556,7 @@
     </w:p>
     <w:p>
       <w:pPr>
-        <w:pStyle w:val="Heading2"/>
+        <w:pStyle w:val="Titre2"/>
         <w:rPr>
           <w:i/>
           <w:iCs/>
@@ -6737,7 +6737,7 @@
     <w:p/>
     <w:p>
       <w:pPr>
-        <w:pStyle w:val="Heading2"/>
+        <w:pStyle w:val="Titre2"/>
         <w:rPr>
           <w:i/>
           <w:iCs/>
@@ -6764,7 +6764,7 @@
     </w:p>
     <w:p>
       <w:pPr>
-        <w:pStyle w:val="Heading1"/>
+        <w:pStyle w:val="Titre1"/>
         <w:tabs>
           <w:tab w:val="num" w:pos="360"/>
         </w:tabs>
@@ -6779,7 +6779,7 @@
     </w:p>
     <w:p>
       <w:pPr>
-        <w:pStyle w:val="Heading2"/>
+        <w:pStyle w:val="Titre2"/>
         <w:rPr>
           <w:i/>
           <w:iCs/>
@@ -6858,7 +6858,7 @@
     </w:p>
     <w:p>
       <w:pPr>
-        <w:pStyle w:val="Heading2"/>
+        <w:pStyle w:val="Titre2"/>
         <w:rPr>
           <w:i/>
           <w:iCs/>
@@ -7057,7 +7057,7 @@
           <w:lang w:val="fr-CH" w:eastAsia="fr-CH"/>
         </w:rPr>
         <w:pict w14:anchorId="06FADA1B">
-          <v:shape id="_x0000_i1027" type="#_x0000_t75" style="width:453pt;height:221.25pt">
+          <v:shape id="_x0000_i1027" type="#_x0000_t75" style="width:453.05pt;height:221.15pt">
             <v:imagedata r:id="rId26" o:title="ezgif-2-569165a82386"/>
           </v:shape>
         </w:pict>
@@ -7120,9 +7120,11 @@
       <w:r>
         <w:t xml:space="preserve">Logiciels tiers (utilitaires, frameworks, navigateurs </w:t>
       </w:r>
+      <w:proofErr w:type="gramStart"/>
       <w:r>
         <w:t>cible,…</w:t>
       </w:r>
+      <w:proofErr w:type="gramEnd"/>
       <w:r>
         <w:t>)</w:t>
       </w:r>
@@ -7141,7 +7143,7 @@
     </w:p>
     <w:p>
       <w:pPr>
-        <w:pStyle w:val="Heading2"/>
+        <w:pStyle w:val="Titre2"/>
         <w:rPr>
           <w:i/>
           <w:iCs/>
@@ -7233,7 +7235,7 @@
     </w:p>
     <w:p>
       <w:pPr>
-        <w:pStyle w:val="Heading2"/>
+        <w:pStyle w:val="Titre2"/>
         <w:rPr>
           <w:iCs/>
         </w:rPr>
@@ -7249,7 +7251,7 @@
     </w:p>
     <w:p>
       <w:pPr>
-        <w:pStyle w:val="Heading3"/>
+        <w:pStyle w:val="Titre3"/>
       </w:pPr>
       <w:r>
         <w:t>Diagramme de navigation des pages :</w:t>
@@ -7500,7 +7502,7 @@
     </w:p>
     <w:p>
       <w:pPr>
-        <w:pStyle w:val="Heading3"/>
+        <w:pStyle w:val="Titre3"/>
       </w:pPr>
       <w:bookmarkStart w:id="24" w:name="_Toc2333865"/>
       <w:r>
@@ -7510,7 +7512,7 @@
     </w:p>
     <w:p>
       <w:pPr>
-        <w:pStyle w:val="Heading3"/>
+        <w:pStyle w:val="Titre3"/>
       </w:pPr>
       <w:bookmarkStart w:id="25" w:name="_Toc2333866"/>
       <w:r>
@@ -7520,7 +7522,7 @@
     </w:p>
     <w:p>
       <w:pPr>
-        <w:pStyle w:val="Heading3"/>
+        <w:pStyle w:val="Titre3"/>
       </w:pPr>
       <w:bookmarkStart w:id="26" w:name="_Toc2333867"/>
       <w:r>
@@ -7583,7 +7585,7 @@
     </w:p>
     <w:p>
       <w:pPr>
-        <w:pStyle w:val="Heading2"/>
+        <w:pStyle w:val="Titre2"/>
         <w:rPr>
           <w:i/>
           <w:iCs/>
@@ -7608,7 +7610,7 @@
     </w:p>
     <w:p>
       <w:pPr>
-        <w:pStyle w:val="Heading1"/>
+        <w:pStyle w:val="Titre1"/>
       </w:pPr>
       <w:bookmarkStart w:id="28" w:name="_Toc2333869"/>
       <w:bookmarkStart w:id="29" w:name="_Toc25553321"/>
@@ -7620,7 +7622,7 @@
     </w:p>
     <w:p>
       <w:pPr>
-        <w:pStyle w:val="Heading2"/>
+        <w:pStyle w:val="Titre2"/>
         <w:rPr>
           <w:i/>
           <w:iCs/>
@@ -7659,7 +7661,7 @@
     </w:p>
     <w:p>
       <w:pPr>
-        <w:pStyle w:val="Heading2"/>
+        <w:pStyle w:val="Titre2"/>
         <w:rPr>
           <w:i/>
           <w:iCs/>
@@ -7744,7 +7746,7 @@
     </w:p>
     <w:p>
       <w:pPr>
-        <w:pStyle w:val="Heading1"/>
+        <w:pStyle w:val="Titre1"/>
         <w:tabs>
           <w:tab w:val="num" w:pos="360"/>
         </w:tabs>
@@ -7835,7 +7837,7 @@
     </w:p>
     <w:p>
       <w:pPr>
-        <w:pStyle w:val="Heading1"/>
+        <w:pStyle w:val="Titre1"/>
         <w:tabs>
           <w:tab w:val="num" w:pos="360"/>
         </w:tabs>
@@ -7853,7 +7855,7 @@
     </w:p>
     <w:p>
       <w:pPr>
-        <w:pStyle w:val="Heading2"/>
+        <w:pStyle w:val="Titre2"/>
         <w:rPr>
           <w:i/>
           <w:iCs/>
@@ -7874,7 +7876,7 @@
       <w:hyperlink r:id="rId29" w:history="1">
         <w:r>
           <w:rPr>
-            <w:rStyle w:val="Hyperlink"/>
+            <w:rStyle w:val="Lienhypertexte"/>
           </w:rPr>
           <w:t>Comment livrer en production notre application Angular ? - Dev to be curious</w:t>
         </w:r>
@@ -7887,7 +7889,7 @@
       <w:hyperlink r:id="rId30" w:history="1">
         <w:r>
           <w:rPr>
-            <w:rStyle w:val="Hyperlink"/>
+            <w:rStyle w:val="Lienhypertexte"/>
           </w:rPr>
           <w:t>https://boardgamegeek.com/wiki/page/BGG_XML_API2</w:t>
         </w:r>
@@ -7906,7 +7908,7 @@
       <w:hyperlink r:id="rId31" w:history="1">
         <w:r>
           <w:rPr>
-            <w:rStyle w:val="Hyperlink"/>
+            <w:rStyle w:val="Lienhypertexte"/>
             <w:lang w:val="en-US"/>
           </w:rPr>
           <w:t>The ultimate guide to flat design » We Love Brisbane – Website Design</w:t>
@@ -7923,7 +7925,7 @@
       <w:hyperlink r:id="rId32" w:history="1">
         <w:r>
           <w:rPr>
-            <w:rStyle w:val="Hyperlink"/>
+            <w:rStyle w:val="Lienhypertexte"/>
             <w:lang w:val="en-US"/>
           </w:rPr>
           <w:t>History | Vecteurs et Photos gratuites</w:t>
@@ -7940,7 +7942,7 @@
       <w:hyperlink r:id="rId33" w:history="1">
         <w:r>
           <w:rPr>
-            <w:rStyle w:val="Hyperlink"/>
+            <w:rStyle w:val="Lienhypertexte"/>
             <w:lang w:val="en-US"/>
           </w:rPr>
           <w:t>27+ Board Game Pictures | Download Free Images on Unsplash</w:t>
@@ -7951,14 +7953,14 @@
       <w:pPr>
         <w:pStyle w:val="Help"/>
         <w:rPr>
-          <w:rStyle w:val="Hyperlink"/>
+          <w:rStyle w:val="Lienhypertexte"/>
           <w:lang w:val="en-US"/>
         </w:rPr>
       </w:pPr>
       <w:hyperlink r:id="rId34" w:history="1">
         <w:r>
           <w:rPr>
-            <w:rStyle w:val="Hyperlink"/>
+            <w:rStyle w:val="Lienhypertexte"/>
             <w:lang w:val="en-US"/>
           </w:rPr>
           <w:t>mhevery/jasmine-node: Integration of Jasmine Spec framework with Node.js</w:t>
@@ -7975,7 +7977,7 @@
       <w:hyperlink r:id="rId35" w:history="1">
         <w:r>
           <w:rPr>
-            <w:rStyle w:val="Hyperlink"/>
+            <w:rStyle w:val="Lienhypertexte"/>
             <w:lang w:val="en-US"/>
           </w:rPr>
           <w:t>https://www.restapitutorial.com/httpstatuscodes.html</w:t>
@@ -7992,7 +7994,7 @@
     </w:p>
     <w:p>
       <w:pPr>
-        <w:pStyle w:val="Heading2"/>
+        <w:pStyle w:val="Titre2"/>
         <w:rPr>
           <w:i/>
           <w:iCs/>
@@ -9625,8 +9627,6 @@
               </w:rPr>
               <w:t>Création des issues pour l’API</w:t>
             </w:r>
-            <w:bookmarkStart w:id="46" w:name="_GoBack"/>
-            <w:bookmarkEnd w:id="46"/>
           </w:p>
         </w:tc>
       </w:tr>
@@ -9644,13 +9644,21 @@
                 <w:tab w:val="left" w:pos="735"/>
               </w:tabs>
             </w:pPr>
+            <w:r>
+              <w:lastRenderedPageBreak/>
+              <w:t>28.02.2020</w:t>
+            </w:r>
           </w:p>
         </w:tc>
         <w:tc>
           <w:tcPr>
             <w:tcW w:w="1041" w:type="dxa"/>
           </w:tcPr>
-          <w:p/>
+          <w:p>
+            <w:r>
+              <w:t>1h</w:t>
+            </w:r>
+          </w:p>
         </w:tc>
         <w:tc>
           <w:tcPr>
@@ -9665,6 +9673,36 @@
                 <w:szCs w:val="22"/>
               </w:rPr>
             </w:pPr>
+            <w:r>
+              <w:rPr>
+                <w:rFonts w:ascii="Calibri" w:hAnsi="Calibri" w:cs="Calibri"/>
+                <w:color w:val="000000"/>
+                <w:sz w:val="22"/>
+                <w:szCs w:val="22"/>
+              </w:rPr>
+              <w:t>Création des tests pour les routes /vote /get-games-collection /get-games-info-collection</w:t>
+            </w:r>
+          </w:p>
+          <w:p>
+            <w:pPr>
+              <w:rPr>
+                <w:rFonts w:ascii="Calibri" w:hAnsi="Calibri" w:cs="Calibri"/>
+                <w:color w:val="000000"/>
+                <w:sz w:val="22"/>
+                <w:szCs w:val="22"/>
+              </w:rPr>
+            </w:pPr>
+            <w:r>
+              <w:rPr>
+                <w:rFonts w:ascii="Calibri" w:hAnsi="Calibri" w:cs="Calibri"/>
+                <w:color w:val="000000"/>
+                <w:sz w:val="22"/>
+                <w:szCs w:val="22"/>
+              </w:rPr>
+              <w:t>Ajout de la posibilité de fournir un id lors de la création d’un utilisateur</w:t>
+            </w:r>
+            <w:bookmarkStart w:id="46" w:name="_GoBack"/>
+            <w:bookmarkEnd w:id="46"/>
           </w:p>
         </w:tc>
       </w:tr>
@@ -9917,7 +9955,7 @@
 </file>
 
 <file path=word/endnotes.xml><?xml version="1.0" encoding="utf-8"?>
-<w:endnotes xmlns:wpc="http://schemas.microsoft.com/office/word/2010/wordprocessingCanvas" xmlns:cx="http://schemas.microsoft.com/office/drawing/2014/chartex" xmlns:cx1="http://schemas.microsoft.com/office/drawing/2015/9/8/chartex" xmlns:cx2="http://schemas.microsoft.com/office/drawing/2015/10/21/chartex" xmlns:cx3="http://schemas.microsoft.com/office/drawing/2016/5/9/chartex" xmlns:cx4="http://schemas.microsoft.com/office/drawing/2016/5/10/chartex" xmlns:cx5="http://schemas.microsoft.com/office/drawing/2016/5/11/chartex" xmlns:cx6="http://schemas.microsoft.com/office/drawing/2016/5/12/chartex" xmlns:cx7="http://schemas.microsoft.com/office/drawing/2016/5/13/chartex" xmlns:cx8="http://schemas.microsoft.com/office/drawing/2016/5/14/chartex" xmlns:mc="http://schemas.openxmlformats.org/markup-compatibility/2006" xmlns:aink="http://schemas.microsoft.com/office/drawing/2016/ink" xmlns:am3d="http://schemas.microsoft.com/office/drawing/2017/model3d" xmlns:o="urn:schemas-microsoft-com:office:office" xmlns:r="http://schemas.openxmlformats.org/officeDocument/2006/relationships" xmlns:m="http://schemas.openxmlformats.org/officeDocument/2006/math" xmlns:v="urn:schemas-microsoft-com:vml" xmlns:wp14="http://schemas.microsoft.com/office/word/2010/wordprocessingDrawing" xmlns:wp="http://schemas.openxmlformats.org/drawingml/2006/wordprocessingDrawing" xmlns:w10="urn:schemas-microsoft-com:office:word" xmlns:w="http://schemas.openxmlformats.org/wordprocessingml/2006/main" xmlns:w14="http://schemas.microsoft.com/office/word/2010/wordml" xmlns:w15="http://schemas.microsoft.com/office/word/2012/wordml" xmlns:w16cid="http://schemas.microsoft.com/office/word/2016/wordml/cid" xmlns:w16se="http://schemas.microsoft.com/office/word/2015/wordml/symex" xmlns:wpg="http://schemas.microsoft.com/office/word/2010/wordprocessingGroup" xmlns:wpi="http://schemas.microsoft.com/office/word/2010/wordprocessingInk" xmlns:wne="http://schemas.microsoft.com/office/word/2006/wordml" xmlns:wps="http://schemas.microsoft.com/office/word/2010/wordprocessingShape" mc:Ignorable="w14 w15 w16se w16cid wp14">
+<w:endnotes xmlns:wpc="http://schemas.microsoft.com/office/word/2010/wordprocessingCanvas" xmlns:cx="http://schemas.microsoft.com/office/drawing/2014/chartex" xmlns:cx1="http://schemas.microsoft.com/office/drawing/2015/9/8/chartex" xmlns:mc="http://schemas.openxmlformats.org/markup-compatibility/2006" xmlns:o="urn:schemas-microsoft-com:office:office" xmlns:r="http://schemas.openxmlformats.org/officeDocument/2006/relationships" xmlns:m="http://schemas.openxmlformats.org/officeDocument/2006/math" xmlns:v="urn:schemas-microsoft-com:vml" xmlns:wp14="http://schemas.microsoft.com/office/word/2010/wordprocessingDrawing" xmlns:wp="http://schemas.openxmlformats.org/drawingml/2006/wordprocessingDrawing" xmlns:w10="urn:schemas-microsoft-com:office:word" xmlns:w="http://schemas.openxmlformats.org/wordprocessingml/2006/main" xmlns:w14="http://schemas.microsoft.com/office/word/2010/wordml" xmlns:w15="http://schemas.microsoft.com/office/word/2012/wordml" xmlns:w16se="http://schemas.microsoft.com/office/word/2015/wordml/symex" xmlns:wpg="http://schemas.microsoft.com/office/word/2010/wordprocessingGroup" xmlns:wpi="http://schemas.microsoft.com/office/word/2010/wordprocessingInk" xmlns:wne="http://schemas.microsoft.com/office/word/2006/wordml" xmlns:wps="http://schemas.microsoft.com/office/word/2010/wordprocessingShape" mc:Ignorable="w14 w15 w16se wp14">
   <w:endnote w:type="separator" w:id="-1">
     <w:p>
       <w:r>
@@ -9936,10 +9974,10 @@
 </file>
 
 <file path=word/footer1.xml><?xml version="1.0" encoding="utf-8"?>
-<w:ftr xmlns:wpc="http://schemas.microsoft.com/office/word/2010/wordprocessingCanvas" xmlns:cx="http://schemas.microsoft.com/office/drawing/2014/chartex" xmlns:cx1="http://schemas.microsoft.com/office/drawing/2015/9/8/chartex" xmlns:cx2="http://schemas.microsoft.com/office/drawing/2015/10/21/chartex" xmlns:cx3="http://schemas.microsoft.com/office/drawing/2016/5/9/chartex" xmlns:cx4="http://schemas.microsoft.com/office/drawing/2016/5/10/chartex" xmlns:cx5="http://schemas.microsoft.com/office/drawing/2016/5/11/chartex" xmlns:cx6="http://schemas.microsoft.com/office/drawing/2016/5/12/chartex" xmlns:cx7="http://schemas.microsoft.com/office/drawing/2016/5/13/chartex" xmlns:cx8="http://schemas.microsoft.com/office/drawing/2016/5/14/chartex" xmlns:mc="http://schemas.openxmlformats.org/markup-compatibility/2006" xmlns:aink="http://schemas.microsoft.com/office/drawing/2016/ink" xmlns:am3d="http://schemas.microsoft.com/office/drawing/2017/model3d" xmlns:o="urn:schemas-microsoft-com:office:office" xmlns:r="http://schemas.openxmlformats.org/officeDocument/2006/relationships" xmlns:m="http://schemas.openxmlformats.org/officeDocument/2006/math" xmlns:v="urn:schemas-microsoft-com:vml" xmlns:wp14="http://schemas.microsoft.com/office/word/2010/wordprocessingDrawing" xmlns:wp="http://schemas.openxmlformats.org/drawingml/2006/wordprocessingDrawing" xmlns:w10="urn:schemas-microsoft-com:office:word" xmlns:w="http://schemas.openxmlformats.org/wordprocessingml/2006/main" xmlns:w14="http://schemas.microsoft.com/office/word/2010/wordml" xmlns:w15="http://schemas.microsoft.com/office/word/2012/wordml" xmlns:w16cid="http://schemas.microsoft.com/office/word/2016/wordml/cid" xmlns:w16se="http://schemas.microsoft.com/office/word/2015/wordml/symex" xmlns:wpg="http://schemas.microsoft.com/office/word/2010/wordprocessingGroup" xmlns:wpi="http://schemas.microsoft.com/office/word/2010/wordprocessingInk" xmlns:wne="http://schemas.microsoft.com/office/word/2006/wordml" xmlns:wps="http://schemas.microsoft.com/office/word/2010/wordprocessingShape" mc:Ignorable="w14 w15 w16se w16cid wp14">
+<w:ftr xmlns:wpc="http://schemas.microsoft.com/office/word/2010/wordprocessingCanvas" xmlns:cx="http://schemas.microsoft.com/office/drawing/2014/chartex" xmlns:cx1="http://schemas.microsoft.com/office/drawing/2015/9/8/chartex" xmlns:mc="http://schemas.openxmlformats.org/markup-compatibility/2006" xmlns:o="urn:schemas-microsoft-com:office:office" xmlns:r="http://schemas.openxmlformats.org/officeDocument/2006/relationships" xmlns:m="http://schemas.openxmlformats.org/officeDocument/2006/math" xmlns:v="urn:schemas-microsoft-com:vml" xmlns:wp14="http://schemas.microsoft.com/office/word/2010/wordprocessingDrawing" xmlns:wp="http://schemas.openxmlformats.org/drawingml/2006/wordprocessingDrawing" xmlns:w10="urn:schemas-microsoft-com:office:word" xmlns:w="http://schemas.openxmlformats.org/wordprocessingml/2006/main" xmlns:w14="http://schemas.microsoft.com/office/word/2010/wordml" xmlns:w15="http://schemas.microsoft.com/office/word/2012/wordml" xmlns:w16se="http://schemas.microsoft.com/office/word/2015/wordml/symex" xmlns:wpg="http://schemas.microsoft.com/office/word/2010/wordprocessingGroup" xmlns:wpi="http://schemas.microsoft.com/office/word/2010/wordprocessingInk" xmlns:wne="http://schemas.microsoft.com/office/word/2006/wordml" xmlns:wps="http://schemas.microsoft.com/office/word/2010/wordprocessingShape" mc:Ignorable="w14 w15 w16se wp14">
   <w:p>
     <w:pPr>
-      <w:pStyle w:val="Footer"/>
+      <w:pStyle w:val="Pieddepage"/>
       <w:pBdr>
         <w:top w:val="single" w:sz="4" w:space="1" w:color="auto"/>
       </w:pBdr>
@@ -9958,62 +9996,49 @@
     </w:r>
     <w:r>
       <w:rPr>
-        <w:rStyle w:val="PageNumber"/>
+        <w:rStyle w:val="Numrodepage"/>
       </w:rPr>
       <w:fldChar w:fldCharType="begin"/>
     </w:r>
     <w:r>
       <w:rPr>
-        <w:rStyle w:val="PageNumber"/>
+        <w:rStyle w:val="Numrodepage"/>
       </w:rPr>
       <w:instrText xml:space="preserve"> PAGE </w:instrText>
     </w:r>
     <w:r>
       <w:rPr>
-        <w:rStyle w:val="PageNumber"/>
+        <w:rStyle w:val="Numrodepage"/>
       </w:rPr>
       <w:fldChar w:fldCharType="separate"/>
     </w:r>
     <w:r>
       <w:rPr>
-        <w:rStyle w:val="PageNumber"/>
+        <w:rStyle w:val="Numrodepage"/>
         <w:noProof/>
       </w:rPr>
       <w:t>20</w:t>
     </w:r>
     <w:r>
       <w:rPr>
-        <w:rStyle w:val="PageNumber"/>
+        <w:rStyle w:val="Numrodepage"/>
       </w:rPr>
       <w:fldChar w:fldCharType="end"/>
     </w:r>
     <w:r>
       <w:tab/>
     </w:r>
+    <w:fldSimple w:instr=" SAVEDATE  \* MERGEFORMAT ">
+      <w:r>
+        <w:rPr>
+          <w:noProof/>
+        </w:rPr>
+        <w:t>27/02/2020 21:11:00</w:t>
+      </w:r>
+    </w:fldSimple>
     <w:r>
-      <w:fldChar w:fldCharType="begin"/>
-    </w:r>
-    <w:r>
-      <w:instrText xml:space="preserve"> SAVEDATE  \* MERGEFORMAT </w:instrText>
-    </w:r>
-    <w:r>
-      <w:fldChar w:fldCharType="separate"/>
-    </w:r>
-    <w:r>
-      <w:rPr>
-        <w:noProof/>
-      </w:rPr>
-      <w:t>26/02/2020 17:04:00</w:t>
-    </w:r>
-    <w:r>
-      <w:rPr>
-        <w:noProof/>
-      </w:rPr>
-      <w:fldChar w:fldCharType="end"/>
-    </w:r>
-    <w:r>
-      <w:rPr>
-        <w:rStyle w:val="PageNumber"/>
+      <w:rPr>
+        <w:rStyle w:val="Numrodepage"/>
       </w:rPr>
       <w:tab/>
     </w:r>
@@ -10022,7 +10047,7 @@
 </file>
 
 <file path=word/footnotes.xml><?xml version="1.0" encoding="utf-8"?>
-<w:footnotes xmlns:wpc="http://schemas.microsoft.com/office/word/2010/wordprocessingCanvas" xmlns:cx="http://schemas.microsoft.com/office/drawing/2014/chartex" xmlns:cx1="http://schemas.microsoft.com/office/drawing/2015/9/8/chartex" xmlns:cx2="http://schemas.microsoft.com/office/drawing/2015/10/21/chartex" xmlns:cx3="http://schemas.microsoft.com/office/drawing/2016/5/9/chartex" xmlns:cx4="http://schemas.microsoft.com/office/drawing/2016/5/10/chartex" xmlns:cx5="http://schemas.microsoft.com/office/drawing/2016/5/11/chartex" xmlns:cx6="http://schemas.microsoft.com/office/drawing/2016/5/12/chartex" xmlns:cx7="http://schemas.microsoft.com/office/drawing/2016/5/13/chartex" xmlns:cx8="http://schemas.microsoft.com/office/drawing/2016/5/14/chartex" xmlns:mc="http://schemas.openxmlformats.org/markup-compatibility/2006" xmlns:aink="http://schemas.microsoft.com/office/drawing/2016/ink" xmlns:am3d="http://schemas.microsoft.com/office/drawing/2017/model3d" xmlns:o="urn:schemas-microsoft-com:office:office" xmlns:r="http://schemas.openxmlformats.org/officeDocument/2006/relationships" xmlns:m="http://schemas.openxmlformats.org/officeDocument/2006/math" xmlns:v="urn:schemas-microsoft-com:vml" xmlns:wp14="http://schemas.microsoft.com/office/word/2010/wordprocessingDrawing" xmlns:wp="http://schemas.openxmlformats.org/drawingml/2006/wordprocessingDrawing" xmlns:w10="urn:schemas-microsoft-com:office:word" xmlns:w="http://schemas.openxmlformats.org/wordprocessingml/2006/main" xmlns:w14="http://schemas.microsoft.com/office/word/2010/wordml" xmlns:w15="http://schemas.microsoft.com/office/word/2012/wordml" xmlns:w16cid="http://schemas.microsoft.com/office/word/2016/wordml/cid" xmlns:w16se="http://schemas.microsoft.com/office/word/2015/wordml/symex" xmlns:wpg="http://schemas.microsoft.com/office/word/2010/wordprocessingGroup" xmlns:wpi="http://schemas.microsoft.com/office/word/2010/wordprocessingInk" xmlns:wne="http://schemas.microsoft.com/office/word/2006/wordml" xmlns:wps="http://schemas.microsoft.com/office/word/2010/wordprocessingShape" mc:Ignorable="w14 w15 w16se w16cid wp14">
+<w:footnotes xmlns:wpc="http://schemas.microsoft.com/office/word/2010/wordprocessingCanvas" xmlns:cx="http://schemas.microsoft.com/office/drawing/2014/chartex" xmlns:cx1="http://schemas.microsoft.com/office/drawing/2015/9/8/chartex" xmlns:mc="http://schemas.openxmlformats.org/markup-compatibility/2006" xmlns:o="urn:schemas-microsoft-com:office:office" xmlns:r="http://schemas.openxmlformats.org/officeDocument/2006/relationships" xmlns:m="http://schemas.openxmlformats.org/officeDocument/2006/math" xmlns:v="urn:schemas-microsoft-com:vml" xmlns:wp14="http://schemas.microsoft.com/office/word/2010/wordprocessingDrawing" xmlns:wp="http://schemas.openxmlformats.org/drawingml/2006/wordprocessingDrawing" xmlns:w10="urn:schemas-microsoft-com:office:word" xmlns:w="http://schemas.openxmlformats.org/wordprocessingml/2006/main" xmlns:w14="http://schemas.microsoft.com/office/word/2010/wordml" xmlns:w15="http://schemas.microsoft.com/office/word/2012/wordml" xmlns:w16se="http://schemas.microsoft.com/office/word/2015/wordml/symex" xmlns:wpg="http://schemas.microsoft.com/office/word/2010/wordprocessingGroup" xmlns:wpi="http://schemas.microsoft.com/office/word/2010/wordprocessingInk" xmlns:wne="http://schemas.microsoft.com/office/word/2006/wordml" xmlns:wps="http://schemas.microsoft.com/office/word/2010/wordprocessingShape" mc:Ignorable="w14 w15 w16se wp14">
   <w:footnote w:type="separator" w:id="-1">
     <w:p>
       <w:r>
@@ -10041,10 +10066,10 @@
 </file>
 
 <file path=word/header1.xml><?xml version="1.0" encoding="utf-8"?>
-<w:hdr xmlns:wpc="http://schemas.microsoft.com/office/word/2010/wordprocessingCanvas" xmlns:cx="http://schemas.microsoft.com/office/drawing/2014/chartex" xmlns:cx1="http://schemas.microsoft.com/office/drawing/2015/9/8/chartex" xmlns:cx2="http://schemas.microsoft.com/office/drawing/2015/10/21/chartex" xmlns:cx3="http://schemas.microsoft.com/office/drawing/2016/5/9/chartex" xmlns:cx4="http://schemas.microsoft.com/office/drawing/2016/5/10/chartex" xmlns:cx5="http://schemas.microsoft.com/office/drawing/2016/5/11/chartex" xmlns:cx6="http://schemas.microsoft.com/office/drawing/2016/5/12/chartex" xmlns:cx7="http://schemas.microsoft.com/office/drawing/2016/5/13/chartex" xmlns:cx8="http://schemas.microsoft.com/office/drawing/2016/5/14/chartex" xmlns:mc="http://schemas.openxmlformats.org/markup-compatibility/2006" xmlns:aink="http://schemas.microsoft.com/office/drawing/2016/ink" xmlns:am3d="http://schemas.microsoft.com/office/drawing/2017/model3d" xmlns:o="urn:schemas-microsoft-com:office:office" xmlns:r="http://schemas.openxmlformats.org/officeDocument/2006/relationships" xmlns:m="http://schemas.openxmlformats.org/officeDocument/2006/math" xmlns:v="urn:schemas-microsoft-com:vml" xmlns:wp14="http://schemas.microsoft.com/office/word/2010/wordprocessingDrawing" xmlns:wp="http://schemas.openxmlformats.org/drawingml/2006/wordprocessingDrawing" xmlns:w10="urn:schemas-microsoft-com:office:word" xmlns:w="http://schemas.openxmlformats.org/wordprocessingml/2006/main" xmlns:w14="http://schemas.microsoft.com/office/word/2010/wordml" xmlns:w15="http://schemas.microsoft.com/office/word/2012/wordml" xmlns:w16cid="http://schemas.microsoft.com/office/word/2016/wordml/cid" xmlns:w16se="http://schemas.microsoft.com/office/word/2015/wordml/symex" xmlns:wpg="http://schemas.microsoft.com/office/word/2010/wordprocessingGroup" xmlns:wpi="http://schemas.microsoft.com/office/word/2010/wordprocessingInk" xmlns:wne="http://schemas.microsoft.com/office/word/2006/wordml" xmlns:wps="http://schemas.microsoft.com/office/word/2010/wordprocessingShape" mc:Ignorable="w14 w15 w16se w16cid wp14">
+<w:hdr xmlns:wpc="http://schemas.microsoft.com/office/word/2010/wordprocessingCanvas" xmlns:cx="http://schemas.microsoft.com/office/drawing/2014/chartex" xmlns:cx1="http://schemas.microsoft.com/office/drawing/2015/9/8/chartex" xmlns:mc="http://schemas.openxmlformats.org/markup-compatibility/2006" xmlns:o="urn:schemas-microsoft-com:office:office" xmlns:r="http://schemas.openxmlformats.org/officeDocument/2006/relationships" xmlns:m="http://schemas.openxmlformats.org/officeDocument/2006/math" xmlns:v="urn:schemas-microsoft-com:vml" xmlns:wp14="http://schemas.microsoft.com/office/word/2010/wordprocessingDrawing" xmlns:wp="http://schemas.openxmlformats.org/drawingml/2006/wordprocessingDrawing" xmlns:w10="urn:schemas-microsoft-com:office:word" xmlns:w="http://schemas.openxmlformats.org/wordprocessingml/2006/main" xmlns:w14="http://schemas.microsoft.com/office/word/2010/wordml" xmlns:w15="http://schemas.microsoft.com/office/word/2012/wordml" xmlns:w16se="http://schemas.microsoft.com/office/word/2015/wordml/symex" xmlns:wpg="http://schemas.microsoft.com/office/word/2010/wordprocessingGroup" xmlns:wpi="http://schemas.microsoft.com/office/word/2010/wordprocessingInk" xmlns:wne="http://schemas.microsoft.com/office/word/2006/wordml" xmlns:wps="http://schemas.microsoft.com/office/word/2010/wordprocessingShape" mc:Ignorable="w14 w15 w16se wp14">
   <w:p>
     <w:pPr>
-      <w:pStyle w:val="Header"/>
+      <w:pStyle w:val="En-tte"/>
       <w:pBdr>
         <w:bottom w:val="single" w:sz="4" w:space="1" w:color="auto"/>
       </w:pBdr>
@@ -10136,7 +10161,7 @@
 </file>
 
 <file path=word/numbering.xml><?xml version="1.0" encoding="utf-8"?>
-<w:numbering xmlns:wpc="http://schemas.microsoft.com/office/word/2010/wordprocessingCanvas" xmlns:cx="http://schemas.microsoft.com/office/drawing/2014/chartex" xmlns:cx1="http://schemas.microsoft.com/office/drawing/2015/9/8/chartex" xmlns:cx2="http://schemas.microsoft.com/office/drawing/2015/10/21/chartex" xmlns:cx3="http://schemas.microsoft.com/office/drawing/2016/5/9/chartex" xmlns:cx4="http://schemas.microsoft.com/office/drawing/2016/5/10/chartex" xmlns:cx5="http://schemas.microsoft.com/office/drawing/2016/5/11/chartex" xmlns:cx6="http://schemas.microsoft.com/office/drawing/2016/5/12/chartex" xmlns:cx7="http://schemas.microsoft.com/office/drawing/2016/5/13/chartex" xmlns:cx8="http://schemas.microsoft.com/office/drawing/2016/5/14/chartex" xmlns:mc="http://schemas.openxmlformats.org/markup-compatibility/2006" xmlns:aink="http://schemas.microsoft.com/office/drawing/2016/ink" xmlns:am3d="http://schemas.microsoft.com/office/drawing/2017/model3d" xmlns:o="urn:schemas-microsoft-com:office:office" xmlns:r="http://schemas.openxmlformats.org/officeDocument/2006/relationships" xmlns:m="http://schemas.openxmlformats.org/officeDocument/2006/math" xmlns:v="urn:schemas-microsoft-com:vml" xmlns:wp14="http://schemas.microsoft.com/office/word/2010/wordprocessingDrawing" xmlns:wp="http://schemas.openxmlformats.org/drawingml/2006/wordprocessingDrawing" xmlns:w10="urn:schemas-microsoft-com:office:word" xmlns:w="http://schemas.openxmlformats.org/wordprocessingml/2006/main" xmlns:w14="http://schemas.microsoft.com/office/word/2010/wordml" xmlns:w15="http://schemas.microsoft.com/office/word/2012/wordml" xmlns:w16cid="http://schemas.microsoft.com/office/word/2016/wordml/cid" xmlns:w16se="http://schemas.microsoft.com/office/word/2015/wordml/symex" xmlns:wpg="http://schemas.microsoft.com/office/word/2010/wordprocessingGroup" xmlns:wpi="http://schemas.microsoft.com/office/word/2010/wordprocessingInk" xmlns:wne="http://schemas.microsoft.com/office/word/2006/wordml" xmlns:wps="http://schemas.microsoft.com/office/word/2010/wordprocessingShape" mc:Ignorable="w14 w15 w16se w16cid wp14">
+<w:numbering xmlns:wpc="http://schemas.microsoft.com/office/word/2010/wordprocessingCanvas" xmlns:cx="http://schemas.microsoft.com/office/drawing/2014/chartex" xmlns:cx1="http://schemas.microsoft.com/office/drawing/2015/9/8/chartex" xmlns:mc="http://schemas.openxmlformats.org/markup-compatibility/2006" xmlns:o="urn:schemas-microsoft-com:office:office" xmlns:r="http://schemas.openxmlformats.org/officeDocument/2006/relationships" xmlns:m="http://schemas.openxmlformats.org/officeDocument/2006/math" xmlns:v="urn:schemas-microsoft-com:vml" xmlns:wp14="http://schemas.microsoft.com/office/word/2010/wordprocessingDrawing" xmlns:wp="http://schemas.openxmlformats.org/drawingml/2006/wordprocessingDrawing" xmlns:w10="urn:schemas-microsoft-com:office:word" xmlns:w="http://schemas.openxmlformats.org/wordprocessingml/2006/main" xmlns:w14="http://schemas.microsoft.com/office/word/2010/wordml" xmlns:w15="http://schemas.microsoft.com/office/word/2012/wordml" xmlns:w16se="http://schemas.microsoft.com/office/word/2015/wordml/symex" xmlns:wpg="http://schemas.microsoft.com/office/word/2010/wordprocessingGroup" xmlns:wpi="http://schemas.microsoft.com/office/word/2010/wordprocessingInk" xmlns:wne="http://schemas.microsoft.com/office/word/2006/wordml" xmlns:wps="http://schemas.microsoft.com/office/word/2010/wordprocessingShape" mc:Ignorable="w14 w15 w16se wp14">
   <w:abstractNum w:abstractNumId="0" w15:restartNumberingAfterBreak="0">
     <w:nsid w:val="FFFFFF1D"/>
     <w:multiLevelType w:val="multilevel"/>
@@ -13827,7 +13852,7 @@
 </file>
 
 <file path=word/styles.xml><?xml version="1.0" encoding="utf-8"?>
-<w:styles xmlns:mc="http://schemas.openxmlformats.org/markup-compatibility/2006" xmlns:r="http://schemas.openxmlformats.org/officeDocument/2006/relationships" xmlns:w="http://schemas.openxmlformats.org/wordprocessingml/2006/main" xmlns:w14="http://schemas.microsoft.com/office/word/2010/wordml" xmlns:w15="http://schemas.microsoft.com/office/word/2012/wordml" xmlns:w16cid="http://schemas.microsoft.com/office/word/2016/wordml/cid" xmlns:w16se="http://schemas.microsoft.com/office/word/2015/wordml/symex" mc:Ignorable="w14 w15 w16se w16cid">
+<w:styles xmlns:mc="http://schemas.openxmlformats.org/markup-compatibility/2006" xmlns:r="http://schemas.openxmlformats.org/officeDocument/2006/relationships" xmlns:w="http://schemas.openxmlformats.org/wordprocessingml/2006/main" xmlns:w14="http://schemas.microsoft.com/office/word/2010/wordml" xmlns:w15="http://schemas.microsoft.com/office/word/2012/wordml" xmlns:w16se="http://schemas.microsoft.com/office/word/2015/wordml/symex" mc:Ignorable="w14 w15 w16se">
   <w:docDefaults>
     <w:rPrDefault>
       <w:rPr>
@@ -13843,7 +13868,7 @@
       </w:pPr>
     </w:pPrDefault>
   </w:docDefaults>
-  <w:latentStyles w:defLockedState="0" w:defUIPriority="0" w:defSemiHidden="0" w:defUnhideWhenUsed="0" w:defQFormat="0" w:count="376">
+  <w:latentStyles w:defLockedState="0" w:defUIPriority="0" w:defSemiHidden="0" w:defUnhideWhenUsed="0" w:defQFormat="0" w:count="371">
     <w:lsdException w:name="Normal" w:qFormat="1"/>
     <w:lsdException w:name="heading 1" w:uiPriority="9" w:qFormat="1"/>
     <w:lsdException w:name="heading 2" w:uiPriority="9" w:qFormat="1"/>
@@ -14130,22 +14155,17 @@
     <w:lsdException w:name="List Table 5 Dark Accent 6" w:uiPriority="50"/>
     <w:lsdException w:name="List Table 6 Colorful Accent 6" w:uiPriority="51"/>
     <w:lsdException w:name="List Table 7 Colorful Accent 6" w:uiPriority="52"/>
-    <w:lsdException w:name="Mention" w:semiHidden="1" w:uiPriority="99" w:unhideWhenUsed="1"/>
-    <w:lsdException w:name="Smart Hyperlink" w:semiHidden="1" w:uiPriority="99" w:unhideWhenUsed="1"/>
-    <w:lsdException w:name="Hashtag" w:semiHidden="1" w:uiPriority="99" w:unhideWhenUsed="1"/>
-    <w:lsdException w:name="Unresolved Mention" w:semiHidden="1" w:uiPriority="99" w:unhideWhenUsed="1"/>
-    <w:lsdException w:name="Smart Link" w:semiHidden="1" w:uiPriority="99" w:unhideWhenUsed="1"/>
   </w:latentStyles>
   <w:style w:type="paragraph" w:default="1" w:styleId="Normal">
     <w:name w:val="Normal"/>
     <w:qFormat/>
     <w:rsid w:val="00334F0E"/>
   </w:style>
-  <w:style w:type="paragraph" w:styleId="Heading1">
+  <w:style w:type="paragraph" w:styleId="Titre1">
     <w:name w:val="heading 1"/>
     <w:basedOn w:val="Normal"/>
     <w:next w:val="Normal"/>
-    <w:link w:val="Heading1Char"/>
+    <w:link w:val="Titre1Car"/>
     <w:uiPriority w:val="9"/>
     <w:qFormat/>
     <w:rsid w:val="00334F0E"/>
@@ -14165,11 +14185,11 @@
       <w:szCs w:val="36"/>
     </w:rPr>
   </w:style>
-  <w:style w:type="paragraph" w:styleId="Heading2">
+  <w:style w:type="paragraph" w:styleId="Titre2">
     <w:name w:val="heading 2"/>
     <w:basedOn w:val="Normal"/>
     <w:next w:val="Normal"/>
-    <w:link w:val="Heading2Char"/>
+    <w:link w:val="Titre2Car"/>
     <w:uiPriority w:val="9"/>
     <w:unhideWhenUsed/>
     <w:qFormat/>
@@ -14187,11 +14207,11 @@
       <w:szCs w:val="28"/>
     </w:rPr>
   </w:style>
-  <w:style w:type="paragraph" w:styleId="Heading3">
+  <w:style w:type="paragraph" w:styleId="Titre3">
     <w:name w:val="heading 3"/>
     <w:basedOn w:val="Normal"/>
     <w:next w:val="Normal"/>
-    <w:link w:val="Heading3Char"/>
+    <w:link w:val="Titre3Car"/>
     <w:uiPriority w:val="9"/>
     <w:unhideWhenUsed/>
     <w:qFormat/>
@@ -14209,11 +14229,11 @@
       <w:szCs w:val="26"/>
     </w:rPr>
   </w:style>
-  <w:style w:type="paragraph" w:styleId="Heading4">
+  <w:style w:type="paragraph" w:styleId="Titre4">
     <w:name w:val="heading 4"/>
     <w:basedOn w:val="Normal"/>
     <w:next w:val="Normal"/>
-    <w:link w:val="Heading4Char"/>
+    <w:link w:val="Titre4Car"/>
     <w:uiPriority w:val="9"/>
     <w:unhideWhenUsed/>
     <w:qFormat/>
@@ -14230,11 +14250,11 @@
       <w:szCs w:val="24"/>
     </w:rPr>
   </w:style>
-  <w:style w:type="paragraph" w:styleId="Heading5">
+  <w:style w:type="paragraph" w:styleId="Titre5">
     <w:name w:val="heading 5"/>
     <w:basedOn w:val="Normal"/>
     <w:next w:val="Normal"/>
-    <w:link w:val="Heading5Char"/>
+    <w:link w:val="Titre5Car"/>
     <w:uiPriority w:val="9"/>
     <w:unhideWhenUsed/>
     <w:qFormat/>
@@ -14253,11 +14273,11 @@
       <w:szCs w:val="22"/>
     </w:rPr>
   </w:style>
-  <w:style w:type="paragraph" w:styleId="Heading6">
+  <w:style w:type="paragraph" w:styleId="Titre6">
     <w:name w:val="heading 6"/>
     <w:basedOn w:val="Normal"/>
     <w:next w:val="Normal"/>
-    <w:link w:val="Heading6Char"/>
+    <w:link w:val="Titre6Car"/>
     <w:uiPriority w:val="9"/>
     <w:unhideWhenUsed/>
     <w:qFormat/>
@@ -14273,11 +14293,11 @@
       <w:color w:val="595959" w:themeColor="text1" w:themeTint="A6"/>
     </w:rPr>
   </w:style>
-  <w:style w:type="paragraph" w:styleId="Heading7">
+  <w:style w:type="paragraph" w:styleId="Titre7">
     <w:name w:val="heading 7"/>
     <w:basedOn w:val="Normal"/>
     <w:next w:val="Normal"/>
-    <w:link w:val="Heading7Char"/>
+    <w:link w:val="Titre7Car"/>
     <w:uiPriority w:val="9"/>
     <w:unhideWhenUsed/>
     <w:qFormat/>
@@ -14295,11 +14315,11 @@
       <w:color w:val="595959" w:themeColor="text1" w:themeTint="A6"/>
     </w:rPr>
   </w:style>
-  <w:style w:type="paragraph" w:styleId="Heading8">
+  <w:style w:type="paragraph" w:styleId="Titre8">
     <w:name w:val="heading 8"/>
     <w:basedOn w:val="Normal"/>
     <w:next w:val="Normal"/>
-    <w:link w:val="Heading8Char"/>
+    <w:link w:val="Titre8Car"/>
     <w:uiPriority w:val="9"/>
     <w:unhideWhenUsed/>
     <w:qFormat/>
@@ -14316,11 +14336,11 @@
       <w:color w:val="595959" w:themeColor="text1" w:themeTint="A6"/>
     </w:rPr>
   </w:style>
-  <w:style w:type="paragraph" w:styleId="Heading9">
+  <w:style w:type="paragraph" w:styleId="Titre9">
     <w:name w:val="heading 9"/>
     <w:basedOn w:val="Normal"/>
     <w:next w:val="Normal"/>
-    <w:link w:val="Heading9Char"/>
+    <w:link w:val="Titre9Car"/>
     <w:uiPriority w:val="9"/>
     <w:unhideWhenUsed/>
     <w:qFormat/>
@@ -14339,13 +14359,13 @@
       <w:color w:val="595959" w:themeColor="text1" w:themeTint="A6"/>
     </w:rPr>
   </w:style>
-  <w:style w:type="character" w:default="1" w:styleId="DefaultParagraphFont">
+  <w:style w:type="character" w:default="1" w:styleId="Policepardfaut">
     <w:name w:val="Default Paragraph Font"/>
     <w:uiPriority w:val="1"/>
     <w:semiHidden/>
     <w:unhideWhenUsed/>
   </w:style>
-  <w:style w:type="table" w:default="1" w:styleId="TableNormal">
+  <w:style w:type="table" w:default="1" w:styleId="TableauNormal">
     <w:name w:val="Normal Table"/>
     <w:uiPriority w:val="99"/>
     <w:semiHidden/>
@@ -14360,7 +14380,7 @@
       </w:tblCellMar>
     </w:tblPr>
   </w:style>
-  <w:style w:type="numbering" w:default="1" w:styleId="NoList">
+  <w:style w:type="numbering" w:default="1" w:styleId="Aucuneliste">
     <w:name w:val="No List"/>
     <w:uiPriority w:val="99"/>
     <w:semiHidden/>
@@ -14415,7 +14435,7 @@
       <w:lang w:val="de-DE" w:eastAsia="de-DE"/>
     </w:rPr>
   </w:style>
-  <w:style w:type="paragraph" w:styleId="TOC1">
+  <w:style w:type="paragraph" w:styleId="TM1">
     <w:name w:val="toc 1"/>
     <w:basedOn w:val="Normal"/>
     <w:next w:val="Normal"/>
@@ -14432,7 +14452,7 @@
       <w:noProof/>
     </w:rPr>
   </w:style>
-  <w:style w:type="paragraph" w:styleId="TOC2">
+  <w:style w:type="paragraph" w:styleId="TM2">
     <w:name w:val="toc 2"/>
     <w:basedOn w:val="Normal"/>
     <w:next w:val="Normal"/>
@@ -14442,7 +14462,7 @@
       <w:ind w:left="200"/>
     </w:pPr>
   </w:style>
-  <w:style w:type="paragraph" w:styleId="TOC3">
+  <w:style w:type="paragraph" w:styleId="TM3">
     <w:name w:val="toc 3"/>
     <w:basedOn w:val="Normal"/>
     <w:next w:val="Normal"/>
@@ -14452,7 +14472,7 @@
       <w:ind w:left="400"/>
     </w:pPr>
   </w:style>
-  <w:style w:type="paragraph" w:styleId="TOC4">
+  <w:style w:type="paragraph" w:styleId="TM4">
     <w:name w:val="toc 4"/>
     <w:basedOn w:val="Normal"/>
     <w:next w:val="Normal"/>
@@ -14462,7 +14482,7 @@
       <w:ind w:left="600"/>
     </w:pPr>
   </w:style>
-  <w:style w:type="paragraph" w:styleId="TOC5">
+  <w:style w:type="paragraph" w:styleId="TM5">
     <w:name w:val="toc 5"/>
     <w:basedOn w:val="Normal"/>
     <w:next w:val="Normal"/>
@@ -14472,7 +14492,7 @@
       <w:ind w:left="800"/>
     </w:pPr>
   </w:style>
-  <w:style w:type="paragraph" w:styleId="TOC6">
+  <w:style w:type="paragraph" w:styleId="TM6">
     <w:name w:val="toc 6"/>
     <w:basedOn w:val="Normal"/>
     <w:next w:val="Normal"/>
@@ -14482,7 +14502,7 @@
       <w:ind w:left="1000"/>
     </w:pPr>
   </w:style>
-  <w:style w:type="paragraph" w:styleId="TOC7">
+  <w:style w:type="paragraph" w:styleId="TM7">
     <w:name w:val="toc 7"/>
     <w:basedOn w:val="Normal"/>
     <w:next w:val="Normal"/>
@@ -14492,7 +14512,7 @@
       <w:ind w:left="1200"/>
     </w:pPr>
   </w:style>
-  <w:style w:type="paragraph" w:styleId="TOC8">
+  <w:style w:type="paragraph" w:styleId="TM8">
     <w:name w:val="toc 8"/>
     <w:basedOn w:val="Normal"/>
     <w:next w:val="Normal"/>
@@ -14502,7 +14522,7 @@
       <w:ind w:left="1400"/>
     </w:pPr>
   </w:style>
-  <w:style w:type="paragraph" w:styleId="TOC9">
+  <w:style w:type="paragraph" w:styleId="TM9">
     <w:name w:val="toc 9"/>
     <w:basedOn w:val="Normal"/>
     <w:next w:val="Normal"/>
@@ -14512,7 +14532,7 @@
       <w:ind w:left="1600"/>
     </w:pPr>
   </w:style>
-  <w:style w:type="paragraph" w:styleId="Header">
+  <w:style w:type="paragraph" w:styleId="En-tte">
     <w:name w:val="header"/>
     <w:basedOn w:val="Normal"/>
     <w:pPr>
@@ -14522,7 +14542,7 @@
       </w:tabs>
     </w:pPr>
   </w:style>
-  <w:style w:type="paragraph" w:styleId="Footer">
+  <w:style w:type="paragraph" w:styleId="Pieddepage">
     <w:name w:val="footer"/>
     <w:basedOn w:val="Normal"/>
     <w:pPr>
@@ -14532,9 +14552,9 @@
       </w:tabs>
     </w:pPr>
   </w:style>
-  <w:style w:type="character" w:styleId="PageNumber">
+  <w:style w:type="character" w:styleId="Numrodepage">
     <w:name w:val="page number"/>
-    <w:basedOn w:val="DefaultParagraphFont"/>
+    <w:basedOn w:val="Policepardfaut"/>
   </w:style>
   <w:style w:type="paragraph" w:customStyle="1" w:styleId="OmniPage7">
     <w:name w:val="OmniPage #7"/>
@@ -14545,21 +14565,21 @@
       <w:lang w:val="de-DE" w:eastAsia="de-DE"/>
     </w:rPr>
   </w:style>
-  <w:style w:type="paragraph" w:styleId="BodyText">
+  <w:style w:type="paragraph" w:styleId="Corpsdetexte">
     <w:name w:val="Body Text"/>
     <w:basedOn w:val="Normal"/>
     <w:rPr>
       <w:b/>
     </w:rPr>
   </w:style>
-  <w:style w:type="paragraph" w:styleId="BodyText2">
+  <w:style w:type="paragraph" w:styleId="Corpsdetexte2">
     <w:name w:val="Body Text 2"/>
     <w:basedOn w:val="Normal"/>
     <w:pPr>
       <w:jc w:val="center"/>
     </w:pPr>
   </w:style>
-  <w:style w:type="paragraph" w:styleId="BodyText3">
+  <w:style w:type="paragraph" w:styleId="Corpsdetexte3">
     <w:name w:val="Body Text 3"/>
     <w:basedOn w:val="Normal"/>
     <w:rPr>
@@ -14577,7 +14597,7 @@
       <w:szCs w:val="24"/>
     </w:rPr>
   </w:style>
-  <w:style w:type="paragraph" w:styleId="BodyTextIndent">
+  <w:style w:type="paragraph" w:styleId="Retraitcorpsdetexte">
     <w:name w:val="Body Text Indent"/>
     <w:basedOn w:val="Normal"/>
     <w:pPr>
@@ -14607,7 +14627,7 @@
       <w:b/>
     </w:rPr>
   </w:style>
-  <w:style w:type="character" w:styleId="Hyperlink">
+  <w:style w:type="character" w:styleId="Lienhypertexte">
     <w:name w:val="Hyperlink"/>
     <w:uiPriority w:val="99"/>
     <w:rPr>
@@ -14615,16 +14635,16 @@
       <w:u w:val="single"/>
     </w:rPr>
   </w:style>
-  <w:style w:type="character" w:styleId="FollowedHyperlink">
+  <w:style w:type="character" w:styleId="Lienhypertextesuivivisit">
     <w:name w:val="FollowedHyperlink"/>
     <w:rPr>
       <w:color w:val="800080"/>
       <w:u w:val="single"/>
     </w:rPr>
   </w:style>
-  <w:style w:type="character" w:styleId="Emphasis">
+  <w:style w:type="character" w:styleId="Accentuation">
     <w:name w:val="Emphasis"/>
-    <w:basedOn w:val="DefaultParagraphFont"/>
+    <w:basedOn w:val="Policepardfaut"/>
     <w:uiPriority w:val="20"/>
     <w:qFormat/>
     <w:rsid w:val="00334F0E"/>
@@ -14633,9 +14653,9 @@
       <w:iCs/>
     </w:rPr>
   </w:style>
-  <w:style w:type="table" w:styleId="TableGrid">
+  <w:style w:type="table" w:styleId="Grilledutableau">
     <w:name w:val="Table Grid"/>
-    <w:basedOn w:val="TableNormal"/>
+    <w:basedOn w:val="TableauNormal"/>
     <w:rsid w:val="007C53D3"/>
     <w:tblPr>
       <w:tblBorders>
@@ -14664,10 +14684,10 @@
       <w:lang w:eastAsia="fr-CH"/>
     </w:rPr>
   </w:style>
-  <w:style w:type="paragraph" w:styleId="BalloonText">
+  <w:style w:type="paragraph" w:styleId="Textedebulles">
     <w:name w:val="Balloon Text"/>
     <w:basedOn w:val="Normal"/>
-    <w:link w:val="BalloonTextChar"/>
+    <w:link w:val="TextedebullesCar"/>
     <w:rsid w:val="00992256"/>
     <w:rPr>
       <w:rFonts w:ascii="Tahoma" w:hAnsi="Tahoma" w:cs="Tahoma"/>
@@ -14675,9 +14695,9 @@
       <w:szCs w:val="16"/>
     </w:rPr>
   </w:style>
-  <w:style w:type="character" w:customStyle="1" w:styleId="BalloonTextChar">
-    <w:name w:val="Balloon Text Char"/>
-    <w:link w:val="BalloonText"/>
+  <w:style w:type="character" w:customStyle="1" w:styleId="TextedebullesCar">
+    <w:name w:val="Texte de bulles Car"/>
+    <w:link w:val="Textedebulles"/>
     <w:rsid w:val="00992256"/>
     <w:rPr>
       <w:rFonts w:ascii="Tahoma" w:hAnsi="Tahoma" w:cs="Tahoma"/>
@@ -14697,7 +14717,7 @@
       <w:szCs w:val="14"/>
     </w:rPr>
   </w:style>
-  <w:style w:type="paragraph" w:styleId="ListParagraph">
+  <w:style w:type="paragraph" w:styleId="Paragraphedeliste">
     <w:name w:val="List Paragraph"/>
     <w:basedOn w:val="Normal"/>
     <w:uiPriority w:val="34"/>
@@ -14710,17 +14730,17 @@
   </w:style>
   <w:style w:type="character" w:customStyle="1" w:styleId="UnresolvedMention1">
     <w:name w:val="Unresolved Mention1"/>
-    <w:basedOn w:val="DefaultParagraphFont"/>
+    <w:basedOn w:val="Policepardfaut"/>
     <w:rsid w:val="00544232"/>
     <w:rPr>
       <w:color w:val="605E5C"/>
       <w:shd w:val="clear" w:color="auto" w:fill="E1DFDD"/>
     </w:rPr>
   </w:style>
-  <w:style w:type="character" w:customStyle="1" w:styleId="Heading1Char">
-    <w:name w:val="Heading 1 Char"/>
-    <w:basedOn w:val="DefaultParagraphFont"/>
-    <w:link w:val="Heading1"/>
+  <w:style w:type="character" w:customStyle="1" w:styleId="Titre1Car">
+    <w:name w:val="Titre 1 Car"/>
+    <w:basedOn w:val="Policepardfaut"/>
+    <w:link w:val="Titre1"/>
     <w:uiPriority w:val="9"/>
     <w:rsid w:val="00334F0E"/>
     <w:rPr>
@@ -14730,10 +14750,10 @@
       <w:szCs w:val="36"/>
     </w:rPr>
   </w:style>
-  <w:style w:type="character" w:customStyle="1" w:styleId="Heading2Char">
-    <w:name w:val="Heading 2 Char"/>
-    <w:basedOn w:val="DefaultParagraphFont"/>
-    <w:link w:val="Heading2"/>
+  <w:style w:type="character" w:customStyle="1" w:styleId="Titre2Car">
+    <w:name w:val="Titre 2 Car"/>
+    <w:basedOn w:val="Policepardfaut"/>
+    <w:link w:val="Titre2"/>
     <w:uiPriority w:val="9"/>
     <w:rsid w:val="00334F0E"/>
     <w:rPr>
@@ -14743,10 +14763,10 @@
       <w:szCs w:val="28"/>
     </w:rPr>
   </w:style>
-  <w:style w:type="character" w:customStyle="1" w:styleId="Heading3Char">
-    <w:name w:val="Heading 3 Char"/>
-    <w:basedOn w:val="DefaultParagraphFont"/>
-    <w:link w:val="Heading3"/>
+  <w:style w:type="character" w:customStyle="1" w:styleId="Titre3Car">
+    <w:name w:val="Titre 3 Car"/>
+    <w:basedOn w:val="Policepardfaut"/>
+    <w:link w:val="Titre3"/>
     <w:uiPriority w:val="9"/>
     <w:rsid w:val="00334F0E"/>
     <w:rPr>
@@ -14756,10 +14776,10 @@
       <w:szCs w:val="26"/>
     </w:rPr>
   </w:style>
-  <w:style w:type="character" w:customStyle="1" w:styleId="Heading4Char">
-    <w:name w:val="Heading 4 Char"/>
-    <w:basedOn w:val="DefaultParagraphFont"/>
-    <w:link w:val="Heading4"/>
+  <w:style w:type="character" w:customStyle="1" w:styleId="Titre4Car">
+    <w:name w:val="Titre 4 Car"/>
+    <w:basedOn w:val="Policepardfaut"/>
+    <w:link w:val="Titre4"/>
     <w:uiPriority w:val="9"/>
     <w:rsid w:val="00334F0E"/>
     <w:rPr>
@@ -14768,10 +14788,10 @@
       <w:szCs w:val="24"/>
     </w:rPr>
   </w:style>
-  <w:style w:type="character" w:customStyle="1" w:styleId="Heading5Char">
-    <w:name w:val="Heading 5 Char"/>
-    <w:basedOn w:val="DefaultParagraphFont"/>
-    <w:link w:val="Heading5"/>
+  <w:style w:type="character" w:customStyle="1" w:styleId="Titre5Car">
+    <w:name w:val="Titre 5 Car"/>
+    <w:basedOn w:val="Policepardfaut"/>
+    <w:link w:val="Titre5"/>
     <w:uiPriority w:val="9"/>
     <w:rsid w:val="00334F0E"/>
     <w:rPr>
@@ -14782,10 +14802,10 @@
       <w:szCs w:val="22"/>
     </w:rPr>
   </w:style>
-  <w:style w:type="character" w:customStyle="1" w:styleId="Heading6Char">
-    <w:name w:val="Heading 6 Char"/>
-    <w:basedOn w:val="DefaultParagraphFont"/>
-    <w:link w:val="Heading6"/>
+  <w:style w:type="character" w:customStyle="1" w:styleId="Titre6Car">
+    <w:name w:val="Titre 6 Car"/>
+    <w:basedOn w:val="Policepardfaut"/>
+    <w:link w:val="Titre6"/>
     <w:uiPriority w:val="9"/>
     <w:rsid w:val="00334F0E"/>
     <w:rPr>
@@ -14793,10 +14813,10 @@
       <w:color w:val="595959" w:themeColor="text1" w:themeTint="A6"/>
     </w:rPr>
   </w:style>
-  <w:style w:type="character" w:customStyle="1" w:styleId="Heading7Char">
-    <w:name w:val="Heading 7 Char"/>
-    <w:basedOn w:val="DefaultParagraphFont"/>
-    <w:link w:val="Heading7"/>
+  <w:style w:type="character" w:customStyle="1" w:styleId="Titre7Car">
+    <w:name w:val="Titre 7 Car"/>
+    <w:basedOn w:val="Policepardfaut"/>
+    <w:link w:val="Titre7"/>
     <w:uiPriority w:val="9"/>
     <w:rsid w:val="00334F0E"/>
     <w:rPr>
@@ -14806,10 +14826,10 @@
       <w:color w:val="595959" w:themeColor="text1" w:themeTint="A6"/>
     </w:rPr>
   </w:style>
-  <w:style w:type="character" w:customStyle="1" w:styleId="Heading8Char">
-    <w:name w:val="Heading 8 Char"/>
-    <w:basedOn w:val="DefaultParagraphFont"/>
-    <w:link w:val="Heading8"/>
+  <w:style w:type="character" w:customStyle="1" w:styleId="Titre8Car">
+    <w:name w:val="Titre 8 Car"/>
+    <w:basedOn w:val="Policepardfaut"/>
+    <w:link w:val="Titre8"/>
     <w:uiPriority w:val="9"/>
     <w:rsid w:val="00334F0E"/>
     <w:rPr>
@@ -14818,10 +14838,10 @@
       <w:color w:val="595959" w:themeColor="text1" w:themeTint="A6"/>
     </w:rPr>
   </w:style>
-  <w:style w:type="character" w:customStyle="1" w:styleId="Heading9Char">
-    <w:name w:val="Heading 9 Char"/>
-    <w:basedOn w:val="DefaultParagraphFont"/>
-    <w:link w:val="Heading9"/>
+  <w:style w:type="character" w:customStyle="1" w:styleId="Titre9Car">
+    <w:name w:val="Titre 9 Car"/>
+    <w:basedOn w:val="Policepardfaut"/>
+    <w:link w:val="Titre9"/>
     <w:uiPriority w:val="9"/>
     <w:rsid w:val="00334F0E"/>
     <w:rPr>
@@ -14832,7 +14852,7 @@
       <w:color w:val="595959" w:themeColor="text1" w:themeTint="A6"/>
     </w:rPr>
   </w:style>
-  <w:style w:type="paragraph" w:styleId="Caption">
+  <w:style w:type="paragraph" w:styleId="Lgende">
     <w:name w:val="caption"/>
     <w:basedOn w:val="Normal"/>
     <w:next w:val="Normal"/>
@@ -14852,11 +14872,11 @@
       <w:szCs w:val="20"/>
     </w:rPr>
   </w:style>
-  <w:style w:type="paragraph" w:styleId="Title">
+  <w:style w:type="paragraph" w:styleId="Titre">
     <w:name w:val="Title"/>
     <w:basedOn w:val="Normal"/>
     <w:next w:val="Normal"/>
-    <w:link w:val="TitleChar"/>
+    <w:link w:val="TitreCar"/>
     <w:uiPriority w:val="10"/>
     <w:qFormat/>
     <w:rsid w:val="00334F0E"/>
@@ -14872,10 +14892,10 @@
       <w:szCs w:val="80"/>
     </w:rPr>
   </w:style>
-  <w:style w:type="character" w:customStyle="1" w:styleId="TitleChar">
-    <w:name w:val="Title Char"/>
-    <w:basedOn w:val="DefaultParagraphFont"/>
-    <w:link w:val="Title"/>
+  <w:style w:type="character" w:customStyle="1" w:styleId="TitreCar">
+    <w:name w:val="Titre Car"/>
+    <w:basedOn w:val="Policepardfaut"/>
+    <w:link w:val="Titre"/>
     <w:uiPriority w:val="10"/>
     <w:rsid w:val="00334F0E"/>
     <w:rPr>
@@ -14886,11 +14906,11 @@
       <w:szCs w:val="80"/>
     </w:rPr>
   </w:style>
-  <w:style w:type="paragraph" w:styleId="Subtitle">
+  <w:style w:type="paragraph" w:styleId="Sous-titre">
     <w:name w:val="Subtitle"/>
     <w:basedOn w:val="Normal"/>
     <w:next w:val="Normal"/>
-    <w:link w:val="SubtitleChar"/>
+    <w:link w:val="Sous-titreCar"/>
     <w:uiPriority w:val="11"/>
     <w:qFormat/>
     <w:rsid w:val="00334F0E"/>
@@ -14907,10 +14927,10 @@
       <w:szCs w:val="30"/>
     </w:rPr>
   </w:style>
-  <w:style w:type="character" w:customStyle="1" w:styleId="SubtitleChar">
-    <w:name w:val="Subtitle Char"/>
-    <w:basedOn w:val="DefaultParagraphFont"/>
-    <w:link w:val="Subtitle"/>
+  <w:style w:type="character" w:customStyle="1" w:styleId="Sous-titreCar">
+    <w:name w:val="Sous-titre Car"/>
+    <w:basedOn w:val="Policepardfaut"/>
+    <w:link w:val="Sous-titre"/>
     <w:uiPriority w:val="11"/>
     <w:rsid w:val="00334F0E"/>
     <w:rPr>
@@ -14920,9 +14940,9 @@
       <w:szCs w:val="30"/>
     </w:rPr>
   </w:style>
-  <w:style w:type="character" w:styleId="Strong">
+  <w:style w:type="character" w:styleId="lev">
     <w:name w:val="Strong"/>
-    <w:basedOn w:val="DefaultParagraphFont"/>
+    <w:basedOn w:val="Policepardfaut"/>
     <w:uiPriority w:val="22"/>
     <w:qFormat/>
     <w:rsid w:val="00334F0E"/>
@@ -14931,7 +14951,7 @@
       <w:bCs/>
     </w:rPr>
   </w:style>
-  <w:style w:type="paragraph" w:styleId="NoSpacing">
+  <w:style w:type="paragraph" w:styleId="Sansinterligne">
     <w:name w:val="No Spacing"/>
     <w:uiPriority w:val="1"/>
     <w:qFormat/>
@@ -14940,11 +14960,11 @@
       <w:spacing w:after="0" w:line="240" w:lineRule="auto"/>
     </w:pPr>
   </w:style>
-  <w:style w:type="paragraph" w:styleId="Quote">
+  <w:style w:type="paragraph" w:styleId="Citation">
     <w:name w:val="Quote"/>
     <w:basedOn w:val="Normal"/>
     <w:next w:val="Normal"/>
-    <w:link w:val="QuoteChar"/>
+    <w:link w:val="CitationCar"/>
     <w:uiPriority w:val="29"/>
     <w:qFormat/>
     <w:rsid w:val="00334F0E"/>
@@ -14958,10 +14978,10 @@
       <w:iCs/>
     </w:rPr>
   </w:style>
-  <w:style w:type="character" w:customStyle="1" w:styleId="QuoteChar">
-    <w:name w:val="Quote Char"/>
-    <w:basedOn w:val="DefaultParagraphFont"/>
-    <w:link w:val="Quote"/>
+  <w:style w:type="character" w:customStyle="1" w:styleId="CitationCar">
+    <w:name w:val="Citation Car"/>
+    <w:basedOn w:val="Policepardfaut"/>
+    <w:link w:val="Citation"/>
     <w:uiPriority w:val="29"/>
     <w:rsid w:val="00334F0E"/>
     <w:rPr>
@@ -14969,11 +14989,11 @@
       <w:iCs/>
     </w:rPr>
   </w:style>
-  <w:style w:type="paragraph" w:styleId="IntenseQuote">
+  <w:style w:type="paragraph" w:styleId="Citationintense">
     <w:name w:val="Intense Quote"/>
     <w:basedOn w:val="Normal"/>
     <w:next w:val="Normal"/>
-    <w:link w:val="IntenseQuoteChar"/>
+    <w:link w:val="CitationintenseCar"/>
     <w:uiPriority w:val="30"/>
     <w:qFormat/>
     <w:rsid w:val="00334F0E"/>
@@ -14989,10 +15009,10 @@
       <w:szCs w:val="28"/>
     </w:rPr>
   </w:style>
-  <w:style w:type="character" w:customStyle="1" w:styleId="IntenseQuoteChar">
-    <w:name w:val="Intense Quote Char"/>
-    <w:basedOn w:val="DefaultParagraphFont"/>
-    <w:link w:val="IntenseQuote"/>
+  <w:style w:type="character" w:customStyle="1" w:styleId="CitationintenseCar">
+    <w:name w:val="Citation intense Car"/>
+    <w:basedOn w:val="Policepardfaut"/>
+    <w:link w:val="Citationintense"/>
     <w:uiPriority w:val="30"/>
     <w:rsid w:val="00334F0E"/>
     <w:rPr>
@@ -15002,9 +15022,9 @@
       <w:szCs w:val="28"/>
     </w:rPr>
   </w:style>
-  <w:style w:type="character" w:styleId="SubtleEmphasis">
+  <w:style w:type="character" w:styleId="Emphaseple">
     <w:name w:val="Subtle Emphasis"/>
-    <w:basedOn w:val="DefaultParagraphFont"/>
+    <w:basedOn w:val="Policepardfaut"/>
     <w:uiPriority w:val="19"/>
     <w:qFormat/>
     <w:rsid w:val="00334F0E"/>
@@ -15014,9 +15034,9 @@
       <w:color w:val="595959" w:themeColor="text1" w:themeTint="A6"/>
     </w:rPr>
   </w:style>
-  <w:style w:type="character" w:styleId="IntenseEmphasis">
+  <w:style w:type="character" w:styleId="Emphaseintense">
     <w:name w:val="Intense Emphasis"/>
-    <w:basedOn w:val="DefaultParagraphFont"/>
+    <w:basedOn w:val="Policepardfaut"/>
     <w:uiPriority w:val="21"/>
     <w:qFormat/>
     <w:rsid w:val="00334F0E"/>
@@ -15027,9 +15047,9 @@
       <w:iCs/>
     </w:rPr>
   </w:style>
-  <w:style w:type="character" w:styleId="SubtleReference">
+  <w:style w:type="character" w:styleId="Rfrenceple">
     <w:name w:val="Subtle Reference"/>
-    <w:basedOn w:val="DefaultParagraphFont"/>
+    <w:basedOn w:val="Policepardfaut"/>
     <w:uiPriority w:val="31"/>
     <w:qFormat/>
     <w:rsid w:val="00334F0E"/>
@@ -15038,9 +15058,9 @@
       <w:color w:val="404040" w:themeColor="text1" w:themeTint="BF"/>
     </w:rPr>
   </w:style>
-  <w:style w:type="character" w:styleId="IntenseReference">
+  <w:style w:type="character" w:styleId="Rfrenceintense">
     <w:name w:val="Intense Reference"/>
-    <w:basedOn w:val="DefaultParagraphFont"/>
+    <w:basedOn w:val="Policepardfaut"/>
     <w:uiPriority w:val="32"/>
     <w:qFormat/>
     <w:rsid w:val="00334F0E"/>
@@ -15051,9 +15071,9 @@
       <w:u w:val="single"/>
     </w:rPr>
   </w:style>
-  <w:style w:type="character" w:styleId="BookTitle">
+  <w:style w:type="character" w:styleId="Titredulivre">
     <w:name w:val="Book Title"/>
-    <w:basedOn w:val="DefaultParagraphFont"/>
+    <w:basedOn w:val="Policepardfaut"/>
     <w:uiPriority w:val="33"/>
     <w:qFormat/>
     <w:rsid w:val="00334F0E"/>
@@ -15063,9 +15083,9 @@
       <w:smallCaps/>
     </w:rPr>
   </w:style>
-  <w:style w:type="paragraph" w:styleId="TOCHeading">
+  <w:style w:type="paragraph" w:styleId="En-ttedetabledesmatires">
     <w:name w:val="TOC Heading"/>
-    <w:basedOn w:val="Heading1"/>
+    <w:basedOn w:val="Titre1"/>
     <w:next w:val="Normal"/>
     <w:uiPriority w:val="39"/>
     <w:semiHidden/>

</xml_diff>

<commit_message>
API get candidates + get Survey
</commit_message>
<xml_diff>
--- a/Docs/Luca Coduri/Dossier_BoardGameManager_Angular_Luca_Coduri.docx
+++ b/Docs/Luca Coduri/Dossier_BoardGameManager_Angular_Luca_Coduri.docx
@@ -1,10 +1,10 @@
 
 <file path=word/document.xml><?xml version="1.0" encoding="utf-8"?>
-<w:document xmlns:wpc="http://schemas.microsoft.com/office/word/2010/wordprocessingCanvas" xmlns:cx="http://schemas.microsoft.com/office/drawing/2014/chartex" xmlns:cx1="http://schemas.microsoft.com/office/drawing/2015/9/8/chartex" xmlns:mc="http://schemas.openxmlformats.org/markup-compatibility/2006" xmlns:o="urn:schemas-microsoft-com:office:office" xmlns:r="http://schemas.openxmlformats.org/officeDocument/2006/relationships" xmlns:m="http://schemas.openxmlformats.org/officeDocument/2006/math" xmlns:v="urn:schemas-microsoft-com:vml" xmlns:wp14="http://schemas.microsoft.com/office/word/2010/wordprocessingDrawing" xmlns:wp="http://schemas.openxmlformats.org/drawingml/2006/wordprocessingDrawing" xmlns:w10="urn:schemas-microsoft-com:office:word" xmlns:w="http://schemas.openxmlformats.org/wordprocessingml/2006/main" xmlns:w14="http://schemas.microsoft.com/office/word/2010/wordml" xmlns:w15="http://schemas.microsoft.com/office/word/2012/wordml" xmlns:w16se="http://schemas.microsoft.com/office/word/2015/wordml/symex" xmlns:wpg="http://schemas.microsoft.com/office/word/2010/wordprocessingGroup" xmlns:wpi="http://schemas.microsoft.com/office/word/2010/wordprocessingInk" xmlns:wne="http://schemas.microsoft.com/office/word/2006/wordml" xmlns:wps="http://schemas.microsoft.com/office/word/2010/wordprocessingShape" mc:Ignorable="w14 w15 w16se wp14">
+<w:document xmlns:wpc="http://schemas.microsoft.com/office/word/2010/wordprocessingCanvas" xmlns:cx="http://schemas.microsoft.com/office/drawing/2014/chartex" xmlns:cx1="http://schemas.microsoft.com/office/drawing/2015/9/8/chartex" xmlns:cx2="http://schemas.microsoft.com/office/drawing/2015/10/21/chartex" xmlns:cx3="http://schemas.microsoft.com/office/drawing/2016/5/9/chartex" xmlns:cx4="http://schemas.microsoft.com/office/drawing/2016/5/10/chartex" xmlns:cx5="http://schemas.microsoft.com/office/drawing/2016/5/11/chartex" xmlns:cx6="http://schemas.microsoft.com/office/drawing/2016/5/12/chartex" xmlns:cx7="http://schemas.microsoft.com/office/drawing/2016/5/13/chartex" xmlns:cx8="http://schemas.microsoft.com/office/drawing/2016/5/14/chartex" xmlns:mc="http://schemas.openxmlformats.org/markup-compatibility/2006" xmlns:aink="http://schemas.microsoft.com/office/drawing/2016/ink" xmlns:am3d="http://schemas.microsoft.com/office/drawing/2017/model3d" xmlns:o="urn:schemas-microsoft-com:office:office" xmlns:r="http://schemas.openxmlformats.org/officeDocument/2006/relationships" xmlns:m="http://schemas.openxmlformats.org/officeDocument/2006/math" xmlns:v="urn:schemas-microsoft-com:vml" xmlns:wp14="http://schemas.microsoft.com/office/word/2010/wordprocessingDrawing" xmlns:wp="http://schemas.openxmlformats.org/drawingml/2006/wordprocessingDrawing" xmlns:w10="urn:schemas-microsoft-com:office:word" xmlns:w="http://schemas.openxmlformats.org/wordprocessingml/2006/main" xmlns:w14="http://schemas.microsoft.com/office/word/2010/wordml" xmlns:w15="http://schemas.microsoft.com/office/word/2012/wordml" xmlns:w16cid="http://schemas.microsoft.com/office/word/2016/wordml/cid" xmlns:w16se="http://schemas.microsoft.com/office/word/2015/wordml/symex" xmlns:wpg="http://schemas.microsoft.com/office/word/2010/wordprocessingGroup" xmlns:wpi="http://schemas.microsoft.com/office/word/2010/wordprocessingInk" xmlns:wne="http://schemas.microsoft.com/office/word/2006/wordml" xmlns:wps="http://schemas.microsoft.com/office/word/2010/wordprocessingShape" mc:Ignorable="w14 w15 w16se w16cid wp14">
   <w:body>
     <w:p>
       <w:pPr>
-        <w:pStyle w:val="TM1"/>
+        <w:pStyle w:val="TOC1"/>
       </w:pPr>
       <w:r>
         <w:rPr>
@@ -76,7 +76,7 @@
     </w:p>
     <w:p>
       <w:pPr>
-        <w:pStyle w:val="TM1"/>
+        <w:pStyle w:val="TOC1"/>
       </w:pPr>
     </w:p>
     <w:tbl>
@@ -353,13 +353,13 @@
               </wp:anchor>
             </w:drawing>
           </mc:Choice>
-          <mc:Fallback xmlns:w16cid="http://schemas.microsoft.com/office/word/2016/wordml/cid" xmlns:am3d="http://schemas.microsoft.com/office/drawing/2017/model3d" xmlns:aink="http://schemas.microsoft.com/office/drawing/2016/ink" xmlns:cx8="http://schemas.microsoft.com/office/drawing/2016/5/14/chartex" xmlns:cx7="http://schemas.microsoft.com/office/drawing/2016/5/13/chartex" xmlns:cx6="http://schemas.microsoft.com/office/drawing/2016/5/12/chartex" xmlns:cx5="http://schemas.microsoft.com/office/drawing/2016/5/11/chartex" xmlns:cx4="http://schemas.microsoft.com/office/drawing/2016/5/10/chartex" xmlns:cx3="http://schemas.microsoft.com/office/drawing/2016/5/9/chartex" xmlns:cx2="http://schemas.microsoft.com/office/drawing/2015/10/21/chartex">
+          <mc:Fallback>
             <w:pict>
               <v:shapetype w14:anchorId="365DDB16" id="_x0000_t202" coordsize="21600,21600" o:spt="202" path="m,l,21600r21600,l21600,xe">
                 <v:stroke joinstyle="miter"/>
                 <v:path gradientshapeok="t" o:connecttype="rect"/>
               </v:shapetype>
-              <v:shape id="Zone de texte 4" o:spid="_x0000_s1026" type="#_x0000_t202" style="position:absolute;left:0;text-align:left;margin-left:0;margin-top:6.65pt;width:89.95pt;height:39.75pt;z-index:251657216;visibility:visible;mso-wrap-style:none;mso-width-percent:0;mso-height-percent:0;mso-wrap-distance-left:9pt;mso-wrap-distance-top:0;mso-wrap-distance-right:9pt;mso-wrap-distance-bottom:0;mso-position-horizontal:center;mso-position-horizontal-relative:margin;mso-position-vertical:absolute;mso-position-vertical-relative:text;mso-width-percent:0;mso-height-percent:0;mso-width-relative:page;mso-height-relative:page;v-text-anchor:top" o:gfxdata="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" filled="f" stroked="f">
+              <v:shape id="Zone de texte 4" o:spid="_x0000_s1026" type="#_x0000_t202" style="position:absolute;left:0;text-align:left;margin-left:0;margin-top:6.65pt;width:89.95pt;height:39.75pt;z-index:251657216;visibility:visible;mso-wrap-style:none;mso-width-percent:0;mso-height-percent:0;mso-wrap-distance-left:9pt;mso-wrap-distance-top:0;mso-wrap-distance-right:9pt;mso-wrap-distance-bottom:0;mso-position-horizontal:center;mso-position-horizontal-relative:margin;mso-position-vertical:absolute;mso-position-vertical-relative:text;mso-width-percent:0;mso-height-percent:0;mso-width-relative:page;mso-height-relative:page;v-text-anchor:top" o:gfxdata="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" filled="f" stroked="f">
                 <v:textbox>
                   <w:txbxContent>
                     <w:p>
@@ -616,9 +616,9 @@
               </wp:anchor>
             </w:drawing>
           </mc:Choice>
-          <mc:Fallback xmlns:w16cid="http://schemas.microsoft.com/office/word/2016/wordml/cid" xmlns:am3d="http://schemas.microsoft.com/office/drawing/2017/model3d" xmlns:aink="http://schemas.microsoft.com/office/drawing/2016/ink" xmlns:cx8="http://schemas.microsoft.com/office/drawing/2016/5/14/chartex" xmlns:cx7="http://schemas.microsoft.com/office/drawing/2016/5/13/chartex" xmlns:cx6="http://schemas.microsoft.com/office/drawing/2016/5/12/chartex" xmlns:cx5="http://schemas.microsoft.com/office/drawing/2016/5/11/chartex" xmlns:cx4="http://schemas.microsoft.com/office/drawing/2016/5/10/chartex" xmlns:cx3="http://schemas.microsoft.com/office/drawing/2016/5/9/chartex" xmlns:cx2="http://schemas.microsoft.com/office/drawing/2015/10/21/chartex">
+          <mc:Fallback>
             <w:pict>
-              <v:shape w14:anchorId="6C0DFFFF" id="Zone de texte 1" o:spid="_x0000_s1027" type="#_x0000_t202" style="position:absolute;margin-left:164pt;margin-top:2.65pt;width:119.25pt;height:53.55pt;z-index:251658240;visibility:visible;mso-wrap-style:square;mso-width-percent:0;mso-height-percent:0;mso-wrap-distance-left:9pt;mso-wrap-distance-top:0;mso-wrap-distance-right:9pt;mso-wrap-distance-bottom:0;mso-position-horizontal:absolute;mso-position-horizontal-relative:text;mso-position-vertical:absolute;mso-position-vertical-relative:text;mso-width-percent:0;mso-height-percent:0;mso-width-relative:page;mso-height-relative:page;v-text-anchor:top" o:gfxdata="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" filled="f" stroked="f">
+              <v:shape w14:anchorId="6C0DFFFF" id="Zone de texte 1" o:spid="_x0000_s1027" type="#_x0000_t202" style="position:absolute;margin-left:164pt;margin-top:2.65pt;width:119.25pt;height:53.55pt;z-index:251658240;visibility:visible;mso-wrap-style:square;mso-width-percent:0;mso-height-percent:0;mso-wrap-distance-left:9pt;mso-wrap-distance-top:0;mso-wrap-distance-right:9pt;mso-wrap-distance-bottom:0;mso-position-horizontal:absolute;mso-position-horizontal-relative:text;mso-position-vertical:absolute;mso-position-vertical-relative:text;mso-width-percent:0;mso-height-percent:0;mso-width-relative:page;mso-height-relative:page;v-text-anchor:top" o:gfxdata="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" filled="f" stroked="f">
                 <v:textbox>
                   <w:txbxContent>
                     <w:p>
@@ -683,7 +683,7 @@
     </w:p>
     <w:p>
       <w:pPr>
-        <w:pStyle w:val="TM1"/>
+        <w:pStyle w:val="TOC1"/>
         <w:rPr>
           <w:szCs w:val="24"/>
         </w:rPr>
@@ -706,7 +706,7 @@
       <w:hyperlink w:anchor="_Toc2333847" w:history="1">
         <w:r>
           <w:rPr>
-            <w:rStyle w:val="Lienhypertexte"/>
+            <w:rStyle w:val="Hyperlink"/>
           </w:rPr>
           <w:t>1</w:t>
         </w:r>
@@ -718,7 +718,7 @@
         </w:r>
         <w:r>
           <w:rPr>
-            <w:rStyle w:val="Lienhypertexte"/>
+            <w:rStyle w:val="Hyperlink"/>
           </w:rPr>
           <w:t>Introduction</w:t>
         </w:r>
@@ -767,7 +767,7 @@
     </w:p>
     <w:p>
       <w:pPr>
-        <w:pStyle w:val="TM2"/>
+        <w:pStyle w:val="TOC2"/>
         <w:tabs>
           <w:tab w:val="left" w:pos="800"/>
           <w:tab w:val="right" w:leader="dot" w:pos="9060"/>
@@ -780,7 +780,7 @@
       <w:hyperlink w:anchor="_Toc2333848" w:history="1">
         <w:r>
           <w:rPr>
-            <w:rStyle w:val="Lienhypertexte"/>
+            <w:rStyle w:val="Hyperlink"/>
             <w:iCs/>
             <w:noProof/>
           </w:rPr>
@@ -795,7 +795,7 @@
         </w:r>
         <w:r>
           <w:rPr>
-            <w:rStyle w:val="Lienhypertexte"/>
+            <w:rStyle w:val="Hyperlink"/>
             <w:iCs/>
             <w:noProof/>
           </w:rPr>
@@ -853,7 +853,7 @@
     </w:p>
     <w:p>
       <w:pPr>
-        <w:pStyle w:val="TM2"/>
+        <w:pStyle w:val="TOC2"/>
         <w:tabs>
           <w:tab w:val="left" w:pos="800"/>
           <w:tab w:val="right" w:leader="dot" w:pos="9060"/>
@@ -866,7 +866,7 @@
       <w:hyperlink w:anchor="_Toc2333849" w:history="1">
         <w:r>
           <w:rPr>
-            <w:rStyle w:val="Lienhypertexte"/>
+            <w:rStyle w:val="Hyperlink"/>
             <w:iCs/>
             <w:noProof/>
           </w:rPr>
@@ -881,7 +881,7 @@
         </w:r>
         <w:r>
           <w:rPr>
-            <w:rStyle w:val="Lienhypertexte"/>
+            <w:rStyle w:val="Hyperlink"/>
             <w:iCs/>
             <w:noProof/>
           </w:rPr>
@@ -939,7 +939,7 @@
     </w:p>
     <w:p>
       <w:pPr>
-        <w:pStyle w:val="TM2"/>
+        <w:pStyle w:val="TOC2"/>
         <w:tabs>
           <w:tab w:val="left" w:pos="800"/>
           <w:tab w:val="right" w:leader="dot" w:pos="9060"/>
@@ -952,7 +952,7 @@
       <w:hyperlink w:anchor="_Toc2333850" w:history="1">
         <w:r>
           <w:rPr>
-            <w:rStyle w:val="Lienhypertexte"/>
+            <w:rStyle w:val="Hyperlink"/>
             <w:iCs/>
             <w:noProof/>
           </w:rPr>
@@ -967,7 +967,7 @@
         </w:r>
         <w:r>
           <w:rPr>
-            <w:rStyle w:val="Lienhypertexte"/>
+            <w:rStyle w:val="Hyperlink"/>
             <w:iCs/>
             <w:noProof/>
           </w:rPr>
@@ -1025,7 +1025,7 @@
     </w:p>
     <w:p>
       <w:pPr>
-        <w:pStyle w:val="TM2"/>
+        <w:pStyle w:val="TOC2"/>
         <w:tabs>
           <w:tab w:val="left" w:pos="800"/>
           <w:tab w:val="right" w:leader="dot" w:pos="9060"/>
@@ -1038,7 +1038,7 @@
       <w:hyperlink w:anchor="_Toc2333851" w:history="1">
         <w:r>
           <w:rPr>
-            <w:rStyle w:val="Lienhypertexte"/>
+            <w:rStyle w:val="Hyperlink"/>
             <w:iCs/>
             <w:noProof/>
           </w:rPr>
@@ -1053,7 +1053,7 @@
         </w:r>
         <w:r>
           <w:rPr>
-            <w:rStyle w:val="Lienhypertexte"/>
+            <w:rStyle w:val="Hyperlink"/>
             <w:iCs/>
             <w:noProof/>
           </w:rPr>
@@ -1111,7 +1111,7 @@
     </w:p>
     <w:p>
       <w:pPr>
-        <w:pStyle w:val="TM1"/>
+        <w:pStyle w:val="TOC1"/>
         <w:rPr>
           <w:szCs w:val="24"/>
         </w:rPr>
@@ -1119,7 +1119,7 @@
       <w:hyperlink w:anchor="_Toc2333852" w:history="1">
         <w:r>
           <w:rPr>
-            <w:rStyle w:val="Lienhypertexte"/>
+            <w:rStyle w:val="Hyperlink"/>
           </w:rPr>
           <w:t>2</w:t>
         </w:r>
@@ -1131,7 +1131,7 @@
         </w:r>
         <w:r>
           <w:rPr>
-            <w:rStyle w:val="Lienhypertexte"/>
+            <w:rStyle w:val="Hyperlink"/>
           </w:rPr>
           <w:t>Analyse</w:t>
         </w:r>
@@ -1180,7 +1180,7 @@
     </w:p>
     <w:p>
       <w:pPr>
-        <w:pStyle w:val="TM2"/>
+        <w:pStyle w:val="TOC2"/>
         <w:tabs>
           <w:tab w:val="left" w:pos="800"/>
           <w:tab w:val="right" w:leader="dot" w:pos="9060"/>
@@ -1193,7 +1193,7 @@
       <w:hyperlink w:anchor="_Toc2333853" w:history="1">
         <w:r>
           <w:rPr>
-            <w:rStyle w:val="Lienhypertexte"/>
+            <w:rStyle w:val="Hyperlink"/>
             <w:iCs/>
             <w:noProof/>
           </w:rPr>
@@ -1208,7 +1208,7 @@
         </w:r>
         <w:r>
           <w:rPr>
-            <w:rStyle w:val="Lienhypertexte"/>
+            <w:rStyle w:val="Hyperlink"/>
             <w:iCs/>
             <w:noProof/>
           </w:rPr>
@@ -1266,7 +1266,7 @@
     </w:p>
     <w:p>
       <w:pPr>
-        <w:pStyle w:val="TM3"/>
+        <w:pStyle w:val="TOC3"/>
         <w:tabs>
           <w:tab w:val="left" w:pos="1200"/>
           <w:tab w:val="right" w:leader="dot" w:pos="9060"/>
@@ -1279,7 +1279,7 @@
       <w:hyperlink w:anchor="_Toc2333854" w:history="1">
         <w:r>
           <w:rPr>
-            <w:rStyle w:val="Lienhypertexte"/>
+            <w:rStyle w:val="Hyperlink"/>
             <w:noProof/>
             <w:lang w:val="en"/>
           </w:rPr>
@@ -1294,7 +1294,7 @@
         </w:r>
         <w:r>
           <w:rPr>
-            <w:rStyle w:val="Lienhypertexte"/>
+            <w:rStyle w:val="Hyperlink"/>
             <w:noProof/>
             <w:lang w:val="en"/>
           </w:rPr>
@@ -1352,7 +1352,7 @@
     </w:p>
     <w:p>
       <w:pPr>
-        <w:pStyle w:val="TM3"/>
+        <w:pStyle w:val="TOC3"/>
         <w:tabs>
           <w:tab w:val="left" w:pos="1200"/>
           <w:tab w:val="right" w:leader="dot" w:pos="9060"/>
@@ -1365,7 +1365,7 @@
       <w:hyperlink w:anchor="_Toc2333855" w:history="1">
         <w:r>
           <w:rPr>
-            <w:rStyle w:val="Lienhypertexte"/>
+            <w:rStyle w:val="Hyperlink"/>
             <w:noProof/>
             <w:lang w:val="en"/>
           </w:rPr>
@@ -1380,7 +1380,7 @@
         </w:r>
         <w:r>
           <w:rPr>
-            <w:rStyle w:val="Lienhypertexte"/>
+            <w:rStyle w:val="Hyperlink"/>
             <w:noProof/>
             <w:lang w:val="en"/>
           </w:rPr>
@@ -1438,7 +1438,7 @@
     </w:p>
     <w:p>
       <w:pPr>
-        <w:pStyle w:val="TM3"/>
+        <w:pStyle w:val="TOC3"/>
         <w:tabs>
           <w:tab w:val="left" w:pos="1200"/>
           <w:tab w:val="right" w:leader="dot" w:pos="9060"/>
@@ -1451,7 +1451,7 @@
       <w:hyperlink w:anchor="_Toc2333856" w:history="1">
         <w:r>
           <w:rPr>
-            <w:rStyle w:val="Lienhypertexte"/>
+            <w:rStyle w:val="Hyperlink"/>
             <w:noProof/>
             <w:lang w:val="en"/>
           </w:rPr>
@@ -1466,7 +1466,7 @@
         </w:r>
         <w:r>
           <w:rPr>
-            <w:rStyle w:val="Lienhypertexte"/>
+            <w:rStyle w:val="Hyperlink"/>
             <w:noProof/>
             <w:lang w:val="en"/>
           </w:rPr>
@@ -1524,7 +1524,7 @@
     </w:p>
     <w:p>
       <w:pPr>
-        <w:pStyle w:val="TM2"/>
+        <w:pStyle w:val="TOC2"/>
         <w:tabs>
           <w:tab w:val="left" w:pos="800"/>
           <w:tab w:val="right" w:leader="dot" w:pos="9060"/>
@@ -1537,7 +1537,7 @@
       <w:hyperlink w:anchor="_Toc2333857" w:history="1">
         <w:r>
           <w:rPr>
-            <w:rStyle w:val="Lienhypertexte"/>
+            <w:rStyle w:val="Hyperlink"/>
             <w:iCs/>
             <w:noProof/>
           </w:rPr>
@@ -1552,7 +1552,7 @@
         </w:r>
         <w:r>
           <w:rPr>
-            <w:rStyle w:val="Lienhypertexte"/>
+            <w:rStyle w:val="Hyperlink"/>
             <w:iCs/>
             <w:noProof/>
           </w:rPr>
@@ -1610,7 +1610,7 @@
     </w:p>
     <w:p>
       <w:pPr>
-        <w:pStyle w:val="TM2"/>
+        <w:pStyle w:val="TOC2"/>
         <w:tabs>
           <w:tab w:val="left" w:pos="800"/>
           <w:tab w:val="right" w:leader="dot" w:pos="9060"/>
@@ -1623,7 +1623,7 @@
       <w:hyperlink w:anchor="_Toc2333858" w:history="1">
         <w:r>
           <w:rPr>
-            <w:rStyle w:val="Lienhypertexte"/>
+            <w:rStyle w:val="Hyperlink"/>
             <w:iCs/>
             <w:noProof/>
           </w:rPr>
@@ -1638,7 +1638,7 @@
         </w:r>
         <w:r>
           <w:rPr>
-            <w:rStyle w:val="Lienhypertexte"/>
+            <w:rStyle w:val="Hyperlink"/>
             <w:iCs/>
             <w:noProof/>
           </w:rPr>
@@ -1696,7 +1696,7 @@
     </w:p>
     <w:p>
       <w:pPr>
-        <w:pStyle w:val="TM2"/>
+        <w:pStyle w:val="TOC2"/>
         <w:tabs>
           <w:tab w:val="left" w:pos="800"/>
           <w:tab w:val="right" w:leader="dot" w:pos="9060"/>
@@ -1709,7 +1709,7 @@
       <w:hyperlink w:anchor="_Toc2333859" w:history="1">
         <w:r>
           <w:rPr>
-            <w:rStyle w:val="Lienhypertexte"/>
+            <w:rStyle w:val="Hyperlink"/>
             <w:iCs/>
             <w:noProof/>
           </w:rPr>
@@ -1724,7 +1724,7 @@
         </w:r>
         <w:r>
           <w:rPr>
-            <w:rStyle w:val="Lienhypertexte"/>
+            <w:rStyle w:val="Hyperlink"/>
             <w:iCs/>
             <w:noProof/>
           </w:rPr>
@@ -1782,7 +1782,7 @@
     </w:p>
     <w:p>
       <w:pPr>
-        <w:pStyle w:val="TM1"/>
+        <w:pStyle w:val="TOC1"/>
         <w:rPr>
           <w:szCs w:val="24"/>
         </w:rPr>
@@ -1790,7 +1790,7 @@
       <w:hyperlink w:anchor="_Toc2333860" w:history="1">
         <w:r>
           <w:rPr>
-            <w:rStyle w:val="Lienhypertexte"/>
+            <w:rStyle w:val="Hyperlink"/>
           </w:rPr>
           <w:t>3</w:t>
         </w:r>
@@ -1802,7 +1802,7 @@
         </w:r>
         <w:r>
           <w:rPr>
-            <w:rStyle w:val="Lienhypertexte"/>
+            <w:rStyle w:val="Hyperlink"/>
           </w:rPr>
           <w:t>Implémentation</w:t>
         </w:r>
@@ -1851,7 +1851,7 @@
     </w:p>
     <w:p>
       <w:pPr>
-        <w:pStyle w:val="TM2"/>
+        <w:pStyle w:val="TOC2"/>
         <w:tabs>
           <w:tab w:val="left" w:pos="800"/>
           <w:tab w:val="right" w:leader="dot" w:pos="9060"/>
@@ -1864,7 +1864,7 @@
       <w:hyperlink w:anchor="_Toc2333861" w:history="1">
         <w:r>
           <w:rPr>
-            <w:rStyle w:val="Lienhypertexte"/>
+            <w:rStyle w:val="Hyperlink"/>
             <w:iCs/>
             <w:noProof/>
           </w:rPr>
@@ -1879,7 +1879,7 @@
         </w:r>
         <w:r>
           <w:rPr>
-            <w:rStyle w:val="Lienhypertexte"/>
+            <w:rStyle w:val="Hyperlink"/>
             <w:iCs/>
             <w:noProof/>
           </w:rPr>
@@ -1937,7 +1937,7 @@
     </w:p>
     <w:p>
       <w:pPr>
-        <w:pStyle w:val="TM2"/>
+        <w:pStyle w:val="TOC2"/>
         <w:tabs>
           <w:tab w:val="left" w:pos="800"/>
           <w:tab w:val="right" w:leader="dot" w:pos="9060"/>
@@ -1950,7 +1950,7 @@
       <w:hyperlink w:anchor="_Toc2333862" w:history="1">
         <w:r>
           <w:rPr>
-            <w:rStyle w:val="Lienhypertexte"/>
+            <w:rStyle w:val="Hyperlink"/>
             <w:iCs/>
             <w:noProof/>
           </w:rPr>
@@ -1965,7 +1965,7 @@
         </w:r>
         <w:r>
           <w:rPr>
-            <w:rStyle w:val="Lienhypertexte"/>
+            <w:rStyle w:val="Hyperlink"/>
             <w:iCs/>
             <w:noProof/>
           </w:rPr>
@@ -2023,7 +2023,7 @@
     </w:p>
     <w:p>
       <w:pPr>
-        <w:pStyle w:val="TM2"/>
+        <w:pStyle w:val="TOC2"/>
         <w:tabs>
           <w:tab w:val="left" w:pos="800"/>
           <w:tab w:val="right" w:leader="dot" w:pos="9060"/>
@@ -2036,7 +2036,7 @@
       <w:hyperlink w:anchor="_Toc2333863" w:history="1">
         <w:r>
           <w:rPr>
-            <w:rStyle w:val="Lienhypertexte"/>
+            <w:rStyle w:val="Hyperlink"/>
             <w:iCs/>
             <w:noProof/>
           </w:rPr>
@@ -2051,7 +2051,7 @@
         </w:r>
         <w:r>
           <w:rPr>
-            <w:rStyle w:val="Lienhypertexte"/>
+            <w:rStyle w:val="Hyperlink"/>
             <w:iCs/>
             <w:noProof/>
           </w:rPr>
@@ -2109,7 +2109,7 @@
     </w:p>
     <w:p>
       <w:pPr>
-        <w:pStyle w:val="TM2"/>
+        <w:pStyle w:val="TOC2"/>
         <w:tabs>
           <w:tab w:val="left" w:pos="800"/>
           <w:tab w:val="right" w:leader="dot" w:pos="9060"/>
@@ -2122,7 +2122,7 @@
       <w:hyperlink w:anchor="_Toc2333864" w:history="1">
         <w:r>
           <w:rPr>
-            <w:rStyle w:val="Lienhypertexte"/>
+            <w:rStyle w:val="Hyperlink"/>
             <w:iCs/>
             <w:noProof/>
           </w:rPr>
@@ -2137,7 +2137,7 @@
         </w:r>
         <w:r>
           <w:rPr>
-            <w:rStyle w:val="Lienhypertexte"/>
+            <w:rStyle w:val="Hyperlink"/>
             <w:iCs/>
             <w:noProof/>
           </w:rPr>
@@ -2195,7 +2195,7 @@
     </w:p>
     <w:p>
       <w:pPr>
-        <w:pStyle w:val="TM3"/>
+        <w:pStyle w:val="TOC3"/>
         <w:tabs>
           <w:tab w:val="left" w:pos="1200"/>
           <w:tab w:val="right" w:leader="dot" w:pos="9060"/>
@@ -2208,7 +2208,7 @@
       <w:hyperlink w:anchor="_Toc2333865" w:history="1">
         <w:r>
           <w:rPr>
-            <w:rStyle w:val="Lienhypertexte"/>
+            <w:rStyle w:val="Hyperlink"/>
             <w:noProof/>
           </w:rPr>
           <w:t>3.4.1</w:t>
@@ -2222,7 +2222,7 @@
         </w:r>
         <w:r>
           <w:rPr>
-            <w:rStyle w:val="Lienhypertexte"/>
+            <w:rStyle w:val="Hyperlink"/>
             <w:noProof/>
           </w:rPr>
           <w:t>Point 1</w:t>
@@ -2279,7 +2279,7 @@
     </w:p>
     <w:p>
       <w:pPr>
-        <w:pStyle w:val="TM3"/>
+        <w:pStyle w:val="TOC3"/>
         <w:tabs>
           <w:tab w:val="left" w:pos="1200"/>
           <w:tab w:val="right" w:leader="dot" w:pos="9060"/>
@@ -2292,7 +2292,7 @@
       <w:hyperlink w:anchor="_Toc2333866" w:history="1">
         <w:r>
           <w:rPr>
-            <w:rStyle w:val="Lienhypertexte"/>
+            <w:rStyle w:val="Hyperlink"/>
             <w:noProof/>
           </w:rPr>
           <w:t>3.4.2</w:t>
@@ -2306,7 +2306,7 @@
         </w:r>
         <w:r>
           <w:rPr>
-            <w:rStyle w:val="Lienhypertexte"/>
+            <w:rStyle w:val="Hyperlink"/>
             <w:noProof/>
           </w:rPr>
           <w:t>Point 2</w:t>
@@ -2363,7 +2363,7 @@
     </w:p>
     <w:p>
       <w:pPr>
-        <w:pStyle w:val="TM3"/>
+        <w:pStyle w:val="TOC3"/>
         <w:tabs>
           <w:tab w:val="left" w:pos="1200"/>
           <w:tab w:val="right" w:leader="dot" w:pos="9060"/>
@@ -2376,7 +2376,7 @@
       <w:hyperlink w:anchor="_Toc2333867" w:history="1">
         <w:r>
           <w:rPr>
-            <w:rStyle w:val="Lienhypertexte"/>
+            <w:rStyle w:val="Hyperlink"/>
             <w:noProof/>
           </w:rPr>
           <w:t>3.4.3</w:t>
@@ -2390,7 +2390,7 @@
         </w:r>
         <w:r>
           <w:rPr>
-            <w:rStyle w:val="Lienhypertexte"/>
+            <w:rStyle w:val="Hyperlink"/>
             <w:noProof/>
           </w:rPr>
           <w:t>Point …</w:t>
@@ -2447,7 +2447,7 @@
     </w:p>
     <w:p>
       <w:pPr>
-        <w:pStyle w:val="TM2"/>
+        <w:pStyle w:val="TOC2"/>
         <w:tabs>
           <w:tab w:val="left" w:pos="800"/>
           <w:tab w:val="right" w:leader="dot" w:pos="9060"/>
@@ -2460,7 +2460,7 @@
       <w:hyperlink w:anchor="_Toc2333868" w:history="1">
         <w:r>
           <w:rPr>
-            <w:rStyle w:val="Lienhypertexte"/>
+            <w:rStyle w:val="Hyperlink"/>
             <w:iCs/>
             <w:noProof/>
           </w:rPr>
@@ -2475,7 +2475,7 @@
         </w:r>
         <w:r>
           <w:rPr>
-            <w:rStyle w:val="Lienhypertexte"/>
+            <w:rStyle w:val="Hyperlink"/>
             <w:iCs/>
             <w:noProof/>
           </w:rPr>
@@ -2533,7 +2533,7 @@
     </w:p>
     <w:p>
       <w:pPr>
-        <w:pStyle w:val="TM1"/>
+        <w:pStyle w:val="TOC1"/>
         <w:rPr>
           <w:szCs w:val="24"/>
         </w:rPr>
@@ -2541,7 +2541,7 @@
       <w:hyperlink w:anchor="_Toc2333869" w:history="1">
         <w:r>
           <w:rPr>
-            <w:rStyle w:val="Lienhypertexte"/>
+            <w:rStyle w:val="Hyperlink"/>
           </w:rPr>
           <w:t>4</w:t>
         </w:r>
@@ -2553,7 +2553,7 @@
         </w:r>
         <w:r>
           <w:rPr>
-            <w:rStyle w:val="Lienhypertexte"/>
+            <w:rStyle w:val="Hyperlink"/>
           </w:rPr>
           <w:t>Tests</w:t>
         </w:r>
@@ -2602,7 +2602,7 @@
     </w:p>
     <w:p>
       <w:pPr>
-        <w:pStyle w:val="TM2"/>
+        <w:pStyle w:val="TOC2"/>
         <w:tabs>
           <w:tab w:val="left" w:pos="800"/>
           <w:tab w:val="right" w:leader="dot" w:pos="9060"/>
@@ -2615,7 +2615,7 @@
       <w:hyperlink w:anchor="_Toc2333870" w:history="1">
         <w:r>
           <w:rPr>
-            <w:rStyle w:val="Lienhypertexte"/>
+            <w:rStyle w:val="Hyperlink"/>
             <w:iCs/>
             <w:noProof/>
           </w:rPr>
@@ -2630,7 +2630,7 @@
         </w:r>
         <w:r>
           <w:rPr>
-            <w:rStyle w:val="Lienhypertexte"/>
+            <w:rStyle w:val="Hyperlink"/>
             <w:iCs/>
             <w:noProof/>
           </w:rPr>
@@ -2688,7 +2688,7 @@
     </w:p>
     <w:p>
       <w:pPr>
-        <w:pStyle w:val="TM2"/>
+        <w:pStyle w:val="TOC2"/>
         <w:tabs>
           <w:tab w:val="left" w:pos="800"/>
           <w:tab w:val="right" w:leader="dot" w:pos="9060"/>
@@ -2701,7 +2701,7 @@
       <w:hyperlink w:anchor="_Toc2333871" w:history="1">
         <w:r>
           <w:rPr>
-            <w:rStyle w:val="Lienhypertexte"/>
+            <w:rStyle w:val="Hyperlink"/>
             <w:iCs/>
             <w:noProof/>
           </w:rPr>
@@ -2716,7 +2716,7 @@
         </w:r>
         <w:r>
           <w:rPr>
-            <w:rStyle w:val="Lienhypertexte"/>
+            <w:rStyle w:val="Hyperlink"/>
             <w:iCs/>
             <w:noProof/>
           </w:rPr>
@@ -2774,7 +2774,7 @@
     </w:p>
     <w:p>
       <w:pPr>
-        <w:pStyle w:val="TM1"/>
+        <w:pStyle w:val="TOC1"/>
         <w:rPr>
           <w:szCs w:val="24"/>
         </w:rPr>
@@ -2782,7 +2782,7 @@
       <w:hyperlink w:anchor="_Toc2333872" w:history="1">
         <w:r>
           <w:rPr>
-            <w:rStyle w:val="Lienhypertexte"/>
+            <w:rStyle w:val="Hyperlink"/>
           </w:rPr>
           <w:t>5</w:t>
         </w:r>
@@ -2794,7 +2794,7 @@
         </w:r>
         <w:r>
           <w:rPr>
-            <w:rStyle w:val="Lienhypertexte"/>
+            <w:rStyle w:val="Hyperlink"/>
           </w:rPr>
           <w:t>Conclusions</w:t>
         </w:r>
@@ -2843,7 +2843,7 @@
     </w:p>
     <w:p>
       <w:pPr>
-        <w:pStyle w:val="TM1"/>
+        <w:pStyle w:val="TOC1"/>
         <w:rPr>
           <w:szCs w:val="24"/>
         </w:rPr>
@@ -2851,7 +2851,7 @@
       <w:hyperlink w:anchor="_Toc2333873" w:history="1">
         <w:r>
           <w:rPr>
-            <w:rStyle w:val="Lienhypertexte"/>
+            <w:rStyle w:val="Hyperlink"/>
           </w:rPr>
           <w:t>6</w:t>
         </w:r>
@@ -2863,7 +2863,7 @@
         </w:r>
         <w:r>
           <w:rPr>
-            <w:rStyle w:val="Lienhypertexte"/>
+            <w:rStyle w:val="Hyperlink"/>
           </w:rPr>
           <w:t>Annexes</w:t>
         </w:r>
@@ -2912,7 +2912,7 @@
     </w:p>
     <w:p>
       <w:pPr>
-        <w:pStyle w:val="TM2"/>
+        <w:pStyle w:val="TOC2"/>
         <w:tabs>
           <w:tab w:val="left" w:pos="800"/>
           <w:tab w:val="right" w:leader="dot" w:pos="9060"/>
@@ -2925,7 +2925,7 @@
       <w:hyperlink w:anchor="_Toc2333874" w:history="1">
         <w:r>
           <w:rPr>
-            <w:rStyle w:val="Lienhypertexte"/>
+            <w:rStyle w:val="Hyperlink"/>
             <w:iCs/>
             <w:noProof/>
           </w:rPr>
@@ -2940,7 +2940,7 @@
         </w:r>
         <w:r>
           <w:rPr>
-            <w:rStyle w:val="Lienhypertexte"/>
+            <w:rStyle w:val="Hyperlink"/>
             <w:iCs/>
             <w:noProof/>
           </w:rPr>
@@ -2998,7 +2998,7 @@
     </w:p>
     <w:p>
       <w:pPr>
-        <w:pStyle w:val="TM2"/>
+        <w:pStyle w:val="TOC2"/>
         <w:tabs>
           <w:tab w:val="left" w:pos="800"/>
           <w:tab w:val="right" w:leader="dot" w:pos="9060"/>
@@ -3011,7 +3011,7 @@
       <w:hyperlink w:anchor="_Toc2333875" w:history="1">
         <w:r>
           <w:rPr>
-            <w:rStyle w:val="Lienhypertexte"/>
+            <w:rStyle w:val="Hyperlink"/>
             <w:iCs/>
             <w:noProof/>
           </w:rPr>
@@ -3026,7 +3026,7 @@
         </w:r>
         <w:r>
           <w:rPr>
-            <w:rStyle w:val="Lienhypertexte"/>
+            <w:rStyle w:val="Hyperlink"/>
             <w:iCs/>
             <w:noProof/>
           </w:rPr>
@@ -3103,7 +3103,7 @@
     </w:p>
     <w:p>
       <w:pPr>
-        <w:pStyle w:val="Titre1"/>
+        <w:pStyle w:val="Heading1"/>
       </w:pPr>
       <w:bookmarkStart w:id="0" w:name="_Toc2333847"/>
       <w:r>
@@ -3114,7 +3114,7 @@
     </w:p>
     <w:p>
       <w:pPr>
-        <w:pStyle w:val="Titre2"/>
+        <w:pStyle w:val="Heading2"/>
         <w:rPr>
           <w:i/>
           <w:iCs/>
@@ -3217,7 +3217,7 @@
     </w:p>
     <w:p>
       <w:pPr>
-        <w:pStyle w:val="Titre2"/>
+        <w:pStyle w:val="Heading2"/>
         <w:rPr>
           <w:i/>
           <w:iCs/>
@@ -3254,7 +3254,7 @@
       <w:hyperlink r:id="rId10" w:history="1">
         <w:r>
           <w:rPr>
-            <w:rStyle w:val="Lienhypertexte"/>
+            <w:rStyle w:val="Hyperlink"/>
           </w:rPr>
           <w:t>luca.coduri@cpnv.ch</w:t>
         </w:r>
@@ -3270,7 +3270,7 @@
       <w:hyperlink r:id="rId11" w:history="1">
         <w:r>
           <w:rPr>
-            <w:rStyle w:val="Lienhypertexte"/>
+            <w:rStyle w:val="Hyperlink"/>
           </w:rPr>
           <w:t>bastian.chollet@cpnv.ch</w:t>
         </w:r>
@@ -3337,7 +3337,7 @@
       <w:hyperlink r:id="rId12" w:history="1">
         <w:r>
           <w:rPr>
-            <w:rStyle w:val="Lienhypertexte"/>
+            <w:rStyle w:val="Hyperlink"/>
             <w:lang w:val="fr-CH"/>
           </w:rPr>
           <w:t>Frederique.ANDOLFATTO@cpnv.ch</w:t>
@@ -3365,7 +3365,7 @@
       <w:hyperlink r:id="rId13" w:history="1">
         <w:r>
           <w:rPr>
-            <w:rStyle w:val="Lienhypertexte"/>
+            <w:rStyle w:val="Hyperlink"/>
             <w:lang w:val="fr-CH"/>
           </w:rPr>
           <w:t>loic.viret@cpnv.ch</w:t>
@@ -3674,7 +3674,7 @@
     </w:p>
     <w:p>
       <w:pPr>
-        <w:pStyle w:val="Titre2"/>
+        <w:pStyle w:val="Heading2"/>
         <w:rPr>
           <w:i/>
           <w:iCs/>
@@ -3691,7 +3691,7 @@
     </w:p>
     <w:p>
       <w:pPr>
-        <w:pStyle w:val="Paragraphedeliste"/>
+        <w:pStyle w:val="ListParagraph"/>
         <w:numPr>
           <w:ilvl w:val="0"/>
           <w:numId w:val="30"/>
@@ -3709,7 +3709,7 @@
     </w:p>
     <w:p>
       <w:pPr>
-        <w:pStyle w:val="Paragraphedeliste"/>
+        <w:pStyle w:val="ListParagraph"/>
         <w:numPr>
           <w:ilvl w:val="0"/>
           <w:numId w:val="30"/>
@@ -3724,7 +3724,7 @@
     </w:p>
     <w:p>
       <w:pPr>
-        <w:pStyle w:val="Paragraphedeliste"/>
+        <w:pStyle w:val="ListParagraph"/>
         <w:numPr>
           <w:ilvl w:val="0"/>
           <w:numId w:val="30"/>
@@ -3739,7 +3739,7 @@
     </w:p>
     <w:p>
       <w:pPr>
-        <w:pStyle w:val="Paragraphedeliste"/>
+        <w:pStyle w:val="ListParagraph"/>
         <w:numPr>
           <w:ilvl w:val="0"/>
           <w:numId w:val="30"/>
@@ -3757,7 +3757,7 @@
     </w:p>
     <w:p>
       <w:pPr>
-        <w:pStyle w:val="Paragraphedeliste"/>
+        <w:pStyle w:val="ListParagraph"/>
         <w:numPr>
           <w:ilvl w:val="0"/>
           <w:numId w:val="30"/>
@@ -3781,7 +3781,7 @@
     </w:p>
     <w:p>
       <w:pPr>
-        <w:pStyle w:val="Paragraphedeliste"/>
+        <w:pStyle w:val="ListParagraph"/>
         <w:numPr>
           <w:ilvl w:val="0"/>
           <w:numId w:val="30"/>
@@ -3793,7 +3793,7 @@
     </w:p>
     <w:p>
       <w:pPr>
-        <w:pStyle w:val="Titre2"/>
+        <w:pStyle w:val="Heading2"/>
         <w:rPr>
           <w:i/>
           <w:iCs/>
@@ -3873,7 +3873,7 @@
     </w:p>
     <w:p>
       <w:pPr>
-        <w:pStyle w:val="Titre1"/>
+        <w:pStyle w:val="Heading1"/>
       </w:pPr>
       <w:r>
         <w:lastRenderedPageBreak/>
@@ -3883,7 +3883,7 @@
     </w:p>
     <w:p>
       <w:pPr>
-        <w:pStyle w:val="Titre4"/>
+        <w:pStyle w:val="Heading4"/>
         <w:rPr>
           <w:noProof/>
         </w:rPr>
@@ -3961,7 +3961,7 @@
     </w:p>
     <w:p>
       <w:pPr>
-        <w:pStyle w:val="Titre4"/>
+        <w:pStyle w:val="Heading4"/>
         <w:rPr>
           <w:noProof/>
         </w:rPr>
@@ -4042,7 +4042,7 @@
     </w:p>
     <w:p>
       <w:pPr>
-        <w:pStyle w:val="Titre4"/>
+        <w:pStyle w:val="Heading4"/>
       </w:pPr>
       <w:r>
         <w:lastRenderedPageBreak/>
@@ -4107,7 +4107,7 @@
     </w:p>
     <w:p>
       <w:pPr>
-        <w:pStyle w:val="Titre4"/>
+        <w:pStyle w:val="Heading4"/>
       </w:pPr>
       <w:r>
         <w:t>Page de vote :</w:t>
@@ -4193,7 +4193,7 @@
     </w:p>
     <w:p>
       <w:pPr>
-        <w:pStyle w:val="Titre4"/>
+        <w:pStyle w:val="Heading4"/>
       </w:pPr>
       <w:r>
         <w:lastRenderedPageBreak/>
@@ -4264,7 +4264,7 @@
     </w:p>
     <w:p>
       <w:pPr>
-        <w:pStyle w:val="Titre4"/>
+        <w:pStyle w:val="Heading4"/>
       </w:pPr>
       <w:r>
         <w:t>Création d’un sondage :</w:t>
@@ -4347,7 +4347,7 @@
     </w:p>
     <w:p>
       <w:pPr>
-        <w:pStyle w:val="Titre4"/>
+        <w:pStyle w:val="Heading4"/>
       </w:pPr>
       <w:r>
         <w:lastRenderedPageBreak/>
@@ -4418,7 +4418,7 @@
     </w:p>
     <w:p>
       <w:pPr>
-        <w:pStyle w:val="Titre4"/>
+        <w:pStyle w:val="Heading4"/>
       </w:pPr>
       <w:r>
         <w:t>Résultat d’une recherche :</w:t>
@@ -4501,7 +4501,7 @@
     </w:p>
     <w:p>
       <w:pPr>
-        <w:pStyle w:val="Titre4"/>
+        <w:pStyle w:val="Heading4"/>
       </w:pPr>
       <w:r>
         <w:lastRenderedPageBreak/>
@@ -4582,7 +4582,7 @@
     </w:p>
     <w:p>
       <w:pPr>
-        <w:pStyle w:val="Titre2"/>
+        <w:pStyle w:val="Heading2"/>
         <w:rPr>
           <w:iCs/>
         </w:rPr>
@@ -4619,7 +4619,7 @@
             <v:path o:extrusionok="f" gradientshapeok="t" o:connecttype="rect"/>
             <o:lock v:ext="edit" aspectratio="t"/>
           </v:shapetype>
-          <v:shape id="_x0000_i1025" type="#_x0000_t75" style="width:453.5pt;height:280.05pt">
+          <v:shape id="_x0000_i1025" type="#_x0000_t75" style="width:453pt;height:280.5pt">
             <v:imagedata r:id="rId24" o:title="Uses_Cases_Scenarios"/>
           </v:shape>
         </w:pict>
@@ -4627,7 +4627,7 @@
     </w:p>
     <w:p>
       <w:pPr>
-        <w:pStyle w:val="Titre3"/>
+        <w:pStyle w:val="Heading3"/>
       </w:pPr>
       <w:r>
         <w:t>En tant qu’utilisateur </w:t>
@@ -4643,7 +4643,7 @@
     </w:p>
     <w:p>
       <w:pPr>
-        <w:pStyle w:val="Titre4"/>
+        <w:pStyle w:val="Heading4"/>
       </w:pPr>
       <w:bookmarkStart w:id="9" w:name="_Toc2333854"/>
       <w:bookmarkStart w:id="10" w:name="_Toc71691012"/>
@@ -5280,7 +5280,7 @@
     <w:p/>
     <w:p>
       <w:pPr>
-        <w:pStyle w:val="Titre4"/>
+        <w:pStyle w:val="Heading4"/>
       </w:pPr>
       <w:r>
         <w:t xml:space="preserve">Se </w:t>
@@ -5439,7 +5439,7 @@
     </w:tbl>
     <w:p>
       <w:pPr>
-        <w:pStyle w:val="Titre3"/>
+        <w:pStyle w:val="Heading3"/>
       </w:pPr>
     </w:p>
     <w:p>
@@ -5457,7 +5457,7 @@
     </w:p>
     <w:p>
       <w:pPr>
-        <w:pStyle w:val="Titre3"/>
+        <w:pStyle w:val="Heading3"/>
       </w:pPr>
       <w:r>
         <w:lastRenderedPageBreak/>
@@ -5471,7 +5471,7 @@
     </w:p>
     <w:p>
       <w:pPr>
-        <w:pStyle w:val="Titre4"/>
+        <w:pStyle w:val="Heading4"/>
       </w:pPr>
       <w:r>
         <w:t>Gérer les utilisateurs</w:t>
@@ -5627,7 +5627,7 @@
     </w:tbl>
     <w:p>
       <w:pPr>
-        <w:pStyle w:val="Titre3"/>
+        <w:pStyle w:val="Heading3"/>
       </w:pPr>
       <w:r>
         <w:t>En tant qu’</w:t>
@@ -5641,7 +5641,7 @@
     </w:p>
     <w:p>
       <w:pPr>
-        <w:pStyle w:val="Titre4"/>
+        <w:pStyle w:val="Heading4"/>
       </w:pPr>
       <w:r>
         <w:t>Rechercher un jeu</w:t>
@@ -5871,7 +5871,7 @@
     <w:p/>
     <w:p>
       <w:pPr>
-        <w:pStyle w:val="Titre4"/>
+        <w:pStyle w:val="Heading4"/>
       </w:pPr>
       <w:r>
         <w:t>Voter</w:t>
@@ -6040,7 +6040,7 @@
     </w:p>
     <w:p>
       <w:pPr>
-        <w:pStyle w:val="Titre4"/>
+        <w:pStyle w:val="Heading4"/>
       </w:pPr>
       <w:r>
         <w:lastRenderedPageBreak/>
@@ -6272,7 +6272,7 @@
     <w:p/>
     <w:p>
       <w:pPr>
-        <w:pStyle w:val="Titre4"/>
+        <w:pStyle w:val="Heading4"/>
       </w:pPr>
       <w:r>
         <w:t>Se connecter</w:t>
@@ -6499,7 +6499,7 @@
     <w:p/>
     <w:p>
       <w:pPr>
-        <w:pStyle w:val="Titre2"/>
+        <w:pStyle w:val="Heading2"/>
         <w:rPr>
           <w:i/>
           <w:iCs/>
@@ -6522,7 +6522,7 @@
       </w:pPr>
       <w:r>
         <w:pict w14:anchorId="2003B358">
-          <v:shape id="_x0000_i1026" type="#_x0000_t75" style="width:453.05pt;height:491.85pt">
+          <v:shape id="_x0000_i1026" type="#_x0000_t75" style="width:453pt;height:492pt">
             <v:imagedata r:id="rId25" o:title="MCD-BGMANAGER_V1"/>
           </v:shape>
         </w:pict>
@@ -6556,7 +6556,7 @@
     </w:p>
     <w:p>
       <w:pPr>
-        <w:pStyle w:val="Titre2"/>
+        <w:pStyle w:val="Heading2"/>
         <w:rPr>
           <w:i/>
           <w:iCs/>
@@ -6756,7 +6756,7 @@
     <w:p/>
     <w:p>
       <w:pPr>
-        <w:pStyle w:val="Titre2"/>
+        <w:pStyle w:val="Heading2"/>
         <w:rPr>
           <w:i/>
           <w:iCs/>
@@ -6783,7 +6783,7 @@
     </w:p>
     <w:p>
       <w:pPr>
-        <w:pStyle w:val="Titre1"/>
+        <w:pStyle w:val="Heading1"/>
         <w:tabs>
           <w:tab w:val="num" w:pos="360"/>
         </w:tabs>
@@ -6798,7 +6798,7 @@
     </w:p>
     <w:p>
       <w:pPr>
-        <w:pStyle w:val="Titre2"/>
+        <w:pStyle w:val="Heading2"/>
         <w:rPr>
           <w:i/>
           <w:iCs/>
@@ -6877,7 +6877,7 @@
     </w:p>
     <w:p>
       <w:pPr>
-        <w:pStyle w:val="Titre2"/>
+        <w:pStyle w:val="Heading2"/>
         <w:rPr>
           <w:i/>
           <w:iCs/>
@@ -7085,7 +7085,7 @@
         </w:rPr>
         <w:lastRenderedPageBreak/>
         <w:pict w14:anchorId="06FADA1B">
-          <v:shape id="_x0000_i1027" type="#_x0000_t75" style="width:453.05pt;height:221.15pt">
+          <v:shape id="_x0000_i1027" type="#_x0000_t75" style="width:453pt;height:221.25pt">
             <v:imagedata r:id="rId26" o:title="ezgif-2-569165a82386"/>
           </v:shape>
         </w:pict>
@@ -7168,7 +7168,7 @@
     </w:p>
     <w:p>
       <w:pPr>
-        <w:pStyle w:val="Titre2"/>
+        <w:pStyle w:val="Heading2"/>
         <w:rPr>
           <w:i/>
           <w:iCs/>
@@ -7261,7 +7261,7 @@
     </w:p>
     <w:p>
       <w:pPr>
-        <w:pStyle w:val="Titre2"/>
+        <w:pStyle w:val="Heading2"/>
         <w:rPr>
           <w:iCs/>
         </w:rPr>
@@ -7277,7 +7277,7 @@
     </w:p>
     <w:p>
       <w:pPr>
-        <w:pStyle w:val="Titre3"/>
+        <w:pStyle w:val="Heading3"/>
       </w:pPr>
       <w:r>
         <w:t>Diagramme de navigation des pages :</w:t>
@@ -7528,7 +7528,7 @@
     </w:p>
     <w:p>
       <w:pPr>
-        <w:pStyle w:val="Titre3"/>
+        <w:pStyle w:val="Heading3"/>
       </w:pPr>
       <w:bookmarkStart w:id="24" w:name="_Toc2333865"/>
       <w:r>
@@ -7538,7 +7538,7 @@
     </w:p>
     <w:p>
       <w:pPr>
-        <w:pStyle w:val="Titre3"/>
+        <w:pStyle w:val="Heading3"/>
       </w:pPr>
       <w:bookmarkStart w:id="25" w:name="_Toc2333866"/>
       <w:r>
@@ -7548,7 +7548,7 @@
     </w:p>
     <w:p>
       <w:pPr>
-        <w:pStyle w:val="Titre3"/>
+        <w:pStyle w:val="Heading3"/>
       </w:pPr>
       <w:bookmarkStart w:id="26" w:name="_Toc2333867"/>
       <w:r>
@@ -7611,7 +7611,7 @@
     </w:p>
     <w:p>
       <w:pPr>
-        <w:pStyle w:val="Titre2"/>
+        <w:pStyle w:val="Heading2"/>
         <w:rPr>
           <w:i/>
           <w:iCs/>
@@ -7636,7 +7636,7 @@
     </w:p>
     <w:p>
       <w:pPr>
-        <w:pStyle w:val="Titre1"/>
+        <w:pStyle w:val="Heading1"/>
       </w:pPr>
       <w:bookmarkStart w:id="28" w:name="_Toc2333869"/>
       <w:bookmarkStart w:id="29" w:name="_Toc25553321"/>
@@ -7648,7 +7648,7 @@
     </w:p>
     <w:p>
       <w:pPr>
-        <w:pStyle w:val="Titre2"/>
+        <w:pStyle w:val="Heading2"/>
         <w:rPr>
           <w:i/>
           <w:iCs/>
@@ -7687,7 +7687,7 @@
     </w:p>
     <w:p>
       <w:pPr>
-        <w:pStyle w:val="Titre2"/>
+        <w:pStyle w:val="Heading2"/>
         <w:rPr>
           <w:i/>
           <w:iCs/>
@@ -7772,7 +7772,7 @@
     </w:p>
     <w:p>
       <w:pPr>
-        <w:pStyle w:val="Titre1"/>
+        <w:pStyle w:val="Heading1"/>
         <w:tabs>
           <w:tab w:val="num" w:pos="360"/>
         </w:tabs>
@@ -7863,7 +7863,7 @@
     </w:p>
     <w:p>
       <w:pPr>
-        <w:pStyle w:val="Titre1"/>
+        <w:pStyle w:val="Heading1"/>
         <w:tabs>
           <w:tab w:val="num" w:pos="360"/>
         </w:tabs>
@@ -7881,7 +7881,7 @@
     </w:p>
     <w:p>
       <w:pPr>
-        <w:pStyle w:val="Titre2"/>
+        <w:pStyle w:val="Heading2"/>
         <w:rPr>
           <w:i/>
           <w:iCs/>
@@ -7902,7 +7902,7 @@
       <w:hyperlink r:id="rId29" w:history="1">
         <w:r>
           <w:rPr>
-            <w:rStyle w:val="Lienhypertexte"/>
+            <w:rStyle w:val="Hyperlink"/>
           </w:rPr>
           <w:t>Comment livrer en production notre application Angular ? - Dev to be curious</w:t>
         </w:r>
@@ -7915,7 +7915,7 @@
       <w:hyperlink r:id="rId30" w:history="1">
         <w:r>
           <w:rPr>
-            <w:rStyle w:val="Lienhypertexte"/>
+            <w:rStyle w:val="Hyperlink"/>
           </w:rPr>
           <w:t>https://boardgamegeek.com/wiki/page/BGG_XML_API2</w:t>
         </w:r>
@@ -7934,7 +7934,7 @@
       <w:hyperlink r:id="rId31" w:history="1">
         <w:r>
           <w:rPr>
-            <w:rStyle w:val="Lienhypertexte"/>
+            <w:rStyle w:val="Hyperlink"/>
             <w:lang w:val="en-US"/>
           </w:rPr>
           <w:t>The ultimate guide to flat design » We Love Brisbane – Website Design</w:t>
@@ -7951,7 +7951,7 @@
       <w:hyperlink r:id="rId32" w:history="1">
         <w:r>
           <w:rPr>
-            <w:rStyle w:val="Lienhypertexte"/>
+            <w:rStyle w:val="Hyperlink"/>
             <w:lang w:val="en-US"/>
           </w:rPr>
           <w:t>History | Vecteurs et Photos gratuites</w:t>
@@ -7968,7 +7968,7 @@
       <w:hyperlink r:id="rId33" w:history="1">
         <w:r>
           <w:rPr>
-            <w:rStyle w:val="Lienhypertexte"/>
+            <w:rStyle w:val="Hyperlink"/>
             <w:lang w:val="en-US"/>
           </w:rPr>
           <w:t>27+ Board Game Pictures | Download Free Images on Unsplash</w:t>
@@ -7979,14 +7979,14 @@
       <w:pPr>
         <w:pStyle w:val="Help"/>
         <w:rPr>
-          <w:rStyle w:val="Lienhypertexte"/>
+          <w:rStyle w:val="Hyperlink"/>
           <w:lang w:val="en-US"/>
         </w:rPr>
       </w:pPr>
       <w:hyperlink r:id="rId34" w:history="1">
         <w:r>
           <w:rPr>
-            <w:rStyle w:val="Lienhypertexte"/>
+            <w:rStyle w:val="Hyperlink"/>
             <w:lang w:val="en-US"/>
           </w:rPr>
           <w:t>mhevery/jasmine-node: Integration of Jasmine Spec framework with Node.js</w:t>
@@ -8003,7 +8003,7 @@
       <w:hyperlink r:id="rId35" w:history="1">
         <w:r>
           <w:rPr>
-            <w:rStyle w:val="Lienhypertexte"/>
+            <w:rStyle w:val="Hyperlink"/>
             <w:lang w:val="en-US"/>
           </w:rPr>
           <w:t>https://www.restapitutorial.com/httpstatuscodes.html</w:t>
@@ -8020,7 +8020,7 @@
     </w:p>
     <w:p>
       <w:pPr>
-        <w:pStyle w:val="Titre2"/>
+        <w:pStyle w:val="Heading2"/>
         <w:rPr>
           <w:i/>
           <w:iCs/>
@@ -9755,7 +9755,10 @@
           </w:tcPr>
           <w:p>
             <w:r>
-              <w:t>2h</w:t>
+              <w:t>3</w:t>
+            </w:r>
+            <w:r>
+              <w:t>h</w:t>
             </w:r>
           </w:p>
         </w:tc>
@@ -9780,6 +9783,15 @@
                 <w:szCs w:val="22"/>
               </w:rPr>
               <w:t>Intégration de jwt + route get et post survey</w:t>
+            </w:r>
+            <w:r>
+              <w:rPr>
+                <w:rFonts w:ascii="Calibri" w:hAnsi="Calibri" w:cs="Calibri"/>
+                <w:color w:val="000000"/>
+                <w:sz w:val="22"/>
+                <w:szCs w:val="22"/>
+              </w:rPr>
+              <w:t xml:space="preserve"> + check de permission</w:t>
             </w:r>
             <w:bookmarkStart w:id="46" w:name="_GoBack"/>
             <w:bookmarkEnd w:id="46"/>
@@ -9997,7 +10009,7 @@
 </file>
 
 <file path=word/endnotes.xml><?xml version="1.0" encoding="utf-8"?>
-<w:endnotes xmlns:wpc="http://schemas.microsoft.com/office/word/2010/wordprocessingCanvas" xmlns:cx="http://schemas.microsoft.com/office/drawing/2014/chartex" xmlns:cx1="http://schemas.microsoft.com/office/drawing/2015/9/8/chartex" xmlns:mc="http://schemas.openxmlformats.org/markup-compatibility/2006" xmlns:o="urn:schemas-microsoft-com:office:office" xmlns:r="http://schemas.openxmlformats.org/officeDocument/2006/relationships" xmlns:m="http://schemas.openxmlformats.org/officeDocument/2006/math" xmlns:v="urn:schemas-microsoft-com:vml" xmlns:wp14="http://schemas.microsoft.com/office/word/2010/wordprocessingDrawing" xmlns:wp="http://schemas.openxmlformats.org/drawingml/2006/wordprocessingDrawing" xmlns:w10="urn:schemas-microsoft-com:office:word" xmlns:w="http://schemas.openxmlformats.org/wordprocessingml/2006/main" xmlns:w14="http://schemas.microsoft.com/office/word/2010/wordml" xmlns:w15="http://schemas.microsoft.com/office/word/2012/wordml" xmlns:w16se="http://schemas.microsoft.com/office/word/2015/wordml/symex" xmlns:wpg="http://schemas.microsoft.com/office/word/2010/wordprocessingGroup" xmlns:wpi="http://schemas.microsoft.com/office/word/2010/wordprocessingInk" xmlns:wne="http://schemas.microsoft.com/office/word/2006/wordml" xmlns:wps="http://schemas.microsoft.com/office/word/2010/wordprocessingShape" mc:Ignorable="w14 w15 w16se wp14">
+<w:endnotes xmlns:wpc="http://schemas.microsoft.com/office/word/2010/wordprocessingCanvas" xmlns:cx="http://schemas.microsoft.com/office/drawing/2014/chartex" xmlns:cx1="http://schemas.microsoft.com/office/drawing/2015/9/8/chartex" xmlns:cx2="http://schemas.microsoft.com/office/drawing/2015/10/21/chartex" xmlns:cx3="http://schemas.microsoft.com/office/drawing/2016/5/9/chartex" xmlns:cx4="http://schemas.microsoft.com/office/drawing/2016/5/10/chartex" xmlns:cx5="http://schemas.microsoft.com/office/drawing/2016/5/11/chartex" xmlns:cx6="http://schemas.microsoft.com/office/drawing/2016/5/12/chartex" xmlns:cx7="http://schemas.microsoft.com/office/drawing/2016/5/13/chartex" xmlns:cx8="http://schemas.microsoft.com/office/drawing/2016/5/14/chartex" xmlns:mc="http://schemas.openxmlformats.org/markup-compatibility/2006" xmlns:aink="http://schemas.microsoft.com/office/drawing/2016/ink" xmlns:am3d="http://schemas.microsoft.com/office/drawing/2017/model3d" xmlns:o="urn:schemas-microsoft-com:office:office" xmlns:r="http://schemas.openxmlformats.org/officeDocument/2006/relationships" xmlns:m="http://schemas.openxmlformats.org/officeDocument/2006/math" xmlns:v="urn:schemas-microsoft-com:vml" xmlns:wp14="http://schemas.microsoft.com/office/word/2010/wordprocessingDrawing" xmlns:wp="http://schemas.openxmlformats.org/drawingml/2006/wordprocessingDrawing" xmlns:w10="urn:schemas-microsoft-com:office:word" xmlns:w="http://schemas.openxmlformats.org/wordprocessingml/2006/main" xmlns:w14="http://schemas.microsoft.com/office/word/2010/wordml" xmlns:w15="http://schemas.microsoft.com/office/word/2012/wordml" xmlns:w16cid="http://schemas.microsoft.com/office/word/2016/wordml/cid" xmlns:w16se="http://schemas.microsoft.com/office/word/2015/wordml/symex" xmlns:wpg="http://schemas.microsoft.com/office/word/2010/wordprocessingGroup" xmlns:wpi="http://schemas.microsoft.com/office/word/2010/wordprocessingInk" xmlns:wne="http://schemas.microsoft.com/office/word/2006/wordml" xmlns:wps="http://schemas.microsoft.com/office/word/2010/wordprocessingShape" mc:Ignorable="w14 w15 w16se w16cid wp14">
   <w:endnote w:type="separator" w:id="-1">
     <w:p>
       <w:r>
@@ -10016,10 +10028,10 @@
 </file>
 
 <file path=word/footer1.xml><?xml version="1.0" encoding="utf-8"?>
-<w:ftr xmlns:wpc="http://schemas.microsoft.com/office/word/2010/wordprocessingCanvas" xmlns:cx="http://schemas.microsoft.com/office/drawing/2014/chartex" xmlns:cx1="http://schemas.microsoft.com/office/drawing/2015/9/8/chartex" xmlns:mc="http://schemas.openxmlformats.org/markup-compatibility/2006" xmlns:o="urn:schemas-microsoft-com:office:office" xmlns:r="http://schemas.openxmlformats.org/officeDocument/2006/relationships" xmlns:m="http://schemas.openxmlformats.org/officeDocument/2006/math" xmlns:v="urn:schemas-microsoft-com:vml" xmlns:wp14="http://schemas.microsoft.com/office/word/2010/wordprocessingDrawing" xmlns:wp="http://schemas.openxmlformats.org/drawingml/2006/wordprocessingDrawing" xmlns:w10="urn:schemas-microsoft-com:office:word" xmlns:w="http://schemas.openxmlformats.org/wordprocessingml/2006/main" xmlns:w14="http://schemas.microsoft.com/office/word/2010/wordml" xmlns:w15="http://schemas.microsoft.com/office/word/2012/wordml" xmlns:w16se="http://schemas.microsoft.com/office/word/2015/wordml/symex" xmlns:wpg="http://schemas.microsoft.com/office/word/2010/wordprocessingGroup" xmlns:wpi="http://schemas.microsoft.com/office/word/2010/wordprocessingInk" xmlns:wne="http://schemas.microsoft.com/office/word/2006/wordml" xmlns:wps="http://schemas.microsoft.com/office/word/2010/wordprocessingShape" mc:Ignorable="w14 w15 w16se wp14">
+<w:ftr xmlns:wpc="http://schemas.microsoft.com/office/word/2010/wordprocessingCanvas" xmlns:cx="http://schemas.microsoft.com/office/drawing/2014/chartex" xmlns:cx1="http://schemas.microsoft.com/office/drawing/2015/9/8/chartex" xmlns:cx2="http://schemas.microsoft.com/office/drawing/2015/10/21/chartex" xmlns:cx3="http://schemas.microsoft.com/office/drawing/2016/5/9/chartex" xmlns:cx4="http://schemas.microsoft.com/office/drawing/2016/5/10/chartex" xmlns:cx5="http://schemas.microsoft.com/office/drawing/2016/5/11/chartex" xmlns:cx6="http://schemas.microsoft.com/office/drawing/2016/5/12/chartex" xmlns:cx7="http://schemas.microsoft.com/office/drawing/2016/5/13/chartex" xmlns:cx8="http://schemas.microsoft.com/office/drawing/2016/5/14/chartex" xmlns:mc="http://schemas.openxmlformats.org/markup-compatibility/2006" xmlns:aink="http://schemas.microsoft.com/office/drawing/2016/ink" xmlns:am3d="http://schemas.microsoft.com/office/drawing/2017/model3d" xmlns:o="urn:schemas-microsoft-com:office:office" xmlns:r="http://schemas.openxmlformats.org/officeDocument/2006/relationships" xmlns:m="http://schemas.openxmlformats.org/officeDocument/2006/math" xmlns:v="urn:schemas-microsoft-com:vml" xmlns:wp14="http://schemas.microsoft.com/office/word/2010/wordprocessingDrawing" xmlns:wp="http://schemas.openxmlformats.org/drawingml/2006/wordprocessingDrawing" xmlns:w10="urn:schemas-microsoft-com:office:word" xmlns:w="http://schemas.openxmlformats.org/wordprocessingml/2006/main" xmlns:w14="http://schemas.microsoft.com/office/word/2010/wordml" xmlns:w15="http://schemas.microsoft.com/office/word/2012/wordml" xmlns:w16cid="http://schemas.microsoft.com/office/word/2016/wordml/cid" xmlns:w16se="http://schemas.microsoft.com/office/word/2015/wordml/symex" xmlns:wpg="http://schemas.microsoft.com/office/word/2010/wordprocessingGroup" xmlns:wpi="http://schemas.microsoft.com/office/word/2010/wordprocessingInk" xmlns:wne="http://schemas.microsoft.com/office/word/2006/wordml" xmlns:wps="http://schemas.microsoft.com/office/word/2010/wordprocessingShape" mc:Ignorable="w14 w15 w16se w16cid wp14">
   <w:p>
     <w:pPr>
-      <w:pStyle w:val="Pieddepage"/>
+      <w:pStyle w:val="Footer"/>
       <w:pBdr>
         <w:top w:val="single" w:sz="4" w:space="1" w:color="auto"/>
       </w:pBdr>
@@ -10038,62 +10050,49 @@
     </w:r>
     <w:r>
       <w:rPr>
-        <w:rStyle w:val="Numrodepage"/>
+        <w:rStyle w:val="PageNumber"/>
       </w:rPr>
       <w:fldChar w:fldCharType="begin"/>
     </w:r>
     <w:r>
       <w:rPr>
-        <w:rStyle w:val="Numrodepage"/>
+        <w:rStyle w:val="PageNumber"/>
       </w:rPr>
       <w:instrText xml:space="preserve"> PAGE </w:instrText>
     </w:r>
     <w:r>
       <w:rPr>
-        <w:rStyle w:val="Numrodepage"/>
+        <w:rStyle w:val="PageNumber"/>
       </w:rPr>
       <w:fldChar w:fldCharType="separate"/>
     </w:r>
     <w:r>
       <w:rPr>
-        <w:rStyle w:val="Numrodepage"/>
+        <w:rStyle w:val="PageNumber"/>
         <w:noProof/>
       </w:rPr>
       <w:t>21</w:t>
     </w:r>
     <w:r>
       <w:rPr>
-        <w:rStyle w:val="Numrodepage"/>
+        <w:rStyle w:val="PageNumber"/>
       </w:rPr>
       <w:fldChar w:fldCharType="end"/>
     </w:r>
     <w:r>
       <w:tab/>
     </w:r>
+    <w:fldSimple w:instr=" SAVEDATE  \* MERGEFORMAT ">
+      <w:r>
+        <w:rPr>
+          <w:noProof/>
+        </w:rPr>
+        <w:t>02/03/2020 11:54:00</w:t>
+      </w:r>
+    </w:fldSimple>
     <w:r>
-      <w:fldChar w:fldCharType="begin"/>
-    </w:r>
-    <w:r>
-      <w:instrText xml:space="preserve"> SAVEDATE  \* MERGEFORMAT </w:instrText>
-    </w:r>
-    <w:r>
-      <w:fldChar w:fldCharType="separate"/>
-    </w:r>
-    <w:r>
-      <w:rPr>
-        <w:noProof/>
-      </w:rPr>
-      <w:t>29/02/2020 15:11:00</w:t>
-    </w:r>
-    <w:r>
-      <w:rPr>
-        <w:noProof/>
-      </w:rPr>
-      <w:fldChar w:fldCharType="end"/>
-    </w:r>
-    <w:r>
-      <w:rPr>
-        <w:rStyle w:val="Numrodepage"/>
+      <w:rPr>
+        <w:rStyle w:val="PageNumber"/>
       </w:rPr>
       <w:tab/>
     </w:r>
@@ -10102,7 +10101,7 @@
 </file>
 
 <file path=word/footnotes.xml><?xml version="1.0" encoding="utf-8"?>
-<w:footnotes xmlns:wpc="http://schemas.microsoft.com/office/word/2010/wordprocessingCanvas" xmlns:cx="http://schemas.microsoft.com/office/drawing/2014/chartex" xmlns:cx1="http://schemas.microsoft.com/office/drawing/2015/9/8/chartex" xmlns:mc="http://schemas.openxmlformats.org/markup-compatibility/2006" xmlns:o="urn:schemas-microsoft-com:office:office" xmlns:r="http://schemas.openxmlformats.org/officeDocument/2006/relationships" xmlns:m="http://schemas.openxmlformats.org/officeDocument/2006/math" xmlns:v="urn:schemas-microsoft-com:vml" xmlns:wp14="http://schemas.microsoft.com/office/word/2010/wordprocessingDrawing" xmlns:wp="http://schemas.openxmlformats.org/drawingml/2006/wordprocessingDrawing" xmlns:w10="urn:schemas-microsoft-com:office:word" xmlns:w="http://schemas.openxmlformats.org/wordprocessingml/2006/main" xmlns:w14="http://schemas.microsoft.com/office/word/2010/wordml" xmlns:w15="http://schemas.microsoft.com/office/word/2012/wordml" xmlns:w16se="http://schemas.microsoft.com/office/word/2015/wordml/symex" xmlns:wpg="http://schemas.microsoft.com/office/word/2010/wordprocessingGroup" xmlns:wpi="http://schemas.microsoft.com/office/word/2010/wordprocessingInk" xmlns:wne="http://schemas.microsoft.com/office/word/2006/wordml" xmlns:wps="http://schemas.microsoft.com/office/word/2010/wordprocessingShape" mc:Ignorable="w14 w15 w16se wp14">
+<w:footnotes xmlns:wpc="http://schemas.microsoft.com/office/word/2010/wordprocessingCanvas" xmlns:cx="http://schemas.microsoft.com/office/drawing/2014/chartex" xmlns:cx1="http://schemas.microsoft.com/office/drawing/2015/9/8/chartex" xmlns:cx2="http://schemas.microsoft.com/office/drawing/2015/10/21/chartex" xmlns:cx3="http://schemas.microsoft.com/office/drawing/2016/5/9/chartex" xmlns:cx4="http://schemas.microsoft.com/office/drawing/2016/5/10/chartex" xmlns:cx5="http://schemas.microsoft.com/office/drawing/2016/5/11/chartex" xmlns:cx6="http://schemas.microsoft.com/office/drawing/2016/5/12/chartex" xmlns:cx7="http://schemas.microsoft.com/office/drawing/2016/5/13/chartex" xmlns:cx8="http://schemas.microsoft.com/office/drawing/2016/5/14/chartex" xmlns:mc="http://schemas.openxmlformats.org/markup-compatibility/2006" xmlns:aink="http://schemas.microsoft.com/office/drawing/2016/ink" xmlns:am3d="http://schemas.microsoft.com/office/drawing/2017/model3d" xmlns:o="urn:schemas-microsoft-com:office:office" xmlns:r="http://schemas.openxmlformats.org/officeDocument/2006/relationships" xmlns:m="http://schemas.openxmlformats.org/officeDocument/2006/math" xmlns:v="urn:schemas-microsoft-com:vml" xmlns:wp14="http://schemas.microsoft.com/office/word/2010/wordprocessingDrawing" xmlns:wp="http://schemas.openxmlformats.org/drawingml/2006/wordprocessingDrawing" xmlns:w10="urn:schemas-microsoft-com:office:word" xmlns:w="http://schemas.openxmlformats.org/wordprocessingml/2006/main" xmlns:w14="http://schemas.microsoft.com/office/word/2010/wordml" xmlns:w15="http://schemas.microsoft.com/office/word/2012/wordml" xmlns:w16cid="http://schemas.microsoft.com/office/word/2016/wordml/cid" xmlns:w16se="http://schemas.microsoft.com/office/word/2015/wordml/symex" xmlns:wpg="http://schemas.microsoft.com/office/word/2010/wordprocessingGroup" xmlns:wpi="http://schemas.microsoft.com/office/word/2010/wordprocessingInk" xmlns:wne="http://schemas.microsoft.com/office/word/2006/wordml" xmlns:wps="http://schemas.microsoft.com/office/word/2010/wordprocessingShape" mc:Ignorable="w14 w15 w16se w16cid wp14">
   <w:footnote w:type="separator" w:id="-1">
     <w:p>
       <w:r>
@@ -10121,10 +10120,10 @@
 </file>
 
 <file path=word/header1.xml><?xml version="1.0" encoding="utf-8"?>
-<w:hdr xmlns:wpc="http://schemas.microsoft.com/office/word/2010/wordprocessingCanvas" xmlns:cx="http://schemas.microsoft.com/office/drawing/2014/chartex" xmlns:cx1="http://schemas.microsoft.com/office/drawing/2015/9/8/chartex" xmlns:mc="http://schemas.openxmlformats.org/markup-compatibility/2006" xmlns:o="urn:schemas-microsoft-com:office:office" xmlns:r="http://schemas.openxmlformats.org/officeDocument/2006/relationships" xmlns:m="http://schemas.openxmlformats.org/officeDocument/2006/math" xmlns:v="urn:schemas-microsoft-com:vml" xmlns:wp14="http://schemas.microsoft.com/office/word/2010/wordprocessingDrawing" xmlns:wp="http://schemas.openxmlformats.org/drawingml/2006/wordprocessingDrawing" xmlns:w10="urn:schemas-microsoft-com:office:word" xmlns:w="http://schemas.openxmlformats.org/wordprocessingml/2006/main" xmlns:w14="http://schemas.microsoft.com/office/word/2010/wordml" xmlns:w15="http://schemas.microsoft.com/office/word/2012/wordml" xmlns:w16se="http://schemas.microsoft.com/office/word/2015/wordml/symex" xmlns:wpg="http://schemas.microsoft.com/office/word/2010/wordprocessingGroup" xmlns:wpi="http://schemas.microsoft.com/office/word/2010/wordprocessingInk" xmlns:wne="http://schemas.microsoft.com/office/word/2006/wordml" xmlns:wps="http://schemas.microsoft.com/office/word/2010/wordprocessingShape" mc:Ignorable="w14 w15 w16se wp14">
+<w:hdr xmlns:wpc="http://schemas.microsoft.com/office/word/2010/wordprocessingCanvas" xmlns:cx="http://schemas.microsoft.com/office/drawing/2014/chartex" xmlns:cx1="http://schemas.microsoft.com/office/drawing/2015/9/8/chartex" xmlns:cx2="http://schemas.microsoft.com/office/drawing/2015/10/21/chartex" xmlns:cx3="http://schemas.microsoft.com/office/drawing/2016/5/9/chartex" xmlns:cx4="http://schemas.microsoft.com/office/drawing/2016/5/10/chartex" xmlns:cx5="http://schemas.microsoft.com/office/drawing/2016/5/11/chartex" xmlns:cx6="http://schemas.microsoft.com/office/drawing/2016/5/12/chartex" xmlns:cx7="http://schemas.microsoft.com/office/drawing/2016/5/13/chartex" xmlns:cx8="http://schemas.microsoft.com/office/drawing/2016/5/14/chartex" xmlns:mc="http://schemas.openxmlformats.org/markup-compatibility/2006" xmlns:aink="http://schemas.microsoft.com/office/drawing/2016/ink" xmlns:am3d="http://schemas.microsoft.com/office/drawing/2017/model3d" xmlns:o="urn:schemas-microsoft-com:office:office" xmlns:r="http://schemas.openxmlformats.org/officeDocument/2006/relationships" xmlns:m="http://schemas.openxmlformats.org/officeDocument/2006/math" xmlns:v="urn:schemas-microsoft-com:vml" xmlns:wp14="http://schemas.microsoft.com/office/word/2010/wordprocessingDrawing" xmlns:wp="http://schemas.openxmlformats.org/drawingml/2006/wordprocessingDrawing" xmlns:w10="urn:schemas-microsoft-com:office:word" xmlns:w="http://schemas.openxmlformats.org/wordprocessingml/2006/main" xmlns:w14="http://schemas.microsoft.com/office/word/2010/wordml" xmlns:w15="http://schemas.microsoft.com/office/word/2012/wordml" xmlns:w16cid="http://schemas.microsoft.com/office/word/2016/wordml/cid" xmlns:w16se="http://schemas.microsoft.com/office/word/2015/wordml/symex" xmlns:wpg="http://schemas.microsoft.com/office/word/2010/wordprocessingGroup" xmlns:wpi="http://schemas.microsoft.com/office/word/2010/wordprocessingInk" xmlns:wne="http://schemas.microsoft.com/office/word/2006/wordml" xmlns:wps="http://schemas.microsoft.com/office/word/2010/wordprocessingShape" mc:Ignorable="w14 w15 w16se w16cid wp14">
   <w:p>
     <w:pPr>
-      <w:pStyle w:val="En-tte"/>
+      <w:pStyle w:val="Header"/>
       <w:pBdr>
         <w:bottom w:val="single" w:sz="4" w:space="1" w:color="auto"/>
       </w:pBdr>
@@ -10216,7 +10215,7 @@
 </file>
 
 <file path=word/numbering.xml><?xml version="1.0" encoding="utf-8"?>
-<w:numbering xmlns:wpc="http://schemas.microsoft.com/office/word/2010/wordprocessingCanvas" xmlns:cx="http://schemas.microsoft.com/office/drawing/2014/chartex" xmlns:cx1="http://schemas.microsoft.com/office/drawing/2015/9/8/chartex" xmlns:mc="http://schemas.openxmlformats.org/markup-compatibility/2006" xmlns:o="urn:schemas-microsoft-com:office:office" xmlns:r="http://schemas.openxmlformats.org/officeDocument/2006/relationships" xmlns:m="http://schemas.openxmlformats.org/officeDocument/2006/math" xmlns:v="urn:schemas-microsoft-com:vml" xmlns:wp14="http://schemas.microsoft.com/office/word/2010/wordprocessingDrawing" xmlns:wp="http://schemas.openxmlformats.org/drawingml/2006/wordprocessingDrawing" xmlns:w10="urn:schemas-microsoft-com:office:word" xmlns:w="http://schemas.openxmlformats.org/wordprocessingml/2006/main" xmlns:w14="http://schemas.microsoft.com/office/word/2010/wordml" xmlns:w15="http://schemas.microsoft.com/office/word/2012/wordml" xmlns:w16se="http://schemas.microsoft.com/office/word/2015/wordml/symex" xmlns:wpg="http://schemas.microsoft.com/office/word/2010/wordprocessingGroup" xmlns:wpi="http://schemas.microsoft.com/office/word/2010/wordprocessingInk" xmlns:wne="http://schemas.microsoft.com/office/word/2006/wordml" xmlns:wps="http://schemas.microsoft.com/office/word/2010/wordprocessingShape" mc:Ignorable="w14 w15 w16se wp14">
+<w:numbering xmlns:wpc="http://schemas.microsoft.com/office/word/2010/wordprocessingCanvas" xmlns:cx="http://schemas.microsoft.com/office/drawing/2014/chartex" xmlns:cx1="http://schemas.microsoft.com/office/drawing/2015/9/8/chartex" xmlns:cx2="http://schemas.microsoft.com/office/drawing/2015/10/21/chartex" xmlns:cx3="http://schemas.microsoft.com/office/drawing/2016/5/9/chartex" xmlns:cx4="http://schemas.microsoft.com/office/drawing/2016/5/10/chartex" xmlns:cx5="http://schemas.microsoft.com/office/drawing/2016/5/11/chartex" xmlns:cx6="http://schemas.microsoft.com/office/drawing/2016/5/12/chartex" xmlns:cx7="http://schemas.microsoft.com/office/drawing/2016/5/13/chartex" xmlns:cx8="http://schemas.microsoft.com/office/drawing/2016/5/14/chartex" xmlns:mc="http://schemas.openxmlformats.org/markup-compatibility/2006" xmlns:aink="http://schemas.microsoft.com/office/drawing/2016/ink" xmlns:am3d="http://schemas.microsoft.com/office/drawing/2017/model3d" xmlns:o="urn:schemas-microsoft-com:office:office" xmlns:r="http://schemas.openxmlformats.org/officeDocument/2006/relationships" xmlns:m="http://schemas.openxmlformats.org/officeDocument/2006/math" xmlns:v="urn:schemas-microsoft-com:vml" xmlns:wp14="http://schemas.microsoft.com/office/word/2010/wordprocessingDrawing" xmlns:wp="http://schemas.openxmlformats.org/drawingml/2006/wordprocessingDrawing" xmlns:w10="urn:schemas-microsoft-com:office:word" xmlns:w="http://schemas.openxmlformats.org/wordprocessingml/2006/main" xmlns:w14="http://schemas.microsoft.com/office/word/2010/wordml" xmlns:w15="http://schemas.microsoft.com/office/word/2012/wordml" xmlns:w16cid="http://schemas.microsoft.com/office/word/2016/wordml/cid" xmlns:w16se="http://schemas.microsoft.com/office/word/2015/wordml/symex" xmlns:wpg="http://schemas.microsoft.com/office/word/2010/wordprocessingGroup" xmlns:wpi="http://schemas.microsoft.com/office/word/2010/wordprocessingInk" xmlns:wne="http://schemas.microsoft.com/office/word/2006/wordml" xmlns:wps="http://schemas.microsoft.com/office/word/2010/wordprocessingShape" mc:Ignorable="w14 w15 w16se w16cid wp14">
   <w:abstractNum w:abstractNumId="0" w15:restartNumberingAfterBreak="0">
     <w:nsid w:val="FFFFFF1D"/>
     <w:multiLevelType w:val="multilevel"/>
@@ -13907,7 +13906,7 @@
 </file>
 
 <file path=word/styles.xml><?xml version="1.0" encoding="utf-8"?>
-<w:styles xmlns:mc="http://schemas.openxmlformats.org/markup-compatibility/2006" xmlns:r="http://schemas.openxmlformats.org/officeDocument/2006/relationships" xmlns:w="http://schemas.openxmlformats.org/wordprocessingml/2006/main" xmlns:w14="http://schemas.microsoft.com/office/word/2010/wordml" xmlns:w15="http://schemas.microsoft.com/office/word/2012/wordml" xmlns:w16se="http://schemas.microsoft.com/office/word/2015/wordml/symex" mc:Ignorable="w14 w15 w16se">
+<w:styles xmlns:mc="http://schemas.openxmlformats.org/markup-compatibility/2006" xmlns:r="http://schemas.openxmlformats.org/officeDocument/2006/relationships" xmlns:w="http://schemas.openxmlformats.org/wordprocessingml/2006/main" xmlns:w14="http://schemas.microsoft.com/office/word/2010/wordml" xmlns:w15="http://schemas.microsoft.com/office/word/2012/wordml" xmlns:w16cid="http://schemas.microsoft.com/office/word/2016/wordml/cid" xmlns:w16se="http://schemas.microsoft.com/office/word/2015/wordml/symex" mc:Ignorable="w14 w15 w16se w16cid">
   <w:docDefaults>
     <w:rPrDefault>
       <w:rPr>
@@ -13923,7 +13922,7 @@
       </w:pPr>
     </w:pPrDefault>
   </w:docDefaults>
-  <w:latentStyles w:defLockedState="0" w:defUIPriority="0" w:defSemiHidden="0" w:defUnhideWhenUsed="0" w:defQFormat="0" w:count="371">
+  <w:latentStyles w:defLockedState="0" w:defUIPriority="0" w:defSemiHidden="0" w:defUnhideWhenUsed="0" w:defQFormat="0" w:count="376">
     <w:lsdException w:name="Normal" w:qFormat="1"/>
     <w:lsdException w:name="heading 1" w:uiPriority="9" w:qFormat="1"/>
     <w:lsdException w:name="heading 2" w:uiPriority="9" w:qFormat="1"/>
@@ -13946,7 +13945,6 @@
     <w:lsdException w:name="HTML Definition" w:semiHidden="1" w:unhideWhenUsed="1"/>
     <w:lsdException w:name="HTML Keyboard" w:semiHidden="1" w:unhideWhenUsed="1"/>
     <w:lsdException w:name="HTML Variable" w:semiHidden="1" w:unhideWhenUsed="1"/>
-    <w:lsdException w:name="Normal Table" w:semiHidden="1" w:unhideWhenUsed="1"/>
     <w:lsdException w:name="annotation subject" w:semiHidden="1" w:unhideWhenUsed="1"/>
     <w:lsdException w:name="No List" w:semiHidden="1" w:unhideWhenUsed="1"/>
     <w:lsdException w:name="Outline List 1" w:semiHidden="1" w:unhideWhenUsed="1"/>
@@ -13989,11 +13987,8 @@
     <w:lsdException w:name="Table Contemporary" w:semiHidden="1" w:unhideWhenUsed="1"/>
     <w:lsdException w:name="Table Elegant" w:semiHidden="1" w:unhideWhenUsed="1"/>
     <w:lsdException w:name="Table Professional" w:semiHidden="1" w:unhideWhenUsed="1"/>
-    <w:lsdException w:name="Table Subtle 1" w:semiHidden="1" w:unhideWhenUsed="1"/>
     <w:lsdException w:name="Table Subtle 2" w:semiHidden="1" w:unhideWhenUsed="1"/>
     <w:lsdException w:name="Table Web 1" w:semiHidden="1" w:unhideWhenUsed="1"/>
-    <w:lsdException w:name="Table Web 2" w:semiHidden="1" w:unhideWhenUsed="1"/>
-    <w:lsdException w:name="Table Web 3" w:semiHidden="1" w:unhideWhenUsed="1"/>
     <w:lsdException w:name="Balloon Text" w:semiHidden="1" w:unhideWhenUsed="1"/>
     <w:lsdException w:name="Table Theme" w:semiHidden="1" w:unhideWhenUsed="1"/>
     <w:lsdException w:name="Placeholder Text" w:semiHidden="1" w:uiPriority="67"/>
@@ -14211,17 +14206,22 @@
     <w:lsdException w:name="List Table 5 Dark Accent 6" w:uiPriority="50"/>
     <w:lsdException w:name="List Table 6 Colorful Accent 6" w:uiPriority="51"/>
     <w:lsdException w:name="List Table 7 Colorful Accent 6" w:uiPriority="52"/>
+    <w:lsdException w:name="Mention" w:semiHidden="1" w:uiPriority="99" w:unhideWhenUsed="1"/>
+    <w:lsdException w:name="Smart Hyperlink" w:semiHidden="1" w:uiPriority="99" w:unhideWhenUsed="1"/>
+    <w:lsdException w:name="Hashtag" w:semiHidden="1" w:uiPriority="99" w:unhideWhenUsed="1"/>
+    <w:lsdException w:name="Unresolved Mention" w:semiHidden="1" w:uiPriority="99" w:unhideWhenUsed="1"/>
+    <w:lsdException w:name="Smart Link" w:semiHidden="1" w:uiPriority="99" w:unhideWhenUsed="1"/>
   </w:latentStyles>
   <w:style w:type="paragraph" w:default="1" w:styleId="Normal">
     <w:name w:val="Normal"/>
     <w:qFormat/>
     <w:rsid w:val="00334F0E"/>
   </w:style>
-  <w:style w:type="paragraph" w:styleId="Titre1">
+  <w:style w:type="paragraph" w:styleId="Heading1">
     <w:name w:val="heading 1"/>
     <w:basedOn w:val="Normal"/>
     <w:next w:val="Normal"/>
-    <w:link w:val="Titre1Car"/>
+    <w:link w:val="Heading1Char"/>
     <w:uiPriority w:val="9"/>
     <w:qFormat/>
     <w:rsid w:val="00334F0E"/>
@@ -14241,11 +14241,11 @@
       <w:szCs w:val="36"/>
     </w:rPr>
   </w:style>
-  <w:style w:type="paragraph" w:styleId="Titre2">
+  <w:style w:type="paragraph" w:styleId="Heading2">
     <w:name w:val="heading 2"/>
     <w:basedOn w:val="Normal"/>
     <w:next w:val="Normal"/>
-    <w:link w:val="Titre2Car"/>
+    <w:link w:val="Heading2Char"/>
     <w:uiPriority w:val="9"/>
     <w:unhideWhenUsed/>
     <w:qFormat/>
@@ -14263,11 +14263,11 @@
       <w:szCs w:val="28"/>
     </w:rPr>
   </w:style>
-  <w:style w:type="paragraph" w:styleId="Titre3">
+  <w:style w:type="paragraph" w:styleId="Heading3">
     <w:name w:val="heading 3"/>
     <w:basedOn w:val="Normal"/>
     <w:next w:val="Normal"/>
-    <w:link w:val="Titre3Car"/>
+    <w:link w:val="Heading3Char"/>
     <w:uiPriority w:val="9"/>
     <w:unhideWhenUsed/>
     <w:qFormat/>
@@ -14285,11 +14285,11 @@
       <w:szCs w:val="26"/>
     </w:rPr>
   </w:style>
-  <w:style w:type="paragraph" w:styleId="Titre4">
+  <w:style w:type="paragraph" w:styleId="Heading4">
     <w:name w:val="heading 4"/>
     <w:basedOn w:val="Normal"/>
     <w:next w:val="Normal"/>
-    <w:link w:val="Titre4Car"/>
+    <w:link w:val="Heading4Char"/>
     <w:uiPriority w:val="9"/>
     <w:unhideWhenUsed/>
     <w:qFormat/>
@@ -14306,11 +14306,11 @@
       <w:szCs w:val="24"/>
     </w:rPr>
   </w:style>
-  <w:style w:type="paragraph" w:styleId="Titre5">
+  <w:style w:type="paragraph" w:styleId="Heading5">
     <w:name w:val="heading 5"/>
     <w:basedOn w:val="Normal"/>
     <w:next w:val="Normal"/>
-    <w:link w:val="Titre5Car"/>
+    <w:link w:val="Heading5Char"/>
     <w:uiPriority w:val="9"/>
     <w:unhideWhenUsed/>
     <w:qFormat/>
@@ -14329,11 +14329,11 @@
       <w:szCs w:val="22"/>
     </w:rPr>
   </w:style>
-  <w:style w:type="paragraph" w:styleId="Titre6">
+  <w:style w:type="paragraph" w:styleId="Heading6">
     <w:name w:val="heading 6"/>
     <w:basedOn w:val="Normal"/>
     <w:next w:val="Normal"/>
-    <w:link w:val="Titre6Car"/>
+    <w:link w:val="Heading6Char"/>
     <w:uiPriority w:val="9"/>
     <w:unhideWhenUsed/>
     <w:qFormat/>
@@ -14349,11 +14349,11 @@
       <w:color w:val="595959" w:themeColor="text1" w:themeTint="A6"/>
     </w:rPr>
   </w:style>
-  <w:style w:type="paragraph" w:styleId="Titre7">
+  <w:style w:type="paragraph" w:styleId="Heading7">
     <w:name w:val="heading 7"/>
     <w:basedOn w:val="Normal"/>
     <w:next w:val="Normal"/>
-    <w:link w:val="Titre7Car"/>
+    <w:link w:val="Heading7Char"/>
     <w:uiPriority w:val="9"/>
     <w:unhideWhenUsed/>
     <w:qFormat/>
@@ -14371,11 +14371,11 @@
       <w:color w:val="595959" w:themeColor="text1" w:themeTint="A6"/>
     </w:rPr>
   </w:style>
-  <w:style w:type="paragraph" w:styleId="Titre8">
+  <w:style w:type="paragraph" w:styleId="Heading8">
     <w:name w:val="heading 8"/>
     <w:basedOn w:val="Normal"/>
     <w:next w:val="Normal"/>
-    <w:link w:val="Titre8Car"/>
+    <w:link w:val="Heading8Char"/>
     <w:uiPriority w:val="9"/>
     <w:unhideWhenUsed/>
     <w:qFormat/>
@@ -14392,11 +14392,11 @@
       <w:color w:val="595959" w:themeColor="text1" w:themeTint="A6"/>
     </w:rPr>
   </w:style>
-  <w:style w:type="paragraph" w:styleId="Titre9">
+  <w:style w:type="paragraph" w:styleId="Heading9">
     <w:name w:val="heading 9"/>
     <w:basedOn w:val="Normal"/>
     <w:next w:val="Normal"/>
-    <w:link w:val="Titre9Car"/>
+    <w:link w:val="Heading9Char"/>
     <w:uiPriority w:val="9"/>
     <w:unhideWhenUsed/>
     <w:qFormat/>
@@ -14415,13 +14415,13 @@
       <w:color w:val="595959" w:themeColor="text1" w:themeTint="A6"/>
     </w:rPr>
   </w:style>
-  <w:style w:type="character" w:default="1" w:styleId="Policepardfaut">
+  <w:style w:type="character" w:default="1" w:styleId="DefaultParagraphFont">
     <w:name w:val="Default Paragraph Font"/>
     <w:uiPriority w:val="1"/>
     <w:semiHidden/>
     <w:unhideWhenUsed/>
   </w:style>
-  <w:style w:type="table" w:default="1" w:styleId="TableauNormal">
+  <w:style w:type="table" w:default="1" w:styleId="TableNormal">
     <w:name w:val="Normal Table"/>
     <w:uiPriority w:val="99"/>
     <w:semiHidden/>
@@ -14436,7 +14436,7 @@
       </w:tblCellMar>
     </w:tblPr>
   </w:style>
-  <w:style w:type="numbering" w:default="1" w:styleId="Aucuneliste">
+  <w:style w:type="numbering" w:default="1" w:styleId="NoList">
     <w:name w:val="No List"/>
     <w:uiPriority w:val="99"/>
     <w:semiHidden/>
@@ -14491,7 +14491,7 @@
       <w:lang w:val="de-DE" w:eastAsia="de-DE"/>
     </w:rPr>
   </w:style>
-  <w:style w:type="paragraph" w:styleId="TM1">
+  <w:style w:type="paragraph" w:styleId="TOC1">
     <w:name w:val="toc 1"/>
     <w:basedOn w:val="Normal"/>
     <w:next w:val="Normal"/>
@@ -14508,7 +14508,7 @@
       <w:noProof/>
     </w:rPr>
   </w:style>
-  <w:style w:type="paragraph" w:styleId="TM2">
+  <w:style w:type="paragraph" w:styleId="TOC2">
     <w:name w:val="toc 2"/>
     <w:basedOn w:val="Normal"/>
     <w:next w:val="Normal"/>
@@ -14518,7 +14518,7 @@
       <w:ind w:left="200"/>
     </w:pPr>
   </w:style>
-  <w:style w:type="paragraph" w:styleId="TM3">
+  <w:style w:type="paragraph" w:styleId="TOC3">
     <w:name w:val="toc 3"/>
     <w:basedOn w:val="Normal"/>
     <w:next w:val="Normal"/>
@@ -14528,7 +14528,7 @@
       <w:ind w:left="400"/>
     </w:pPr>
   </w:style>
-  <w:style w:type="paragraph" w:styleId="TM4">
+  <w:style w:type="paragraph" w:styleId="TOC4">
     <w:name w:val="toc 4"/>
     <w:basedOn w:val="Normal"/>
     <w:next w:val="Normal"/>
@@ -14538,7 +14538,7 @@
       <w:ind w:left="600"/>
     </w:pPr>
   </w:style>
-  <w:style w:type="paragraph" w:styleId="TM5">
+  <w:style w:type="paragraph" w:styleId="TOC5">
     <w:name w:val="toc 5"/>
     <w:basedOn w:val="Normal"/>
     <w:next w:val="Normal"/>
@@ -14548,7 +14548,7 @@
       <w:ind w:left="800"/>
     </w:pPr>
   </w:style>
-  <w:style w:type="paragraph" w:styleId="TM6">
+  <w:style w:type="paragraph" w:styleId="TOC6">
     <w:name w:val="toc 6"/>
     <w:basedOn w:val="Normal"/>
     <w:next w:val="Normal"/>
@@ -14558,7 +14558,7 @@
       <w:ind w:left="1000"/>
     </w:pPr>
   </w:style>
-  <w:style w:type="paragraph" w:styleId="TM7">
+  <w:style w:type="paragraph" w:styleId="TOC7">
     <w:name w:val="toc 7"/>
     <w:basedOn w:val="Normal"/>
     <w:next w:val="Normal"/>
@@ -14568,7 +14568,7 @@
       <w:ind w:left="1200"/>
     </w:pPr>
   </w:style>
-  <w:style w:type="paragraph" w:styleId="TM8">
+  <w:style w:type="paragraph" w:styleId="TOC8">
     <w:name w:val="toc 8"/>
     <w:basedOn w:val="Normal"/>
     <w:next w:val="Normal"/>
@@ -14578,7 +14578,7 @@
       <w:ind w:left="1400"/>
     </w:pPr>
   </w:style>
-  <w:style w:type="paragraph" w:styleId="TM9">
+  <w:style w:type="paragraph" w:styleId="TOC9">
     <w:name w:val="toc 9"/>
     <w:basedOn w:val="Normal"/>
     <w:next w:val="Normal"/>
@@ -14588,7 +14588,7 @@
       <w:ind w:left="1600"/>
     </w:pPr>
   </w:style>
-  <w:style w:type="paragraph" w:styleId="En-tte">
+  <w:style w:type="paragraph" w:styleId="Header">
     <w:name w:val="header"/>
     <w:basedOn w:val="Normal"/>
     <w:pPr>
@@ -14598,7 +14598,7 @@
       </w:tabs>
     </w:pPr>
   </w:style>
-  <w:style w:type="paragraph" w:styleId="Pieddepage">
+  <w:style w:type="paragraph" w:styleId="Footer">
     <w:name w:val="footer"/>
     <w:basedOn w:val="Normal"/>
     <w:pPr>
@@ -14608,9 +14608,9 @@
       </w:tabs>
     </w:pPr>
   </w:style>
-  <w:style w:type="character" w:styleId="Numrodepage">
+  <w:style w:type="character" w:styleId="PageNumber">
     <w:name w:val="page number"/>
-    <w:basedOn w:val="Policepardfaut"/>
+    <w:basedOn w:val="DefaultParagraphFont"/>
   </w:style>
   <w:style w:type="paragraph" w:customStyle="1" w:styleId="OmniPage7">
     <w:name w:val="OmniPage #7"/>
@@ -14621,21 +14621,21 @@
       <w:lang w:val="de-DE" w:eastAsia="de-DE"/>
     </w:rPr>
   </w:style>
-  <w:style w:type="paragraph" w:styleId="Corpsdetexte">
+  <w:style w:type="paragraph" w:styleId="BodyText">
     <w:name w:val="Body Text"/>
     <w:basedOn w:val="Normal"/>
     <w:rPr>
       <w:b/>
     </w:rPr>
   </w:style>
-  <w:style w:type="paragraph" w:styleId="Corpsdetexte2">
+  <w:style w:type="paragraph" w:styleId="BodyText2">
     <w:name w:val="Body Text 2"/>
     <w:basedOn w:val="Normal"/>
     <w:pPr>
       <w:jc w:val="center"/>
     </w:pPr>
   </w:style>
-  <w:style w:type="paragraph" w:styleId="Corpsdetexte3">
+  <w:style w:type="paragraph" w:styleId="BodyText3">
     <w:name w:val="Body Text 3"/>
     <w:basedOn w:val="Normal"/>
     <w:rPr>
@@ -14653,7 +14653,7 @@
       <w:szCs w:val="24"/>
     </w:rPr>
   </w:style>
-  <w:style w:type="paragraph" w:styleId="Retraitcorpsdetexte">
+  <w:style w:type="paragraph" w:styleId="BodyTextIndent">
     <w:name w:val="Body Text Indent"/>
     <w:basedOn w:val="Normal"/>
     <w:pPr>
@@ -14683,7 +14683,7 @@
       <w:b/>
     </w:rPr>
   </w:style>
-  <w:style w:type="character" w:styleId="Lienhypertexte">
+  <w:style w:type="character" w:styleId="Hyperlink">
     <w:name w:val="Hyperlink"/>
     <w:uiPriority w:val="99"/>
     <w:rPr>
@@ -14691,16 +14691,16 @@
       <w:u w:val="single"/>
     </w:rPr>
   </w:style>
-  <w:style w:type="character" w:styleId="Lienhypertextesuivivisit">
+  <w:style w:type="character" w:styleId="FollowedHyperlink">
     <w:name w:val="FollowedHyperlink"/>
     <w:rPr>
       <w:color w:val="800080"/>
       <w:u w:val="single"/>
     </w:rPr>
   </w:style>
-  <w:style w:type="character" w:styleId="Accentuation">
+  <w:style w:type="character" w:styleId="Emphasis">
     <w:name w:val="Emphasis"/>
-    <w:basedOn w:val="Policepardfaut"/>
+    <w:basedOn w:val="DefaultParagraphFont"/>
     <w:uiPriority w:val="20"/>
     <w:qFormat/>
     <w:rsid w:val="00334F0E"/>
@@ -14709,9 +14709,9 @@
       <w:iCs/>
     </w:rPr>
   </w:style>
-  <w:style w:type="table" w:styleId="Grilledutableau">
+  <w:style w:type="table" w:styleId="TableGrid">
     <w:name w:val="Table Grid"/>
-    <w:basedOn w:val="TableauNormal"/>
+    <w:basedOn w:val="TableNormal"/>
     <w:rsid w:val="007C53D3"/>
     <w:tblPr>
       <w:tblBorders>
@@ -14740,10 +14740,10 @@
       <w:lang w:eastAsia="fr-CH"/>
     </w:rPr>
   </w:style>
-  <w:style w:type="paragraph" w:styleId="Textedebulles">
+  <w:style w:type="paragraph" w:styleId="BalloonText">
     <w:name w:val="Balloon Text"/>
     <w:basedOn w:val="Normal"/>
-    <w:link w:val="TextedebullesCar"/>
+    <w:link w:val="BalloonTextChar"/>
     <w:rsid w:val="00992256"/>
     <w:rPr>
       <w:rFonts w:ascii="Tahoma" w:hAnsi="Tahoma" w:cs="Tahoma"/>
@@ -14751,9 +14751,9 @@
       <w:szCs w:val="16"/>
     </w:rPr>
   </w:style>
-  <w:style w:type="character" w:customStyle="1" w:styleId="TextedebullesCar">
-    <w:name w:val="Texte de bulles Car"/>
-    <w:link w:val="Textedebulles"/>
+  <w:style w:type="character" w:customStyle="1" w:styleId="BalloonTextChar">
+    <w:name w:val="Balloon Text Char"/>
+    <w:link w:val="BalloonText"/>
     <w:rsid w:val="00992256"/>
     <w:rPr>
       <w:rFonts w:ascii="Tahoma" w:hAnsi="Tahoma" w:cs="Tahoma"/>
@@ -14773,7 +14773,7 @@
       <w:szCs w:val="14"/>
     </w:rPr>
   </w:style>
-  <w:style w:type="paragraph" w:styleId="Paragraphedeliste">
+  <w:style w:type="paragraph" w:styleId="ListParagraph">
     <w:name w:val="List Paragraph"/>
     <w:basedOn w:val="Normal"/>
     <w:uiPriority w:val="34"/>
@@ -14786,17 +14786,17 @@
   </w:style>
   <w:style w:type="character" w:customStyle="1" w:styleId="UnresolvedMention1">
     <w:name w:val="Unresolved Mention1"/>
-    <w:basedOn w:val="Policepardfaut"/>
+    <w:basedOn w:val="DefaultParagraphFont"/>
     <w:rsid w:val="00544232"/>
     <w:rPr>
       <w:color w:val="605E5C"/>
       <w:shd w:val="clear" w:color="auto" w:fill="E1DFDD"/>
     </w:rPr>
   </w:style>
-  <w:style w:type="character" w:customStyle="1" w:styleId="Titre1Car">
-    <w:name w:val="Titre 1 Car"/>
-    <w:basedOn w:val="Policepardfaut"/>
-    <w:link w:val="Titre1"/>
+  <w:style w:type="character" w:customStyle="1" w:styleId="Heading1Char">
+    <w:name w:val="Heading 1 Char"/>
+    <w:basedOn w:val="DefaultParagraphFont"/>
+    <w:link w:val="Heading1"/>
     <w:uiPriority w:val="9"/>
     <w:rsid w:val="00334F0E"/>
     <w:rPr>
@@ -14806,10 +14806,10 @@
       <w:szCs w:val="36"/>
     </w:rPr>
   </w:style>
-  <w:style w:type="character" w:customStyle="1" w:styleId="Titre2Car">
-    <w:name w:val="Titre 2 Car"/>
-    <w:basedOn w:val="Policepardfaut"/>
-    <w:link w:val="Titre2"/>
+  <w:style w:type="character" w:customStyle="1" w:styleId="Heading2Char">
+    <w:name w:val="Heading 2 Char"/>
+    <w:basedOn w:val="DefaultParagraphFont"/>
+    <w:link w:val="Heading2"/>
     <w:uiPriority w:val="9"/>
     <w:rsid w:val="00334F0E"/>
     <w:rPr>
@@ -14819,10 +14819,10 @@
       <w:szCs w:val="28"/>
     </w:rPr>
   </w:style>
-  <w:style w:type="character" w:customStyle="1" w:styleId="Titre3Car">
-    <w:name w:val="Titre 3 Car"/>
-    <w:basedOn w:val="Policepardfaut"/>
-    <w:link w:val="Titre3"/>
+  <w:style w:type="character" w:customStyle="1" w:styleId="Heading3Char">
+    <w:name w:val="Heading 3 Char"/>
+    <w:basedOn w:val="DefaultParagraphFont"/>
+    <w:link w:val="Heading3"/>
     <w:uiPriority w:val="9"/>
     <w:rsid w:val="00334F0E"/>
     <w:rPr>
@@ -14832,10 +14832,10 @@
       <w:szCs w:val="26"/>
     </w:rPr>
   </w:style>
-  <w:style w:type="character" w:customStyle="1" w:styleId="Titre4Car">
-    <w:name w:val="Titre 4 Car"/>
-    <w:basedOn w:val="Policepardfaut"/>
-    <w:link w:val="Titre4"/>
+  <w:style w:type="character" w:customStyle="1" w:styleId="Heading4Char">
+    <w:name w:val="Heading 4 Char"/>
+    <w:basedOn w:val="DefaultParagraphFont"/>
+    <w:link w:val="Heading4"/>
     <w:uiPriority w:val="9"/>
     <w:rsid w:val="00334F0E"/>
     <w:rPr>
@@ -14844,10 +14844,10 @@
       <w:szCs w:val="24"/>
     </w:rPr>
   </w:style>
-  <w:style w:type="character" w:customStyle="1" w:styleId="Titre5Car">
-    <w:name w:val="Titre 5 Car"/>
-    <w:basedOn w:val="Policepardfaut"/>
-    <w:link w:val="Titre5"/>
+  <w:style w:type="character" w:customStyle="1" w:styleId="Heading5Char">
+    <w:name w:val="Heading 5 Char"/>
+    <w:basedOn w:val="DefaultParagraphFont"/>
+    <w:link w:val="Heading5"/>
     <w:uiPriority w:val="9"/>
     <w:rsid w:val="00334F0E"/>
     <w:rPr>
@@ -14858,10 +14858,10 @@
       <w:szCs w:val="22"/>
     </w:rPr>
   </w:style>
-  <w:style w:type="character" w:customStyle="1" w:styleId="Titre6Car">
-    <w:name w:val="Titre 6 Car"/>
-    <w:basedOn w:val="Policepardfaut"/>
-    <w:link w:val="Titre6"/>
+  <w:style w:type="character" w:customStyle="1" w:styleId="Heading6Char">
+    <w:name w:val="Heading 6 Char"/>
+    <w:basedOn w:val="DefaultParagraphFont"/>
+    <w:link w:val="Heading6"/>
     <w:uiPriority w:val="9"/>
     <w:rsid w:val="00334F0E"/>
     <w:rPr>
@@ -14869,10 +14869,10 @@
       <w:color w:val="595959" w:themeColor="text1" w:themeTint="A6"/>
     </w:rPr>
   </w:style>
-  <w:style w:type="character" w:customStyle="1" w:styleId="Titre7Car">
-    <w:name w:val="Titre 7 Car"/>
-    <w:basedOn w:val="Policepardfaut"/>
-    <w:link w:val="Titre7"/>
+  <w:style w:type="character" w:customStyle="1" w:styleId="Heading7Char">
+    <w:name w:val="Heading 7 Char"/>
+    <w:basedOn w:val="DefaultParagraphFont"/>
+    <w:link w:val="Heading7"/>
     <w:uiPriority w:val="9"/>
     <w:rsid w:val="00334F0E"/>
     <w:rPr>
@@ -14882,10 +14882,10 @@
       <w:color w:val="595959" w:themeColor="text1" w:themeTint="A6"/>
     </w:rPr>
   </w:style>
-  <w:style w:type="character" w:customStyle="1" w:styleId="Titre8Car">
-    <w:name w:val="Titre 8 Car"/>
-    <w:basedOn w:val="Policepardfaut"/>
-    <w:link w:val="Titre8"/>
+  <w:style w:type="character" w:customStyle="1" w:styleId="Heading8Char">
+    <w:name w:val="Heading 8 Char"/>
+    <w:basedOn w:val="DefaultParagraphFont"/>
+    <w:link w:val="Heading8"/>
     <w:uiPriority w:val="9"/>
     <w:rsid w:val="00334F0E"/>
     <w:rPr>
@@ -14894,10 +14894,10 @@
       <w:color w:val="595959" w:themeColor="text1" w:themeTint="A6"/>
     </w:rPr>
   </w:style>
-  <w:style w:type="character" w:customStyle="1" w:styleId="Titre9Car">
-    <w:name w:val="Titre 9 Car"/>
-    <w:basedOn w:val="Policepardfaut"/>
-    <w:link w:val="Titre9"/>
+  <w:style w:type="character" w:customStyle="1" w:styleId="Heading9Char">
+    <w:name w:val="Heading 9 Char"/>
+    <w:basedOn w:val="DefaultParagraphFont"/>
+    <w:link w:val="Heading9"/>
     <w:uiPriority w:val="9"/>
     <w:rsid w:val="00334F0E"/>
     <w:rPr>
@@ -14908,7 +14908,7 @@
       <w:color w:val="595959" w:themeColor="text1" w:themeTint="A6"/>
     </w:rPr>
   </w:style>
-  <w:style w:type="paragraph" w:styleId="Lgende">
+  <w:style w:type="paragraph" w:styleId="Caption">
     <w:name w:val="caption"/>
     <w:basedOn w:val="Normal"/>
     <w:next w:val="Normal"/>
@@ -14928,11 +14928,11 @@
       <w:szCs w:val="20"/>
     </w:rPr>
   </w:style>
-  <w:style w:type="paragraph" w:styleId="Titre">
+  <w:style w:type="paragraph" w:styleId="Title">
     <w:name w:val="Title"/>
     <w:basedOn w:val="Normal"/>
     <w:next w:val="Normal"/>
-    <w:link w:val="TitreCar"/>
+    <w:link w:val="TitleChar"/>
     <w:uiPriority w:val="10"/>
     <w:qFormat/>
     <w:rsid w:val="00334F0E"/>
@@ -14948,10 +14948,10 @@
       <w:szCs w:val="80"/>
     </w:rPr>
   </w:style>
-  <w:style w:type="character" w:customStyle="1" w:styleId="TitreCar">
-    <w:name w:val="Titre Car"/>
-    <w:basedOn w:val="Policepardfaut"/>
-    <w:link w:val="Titre"/>
+  <w:style w:type="character" w:customStyle="1" w:styleId="TitleChar">
+    <w:name w:val="Title Char"/>
+    <w:basedOn w:val="DefaultParagraphFont"/>
+    <w:link w:val="Title"/>
     <w:uiPriority w:val="10"/>
     <w:rsid w:val="00334F0E"/>
     <w:rPr>
@@ -14962,11 +14962,11 @@
       <w:szCs w:val="80"/>
     </w:rPr>
   </w:style>
-  <w:style w:type="paragraph" w:styleId="Sous-titre">
+  <w:style w:type="paragraph" w:styleId="Subtitle">
     <w:name w:val="Subtitle"/>
     <w:basedOn w:val="Normal"/>
     <w:next w:val="Normal"/>
-    <w:link w:val="Sous-titreCar"/>
+    <w:link w:val="SubtitleChar"/>
     <w:uiPriority w:val="11"/>
     <w:qFormat/>
     <w:rsid w:val="00334F0E"/>
@@ -14983,10 +14983,10 @@
       <w:szCs w:val="30"/>
     </w:rPr>
   </w:style>
-  <w:style w:type="character" w:customStyle="1" w:styleId="Sous-titreCar">
-    <w:name w:val="Sous-titre Car"/>
-    <w:basedOn w:val="Policepardfaut"/>
-    <w:link w:val="Sous-titre"/>
+  <w:style w:type="character" w:customStyle="1" w:styleId="SubtitleChar">
+    <w:name w:val="Subtitle Char"/>
+    <w:basedOn w:val="DefaultParagraphFont"/>
+    <w:link w:val="Subtitle"/>
     <w:uiPriority w:val="11"/>
     <w:rsid w:val="00334F0E"/>
     <w:rPr>
@@ -14996,9 +14996,9 @@
       <w:szCs w:val="30"/>
     </w:rPr>
   </w:style>
-  <w:style w:type="character" w:styleId="lev">
+  <w:style w:type="character" w:styleId="Strong">
     <w:name w:val="Strong"/>
-    <w:basedOn w:val="Policepardfaut"/>
+    <w:basedOn w:val="DefaultParagraphFont"/>
     <w:uiPriority w:val="22"/>
     <w:qFormat/>
     <w:rsid w:val="00334F0E"/>
@@ -15007,7 +15007,7 @@
       <w:bCs/>
     </w:rPr>
   </w:style>
-  <w:style w:type="paragraph" w:styleId="Sansinterligne">
+  <w:style w:type="paragraph" w:styleId="NoSpacing">
     <w:name w:val="No Spacing"/>
     <w:uiPriority w:val="1"/>
     <w:qFormat/>
@@ -15016,11 +15016,11 @@
       <w:spacing w:after="0" w:line="240" w:lineRule="auto"/>
     </w:pPr>
   </w:style>
-  <w:style w:type="paragraph" w:styleId="Citation">
+  <w:style w:type="paragraph" w:styleId="Quote">
     <w:name w:val="Quote"/>
     <w:basedOn w:val="Normal"/>
     <w:next w:val="Normal"/>
-    <w:link w:val="CitationCar"/>
+    <w:link w:val="QuoteChar"/>
     <w:uiPriority w:val="29"/>
     <w:qFormat/>
     <w:rsid w:val="00334F0E"/>
@@ -15034,10 +15034,10 @@
       <w:iCs/>
     </w:rPr>
   </w:style>
-  <w:style w:type="character" w:customStyle="1" w:styleId="CitationCar">
-    <w:name w:val="Citation Car"/>
-    <w:basedOn w:val="Policepardfaut"/>
-    <w:link w:val="Citation"/>
+  <w:style w:type="character" w:customStyle="1" w:styleId="QuoteChar">
+    <w:name w:val="Quote Char"/>
+    <w:basedOn w:val="DefaultParagraphFont"/>
+    <w:link w:val="Quote"/>
     <w:uiPriority w:val="29"/>
     <w:rsid w:val="00334F0E"/>
     <w:rPr>
@@ -15045,11 +15045,11 @@
       <w:iCs/>
     </w:rPr>
   </w:style>
-  <w:style w:type="paragraph" w:styleId="Citationintense">
+  <w:style w:type="paragraph" w:styleId="IntenseQuote">
     <w:name w:val="Intense Quote"/>
     <w:basedOn w:val="Normal"/>
     <w:next w:val="Normal"/>
-    <w:link w:val="CitationintenseCar"/>
+    <w:link w:val="IntenseQuoteChar"/>
     <w:uiPriority w:val="30"/>
     <w:qFormat/>
     <w:rsid w:val="00334F0E"/>
@@ -15065,10 +15065,10 @@
       <w:szCs w:val="28"/>
     </w:rPr>
   </w:style>
-  <w:style w:type="character" w:customStyle="1" w:styleId="CitationintenseCar">
-    <w:name w:val="Citation intense Car"/>
-    <w:basedOn w:val="Policepardfaut"/>
-    <w:link w:val="Citationintense"/>
+  <w:style w:type="character" w:customStyle="1" w:styleId="IntenseQuoteChar">
+    <w:name w:val="Intense Quote Char"/>
+    <w:basedOn w:val="DefaultParagraphFont"/>
+    <w:link w:val="IntenseQuote"/>
     <w:uiPriority w:val="30"/>
     <w:rsid w:val="00334F0E"/>
     <w:rPr>
@@ -15078,9 +15078,9 @@
       <w:szCs w:val="28"/>
     </w:rPr>
   </w:style>
-  <w:style w:type="character" w:styleId="Emphaseple">
+  <w:style w:type="character" w:styleId="SubtleEmphasis">
     <w:name w:val="Subtle Emphasis"/>
-    <w:basedOn w:val="Policepardfaut"/>
+    <w:basedOn w:val="DefaultParagraphFont"/>
     <w:uiPriority w:val="19"/>
     <w:qFormat/>
     <w:rsid w:val="00334F0E"/>
@@ -15090,9 +15090,9 @@
       <w:color w:val="595959" w:themeColor="text1" w:themeTint="A6"/>
     </w:rPr>
   </w:style>
-  <w:style w:type="character" w:styleId="Emphaseintense">
+  <w:style w:type="character" w:styleId="IntenseEmphasis">
     <w:name w:val="Intense Emphasis"/>
-    <w:basedOn w:val="Policepardfaut"/>
+    <w:basedOn w:val="DefaultParagraphFont"/>
     <w:uiPriority w:val="21"/>
     <w:qFormat/>
     <w:rsid w:val="00334F0E"/>
@@ -15103,9 +15103,9 @@
       <w:iCs/>
     </w:rPr>
   </w:style>
-  <w:style w:type="character" w:styleId="Rfrenceple">
+  <w:style w:type="character" w:styleId="SubtleReference">
     <w:name w:val="Subtle Reference"/>
-    <w:basedOn w:val="Policepardfaut"/>
+    <w:basedOn w:val="DefaultParagraphFont"/>
     <w:uiPriority w:val="31"/>
     <w:qFormat/>
     <w:rsid w:val="00334F0E"/>
@@ -15114,9 +15114,9 @@
       <w:color w:val="404040" w:themeColor="text1" w:themeTint="BF"/>
     </w:rPr>
   </w:style>
-  <w:style w:type="character" w:styleId="Rfrenceintense">
+  <w:style w:type="character" w:styleId="IntenseReference">
     <w:name w:val="Intense Reference"/>
-    <w:basedOn w:val="Policepardfaut"/>
+    <w:basedOn w:val="DefaultParagraphFont"/>
     <w:uiPriority w:val="32"/>
     <w:qFormat/>
     <w:rsid w:val="00334F0E"/>
@@ -15127,9 +15127,9 @@
       <w:u w:val="single"/>
     </w:rPr>
   </w:style>
-  <w:style w:type="character" w:styleId="Titredulivre">
+  <w:style w:type="character" w:styleId="BookTitle">
     <w:name w:val="Book Title"/>
-    <w:basedOn w:val="Policepardfaut"/>
+    <w:basedOn w:val="DefaultParagraphFont"/>
     <w:uiPriority w:val="33"/>
     <w:qFormat/>
     <w:rsid w:val="00334F0E"/>
@@ -15139,9 +15139,9 @@
       <w:smallCaps/>
     </w:rPr>
   </w:style>
-  <w:style w:type="paragraph" w:styleId="En-ttedetabledesmatires">
+  <w:style w:type="paragraph" w:styleId="TOCHeading">
     <w:name w:val="TOC Heading"/>
-    <w:basedOn w:val="Titre1"/>
+    <w:basedOn w:val="Heading1"/>
     <w:next w:val="Normal"/>
     <w:uiPriority w:val="39"/>
     <w:semiHidden/>

</xml_diff>

<commit_message>
Angular création des services auth et authguard
</commit_message>
<xml_diff>
--- a/Docs/Luca Coduri/Dossier_BoardGameManager_Angular_Luca_Coduri.docx
+++ b/Docs/Luca Coduri/Dossier_BoardGameManager_Angular_Luca_Coduri.docx
@@ -1,10 +1,10 @@
 
 <file path=word/document.xml><?xml version="1.0" encoding="utf-8"?>
-<w:document xmlns:wpc="http://schemas.microsoft.com/office/word/2010/wordprocessingCanvas" xmlns:cx="http://schemas.microsoft.com/office/drawing/2014/chartex" xmlns:cx1="http://schemas.microsoft.com/office/drawing/2015/9/8/chartex" xmlns:mc="http://schemas.openxmlformats.org/markup-compatibility/2006" xmlns:o="urn:schemas-microsoft-com:office:office" xmlns:r="http://schemas.openxmlformats.org/officeDocument/2006/relationships" xmlns:m="http://schemas.openxmlformats.org/officeDocument/2006/math" xmlns:v="urn:schemas-microsoft-com:vml" xmlns:wp14="http://schemas.microsoft.com/office/word/2010/wordprocessingDrawing" xmlns:wp="http://schemas.openxmlformats.org/drawingml/2006/wordprocessingDrawing" xmlns:w10="urn:schemas-microsoft-com:office:word" xmlns:w="http://schemas.openxmlformats.org/wordprocessingml/2006/main" xmlns:w14="http://schemas.microsoft.com/office/word/2010/wordml" xmlns:w15="http://schemas.microsoft.com/office/word/2012/wordml" xmlns:w16se="http://schemas.microsoft.com/office/word/2015/wordml/symex" xmlns:wpg="http://schemas.microsoft.com/office/word/2010/wordprocessingGroup" xmlns:wpi="http://schemas.microsoft.com/office/word/2010/wordprocessingInk" xmlns:wne="http://schemas.microsoft.com/office/word/2006/wordml" xmlns:wps="http://schemas.microsoft.com/office/word/2010/wordprocessingShape" mc:Ignorable="w14 w15 w16se wp14">
+<w:document xmlns:wpc="http://schemas.microsoft.com/office/word/2010/wordprocessingCanvas" xmlns:cx="http://schemas.microsoft.com/office/drawing/2014/chartex" xmlns:cx1="http://schemas.microsoft.com/office/drawing/2015/9/8/chartex" xmlns:cx2="http://schemas.microsoft.com/office/drawing/2015/10/21/chartex" xmlns:cx3="http://schemas.microsoft.com/office/drawing/2016/5/9/chartex" xmlns:cx4="http://schemas.microsoft.com/office/drawing/2016/5/10/chartex" xmlns:cx5="http://schemas.microsoft.com/office/drawing/2016/5/11/chartex" xmlns:cx6="http://schemas.microsoft.com/office/drawing/2016/5/12/chartex" xmlns:cx7="http://schemas.microsoft.com/office/drawing/2016/5/13/chartex" xmlns:cx8="http://schemas.microsoft.com/office/drawing/2016/5/14/chartex" xmlns:mc="http://schemas.openxmlformats.org/markup-compatibility/2006" xmlns:aink="http://schemas.microsoft.com/office/drawing/2016/ink" xmlns:am3d="http://schemas.microsoft.com/office/drawing/2017/model3d" xmlns:o="urn:schemas-microsoft-com:office:office" xmlns:r="http://schemas.openxmlformats.org/officeDocument/2006/relationships" xmlns:m="http://schemas.openxmlformats.org/officeDocument/2006/math" xmlns:v="urn:schemas-microsoft-com:vml" xmlns:wp14="http://schemas.microsoft.com/office/word/2010/wordprocessingDrawing" xmlns:wp="http://schemas.openxmlformats.org/drawingml/2006/wordprocessingDrawing" xmlns:w10="urn:schemas-microsoft-com:office:word" xmlns:w="http://schemas.openxmlformats.org/wordprocessingml/2006/main" xmlns:w14="http://schemas.microsoft.com/office/word/2010/wordml" xmlns:w15="http://schemas.microsoft.com/office/word/2012/wordml" xmlns:w16cid="http://schemas.microsoft.com/office/word/2016/wordml/cid" xmlns:w16se="http://schemas.microsoft.com/office/word/2015/wordml/symex" xmlns:wpg="http://schemas.microsoft.com/office/word/2010/wordprocessingGroup" xmlns:wpi="http://schemas.microsoft.com/office/word/2010/wordprocessingInk" xmlns:wne="http://schemas.microsoft.com/office/word/2006/wordml" xmlns:wps="http://schemas.microsoft.com/office/word/2010/wordprocessingShape" mc:Ignorable="w14 w15 w16se w16cid wp14">
   <w:body>
     <w:p>
       <w:pPr>
-        <w:pStyle w:val="TM1"/>
+        <w:pStyle w:val="TOC1"/>
       </w:pPr>
       <w:r>
         <w:rPr>
@@ -76,7 +76,7 @@
     </w:p>
     <w:p>
       <w:pPr>
-        <w:pStyle w:val="TM1"/>
+        <w:pStyle w:val="TOC1"/>
       </w:pPr>
     </w:p>
     <w:tbl>
@@ -353,7 +353,7 @@
               </wp:anchor>
             </w:drawing>
           </mc:Choice>
-          <mc:Fallback xmlns:w16cid="http://schemas.microsoft.com/office/word/2016/wordml/cid" xmlns:am3d="http://schemas.microsoft.com/office/drawing/2017/model3d" xmlns:aink="http://schemas.microsoft.com/office/drawing/2016/ink" xmlns:cx8="http://schemas.microsoft.com/office/drawing/2016/5/14/chartex" xmlns:cx7="http://schemas.microsoft.com/office/drawing/2016/5/13/chartex" xmlns:cx6="http://schemas.microsoft.com/office/drawing/2016/5/12/chartex" xmlns:cx5="http://schemas.microsoft.com/office/drawing/2016/5/11/chartex" xmlns:cx4="http://schemas.microsoft.com/office/drawing/2016/5/10/chartex" xmlns:cx3="http://schemas.microsoft.com/office/drawing/2016/5/9/chartex" xmlns:cx2="http://schemas.microsoft.com/office/drawing/2015/10/21/chartex">
+          <mc:Fallback>
             <w:pict>
               <v:shapetype w14:anchorId="365DDB16" id="_x0000_t202" coordsize="21600,21600" o:spt="202" path="m,l,21600r21600,l21600,xe">
                 <v:stroke joinstyle="miter"/>
@@ -616,7 +616,7 @@
               </wp:anchor>
             </w:drawing>
           </mc:Choice>
-          <mc:Fallback xmlns:w16cid="http://schemas.microsoft.com/office/word/2016/wordml/cid" xmlns:am3d="http://schemas.microsoft.com/office/drawing/2017/model3d" xmlns:aink="http://schemas.microsoft.com/office/drawing/2016/ink" xmlns:cx8="http://schemas.microsoft.com/office/drawing/2016/5/14/chartex" xmlns:cx7="http://schemas.microsoft.com/office/drawing/2016/5/13/chartex" xmlns:cx6="http://schemas.microsoft.com/office/drawing/2016/5/12/chartex" xmlns:cx5="http://schemas.microsoft.com/office/drawing/2016/5/11/chartex" xmlns:cx4="http://schemas.microsoft.com/office/drawing/2016/5/10/chartex" xmlns:cx3="http://schemas.microsoft.com/office/drawing/2016/5/9/chartex" xmlns:cx2="http://schemas.microsoft.com/office/drawing/2015/10/21/chartex">
+          <mc:Fallback>
             <w:pict>
               <v:shape w14:anchorId="6C0DFFFF" id="Zone de texte 1" o:spid="_x0000_s1027" type="#_x0000_t202" style="position:absolute;margin-left:164pt;margin-top:2.65pt;width:119.25pt;height:53.55pt;z-index:251658240;visibility:visible;mso-wrap-style:square;mso-width-percent:0;mso-height-percent:0;mso-wrap-distance-left:9pt;mso-wrap-distance-top:0;mso-wrap-distance-right:9pt;mso-wrap-distance-bottom:0;mso-position-horizontal:absolute;mso-position-horizontal-relative:text;mso-position-vertical:absolute;mso-position-vertical-relative:text;mso-width-percent:0;mso-height-percent:0;mso-width-relative:page;mso-height-relative:page;v-text-anchor:top" o:gfxdata="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" filled="f" stroked="f">
                 <v:textbox>
@@ -683,7 +683,7 @@
     </w:p>
     <w:p>
       <w:pPr>
-        <w:pStyle w:val="TM1"/>
+        <w:pStyle w:val="TOC1"/>
         <w:rPr>
           <w:szCs w:val="24"/>
         </w:rPr>
@@ -706,7 +706,7 @@
       <w:hyperlink w:anchor="_Toc2333847" w:history="1">
         <w:r>
           <w:rPr>
-            <w:rStyle w:val="Lienhypertexte"/>
+            <w:rStyle w:val="Hyperlink"/>
           </w:rPr>
           <w:t>1</w:t>
         </w:r>
@@ -718,7 +718,7 @@
         </w:r>
         <w:r>
           <w:rPr>
-            <w:rStyle w:val="Lienhypertexte"/>
+            <w:rStyle w:val="Hyperlink"/>
           </w:rPr>
           <w:t>Introduction</w:t>
         </w:r>
@@ -767,7 +767,7 @@
     </w:p>
     <w:p>
       <w:pPr>
-        <w:pStyle w:val="TM2"/>
+        <w:pStyle w:val="TOC2"/>
         <w:tabs>
           <w:tab w:val="left" w:pos="800"/>
           <w:tab w:val="right" w:leader="dot" w:pos="9060"/>
@@ -780,7 +780,7 @@
       <w:hyperlink w:anchor="_Toc2333848" w:history="1">
         <w:r>
           <w:rPr>
-            <w:rStyle w:val="Lienhypertexte"/>
+            <w:rStyle w:val="Hyperlink"/>
             <w:iCs/>
             <w:noProof/>
           </w:rPr>
@@ -795,7 +795,7 @@
         </w:r>
         <w:r>
           <w:rPr>
-            <w:rStyle w:val="Lienhypertexte"/>
+            <w:rStyle w:val="Hyperlink"/>
             <w:iCs/>
             <w:noProof/>
           </w:rPr>
@@ -853,7 +853,7 @@
     </w:p>
     <w:p>
       <w:pPr>
-        <w:pStyle w:val="TM2"/>
+        <w:pStyle w:val="TOC2"/>
         <w:tabs>
           <w:tab w:val="left" w:pos="800"/>
           <w:tab w:val="right" w:leader="dot" w:pos="9060"/>
@@ -866,7 +866,7 @@
       <w:hyperlink w:anchor="_Toc2333849" w:history="1">
         <w:r>
           <w:rPr>
-            <w:rStyle w:val="Lienhypertexte"/>
+            <w:rStyle w:val="Hyperlink"/>
             <w:iCs/>
             <w:noProof/>
           </w:rPr>
@@ -881,7 +881,7 @@
         </w:r>
         <w:r>
           <w:rPr>
-            <w:rStyle w:val="Lienhypertexte"/>
+            <w:rStyle w:val="Hyperlink"/>
             <w:iCs/>
             <w:noProof/>
           </w:rPr>
@@ -939,7 +939,7 @@
     </w:p>
     <w:p>
       <w:pPr>
-        <w:pStyle w:val="TM2"/>
+        <w:pStyle w:val="TOC2"/>
         <w:tabs>
           <w:tab w:val="left" w:pos="800"/>
           <w:tab w:val="right" w:leader="dot" w:pos="9060"/>
@@ -952,7 +952,7 @@
       <w:hyperlink w:anchor="_Toc2333850" w:history="1">
         <w:r>
           <w:rPr>
-            <w:rStyle w:val="Lienhypertexte"/>
+            <w:rStyle w:val="Hyperlink"/>
             <w:iCs/>
             <w:noProof/>
           </w:rPr>
@@ -967,7 +967,7 @@
         </w:r>
         <w:r>
           <w:rPr>
-            <w:rStyle w:val="Lienhypertexte"/>
+            <w:rStyle w:val="Hyperlink"/>
             <w:iCs/>
             <w:noProof/>
           </w:rPr>
@@ -1025,7 +1025,7 @@
     </w:p>
     <w:p>
       <w:pPr>
-        <w:pStyle w:val="TM2"/>
+        <w:pStyle w:val="TOC2"/>
         <w:tabs>
           <w:tab w:val="left" w:pos="800"/>
           <w:tab w:val="right" w:leader="dot" w:pos="9060"/>
@@ -1038,7 +1038,7 @@
       <w:hyperlink w:anchor="_Toc2333851" w:history="1">
         <w:r>
           <w:rPr>
-            <w:rStyle w:val="Lienhypertexte"/>
+            <w:rStyle w:val="Hyperlink"/>
             <w:iCs/>
             <w:noProof/>
           </w:rPr>
@@ -1053,7 +1053,7 @@
         </w:r>
         <w:r>
           <w:rPr>
-            <w:rStyle w:val="Lienhypertexte"/>
+            <w:rStyle w:val="Hyperlink"/>
             <w:iCs/>
             <w:noProof/>
           </w:rPr>
@@ -1111,7 +1111,7 @@
     </w:p>
     <w:p>
       <w:pPr>
-        <w:pStyle w:val="TM1"/>
+        <w:pStyle w:val="TOC1"/>
         <w:rPr>
           <w:szCs w:val="24"/>
         </w:rPr>
@@ -1119,7 +1119,7 @@
       <w:hyperlink w:anchor="_Toc2333852" w:history="1">
         <w:r>
           <w:rPr>
-            <w:rStyle w:val="Lienhypertexte"/>
+            <w:rStyle w:val="Hyperlink"/>
           </w:rPr>
           <w:t>2</w:t>
         </w:r>
@@ -1131,7 +1131,7 @@
         </w:r>
         <w:r>
           <w:rPr>
-            <w:rStyle w:val="Lienhypertexte"/>
+            <w:rStyle w:val="Hyperlink"/>
           </w:rPr>
           <w:t>Analyse</w:t>
         </w:r>
@@ -1180,7 +1180,7 @@
     </w:p>
     <w:p>
       <w:pPr>
-        <w:pStyle w:val="TM2"/>
+        <w:pStyle w:val="TOC2"/>
         <w:tabs>
           <w:tab w:val="left" w:pos="800"/>
           <w:tab w:val="right" w:leader="dot" w:pos="9060"/>
@@ -1193,7 +1193,7 @@
       <w:hyperlink w:anchor="_Toc2333853" w:history="1">
         <w:r>
           <w:rPr>
-            <w:rStyle w:val="Lienhypertexte"/>
+            <w:rStyle w:val="Hyperlink"/>
             <w:iCs/>
             <w:noProof/>
           </w:rPr>
@@ -1208,7 +1208,7 @@
         </w:r>
         <w:r>
           <w:rPr>
-            <w:rStyle w:val="Lienhypertexte"/>
+            <w:rStyle w:val="Hyperlink"/>
             <w:iCs/>
             <w:noProof/>
           </w:rPr>
@@ -1266,7 +1266,7 @@
     </w:p>
     <w:p>
       <w:pPr>
-        <w:pStyle w:val="TM3"/>
+        <w:pStyle w:val="TOC3"/>
         <w:tabs>
           <w:tab w:val="left" w:pos="1200"/>
           <w:tab w:val="right" w:leader="dot" w:pos="9060"/>
@@ -1279,7 +1279,7 @@
       <w:hyperlink w:anchor="_Toc2333854" w:history="1">
         <w:r>
           <w:rPr>
-            <w:rStyle w:val="Lienhypertexte"/>
+            <w:rStyle w:val="Hyperlink"/>
             <w:noProof/>
             <w:lang w:val="en"/>
           </w:rPr>
@@ -1294,7 +1294,7 @@
         </w:r>
         <w:r>
           <w:rPr>
-            <w:rStyle w:val="Lienhypertexte"/>
+            <w:rStyle w:val="Hyperlink"/>
             <w:noProof/>
             <w:lang w:val="en"/>
           </w:rPr>
@@ -1352,7 +1352,7 @@
     </w:p>
     <w:p>
       <w:pPr>
-        <w:pStyle w:val="TM3"/>
+        <w:pStyle w:val="TOC3"/>
         <w:tabs>
           <w:tab w:val="left" w:pos="1200"/>
           <w:tab w:val="right" w:leader="dot" w:pos="9060"/>
@@ -1365,7 +1365,7 @@
       <w:hyperlink w:anchor="_Toc2333855" w:history="1">
         <w:r>
           <w:rPr>
-            <w:rStyle w:val="Lienhypertexte"/>
+            <w:rStyle w:val="Hyperlink"/>
             <w:noProof/>
             <w:lang w:val="en"/>
           </w:rPr>
@@ -1380,7 +1380,7 @@
         </w:r>
         <w:r>
           <w:rPr>
-            <w:rStyle w:val="Lienhypertexte"/>
+            <w:rStyle w:val="Hyperlink"/>
             <w:noProof/>
             <w:lang w:val="en"/>
           </w:rPr>
@@ -1438,7 +1438,7 @@
     </w:p>
     <w:p>
       <w:pPr>
-        <w:pStyle w:val="TM3"/>
+        <w:pStyle w:val="TOC3"/>
         <w:tabs>
           <w:tab w:val="left" w:pos="1200"/>
           <w:tab w:val="right" w:leader="dot" w:pos="9060"/>
@@ -1451,7 +1451,7 @@
       <w:hyperlink w:anchor="_Toc2333856" w:history="1">
         <w:r>
           <w:rPr>
-            <w:rStyle w:val="Lienhypertexte"/>
+            <w:rStyle w:val="Hyperlink"/>
             <w:noProof/>
             <w:lang w:val="en"/>
           </w:rPr>
@@ -1466,7 +1466,7 @@
         </w:r>
         <w:r>
           <w:rPr>
-            <w:rStyle w:val="Lienhypertexte"/>
+            <w:rStyle w:val="Hyperlink"/>
             <w:noProof/>
             <w:lang w:val="en"/>
           </w:rPr>
@@ -1524,7 +1524,7 @@
     </w:p>
     <w:p>
       <w:pPr>
-        <w:pStyle w:val="TM2"/>
+        <w:pStyle w:val="TOC2"/>
         <w:tabs>
           <w:tab w:val="left" w:pos="800"/>
           <w:tab w:val="right" w:leader="dot" w:pos="9060"/>
@@ -1537,7 +1537,7 @@
       <w:hyperlink w:anchor="_Toc2333857" w:history="1">
         <w:r>
           <w:rPr>
-            <w:rStyle w:val="Lienhypertexte"/>
+            <w:rStyle w:val="Hyperlink"/>
             <w:iCs/>
             <w:noProof/>
           </w:rPr>
@@ -1552,7 +1552,7 @@
         </w:r>
         <w:r>
           <w:rPr>
-            <w:rStyle w:val="Lienhypertexte"/>
+            <w:rStyle w:val="Hyperlink"/>
             <w:iCs/>
             <w:noProof/>
           </w:rPr>
@@ -1610,7 +1610,7 @@
     </w:p>
     <w:p>
       <w:pPr>
-        <w:pStyle w:val="TM2"/>
+        <w:pStyle w:val="TOC2"/>
         <w:tabs>
           <w:tab w:val="left" w:pos="800"/>
           <w:tab w:val="right" w:leader="dot" w:pos="9060"/>
@@ -1623,7 +1623,7 @@
       <w:hyperlink w:anchor="_Toc2333858" w:history="1">
         <w:r>
           <w:rPr>
-            <w:rStyle w:val="Lienhypertexte"/>
+            <w:rStyle w:val="Hyperlink"/>
             <w:iCs/>
             <w:noProof/>
           </w:rPr>
@@ -1638,7 +1638,7 @@
         </w:r>
         <w:r>
           <w:rPr>
-            <w:rStyle w:val="Lienhypertexte"/>
+            <w:rStyle w:val="Hyperlink"/>
             <w:iCs/>
             <w:noProof/>
           </w:rPr>
@@ -1696,7 +1696,7 @@
     </w:p>
     <w:p>
       <w:pPr>
-        <w:pStyle w:val="TM2"/>
+        <w:pStyle w:val="TOC2"/>
         <w:tabs>
           <w:tab w:val="left" w:pos="800"/>
           <w:tab w:val="right" w:leader="dot" w:pos="9060"/>
@@ -1709,7 +1709,7 @@
       <w:hyperlink w:anchor="_Toc2333859" w:history="1">
         <w:r>
           <w:rPr>
-            <w:rStyle w:val="Lienhypertexte"/>
+            <w:rStyle w:val="Hyperlink"/>
             <w:iCs/>
             <w:noProof/>
           </w:rPr>
@@ -1724,7 +1724,7 @@
         </w:r>
         <w:r>
           <w:rPr>
-            <w:rStyle w:val="Lienhypertexte"/>
+            <w:rStyle w:val="Hyperlink"/>
             <w:iCs/>
             <w:noProof/>
           </w:rPr>
@@ -1782,7 +1782,7 @@
     </w:p>
     <w:p>
       <w:pPr>
-        <w:pStyle w:val="TM1"/>
+        <w:pStyle w:val="TOC1"/>
         <w:rPr>
           <w:szCs w:val="24"/>
         </w:rPr>
@@ -1790,7 +1790,7 @@
       <w:hyperlink w:anchor="_Toc2333860" w:history="1">
         <w:r>
           <w:rPr>
-            <w:rStyle w:val="Lienhypertexte"/>
+            <w:rStyle w:val="Hyperlink"/>
           </w:rPr>
           <w:t>3</w:t>
         </w:r>
@@ -1802,7 +1802,7 @@
         </w:r>
         <w:r>
           <w:rPr>
-            <w:rStyle w:val="Lienhypertexte"/>
+            <w:rStyle w:val="Hyperlink"/>
           </w:rPr>
           <w:t>Implémentation</w:t>
         </w:r>
@@ -1851,7 +1851,7 @@
     </w:p>
     <w:p>
       <w:pPr>
-        <w:pStyle w:val="TM2"/>
+        <w:pStyle w:val="TOC2"/>
         <w:tabs>
           <w:tab w:val="left" w:pos="800"/>
           <w:tab w:val="right" w:leader="dot" w:pos="9060"/>
@@ -1864,7 +1864,7 @@
       <w:hyperlink w:anchor="_Toc2333861" w:history="1">
         <w:r>
           <w:rPr>
-            <w:rStyle w:val="Lienhypertexte"/>
+            <w:rStyle w:val="Hyperlink"/>
             <w:iCs/>
             <w:noProof/>
           </w:rPr>
@@ -1879,7 +1879,7 @@
         </w:r>
         <w:r>
           <w:rPr>
-            <w:rStyle w:val="Lienhypertexte"/>
+            <w:rStyle w:val="Hyperlink"/>
             <w:iCs/>
             <w:noProof/>
           </w:rPr>
@@ -1937,7 +1937,7 @@
     </w:p>
     <w:p>
       <w:pPr>
-        <w:pStyle w:val="TM2"/>
+        <w:pStyle w:val="TOC2"/>
         <w:tabs>
           <w:tab w:val="left" w:pos="800"/>
           <w:tab w:val="right" w:leader="dot" w:pos="9060"/>
@@ -1950,7 +1950,7 @@
       <w:hyperlink w:anchor="_Toc2333862" w:history="1">
         <w:r>
           <w:rPr>
-            <w:rStyle w:val="Lienhypertexte"/>
+            <w:rStyle w:val="Hyperlink"/>
             <w:iCs/>
             <w:noProof/>
           </w:rPr>
@@ -1965,7 +1965,7 @@
         </w:r>
         <w:r>
           <w:rPr>
-            <w:rStyle w:val="Lienhypertexte"/>
+            <w:rStyle w:val="Hyperlink"/>
             <w:iCs/>
             <w:noProof/>
           </w:rPr>
@@ -2023,7 +2023,7 @@
     </w:p>
     <w:p>
       <w:pPr>
-        <w:pStyle w:val="TM2"/>
+        <w:pStyle w:val="TOC2"/>
         <w:tabs>
           <w:tab w:val="left" w:pos="800"/>
           <w:tab w:val="right" w:leader="dot" w:pos="9060"/>
@@ -2036,7 +2036,7 @@
       <w:hyperlink w:anchor="_Toc2333863" w:history="1">
         <w:r>
           <w:rPr>
-            <w:rStyle w:val="Lienhypertexte"/>
+            <w:rStyle w:val="Hyperlink"/>
             <w:iCs/>
             <w:noProof/>
           </w:rPr>
@@ -2051,7 +2051,7 @@
         </w:r>
         <w:r>
           <w:rPr>
-            <w:rStyle w:val="Lienhypertexte"/>
+            <w:rStyle w:val="Hyperlink"/>
             <w:iCs/>
             <w:noProof/>
           </w:rPr>
@@ -2109,7 +2109,7 @@
     </w:p>
     <w:p>
       <w:pPr>
-        <w:pStyle w:val="TM2"/>
+        <w:pStyle w:val="TOC2"/>
         <w:tabs>
           <w:tab w:val="left" w:pos="800"/>
           <w:tab w:val="right" w:leader="dot" w:pos="9060"/>
@@ -2122,7 +2122,7 @@
       <w:hyperlink w:anchor="_Toc2333864" w:history="1">
         <w:r>
           <w:rPr>
-            <w:rStyle w:val="Lienhypertexte"/>
+            <w:rStyle w:val="Hyperlink"/>
             <w:iCs/>
             <w:noProof/>
           </w:rPr>
@@ -2137,7 +2137,7 @@
         </w:r>
         <w:r>
           <w:rPr>
-            <w:rStyle w:val="Lienhypertexte"/>
+            <w:rStyle w:val="Hyperlink"/>
             <w:iCs/>
             <w:noProof/>
           </w:rPr>
@@ -2195,7 +2195,7 @@
     </w:p>
     <w:p>
       <w:pPr>
-        <w:pStyle w:val="TM3"/>
+        <w:pStyle w:val="TOC3"/>
         <w:tabs>
           <w:tab w:val="left" w:pos="1200"/>
           <w:tab w:val="right" w:leader="dot" w:pos="9060"/>
@@ -2208,7 +2208,7 @@
       <w:hyperlink w:anchor="_Toc2333865" w:history="1">
         <w:r>
           <w:rPr>
-            <w:rStyle w:val="Lienhypertexte"/>
+            <w:rStyle w:val="Hyperlink"/>
             <w:noProof/>
           </w:rPr>
           <w:t>3.4.1</w:t>
@@ -2222,7 +2222,7 @@
         </w:r>
         <w:r>
           <w:rPr>
-            <w:rStyle w:val="Lienhypertexte"/>
+            <w:rStyle w:val="Hyperlink"/>
             <w:noProof/>
           </w:rPr>
           <w:t>Point 1</w:t>
@@ -2279,7 +2279,7 @@
     </w:p>
     <w:p>
       <w:pPr>
-        <w:pStyle w:val="TM3"/>
+        <w:pStyle w:val="TOC3"/>
         <w:tabs>
           <w:tab w:val="left" w:pos="1200"/>
           <w:tab w:val="right" w:leader="dot" w:pos="9060"/>
@@ -2292,7 +2292,7 @@
       <w:hyperlink w:anchor="_Toc2333866" w:history="1">
         <w:r>
           <w:rPr>
-            <w:rStyle w:val="Lienhypertexte"/>
+            <w:rStyle w:val="Hyperlink"/>
             <w:noProof/>
           </w:rPr>
           <w:t>3.4.2</w:t>
@@ -2306,7 +2306,7 @@
         </w:r>
         <w:r>
           <w:rPr>
-            <w:rStyle w:val="Lienhypertexte"/>
+            <w:rStyle w:val="Hyperlink"/>
             <w:noProof/>
           </w:rPr>
           <w:t>Point 2</w:t>
@@ -2363,7 +2363,7 @@
     </w:p>
     <w:p>
       <w:pPr>
-        <w:pStyle w:val="TM3"/>
+        <w:pStyle w:val="TOC3"/>
         <w:tabs>
           <w:tab w:val="left" w:pos="1200"/>
           <w:tab w:val="right" w:leader="dot" w:pos="9060"/>
@@ -2376,7 +2376,7 @@
       <w:hyperlink w:anchor="_Toc2333867" w:history="1">
         <w:r>
           <w:rPr>
-            <w:rStyle w:val="Lienhypertexte"/>
+            <w:rStyle w:val="Hyperlink"/>
             <w:noProof/>
           </w:rPr>
           <w:t>3.4.3</w:t>
@@ -2390,7 +2390,7 @@
         </w:r>
         <w:r>
           <w:rPr>
-            <w:rStyle w:val="Lienhypertexte"/>
+            <w:rStyle w:val="Hyperlink"/>
             <w:noProof/>
           </w:rPr>
           <w:t>Point …</w:t>
@@ -2447,7 +2447,7 @@
     </w:p>
     <w:p>
       <w:pPr>
-        <w:pStyle w:val="TM2"/>
+        <w:pStyle w:val="TOC2"/>
         <w:tabs>
           <w:tab w:val="left" w:pos="800"/>
           <w:tab w:val="right" w:leader="dot" w:pos="9060"/>
@@ -2460,7 +2460,7 @@
       <w:hyperlink w:anchor="_Toc2333868" w:history="1">
         <w:r>
           <w:rPr>
-            <w:rStyle w:val="Lienhypertexte"/>
+            <w:rStyle w:val="Hyperlink"/>
             <w:iCs/>
             <w:noProof/>
           </w:rPr>
@@ -2475,7 +2475,7 @@
         </w:r>
         <w:r>
           <w:rPr>
-            <w:rStyle w:val="Lienhypertexte"/>
+            <w:rStyle w:val="Hyperlink"/>
             <w:iCs/>
             <w:noProof/>
           </w:rPr>
@@ -2533,7 +2533,7 @@
     </w:p>
     <w:p>
       <w:pPr>
-        <w:pStyle w:val="TM1"/>
+        <w:pStyle w:val="TOC1"/>
         <w:rPr>
           <w:szCs w:val="24"/>
         </w:rPr>
@@ -2541,7 +2541,7 @@
       <w:hyperlink w:anchor="_Toc2333869" w:history="1">
         <w:r>
           <w:rPr>
-            <w:rStyle w:val="Lienhypertexte"/>
+            <w:rStyle w:val="Hyperlink"/>
           </w:rPr>
           <w:t>4</w:t>
         </w:r>
@@ -2553,7 +2553,7 @@
         </w:r>
         <w:r>
           <w:rPr>
-            <w:rStyle w:val="Lienhypertexte"/>
+            <w:rStyle w:val="Hyperlink"/>
           </w:rPr>
           <w:t>Tests</w:t>
         </w:r>
@@ -2602,7 +2602,7 @@
     </w:p>
     <w:p>
       <w:pPr>
-        <w:pStyle w:val="TM2"/>
+        <w:pStyle w:val="TOC2"/>
         <w:tabs>
           <w:tab w:val="left" w:pos="800"/>
           <w:tab w:val="right" w:leader="dot" w:pos="9060"/>
@@ -2615,7 +2615,7 @@
       <w:hyperlink w:anchor="_Toc2333870" w:history="1">
         <w:r>
           <w:rPr>
-            <w:rStyle w:val="Lienhypertexte"/>
+            <w:rStyle w:val="Hyperlink"/>
             <w:iCs/>
             <w:noProof/>
           </w:rPr>
@@ -2630,7 +2630,7 @@
         </w:r>
         <w:r>
           <w:rPr>
-            <w:rStyle w:val="Lienhypertexte"/>
+            <w:rStyle w:val="Hyperlink"/>
             <w:iCs/>
             <w:noProof/>
           </w:rPr>
@@ -2688,7 +2688,7 @@
     </w:p>
     <w:p>
       <w:pPr>
-        <w:pStyle w:val="TM2"/>
+        <w:pStyle w:val="TOC2"/>
         <w:tabs>
           <w:tab w:val="left" w:pos="800"/>
           <w:tab w:val="right" w:leader="dot" w:pos="9060"/>
@@ -2701,7 +2701,7 @@
       <w:hyperlink w:anchor="_Toc2333871" w:history="1">
         <w:r>
           <w:rPr>
-            <w:rStyle w:val="Lienhypertexte"/>
+            <w:rStyle w:val="Hyperlink"/>
             <w:iCs/>
             <w:noProof/>
           </w:rPr>
@@ -2716,7 +2716,7 @@
         </w:r>
         <w:r>
           <w:rPr>
-            <w:rStyle w:val="Lienhypertexte"/>
+            <w:rStyle w:val="Hyperlink"/>
             <w:iCs/>
             <w:noProof/>
           </w:rPr>
@@ -2774,7 +2774,7 @@
     </w:p>
     <w:p>
       <w:pPr>
-        <w:pStyle w:val="TM1"/>
+        <w:pStyle w:val="TOC1"/>
         <w:rPr>
           <w:szCs w:val="24"/>
         </w:rPr>
@@ -2782,7 +2782,7 @@
       <w:hyperlink w:anchor="_Toc2333872" w:history="1">
         <w:r>
           <w:rPr>
-            <w:rStyle w:val="Lienhypertexte"/>
+            <w:rStyle w:val="Hyperlink"/>
           </w:rPr>
           <w:t>5</w:t>
         </w:r>
@@ -2794,7 +2794,7 @@
         </w:r>
         <w:r>
           <w:rPr>
-            <w:rStyle w:val="Lienhypertexte"/>
+            <w:rStyle w:val="Hyperlink"/>
           </w:rPr>
           <w:t>Conclusions</w:t>
         </w:r>
@@ -2843,7 +2843,7 @@
     </w:p>
     <w:p>
       <w:pPr>
-        <w:pStyle w:val="TM1"/>
+        <w:pStyle w:val="TOC1"/>
         <w:rPr>
           <w:szCs w:val="24"/>
         </w:rPr>
@@ -2851,7 +2851,7 @@
       <w:hyperlink w:anchor="_Toc2333873" w:history="1">
         <w:r>
           <w:rPr>
-            <w:rStyle w:val="Lienhypertexte"/>
+            <w:rStyle w:val="Hyperlink"/>
           </w:rPr>
           <w:t>6</w:t>
         </w:r>
@@ -2863,7 +2863,7 @@
         </w:r>
         <w:r>
           <w:rPr>
-            <w:rStyle w:val="Lienhypertexte"/>
+            <w:rStyle w:val="Hyperlink"/>
           </w:rPr>
           <w:t>Annexes</w:t>
         </w:r>
@@ -2912,7 +2912,7 @@
     </w:p>
     <w:p>
       <w:pPr>
-        <w:pStyle w:val="TM2"/>
+        <w:pStyle w:val="TOC2"/>
         <w:tabs>
           <w:tab w:val="left" w:pos="800"/>
           <w:tab w:val="right" w:leader="dot" w:pos="9060"/>
@@ -2925,7 +2925,7 @@
       <w:hyperlink w:anchor="_Toc2333874" w:history="1">
         <w:r>
           <w:rPr>
-            <w:rStyle w:val="Lienhypertexte"/>
+            <w:rStyle w:val="Hyperlink"/>
             <w:iCs/>
             <w:noProof/>
           </w:rPr>
@@ -2940,7 +2940,7 @@
         </w:r>
         <w:r>
           <w:rPr>
-            <w:rStyle w:val="Lienhypertexte"/>
+            <w:rStyle w:val="Hyperlink"/>
             <w:iCs/>
             <w:noProof/>
           </w:rPr>
@@ -2998,7 +2998,7 @@
     </w:p>
     <w:p>
       <w:pPr>
-        <w:pStyle w:val="TM2"/>
+        <w:pStyle w:val="TOC2"/>
         <w:tabs>
           <w:tab w:val="left" w:pos="800"/>
           <w:tab w:val="right" w:leader="dot" w:pos="9060"/>
@@ -3011,7 +3011,7 @@
       <w:hyperlink w:anchor="_Toc2333875" w:history="1">
         <w:r>
           <w:rPr>
-            <w:rStyle w:val="Lienhypertexte"/>
+            <w:rStyle w:val="Hyperlink"/>
             <w:iCs/>
             <w:noProof/>
           </w:rPr>
@@ -3026,7 +3026,7 @@
         </w:r>
         <w:r>
           <w:rPr>
-            <w:rStyle w:val="Lienhypertexte"/>
+            <w:rStyle w:val="Hyperlink"/>
             <w:iCs/>
             <w:noProof/>
           </w:rPr>
@@ -3103,7 +3103,7 @@
     </w:p>
     <w:p>
       <w:pPr>
-        <w:pStyle w:val="Titre1"/>
+        <w:pStyle w:val="Heading1"/>
       </w:pPr>
       <w:bookmarkStart w:id="0" w:name="_Toc2333847"/>
       <w:r>
@@ -3114,7 +3114,7 @@
     </w:p>
     <w:p>
       <w:pPr>
-        <w:pStyle w:val="Titre2"/>
+        <w:pStyle w:val="Heading2"/>
         <w:rPr>
           <w:i/>
           <w:iCs/>
@@ -3217,7 +3217,7 @@
     </w:p>
     <w:p>
       <w:pPr>
-        <w:pStyle w:val="Titre2"/>
+        <w:pStyle w:val="Heading2"/>
         <w:rPr>
           <w:i/>
           <w:iCs/>
@@ -3254,7 +3254,7 @@
       <w:hyperlink r:id="rId10" w:history="1">
         <w:r>
           <w:rPr>
-            <w:rStyle w:val="Lienhypertexte"/>
+            <w:rStyle w:val="Hyperlink"/>
           </w:rPr>
           <w:t>luca.coduri@cpnv.ch</w:t>
         </w:r>
@@ -3270,7 +3270,7 @@
       <w:hyperlink r:id="rId11" w:history="1">
         <w:r>
           <w:rPr>
-            <w:rStyle w:val="Lienhypertexte"/>
+            <w:rStyle w:val="Hyperlink"/>
           </w:rPr>
           <w:t>bastian.chollet@cpnv.ch</w:t>
         </w:r>
@@ -3337,7 +3337,7 @@
       <w:hyperlink r:id="rId12" w:history="1">
         <w:r>
           <w:rPr>
-            <w:rStyle w:val="Lienhypertexte"/>
+            <w:rStyle w:val="Hyperlink"/>
             <w:lang w:val="fr-CH"/>
           </w:rPr>
           <w:t>Frederique.ANDOLFATTO@cpnv.ch</w:t>
@@ -3365,7 +3365,7 @@
       <w:hyperlink r:id="rId13" w:history="1">
         <w:r>
           <w:rPr>
-            <w:rStyle w:val="Lienhypertexte"/>
+            <w:rStyle w:val="Hyperlink"/>
             <w:lang w:val="fr-CH"/>
           </w:rPr>
           <w:t>loic.viret@cpnv.ch</w:t>
@@ -3674,7 +3674,7 @@
     </w:p>
     <w:p>
       <w:pPr>
-        <w:pStyle w:val="Titre2"/>
+        <w:pStyle w:val="Heading2"/>
         <w:rPr>
           <w:i/>
           <w:iCs/>
@@ -3691,7 +3691,7 @@
     </w:p>
     <w:p>
       <w:pPr>
-        <w:pStyle w:val="Paragraphedeliste"/>
+        <w:pStyle w:val="ListParagraph"/>
         <w:numPr>
           <w:ilvl w:val="0"/>
           <w:numId w:val="30"/>
@@ -3709,7 +3709,7 @@
     </w:p>
     <w:p>
       <w:pPr>
-        <w:pStyle w:val="Paragraphedeliste"/>
+        <w:pStyle w:val="ListParagraph"/>
         <w:numPr>
           <w:ilvl w:val="0"/>
           <w:numId w:val="30"/>
@@ -3724,7 +3724,7 @@
     </w:p>
     <w:p>
       <w:pPr>
-        <w:pStyle w:val="Paragraphedeliste"/>
+        <w:pStyle w:val="ListParagraph"/>
         <w:numPr>
           <w:ilvl w:val="0"/>
           <w:numId w:val="30"/>
@@ -3739,7 +3739,7 @@
     </w:p>
     <w:p>
       <w:pPr>
-        <w:pStyle w:val="Paragraphedeliste"/>
+        <w:pStyle w:val="ListParagraph"/>
         <w:numPr>
           <w:ilvl w:val="0"/>
           <w:numId w:val="30"/>
@@ -3757,7 +3757,7 @@
     </w:p>
     <w:p>
       <w:pPr>
-        <w:pStyle w:val="Paragraphedeliste"/>
+        <w:pStyle w:val="ListParagraph"/>
         <w:numPr>
           <w:ilvl w:val="0"/>
           <w:numId w:val="30"/>
@@ -3781,7 +3781,7 @@
     </w:p>
     <w:p>
       <w:pPr>
-        <w:pStyle w:val="Paragraphedeliste"/>
+        <w:pStyle w:val="ListParagraph"/>
         <w:numPr>
           <w:ilvl w:val="0"/>
           <w:numId w:val="30"/>
@@ -3793,7 +3793,7 @@
     </w:p>
     <w:p>
       <w:pPr>
-        <w:pStyle w:val="Titre2"/>
+        <w:pStyle w:val="Heading2"/>
         <w:rPr>
           <w:i/>
           <w:iCs/>
@@ -3873,7 +3873,7 @@
     </w:p>
     <w:p>
       <w:pPr>
-        <w:pStyle w:val="Titre1"/>
+        <w:pStyle w:val="Heading1"/>
       </w:pPr>
       <w:r>
         <w:lastRenderedPageBreak/>
@@ -3883,7 +3883,7 @@
     </w:p>
     <w:p>
       <w:pPr>
-        <w:pStyle w:val="Titre4"/>
+        <w:pStyle w:val="Heading4"/>
         <w:rPr>
           <w:noProof/>
         </w:rPr>
@@ -3961,7 +3961,7 @@
     </w:p>
     <w:p>
       <w:pPr>
-        <w:pStyle w:val="Titre4"/>
+        <w:pStyle w:val="Heading4"/>
         <w:rPr>
           <w:noProof/>
         </w:rPr>
@@ -4042,7 +4042,7 @@
     </w:p>
     <w:p>
       <w:pPr>
-        <w:pStyle w:val="Titre4"/>
+        <w:pStyle w:val="Heading4"/>
       </w:pPr>
       <w:r>
         <w:lastRenderedPageBreak/>
@@ -4107,7 +4107,7 @@
     </w:p>
     <w:p>
       <w:pPr>
-        <w:pStyle w:val="Titre4"/>
+        <w:pStyle w:val="Heading4"/>
       </w:pPr>
       <w:r>
         <w:t>Page de vote :</w:t>
@@ -4193,7 +4193,7 @@
     </w:p>
     <w:p>
       <w:pPr>
-        <w:pStyle w:val="Titre4"/>
+        <w:pStyle w:val="Heading4"/>
       </w:pPr>
       <w:r>
         <w:lastRenderedPageBreak/>
@@ -4264,7 +4264,7 @@
     </w:p>
     <w:p>
       <w:pPr>
-        <w:pStyle w:val="Titre4"/>
+        <w:pStyle w:val="Heading4"/>
       </w:pPr>
       <w:r>
         <w:t>Création d’un sondage :</w:t>
@@ -4347,7 +4347,7 @@
     </w:p>
     <w:p>
       <w:pPr>
-        <w:pStyle w:val="Titre4"/>
+        <w:pStyle w:val="Heading4"/>
       </w:pPr>
       <w:r>
         <w:lastRenderedPageBreak/>
@@ -4418,7 +4418,7 @@
     </w:p>
     <w:p>
       <w:pPr>
-        <w:pStyle w:val="Titre4"/>
+        <w:pStyle w:val="Heading4"/>
       </w:pPr>
       <w:r>
         <w:t>Résultat d’une recherche :</w:t>
@@ -4501,7 +4501,7 @@
     </w:p>
     <w:p>
       <w:pPr>
-        <w:pStyle w:val="Titre4"/>
+        <w:pStyle w:val="Heading4"/>
       </w:pPr>
       <w:r>
         <w:lastRenderedPageBreak/>
@@ -4582,7 +4582,7 @@
     </w:p>
     <w:p>
       <w:pPr>
-        <w:pStyle w:val="Titre2"/>
+        <w:pStyle w:val="Heading2"/>
         <w:rPr>
           <w:iCs/>
         </w:rPr>
@@ -4619,7 +4619,7 @@
             <v:path o:extrusionok="f" gradientshapeok="t" o:connecttype="rect"/>
             <o:lock v:ext="edit" aspectratio="t"/>
           </v:shapetype>
-          <v:shape id="_x0000_i1025" type="#_x0000_t75" style="width:453.5pt;height:280.05pt">
+          <v:shape id="_x0000_i1025" type="#_x0000_t75" style="width:453pt;height:280.5pt">
             <v:imagedata r:id="rId24" o:title="Uses_Cases_Scenarios"/>
           </v:shape>
         </w:pict>
@@ -4627,7 +4627,7 @@
     </w:p>
     <w:p>
       <w:pPr>
-        <w:pStyle w:val="Titre3"/>
+        <w:pStyle w:val="Heading3"/>
       </w:pPr>
       <w:r>
         <w:t>En tant qu’utilisateur </w:t>
@@ -4643,7 +4643,7 @@
     </w:p>
     <w:p>
       <w:pPr>
-        <w:pStyle w:val="Titre4"/>
+        <w:pStyle w:val="Heading4"/>
       </w:pPr>
       <w:bookmarkStart w:id="9" w:name="_Toc2333854"/>
       <w:bookmarkStart w:id="10" w:name="_Toc71691012"/>
@@ -5280,7 +5280,7 @@
     <w:p/>
     <w:p>
       <w:pPr>
-        <w:pStyle w:val="Titre4"/>
+        <w:pStyle w:val="Heading4"/>
       </w:pPr>
       <w:r>
         <w:t xml:space="preserve">Se </w:t>
@@ -5439,7 +5439,7 @@
     </w:tbl>
     <w:p>
       <w:pPr>
-        <w:pStyle w:val="Titre3"/>
+        <w:pStyle w:val="Heading3"/>
       </w:pPr>
     </w:p>
     <w:p>
@@ -5457,7 +5457,7 @@
     </w:p>
     <w:p>
       <w:pPr>
-        <w:pStyle w:val="Titre3"/>
+        <w:pStyle w:val="Heading3"/>
       </w:pPr>
       <w:r>
         <w:lastRenderedPageBreak/>
@@ -5471,7 +5471,7 @@
     </w:p>
     <w:p>
       <w:pPr>
-        <w:pStyle w:val="Titre4"/>
+        <w:pStyle w:val="Heading4"/>
       </w:pPr>
       <w:r>
         <w:t>Gérer les utilisateurs</w:t>
@@ -5627,7 +5627,7 @@
     </w:tbl>
     <w:p>
       <w:pPr>
-        <w:pStyle w:val="Titre3"/>
+        <w:pStyle w:val="Heading3"/>
       </w:pPr>
       <w:r>
         <w:t>En tant qu’</w:t>
@@ -5641,7 +5641,7 @@
     </w:p>
     <w:p>
       <w:pPr>
-        <w:pStyle w:val="Titre4"/>
+        <w:pStyle w:val="Heading4"/>
       </w:pPr>
       <w:r>
         <w:t>Rechercher un jeu</w:t>
@@ -5871,7 +5871,7 @@
     <w:p/>
     <w:p>
       <w:pPr>
-        <w:pStyle w:val="Titre4"/>
+        <w:pStyle w:val="Heading4"/>
       </w:pPr>
       <w:r>
         <w:t>Voter</w:t>
@@ -6040,7 +6040,7 @@
     </w:p>
     <w:p>
       <w:pPr>
-        <w:pStyle w:val="Titre4"/>
+        <w:pStyle w:val="Heading4"/>
       </w:pPr>
       <w:r>
         <w:lastRenderedPageBreak/>
@@ -6272,7 +6272,7 @@
     <w:p/>
     <w:p>
       <w:pPr>
-        <w:pStyle w:val="Titre4"/>
+        <w:pStyle w:val="Heading4"/>
       </w:pPr>
       <w:r>
         <w:t>Se connecter</w:t>
@@ -6499,7 +6499,7 @@
     <w:p/>
     <w:p>
       <w:pPr>
-        <w:pStyle w:val="Titre2"/>
+        <w:pStyle w:val="Heading2"/>
         <w:rPr>
           <w:i/>
           <w:iCs/>
@@ -6522,7 +6522,7 @@
       </w:pPr>
       <w:r>
         <w:pict w14:anchorId="2003B358">
-          <v:shape id="_x0000_i1026" type="#_x0000_t75" style="width:453.05pt;height:491.85pt">
+          <v:shape id="_x0000_i1026" type="#_x0000_t75" style="width:453pt;height:492pt">
             <v:imagedata r:id="rId25" o:title="MCD-BGMANAGER_V1"/>
           </v:shape>
         </w:pict>
@@ -6556,7 +6556,7 @@
     </w:p>
     <w:p>
       <w:pPr>
-        <w:pStyle w:val="Titre2"/>
+        <w:pStyle w:val="Heading2"/>
         <w:rPr>
           <w:i/>
           <w:iCs/>
@@ -6756,7 +6756,7 @@
     <w:p/>
     <w:p>
       <w:pPr>
-        <w:pStyle w:val="Titre2"/>
+        <w:pStyle w:val="Heading2"/>
         <w:rPr>
           <w:i/>
           <w:iCs/>
@@ -6783,7 +6783,7 @@
     </w:p>
     <w:p>
       <w:pPr>
-        <w:pStyle w:val="Titre1"/>
+        <w:pStyle w:val="Heading1"/>
         <w:tabs>
           <w:tab w:val="num" w:pos="360"/>
         </w:tabs>
@@ -6798,7 +6798,7 @@
     </w:p>
     <w:p>
       <w:pPr>
-        <w:pStyle w:val="Titre2"/>
+        <w:pStyle w:val="Heading2"/>
         <w:rPr>
           <w:i/>
           <w:iCs/>
@@ -6877,7 +6877,7 @@
     </w:p>
     <w:p>
       <w:pPr>
-        <w:pStyle w:val="Titre2"/>
+        <w:pStyle w:val="Heading2"/>
         <w:rPr>
           <w:i/>
           <w:iCs/>
@@ -7085,7 +7085,7 @@
         </w:rPr>
         <w:lastRenderedPageBreak/>
         <w:pict w14:anchorId="06FADA1B">
-          <v:shape id="_x0000_i1027" type="#_x0000_t75" style="width:453.05pt;height:221.15pt">
+          <v:shape id="_x0000_i1027" type="#_x0000_t75" style="width:453pt;height:221.25pt">
             <v:imagedata r:id="rId26" o:title="ezgif-2-569165a82386"/>
           </v:shape>
         </w:pict>
@@ -7168,7 +7168,7 @@
     </w:p>
     <w:p>
       <w:pPr>
-        <w:pStyle w:val="Titre2"/>
+        <w:pStyle w:val="Heading2"/>
         <w:rPr>
           <w:i/>
           <w:iCs/>
@@ -7261,7 +7261,7 @@
     </w:p>
     <w:p>
       <w:pPr>
-        <w:pStyle w:val="Titre2"/>
+        <w:pStyle w:val="Heading2"/>
         <w:rPr>
           <w:iCs/>
         </w:rPr>
@@ -7277,7 +7277,7 @@
     </w:p>
     <w:p>
       <w:pPr>
-        <w:pStyle w:val="Titre3"/>
+        <w:pStyle w:val="Heading3"/>
       </w:pPr>
       <w:r>
         <w:t>Diagramme de navigation des pages :</w:t>
@@ -7528,7 +7528,7 @@
     </w:p>
     <w:p>
       <w:pPr>
-        <w:pStyle w:val="Titre3"/>
+        <w:pStyle w:val="Heading3"/>
       </w:pPr>
       <w:bookmarkStart w:id="24" w:name="_Toc2333865"/>
       <w:r>
@@ -7538,7 +7538,7 @@
     </w:p>
     <w:p>
       <w:pPr>
-        <w:pStyle w:val="Titre3"/>
+        <w:pStyle w:val="Heading3"/>
       </w:pPr>
       <w:bookmarkStart w:id="25" w:name="_Toc2333866"/>
       <w:r>
@@ -7548,7 +7548,7 @@
     </w:p>
     <w:p>
       <w:pPr>
-        <w:pStyle w:val="Titre3"/>
+        <w:pStyle w:val="Heading3"/>
       </w:pPr>
       <w:bookmarkStart w:id="26" w:name="_Toc2333867"/>
       <w:r>
@@ -7611,7 +7611,7 @@
     </w:p>
     <w:p>
       <w:pPr>
-        <w:pStyle w:val="Titre2"/>
+        <w:pStyle w:val="Heading2"/>
         <w:rPr>
           <w:i/>
           <w:iCs/>
@@ -7636,7 +7636,7 @@
     </w:p>
     <w:p>
       <w:pPr>
-        <w:pStyle w:val="Titre1"/>
+        <w:pStyle w:val="Heading1"/>
       </w:pPr>
       <w:bookmarkStart w:id="28" w:name="_Toc2333869"/>
       <w:bookmarkStart w:id="29" w:name="_Toc25553321"/>
@@ -7648,7 +7648,7 @@
     </w:p>
     <w:p>
       <w:pPr>
-        <w:pStyle w:val="Titre2"/>
+        <w:pStyle w:val="Heading2"/>
         <w:rPr>
           <w:i/>
           <w:iCs/>
@@ -7687,7 +7687,7 @@
     </w:p>
     <w:p>
       <w:pPr>
-        <w:pStyle w:val="Titre2"/>
+        <w:pStyle w:val="Heading2"/>
         <w:rPr>
           <w:i/>
           <w:iCs/>
@@ -7772,7 +7772,7 @@
     </w:p>
     <w:p>
       <w:pPr>
-        <w:pStyle w:val="Titre1"/>
+        <w:pStyle w:val="Heading1"/>
         <w:tabs>
           <w:tab w:val="num" w:pos="360"/>
         </w:tabs>
@@ -7863,7 +7863,7 @@
     </w:p>
     <w:p>
       <w:pPr>
-        <w:pStyle w:val="Titre1"/>
+        <w:pStyle w:val="Heading1"/>
         <w:tabs>
           <w:tab w:val="num" w:pos="360"/>
         </w:tabs>
@@ -7881,7 +7881,7 @@
     </w:p>
     <w:p>
       <w:pPr>
-        <w:pStyle w:val="Titre2"/>
+        <w:pStyle w:val="Heading2"/>
         <w:rPr>
           <w:i/>
           <w:iCs/>
@@ -7902,7 +7902,7 @@
       <w:hyperlink r:id="rId29" w:history="1">
         <w:r>
           <w:rPr>
-            <w:rStyle w:val="Lienhypertexte"/>
+            <w:rStyle w:val="Hyperlink"/>
           </w:rPr>
           <w:t>Comment livrer en production notre application Angular ? - Dev to be curious</w:t>
         </w:r>
@@ -7915,7 +7915,7 @@
       <w:hyperlink r:id="rId30" w:history="1">
         <w:r>
           <w:rPr>
-            <w:rStyle w:val="Lienhypertexte"/>
+            <w:rStyle w:val="Hyperlink"/>
           </w:rPr>
           <w:t>https://boardgamegeek.com/wiki/page/BGG_XML_API2</w:t>
         </w:r>
@@ -7934,7 +7934,7 @@
       <w:hyperlink r:id="rId31" w:history="1">
         <w:r>
           <w:rPr>
-            <w:rStyle w:val="Lienhypertexte"/>
+            <w:rStyle w:val="Hyperlink"/>
             <w:lang w:val="en-US"/>
           </w:rPr>
           <w:t>The ultimate guide to flat design » We Love Brisbane – Website Design</w:t>
@@ -7951,7 +7951,7 @@
       <w:hyperlink r:id="rId32" w:history="1">
         <w:r>
           <w:rPr>
-            <w:rStyle w:val="Lienhypertexte"/>
+            <w:rStyle w:val="Hyperlink"/>
             <w:lang w:val="en-US"/>
           </w:rPr>
           <w:t>History | Vecteurs et Photos gratuites</w:t>
@@ -7968,7 +7968,7 @@
       <w:hyperlink r:id="rId33" w:history="1">
         <w:r>
           <w:rPr>
-            <w:rStyle w:val="Lienhypertexte"/>
+            <w:rStyle w:val="Hyperlink"/>
             <w:lang w:val="en-US"/>
           </w:rPr>
           <w:t>27+ Board Game Pictures | Download Free Images on Unsplash</w:t>
@@ -7979,14 +7979,14 @@
       <w:pPr>
         <w:pStyle w:val="Help"/>
         <w:rPr>
-          <w:rStyle w:val="Lienhypertexte"/>
+          <w:rStyle w:val="Hyperlink"/>
           <w:lang w:val="en-US"/>
         </w:rPr>
       </w:pPr>
       <w:hyperlink r:id="rId34" w:history="1">
         <w:r>
           <w:rPr>
-            <w:rStyle w:val="Lienhypertexte"/>
+            <w:rStyle w:val="Hyperlink"/>
             <w:lang w:val="en-US"/>
           </w:rPr>
           <w:t>mhevery/jasmine-node: Integration of Jasmine Spec framework with Node.js</w:t>
@@ -8003,7 +8003,7 @@
       <w:hyperlink r:id="rId35" w:history="1">
         <w:r>
           <w:rPr>
-            <w:rStyle w:val="Lienhypertexte"/>
+            <w:rStyle w:val="Hyperlink"/>
             <w:lang w:val="en-US"/>
           </w:rPr>
           <w:t>https://www.restapitutorial.com/httpstatuscodes.html</w:t>
@@ -8020,7 +8020,7 @@
     </w:p>
     <w:p>
       <w:pPr>
-        <w:pStyle w:val="Titre2"/>
+        <w:pStyle w:val="Heading2"/>
         <w:rPr>
           <w:i/>
           <w:iCs/>
@@ -9847,8 +9847,6 @@
               </w:rPr>
               <w:t>Check de l’ip avant un vote</w:t>
             </w:r>
-            <w:bookmarkStart w:id="46" w:name="_GoBack"/>
-            <w:bookmarkEnd w:id="46"/>
           </w:p>
         </w:tc>
       </w:tr>
@@ -9866,13 +9864,20 @@
                 <w:tab w:val="left" w:pos="735"/>
               </w:tabs>
             </w:pPr>
+            <w:r>
+              <w:t>03.03.2020</w:t>
+            </w:r>
           </w:p>
         </w:tc>
         <w:tc>
           <w:tcPr>
             <w:tcW w:w="1041" w:type="dxa"/>
           </w:tcPr>
-          <w:p/>
+          <w:p>
+            <w:r>
+              <w:t>15min</w:t>
+            </w:r>
+          </w:p>
         </w:tc>
         <w:tc>
           <w:tcPr>
@@ -9887,6 +9892,17 @@
                 <w:szCs w:val="22"/>
               </w:rPr>
             </w:pPr>
+            <w:r>
+              <w:rPr>
+                <w:rFonts w:ascii="Calibri" w:hAnsi="Calibri" w:cs="Calibri"/>
+                <w:color w:val="000000"/>
+                <w:sz w:val="22"/>
+                <w:szCs w:val="22"/>
+              </w:rPr>
+              <w:t>Création de la page admin</w:t>
+            </w:r>
+            <w:bookmarkStart w:id="46" w:name="_GoBack"/>
+            <w:bookmarkEnd w:id="46"/>
           </w:p>
         </w:tc>
       </w:tr>
@@ -10025,7 +10041,7 @@
 </file>
 
 <file path=word/endnotes.xml><?xml version="1.0" encoding="utf-8"?>
-<w:endnotes xmlns:wpc="http://schemas.microsoft.com/office/word/2010/wordprocessingCanvas" xmlns:cx="http://schemas.microsoft.com/office/drawing/2014/chartex" xmlns:cx1="http://schemas.microsoft.com/office/drawing/2015/9/8/chartex" xmlns:mc="http://schemas.openxmlformats.org/markup-compatibility/2006" xmlns:o="urn:schemas-microsoft-com:office:office" xmlns:r="http://schemas.openxmlformats.org/officeDocument/2006/relationships" xmlns:m="http://schemas.openxmlformats.org/officeDocument/2006/math" xmlns:v="urn:schemas-microsoft-com:vml" xmlns:wp14="http://schemas.microsoft.com/office/word/2010/wordprocessingDrawing" xmlns:wp="http://schemas.openxmlformats.org/drawingml/2006/wordprocessingDrawing" xmlns:w10="urn:schemas-microsoft-com:office:word" xmlns:w="http://schemas.openxmlformats.org/wordprocessingml/2006/main" xmlns:w14="http://schemas.microsoft.com/office/word/2010/wordml" xmlns:w15="http://schemas.microsoft.com/office/word/2012/wordml" xmlns:w16se="http://schemas.microsoft.com/office/word/2015/wordml/symex" xmlns:wpg="http://schemas.microsoft.com/office/word/2010/wordprocessingGroup" xmlns:wpi="http://schemas.microsoft.com/office/word/2010/wordprocessingInk" xmlns:wne="http://schemas.microsoft.com/office/word/2006/wordml" xmlns:wps="http://schemas.microsoft.com/office/word/2010/wordprocessingShape" mc:Ignorable="w14 w15 w16se wp14">
+<w:endnotes xmlns:wpc="http://schemas.microsoft.com/office/word/2010/wordprocessingCanvas" xmlns:cx="http://schemas.microsoft.com/office/drawing/2014/chartex" xmlns:cx1="http://schemas.microsoft.com/office/drawing/2015/9/8/chartex" xmlns:cx2="http://schemas.microsoft.com/office/drawing/2015/10/21/chartex" xmlns:cx3="http://schemas.microsoft.com/office/drawing/2016/5/9/chartex" xmlns:cx4="http://schemas.microsoft.com/office/drawing/2016/5/10/chartex" xmlns:cx5="http://schemas.microsoft.com/office/drawing/2016/5/11/chartex" xmlns:cx6="http://schemas.microsoft.com/office/drawing/2016/5/12/chartex" xmlns:cx7="http://schemas.microsoft.com/office/drawing/2016/5/13/chartex" xmlns:cx8="http://schemas.microsoft.com/office/drawing/2016/5/14/chartex" xmlns:mc="http://schemas.openxmlformats.org/markup-compatibility/2006" xmlns:aink="http://schemas.microsoft.com/office/drawing/2016/ink" xmlns:am3d="http://schemas.microsoft.com/office/drawing/2017/model3d" xmlns:o="urn:schemas-microsoft-com:office:office" xmlns:r="http://schemas.openxmlformats.org/officeDocument/2006/relationships" xmlns:m="http://schemas.openxmlformats.org/officeDocument/2006/math" xmlns:v="urn:schemas-microsoft-com:vml" xmlns:wp14="http://schemas.microsoft.com/office/word/2010/wordprocessingDrawing" xmlns:wp="http://schemas.openxmlformats.org/drawingml/2006/wordprocessingDrawing" xmlns:w10="urn:schemas-microsoft-com:office:word" xmlns:w="http://schemas.openxmlformats.org/wordprocessingml/2006/main" xmlns:w14="http://schemas.microsoft.com/office/word/2010/wordml" xmlns:w15="http://schemas.microsoft.com/office/word/2012/wordml" xmlns:w16cid="http://schemas.microsoft.com/office/word/2016/wordml/cid" xmlns:w16se="http://schemas.microsoft.com/office/word/2015/wordml/symex" xmlns:wpg="http://schemas.microsoft.com/office/word/2010/wordprocessingGroup" xmlns:wpi="http://schemas.microsoft.com/office/word/2010/wordprocessingInk" xmlns:wne="http://schemas.microsoft.com/office/word/2006/wordml" xmlns:wps="http://schemas.microsoft.com/office/word/2010/wordprocessingShape" mc:Ignorable="w14 w15 w16se w16cid wp14">
   <w:endnote w:type="separator" w:id="-1">
     <w:p>
       <w:r>
@@ -10044,10 +10060,10 @@
 </file>
 
 <file path=word/footer1.xml><?xml version="1.0" encoding="utf-8"?>
-<w:ftr xmlns:wpc="http://schemas.microsoft.com/office/word/2010/wordprocessingCanvas" xmlns:cx="http://schemas.microsoft.com/office/drawing/2014/chartex" xmlns:cx1="http://schemas.microsoft.com/office/drawing/2015/9/8/chartex" xmlns:mc="http://schemas.openxmlformats.org/markup-compatibility/2006" xmlns:o="urn:schemas-microsoft-com:office:office" xmlns:r="http://schemas.openxmlformats.org/officeDocument/2006/relationships" xmlns:m="http://schemas.openxmlformats.org/officeDocument/2006/math" xmlns:v="urn:schemas-microsoft-com:vml" xmlns:wp14="http://schemas.microsoft.com/office/word/2010/wordprocessingDrawing" xmlns:wp="http://schemas.openxmlformats.org/drawingml/2006/wordprocessingDrawing" xmlns:w10="urn:schemas-microsoft-com:office:word" xmlns:w="http://schemas.openxmlformats.org/wordprocessingml/2006/main" xmlns:w14="http://schemas.microsoft.com/office/word/2010/wordml" xmlns:w15="http://schemas.microsoft.com/office/word/2012/wordml" xmlns:w16se="http://schemas.microsoft.com/office/word/2015/wordml/symex" xmlns:wpg="http://schemas.microsoft.com/office/word/2010/wordprocessingGroup" xmlns:wpi="http://schemas.microsoft.com/office/word/2010/wordprocessingInk" xmlns:wne="http://schemas.microsoft.com/office/word/2006/wordml" xmlns:wps="http://schemas.microsoft.com/office/word/2010/wordprocessingShape" mc:Ignorable="w14 w15 w16se wp14">
+<w:ftr xmlns:wpc="http://schemas.microsoft.com/office/word/2010/wordprocessingCanvas" xmlns:cx="http://schemas.microsoft.com/office/drawing/2014/chartex" xmlns:cx1="http://schemas.microsoft.com/office/drawing/2015/9/8/chartex" xmlns:cx2="http://schemas.microsoft.com/office/drawing/2015/10/21/chartex" xmlns:cx3="http://schemas.microsoft.com/office/drawing/2016/5/9/chartex" xmlns:cx4="http://schemas.microsoft.com/office/drawing/2016/5/10/chartex" xmlns:cx5="http://schemas.microsoft.com/office/drawing/2016/5/11/chartex" xmlns:cx6="http://schemas.microsoft.com/office/drawing/2016/5/12/chartex" xmlns:cx7="http://schemas.microsoft.com/office/drawing/2016/5/13/chartex" xmlns:cx8="http://schemas.microsoft.com/office/drawing/2016/5/14/chartex" xmlns:mc="http://schemas.openxmlformats.org/markup-compatibility/2006" xmlns:aink="http://schemas.microsoft.com/office/drawing/2016/ink" xmlns:am3d="http://schemas.microsoft.com/office/drawing/2017/model3d" xmlns:o="urn:schemas-microsoft-com:office:office" xmlns:r="http://schemas.openxmlformats.org/officeDocument/2006/relationships" xmlns:m="http://schemas.openxmlformats.org/officeDocument/2006/math" xmlns:v="urn:schemas-microsoft-com:vml" xmlns:wp14="http://schemas.microsoft.com/office/word/2010/wordprocessingDrawing" xmlns:wp="http://schemas.openxmlformats.org/drawingml/2006/wordprocessingDrawing" xmlns:w10="urn:schemas-microsoft-com:office:word" xmlns:w="http://schemas.openxmlformats.org/wordprocessingml/2006/main" xmlns:w14="http://schemas.microsoft.com/office/word/2010/wordml" xmlns:w15="http://schemas.microsoft.com/office/word/2012/wordml" xmlns:w16cid="http://schemas.microsoft.com/office/word/2016/wordml/cid" xmlns:w16se="http://schemas.microsoft.com/office/word/2015/wordml/symex" xmlns:wpg="http://schemas.microsoft.com/office/word/2010/wordprocessingGroup" xmlns:wpi="http://schemas.microsoft.com/office/word/2010/wordprocessingInk" xmlns:wne="http://schemas.microsoft.com/office/word/2006/wordml" xmlns:wps="http://schemas.microsoft.com/office/word/2010/wordprocessingShape" mc:Ignorable="w14 w15 w16se w16cid wp14">
   <w:p>
     <w:pPr>
-      <w:pStyle w:val="Pieddepage"/>
+      <w:pStyle w:val="Footer"/>
       <w:pBdr>
         <w:top w:val="single" w:sz="4" w:space="1" w:color="auto"/>
       </w:pBdr>
@@ -10066,62 +10082,49 @@
     </w:r>
     <w:r>
       <w:rPr>
-        <w:rStyle w:val="Numrodepage"/>
+        <w:rStyle w:val="PageNumber"/>
       </w:rPr>
       <w:fldChar w:fldCharType="begin"/>
     </w:r>
     <w:r>
       <w:rPr>
-        <w:rStyle w:val="Numrodepage"/>
+        <w:rStyle w:val="PageNumber"/>
       </w:rPr>
       <w:instrText xml:space="preserve"> PAGE </w:instrText>
     </w:r>
     <w:r>
       <w:rPr>
-        <w:rStyle w:val="Numrodepage"/>
+        <w:rStyle w:val="PageNumber"/>
       </w:rPr>
       <w:fldChar w:fldCharType="separate"/>
     </w:r>
     <w:r>
       <w:rPr>
-        <w:rStyle w:val="Numrodepage"/>
+        <w:rStyle w:val="PageNumber"/>
         <w:noProof/>
       </w:rPr>
       <w:t>21</w:t>
     </w:r>
     <w:r>
       <w:rPr>
-        <w:rStyle w:val="Numrodepage"/>
+        <w:rStyle w:val="PageNumber"/>
       </w:rPr>
       <w:fldChar w:fldCharType="end"/>
     </w:r>
     <w:r>
       <w:tab/>
     </w:r>
+    <w:fldSimple w:instr=" SAVEDATE  \* MERGEFORMAT ">
+      <w:r>
+        <w:rPr>
+          <w:noProof/>
+        </w:rPr>
+        <w:t>03/03/2020 16:21:00</w:t>
+      </w:r>
+    </w:fldSimple>
     <w:r>
-      <w:fldChar w:fldCharType="begin"/>
-    </w:r>
-    <w:r>
-      <w:instrText xml:space="preserve"> SAVEDATE  \* MERGEFORMAT </w:instrText>
-    </w:r>
-    <w:r>
-      <w:fldChar w:fldCharType="separate"/>
-    </w:r>
-    <w:r>
-      <w:rPr>
-        <w:noProof/>
-      </w:rPr>
-      <w:t>02/03/2020 18:59:00</w:t>
-    </w:r>
-    <w:r>
-      <w:rPr>
-        <w:noProof/>
-      </w:rPr>
-      <w:fldChar w:fldCharType="end"/>
-    </w:r>
-    <w:r>
-      <w:rPr>
-        <w:rStyle w:val="Numrodepage"/>
+      <w:rPr>
+        <w:rStyle w:val="PageNumber"/>
       </w:rPr>
       <w:tab/>
     </w:r>
@@ -10130,7 +10133,7 @@
 </file>
 
 <file path=word/footnotes.xml><?xml version="1.0" encoding="utf-8"?>
-<w:footnotes xmlns:wpc="http://schemas.microsoft.com/office/word/2010/wordprocessingCanvas" xmlns:cx="http://schemas.microsoft.com/office/drawing/2014/chartex" xmlns:cx1="http://schemas.microsoft.com/office/drawing/2015/9/8/chartex" xmlns:mc="http://schemas.openxmlformats.org/markup-compatibility/2006" xmlns:o="urn:schemas-microsoft-com:office:office" xmlns:r="http://schemas.openxmlformats.org/officeDocument/2006/relationships" xmlns:m="http://schemas.openxmlformats.org/officeDocument/2006/math" xmlns:v="urn:schemas-microsoft-com:vml" xmlns:wp14="http://schemas.microsoft.com/office/word/2010/wordprocessingDrawing" xmlns:wp="http://schemas.openxmlformats.org/drawingml/2006/wordprocessingDrawing" xmlns:w10="urn:schemas-microsoft-com:office:word" xmlns:w="http://schemas.openxmlformats.org/wordprocessingml/2006/main" xmlns:w14="http://schemas.microsoft.com/office/word/2010/wordml" xmlns:w15="http://schemas.microsoft.com/office/word/2012/wordml" xmlns:w16se="http://schemas.microsoft.com/office/word/2015/wordml/symex" xmlns:wpg="http://schemas.microsoft.com/office/word/2010/wordprocessingGroup" xmlns:wpi="http://schemas.microsoft.com/office/word/2010/wordprocessingInk" xmlns:wne="http://schemas.microsoft.com/office/word/2006/wordml" xmlns:wps="http://schemas.microsoft.com/office/word/2010/wordprocessingShape" mc:Ignorable="w14 w15 w16se wp14">
+<w:footnotes xmlns:wpc="http://schemas.microsoft.com/office/word/2010/wordprocessingCanvas" xmlns:cx="http://schemas.microsoft.com/office/drawing/2014/chartex" xmlns:cx1="http://schemas.microsoft.com/office/drawing/2015/9/8/chartex" xmlns:cx2="http://schemas.microsoft.com/office/drawing/2015/10/21/chartex" xmlns:cx3="http://schemas.microsoft.com/office/drawing/2016/5/9/chartex" xmlns:cx4="http://schemas.microsoft.com/office/drawing/2016/5/10/chartex" xmlns:cx5="http://schemas.microsoft.com/office/drawing/2016/5/11/chartex" xmlns:cx6="http://schemas.microsoft.com/office/drawing/2016/5/12/chartex" xmlns:cx7="http://schemas.microsoft.com/office/drawing/2016/5/13/chartex" xmlns:cx8="http://schemas.microsoft.com/office/drawing/2016/5/14/chartex" xmlns:mc="http://schemas.openxmlformats.org/markup-compatibility/2006" xmlns:aink="http://schemas.microsoft.com/office/drawing/2016/ink" xmlns:am3d="http://schemas.microsoft.com/office/drawing/2017/model3d" xmlns:o="urn:schemas-microsoft-com:office:office" xmlns:r="http://schemas.openxmlformats.org/officeDocument/2006/relationships" xmlns:m="http://schemas.openxmlformats.org/officeDocument/2006/math" xmlns:v="urn:schemas-microsoft-com:vml" xmlns:wp14="http://schemas.microsoft.com/office/word/2010/wordprocessingDrawing" xmlns:wp="http://schemas.openxmlformats.org/drawingml/2006/wordprocessingDrawing" xmlns:w10="urn:schemas-microsoft-com:office:word" xmlns:w="http://schemas.openxmlformats.org/wordprocessingml/2006/main" xmlns:w14="http://schemas.microsoft.com/office/word/2010/wordml" xmlns:w15="http://schemas.microsoft.com/office/word/2012/wordml" xmlns:w16cid="http://schemas.microsoft.com/office/word/2016/wordml/cid" xmlns:w16se="http://schemas.microsoft.com/office/word/2015/wordml/symex" xmlns:wpg="http://schemas.microsoft.com/office/word/2010/wordprocessingGroup" xmlns:wpi="http://schemas.microsoft.com/office/word/2010/wordprocessingInk" xmlns:wne="http://schemas.microsoft.com/office/word/2006/wordml" xmlns:wps="http://schemas.microsoft.com/office/word/2010/wordprocessingShape" mc:Ignorable="w14 w15 w16se w16cid wp14">
   <w:footnote w:type="separator" w:id="-1">
     <w:p>
       <w:r>
@@ -10149,10 +10152,10 @@
 </file>
 
 <file path=word/header1.xml><?xml version="1.0" encoding="utf-8"?>
-<w:hdr xmlns:wpc="http://schemas.microsoft.com/office/word/2010/wordprocessingCanvas" xmlns:cx="http://schemas.microsoft.com/office/drawing/2014/chartex" xmlns:cx1="http://schemas.microsoft.com/office/drawing/2015/9/8/chartex" xmlns:mc="http://schemas.openxmlformats.org/markup-compatibility/2006" xmlns:o="urn:schemas-microsoft-com:office:office" xmlns:r="http://schemas.openxmlformats.org/officeDocument/2006/relationships" xmlns:m="http://schemas.openxmlformats.org/officeDocument/2006/math" xmlns:v="urn:schemas-microsoft-com:vml" xmlns:wp14="http://schemas.microsoft.com/office/word/2010/wordprocessingDrawing" xmlns:wp="http://schemas.openxmlformats.org/drawingml/2006/wordprocessingDrawing" xmlns:w10="urn:schemas-microsoft-com:office:word" xmlns:w="http://schemas.openxmlformats.org/wordprocessingml/2006/main" xmlns:w14="http://schemas.microsoft.com/office/word/2010/wordml" xmlns:w15="http://schemas.microsoft.com/office/word/2012/wordml" xmlns:w16se="http://schemas.microsoft.com/office/word/2015/wordml/symex" xmlns:wpg="http://schemas.microsoft.com/office/word/2010/wordprocessingGroup" xmlns:wpi="http://schemas.microsoft.com/office/word/2010/wordprocessingInk" xmlns:wne="http://schemas.microsoft.com/office/word/2006/wordml" xmlns:wps="http://schemas.microsoft.com/office/word/2010/wordprocessingShape" mc:Ignorable="w14 w15 w16se wp14">
+<w:hdr xmlns:wpc="http://schemas.microsoft.com/office/word/2010/wordprocessingCanvas" xmlns:cx="http://schemas.microsoft.com/office/drawing/2014/chartex" xmlns:cx1="http://schemas.microsoft.com/office/drawing/2015/9/8/chartex" xmlns:cx2="http://schemas.microsoft.com/office/drawing/2015/10/21/chartex" xmlns:cx3="http://schemas.microsoft.com/office/drawing/2016/5/9/chartex" xmlns:cx4="http://schemas.microsoft.com/office/drawing/2016/5/10/chartex" xmlns:cx5="http://schemas.microsoft.com/office/drawing/2016/5/11/chartex" xmlns:cx6="http://schemas.microsoft.com/office/drawing/2016/5/12/chartex" xmlns:cx7="http://schemas.microsoft.com/office/drawing/2016/5/13/chartex" xmlns:cx8="http://schemas.microsoft.com/office/drawing/2016/5/14/chartex" xmlns:mc="http://schemas.openxmlformats.org/markup-compatibility/2006" xmlns:aink="http://schemas.microsoft.com/office/drawing/2016/ink" xmlns:am3d="http://schemas.microsoft.com/office/drawing/2017/model3d" xmlns:o="urn:schemas-microsoft-com:office:office" xmlns:r="http://schemas.openxmlformats.org/officeDocument/2006/relationships" xmlns:m="http://schemas.openxmlformats.org/officeDocument/2006/math" xmlns:v="urn:schemas-microsoft-com:vml" xmlns:wp14="http://schemas.microsoft.com/office/word/2010/wordprocessingDrawing" xmlns:wp="http://schemas.openxmlformats.org/drawingml/2006/wordprocessingDrawing" xmlns:w10="urn:schemas-microsoft-com:office:word" xmlns:w="http://schemas.openxmlformats.org/wordprocessingml/2006/main" xmlns:w14="http://schemas.microsoft.com/office/word/2010/wordml" xmlns:w15="http://schemas.microsoft.com/office/word/2012/wordml" xmlns:w16cid="http://schemas.microsoft.com/office/word/2016/wordml/cid" xmlns:w16se="http://schemas.microsoft.com/office/word/2015/wordml/symex" xmlns:wpg="http://schemas.microsoft.com/office/word/2010/wordprocessingGroup" xmlns:wpi="http://schemas.microsoft.com/office/word/2010/wordprocessingInk" xmlns:wne="http://schemas.microsoft.com/office/word/2006/wordml" xmlns:wps="http://schemas.microsoft.com/office/word/2010/wordprocessingShape" mc:Ignorable="w14 w15 w16se w16cid wp14">
   <w:p>
     <w:pPr>
-      <w:pStyle w:val="En-tte"/>
+      <w:pStyle w:val="Header"/>
       <w:pBdr>
         <w:bottom w:val="single" w:sz="4" w:space="1" w:color="auto"/>
       </w:pBdr>
@@ -10244,7 +10247,7 @@
 </file>
 
 <file path=word/numbering.xml><?xml version="1.0" encoding="utf-8"?>
-<w:numbering xmlns:wpc="http://schemas.microsoft.com/office/word/2010/wordprocessingCanvas" xmlns:cx="http://schemas.microsoft.com/office/drawing/2014/chartex" xmlns:cx1="http://schemas.microsoft.com/office/drawing/2015/9/8/chartex" xmlns:mc="http://schemas.openxmlformats.org/markup-compatibility/2006" xmlns:o="urn:schemas-microsoft-com:office:office" xmlns:r="http://schemas.openxmlformats.org/officeDocument/2006/relationships" xmlns:m="http://schemas.openxmlformats.org/officeDocument/2006/math" xmlns:v="urn:schemas-microsoft-com:vml" xmlns:wp14="http://schemas.microsoft.com/office/word/2010/wordprocessingDrawing" xmlns:wp="http://schemas.openxmlformats.org/drawingml/2006/wordprocessingDrawing" xmlns:w10="urn:schemas-microsoft-com:office:word" xmlns:w="http://schemas.openxmlformats.org/wordprocessingml/2006/main" xmlns:w14="http://schemas.microsoft.com/office/word/2010/wordml" xmlns:w15="http://schemas.microsoft.com/office/word/2012/wordml" xmlns:w16se="http://schemas.microsoft.com/office/word/2015/wordml/symex" xmlns:wpg="http://schemas.microsoft.com/office/word/2010/wordprocessingGroup" xmlns:wpi="http://schemas.microsoft.com/office/word/2010/wordprocessingInk" xmlns:wne="http://schemas.microsoft.com/office/word/2006/wordml" xmlns:wps="http://schemas.microsoft.com/office/word/2010/wordprocessingShape" mc:Ignorable="w14 w15 w16se wp14">
+<w:numbering xmlns:wpc="http://schemas.microsoft.com/office/word/2010/wordprocessingCanvas" xmlns:cx="http://schemas.microsoft.com/office/drawing/2014/chartex" xmlns:cx1="http://schemas.microsoft.com/office/drawing/2015/9/8/chartex" xmlns:cx2="http://schemas.microsoft.com/office/drawing/2015/10/21/chartex" xmlns:cx3="http://schemas.microsoft.com/office/drawing/2016/5/9/chartex" xmlns:cx4="http://schemas.microsoft.com/office/drawing/2016/5/10/chartex" xmlns:cx5="http://schemas.microsoft.com/office/drawing/2016/5/11/chartex" xmlns:cx6="http://schemas.microsoft.com/office/drawing/2016/5/12/chartex" xmlns:cx7="http://schemas.microsoft.com/office/drawing/2016/5/13/chartex" xmlns:cx8="http://schemas.microsoft.com/office/drawing/2016/5/14/chartex" xmlns:mc="http://schemas.openxmlformats.org/markup-compatibility/2006" xmlns:aink="http://schemas.microsoft.com/office/drawing/2016/ink" xmlns:am3d="http://schemas.microsoft.com/office/drawing/2017/model3d" xmlns:o="urn:schemas-microsoft-com:office:office" xmlns:r="http://schemas.openxmlformats.org/officeDocument/2006/relationships" xmlns:m="http://schemas.openxmlformats.org/officeDocument/2006/math" xmlns:v="urn:schemas-microsoft-com:vml" xmlns:wp14="http://schemas.microsoft.com/office/word/2010/wordprocessingDrawing" xmlns:wp="http://schemas.openxmlformats.org/drawingml/2006/wordprocessingDrawing" xmlns:w10="urn:schemas-microsoft-com:office:word" xmlns:w="http://schemas.openxmlformats.org/wordprocessingml/2006/main" xmlns:w14="http://schemas.microsoft.com/office/word/2010/wordml" xmlns:w15="http://schemas.microsoft.com/office/word/2012/wordml" xmlns:w16cid="http://schemas.microsoft.com/office/word/2016/wordml/cid" xmlns:w16se="http://schemas.microsoft.com/office/word/2015/wordml/symex" xmlns:wpg="http://schemas.microsoft.com/office/word/2010/wordprocessingGroup" xmlns:wpi="http://schemas.microsoft.com/office/word/2010/wordprocessingInk" xmlns:wne="http://schemas.microsoft.com/office/word/2006/wordml" xmlns:wps="http://schemas.microsoft.com/office/word/2010/wordprocessingShape" mc:Ignorable="w14 w15 w16se w16cid wp14">
   <w:abstractNum w:abstractNumId="0" w15:restartNumberingAfterBreak="0">
     <w:nsid w:val="FFFFFF1D"/>
     <w:multiLevelType w:val="multilevel"/>
@@ -13935,7 +13938,7 @@
 </file>
 
 <file path=word/styles.xml><?xml version="1.0" encoding="utf-8"?>
-<w:styles xmlns:mc="http://schemas.openxmlformats.org/markup-compatibility/2006" xmlns:r="http://schemas.openxmlformats.org/officeDocument/2006/relationships" xmlns:w="http://schemas.openxmlformats.org/wordprocessingml/2006/main" xmlns:w14="http://schemas.microsoft.com/office/word/2010/wordml" xmlns:w15="http://schemas.microsoft.com/office/word/2012/wordml" xmlns:w16se="http://schemas.microsoft.com/office/word/2015/wordml/symex" mc:Ignorable="w14 w15 w16se">
+<w:styles xmlns:mc="http://schemas.openxmlformats.org/markup-compatibility/2006" xmlns:r="http://schemas.openxmlformats.org/officeDocument/2006/relationships" xmlns:w="http://schemas.openxmlformats.org/wordprocessingml/2006/main" xmlns:w14="http://schemas.microsoft.com/office/word/2010/wordml" xmlns:w15="http://schemas.microsoft.com/office/word/2012/wordml" xmlns:w16cid="http://schemas.microsoft.com/office/word/2016/wordml/cid" xmlns:w16se="http://schemas.microsoft.com/office/word/2015/wordml/symex" mc:Ignorable="w14 w15 w16se w16cid">
   <w:docDefaults>
     <w:rPrDefault>
       <w:rPr>
@@ -13951,7 +13954,7 @@
       </w:pPr>
     </w:pPrDefault>
   </w:docDefaults>
-  <w:latentStyles w:defLockedState="0" w:defUIPriority="0" w:defSemiHidden="0" w:defUnhideWhenUsed="0" w:defQFormat="0" w:count="371">
+  <w:latentStyles w:defLockedState="0" w:defUIPriority="0" w:defSemiHidden="0" w:defUnhideWhenUsed="0" w:defQFormat="0" w:count="376">
     <w:lsdException w:name="Normal" w:qFormat="1"/>
     <w:lsdException w:name="heading 1" w:uiPriority="9" w:qFormat="1"/>
     <w:lsdException w:name="heading 2" w:uiPriority="9" w:qFormat="1"/>
@@ -13974,7 +13977,6 @@
     <w:lsdException w:name="HTML Definition" w:semiHidden="1" w:unhideWhenUsed="1"/>
     <w:lsdException w:name="HTML Keyboard" w:semiHidden="1" w:unhideWhenUsed="1"/>
     <w:lsdException w:name="HTML Variable" w:semiHidden="1" w:unhideWhenUsed="1"/>
-    <w:lsdException w:name="Normal Table" w:semiHidden="1" w:unhideWhenUsed="1"/>
     <w:lsdException w:name="annotation subject" w:semiHidden="1" w:unhideWhenUsed="1"/>
     <w:lsdException w:name="No List" w:semiHidden="1" w:unhideWhenUsed="1"/>
     <w:lsdException w:name="Outline List 1" w:semiHidden="1" w:unhideWhenUsed="1"/>
@@ -14017,11 +14019,8 @@
     <w:lsdException w:name="Table Contemporary" w:semiHidden="1" w:unhideWhenUsed="1"/>
     <w:lsdException w:name="Table Elegant" w:semiHidden="1" w:unhideWhenUsed="1"/>
     <w:lsdException w:name="Table Professional" w:semiHidden="1" w:unhideWhenUsed="1"/>
-    <w:lsdException w:name="Table Subtle 1" w:semiHidden="1" w:unhideWhenUsed="1"/>
     <w:lsdException w:name="Table Subtle 2" w:semiHidden="1" w:unhideWhenUsed="1"/>
     <w:lsdException w:name="Table Web 1" w:semiHidden="1" w:unhideWhenUsed="1"/>
-    <w:lsdException w:name="Table Web 2" w:semiHidden="1" w:unhideWhenUsed="1"/>
-    <w:lsdException w:name="Table Web 3" w:semiHidden="1" w:unhideWhenUsed="1"/>
     <w:lsdException w:name="Balloon Text" w:semiHidden="1" w:unhideWhenUsed="1"/>
     <w:lsdException w:name="Table Theme" w:semiHidden="1" w:unhideWhenUsed="1"/>
     <w:lsdException w:name="Placeholder Text" w:semiHidden="1" w:uiPriority="67"/>
@@ -14239,17 +14238,22 @@
     <w:lsdException w:name="List Table 5 Dark Accent 6" w:uiPriority="50"/>
     <w:lsdException w:name="List Table 6 Colorful Accent 6" w:uiPriority="51"/>
     <w:lsdException w:name="List Table 7 Colorful Accent 6" w:uiPriority="52"/>
+    <w:lsdException w:name="Mention" w:semiHidden="1" w:uiPriority="99" w:unhideWhenUsed="1"/>
+    <w:lsdException w:name="Smart Hyperlink" w:semiHidden="1" w:uiPriority="99" w:unhideWhenUsed="1"/>
+    <w:lsdException w:name="Hashtag" w:semiHidden="1" w:uiPriority="99" w:unhideWhenUsed="1"/>
+    <w:lsdException w:name="Unresolved Mention" w:semiHidden="1" w:uiPriority="99" w:unhideWhenUsed="1"/>
+    <w:lsdException w:name="Smart Link" w:semiHidden="1" w:uiPriority="99" w:unhideWhenUsed="1"/>
   </w:latentStyles>
   <w:style w:type="paragraph" w:default="1" w:styleId="Normal">
     <w:name w:val="Normal"/>
     <w:qFormat/>
     <w:rsid w:val="00334F0E"/>
   </w:style>
-  <w:style w:type="paragraph" w:styleId="Titre1">
+  <w:style w:type="paragraph" w:styleId="Heading1">
     <w:name w:val="heading 1"/>
     <w:basedOn w:val="Normal"/>
     <w:next w:val="Normal"/>
-    <w:link w:val="Titre1Car"/>
+    <w:link w:val="Heading1Char"/>
     <w:uiPriority w:val="9"/>
     <w:qFormat/>
     <w:rsid w:val="00334F0E"/>
@@ -14269,11 +14273,11 @@
       <w:szCs w:val="36"/>
     </w:rPr>
   </w:style>
-  <w:style w:type="paragraph" w:styleId="Titre2">
+  <w:style w:type="paragraph" w:styleId="Heading2">
     <w:name w:val="heading 2"/>
     <w:basedOn w:val="Normal"/>
     <w:next w:val="Normal"/>
-    <w:link w:val="Titre2Car"/>
+    <w:link w:val="Heading2Char"/>
     <w:uiPriority w:val="9"/>
     <w:unhideWhenUsed/>
     <w:qFormat/>
@@ -14291,11 +14295,11 @@
       <w:szCs w:val="28"/>
     </w:rPr>
   </w:style>
-  <w:style w:type="paragraph" w:styleId="Titre3">
+  <w:style w:type="paragraph" w:styleId="Heading3">
     <w:name w:val="heading 3"/>
     <w:basedOn w:val="Normal"/>
     <w:next w:val="Normal"/>
-    <w:link w:val="Titre3Car"/>
+    <w:link w:val="Heading3Char"/>
     <w:uiPriority w:val="9"/>
     <w:unhideWhenUsed/>
     <w:qFormat/>
@@ -14313,11 +14317,11 @@
       <w:szCs w:val="26"/>
     </w:rPr>
   </w:style>
-  <w:style w:type="paragraph" w:styleId="Titre4">
+  <w:style w:type="paragraph" w:styleId="Heading4">
     <w:name w:val="heading 4"/>
     <w:basedOn w:val="Normal"/>
     <w:next w:val="Normal"/>
-    <w:link w:val="Titre4Car"/>
+    <w:link w:val="Heading4Char"/>
     <w:uiPriority w:val="9"/>
     <w:unhideWhenUsed/>
     <w:qFormat/>
@@ -14334,11 +14338,11 @@
       <w:szCs w:val="24"/>
     </w:rPr>
   </w:style>
-  <w:style w:type="paragraph" w:styleId="Titre5">
+  <w:style w:type="paragraph" w:styleId="Heading5">
     <w:name w:val="heading 5"/>
     <w:basedOn w:val="Normal"/>
     <w:next w:val="Normal"/>
-    <w:link w:val="Titre5Car"/>
+    <w:link w:val="Heading5Char"/>
     <w:uiPriority w:val="9"/>
     <w:unhideWhenUsed/>
     <w:qFormat/>
@@ -14357,11 +14361,11 @@
       <w:szCs w:val="22"/>
     </w:rPr>
   </w:style>
-  <w:style w:type="paragraph" w:styleId="Titre6">
+  <w:style w:type="paragraph" w:styleId="Heading6">
     <w:name w:val="heading 6"/>
     <w:basedOn w:val="Normal"/>
     <w:next w:val="Normal"/>
-    <w:link w:val="Titre6Car"/>
+    <w:link w:val="Heading6Char"/>
     <w:uiPriority w:val="9"/>
     <w:unhideWhenUsed/>
     <w:qFormat/>
@@ -14377,11 +14381,11 @@
       <w:color w:val="595959" w:themeColor="text1" w:themeTint="A6"/>
     </w:rPr>
   </w:style>
-  <w:style w:type="paragraph" w:styleId="Titre7">
+  <w:style w:type="paragraph" w:styleId="Heading7">
     <w:name w:val="heading 7"/>
     <w:basedOn w:val="Normal"/>
     <w:next w:val="Normal"/>
-    <w:link w:val="Titre7Car"/>
+    <w:link w:val="Heading7Char"/>
     <w:uiPriority w:val="9"/>
     <w:unhideWhenUsed/>
     <w:qFormat/>
@@ -14399,11 +14403,11 @@
       <w:color w:val="595959" w:themeColor="text1" w:themeTint="A6"/>
     </w:rPr>
   </w:style>
-  <w:style w:type="paragraph" w:styleId="Titre8">
+  <w:style w:type="paragraph" w:styleId="Heading8">
     <w:name w:val="heading 8"/>
     <w:basedOn w:val="Normal"/>
     <w:next w:val="Normal"/>
-    <w:link w:val="Titre8Car"/>
+    <w:link w:val="Heading8Char"/>
     <w:uiPriority w:val="9"/>
     <w:unhideWhenUsed/>
     <w:qFormat/>
@@ -14420,11 +14424,11 @@
       <w:color w:val="595959" w:themeColor="text1" w:themeTint="A6"/>
     </w:rPr>
   </w:style>
-  <w:style w:type="paragraph" w:styleId="Titre9">
+  <w:style w:type="paragraph" w:styleId="Heading9">
     <w:name w:val="heading 9"/>
     <w:basedOn w:val="Normal"/>
     <w:next w:val="Normal"/>
-    <w:link w:val="Titre9Car"/>
+    <w:link w:val="Heading9Char"/>
     <w:uiPriority w:val="9"/>
     <w:unhideWhenUsed/>
     <w:qFormat/>
@@ -14443,13 +14447,13 @@
       <w:color w:val="595959" w:themeColor="text1" w:themeTint="A6"/>
     </w:rPr>
   </w:style>
-  <w:style w:type="character" w:default="1" w:styleId="Policepardfaut">
+  <w:style w:type="character" w:default="1" w:styleId="DefaultParagraphFont">
     <w:name w:val="Default Paragraph Font"/>
     <w:uiPriority w:val="1"/>
     <w:semiHidden/>
     <w:unhideWhenUsed/>
   </w:style>
-  <w:style w:type="table" w:default="1" w:styleId="TableauNormal">
+  <w:style w:type="table" w:default="1" w:styleId="TableNormal">
     <w:name w:val="Normal Table"/>
     <w:uiPriority w:val="99"/>
     <w:semiHidden/>
@@ -14464,7 +14468,7 @@
       </w:tblCellMar>
     </w:tblPr>
   </w:style>
-  <w:style w:type="numbering" w:default="1" w:styleId="Aucuneliste">
+  <w:style w:type="numbering" w:default="1" w:styleId="NoList">
     <w:name w:val="No List"/>
     <w:uiPriority w:val="99"/>
     <w:semiHidden/>
@@ -14519,7 +14523,7 @@
       <w:lang w:val="de-DE" w:eastAsia="de-DE"/>
     </w:rPr>
   </w:style>
-  <w:style w:type="paragraph" w:styleId="TM1">
+  <w:style w:type="paragraph" w:styleId="TOC1">
     <w:name w:val="toc 1"/>
     <w:basedOn w:val="Normal"/>
     <w:next w:val="Normal"/>
@@ -14536,7 +14540,7 @@
       <w:noProof/>
     </w:rPr>
   </w:style>
-  <w:style w:type="paragraph" w:styleId="TM2">
+  <w:style w:type="paragraph" w:styleId="TOC2">
     <w:name w:val="toc 2"/>
     <w:basedOn w:val="Normal"/>
     <w:next w:val="Normal"/>
@@ -14546,7 +14550,7 @@
       <w:ind w:left="200"/>
     </w:pPr>
   </w:style>
-  <w:style w:type="paragraph" w:styleId="TM3">
+  <w:style w:type="paragraph" w:styleId="TOC3">
     <w:name w:val="toc 3"/>
     <w:basedOn w:val="Normal"/>
     <w:next w:val="Normal"/>
@@ -14556,7 +14560,7 @@
       <w:ind w:left="400"/>
     </w:pPr>
   </w:style>
-  <w:style w:type="paragraph" w:styleId="TM4">
+  <w:style w:type="paragraph" w:styleId="TOC4">
     <w:name w:val="toc 4"/>
     <w:basedOn w:val="Normal"/>
     <w:next w:val="Normal"/>
@@ -14566,7 +14570,7 @@
       <w:ind w:left="600"/>
     </w:pPr>
   </w:style>
-  <w:style w:type="paragraph" w:styleId="TM5">
+  <w:style w:type="paragraph" w:styleId="TOC5">
     <w:name w:val="toc 5"/>
     <w:basedOn w:val="Normal"/>
     <w:next w:val="Normal"/>
@@ -14576,7 +14580,7 @@
       <w:ind w:left="800"/>
     </w:pPr>
   </w:style>
-  <w:style w:type="paragraph" w:styleId="TM6">
+  <w:style w:type="paragraph" w:styleId="TOC6">
     <w:name w:val="toc 6"/>
     <w:basedOn w:val="Normal"/>
     <w:next w:val="Normal"/>
@@ -14586,7 +14590,7 @@
       <w:ind w:left="1000"/>
     </w:pPr>
   </w:style>
-  <w:style w:type="paragraph" w:styleId="TM7">
+  <w:style w:type="paragraph" w:styleId="TOC7">
     <w:name w:val="toc 7"/>
     <w:basedOn w:val="Normal"/>
     <w:next w:val="Normal"/>
@@ -14596,7 +14600,7 @@
       <w:ind w:left="1200"/>
     </w:pPr>
   </w:style>
-  <w:style w:type="paragraph" w:styleId="TM8">
+  <w:style w:type="paragraph" w:styleId="TOC8">
     <w:name w:val="toc 8"/>
     <w:basedOn w:val="Normal"/>
     <w:next w:val="Normal"/>
@@ -14606,7 +14610,7 @@
       <w:ind w:left="1400"/>
     </w:pPr>
   </w:style>
-  <w:style w:type="paragraph" w:styleId="TM9">
+  <w:style w:type="paragraph" w:styleId="TOC9">
     <w:name w:val="toc 9"/>
     <w:basedOn w:val="Normal"/>
     <w:next w:val="Normal"/>
@@ -14616,7 +14620,7 @@
       <w:ind w:left="1600"/>
     </w:pPr>
   </w:style>
-  <w:style w:type="paragraph" w:styleId="En-tte">
+  <w:style w:type="paragraph" w:styleId="Header">
     <w:name w:val="header"/>
     <w:basedOn w:val="Normal"/>
     <w:pPr>
@@ -14626,7 +14630,7 @@
       </w:tabs>
     </w:pPr>
   </w:style>
-  <w:style w:type="paragraph" w:styleId="Pieddepage">
+  <w:style w:type="paragraph" w:styleId="Footer">
     <w:name w:val="footer"/>
     <w:basedOn w:val="Normal"/>
     <w:pPr>
@@ -14636,9 +14640,9 @@
       </w:tabs>
     </w:pPr>
   </w:style>
-  <w:style w:type="character" w:styleId="Numrodepage">
+  <w:style w:type="character" w:styleId="PageNumber">
     <w:name w:val="page number"/>
-    <w:basedOn w:val="Policepardfaut"/>
+    <w:basedOn w:val="DefaultParagraphFont"/>
   </w:style>
   <w:style w:type="paragraph" w:customStyle="1" w:styleId="OmniPage7">
     <w:name w:val="OmniPage #7"/>
@@ -14649,21 +14653,21 @@
       <w:lang w:val="de-DE" w:eastAsia="de-DE"/>
     </w:rPr>
   </w:style>
-  <w:style w:type="paragraph" w:styleId="Corpsdetexte">
+  <w:style w:type="paragraph" w:styleId="BodyText">
     <w:name w:val="Body Text"/>
     <w:basedOn w:val="Normal"/>
     <w:rPr>
       <w:b/>
     </w:rPr>
   </w:style>
-  <w:style w:type="paragraph" w:styleId="Corpsdetexte2">
+  <w:style w:type="paragraph" w:styleId="BodyText2">
     <w:name w:val="Body Text 2"/>
     <w:basedOn w:val="Normal"/>
     <w:pPr>
       <w:jc w:val="center"/>
     </w:pPr>
   </w:style>
-  <w:style w:type="paragraph" w:styleId="Corpsdetexte3">
+  <w:style w:type="paragraph" w:styleId="BodyText3">
     <w:name w:val="Body Text 3"/>
     <w:basedOn w:val="Normal"/>
     <w:rPr>
@@ -14681,7 +14685,7 @@
       <w:szCs w:val="24"/>
     </w:rPr>
   </w:style>
-  <w:style w:type="paragraph" w:styleId="Retraitcorpsdetexte">
+  <w:style w:type="paragraph" w:styleId="BodyTextIndent">
     <w:name w:val="Body Text Indent"/>
     <w:basedOn w:val="Normal"/>
     <w:pPr>
@@ -14711,7 +14715,7 @@
       <w:b/>
     </w:rPr>
   </w:style>
-  <w:style w:type="character" w:styleId="Lienhypertexte">
+  <w:style w:type="character" w:styleId="Hyperlink">
     <w:name w:val="Hyperlink"/>
     <w:uiPriority w:val="99"/>
     <w:rPr>
@@ -14719,16 +14723,16 @@
       <w:u w:val="single"/>
     </w:rPr>
   </w:style>
-  <w:style w:type="character" w:styleId="Lienhypertextesuivivisit">
+  <w:style w:type="character" w:styleId="FollowedHyperlink">
     <w:name w:val="FollowedHyperlink"/>
     <w:rPr>
       <w:color w:val="800080"/>
       <w:u w:val="single"/>
     </w:rPr>
   </w:style>
-  <w:style w:type="character" w:styleId="Accentuation">
+  <w:style w:type="character" w:styleId="Emphasis">
     <w:name w:val="Emphasis"/>
-    <w:basedOn w:val="Policepardfaut"/>
+    <w:basedOn w:val="DefaultParagraphFont"/>
     <w:uiPriority w:val="20"/>
     <w:qFormat/>
     <w:rsid w:val="00334F0E"/>
@@ -14737,9 +14741,9 @@
       <w:iCs/>
     </w:rPr>
   </w:style>
-  <w:style w:type="table" w:styleId="Grilledutableau">
+  <w:style w:type="table" w:styleId="TableGrid">
     <w:name w:val="Table Grid"/>
-    <w:basedOn w:val="TableauNormal"/>
+    <w:basedOn w:val="TableNormal"/>
     <w:rsid w:val="007C53D3"/>
     <w:tblPr>
       <w:tblBorders>
@@ -14768,10 +14772,10 @@
       <w:lang w:eastAsia="fr-CH"/>
     </w:rPr>
   </w:style>
-  <w:style w:type="paragraph" w:styleId="Textedebulles">
+  <w:style w:type="paragraph" w:styleId="BalloonText">
     <w:name w:val="Balloon Text"/>
     <w:basedOn w:val="Normal"/>
-    <w:link w:val="TextedebullesCar"/>
+    <w:link w:val="BalloonTextChar"/>
     <w:rsid w:val="00992256"/>
     <w:rPr>
       <w:rFonts w:ascii="Tahoma" w:hAnsi="Tahoma" w:cs="Tahoma"/>
@@ -14779,9 +14783,9 @@
       <w:szCs w:val="16"/>
     </w:rPr>
   </w:style>
-  <w:style w:type="character" w:customStyle="1" w:styleId="TextedebullesCar">
-    <w:name w:val="Texte de bulles Car"/>
-    <w:link w:val="Textedebulles"/>
+  <w:style w:type="character" w:customStyle="1" w:styleId="BalloonTextChar">
+    <w:name w:val="Balloon Text Char"/>
+    <w:link w:val="BalloonText"/>
     <w:rsid w:val="00992256"/>
     <w:rPr>
       <w:rFonts w:ascii="Tahoma" w:hAnsi="Tahoma" w:cs="Tahoma"/>
@@ -14801,7 +14805,7 @@
       <w:szCs w:val="14"/>
     </w:rPr>
   </w:style>
-  <w:style w:type="paragraph" w:styleId="Paragraphedeliste">
+  <w:style w:type="paragraph" w:styleId="ListParagraph">
     <w:name w:val="List Paragraph"/>
     <w:basedOn w:val="Normal"/>
     <w:uiPriority w:val="34"/>
@@ -14814,17 +14818,17 @@
   </w:style>
   <w:style w:type="character" w:customStyle="1" w:styleId="UnresolvedMention1">
     <w:name w:val="Unresolved Mention1"/>
-    <w:basedOn w:val="Policepardfaut"/>
+    <w:basedOn w:val="DefaultParagraphFont"/>
     <w:rsid w:val="00544232"/>
     <w:rPr>
       <w:color w:val="605E5C"/>
       <w:shd w:val="clear" w:color="auto" w:fill="E1DFDD"/>
     </w:rPr>
   </w:style>
-  <w:style w:type="character" w:customStyle="1" w:styleId="Titre1Car">
-    <w:name w:val="Titre 1 Car"/>
-    <w:basedOn w:val="Policepardfaut"/>
-    <w:link w:val="Titre1"/>
+  <w:style w:type="character" w:customStyle="1" w:styleId="Heading1Char">
+    <w:name w:val="Heading 1 Char"/>
+    <w:basedOn w:val="DefaultParagraphFont"/>
+    <w:link w:val="Heading1"/>
     <w:uiPriority w:val="9"/>
     <w:rsid w:val="00334F0E"/>
     <w:rPr>
@@ -14834,10 +14838,10 @@
       <w:szCs w:val="36"/>
     </w:rPr>
   </w:style>
-  <w:style w:type="character" w:customStyle="1" w:styleId="Titre2Car">
-    <w:name w:val="Titre 2 Car"/>
-    <w:basedOn w:val="Policepardfaut"/>
-    <w:link w:val="Titre2"/>
+  <w:style w:type="character" w:customStyle="1" w:styleId="Heading2Char">
+    <w:name w:val="Heading 2 Char"/>
+    <w:basedOn w:val="DefaultParagraphFont"/>
+    <w:link w:val="Heading2"/>
     <w:uiPriority w:val="9"/>
     <w:rsid w:val="00334F0E"/>
     <w:rPr>
@@ -14847,10 +14851,10 @@
       <w:szCs w:val="28"/>
     </w:rPr>
   </w:style>
-  <w:style w:type="character" w:customStyle="1" w:styleId="Titre3Car">
-    <w:name w:val="Titre 3 Car"/>
-    <w:basedOn w:val="Policepardfaut"/>
-    <w:link w:val="Titre3"/>
+  <w:style w:type="character" w:customStyle="1" w:styleId="Heading3Char">
+    <w:name w:val="Heading 3 Char"/>
+    <w:basedOn w:val="DefaultParagraphFont"/>
+    <w:link w:val="Heading3"/>
     <w:uiPriority w:val="9"/>
     <w:rsid w:val="00334F0E"/>
     <w:rPr>
@@ -14860,10 +14864,10 @@
       <w:szCs w:val="26"/>
     </w:rPr>
   </w:style>
-  <w:style w:type="character" w:customStyle="1" w:styleId="Titre4Car">
-    <w:name w:val="Titre 4 Car"/>
-    <w:basedOn w:val="Policepardfaut"/>
-    <w:link w:val="Titre4"/>
+  <w:style w:type="character" w:customStyle="1" w:styleId="Heading4Char">
+    <w:name w:val="Heading 4 Char"/>
+    <w:basedOn w:val="DefaultParagraphFont"/>
+    <w:link w:val="Heading4"/>
     <w:uiPriority w:val="9"/>
     <w:rsid w:val="00334F0E"/>
     <w:rPr>
@@ -14872,10 +14876,10 @@
       <w:szCs w:val="24"/>
     </w:rPr>
   </w:style>
-  <w:style w:type="character" w:customStyle="1" w:styleId="Titre5Car">
-    <w:name w:val="Titre 5 Car"/>
-    <w:basedOn w:val="Policepardfaut"/>
-    <w:link w:val="Titre5"/>
+  <w:style w:type="character" w:customStyle="1" w:styleId="Heading5Char">
+    <w:name w:val="Heading 5 Char"/>
+    <w:basedOn w:val="DefaultParagraphFont"/>
+    <w:link w:val="Heading5"/>
     <w:uiPriority w:val="9"/>
     <w:rsid w:val="00334F0E"/>
     <w:rPr>
@@ -14886,10 +14890,10 @@
       <w:szCs w:val="22"/>
     </w:rPr>
   </w:style>
-  <w:style w:type="character" w:customStyle="1" w:styleId="Titre6Car">
-    <w:name w:val="Titre 6 Car"/>
-    <w:basedOn w:val="Policepardfaut"/>
-    <w:link w:val="Titre6"/>
+  <w:style w:type="character" w:customStyle="1" w:styleId="Heading6Char">
+    <w:name w:val="Heading 6 Char"/>
+    <w:basedOn w:val="DefaultParagraphFont"/>
+    <w:link w:val="Heading6"/>
     <w:uiPriority w:val="9"/>
     <w:rsid w:val="00334F0E"/>
     <w:rPr>
@@ -14897,10 +14901,10 @@
       <w:color w:val="595959" w:themeColor="text1" w:themeTint="A6"/>
     </w:rPr>
   </w:style>
-  <w:style w:type="character" w:customStyle="1" w:styleId="Titre7Car">
-    <w:name w:val="Titre 7 Car"/>
-    <w:basedOn w:val="Policepardfaut"/>
-    <w:link w:val="Titre7"/>
+  <w:style w:type="character" w:customStyle="1" w:styleId="Heading7Char">
+    <w:name w:val="Heading 7 Char"/>
+    <w:basedOn w:val="DefaultParagraphFont"/>
+    <w:link w:val="Heading7"/>
     <w:uiPriority w:val="9"/>
     <w:rsid w:val="00334F0E"/>
     <w:rPr>
@@ -14910,10 +14914,10 @@
       <w:color w:val="595959" w:themeColor="text1" w:themeTint="A6"/>
     </w:rPr>
   </w:style>
-  <w:style w:type="character" w:customStyle="1" w:styleId="Titre8Car">
-    <w:name w:val="Titre 8 Car"/>
-    <w:basedOn w:val="Policepardfaut"/>
-    <w:link w:val="Titre8"/>
+  <w:style w:type="character" w:customStyle="1" w:styleId="Heading8Char">
+    <w:name w:val="Heading 8 Char"/>
+    <w:basedOn w:val="DefaultParagraphFont"/>
+    <w:link w:val="Heading8"/>
     <w:uiPriority w:val="9"/>
     <w:rsid w:val="00334F0E"/>
     <w:rPr>
@@ -14922,10 +14926,10 @@
       <w:color w:val="595959" w:themeColor="text1" w:themeTint="A6"/>
     </w:rPr>
   </w:style>
-  <w:style w:type="character" w:customStyle="1" w:styleId="Titre9Car">
-    <w:name w:val="Titre 9 Car"/>
-    <w:basedOn w:val="Policepardfaut"/>
-    <w:link w:val="Titre9"/>
+  <w:style w:type="character" w:customStyle="1" w:styleId="Heading9Char">
+    <w:name w:val="Heading 9 Char"/>
+    <w:basedOn w:val="DefaultParagraphFont"/>
+    <w:link w:val="Heading9"/>
     <w:uiPriority w:val="9"/>
     <w:rsid w:val="00334F0E"/>
     <w:rPr>
@@ -14936,7 +14940,7 @@
       <w:color w:val="595959" w:themeColor="text1" w:themeTint="A6"/>
     </w:rPr>
   </w:style>
-  <w:style w:type="paragraph" w:styleId="Lgende">
+  <w:style w:type="paragraph" w:styleId="Caption">
     <w:name w:val="caption"/>
     <w:basedOn w:val="Normal"/>
     <w:next w:val="Normal"/>
@@ -14956,11 +14960,11 @@
       <w:szCs w:val="20"/>
     </w:rPr>
   </w:style>
-  <w:style w:type="paragraph" w:styleId="Titre">
+  <w:style w:type="paragraph" w:styleId="Title">
     <w:name w:val="Title"/>
     <w:basedOn w:val="Normal"/>
     <w:next w:val="Normal"/>
-    <w:link w:val="TitreCar"/>
+    <w:link w:val="TitleChar"/>
     <w:uiPriority w:val="10"/>
     <w:qFormat/>
     <w:rsid w:val="00334F0E"/>
@@ -14976,10 +14980,10 @@
       <w:szCs w:val="80"/>
     </w:rPr>
   </w:style>
-  <w:style w:type="character" w:customStyle="1" w:styleId="TitreCar">
-    <w:name w:val="Titre Car"/>
-    <w:basedOn w:val="Policepardfaut"/>
-    <w:link w:val="Titre"/>
+  <w:style w:type="character" w:customStyle="1" w:styleId="TitleChar">
+    <w:name w:val="Title Char"/>
+    <w:basedOn w:val="DefaultParagraphFont"/>
+    <w:link w:val="Title"/>
     <w:uiPriority w:val="10"/>
     <w:rsid w:val="00334F0E"/>
     <w:rPr>
@@ -14990,11 +14994,11 @@
       <w:szCs w:val="80"/>
     </w:rPr>
   </w:style>
-  <w:style w:type="paragraph" w:styleId="Sous-titre">
+  <w:style w:type="paragraph" w:styleId="Subtitle">
     <w:name w:val="Subtitle"/>
     <w:basedOn w:val="Normal"/>
     <w:next w:val="Normal"/>
-    <w:link w:val="Sous-titreCar"/>
+    <w:link w:val="SubtitleChar"/>
     <w:uiPriority w:val="11"/>
     <w:qFormat/>
     <w:rsid w:val="00334F0E"/>
@@ -15011,10 +15015,10 @@
       <w:szCs w:val="30"/>
     </w:rPr>
   </w:style>
-  <w:style w:type="character" w:customStyle="1" w:styleId="Sous-titreCar">
-    <w:name w:val="Sous-titre Car"/>
-    <w:basedOn w:val="Policepardfaut"/>
-    <w:link w:val="Sous-titre"/>
+  <w:style w:type="character" w:customStyle="1" w:styleId="SubtitleChar">
+    <w:name w:val="Subtitle Char"/>
+    <w:basedOn w:val="DefaultParagraphFont"/>
+    <w:link w:val="Subtitle"/>
     <w:uiPriority w:val="11"/>
     <w:rsid w:val="00334F0E"/>
     <w:rPr>
@@ -15024,9 +15028,9 @@
       <w:szCs w:val="30"/>
     </w:rPr>
   </w:style>
-  <w:style w:type="character" w:styleId="lev">
+  <w:style w:type="character" w:styleId="Strong">
     <w:name w:val="Strong"/>
-    <w:basedOn w:val="Policepardfaut"/>
+    <w:basedOn w:val="DefaultParagraphFont"/>
     <w:uiPriority w:val="22"/>
     <w:qFormat/>
     <w:rsid w:val="00334F0E"/>
@@ -15035,7 +15039,7 @@
       <w:bCs/>
     </w:rPr>
   </w:style>
-  <w:style w:type="paragraph" w:styleId="Sansinterligne">
+  <w:style w:type="paragraph" w:styleId="NoSpacing">
     <w:name w:val="No Spacing"/>
     <w:uiPriority w:val="1"/>
     <w:qFormat/>
@@ -15044,11 +15048,11 @@
       <w:spacing w:after="0" w:line="240" w:lineRule="auto"/>
     </w:pPr>
   </w:style>
-  <w:style w:type="paragraph" w:styleId="Citation">
+  <w:style w:type="paragraph" w:styleId="Quote">
     <w:name w:val="Quote"/>
     <w:basedOn w:val="Normal"/>
     <w:next w:val="Normal"/>
-    <w:link w:val="CitationCar"/>
+    <w:link w:val="QuoteChar"/>
     <w:uiPriority w:val="29"/>
     <w:qFormat/>
     <w:rsid w:val="00334F0E"/>
@@ -15062,10 +15066,10 @@
       <w:iCs/>
     </w:rPr>
   </w:style>
-  <w:style w:type="character" w:customStyle="1" w:styleId="CitationCar">
-    <w:name w:val="Citation Car"/>
-    <w:basedOn w:val="Policepardfaut"/>
-    <w:link w:val="Citation"/>
+  <w:style w:type="character" w:customStyle="1" w:styleId="QuoteChar">
+    <w:name w:val="Quote Char"/>
+    <w:basedOn w:val="DefaultParagraphFont"/>
+    <w:link w:val="Quote"/>
     <w:uiPriority w:val="29"/>
     <w:rsid w:val="00334F0E"/>
     <w:rPr>
@@ -15073,11 +15077,11 @@
       <w:iCs/>
     </w:rPr>
   </w:style>
-  <w:style w:type="paragraph" w:styleId="Citationintense">
+  <w:style w:type="paragraph" w:styleId="IntenseQuote">
     <w:name w:val="Intense Quote"/>
     <w:basedOn w:val="Normal"/>
     <w:next w:val="Normal"/>
-    <w:link w:val="CitationintenseCar"/>
+    <w:link w:val="IntenseQuoteChar"/>
     <w:uiPriority w:val="30"/>
     <w:qFormat/>
     <w:rsid w:val="00334F0E"/>
@@ -15093,10 +15097,10 @@
       <w:szCs w:val="28"/>
     </w:rPr>
   </w:style>
-  <w:style w:type="character" w:customStyle="1" w:styleId="CitationintenseCar">
-    <w:name w:val="Citation intense Car"/>
-    <w:basedOn w:val="Policepardfaut"/>
-    <w:link w:val="Citationintense"/>
+  <w:style w:type="character" w:customStyle="1" w:styleId="IntenseQuoteChar">
+    <w:name w:val="Intense Quote Char"/>
+    <w:basedOn w:val="DefaultParagraphFont"/>
+    <w:link w:val="IntenseQuote"/>
     <w:uiPriority w:val="30"/>
     <w:rsid w:val="00334F0E"/>
     <w:rPr>
@@ -15106,9 +15110,9 @@
       <w:szCs w:val="28"/>
     </w:rPr>
   </w:style>
-  <w:style w:type="character" w:styleId="Emphaseple">
+  <w:style w:type="character" w:styleId="SubtleEmphasis">
     <w:name w:val="Subtle Emphasis"/>
-    <w:basedOn w:val="Policepardfaut"/>
+    <w:basedOn w:val="DefaultParagraphFont"/>
     <w:uiPriority w:val="19"/>
     <w:qFormat/>
     <w:rsid w:val="00334F0E"/>
@@ -15118,9 +15122,9 @@
       <w:color w:val="595959" w:themeColor="text1" w:themeTint="A6"/>
     </w:rPr>
   </w:style>
-  <w:style w:type="character" w:styleId="Emphaseintense">
+  <w:style w:type="character" w:styleId="IntenseEmphasis">
     <w:name w:val="Intense Emphasis"/>
-    <w:basedOn w:val="Policepardfaut"/>
+    <w:basedOn w:val="DefaultParagraphFont"/>
     <w:uiPriority w:val="21"/>
     <w:qFormat/>
     <w:rsid w:val="00334F0E"/>
@@ -15131,9 +15135,9 @@
       <w:iCs/>
     </w:rPr>
   </w:style>
-  <w:style w:type="character" w:styleId="Rfrenceple">
+  <w:style w:type="character" w:styleId="SubtleReference">
     <w:name w:val="Subtle Reference"/>
-    <w:basedOn w:val="Policepardfaut"/>
+    <w:basedOn w:val="DefaultParagraphFont"/>
     <w:uiPriority w:val="31"/>
     <w:qFormat/>
     <w:rsid w:val="00334F0E"/>
@@ -15142,9 +15146,9 @@
       <w:color w:val="404040" w:themeColor="text1" w:themeTint="BF"/>
     </w:rPr>
   </w:style>
-  <w:style w:type="character" w:styleId="Rfrenceintense">
+  <w:style w:type="character" w:styleId="IntenseReference">
     <w:name w:val="Intense Reference"/>
-    <w:basedOn w:val="Policepardfaut"/>
+    <w:basedOn w:val="DefaultParagraphFont"/>
     <w:uiPriority w:val="32"/>
     <w:qFormat/>
     <w:rsid w:val="00334F0E"/>
@@ -15155,9 +15159,9 @@
       <w:u w:val="single"/>
     </w:rPr>
   </w:style>
-  <w:style w:type="character" w:styleId="Titredulivre">
+  <w:style w:type="character" w:styleId="BookTitle">
     <w:name w:val="Book Title"/>
-    <w:basedOn w:val="Policepardfaut"/>
+    <w:basedOn w:val="DefaultParagraphFont"/>
     <w:uiPriority w:val="33"/>
     <w:qFormat/>
     <w:rsid w:val="00334F0E"/>
@@ -15167,9 +15171,9 @@
       <w:smallCaps/>
     </w:rPr>
   </w:style>
-  <w:style w:type="paragraph" w:styleId="En-ttedetabledesmatires">
+  <w:style w:type="paragraph" w:styleId="TOCHeading">
     <w:name w:val="TOC Heading"/>
-    <w:basedOn w:val="Titre1"/>
+    <w:basedOn w:val="Heading1"/>
     <w:next w:val="Normal"/>
     <w:uiPriority w:val="39"/>
     <w:semiHidden/>

</xml_diff>

<commit_message>
Angular ajout du spinner dans gameDetails
</commit_message>
<xml_diff>
--- a/Docs/Luca Coduri/Dossier_BoardGameManager_Angular_Luca_Coduri.docx
+++ b/Docs/Luca Coduri/Dossier_BoardGameManager_Angular_Luca_Coduri.docx
@@ -10663,8 +10663,309 @@
               </w:rPr>
               <w:t>Css + correction d’un bug dans le component gameDetails</w:t>
             </w:r>
+          </w:p>
+        </w:tc>
+      </w:tr>
+      <w:tr>
+        <w:trPr>
+          <w:trHeight w:val="335"/>
+        </w:trPr>
+        <w:tc>
+          <w:tcPr>
+            <w:tcW w:w="1342" w:type="dxa"/>
+          </w:tcPr>
+          <w:p>
+            <w:pPr>
+              <w:tabs>
+                <w:tab w:val="left" w:pos="735"/>
+              </w:tabs>
+            </w:pPr>
+            <w:r>
+              <w:t>07.03.2020</w:t>
+            </w:r>
+          </w:p>
+        </w:tc>
+        <w:tc>
+          <w:tcPr>
+            <w:tcW w:w="1041" w:type="dxa"/>
+          </w:tcPr>
+          <w:p>
+            <w:r>
+              <w:t>30min</w:t>
+            </w:r>
+          </w:p>
+        </w:tc>
+        <w:tc>
+          <w:tcPr>
+            <w:tcW w:w="6641" w:type="dxa"/>
+          </w:tcPr>
+          <w:p>
+            <w:pPr>
+              <w:rPr>
+                <w:rFonts w:ascii="Calibri" w:hAnsi="Calibri" w:cs="Calibri"/>
+                <w:color w:val="000000"/>
+                <w:sz w:val="22"/>
+                <w:szCs w:val="22"/>
+              </w:rPr>
+            </w:pPr>
+            <w:r>
+              <w:rPr>
+                <w:rFonts w:ascii="Calibri" w:hAnsi="Calibri" w:cs="Calibri"/>
+                <w:color w:val="000000"/>
+                <w:sz w:val="22"/>
+                <w:szCs w:val="22"/>
+              </w:rPr>
+              <w:t>Ajout d’un loading spinner</w:t>
+            </w:r>
+          </w:p>
+        </w:tc>
+      </w:tr>
+      <w:tr>
+        <w:trPr>
+          <w:trHeight w:val="335"/>
+        </w:trPr>
+        <w:tc>
+          <w:tcPr>
+            <w:tcW w:w="1342" w:type="dxa"/>
+          </w:tcPr>
+          <w:p>
+            <w:pPr>
+              <w:tabs>
+                <w:tab w:val="left" w:pos="735"/>
+              </w:tabs>
+            </w:pPr>
+            <w:r>
+              <w:t>07.03.2020</w:t>
+            </w:r>
+          </w:p>
+        </w:tc>
+        <w:tc>
+          <w:tcPr>
+            <w:tcW w:w="1041" w:type="dxa"/>
+          </w:tcPr>
+          <w:p>
+            <w:r>
+              <w:t>1</w:t>
+            </w:r>
             <w:bookmarkStart w:id="46" w:name="_GoBack"/>
             <w:bookmarkEnd w:id="46"/>
+            <w:r>
+              <w:t>0min</w:t>
+            </w:r>
+          </w:p>
+        </w:tc>
+        <w:tc>
+          <w:tcPr>
+            <w:tcW w:w="6641" w:type="dxa"/>
+          </w:tcPr>
+          <w:p>
+            <w:pPr>
+              <w:rPr>
+                <w:rFonts w:ascii="Calibri" w:hAnsi="Calibri" w:cs="Calibri"/>
+                <w:color w:val="000000"/>
+                <w:sz w:val="22"/>
+                <w:szCs w:val="22"/>
+              </w:rPr>
+            </w:pPr>
+            <w:r>
+              <w:rPr>
+                <w:rFonts w:ascii="Calibri" w:hAnsi="Calibri" w:cs="Calibri"/>
+                <w:color w:val="000000"/>
+                <w:sz w:val="22"/>
+                <w:szCs w:val="22"/>
+              </w:rPr>
+              <w:t>Ajout du spinner lors du chargement des détails</w:t>
+            </w:r>
+          </w:p>
+        </w:tc>
+      </w:tr>
+      <w:tr>
+        <w:trPr>
+          <w:trHeight w:val="335"/>
+        </w:trPr>
+        <w:tc>
+          <w:tcPr>
+            <w:tcW w:w="1342" w:type="dxa"/>
+          </w:tcPr>
+          <w:p>
+            <w:pPr>
+              <w:tabs>
+                <w:tab w:val="left" w:pos="735"/>
+              </w:tabs>
+            </w:pPr>
+          </w:p>
+        </w:tc>
+        <w:tc>
+          <w:tcPr>
+            <w:tcW w:w="1041" w:type="dxa"/>
+          </w:tcPr>
+          <w:p/>
+        </w:tc>
+        <w:tc>
+          <w:tcPr>
+            <w:tcW w:w="6641" w:type="dxa"/>
+          </w:tcPr>
+          <w:p>
+            <w:pPr>
+              <w:rPr>
+                <w:rFonts w:ascii="Calibri" w:hAnsi="Calibri" w:cs="Calibri"/>
+                <w:color w:val="000000"/>
+                <w:sz w:val="22"/>
+                <w:szCs w:val="22"/>
+              </w:rPr>
+            </w:pPr>
+          </w:p>
+        </w:tc>
+      </w:tr>
+      <w:tr>
+        <w:trPr>
+          <w:trHeight w:val="335"/>
+        </w:trPr>
+        <w:tc>
+          <w:tcPr>
+            <w:tcW w:w="1342" w:type="dxa"/>
+          </w:tcPr>
+          <w:p>
+            <w:pPr>
+              <w:tabs>
+                <w:tab w:val="left" w:pos="735"/>
+              </w:tabs>
+            </w:pPr>
+          </w:p>
+        </w:tc>
+        <w:tc>
+          <w:tcPr>
+            <w:tcW w:w="1041" w:type="dxa"/>
+          </w:tcPr>
+          <w:p/>
+        </w:tc>
+        <w:tc>
+          <w:tcPr>
+            <w:tcW w:w="6641" w:type="dxa"/>
+          </w:tcPr>
+          <w:p>
+            <w:pPr>
+              <w:rPr>
+                <w:rFonts w:ascii="Calibri" w:hAnsi="Calibri" w:cs="Calibri"/>
+                <w:color w:val="000000"/>
+                <w:sz w:val="22"/>
+                <w:szCs w:val="22"/>
+              </w:rPr>
+            </w:pPr>
+          </w:p>
+        </w:tc>
+      </w:tr>
+      <w:tr>
+        <w:trPr>
+          <w:trHeight w:val="335"/>
+        </w:trPr>
+        <w:tc>
+          <w:tcPr>
+            <w:tcW w:w="1342" w:type="dxa"/>
+          </w:tcPr>
+          <w:p>
+            <w:pPr>
+              <w:tabs>
+                <w:tab w:val="left" w:pos="735"/>
+              </w:tabs>
+            </w:pPr>
+          </w:p>
+        </w:tc>
+        <w:tc>
+          <w:tcPr>
+            <w:tcW w:w="1041" w:type="dxa"/>
+          </w:tcPr>
+          <w:p/>
+        </w:tc>
+        <w:tc>
+          <w:tcPr>
+            <w:tcW w:w="6641" w:type="dxa"/>
+          </w:tcPr>
+          <w:p>
+            <w:pPr>
+              <w:rPr>
+                <w:rFonts w:ascii="Calibri" w:hAnsi="Calibri" w:cs="Calibri"/>
+                <w:color w:val="000000"/>
+                <w:sz w:val="22"/>
+                <w:szCs w:val="22"/>
+              </w:rPr>
+            </w:pPr>
+          </w:p>
+        </w:tc>
+      </w:tr>
+      <w:tr>
+        <w:trPr>
+          <w:trHeight w:val="335"/>
+        </w:trPr>
+        <w:tc>
+          <w:tcPr>
+            <w:tcW w:w="1342" w:type="dxa"/>
+          </w:tcPr>
+          <w:p>
+            <w:pPr>
+              <w:tabs>
+                <w:tab w:val="left" w:pos="735"/>
+              </w:tabs>
+            </w:pPr>
+          </w:p>
+        </w:tc>
+        <w:tc>
+          <w:tcPr>
+            <w:tcW w:w="1041" w:type="dxa"/>
+          </w:tcPr>
+          <w:p/>
+        </w:tc>
+        <w:tc>
+          <w:tcPr>
+            <w:tcW w:w="6641" w:type="dxa"/>
+          </w:tcPr>
+          <w:p>
+            <w:pPr>
+              <w:rPr>
+                <w:rFonts w:ascii="Calibri" w:hAnsi="Calibri" w:cs="Calibri"/>
+                <w:color w:val="000000"/>
+                <w:sz w:val="22"/>
+                <w:szCs w:val="22"/>
+              </w:rPr>
+            </w:pPr>
+          </w:p>
+        </w:tc>
+      </w:tr>
+      <w:tr>
+        <w:trPr>
+          <w:trHeight w:val="335"/>
+        </w:trPr>
+        <w:tc>
+          <w:tcPr>
+            <w:tcW w:w="1342" w:type="dxa"/>
+          </w:tcPr>
+          <w:p>
+            <w:pPr>
+              <w:tabs>
+                <w:tab w:val="left" w:pos="735"/>
+              </w:tabs>
+            </w:pPr>
+          </w:p>
+        </w:tc>
+        <w:tc>
+          <w:tcPr>
+            <w:tcW w:w="1041" w:type="dxa"/>
+          </w:tcPr>
+          <w:p/>
+        </w:tc>
+        <w:tc>
+          <w:tcPr>
+            <w:tcW w:w="6641" w:type="dxa"/>
+          </w:tcPr>
+          <w:p>
+            <w:pPr>
+              <w:rPr>
+                <w:rFonts w:ascii="Calibri" w:hAnsi="Calibri" w:cs="Calibri"/>
+                <w:color w:val="000000"/>
+                <w:sz w:val="22"/>
+                <w:szCs w:val="22"/>
+              </w:rPr>
+            </w:pPr>
           </w:p>
         </w:tc>
       </w:tr>
@@ -10800,14 +11101,27 @@
     <w:r>
       <w:tab/>
     </w:r>
-    <w:fldSimple w:instr=" SAVEDATE  \* MERGEFORMAT ">
-      <w:r>
-        <w:rPr>
-          <w:noProof/>
-        </w:rPr>
-        <w:t>06/03/2020 19:57:00</w:t>
-      </w:r>
-    </w:fldSimple>
+    <w:r>
+      <w:fldChar w:fldCharType="begin"/>
+    </w:r>
+    <w:r>
+      <w:instrText xml:space="preserve"> SAVEDATE  \* MERGEFORMAT </w:instrText>
+    </w:r>
+    <w:r>
+      <w:fldChar w:fldCharType="separate"/>
+    </w:r>
+    <w:r>
+      <w:rPr>
+        <w:noProof/>
+      </w:rPr>
+      <w:t>07/03/2020 13:05:00</w:t>
+    </w:r>
+    <w:r>
+      <w:rPr>
+        <w:noProof/>
+      </w:rPr>
+      <w:fldChar w:fldCharType="end"/>
+    </w:r>
     <w:r>
       <w:rPr>
         <w:rStyle w:val="PageNumber"/>
@@ -14663,6 +14977,7 @@
     <w:lsdException w:name="HTML Definition" w:semiHidden="1" w:unhideWhenUsed="1"/>
     <w:lsdException w:name="HTML Keyboard" w:semiHidden="1" w:unhideWhenUsed="1"/>
     <w:lsdException w:name="HTML Variable" w:semiHidden="1" w:unhideWhenUsed="1"/>
+    <w:lsdException w:name="Normal Table" w:semiHidden="1" w:unhideWhenUsed="1"/>
     <w:lsdException w:name="annotation subject" w:semiHidden="1" w:unhideWhenUsed="1"/>
     <w:lsdException w:name="No List" w:semiHidden="1" w:unhideWhenUsed="1"/>
     <w:lsdException w:name="Outline List 1" w:semiHidden="1" w:unhideWhenUsed="1"/>
@@ -14709,7 +15024,9 @@
     <w:lsdException w:name="Table Subtle 2" w:semiHidden="1" w:unhideWhenUsed="1"/>
     <w:lsdException w:name="Table Web 1" w:semiHidden="1" w:unhideWhenUsed="1"/>
     <w:lsdException w:name="Table Web 2" w:semiHidden="1" w:unhideWhenUsed="1"/>
+    <w:lsdException w:name="Table Web 3" w:semiHidden="1" w:unhideWhenUsed="1"/>
     <w:lsdException w:name="Balloon Text" w:semiHidden="1" w:unhideWhenUsed="1"/>
+    <w:lsdException w:name="Table Theme" w:semiHidden="1" w:unhideWhenUsed="1"/>
     <w:lsdException w:name="Placeholder Text" w:semiHidden="1" w:uiPriority="67"/>
     <w:lsdException w:name="No Spacing" w:uiPriority="1" w:qFormat="1"/>
     <w:lsdException w:name="Light Shading" w:uiPriority="69"/>

</xml_diff>

<commit_message>
Angular mis en place de la collection
</commit_message>
<xml_diff>
--- a/Docs/Luca Coduri/Dossier_BoardGameManager_Angular_Luca_Coduri.docx
+++ b/Docs/Luca Coduri/Dossier_BoardGameManager_Angular_Luca_Coduri.docx
@@ -359,7 +359,7 @@
                 <v:stroke joinstyle="miter"/>
                 <v:path gradientshapeok="t" o:connecttype="rect"/>
               </v:shapetype>
-              <v:shape id="Zone de texte 4" o:spid="_x0000_s1026" type="#_x0000_t202" style="position:absolute;left:0;text-align:left;margin-left:0;margin-top:6.65pt;width:89.95pt;height:39.75pt;z-index:251657216;visibility:visible;mso-wrap-style:none;mso-width-percent:0;mso-height-percent:0;mso-wrap-distance-left:9pt;mso-wrap-distance-top:0;mso-wrap-distance-right:9pt;mso-wrap-distance-bottom:0;mso-position-horizontal:center;mso-position-horizontal-relative:margin;mso-position-vertical:absolute;mso-position-vertical-relative:text;mso-width-percent:0;mso-height-percent:0;mso-width-relative:page;mso-height-relative:page;v-text-anchor:top" o:gfxdata="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" filled="f" stroked="f">
+              <v:shape id="Zone de texte 4" o:spid="_x0000_s1026" type="#_x0000_t202" style="position:absolute;left:0;text-align:left;margin-left:0;margin-top:6.65pt;width:89.95pt;height:39.75pt;z-index:251657216;visibility:visible;mso-wrap-style:none;mso-width-percent:0;mso-height-percent:0;mso-wrap-distance-left:9pt;mso-wrap-distance-top:0;mso-wrap-distance-right:9pt;mso-wrap-distance-bottom:0;mso-position-horizontal:center;mso-position-horizontal-relative:margin;mso-position-vertical:absolute;mso-position-vertical-relative:text;mso-width-percent:0;mso-height-percent:0;mso-width-relative:page;mso-height-relative:page;v-text-anchor:top" o:gfxdata="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" filled="f" stroked="f">
                 <v:textbox>
                   <w:txbxContent>
                     <w:p>
@@ -618,7 +618,7 @@
           </mc:Choice>
           <mc:Fallback>
             <w:pict>
-              <v:shape w14:anchorId="6C0DFFFF" id="Zone de texte 1" o:spid="_x0000_s1027" type="#_x0000_t202" style="position:absolute;margin-left:164pt;margin-top:2.65pt;width:119.25pt;height:53.55pt;z-index:251658240;visibility:visible;mso-wrap-style:square;mso-width-percent:0;mso-height-percent:0;mso-wrap-distance-left:9pt;mso-wrap-distance-top:0;mso-wrap-distance-right:9pt;mso-wrap-distance-bottom:0;mso-position-horizontal:absolute;mso-position-horizontal-relative:text;mso-position-vertical:absolute;mso-position-vertical-relative:text;mso-width-percent:0;mso-height-percent:0;mso-width-relative:page;mso-height-relative:page;v-text-anchor:top" o:gfxdata="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" filled="f" stroked="f">
+              <v:shape w14:anchorId="6C0DFFFF" id="Zone de texte 1" o:spid="_x0000_s1027" type="#_x0000_t202" style="position:absolute;margin-left:164pt;margin-top:2.65pt;width:119.25pt;height:53.55pt;z-index:251658240;visibility:visible;mso-wrap-style:square;mso-width-percent:0;mso-height-percent:0;mso-wrap-distance-left:9pt;mso-wrap-distance-top:0;mso-wrap-distance-right:9pt;mso-wrap-distance-bottom:0;mso-position-horizontal:absolute;mso-position-horizontal-relative:text;mso-position-vertical:absolute;mso-position-vertical-relative:text;mso-width-percent:0;mso-height-percent:0;mso-width-relative:page;mso-height-relative:page;v-text-anchor:top" o:gfxdata="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" filled="f" stroked="f">
                 <v:textbox>
                   <w:txbxContent>
                     <w:p>
@@ -10747,8 +10747,6 @@
             <w:r>
               <w:t>1</w:t>
             </w:r>
-            <w:bookmarkStart w:id="46" w:name="_GoBack"/>
-            <w:bookmarkEnd w:id="46"/>
             <w:r>
               <w:t>0min</w:t>
             </w:r>
@@ -10793,13 +10791,22 @@
                 <w:tab w:val="left" w:pos="735"/>
               </w:tabs>
             </w:pPr>
+            <w:r>
+              <w:t>0.7.03.2020</w:t>
+            </w:r>
           </w:p>
         </w:tc>
         <w:tc>
           <w:tcPr>
             <w:tcW w:w="1041" w:type="dxa"/>
           </w:tcPr>
-          <w:p/>
+          <w:p>
+            <w:r>
+              <w:t>20min</w:t>
+            </w:r>
+            <w:bookmarkStart w:id="46" w:name="_GoBack"/>
+            <w:bookmarkEnd w:id="46"/>
+          </w:p>
         </w:tc>
         <w:tc>
           <w:tcPr>
@@ -10814,6 +10821,15 @@
                 <w:szCs w:val="22"/>
               </w:rPr>
             </w:pPr>
+            <w:r>
+              <w:rPr>
+                <w:rFonts w:ascii="Calibri" w:hAnsi="Calibri" w:cs="Calibri"/>
+                <w:color w:val="000000"/>
+                <w:sz w:val="22"/>
+                <w:szCs w:val="22"/>
+              </w:rPr>
+              <w:t>La collection</w:t>
+            </w:r>
           </w:p>
         </w:tc>
       </w:tr>
@@ -11101,27 +11117,14 @@
     <w:r>
       <w:tab/>
     </w:r>
-    <w:r>
-      <w:fldChar w:fldCharType="begin"/>
-    </w:r>
-    <w:r>
-      <w:instrText xml:space="preserve"> SAVEDATE  \* MERGEFORMAT </w:instrText>
-    </w:r>
-    <w:r>
-      <w:fldChar w:fldCharType="separate"/>
-    </w:r>
-    <w:r>
-      <w:rPr>
-        <w:noProof/>
-      </w:rPr>
-      <w:t>07/03/2020 13:05:00</w:t>
-    </w:r>
-    <w:r>
-      <w:rPr>
-        <w:noProof/>
-      </w:rPr>
-      <w:fldChar w:fldCharType="end"/>
-    </w:r>
+    <w:fldSimple w:instr=" SAVEDATE  \* MERGEFORMAT ">
+      <w:r>
+        <w:rPr>
+          <w:noProof/>
+        </w:rPr>
+        <w:t>07/03/2020 13:05:00</w:t>
+      </w:r>
+    </w:fldSimple>
     <w:r>
       <w:rPr>
         <w:rStyle w:val="PageNumber"/>

</xml_diff>

<commit_message>
Angular modification d'un jeu + ajout d'un jeu
</commit_message>
<xml_diff>
--- a/Docs/Luca Coduri/Dossier_BoardGameManager_Angular_Luca_Coduri.docx
+++ b/Docs/Luca Coduri/Dossier_BoardGameManager_Angular_Luca_Coduri.docx
@@ -353,7 +353,7 @@
               </wp:anchor>
             </w:drawing>
           </mc:Choice>
-          <mc:Fallback xmlns:w16cid="http://schemas.microsoft.com/office/word/2016/wordml/cid" xmlns:am3d="http://schemas.microsoft.com/office/drawing/2017/model3d" xmlns:aink="http://schemas.microsoft.com/office/drawing/2016/ink" xmlns:cx8="http://schemas.microsoft.com/office/drawing/2016/5/14/chartex" xmlns:cx7="http://schemas.microsoft.com/office/drawing/2016/5/13/chartex" xmlns:cx6="http://schemas.microsoft.com/office/drawing/2016/5/12/chartex" xmlns:cx5="http://schemas.microsoft.com/office/drawing/2016/5/11/chartex" xmlns:cx4="http://schemas.microsoft.com/office/drawing/2016/5/10/chartex" xmlns:cx3="http://schemas.microsoft.com/office/drawing/2016/5/9/chartex" xmlns:cx2="http://schemas.microsoft.com/office/drawing/2015/10/21/chartex">
+          <mc:Fallback xmlns:cx2="http://schemas.microsoft.com/office/drawing/2015/10/21/chartex" xmlns:cx3="http://schemas.microsoft.com/office/drawing/2016/5/9/chartex" xmlns:cx4="http://schemas.microsoft.com/office/drawing/2016/5/10/chartex" xmlns:cx5="http://schemas.microsoft.com/office/drawing/2016/5/11/chartex" xmlns:cx6="http://schemas.microsoft.com/office/drawing/2016/5/12/chartex" xmlns:cx7="http://schemas.microsoft.com/office/drawing/2016/5/13/chartex" xmlns:cx8="http://schemas.microsoft.com/office/drawing/2016/5/14/chartex" xmlns:aink="http://schemas.microsoft.com/office/drawing/2016/ink" xmlns:am3d="http://schemas.microsoft.com/office/drawing/2017/model3d" xmlns:w16cid="http://schemas.microsoft.com/office/word/2016/wordml/cid">
             <w:pict>
               <v:shapetype w14:anchorId="365DDB16" id="_x0000_t202" coordsize="21600,21600" o:spt="202" path="m,l,21600r21600,l21600,xe">
                 <v:stroke joinstyle="miter"/>
@@ -616,7 +616,7 @@
               </wp:anchor>
             </w:drawing>
           </mc:Choice>
-          <mc:Fallback xmlns:w16cid="http://schemas.microsoft.com/office/word/2016/wordml/cid" xmlns:am3d="http://schemas.microsoft.com/office/drawing/2017/model3d" xmlns:aink="http://schemas.microsoft.com/office/drawing/2016/ink" xmlns:cx8="http://schemas.microsoft.com/office/drawing/2016/5/14/chartex" xmlns:cx7="http://schemas.microsoft.com/office/drawing/2016/5/13/chartex" xmlns:cx6="http://schemas.microsoft.com/office/drawing/2016/5/12/chartex" xmlns:cx5="http://schemas.microsoft.com/office/drawing/2016/5/11/chartex" xmlns:cx4="http://schemas.microsoft.com/office/drawing/2016/5/10/chartex" xmlns:cx3="http://schemas.microsoft.com/office/drawing/2016/5/9/chartex" xmlns:cx2="http://schemas.microsoft.com/office/drawing/2015/10/21/chartex">
+          <mc:Fallback xmlns:cx2="http://schemas.microsoft.com/office/drawing/2015/10/21/chartex" xmlns:cx3="http://schemas.microsoft.com/office/drawing/2016/5/9/chartex" xmlns:cx4="http://schemas.microsoft.com/office/drawing/2016/5/10/chartex" xmlns:cx5="http://schemas.microsoft.com/office/drawing/2016/5/11/chartex" xmlns:cx6="http://schemas.microsoft.com/office/drawing/2016/5/12/chartex" xmlns:cx7="http://schemas.microsoft.com/office/drawing/2016/5/13/chartex" xmlns:cx8="http://schemas.microsoft.com/office/drawing/2016/5/14/chartex" xmlns:aink="http://schemas.microsoft.com/office/drawing/2016/ink" xmlns:am3d="http://schemas.microsoft.com/office/drawing/2017/model3d" xmlns:w16cid="http://schemas.microsoft.com/office/word/2016/wordml/cid">
             <w:pict>
               <v:shape w14:anchorId="6C0DFFFF" id="Zone de texte 1" o:spid="_x0000_s1027" type="#_x0000_t202" style="position:absolute;margin-left:164pt;margin-top:2.65pt;width:119.25pt;height:53.55pt;z-index:251658240;visibility:visible;mso-wrap-style:square;mso-width-percent:0;mso-height-percent:0;mso-wrap-distance-left:9pt;mso-wrap-distance-top:0;mso-wrap-distance-right:9pt;mso-wrap-distance-bottom:0;mso-position-horizontal:absolute;mso-position-horizontal-relative:text;mso-position-vertical:absolute;mso-position-vertical-relative:text;mso-width-percent:0;mso-height-percent:0;mso-width-relative:page;mso-height-relative:page;v-text-anchor:top" o:gfxdata="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" filled="f" stroked="f">
                 <v:textbox>
@@ -10886,8 +10886,15 @@
               </w:rPr>
               <w:t>Création du formulaire d’ajout d’un jeu dans sa collection</w:t>
             </w:r>
-            <w:bookmarkStart w:id="46" w:name="_GoBack"/>
-            <w:bookmarkEnd w:id="46"/>
+            <w:r>
+              <w:rPr>
+                <w:rFonts w:ascii="Calibri" w:hAnsi="Calibri" w:cs="Calibri"/>
+                <w:color w:val="000000"/>
+                <w:sz w:val="22"/>
+                <w:szCs w:val="22"/>
+              </w:rPr>
+              <w:t xml:space="preserve"> + auto remplissage lors d’une recherche</w:t>
+            </w:r>
           </w:p>
         </w:tc>
       </w:tr>
@@ -10905,13 +10912,20 @@
                 <w:tab w:val="left" w:pos="735"/>
               </w:tabs>
             </w:pPr>
+            <w:r>
+              <w:t>12.03.2020</w:t>
+            </w:r>
           </w:p>
         </w:tc>
         <w:tc>
           <w:tcPr>
             <w:tcW w:w="1041" w:type="dxa"/>
           </w:tcPr>
-          <w:p/>
+          <w:p>
+            <w:r>
+              <w:t>1h30</w:t>
+            </w:r>
+          </w:p>
         </w:tc>
         <w:tc>
           <w:tcPr>
@@ -10926,6 +10940,8 @@
                 <w:szCs w:val="22"/>
               </w:rPr>
             </w:pPr>
+            <w:bookmarkStart w:id="46" w:name="_GoBack"/>
+            <w:bookmarkEnd w:id="46"/>
           </w:p>
         </w:tc>
       </w:tr>
@@ -11126,7 +11142,7 @@
         <w:rStyle w:val="Numrodepage"/>
         <w:noProof/>
       </w:rPr>
-      <w:t>22</w:t>
+      <w:t>21</w:t>
     </w:r>
     <w:r>
       <w:rPr>
@@ -11137,27 +11153,14 @@
     <w:r>
       <w:tab/>
     </w:r>
-    <w:r>
-      <w:fldChar w:fldCharType="begin"/>
-    </w:r>
-    <w:r>
-      <w:instrText xml:space="preserve"> SAVEDATE  \* MERGEFORMAT </w:instrText>
-    </w:r>
-    <w:r>
-      <w:fldChar w:fldCharType="separate"/>
-    </w:r>
-    <w:r>
-      <w:rPr>
-        <w:noProof/>
-      </w:rPr>
-      <w:t>07/03/2020 23:03:00</w:t>
-    </w:r>
-    <w:r>
-      <w:rPr>
-        <w:noProof/>
-      </w:rPr>
-      <w:fldChar w:fldCharType="end"/>
-    </w:r>
+    <w:fldSimple w:instr=" SAVEDATE  \* MERGEFORMAT ">
+      <w:r>
+        <w:rPr>
+          <w:noProof/>
+        </w:rPr>
+        <w:t>10/03/2020 16:50:00</w:t>
+      </w:r>
+    </w:fldSimple>
     <w:r>
       <w:rPr>
         <w:rStyle w:val="Numrodepage"/>

</xml_diff>

<commit_message>
Angular barre de progression
</commit_message>
<xml_diff>
--- a/Docs/Luca Coduri/Dossier_BoardGameManager_Angular_Luca_Coduri.docx
+++ b/Docs/Luca Coduri/Dossier_BoardGameManager_Angular_Luca_Coduri.docx
@@ -113,7 +113,6 @@
                 <w:szCs w:val="96"/>
               </w:rPr>
             </w:pPr>
-            <w:proofErr w:type="spellStart"/>
             <w:r>
               <w:rPr>
                 <w:i w:val="0"/>
@@ -121,9 +120,8 @@
                 <w:sz w:val="96"/>
                 <w:szCs w:val="96"/>
               </w:rPr>
-              <w:t>Board</w:t>
-            </w:r>
-            <w:proofErr w:type="spellEnd"/>
+              <w:t xml:space="preserve">Board Games </w:t>
+            </w:r>
             <w:r>
               <w:rPr>
                 <w:i w:val="0"/>
@@ -131,7 +129,7 @@
                 <w:sz w:val="96"/>
                 <w:szCs w:val="96"/>
               </w:rPr>
-              <w:t xml:space="preserve"> Games </w:t>
+              <w:t>Manager (</w:t>
             </w:r>
             <w:r>
               <w:rPr>
@@ -140,19 +138,8 @@
                 <w:sz w:val="96"/>
                 <w:szCs w:val="96"/>
               </w:rPr>
-              <w:t>Manager (</w:t>
-            </w:r>
-            <w:proofErr w:type="spellStart"/>
-            <w:r>
-              <w:rPr>
-                <w:i w:val="0"/>
-                <w:iCs w:val="0"/>
-                <w:sz w:val="96"/>
-                <w:szCs w:val="96"/>
-              </w:rPr>
               <w:t>Angular</w:t>
             </w:r>
-            <w:proofErr w:type="spellEnd"/>
             <w:r>
               <w:rPr>
                 <w:sz w:val="96"/>
@@ -3144,15 +3131,7 @@
     </w:p>
     <w:p>
       <w:r>
-        <w:t xml:space="preserve">Ce projet est réalisé dans le cadre du CPNV dans le but de déterminer mon niveau avec le Framework </w:t>
-      </w:r>
-      <w:proofErr w:type="spellStart"/>
-      <w:r>
-        <w:t>Angular</w:t>
-      </w:r>
-      <w:proofErr w:type="spellEnd"/>
-      <w:r>
-        <w:t xml:space="preserve"> ainsi qu’à me faire découvrir comment le TPI va se dérouler.</w:t>
+        <w:t>Ce projet est réalisé dans le cadre du CPNV dans le but de déterminer mon niveau avec le Framework Angular ainsi qu’à me faire découvrir comment le TPI va se dérouler.</w:t>
       </w:r>
     </w:p>
     <w:p/>
@@ -3180,15 +3159,7 @@
     <w:p/>
     <w:p>
       <w:r>
-        <w:t xml:space="preserve">Cette partie sera donc la face visible de l’iceberg, ce qu’on appelle plus communément le Frontend. Ce dernier sera codé en utilisant le Framework </w:t>
-      </w:r>
-      <w:proofErr w:type="spellStart"/>
-      <w:r>
-        <w:t>Angular</w:t>
-      </w:r>
-      <w:proofErr w:type="spellEnd"/>
-      <w:r>
-        <w:t>.</w:t>
+        <w:t>Cette partie sera donc la face visible de l’iceberg, ce qu’on appelle plus communément le Frontend. Ce dernier sera codé en utilisant le Framework Angular.</w:t>
       </w:r>
     </w:p>
     <w:p/>
@@ -3389,21 +3360,7 @@
         <w:rPr>
           <w:lang w:val="fr-CH"/>
         </w:rPr>
-        <w:t xml:space="preserve">Viret </w:t>
-      </w:r>
-      <w:proofErr w:type="spellStart"/>
-      <w:r>
-        <w:rPr>
-          <w:lang w:val="fr-CH"/>
-        </w:rPr>
-        <w:t>Loic</w:t>
-      </w:r>
-      <w:proofErr w:type="spellEnd"/>
-      <w:r>
-        <w:rPr>
-          <w:lang w:val="fr-CH"/>
-        </w:rPr>
-        <w:t xml:space="preserve">, </w:t>
+        <w:t xml:space="preserve">Viret Loic, </w:t>
       </w:r>
       <w:hyperlink r:id="rId13" w:history="1">
         <w:r>
@@ -6631,13 +6588,8 @@
         <w:t>comprendre les résultats retourner par l’API gratuite</w:t>
       </w:r>
       <w:r>
-        <w:t xml:space="preserve"> et ainsi pouvoir </w:t>
-      </w:r>
-      <w:proofErr w:type="spellStart"/>
-      <w:r>
-        <w:t>débuger</w:t>
-      </w:r>
-      <w:proofErr w:type="spellEnd"/>
+        <w:t xml:space="preserve"> et ainsi pouvoir débuger</w:t>
+      </w:r>
       <w:r>
         <w:t xml:space="preserve">, </w:t>
       </w:r>
@@ -6681,15 +6633,7 @@
         <w:t xml:space="preserve"> avec de mauvaises données</w:t>
       </w:r>
       <w:r>
-        <w:t xml:space="preserve"> </w:t>
-      </w:r>
-      <w:proofErr w:type="spellStart"/>
-      <w:r>
-        <w:t>où</w:t>
-      </w:r>
-      <w:proofErr w:type="spellEnd"/>
-      <w:r>
-        <w:t xml:space="preserve"> encore quand ça ne fonctionne pas tout simplement.</w:t>
+        <w:t xml:space="preserve"> où encore quand ça ne fonctionne pas tout simplement.</w:t>
       </w:r>
     </w:p>
     <w:p>
@@ -6755,13 +6699,8 @@
       </w:pPr>
     </w:p>
     <w:p>
-      <w:proofErr w:type="spellStart"/>
-      <w:r>
-        <w:t>Angular</w:t>
-      </w:r>
-      <w:proofErr w:type="spellEnd"/>
-      <w:r>
-        <w:t>-cli contient déjà tout ce qu’il faut pour faire les tests unitaires et d’intégrations.</w:t>
+      <w:r>
+        <w:t>Angular-cli contient déjà tout ce qu’il faut pour faire les tests unitaires et d’intégrations.</w:t>
       </w:r>
     </w:p>
     <w:p>
@@ -6787,15 +6726,7 @@
         <w:t>de nouveauté à découvrir et à comprendre.</w:t>
       </w:r>
       <w:r>
-        <w:t xml:space="preserve"> Cependant je n’ai fait que peu de tests automatiques pour </w:t>
-      </w:r>
-      <w:proofErr w:type="spellStart"/>
-      <w:r>
-        <w:t>Angular</w:t>
-      </w:r>
-      <w:proofErr w:type="spellEnd"/>
-      <w:r>
-        <w:t xml:space="preserve"> car cela reste tout de même légèrement plus compliqué qu’avec express. Ayant déjà </w:t>
+        <w:t xml:space="preserve"> Cependant je n’ai fait que peu de tests automatiques pour Angular car cela reste tout de même légèrement plus compliqué qu’avec express. Ayant déjà </w:t>
       </w:r>
       <w:r>
         <w:t>beaucoup</w:t>
@@ -6950,15 +6881,7 @@
     </w:p>
     <w:p>
       <w:r>
-        <w:t xml:space="preserve">Pour ce projet, il a été choisi d’utiliser le Framework </w:t>
-      </w:r>
-      <w:proofErr w:type="spellStart"/>
-      <w:r>
-        <w:t>Angular</w:t>
-      </w:r>
-      <w:proofErr w:type="spellEnd"/>
-      <w:r>
-        <w:t xml:space="preserve"> afin de déterminer mon niveau et réaliser un cahier des charges pour le TPI</w:t>
+        <w:t>Pour ce projet, il a été choisi d’utiliser le Framework Angular afin de déterminer mon niveau et réaliser un cahier des charges pour le TPI</w:t>
       </w:r>
       <w:r>
         <w:t xml:space="preserve"> qui soit</w:t>
@@ -7035,15 +6958,7 @@
         <w:t xml:space="preserve"> de maquette</w:t>
       </w:r>
       <w:r>
-        <w:t xml:space="preserve">. Cette recherche ma donc mené sur Adobe </w:t>
-      </w:r>
-      <w:proofErr w:type="spellStart"/>
-      <w:r>
-        <w:t>Xd</w:t>
-      </w:r>
-      <w:proofErr w:type="spellEnd"/>
-      <w:r>
-        <w:t xml:space="preserve"> qui permet de créer des prototypes rapidement et facilement. L’interface fut agréablement intuitive et j’ai donc pu prendre mes repères assez facilement.</w:t>
+        <w:t>. Cette recherche ma donc mené sur Adobe Xd qui permet de créer des prototypes rapidement et facilement. L’interface fut agréablement intuitive et j’ai donc pu prendre mes repères assez facilement.</w:t>
       </w:r>
     </w:p>
     <w:p>
@@ -7107,15 +7022,7 @@
     </w:p>
     <w:p>
       <w:r>
-        <w:t>Concernant la structure de dossier, le CLI d’</w:t>
-      </w:r>
-      <w:proofErr w:type="spellStart"/>
-      <w:r>
-        <w:t>Angular</w:t>
-      </w:r>
-      <w:proofErr w:type="spellEnd"/>
-      <w:r>
-        <w:t xml:space="preserve"> le gère plus ou moins pour moi. C’est-à-dire que lors de la création du projet le CLI créer les différents fichier</w:t>
+        <w:t>Concernant la structure de dossier, le CLI d’Angular le gère plus ou moins pour moi. C’est-à-dire que lors de la création du projet le CLI créer les différents fichier</w:t>
       </w:r>
       <w:r>
         <w:t>s</w:t>
@@ -7175,15 +7082,7 @@
         <w:t>À</w:t>
       </w:r>
       <w:r>
-        <w:t xml:space="preserve"> cette structure nous avons ajouté le dossier « </w:t>
-      </w:r>
-      <w:proofErr w:type="spellStart"/>
-      <w:r>
-        <w:t>spec</w:t>
-      </w:r>
-      <w:proofErr w:type="spellEnd"/>
-      <w:r>
-        <w:t> » qui contient tous les fichiers concernant les tests.</w:t>
+        <w:t xml:space="preserve"> cette structure nous avons ajouté le dossier « spec » qui contient tous les fichiers concernant les tests.</w:t>
       </w:r>
     </w:p>
     <w:p>
@@ -7233,15 +7132,7 @@
         </w:numPr>
       </w:pPr>
       <w:r>
-        <w:t xml:space="preserve">Logiciels tiers (utilitaires, </w:t>
-      </w:r>
-      <w:proofErr w:type="spellStart"/>
-      <w:r>
-        <w:t>frameworks</w:t>
-      </w:r>
-      <w:proofErr w:type="spellEnd"/>
-      <w:r>
-        <w:t xml:space="preserve">, navigateurs </w:t>
+        <w:t xml:space="preserve">Logiciels tiers (utilitaires, frameworks, navigateurs </w:t>
       </w:r>
       <w:r>
         <w:t>cible,…</w:t>
@@ -7327,15 +7218,7 @@
         <w:t xml:space="preserve">Note : sujet à modification </w:t>
       </w:r>
       <w:r>
-        <w:t xml:space="preserve">car il </w:t>
-      </w:r>
-      <w:proofErr w:type="spellStart"/>
-      <w:r>
-        <w:t>ce</w:t>
-      </w:r>
-      <w:proofErr w:type="spellEnd"/>
-      <w:r>
-        <w:t xml:space="preserve"> peut que nous voudr</w:t>
+        <w:t>car il ce peut que nous voudr</w:t>
       </w:r>
       <w:r>
         <w:t>i</w:t>
@@ -8007,44 +7890,8 @@
           <w:rPr>
             <w:rStyle w:val="Hyperlink"/>
           </w:rPr>
-          <w:t xml:space="preserve">Comment livrer en production notre application </w:t>
-        </w:r>
-        <w:proofErr w:type="spellStart"/>
-        <w:r>
-          <w:rPr>
-            <w:rStyle w:val="Hyperlink"/>
-          </w:rPr>
-          <w:t>Angular</w:t>
-        </w:r>
-        <w:proofErr w:type="spellEnd"/>
-        <w:r>
-          <w:rPr>
-            <w:rStyle w:val="Hyperlink"/>
-          </w:rPr>
-          <w:t xml:space="preserve"> ? - Dev to </w:t>
-        </w:r>
-        <w:proofErr w:type="spellStart"/>
-        <w:r>
-          <w:rPr>
-            <w:rStyle w:val="Hyperlink"/>
-          </w:rPr>
-          <w:t>be</w:t>
-        </w:r>
-        <w:proofErr w:type="spellEnd"/>
-        <w:r>
-          <w:rPr>
-            <w:rStyle w:val="Hyperlink"/>
-          </w:rPr>
-          <w:t xml:space="preserve"> </w:t>
-        </w:r>
-        <w:proofErr w:type="spellStart"/>
-        <w:r>
-          <w:rPr>
-            <w:rStyle w:val="Hyperlink"/>
-          </w:rPr>
-          <w:t>curious</w:t>
-        </w:r>
-        <w:proofErr w:type="spellEnd"/>
+          <w:t>Comment livrer en production notre application Angular ? - Dev to be curious</w:t>
+        </w:r>
       </w:hyperlink>
     </w:p>
     <w:p>
@@ -8093,33 +7940,8 @@
             <w:rStyle w:val="Hyperlink"/>
             <w:lang w:val="en-US"/>
           </w:rPr>
-          <w:t xml:space="preserve">History | </w:t>
-        </w:r>
-        <w:proofErr w:type="spellStart"/>
-        <w:r>
-          <w:rPr>
-            <w:rStyle w:val="Hyperlink"/>
-            <w:lang w:val="en-US"/>
-          </w:rPr>
-          <w:t>Vecteurs</w:t>
-        </w:r>
-        <w:proofErr w:type="spellEnd"/>
-        <w:r>
-          <w:rPr>
-            <w:rStyle w:val="Hyperlink"/>
-            <w:lang w:val="en-US"/>
-          </w:rPr>
-          <w:t xml:space="preserve"> et Photos </w:t>
-        </w:r>
-        <w:proofErr w:type="spellStart"/>
-        <w:r>
-          <w:rPr>
-            <w:rStyle w:val="Hyperlink"/>
-            <w:lang w:val="en-US"/>
-          </w:rPr>
-          <w:t>gratuites</w:t>
-        </w:r>
-        <w:proofErr w:type="spellEnd"/>
+          <w:t>History | Vecteurs et Photos gratuites</w:t>
+        </w:r>
       </w:hyperlink>
     </w:p>
     <w:p>
@@ -8135,17 +7957,8 @@
             <w:rStyle w:val="Hyperlink"/>
             <w:lang w:val="en-US"/>
           </w:rPr>
-          <w:t xml:space="preserve">27+ Board Game Pictures | Download Free Images on </w:t>
-        </w:r>
-        <w:proofErr w:type="spellStart"/>
-        <w:r>
-          <w:rPr>
-            <w:rStyle w:val="Hyperlink"/>
-            <w:lang w:val="en-US"/>
-          </w:rPr>
-          <w:t>Unsplash</w:t>
-        </w:r>
-        <w:proofErr w:type="spellEnd"/>
+          <w:t>27+ Board Game Pictures | Download Free Images on Unsplash</w:t>
+        </w:r>
       </w:hyperlink>
     </w:p>
     <w:p>
@@ -8157,21 +7970,12 @@
         </w:rPr>
       </w:pPr>
       <w:hyperlink r:id="rId34" w:history="1">
-        <w:proofErr w:type="spellStart"/>
         <w:r>
           <w:rPr>
             <w:rStyle w:val="Hyperlink"/>
             <w:lang w:val="en-US"/>
           </w:rPr>
-          <w:t>mhevery</w:t>
-        </w:r>
-        <w:proofErr w:type="spellEnd"/>
-        <w:r>
-          <w:rPr>
-            <w:rStyle w:val="Hyperlink"/>
-            <w:lang w:val="en-US"/>
-          </w:rPr>
-          <w:t>/jasmine-node: Integration of Jasmine Spec framework with Node.js</w:t>
+          <w:t>mhevery/jasmine-node: Integration of Jasmine Spec framework with Node.js</w:t>
         </w:r>
       </w:hyperlink>
     </w:p>
@@ -8707,9 +8511,8 @@
                 <w:sz w:val="22"/>
                 <w:szCs w:val="22"/>
               </w:rPr>
-              <w:t xml:space="preserve">Tentative de l'installation d'Adobe </w:t>
-            </w:r>
-            <w:proofErr w:type="spellStart"/>
+              <w:t>Tentative de l'installation d'Adobe Xd</w:t>
+            </w:r>
             <w:r>
               <w:rPr>
                 <w:rFonts w:ascii="Calibri" w:hAnsi="Calibri" w:cs="Calibri"/>
@@ -8717,9 +8520,8 @@
                 <w:sz w:val="22"/>
                 <w:szCs w:val="22"/>
               </w:rPr>
-              <w:t>Xd</w:t>
-            </w:r>
-            <w:proofErr w:type="spellEnd"/>
+              <w:t xml:space="preserve"> + création de la maquette B</w:t>
+            </w:r>
             <w:r>
               <w:rPr>
                 <w:rFonts w:ascii="Calibri" w:hAnsi="Calibri" w:cs="Calibri"/>
@@ -8727,28 +8529,8 @@
                 <w:sz w:val="22"/>
                 <w:szCs w:val="22"/>
               </w:rPr>
-              <w:t xml:space="preserve"> + création de la maquette </w:t>
-            </w:r>
-            <w:proofErr w:type="spellStart"/>
-            <w:r>
-              <w:rPr>
-                <w:rFonts w:ascii="Calibri" w:hAnsi="Calibri" w:cs="Calibri"/>
-                <w:color w:val="000000"/>
-                <w:sz w:val="22"/>
-                <w:szCs w:val="22"/>
-              </w:rPr>
-              <w:t>B</w:t>
-            </w:r>
-            <w:r>
-              <w:rPr>
-                <w:rFonts w:ascii="Calibri" w:hAnsi="Calibri" w:cs="Calibri"/>
-                <w:color w:val="000000"/>
-                <w:sz w:val="22"/>
-                <w:szCs w:val="22"/>
-              </w:rPr>
               <w:t>alsamiq</w:t>
             </w:r>
-            <w:proofErr w:type="spellEnd"/>
           </w:p>
         </w:tc>
       </w:tr>
@@ -8810,19 +8592,8 @@
                 <w:sz w:val="22"/>
                 <w:szCs w:val="22"/>
               </w:rPr>
-              <w:t xml:space="preserve">Création d'un prototype du site avec Adobe </w:t>
-            </w:r>
-            <w:proofErr w:type="spellStart"/>
-            <w:r>
-              <w:rPr>
-                <w:rFonts w:ascii="Calibri" w:hAnsi="Calibri" w:cs="Calibri"/>
-                <w:color w:val="000000"/>
-                <w:sz w:val="22"/>
-                <w:szCs w:val="22"/>
-              </w:rPr>
-              <w:t>Xd</w:t>
-            </w:r>
-            <w:proofErr w:type="spellEnd"/>
+              <w:t>Création d'un prototype du site avec Adobe Xd</w:t>
+            </w:r>
           </w:p>
         </w:tc>
       </w:tr>
@@ -8929,27 +8700,7 @@
                 <w:sz w:val="22"/>
                 <w:szCs w:val="22"/>
               </w:rPr>
-              <w:t xml:space="preserve">Création du </w:t>
-            </w:r>
-            <w:proofErr w:type="spellStart"/>
-            <w:r>
-              <w:rPr>
-                <w:rFonts w:ascii="Calibri" w:hAnsi="Calibri" w:cs="Calibri"/>
-                <w:color w:val="000000"/>
-                <w:sz w:val="22"/>
-                <w:szCs w:val="22"/>
-              </w:rPr>
-              <w:t>Github</w:t>
-            </w:r>
-            <w:proofErr w:type="spellEnd"/>
-            <w:r>
-              <w:rPr>
-                <w:rFonts w:ascii="Calibri" w:hAnsi="Calibri" w:cs="Calibri"/>
-                <w:color w:val="000000"/>
-                <w:sz w:val="22"/>
-                <w:szCs w:val="22"/>
-              </w:rPr>
-              <w:t xml:space="preserve"> ainsi que quelques issues</w:t>
+              <w:t>Création du Github ainsi que quelques issues</w:t>
             </w:r>
           </w:p>
         </w:tc>
@@ -9003,39 +8754,8 @@
                 <w:sz w:val="22"/>
                 <w:szCs w:val="22"/>
               </w:rPr>
-              <w:t xml:space="preserve">Création du </w:t>
-            </w:r>
-            <w:proofErr w:type="spellStart"/>
-            <w:r>
-              <w:rPr>
-                <w:rFonts w:ascii="Calibri" w:hAnsi="Calibri" w:cs="Calibri"/>
-                <w:color w:val="000000"/>
-                <w:sz w:val="22"/>
-                <w:szCs w:val="22"/>
-              </w:rPr>
-              <w:t>Github</w:t>
-            </w:r>
-            <w:proofErr w:type="spellEnd"/>
-            <w:r>
-              <w:rPr>
-                <w:rFonts w:ascii="Calibri" w:hAnsi="Calibri" w:cs="Calibri"/>
-                <w:color w:val="000000"/>
-                <w:sz w:val="22"/>
-                <w:szCs w:val="22"/>
-              </w:rPr>
-              <w:t xml:space="preserve"> et insertion des issues, projets et </w:t>
-            </w:r>
-            <w:proofErr w:type="spellStart"/>
-            <w:r>
-              <w:rPr>
-                <w:rFonts w:ascii="Calibri" w:hAnsi="Calibri" w:cs="Calibri"/>
-                <w:color w:val="000000"/>
-                <w:sz w:val="22"/>
-                <w:szCs w:val="22"/>
-              </w:rPr>
-              <w:t>milestones</w:t>
-            </w:r>
-            <w:proofErr w:type="spellEnd"/>
+              <w:t>Création du Github et insertion des issues, projets et milestones</w:t>
+            </w:r>
           </w:p>
         </w:tc>
       </w:tr>
@@ -9196,27 +8916,7 @@
                 <w:sz w:val="22"/>
                 <w:szCs w:val="22"/>
               </w:rPr>
-              <w:t xml:space="preserve">Html + </w:t>
-            </w:r>
-            <w:proofErr w:type="spellStart"/>
-            <w:r>
-              <w:rPr>
-                <w:rFonts w:ascii="Calibri" w:hAnsi="Calibri" w:cs="Calibri"/>
-                <w:color w:val="000000"/>
-                <w:sz w:val="22"/>
-                <w:szCs w:val="22"/>
-              </w:rPr>
-              <w:t>css</w:t>
-            </w:r>
-            <w:proofErr w:type="spellEnd"/>
-            <w:r>
-              <w:rPr>
-                <w:rFonts w:ascii="Calibri" w:hAnsi="Calibri" w:cs="Calibri"/>
-                <w:color w:val="000000"/>
-                <w:sz w:val="22"/>
-                <w:szCs w:val="22"/>
-              </w:rPr>
-              <w:t xml:space="preserve"> de la sidebar</w:t>
+              <w:t>Html + css de la sidebar</w:t>
             </w:r>
           </w:p>
         </w:tc>
@@ -9270,27 +8970,7 @@
                 <w:sz w:val="22"/>
                 <w:szCs w:val="22"/>
               </w:rPr>
-              <w:t xml:space="preserve">Html + </w:t>
-            </w:r>
-            <w:proofErr w:type="spellStart"/>
-            <w:r>
-              <w:rPr>
-                <w:rFonts w:ascii="Calibri" w:hAnsi="Calibri" w:cs="Calibri"/>
-                <w:color w:val="000000"/>
-                <w:sz w:val="22"/>
-                <w:szCs w:val="22"/>
-              </w:rPr>
-              <w:t>css</w:t>
-            </w:r>
-            <w:proofErr w:type="spellEnd"/>
-            <w:r>
-              <w:rPr>
-                <w:rFonts w:ascii="Calibri" w:hAnsi="Calibri" w:cs="Calibri"/>
-                <w:color w:val="000000"/>
-                <w:sz w:val="22"/>
-                <w:szCs w:val="22"/>
-              </w:rPr>
-              <w:t xml:space="preserve"> du header</w:t>
+              <w:t>Html + css du header</w:t>
             </w:r>
           </w:p>
         </w:tc>
@@ -9344,27 +9024,7 @@
                 <w:sz w:val="22"/>
                 <w:szCs w:val="22"/>
               </w:rPr>
-              <w:t xml:space="preserve">Html + </w:t>
-            </w:r>
-            <w:proofErr w:type="spellStart"/>
-            <w:r>
-              <w:rPr>
-                <w:rFonts w:ascii="Calibri" w:hAnsi="Calibri" w:cs="Calibri"/>
-                <w:color w:val="000000"/>
-                <w:sz w:val="22"/>
-                <w:szCs w:val="22"/>
-              </w:rPr>
-              <w:t>css</w:t>
-            </w:r>
-            <w:proofErr w:type="spellEnd"/>
-            <w:r>
-              <w:rPr>
-                <w:rFonts w:ascii="Calibri" w:hAnsi="Calibri" w:cs="Calibri"/>
-                <w:color w:val="000000"/>
-                <w:sz w:val="22"/>
-                <w:szCs w:val="22"/>
-              </w:rPr>
-              <w:t xml:space="preserve"> de la barre de recherche</w:t>
+              <w:t>Html + css de la barre de recherche</w:t>
             </w:r>
           </w:p>
         </w:tc>
@@ -9418,27 +9078,7 @@
                 <w:sz w:val="22"/>
                 <w:szCs w:val="22"/>
               </w:rPr>
-              <w:t xml:space="preserve">Html + </w:t>
-            </w:r>
-            <w:proofErr w:type="spellStart"/>
-            <w:r>
-              <w:rPr>
-                <w:rFonts w:ascii="Calibri" w:hAnsi="Calibri" w:cs="Calibri"/>
-                <w:color w:val="000000"/>
-                <w:sz w:val="22"/>
-                <w:szCs w:val="22"/>
-              </w:rPr>
-              <w:t>css</w:t>
-            </w:r>
-            <w:proofErr w:type="spellEnd"/>
-            <w:r>
-              <w:rPr>
-                <w:rFonts w:ascii="Calibri" w:hAnsi="Calibri" w:cs="Calibri"/>
-                <w:color w:val="000000"/>
-                <w:sz w:val="22"/>
-                <w:szCs w:val="22"/>
-              </w:rPr>
-              <w:t xml:space="preserve"> du component pour afficher une liste de jeux</w:t>
+              <w:t>Html + css du component pour afficher une liste de jeux</w:t>
             </w:r>
           </w:p>
         </w:tc>
@@ -9492,27 +9132,7 @@
                 <w:sz w:val="22"/>
                 <w:szCs w:val="22"/>
               </w:rPr>
-              <w:t xml:space="preserve">Html + </w:t>
-            </w:r>
-            <w:proofErr w:type="spellStart"/>
-            <w:r>
-              <w:rPr>
-                <w:rFonts w:ascii="Calibri" w:hAnsi="Calibri" w:cs="Calibri"/>
-                <w:color w:val="000000"/>
-                <w:sz w:val="22"/>
-                <w:szCs w:val="22"/>
-              </w:rPr>
-              <w:t>css</w:t>
-            </w:r>
-            <w:proofErr w:type="spellEnd"/>
-            <w:r>
-              <w:rPr>
-                <w:rFonts w:ascii="Calibri" w:hAnsi="Calibri" w:cs="Calibri"/>
-                <w:color w:val="000000"/>
-                <w:sz w:val="22"/>
-                <w:szCs w:val="22"/>
-              </w:rPr>
-              <w:t xml:space="preserve"> de la page collection &amp; résultats d’une recherche</w:t>
+              <w:t>Html + css de la page collection &amp; résultats d’une recherche</w:t>
             </w:r>
           </w:p>
         </w:tc>
@@ -9566,27 +9186,7 @@
                 <w:sz w:val="22"/>
                 <w:szCs w:val="22"/>
               </w:rPr>
-              <w:t xml:space="preserve">Html + </w:t>
-            </w:r>
-            <w:proofErr w:type="spellStart"/>
-            <w:r>
-              <w:rPr>
-                <w:rFonts w:ascii="Calibri" w:hAnsi="Calibri" w:cs="Calibri"/>
-                <w:color w:val="000000"/>
-                <w:sz w:val="22"/>
-                <w:szCs w:val="22"/>
-              </w:rPr>
-              <w:t>css</w:t>
-            </w:r>
-            <w:proofErr w:type="spellEnd"/>
-            <w:r>
-              <w:rPr>
-                <w:rFonts w:ascii="Calibri" w:hAnsi="Calibri" w:cs="Calibri"/>
-                <w:color w:val="000000"/>
-                <w:sz w:val="22"/>
-                <w:szCs w:val="22"/>
-              </w:rPr>
-              <w:t xml:space="preserve"> de la page de login</w:t>
+              <w:t>Html + css de la page de login</w:t>
             </w:r>
           </w:p>
         </w:tc>
@@ -9640,39 +9240,8 @@
                 <w:sz w:val="22"/>
                 <w:szCs w:val="22"/>
               </w:rPr>
-              <w:t xml:space="preserve">HTML + </w:t>
-            </w:r>
-            <w:proofErr w:type="spellStart"/>
-            <w:r>
-              <w:rPr>
-                <w:rFonts w:ascii="Calibri" w:hAnsi="Calibri" w:cs="Calibri"/>
-                <w:color w:val="000000"/>
-                <w:sz w:val="22"/>
-                <w:szCs w:val="22"/>
-              </w:rPr>
-              <w:t>css</w:t>
-            </w:r>
-            <w:proofErr w:type="spellEnd"/>
-            <w:r>
-              <w:rPr>
-                <w:rFonts w:ascii="Calibri" w:hAnsi="Calibri" w:cs="Calibri"/>
-                <w:color w:val="000000"/>
-                <w:sz w:val="22"/>
-                <w:szCs w:val="22"/>
-              </w:rPr>
-              <w:t xml:space="preserve"> de la page </w:t>
-            </w:r>
-            <w:proofErr w:type="spellStart"/>
-            <w:r>
-              <w:rPr>
-                <w:rFonts w:ascii="Calibri" w:hAnsi="Calibri" w:cs="Calibri"/>
-                <w:color w:val="000000"/>
-                <w:sz w:val="22"/>
-                <w:szCs w:val="22"/>
-              </w:rPr>
-              <w:t>register</w:t>
-            </w:r>
-            <w:proofErr w:type="spellEnd"/>
+              <w:t>HTML + css de la page register</w:t>
+            </w:r>
           </w:p>
         </w:tc>
       </w:tr>
@@ -9833,27 +9402,7 @@
                 <w:sz w:val="22"/>
                 <w:szCs w:val="22"/>
               </w:rPr>
-              <w:t xml:space="preserve">Html + </w:t>
-            </w:r>
-            <w:proofErr w:type="spellStart"/>
-            <w:r>
-              <w:rPr>
-                <w:rFonts w:ascii="Calibri" w:hAnsi="Calibri" w:cs="Calibri"/>
-                <w:color w:val="000000"/>
-                <w:sz w:val="22"/>
-                <w:szCs w:val="22"/>
-              </w:rPr>
-              <w:t>css</w:t>
-            </w:r>
-            <w:proofErr w:type="spellEnd"/>
-            <w:r>
-              <w:rPr>
-                <w:rFonts w:ascii="Calibri" w:hAnsi="Calibri" w:cs="Calibri"/>
-                <w:color w:val="000000"/>
-                <w:sz w:val="22"/>
-                <w:szCs w:val="22"/>
-              </w:rPr>
-              <w:t xml:space="preserve"> de la page de création de vote</w:t>
+              <w:t>Html + css de la page de création de vote</w:t>
             </w:r>
           </w:p>
         </w:tc>
@@ -9961,19 +9510,18 @@
                 <w:sz w:val="22"/>
                 <w:szCs w:val="22"/>
               </w:rPr>
-              <w:t>Création de fonctions pour les routes /login /</w:t>
-            </w:r>
-            <w:proofErr w:type="spellStart"/>
-            <w:r>
+              <w:t>Création de fonctions pour les routes /login /register /search-game-API</w:t>
+            </w:r>
+          </w:p>
+          <w:p>
+            <w:pPr>
               <w:rPr>
                 <w:rFonts w:ascii="Calibri" w:hAnsi="Calibri" w:cs="Calibri"/>
                 <w:color w:val="000000"/>
                 <w:sz w:val="22"/>
                 <w:szCs w:val="22"/>
               </w:rPr>
-              <w:t>register</w:t>
-            </w:r>
-            <w:proofErr w:type="spellEnd"/>
+            </w:pPr>
             <w:r>
               <w:rPr>
                 <w:rFonts w:ascii="Calibri" w:hAnsi="Calibri" w:cs="Calibri"/>
@@ -9981,86 +9529,7 @@
                 <w:sz w:val="22"/>
                 <w:szCs w:val="22"/>
               </w:rPr>
-              <w:t xml:space="preserve"> /</w:t>
-            </w:r>
-            <w:proofErr w:type="spellStart"/>
-            <w:r>
-              <w:rPr>
-                <w:rFonts w:ascii="Calibri" w:hAnsi="Calibri" w:cs="Calibri"/>
-                <w:color w:val="000000"/>
-                <w:sz w:val="22"/>
-                <w:szCs w:val="22"/>
-              </w:rPr>
-              <w:t>search</w:t>
-            </w:r>
-            <w:proofErr w:type="spellEnd"/>
-            <w:r>
-              <w:rPr>
-                <w:rFonts w:ascii="Calibri" w:hAnsi="Calibri" w:cs="Calibri"/>
-                <w:color w:val="000000"/>
-                <w:sz w:val="22"/>
-                <w:szCs w:val="22"/>
-              </w:rPr>
-              <w:t>-</w:t>
-            </w:r>
-            <w:proofErr w:type="spellStart"/>
-            <w:r>
-              <w:rPr>
-                <w:rFonts w:ascii="Calibri" w:hAnsi="Calibri" w:cs="Calibri"/>
-                <w:color w:val="000000"/>
-                <w:sz w:val="22"/>
-                <w:szCs w:val="22"/>
-              </w:rPr>
-              <w:t>game</w:t>
-            </w:r>
-            <w:proofErr w:type="spellEnd"/>
-            <w:r>
-              <w:rPr>
-                <w:rFonts w:ascii="Calibri" w:hAnsi="Calibri" w:cs="Calibri"/>
-                <w:color w:val="000000"/>
-                <w:sz w:val="22"/>
-                <w:szCs w:val="22"/>
-              </w:rPr>
-              <w:t>-API</w:t>
-            </w:r>
-          </w:p>
-          <w:p>
-            <w:pPr>
-              <w:rPr>
-                <w:rFonts w:ascii="Calibri" w:hAnsi="Calibri" w:cs="Calibri"/>
-                <w:color w:val="000000"/>
-                <w:sz w:val="22"/>
-                <w:szCs w:val="22"/>
-              </w:rPr>
-            </w:pPr>
-            <w:r>
-              <w:rPr>
-                <w:rFonts w:ascii="Calibri" w:hAnsi="Calibri" w:cs="Calibri"/>
-                <w:color w:val="000000"/>
-                <w:sz w:val="22"/>
-                <w:szCs w:val="22"/>
-              </w:rPr>
-              <w:t xml:space="preserve">+ explication à </w:t>
-            </w:r>
-            <w:proofErr w:type="spellStart"/>
-            <w:r>
-              <w:rPr>
-                <w:rFonts w:ascii="Calibri" w:hAnsi="Calibri" w:cs="Calibri"/>
-                <w:color w:val="000000"/>
-                <w:sz w:val="22"/>
-                <w:szCs w:val="22"/>
-              </w:rPr>
-              <w:t>bastian</w:t>
-            </w:r>
-            <w:proofErr w:type="spellEnd"/>
-            <w:r>
-              <w:rPr>
-                <w:rFonts w:ascii="Calibri" w:hAnsi="Calibri" w:cs="Calibri"/>
-                <w:color w:val="000000"/>
-                <w:sz w:val="22"/>
-                <w:szCs w:val="22"/>
-              </w:rPr>
-              <w:t xml:space="preserve"> de comment ça fonctionne</w:t>
+              <w:t>+ explication à bastian de comment ça fonctionne</w:t>
             </w:r>
           </w:p>
         </w:tc>
@@ -10132,67 +9601,7 @@
                 <w:sz w:val="22"/>
                 <w:szCs w:val="22"/>
               </w:rPr>
-              <w:t xml:space="preserve"> automatique pour les routes /login /</w:t>
-            </w:r>
-            <w:proofErr w:type="spellStart"/>
-            <w:r>
-              <w:rPr>
-                <w:rFonts w:ascii="Calibri" w:hAnsi="Calibri" w:cs="Calibri"/>
-                <w:color w:val="000000"/>
-                <w:sz w:val="22"/>
-                <w:szCs w:val="22"/>
-              </w:rPr>
-              <w:t>register</w:t>
-            </w:r>
-            <w:proofErr w:type="spellEnd"/>
-            <w:r>
-              <w:rPr>
-                <w:rFonts w:ascii="Calibri" w:hAnsi="Calibri" w:cs="Calibri"/>
-                <w:color w:val="000000"/>
-                <w:sz w:val="22"/>
-                <w:szCs w:val="22"/>
-              </w:rPr>
-              <w:t xml:space="preserve"> /</w:t>
-            </w:r>
-            <w:proofErr w:type="spellStart"/>
-            <w:r>
-              <w:rPr>
-                <w:rFonts w:ascii="Calibri" w:hAnsi="Calibri" w:cs="Calibri"/>
-                <w:color w:val="000000"/>
-                <w:sz w:val="22"/>
-                <w:szCs w:val="22"/>
-              </w:rPr>
-              <w:t>search</w:t>
-            </w:r>
-            <w:proofErr w:type="spellEnd"/>
-            <w:r>
-              <w:rPr>
-                <w:rFonts w:ascii="Calibri" w:hAnsi="Calibri" w:cs="Calibri"/>
-                <w:color w:val="000000"/>
-                <w:sz w:val="22"/>
-                <w:szCs w:val="22"/>
-              </w:rPr>
-              <w:t>-</w:t>
-            </w:r>
-            <w:proofErr w:type="spellStart"/>
-            <w:r>
-              <w:rPr>
-                <w:rFonts w:ascii="Calibri" w:hAnsi="Calibri" w:cs="Calibri"/>
-                <w:color w:val="000000"/>
-                <w:sz w:val="22"/>
-                <w:szCs w:val="22"/>
-              </w:rPr>
-              <w:t>game</w:t>
-            </w:r>
-            <w:proofErr w:type="spellEnd"/>
-            <w:r>
-              <w:rPr>
-                <w:rFonts w:ascii="Calibri" w:hAnsi="Calibri" w:cs="Calibri"/>
-                <w:color w:val="000000"/>
-                <w:sz w:val="22"/>
-                <w:szCs w:val="22"/>
-              </w:rPr>
-              <w:t>-API</w:t>
+              <w:t xml:space="preserve"> automatique pour les routes /login /register /search-game-API</w:t>
             </w:r>
           </w:p>
         </w:tc>
@@ -10301,19 +9710,18 @@
                 <w:sz w:val="22"/>
                 <w:szCs w:val="22"/>
               </w:rPr>
-              <w:t>Création des tests pour les routes /vote /</w:t>
-            </w:r>
-            <w:proofErr w:type="spellStart"/>
-            <w:r>
+              <w:t>Création des tests pour les routes /vote /get-games-collection /get-games-info-collection</w:t>
+            </w:r>
+          </w:p>
+          <w:p>
+            <w:pPr>
               <w:rPr>
                 <w:rFonts w:ascii="Calibri" w:hAnsi="Calibri" w:cs="Calibri"/>
                 <w:color w:val="000000"/>
                 <w:sz w:val="22"/>
                 <w:szCs w:val="22"/>
               </w:rPr>
-              <w:t>get</w:t>
-            </w:r>
-            <w:proofErr w:type="spellEnd"/>
+            </w:pPr>
             <w:r>
               <w:rPr>
                 <w:rFonts w:ascii="Calibri" w:hAnsi="Calibri" w:cs="Calibri"/>
@@ -10321,106 +9729,7 @@
                 <w:sz w:val="22"/>
                 <w:szCs w:val="22"/>
               </w:rPr>
-              <w:t>-</w:t>
-            </w:r>
-            <w:proofErr w:type="spellStart"/>
-            <w:r>
-              <w:rPr>
-                <w:rFonts w:ascii="Calibri" w:hAnsi="Calibri" w:cs="Calibri"/>
-                <w:color w:val="000000"/>
-                <w:sz w:val="22"/>
-                <w:szCs w:val="22"/>
-              </w:rPr>
-              <w:t>games</w:t>
-            </w:r>
-            <w:proofErr w:type="spellEnd"/>
-            <w:r>
-              <w:rPr>
-                <w:rFonts w:ascii="Calibri" w:hAnsi="Calibri" w:cs="Calibri"/>
-                <w:color w:val="000000"/>
-                <w:sz w:val="22"/>
-                <w:szCs w:val="22"/>
-              </w:rPr>
-              <w:t>-collection /</w:t>
-            </w:r>
-            <w:proofErr w:type="spellStart"/>
-            <w:r>
-              <w:rPr>
-                <w:rFonts w:ascii="Calibri" w:hAnsi="Calibri" w:cs="Calibri"/>
-                <w:color w:val="000000"/>
-                <w:sz w:val="22"/>
-                <w:szCs w:val="22"/>
-              </w:rPr>
-              <w:t>get</w:t>
-            </w:r>
-            <w:proofErr w:type="spellEnd"/>
-            <w:r>
-              <w:rPr>
-                <w:rFonts w:ascii="Calibri" w:hAnsi="Calibri" w:cs="Calibri"/>
-                <w:color w:val="000000"/>
-                <w:sz w:val="22"/>
-                <w:szCs w:val="22"/>
-              </w:rPr>
-              <w:t>-</w:t>
-            </w:r>
-            <w:proofErr w:type="spellStart"/>
-            <w:r>
-              <w:rPr>
-                <w:rFonts w:ascii="Calibri" w:hAnsi="Calibri" w:cs="Calibri"/>
-                <w:color w:val="000000"/>
-                <w:sz w:val="22"/>
-                <w:szCs w:val="22"/>
-              </w:rPr>
-              <w:t>games</w:t>
-            </w:r>
-            <w:proofErr w:type="spellEnd"/>
-            <w:r>
-              <w:rPr>
-                <w:rFonts w:ascii="Calibri" w:hAnsi="Calibri" w:cs="Calibri"/>
-                <w:color w:val="000000"/>
-                <w:sz w:val="22"/>
-                <w:szCs w:val="22"/>
-              </w:rPr>
-              <w:t>-info-collection</w:t>
-            </w:r>
-          </w:p>
-          <w:p>
-            <w:pPr>
-              <w:rPr>
-                <w:rFonts w:ascii="Calibri" w:hAnsi="Calibri" w:cs="Calibri"/>
-                <w:color w:val="000000"/>
-                <w:sz w:val="22"/>
-                <w:szCs w:val="22"/>
-              </w:rPr>
-            </w:pPr>
-            <w:r>
-              <w:rPr>
-                <w:rFonts w:ascii="Calibri" w:hAnsi="Calibri" w:cs="Calibri"/>
-                <w:color w:val="000000"/>
-                <w:sz w:val="22"/>
-                <w:szCs w:val="22"/>
-              </w:rPr>
-              <w:t xml:space="preserve">Ajout de la </w:t>
-            </w:r>
-            <w:proofErr w:type="spellStart"/>
-            <w:r>
-              <w:rPr>
-                <w:rFonts w:ascii="Calibri" w:hAnsi="Calibri" w:cs="Calibri"/>
-                <w:color w:val="000000"/>
-                <w:sz w:val="22"/>
-                <w:szCs w:val="22"/>
-              </w:rPr>
-              <w:t>posibilité</w:t>
-            </w:r>
-            <w:proofErr w:type="spellEnd"/>
-            <w:r>
-              <w:rPr>
-                <w:rFonts w:ascii="Calibri" w:hAnsi="Calibri" w:cs="Calibri"/>
-                <w:color w:val="000000"/>
-                <w:sz w:val="22"/>
-                <w:szCs w:val="22"/>
-              </w:rPr>
-              <w:t xml:space="preserve"> de fournir un id lors de la création d’un utilisateur</w:t>
+              <w:t>Ajout de la posibilité de fournir un id lors de la création d’un utilisateur</w:t>
             </w:r>
           </w:p>
         </w:tc>
@@ -10477,59 +9786,8 @@
                 <w:sz w:val="22"/>
                 <w:szCs w:val="22"/>
               </w:rPr>
-              <w:t xml:space="preserve">Intégration de </w:t>
-            </w:r>
-            <w:proofErr w:type="spellStart"/>
-            <w:r>
-              <w:rPr>
-                <w:rFonts w:ascii="Calibri" w:hAnsi="Calibri" w:cs="Calibri"/>
-                <w:color w:val="000000"/>
-                <w:sz w:val="22"/>
-                <w:szCs w:val="22"/>
-              </w:rPr>
-              <w:t>jwt</w:t>
-            </w:r>
-            <w:proofErr w:type="spellEnd"/>
-            <w:r>
-              <w:rPr>
-                <w:rFonts w:ascii="Calibri" w:hAnsi="Calibri" w:cs="Calibri"/>
-                <w:color w:val="000000"/>
-                <w:sz w:val="22"/>
-                <w:szCs w:val="22"/>
-              </w:rPr>
-              <w:t xml:space="preserve"> + route </w:t>
-            </w:r>
-            <w:proofErr w:type="spellStart"/>
-            <w:r>
-              <w:rPr>
-                <w:rFonts w:ascii="Calibri" w:hAnsi="Calibri" w:cs="Calibri"/>
-                <w:color w:val="000000"/>
-                <w:sz w:val="22"/>
-                <w:szCs w:val="22"/>
-              </w:rPr>
-              <w:t>get</w:t>
-            </w:r>
-            <w:proofErr w:type="spellEnd"/>
-            <w:r>
-              <w:rPr>
-                <w:rFonts w:ascii="Calibri" w:hAnsi="Calibri" w:cs="Calibri"/>
-                <w:color w:val="000000"/>
-                <w:sz w:val="22"/>
-                <w:szCs w:val="22"/>
-              </w:rPr>
-              <w:t xml:space="preserve"> et post </w:t>
-            </w:r>
-            <w:proofErr w:type="spellStart"/>
-            <w:r>
-              <w:rPr>
-                <w:rFonts w:ascii="Calibri" w:hAnsi="Calibri" w:cs="Calibri"/>
-                <w:color w:val="000000"/>
-                <w:sz w:val="22"/>
-                <w:szCs w:val="22"/>
-              </w:rPr>
-              <w:t>survey</w:t>
-            </w:r>
-            <w:proofErr w:type="spellEnd"/>
+              <w:t>Intégration de jwt + route get et post survey</w:t>
+            </w:r>
             <w:r>
               <w:rPr>
                 <w:rFonts w:ascii="Calibri" w:hAnsi="Calibri" w:cs="Calibri"/>
@@ -10591,27 +9849,7 @@
                 <w:sz w:val="22"/>
                 <w:szCs w:val="22"/>
               </w:rPr>
-              <w:t xml:space="preserve">Check de </w:t>
-            </w:r>
-            <w:proofErr w:type="spellStart"/>
-            <w:r>
-              <w:rPr>
-                <w:rFonts w:ascii="Calibri" w:hAnsi="Calibri" w:cs="Calibri"/>
-                <w:color w:val="000000"/>
-                <w:sz w:val="22"/>
-                <w:szCs w:val="22"/>
-              </w:rPr>
-              <w:t>l’ip</w:t>
-            </w:r>
-            <w:proofErr w:type="spellEnd"/>
-            <w:r>
-              <w:rPr>
-                <w:rFonts w:ascii="Calibri" w:hAnsi="Calibri" w:cs="Calibri"/>
-                <w:color w:val="000000"/>
-                <w:sz w:val="22"/>
-                <w:szCs w:val="22"/>
-              </w:rPr>
-              <w:t xml:space="preserve"> avant un vote</w:t>
+              <w:t>Check de l’ip avant un vote</w:t>
             </w:r>
           </w:p>
         </w:tc>
@@ -10719,27 +9957,7 @@
                 <w:sz w:val="22"/>
                 <w:szCs w:val="22"/>
               </w:rPr>
-              <w:t xml:space="preserve">Ajout des fonctions login et </w:t>
-            </w:r>
-            <w:proofErr w:type="spellStart"/>
-            <w:r>
-              <w:rPr>
-                <w:rFonts w:ascii="Calibri" w:hAnsi="Calibri" w:cs="Calibri"/>
-                <w:color w:val="000000"/>
-                <w:sz w:val="22"/>
-                <w:szCs w:val="22"/>
-              </w:rPr>
-              <w:t>register</w:t>
-            </w:r>
-            <w:proofErr w:type="spellEnd"/>
-            <w:r>
-              <w:rPr>
-                <w:rFonts w:ascii="Calibri" w:hAnsi="Calibri" w:cs="Calibri"/>
-                <w:color w:val="000000"/>
-                <w:sz w:val="22"/>
-                <w:szCs w:val="22"/>
-              </w:rPr>
-              <w:t xml:space="preserve"> dans le frontend</w:t>
+              <w:t>Ajout des fonctions login et register dans le frontend</w:t>
             </w:r>
           </w:p>
         </w:tc>
@@ -10847,27 +10065,7 @@
                 <w:sz w:val="22"/>
                 <w:szCs w:val="22"/>
               </w:rPr>
-              <w:t xml:space="preserve">Ajout d’un </w:t>
-            </w:r>
-            <w:proofErr w:type="spellStart"/>
-            <w:r>
-              <w:rPr>
-                <w:rFonts w:ascii="Calibri" w:hAnsi="Calibri" w:cs="Calibri"/>
-                <w:color w:val="000000"/>
-                <w:sz w:val="22"/>
-                <w:szCs w:val="22"/>
-              </w:rPr>
-              <w:t>errorHandler</w:t>
-            </w:r>
-            <w:proofErr w:type="spellEnd"/>
-            <w:r>
-              <w:rPr>
-                <w:rFonts w:ascii="Calibri" w:hAnsi="Calibri" w:cs="Calibri"/>
-                <w:color w:val="000000"/>
-                <w:sz w:val="22"/>
-                <w:szCs w:val="22"/>
-              </w:rPr>
-              <w:t xml:space="preserve"> pour les requêtes à l’API</w:t>
+              <w:t>Ajout d’un errorHandler pour les requêtes à l’API</w:t>
             </w:r>
           </w:p>
         </w:tc>
@@ -11029,27 +10227,7 @@
                 <w:sz w:val="22"/>
                 <w:szCs w:val="22"/>
               </w:rPr>
-              <w:t xml:space="preserve">Le pipe ne fonctionnait pas dans ce cas, j’ai donc ajouté un </w:t>
-            </w:r>
-            <w:proofErr w:type="spellStart"/>
-            <w:r>
-              <w:rPr>
-                <w:rFonts w:ascii="Calibri" w:hAnsi="Calibri" w:cs="Calibri"/>
-                <w:color w:val="000000"/>
-                <w:sz w:val="22"/>
-                <w:szCs w:val="22"/>
-              </w:rPr>
-              <w:t>map</w:t>
-            </w:r>
-            <w:proofErr w:type="spellEnd"/>
-            <w:r>
-              <w:rPr>
-                <w:rFonts w:ascii="Calibri" w:hAnsi="Calibri" w:cs="Calibri"/>
-                <w:color w:val="000000"/>
-                <w:sz w:val="22"/>
-                <w:szCs w:val="22"/>
-              </w:rPr>
-              <w:t xml:space="preserve"> directement sur l’observable pour trier les données</w:t>
+              <w:t>Le pipe ne fonctionnait pas dans ce cas, j’ai donc ajouté un map directement sur l’observable pour trier les données</w:t>
             </w:r>
           </w:p>
         </w:tc>
@@ -11477,7 +10655,6 @@
                 <w:szCs w:val="22"/>
               </w:rPr>
             </w:pPr>
-            <w:proofErr w:type="spellStart"/>
             <w:r>
               <w:rPr>
                 <w:rFonts w:ascii="Calibri" w:hAnsi="Calibri" w:cs="Calibri"/>
@@ -11485,29 +10662,8 @@
                 <w:sz w:val="22"/>
                 <w:szCs w:val="22"/>
               </w:rPr>
-              <w:t>Css</w:t>
-            </w:r>
-            <w:proofErr w:type="spellEnd"/>
-            <w:r>
-              <w:rPr>
-                <w:rFonts w:ascii="Calibri" w:hAnsi="Calibri" w:cs="Calibri"/>
-                <w:color w:val="000000"/>
-                <w:sz w:val="22"/>
-                <w:szCs w:val="22"/>
-              </w:rPr>
-              <w:t xml:space="preserve"> + correction d’un bug dans le component </w:t>
-            </w:r>
-            <w:proofErr w:type="spellStart"/>
-            <w:r>
-              <w:rPr>
-                <w:rFonts w:ascii="Calibri" w:hAnsi="Calibri" w:cs="Calibri"/>
-                <w:color w:val="000000"/>
-                <w:sz w:val="22"/>
-                <w:szCs w:val="22"/>
-              </w:rPr>
-              <w:t>gameDetails</w:t>
-            </w:r>
-            <w:proofErr w:type="spellEnd"/>
+              <w:t>Css + correction d’un bug dans le component gameDetails</w:t>
+            </w:r>
           </w:p>
         </w:tc>
       </w:tr>
@@ -11560,27 +10716,7 @@
                 <w:sz w:val="22"/>
                 <w:szCs w:val="22"/>
               </w:rPr>
-              <w:t xml:space="preserve">Ajout d’un </w:t>
-            </w:r>
-            <w:proofErr w:type="spellStart"/>
-            <w:r>
-              <w:rPr>
-                <w:rFonts w:ascii="Calibri" w:hAnsi="Calibri" w:cs="Calibri"/>
-                <w:color w:val="000000"/>
-                <w:sz w:val="22"/>
-                <w:szCs w:val="22"/>
-              </w:rPr>
-              <w:t>loading</w:t>
-            </w:r>
-            <w:proofErr w:type="spellEnd"/>
-            <w:r>
-              <w:rPr>
-                <w:rFonts w:ascii="Calibri" w:hAnsi="Calibri" w:cs="Calibri"/>
-                <w:color w:val="000000"/>
-                <w:sz w:val="22"/>
-                <w:szCs w:val="22"/>
-              </w:rPr>
-              <w:t xml:space="preserve"> spinner</w:t>
+              <w:t>Ajout d’un loading spinner</w:t>
             </w:r>
           </w:p>
         </w:tc>
@@ -11813,8 +10949,6 @@
               </w:rPr>
               <w:t>Ajout de la fonction d’édition d’un jeu</w:t>
             </w:r>
-            <w:bookmarkStart w:id="46" w:name="_GoBack"/>
-            <w:bookmarkEnd w:id="46"/>
           </w:p>
         </w:tc>
       </w:tr>
@@ -11832,13 +10966,20 @@
                 <w:tab w:val="left" w:pos="735"/>
               </w:tabs>
             </w:pPr>
+            <w:r>
+              <w:t>16.03.2020</w:t>
+            </w:r>
           </w:p>
         </w:tc>
         <w:tc>
           <w:tcPr>
             <w:tcW w:w="1041" w:type="dxa"/>
           </w:tcPr>
-          <w:p/>
+          <w:p>
+            <w:r>
+              <w:t>30min</w:t>
+            </w:r>
+          </w:p>
         </w:tc>
         <w:tc>
           <w:tcPr>
@@ -11853,6 +10994,15 @@
                 <w:szCs w:val="22"/>
               </w:rPr>
             </w:pPr>
+            <w:r>
+              <w:rPr>
+                <w:rFonts w:ascii="Calibri" w:hAnsi="Calibri" w:cs="Calibri"/>
+                <w:color w:val="000000"/>
+                <w:sz w:val="22"/>
+                <w:szCs w:val="22"/>
+              </w:rPr>
+              <w:t>Correction d’un bug lors d’ajout d’un candidat</w:t>
+            </w:r>
           </w:p>
         </w:tc>
       </w:tr>
@@ -11870,13 +11020,20 @@
                 <w:tab w:val="left" w:pos="735"/>
               </w:tabs>
             </w:pPr>
+            <w:r>
+              <w:t>16.03.2020</w:t>
+            </w:r>
           </w:p>
         </w:tc>
         <w:tc>
           <w:tcPr>
             <w:tcW w:w="1041" w:type="dxa"/>
           </w:tcPr>
-          <w:p/>
+          <w:p>
+            <w:r>
+              <w:t>1h</w:t>
+            </w:r>
+          </w:p>
         </w:tc>
         <w:tc>
           <w:tcPr>
@@ -11891,6 +11048,15 @@
                 <w:szCs w:val="22"/>
               </w:rPr>
             </w:pPr>
+            <w:r>
+              <w:rPr>
+                <w:rFonts w:ascii="Calibri" w:hAnsi="Calibri" w:cs="Calibri"/>
+                <w:color w:val="000000"/>
+                <w:sz w:val="22"/>
+                <w:szCs w:val="22"/>
+              </w:rPr>
+              <w:t>Angular fonction de création de vote + fonction de vote</w:t>
+            </w:r>
           </w:p>
         </w:tc>
       </w:tr>
@@ -11908,13 +11074,20 @@
                 <w:tab w:val="left" w:pos="735"/>
               </w:tabs>
             </w:pPr>
+            <w:r>
+              <w:t>17.03.2020</w:t>
+            </w:r>
           </w:p>
         </w:tc>
         <w:tc>
           <w:tcPr>
             <w:tcW w:w="1041" w:type="dxa"/>
           </w:tcPr>
-          <w:p/>
+          <w:p>
+            <w:r>
+              <w:t>45min</w:t>
+            </w:r>
+          </w:p>
         </w:tc>
         <w:tc>
           <w:tcPr>
@@ -11929,6 +11102,17 @@
                 <w:szCs w:val="22"/>
               </w:rPr>
             </w:pPr>
+            <w:r>
+              <w:rPr>
+                <w:rFonts w:ascii="Calibri" w:hAnsi="Calibri" w:cs="Calibri"/>
+                <w:color w:val="000000"/>
+                <w:sz w:val="22"/>
+                <w:szCs w:val="22"/>
+              </w:rPr>
+              <w:t>Le fonctionnement de la barre de progression pour les votes</w:t>
+            </w:r>
+            <w:bookmarkStart w:id="46" w:name="_GoBack"/>
+            <w:bookmarkEnd w:id="46"/>
           </w:p>
         </w:tc>
       </w:tr>
@@ -12026,27 +11210,14 @@
     <w:r>
       <w:tab/>
     </w:r>
-    <w:r>
-      <w:fldChar w:fldCharType="begin"/>
-    </w:r>
-    <w:r>
-      <w:instrText xml:space="preserve"> SAVEDATE  \* MERGEFORMAT </w:instrText>
-    </w:r>
-    <w:r>
-      <w:fldChar w:fldCharType="separate"/>
-    </w:r>
-    <w:r>
-      <w:rPr>
-        <w:noProof/>
-      </w:rPr>
-      <w:t>12/03/2020 15:27:00</w:t>
-    </w:r>
-    <w:r>
-      <w:rPr>
-        <w:noProof/>
-      </w:rPr>
-      <w:fldChar w:fldCharType="end"/>
-    </w:r>
+    <w:fldSimple w:instr=" SAVEDATE  \* MERGEFORMAT ">
+      <w:r>
+        <w:rPr>
+          <w:noProof/>
+        </w:rPr>
+        <w:t>12/03/2020 20:09:00</w:t>
+      </w:r>
+    </w:fldSimple>
     <w:r>
       <w:rPr>
         <w:rStyle w:val="PageNumber"/>
@@ -12090,21 +11261,12 @@
         <w:sz w:val="36"/>
       </w:rPr>
     </w:pPr>
-    <w:proofErr w:type="spellStart"/>
     <w:r>
       <w:rPr>
         <w:rFonts w:asciiTheme="majorHAnsi" w:hAnsiTheme="majorHAnsi" w:cstheme="majorHAnsi"/>
         <w:sz w:val="36"/>
       </w:rPr>
-      <w:t>Board</w:t>
-    </w:r>
-    <w:proofErr w:type="spellEnd"/>
-    <w:r>
-      <w:rPr>
-        <w:rFonts w:asciiTheme="majorHAnsi" w:hAnsiTheme="majorHAnsi" w:cstheme="majorHAnsi"/>
-        <w:sz w:val="36"/>
-      </w:rPr>
-      <w:t xml:space="preserve"> Games Manager </w:t>
+      <w:t xml:space="preserve">Board Games Manager </w:t>
     </w:r>
     <w:r>
       <w:rPr>
@@ -15911,6 +15073,7 @@
     <w:lsdException w:name="HTML Definition" w:semiHidden="1" w:unhideWhenUsed="1"/>
     <w:lsdException w:name="HTML Keyboard" w:semiHidden="1" w:unhideWhenUsed="1"/>
     <w:lsdException w:name="HTML Variable" w:semiHidden="1" w:unhideWhenUsed="1"/>
+    <w:lsdException w:name="Normal Table" w:semiHidden="1" w:unhideWhenUsed="1"/>
     <w:lsdException w:name="annotation subject" w:semiHidden="1" w:unhideWhenUsed="1"/>
     <w:lsdException w:name="No List" w:semiHidden="1" w:unhideWhenUsed="1"/>
     <w:lsdException w:name="Outline List 1" w:semiHidden="1" w:unhideWhenUsed="1"/>
@@ -15953,8 +15116,11 @@
     <w:lsdException w:name="Table Contemporary" w:semiHidden="1" w:unhideWhenUsed="1"/>
     <w:lsdException w:name="Table Elegant" w:semiHidden="1" w:unhideWhenUsed="1"/>
     <w:lsdException w:name="Table Professional" w:semiHidden="1" w:unhideWhenUsed="1"/>
+    <w:lsdException w:name="Table Subtle 1" w:semiHidden="1" w:unhideWhenUsed="1"/>
     <w:lsdException w:name="Table Subtle 2" w:semiHidden="1" w:unhideWhenUsed="1"/>
     <w:lsdException w:name="Table Web 1" w:semiHidden="1" w:unhideWhenUsed="1"/>
+    <w:lsdException w:name="Table Web 2" w:semiHidden="1" w:unhideWhenUsed="1"/>
+    <w:lsdException w:name="Table Web 3" w:semiHidden="1" w:unhideWhenUsed="1"/>
     <w:lsdException w:name="Balloon Text" w:semiHidden="1" w:unhideWhenUsed="1"/>
     <w:lsdException w:name="Table Theme" w:semiHidden="1" w:unhideWhenUsed="1"/>
     <w:lsdException w:name="Placeholder Text" w:semiHidden="1" w:uiPriority="67"/>

</xml_diff>

<commit_message>
API Ajout d'une route pour vérifier si un utilisateur à déjà voté
</commit_message>
<xml_diff>
--- a/Docs/Luca Coduri/Dossier_BoardGameManager_Angular_Luca_Coduri.docx
+++ b/Docs/Luca Coduri/Dossier_BoardGameManager_Angular_Luca_Coduri.docx
@@ -11111,8 +11111,100 @@
               </w:rPr>
               <w:t>Le fonctionnement de la barre de progression pour les votes</w:t>
             </w:r>
+          </w:p>
+        </w:tc>
+      </w:tr>
+      <w:tr>
+        <w:trPr>
+          <w:trHeight w:val="335"/>
+        </w:trPr>
+        <w:tc>
+          <w:tcPr>
+            <w:tcW w:w="1342" w:type="dxa"/>
+          </w:tcPr>
+          <w:p>
+            <w:pPr>
+              <w:tabs>
+                <w:tab w:val="left" w:pos="735"/>
+              </w:tabs>
+            </w:pPr>
+            <w:r>
+              <w:t>17.03.2020</w:t>
+            </w:r>
+          </w:p>
+        </w:tc>
+        <w:tc>
+          <w:tcPr>
+            <w:tcW w:w="1041" w:type="dxa"/>
+          </w:tcPr>
+          <w:p>
+            <w:r>
+              <w:t>30min</w:t>
+            </w:r>
+          </w:p>
+        </w:tc>
+        <w:tc>
+          <w:tcPr>
+            <w:tcW w:w="6641" w:type="dxa"/>
+          </w:tcPr>
+          <w:p>
+            <w:pPr>
+              <w:rPr>
+                <w:rFonts w:ascii="Calibri" w:hAnsi="Calibri" w:cs="Calibri"/>
+                <w:color w:val="000000"/>
+                <w:sz w:val="22"/>
+                <w:szCs w:val="22"/>
+              </w:rPr>
+            </w:pPr>
+            <w:r>
+              <w:rPr>
+                <w:rFonts w:ascii="Calibri" w:hAnsi="Calibri" w:cs="Calibri"/>
+                <w:color w:val="000000"/>
+                <w:sz w:val="22"/>
+                <w:szCs w:val="22"/>
+              </w:rPr>
+              <w:t>Empêcher l’utilisateur de voter s’il à déjà voté</w:t>
+            </w:r>
             <w:bookmarkStart w:id="46" w:name="_GoBack"/>
             <w:bookmarkEnd w:id="46"/>
+          </w:p>
+        </w:tc>
+      </w:tr>
+      <w:tr>
+        <w:trPr>
+          <w:trHeight w:val="335"/>
+        </w:trPr>
+        <w:tc>
+          <w:tcPr>
+            <w:tcW w:w="1342" w:type="dxa"/>
+          </w:tcPr>
+          <w:p>
+            <w:pPr>
+              <w:tabs>
+                <w:tab w:val="left" w:pos="735"/>
+              </w:tabs>
+            </w:pPr>
+          </w:p>
+        </w:tc>
+        <w:tc>
+          <w:tcPr>
+            <w:tcW w:w="1041" w:type="dxa"/>
+          </w:tcPr>
+          <w:p/>
+        </w:tc>
+        <w:tc>
+          <w:tcPr>
+            <w:tcW w:w="6641" w:type="dxa"/>
+          </w:tcPr>
+          <w:p>
+            <w:pPr>
+              <w:rPr>
+                <w:rFonts w:ascii="Calibri" w:hAnsi="Calibri" w:cs="Calibri"/>
+                <w:color w:val="000000"/>
+                <w:sz w:val="22"/>
+                <w:szCs w:val="22"/>
+              </w:rPr>
+            </w:pPr>
           </w:p>
         </w:tc>
       </w:tr>
@@ -11210,14 +11302,27 @@
     <w:r>
       <w:tab/>
     </w:r>
-    <w:fldSimple w:instr=" SAVEDATE  \* MERGEFORMAT ">
-      <w:r>
-        <w:rPr>
-          <w:noProof/>
-        </w:rPr>
-        <w:t>12/03/2020 20:09:00</w:t>
-      </w:r>
-    </w:fldSimple>
+    <w:r>
+      <w:fldChar w:fldCharType="begin"/>
+    </w:r>
+    <w:r>
+      <w:instrText xml:space="preserve"> SAVEDATE  \* MERGEFORMAT </w:instrText>
+    </w:r>
+    <w:r>
+      <w:fldChar w:fldCharType="separate"/>
+    </w:r>
+    <w:r>
+      <w:rPr>
+        <w:noProof/>
+      </w:rPr>
+      <w:t>18/03/2020 14:14:00</w:t>
+    </w:r>
+    <w:r>
+      <w:rPr>
+        <w:noProof/>
+      </w:rPr>
+      <w:fldChar w:fldCharType="end"/>
+    </w:r>
     <w:r>
       <w:rPr>
         <w:rStyle w:val="PageNumber"/>

</xml_diff>

<commit_message>
Angulat mise à jour de la doc
</commit_message>
<xml_diff>
--- a/Docs/Luca Coduri/Dossier_BoardGameManager_Angular_Luca_Coduri.docx
+++ b/Docs/Luca Coduri/Dossier_BoardGameManager_Angular_Luca_Coduri.docx
@@ -359,7 +359,7 @@
                 <v:stroke joinstyle="miter"/>
                 <v:path gradientshapeok="t" o:connecttype="rect"/>
               </v:shapetype>
-              <v:shape id="Zone de texte 4" o:spid="_x0000_s1026" type="#_x0000_t202" style="position:absolute;left:0;text-align:left;margin-left:0;margin-top:6.65pt;width:89.95pt;height:39.75pt;z-index:251657216;visibility:visible;mso-wrap-style:none;mso-width-percent:0;mso-height-percent:0;mso-wrap-distance-left:9pt;mso-wrap-distance-top:0;mso-wrap-distance-right:9pt;mso-wrap-distance-bottom:0;mso-position-horizontal:center;mso-position-horizontal-relative:margin;mso-position-vertical:absolute;mso-position-vertical-relative:text;mso-width-percent:0;mso-height-percent:0;mso-width-relative:page;mso-height-relative:page;v-text-anchor:top" o:gfxdata="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" filled="f" stroked="f">
+              <v:shape id="Zone de texte 4" o:spid="_x0000_s1026" type="#_x0000_t202" style="position:absolute;left:0;text-align:left;margin-left:0;margin-top:6.65pt;width:89.95pt;height:39.75pt;z-index:251657216;visibility:visible;mso-wrap-style:none;mso-width-percent:0;mso-height-percent:0;mso-wrap-distance-left:9pt;mso-wrap-distance-top:0;mso-wrap-distance-right:9pt;mso-wrap-distance-bottom:0;mso-position-horizontal:center;mso-position-horizontal-relative:margin;mso-position-vertical:absolute;mso-position-vertical-relative:text;mso-width-percent:0;mso-height-percent:0;mso-width-relative:page;mso-height-relative:page;v-text-anchor:top" o:gfxdata="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" filled="f" stroked="f">
                 <v:textbox>
                   <w:txbxContent>
                     <w:p>
@@ -618,7 +618,7 @@
           </mc:Choice>
           <mc:Fallback>
             <w:pict>
-              <v:shape w14:anchorId="6C0DFFFF" id="Zone de texte 1" o:spid="_x0000_s1027" type="#_x0000_t202" style="position:absolute;margin-left:164pt;margin-top:2.65pt;width:119.25pt;height:53.55pt;z-index:251658240;visibility:visible;mso-wrap-style:square;mso-width-percent:0;mso-height-percent:0;mso-wrap-distance-left:9pt;mso-wrap-distance-top:0;mso-wrap-distance-right:9pt;mso-wrap-distance-bottom:0;mso-position-horizontal:absolute;mso-position-horizontal-relative:text;mso-position-vertical:absolute;mso-position-vertical-relative:text;mso-width-percent:0;mso-height-percent:0;mso-width-relative:page;mso-height-relative:page;v-text-anchor:top" o:gfxdata="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" filled="f" stroked="f">
+              <v:shape w14:anchorId="6C0DFFFF" id="Zone de texte 1" o:spid="_x0000_s1027" type="#_x0000_t202" style="position:absolute;margin-left:164pt;margin-top:2.65pt;width:119.25pt;height:53.55pt;z-index:251658240;visibility:visible;mso-wrap-style:square;mso-width-percent:0;mso-height-percent:0;mso-wrap-distance-left:9pt;mso-wrap-distance-top:0;mso-wrap-distance-right:9pt;mso-wrap-distance-bottom:0;mso-position-horizontal:absolute;mso-position-horizontal-relative:text;mso-position-vertical:absolute;mso-position-vertical-relative:text;mso-width-percent:0;mso-height-percent:0;mso-width-relative:page;mso-height-relative:page;v-text-anchor:top" o:gfxdata="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" filled="f" stroked="f">
                 <v:textbox>
                   <w:txbxContent>
                     <w:p>
@@ -5815,7 +5815,13 @@
           </w:tcPr>
           <w:p>
             <w:r>
-              <w:t>L’utilisateur choisi le jeu qu’il souhaite dans la liste apparu après une recherche.</w:t>
+              <w:t xml:space="preserve">L’utilisateur choisi le jeu qu’il souhaite dans </w:t>
+            </w:r>
+            <w:r>
+              <w:t>la liste apparue</w:t>
+            </w:r>
+            <w:r>
+              <w:t xml:space="preserve"> après une recherche.</w:t>
             </w:r>
           </w:p>
         </w:tc>
@@ -6585,10 +6591,19 @@
         <w:t xml:space="preserve">Pour </w:t>
       </w:r>
       <w:r>
-        <w:t>comprendre les résultats retourner par l’API gratuite</w:t>
-      </w:r>
-      <w:r>
-        <w:t xml:space="preserve"> et ainsi pouvoir débuger</w:t>
+        <w:t xml:space="preserve">comprendre les résultats retourner par l’API </w:t>
+      </w:r>
+      <w:r>
+        <w:t>de BGG</w:t>
+      </w:r>
+      <w:r>
+        <w:t xml:space="preserve"> et ainsi pouvoir </w:t>
+      </w:r>
+      <w:r>
+        <w:t>débugger</w:t>
+      </w:r>
+      <w:r>
+        <w:t xml:space="preserve"> par la suite</w:t>
       </w:r>
       <w:r>
         <w:t xml:space="preserve">, </w:t>
@@ -6633,7 +6648,13 @@
         <w:t xml:space="preserve"> avec de mauvaises données</w:t>
       </w:r>
       <w:r>
-        <w:t xml:space="preserve"> où encore quand ça ne fonctionne pas tout simplement.</w:t>
+        <w:t xml:space="preserve"> </w:t>
+      </w:r>
+      <w:r>
+        <w:t>ou</w:t>
+      </w:r>
+      <w:r>
+        <w:t xml:space="preserve"> encore quand ça ne fonctionne pas tout simplement.</w:t>
       </w:r>
     </w:p>
     <w:p>
@@ -6673,6 +6694,9 @@
       <w:r>
         <w:t>Jasmine m’a donc permis de travailler en TDD pour l’API, car j’ai pu commencer par écrire les tests et coder la fonctionnalité après.</w:t>
       </w:r>
+      <w:r>
+        <w:t xml:space="preserve"> Cependant tous les tests ont été réécrit car avec Bastian nous avons dû faire beaucoup de changement sur les routes.</w:t>
+      </w:r>
     </w:p>
     <w:p/>
     <w:p>
@@ -6711,22 +6735,19 @@
         <w:t>sse</w:t>
       </w:r>
       <w:r>
-        <w:t xml:space="preserve"> aussi de Jasmine ce qui est pratique car je n’a</w:t>
-      </w:r>
-      <w:r>
-        <w:t xml:space="preserve">i </w:t>
-      </w:r>
-      <w:r>
-        <w:t xml:space="preserve">pas trop </w:t>
-      </w:r>
-      <w:r>
-        <w:t xml:space="preserve">eu </w:t>
-      </w:r>
-      <w:r>
-        <w:t>de nouveauté à découvrir et à comprendre.</w:t>
-      </w:r>
-      <w:r>
-        <w:t xml:space="preserve"> Cependant je n’ai fait que peu de tests automatiques pour Angular car cela reste tout de même légèrement plus compliqué qu’avec express. Ayant déjà </w:t>
+        <w:t xml:space="preserve"> aussi de Jasmine ce qui est </w:t>
+      </w:r>
+      <w:r>
+        <w:t xml:space="preserve">pratique. </w:t>
+      </w:r>
+      <w:r>
+        <w:t xml:space="preserve">Cependant je n’ai </w:t>
+      </w:r>
+      <w:r>
+        <w:t xml:space="preserve">pas </w:t>
+      </w:r>
+      <w:r>
+        <w:t xml:space="preserve">fait de tests automatiques pour Angular car cela reste tout de même légèrement plus compliqué qu’avec express. Ayant déjà </w:t>
       </w:r>
       <w:r>
         <w:t>beaucoup</w:t>
@@ -6736,6 +6757,16 @@
       </w:r>
       <w:r>
         <w:t>ces tests de côté.</w:t>
+      </w:r>
+    </w:p>
+    <w:p>
+      <w:r>
+        <w:t>Lors du développement J’ai donc fait mes tests à l’aide de console.log() à chaque fois que quelque chose ne fonctionnait pas comme prévu.</w:t>
+      </w:r>
+    </w:p>
+    <w:p>
+      <w:r>
+        <w:t>Quand je pensais avoir finis je vérifiais que tout fonctionne comme prévu en naviguant sur le site et en essayant les différentes fonctionnalités.</w:t>
       </w:r>
     </w:p>
     <w:p/>
@@ -6846,6 +6877,7 @@
         </w:numPr>
       </w:pPr>
       <w:r>
+        <w:lastRenderedPageBreak/>
         <w:t>De réseau</w:t>
       </w:r>
     </w:p>
@@ -6874,7 +6906,6 @@
         <w:rPr>
           <w:iCs/>
         </w:rPr>
-        <w:lastRenderedPageBreak/>
         <w:t>Choix techniques</w:t>
       </w:r>
       <w:bookmarkEnd w:id="21"/>
@@ -7218,7 +7249,13 @@
         <w:t xml:space="preserve">Note : sujet à modification </w:t>
       </w:r>
       <w:r>
-        <w:t>car il ce peut que nous voudr</w:t>
+        <w:t xml:space="preserve">car il </w:t>
+      </w:r>
+      <w:r>
+        <w:t>se</w:t>
+      </w:r>
+      <w:r>
+        <w:t xml:space="preserve"> peut que nous voudr</w:t>
       </w:r>
       <w:r>
         <w:t>i</w:t>
@@ -7636,7 +7673,6 @@
       <w:pPr>
         <w:pStyle w:val="Heading2"/>
         <w:rPr>
-          <w:i/>
           <w:iCs/>
         </w:rPr>
       </w:pPr>
@@ -7660,28 +7696,1165 @@
         </w:rPr>
         <w:t>s effectués</w:t>
       </w:r>
-      <w:bookmarkEnd w:id="30"/>
-      <w:bookmarkEnd w:id="31"/>
-    </w:p>
-    <w:p>
-      <w:pPr>
-        <w:pStyle w:val="Help"/>
-      </w:pPr>
-      <w:r>
-        <w:t>Tableau de résultat des tests, tels que décrit dans le support de cours ICT-431</w:t>
-      </w:r>
-    </w:p>
-    <w:p>
-      <w:pPr>
-        <w:pStyle w:val="Heading2"/>
-        <w:rPr>
-          <w:i/>
-          <w:iCs/>
-        </w:rPr>
-      </w:pPr>
       <w:bookmarkStart w:id="32" w:name="_Toc25553322"/>
       <w:bookmarkStart w:id="33" w:name="_Toc71691026"/>
       <w:bookmarkStart w:id="34" w:name="_Toc2333871"/>
+      <w:bookmarkEnd w:id="30"/>
+      <w:bookmarkEnd w:id="31"/>
+    </w:p>
+    <w:p>
+      <w:pPr>
+        <w:pStyle w:val="Heading3"/>
+      </w:pPr>
+      <w:r>
+        <w:t>Back-end</w:t>
+      </w:r>
+    </w:p>
+    <w:p>
+      <w:r>
+        <w:t>Pour le backend, j’ai écrit quelques tests automatiques avec Jasmine</w:t>
+      </w:r>
+      <w:r>
+        <w:t>:</w:t>
+      </w:r>
+    </w:p>
+    <w:p>
+      <w:pPr>
+        <w:pStyle w:val="ListParagraph"/>
+        <w:numPr>
+          <w:ilvl w:val="0"/>
+          <w:numId w:val="31"/>
+        </w:numPr>
+      </w:pPr>
+      <w:r>
+        <w:t>Connexion à la base de données</w:t>
+      </w:r>
+    </w:p>
+    <w:p>
+      <w:pPr>
+        <w:pStyle w:val="ListParagraph"/>
+        <w:numPr>
+          <w:ilvl w:val="0"/>
+          <w:numId w:val="31"/>
+        </w:numPr>
+      </w:pPr>
+      <w:r>
+        <w:t>Route POST /users retourne 201</w:t>
+      </w:r>
+    </w:p>
+    <w:p>
+      <w:pPr>
+        <w:pStyle w:val="ListParagraph"/>
+        <w:numPr>
+          <w:ilvl w:val="0"/>
+          <w:numId w:val="31"/>
+        </w:numPr>
+      </w:pPr>
+      <w:r>
+        <w:t>Route POST /users créer un utilisateur dans la BD</w:t>
+      </w:r>
+    </w:p>
+    <w:p>
+      <w:pPr>
+        <w:pStyle w:val="ListParagraph"/>
+        <w:numPr>
+          <w:ilvl w:val="0"/>
+          <w:numId w:val="31"/>
+        </w:numPr>
+      </w:pPr>
+      <w:r>
+        <w:t>Route POST /login retourne 201</w:t>
+      </w:r>
+    </w:p>
+    <w:p>
+      <w:pPr>
+        <w:pStyle w:val="ListParagraph"/>
+        <w:numPr>
+          <w:ilvl w:val="0"/>
+          <w:numId w:val="31"/>
+        </w:numPr>
+      </w:pPr>
+      <w:r>
+        <w:t>Route POST /login retourne 401</w:t>
+      </w:r>
+    </w:p>
+    <w:p>
+      <w:pPr>
+        <w:pStyle w:val="ListParagraph"/>
+        <w:numPr>
+          <w:ilvl w:val="0"/>
+          <w:numId w:val="31"/>
+        </w:numPr>
+        <w:rPr>
+          <w:lang w:val="fr-CH"/>
+        </w:rPr>
+      </w:pPr>
+      <w:r>
+        <w:rPr>
+          <w:lang w:val="fr-CH"/>
+        </w:rPr>
+        <w:t>Route GET  /BGG/games/:name retourne un t</w:t>
+      </w:r>
+      <w:r>
+        <w:rPr>
+          <w:lang w:val="fr-CH"/>
+        </w:rPr>
+        <w:t>ableau de jeu</w:t>
+      </w:r>
+    </w:p>
+    <w:p>
+      <w:pPr>
+        <w:pStyle w:val="ListParagraph"/>
+        <w:numPr>
+          <w:ilvl w:val="0"/>
+          <w:numId w:val="31"/>
+        </w:numPr>
+        <w:rPr>
+          <w:lang w:val="fr-CH"/>
+        </w:rPr>
+      </w:pPr>
+      <w:r>
+        <w:rPr>
+          <w:lang w:val="fr-CH"/>
+        </w:rPr>
+        <w:t>Route GET  /BGG/games/:name retourne aucun r</w:t>
+      </w:r>
+      <w:r>
+        <w:rPr>
+          <w:lang w:val="fr-CH"/>
+        </w:rPr>
+        <w:t>ésultat</w:t>
+      </w:r>
+    </w:p>
+    <w:p>
+      <w:pPr>
+        <w:pStyle w:val="ListParagraph"/>
+        <w:numPr>
+          <w:ilvl w:val="0"/>
+          <w:numId w:val="31"/>
+        </w:numPr>
+        <w:rPr>
+          <w:lang w:val="fr-CH"/>
+        </w:rPr>
+      </w:pPr>
+      <w:r>
+        <w:rPr>
+          <w:lang w:val="fr-CH"/>
+        </w:rPr>
+        <w:t>Route GET /BGG/games/:idGame/details retourne les déta</w:t>
+      </w:r>
+      <w:r>
+        <w:rPr>
+          <w:lang w:val="fr-CH"/>
+        </w:rPr>
+        <w:t>ils</w:t>
+      </w:r>
+    </w:p>
+    <w:p>
+      <w:pPr>
+        <w:pStyle w:val="ListParagraph"/>
+        <w:numPr>
+          <w:ilvl w:val="0"/>
+          <w:numId w:val="31"/>
+        </w:numPr>
+        <w:rPr>
+          <w:lang w:val="fr-CH"/>
+        </w:rPr>
+      </w:pPr>
+      <w:r>
+        <w:rPr>
+          <w:lang w:val="fr-CH"/>
+        </w:rPr>
+        <w:t>Route GET /BGG/games/:idGame/details retourne aucun rés</w:t>
+      </w:r>
+      <w:r>
+        <w:rPr>
+          <w:lang w:val="fr-CH"/>
+        </w:rPr>
+        <w:t>ultat</w:t>
+      </w:r>
+    </w:p>
+    <w:p>
+      <w:pPr>
+        <w:pStyle w:val="ListParagraph"/>
+        <w:numPr>
+          <w:ilvl w:val="0"/>
+          <w:numId w:val="31"/>
+        </w:numPr>
+        <w:rPr>
+          <w:lang w:val="fr-CH"/>
+        </w:rPr>
+      </w:pPr>
+      <w:r>
+        <w:rPr>
+          <w:lang w:val="fr-CH"/>
+        </w:rPr>
+        <w:t xml:space="preserve">Route POST </w:t>
+      </w:r>
+      <w:r>
+        <w:rPr>
+          <w:lang w:val="fr-CH"/>
+        </w:rPr>
+        <w:t>/users/:idUser/surveys/:idSurvey/vote</w:t>
+      </w:r>
+      <w:r>
+        <w:rPr>
+          <w:lang w:val="fr-CH"/>
+        </w:rPr>
+        <w:t xml:space="preserve"> retourne 200</w:t>
+      </w:r>
+    </w:p>
+    <w:p>
+      <w:pPr>
+        <w:pStyle w:val="ListParagraph"/>
+        <w:numPr>
+          <w:ilvl w:val="0"/>
+          <w:numId w:val="31"/>
+        </w:numPr>
+        <w:rPr>
+          <w:lang w:val="fr-CH"/>
+        </w:rPr>
+      </w:pPr>
+      <w:r>
+        <w:rPr>
+          <w:lang w:val="fr-CH"/>
+        </w:rPr>
+        <w:t xml:space="preserve">Route POST </w:t>
+      </w:r>
+      <w:r>
+        <w:rPr>
+          <w:lang w:val="fr-CH"/>
+        </w:rPr>
+        <w:t>/users/:idUser/games</w:t>
+      </w:r>
+      <w:r>
+        <w:rPr>
+          <w:lang w:val="fr-CH"/>
+        </w:rPr>
+        <w:t xml:space="preserve"> retourne 201</w:t>
+      </w:r>
+    </w:p>
+    <w:p>
+      <w:pPr>
+        <w:pStyle w:val="ListParagraph"/>
+        <w:numPr>
+          <w:ilvl w:val="0"/>
+          <w:numId w:val="31"/>
+        </w:numPr>
+        <w:rPr>
+          <w:lang w:val="fr-CH"/>
+        </w:rPr>
+      </w:pPr>
+      <w:r>
+        <w:rPr>
+          <w:lang w:val="fr-CH"/>
+        </w:rPr>
+        <w:t xml:space="preserve">Route POST </w:t>
+      </w:r>
+      <w:r>
+        <w:rPr>
+          <w:lang w:val="fr-CH"/>
+        </w:rPr>
+        <w:t>/users/:idUser/games</w:t>
+      </w:r>
+      <w:r>
+        <w:rPr>
+          <w:lang w:val="fr-CH"/>
+        </w:rPr>
+        <w:t xml:space="preserve"> retourne 400</w:t>
+      </w:r>
+    </w:p>
+    <w:p>
+      <w:pPr>
+        <w:pStyle w:val="ListParagraph"/>
+        <w:numPr>
+          <w:ilvl w:val="0"/>
+          <w:numId w:val="31"/>
+        </w:numPr>
+        <w:rPr>
+          <w:lang w:val="fr-CH"/>
+        </w:rPr>
+      </w:pPr>
+      <w:r>
+        <w:rPr>
+          <w:lang w:val="fr-CH"/>
+        </w:rPr>
+        <w:t>Route Delete /users/:idUser retourne</w:t>
+      </w:r>
+      <w:r>
+        <w:rPr>
+          <w:lang w:val="fr-CH"/>
+        </w:rPr>
+        <w:t xml:space="preserve"> 200</w:t>
+      </w:r>
+    </w:p>
+    <w:p>
+      <w:pPr>
+        <w:pStyle w:val="ListParagraph"/>
+        <w:numPr>
+          <w:ilvl w:val="0"/>
+          <w:numId w:val="31"/>
+        </w:numPr>
+        <w:rPr>
+          <w:lang w:val="fr-CH"/>
+        </w:rPr>
+      </w:pPr>
+      <w:r>
+        <w:rPr>
+          <w:lang w:val="fr-CH"/>
+        </w:rPr>
+        <w:t>Route Delete /users/:idUser retourne</w:t>
+      </w:r>
+      <w:r>
+        <w:rPr>
+          <w:lang w:val="fr-CH"/>
+        </w:rPr>
+        <w:t xml:space="preserve"> 400</w:t>
+      </w:r>
+    </w:p>
+    <w:p>
+      <w:pPr>
+        <w:rPr>
+          <w:lang w:val="fr-CH"/>
+        </w:rPr>
+      </w:pPr>
+      <w:r>
+        <w:rPr>
+          <w:lang w:val="fr-CH"/>
+        </w:rPr>
+        <w:t>Je peux donc vérifier si ces routes fonctionnent comme prévu en exécutant la commande « npm test »</w:t>
+      </w:r>
+    </w:p>
+    <w:p>
+      <w:pPr>
+        <w:pStyle w:val="Heading3"/>
+      </w:pPr>
+      <w:r>
+        <w:t>Front-end</w:t>
+      </w:r>
+      <w:r>
+        <w:br/>
+      </w:r>
+    </w:p>
+    <w:tbl>
+      <w:tblPr>
+        <w:tblW w:w="8461" w:type="dxa"/>
+        <w:tblInd w:w="355" w:type="dxa"/>
+        <w:tblLayout w:type="fixed"/>
+        <w:tblLook w:val="04A0" w:firstRow="1" w:lastRow="0" w:firstColumn="1" w:lastColumn="0" w:noHBand="0" w:noVBand="1"/>
+      </w:tblPr>
+      <w:tblGrid>
+        <w:gridCol w:w="4210"/>
+        <w:gridCol w:w="4251"/>
+      </w:tblGrid>
+      <w:tr>
+        <w:trPr>
+          <w:trHeight w:val="1648"/>
+        </w:trPr>
+        <w:tc>
+          <w:tcPr>
+            <w:tcW w:w="4210" w:type="dxa"/>
+            <w:tcBorders>
+              <w:top w:val="single" w:sz="4" w:space="0" w:color="000000"/>
+              <w:left w:val="single" w:sz="4" w:space="0" w:color="000000"/>
+              <w:bottom w:val="single" w:sz="4" w:space="0" w:color="000000"/>
+              <w:right w:val="nil"/>
+            </w:tcBorders>
+          </w:tcPr>
+          <w:p>
+            <w:pPr>
+              <w:snapToGrid w:val="0"/>
+            </w:pPr>
+            <w:r>
+              <w:br/>
+            </w:r>
+          </w:p>
+          <w:p>
+            <w:pPr>
+              <w:jc w:val="center"/>
+            </w:pPr>
+            <w:r>
+              <w:t>Scénario</w:t>
+            </w:r>
+          </w:p>
+        </w:tc>
+        <w:tc>
+          <w:tcPr>
+            <w:tcW w:w="4251" w:type="dxa"/>
+            <w:tcBorders>
+              <w:top w:val="single" w:sz="4" w:space="0" w:color="000000"/>
+              <w:left w:val="single" w:sz="4" w:space="0" w:color="000000"/>
+              <w:bottom w:val="single" w:sz="4" w:space="0" w:color="000000"/>
+              <w:right w:val="single" w:sz="4" w:space="0" w:color="auto"/>
+            </w:tcBorders>
+            <w:hideMark/>
+          </w:tcPr>
+          <w:p>
+            <w:pPr>
+              <w:pStyle w:val="Help"/>
+              <w:jc w:val="center"/>
+            </w:pPr>
+            <w:r>
+              <w:rPr>
+                <w:i w:val="0"/>
+                <w:iCs w:val="0"/>
+                <w:color w:val="FF0000"/>
+                <w:szCs w:val="20"/>
+              </w:rPr>
+              <w:t>20.03.2020</w:t>
+            </w:r>
+          </w:p>
+          <w:p>
+            <w:pPr>
+              <w:pStyle w:val="Help"/>
+              <w:jc w:val="center"/>
+            </w:pPr>
+            <w:r>
+              <w:rPr>
+                <w:i w:val="0"/>
+                <w:iCs w:val="0"/>
+                <w:color w:val="auto"/>
+                <w:szCs w:val="20"/>
+              </w:rPr>
+              <w:t>Luca Coduri</w:t>
+            </w:r>
+            <w:bookmarkStart w:id="35" w:name="_GoBack"/>
+            <w:bookmarkEnd w:id="35"/>
+          </w:p>
+          <w:p>
+            <w:pPr>
+              <w:pStyle w:val="Help"/>
+              <w:jc w:val="center"/>
+            </w:pPr>
+            <w:r>
+              <w:rPr>
+                <w:i w:val="0"/>
+                <w:iCs w:val="0"/>
+                <w:color w:val="auto"/>
+                <w:szCs w:val="20"/>
+              </w:rPr>
+              <w:t>Windows 10</w:t>
+            </w:r>
+          </w:p>
+        </w:tc>
+      </w:tr>
+      <w:tr>
+        <w:trPr>
+          <w:trHeight w:val="400"/>
+        </w:trPr>
+        <w:tc>
+          <w:tcPr>
+            <w:tcW w:w="4210" w:type="dxa"/>
+            <w:tcBorders>
+              <w:top w:val="single" w:sz="4" w:space="0" w:color="000000"/>
+              <w:left w:val="single" w:sz="4" w:space="0" w:color="000000"/>
+              <w:bottom w:val="single" w:sz="4" w:space="0" w:color="000000"/>
+              <w:right w:val="nil"/>
+            </w:tcBorders>
+            <w:hideMark/>
+          </w:tcPr>
+          <w:p>
+            <w:pPr>
+              <w:jc w:val="center"/>
+            </w:pPr>
+            <w:r>
+              <w:t>Créer un sondage personnalisé</w:t>
+            </w:r>
+          </w:p>
+        </w:tc>
+        <w:tc>
+          <w:tcPr>
+            <w:tcW w:w="4251" w:type="dxa"/>
+            <w:tcBorders>
+              <w:top w:val="single" w:sz="4" w:space="0" w:color="000000"/>
+              <w:left w:val="single" w:sz="4" w:space="0" w:color="000000"/>
+              <w:bottom w:val="single" w:sz="4" w:space="0" w:color="000000"/>
+              <w:right w:val="single" w:sz="4" w:space="0" w:color="auto"/>
+            </w:tcBorders>
+            <w:shd w:val="clear" w:color="auto" w:fill="70AD47" w:themeFill="accent6"/>
+            <w:hideMark/>
+          </w:tcPr>
+          <w:p>
+            <w:pPr>
+              <w:pStyle w:val="Help"/>
+              <w:jc w:val="center"/>
+            </w:pPr>
+            <w:r>
+              <w:rPr>
+                <w:i w:val="0"/>
+                <w:iCs w:val="0"/>
+                <w:color w:val="auto"/>
+                <w:szCs w:val="20"/>
+              </w:rPr>
+              <w:t>ok</w:t>
+            </w:r>
+          </w:p>
+        </w:tc>
+      </w:tr>
+      <w:tr>
+        <w:trPr>
+          <w:trHeight w:val="708"/>
+        </w:trPr>
+        <w:tc>
+          <w:tcPr>
+            <w:tcW w:w="4210" w:type="dxa"/>
+            <w:tcBorders>
+              <w:top w:val="single" w:sz="4" w:space="0" w:color="000000"/>
+              <w:left w:val="single" w:sz="4" w:space="0" w:color="000000"/>
+              <w:bottom w:val="single" w:sz="4" w:space="0" w:color="000000"/>
+              <w:right w:val="nil"/>
+            </w:tcBorders>
+            <w:hideMark/>
+          </w:tcPr>
+          <w:p>
+            <w:pPr>
+              <w:jc w:val="center"/>
+            </w:pPr>
+            <w:r>
+              <w:t>Avoir plus de détails à propos d’un jeu</w:t>
+            </w:r>
+          </w:p>
+        </w:tc>
+        <w:tc>
+          <w:tcPr>
+            <w:tcW w:w="4251" w:type="dxa"/>
+            <w:tcBorders>
+              <w:top w:val="single" w:sz="4" w:space="0" w:color="000000"/>
+              <w:left w:val="single" w:sz="4" w:space="0" w:color="000000"/>
+              <w:bottom w:val="single" w:sz="4" w:space="0" w:color="000000"/>
+              <w:right w:val="single" w:sz="4" w:space="0" w:color="auto"/>
+            </w:tcBorders>
+            <w:shd w:val="clear" w:color="auto" w:fill="70AD47" w:themeFill="accent6"/>
+            <w:hideMark/>
+          </w:tcPr>
+          <w:p>
+            <w:pPr>
+              <w:jc w:val="center"/>
+            </w:pPr>
+            <w:r>
+              <w:rPr>
+                <w:i/>
+                <w:iCs/>
+              </w:rPr>
+              <w:t>ok</w:t>
+            </w:r>
+          </w:p>
+        </w:tc>
+      </w:tr>
+      <w:tr>
+        <w:trPr>
+          <w:trHeight w:val="400"/>
+        </w:trPr>
+        <w:tc>
+          <w:tcPr>
+            <w:tcW w:w="4210" w:type="dxa"/>
+            <w:tcBorders>
+              <w:top w:val="single" w:sz="4" w:space="0" w:color="000000"/>
+              <w:left w:val="single" w:sz="4" w:space="0" w:color="000000"/>
+              <w:bottom w:val="single" w:sz="4" w:space="0" w:color="000000"/>
+              <w:right w:val="nil"/>
+            </w:tcBorders>
+            <w:hideMark/>
+          </w:tcPr>
+          <w:p>
+            <w:pPr>
+              <w:jc w:val="center"/>
+            </w:pPr>
+            <w:r>
+              <w:t>Ajouter un jeu à sa collection</w:t>
+            </w:r>
+          </w:p>
+        </w:tc>
+        <w:tc>
+          <w:tcPr>
+            <w:tcW w:w="4251" w:type="dxa"/>
+            <w:tcBorders>
+              <w:top w:val="single" w:sz="4" w:space="0" w:color="000000"/>
+              <w:left w:val="single" w:sz="4" w:space="0" w:color="000000"/>
+              <w:bottom w:val="single" w:sz="4" w:space="0" w:color="000000"/>
+              <w:right w:val="single" w:sz="4" w:space="0" w:color="auto"/>
+            </w:tcBorders>
+            <w:shd w:val="clear" w:color="auto" w:fill="70AD47" w:themeFill="accent6"/>
+            <w:hideMark/>
+          </w:tcPr>
+          <w:p>
+            <w:pPr>
+              <w:jc w:val="center"/>
+            </w:pPr>
+            <w:r>
+              <w:rPr>
+                <w:i/>
+                <w:iCs/>
+              </w:rPr>
+              <w:t>ok</w:t>
+            </w:r>
+          </w:p>
+        </w:tc>
+      </w:tr>
+      <w:tr>
+        <w:trPr>
+          <w:trHeight w:val="693"/>
+        </w:trPr>
+        <w:tc>
+          <w:tcPr>
+            <w:tcW w:w="4210" w:type="dxa"/>
+            <w:tcBorders>
+              <w:top w:val="single" w:sz="4" w:space="0" w:color="000000"/>
+              <w:left w:val="single" w:sz="4" w:space="0" w:color="000000"/>
+              <w:bottom w:val="single" w:sz="4" w:space="0" w:color="000000"/>
+              <w:right w:val="nil"/>
+            </w:tcBorders>
+            <w:hideMark/>
+          </w:tcPr>
+          <w:p>
+            <w:pPr>
+              <w:jc w:val="center"/>
+            </w:pPr>
+            <w:r>
+              <w:t>Modifier les informations à propos d’un jeu dans la collection</w:t>
+            </w:r>
+          </w:p>
+        </w:tc>
+        <w:tc>
+          <w:tcPr>
+            <w:tcW w:w="4251" w:type="dxa"/>
+            <w:tcBorders>
+              <w:top w:val="single" w:sz="4" w:space="0" w:color="000000"/>
+              <w:left w:val="single" w:sz="4" w:space="0" w:color="000000"/>
+              <w:bottom w:val="single" w:sz="4" w:space="0" w:color="000000"/>
+              <w:right w:val="single" w:sz="4" w:space="0" w:color="auto"/>
+            </w:tcBorders>
+            <w:shd w:val="clear" w:color="auto" w:fill="70AD47" w:themeFill="accent6"/>
+            <w:hideMark/>
+          </w:tcPr>
+          <w:p>
+            <w:pPr>
+              <w:jc w:val="center"/>
+            </w:pPr>
+            <w:r>
+              <w:rPr>
+                <w:i/>
+                <w:iCs/>
+              </w:rPr>
+              <w:t>ok</w:t>
+            </w:r>
+          </w:p>
+        </w:tc>
+      </w:tr>
+      <w:tr>
+        <w:trPr>
+          <w:trHeight w:val="415"/>
+        </w:trPr>
+        <w:tc>
+          <w:tcPr>
+            <w:tcW w:w="4210" w:type="dxa"/>
+            <w:tcBorders>
+              <w:top w:val="single" w:sz="4" w:space="0" w:color="000000"/>
+              <w:left w:val="single" w:sz="4" w:space="0" w:color="000000"/>
+              <w:bottom w:val="single" w:sz="4" w:space="0" w:color="000000"/>
+              <w:right w:val="nil"/>
+            </w:tcBorders>
+            <w:hideMark/>
+          </w:tcPr>
+          <w:p>
+            <w:pPr>
+              <w:jc w:val="center"/>
+            </w:pPr>
+            <w:r>
+              <w:t>Supprimer un jeu de sa collection</w:t>
+            </w:r>
+          </w:p>
+        </w:tc>
+        <w:tc>
+          <w:tcPr>
+            <w:tcW w:w="4251" w:type="dxa"/>
+            <w:tcBorders>
+              <w:top w:val="single" w:sz="4" w:space="0" w:color="000000"/>
+              <w:left w:val="single" w:sz="4" w:space="0" w:color="000000"/>
+              <w:bottom w:val="single" w:sz="4" w:space="0" w:color="000000"/>
+              <w:right w:val="single" w:sz="4" w:space="0" w:color="auto"/>
+            </w:tcBorders>
+            <w:shd w:val="clear" w:color="auto" w:fill="FFD966" w:themeFill="accent4" w:themeFillTint="99"/>
+            <w:hideMark/>
+          </w:tcPr>
+          <w:p>
+            <w:pPr>
+              <w:jc w:val="center"/>
+            </w:pPr>
+            <w:r>
+              <w:rPr>
+                <w:i/>
+                <w:iCs/>
+              </w:rPr>
+              <w:t>En Attente</w:t>
+            </w:r>
+          </w:p>
+        </w:tc>
+      </w:tr>
+      <w:tr>
+        <w:trPr>
+          <w:trHeight w:val="400"/>
+        </w:trPr>
+        <w:tc>
+          <w:tcPr>
+            <w:tcW w:w="4210" w:type="dxa"/>
+            <w:tcBorders>
+              <w:top w:val="single" w:sz="4" w:space="0" w:color="000000"/>
+              <w:left w:val="single" w:sz="4" w:space="0" w:color="000000"/>
+              <w:bottom w:val="single" w:sz="4" w:space="0" w:color="000000"/>
+              <w:right w:val="nil"/>
+            </w:tcBorders>
+            <w:hideMark/>
+          </w:tcPr>
+          <w:p>
+            <w:pPr>
+              <w:jc w:val="center"/>
+            </w:pPr>
+            <w:r>
+              <w:t>Se déconnecter de sa session</w:t>
+            </w:r>
+          </w:p>
+        </w:tc>
+        <w:tc>
+          <w:tcPr>
+            <w:tcW w:w="4251" w:type="dxa"/>
+            <w:tcBorders>
+              <w:top w:val="single" w:sz="4" w:space="0" w:color="000000"/>
+              <w:left w:val="single" w:sz="4" w:space="0" w:color="000000"/>
+              <w:bottom w:val="single" w:sz="4" w:space="0" w:color="000000"/>
+              <w:right w:val="single" w:sz="4" w:space="0" w:color="auto"/>
+            </w:tcBorders>
+            <w:shd w:val="clear" w:color="auto" w:fill="70AD47" w:themeFill="accent6"/>
+            <w:hideMark/>
+          </w:tcPr>
+          <w:p>
+            <w:pPr>
+              <w:jc w:val="center"/>
+            </w:pPr>
+            <w:r>
+              <w:rPr>
+                <w:i/>
+                <w:iCs/>
+              </w:rPr>
+              <w:t>ok</w:t>
+            </w:r>
+          </w:p>
+        </w:tc>
+      </w:tr>
+      <w:tr>
+        <w:trPr>
+          <w:trHeight w:val="415"/>
+        </w:trPr>
+        <w:tc>
+          <w:tcPr>
+            <w:tcW w:w="4210" w:type="dxa"/>
+            <w:tcBorders>
+              <w:top w:val="single" w:sz="4" w:space="0" w:color="000000"/>
+              <w:left w:val="single" w:sz="4" w:space="0" w:color="000000"/>
+              <w:bottom w:val="single" w:sz="4" w:space="0" w:color="000000"/>
+              <w:right w:val="nil"/>
+            </w:tcBorders>
+            <w:hideMark/>
+          </w:tcPr>
+          <w:p>
+            <w:pPr>
+              <w:jc w:val="center"/>
+            </w:pPr>
+            <w:r>
+              <w:lastRenderedPageBreak/>
+              <w:t>Supprimer un utilisateur</w:t>
+            </w:r>
+          </w:p>
+        </w:tc>
+        <w:tc>
+          <w:tcPr>
+            <w:tcW w:w="4251" w:type="dxa"/>
+            <w:tcBorders>
+              <w:top w:val="single" w:sz="4" w:space="0" w:color="000000"/>
+              <w:left w:val="single" w:sz="4" w:space="0" w:color="000000"/>
+              <w:bottom w:val="single" w:sz="4" w:space="0" w:color="000000"/>
+              <w:right w:val="single" w:sz="4" w:space="0" w:color="auto"/>
+            </w:tcBorders>
+            <w:shd w:val="clear" w:color="auto" w:fill="70AD47" w:themeFill="accent6"/>
+            <w:hideMark/>
+          </w:tcPr>
+          <w:p>
+            <w:pPr>
+              <w:jc w:val="center"/>
+            </w:pPr>
+            <w:r>
+              <w:rPr>
+                <w:i/>
+                <w:iCs/>
+              </w:rPr>
+              <w:t>ok</w:t>
+            </w:r>
+          </w:p>
+        </w:tc>
+      </w:tr>
+      <w:tr>
+        <w:trPr>
+          <w:trHeight w:val="693"/>
+        </w:trPr>
+        <w:tc>
+          <w:tcPr>
+            <w:tcW w:w="4210" w:type="dxa"/>
+            <w:tcBorders>
+              <w:top w:val="single" w:sz="4" w:space="0" w:color="000000"/>
+              <w:left w:val="single" w:sz="4" w:space="0" w:color="000000"/>
+              <w:bottom w:val="single" w:sz="4" w:space="0" w:color="000000"/>
+              <w:right w:val="nil"/>
+            </w:tcBorders>
+            <w:hideMark/>
+          </w:tcPr>
+          <w:p>
+            <w:pPr>
+              <w:jc w:val="center"/>
+            </w:pPr>
+            <w:r>
+              <w:t>Rechercher un jeu dans la base de données</w:t>
+            </w:r>
+          </w:p>
+        </w:tc>
+        <w:tc>
+          <w:tcPr>
+            <w:tcW w:w="4251" w:type="dxa"/>
+            <w:tcBorders>
+              <w:top w:val="single" w:sz="4" w:space="0" w:color="000000"/>
+              <w:left w:val="single" w:sz="4" w:space="0" w:color="000000"/>
+              <w:bottom w:val="single" w:sz="4" w:space="0" w:color="000000"/>
+              <w:right w:val="single" w:sz="4" w:space="0" w:color="auto"/>
+            </w:tcBorders>
+            <w:shd w:val="clear" w:color="auto" w:fill="70AD47" w:themeFill="accent6"/>
+            <w:hideMark/>
+          </w:tcPr>
+          <w:p>
+            <w:pPr>
+              <w:jc w:val="center"/>
+            </w:pPr>
+            <w:r>
+              <w:rPr>
+                <w:i/>
+                <w:iCs/>
+              </w:rPr>
+              <w:t>ok</w:t>
+            </w:r>
+          </w:p>
+        </w:tc>
+      </w:tr>
+      <w:tr>
+        <w:trPr>
+          <w:trHeight w:val="693"/>
+        </w:trPr>
+        <w:tc>
+          <w:tcPr>
+            <w:tcW w:w="4210" w:type="dxa"/>
+            <w:tcBorders>
+              <w:top w:val="single" w:sz="4" w:space="0" w:color="000000"/>
+              <w:left w:val="single" w:sz="4" w:space="0" w:color="000000"/>
+              <w:bottom w:val="single" w:sz="4" w:space="0" w:color="000000"/>
+              <w:right w:val="nil"/>
+            </w:tcBorders>
+            <w:hideMark/>
+          </w:tcPr>
+          <w:p>
+            <w:pPr>
+              <w:jc w:val="center"/>
+            </w:pPr>
+            <w:r>
+              <w:t>Avoir les détails d’un jeu rechercher</w:t>
+            </w:r>
+          </w:p>
+        </w:tc>
+        <w:tc>
+          <w:tcPr>
+            <w:tcW w:w="4251" w:type="dxa"/>
+            <w:tcBorders>
+              <w:top w:val="single" w:sz="4" w:space="0" w:color="000000"/>
+              <w:left w:val="single" w:sz="4" w:space="0" w:color="000000"/>
+              <w:bottom w:val="single" w:sz="4" w:space="0" w:color="000000"/>
+              <w:right w:val="single" w:sz="4" w:space="0" w:color="auto"/>
+            </w:tcBorders>
+            <w:shd w:val="clear" w:color="auto" w:fill="70AD47" w:themeFill="accent6"/>
+            <w:hideMark/>
+          </w:tcPr>
+          <w:p>
+            <w:pPr>
+              <w:jc w:val="center"/>
+            </w:pPr>
+            <w:r>
+              <w:rPr>
+                <w:i/>
+                <w:iCs/>
+              </w:rPr>
+              <w:t>ok</w:t>
+            </w:r>
+          </w:p>
+        </w:tc>
+      </w:tr>
+      <w:tr>
+        <w:trPr>
+          <w:trHeight w:val="708"/>
+        </w:trPr>
+        <w:tc>
+          <w:tcPr>
+            <w:tcW w:w="4210" w:type="dxa"/>
+            <w:tcBorders>
+              <w:top w:val="single" w:sz="4" w:space="0" w:color="000000"/>
+              <w:left w:val="single" w:sz="4" w:space="0" w:color="000000"/>
+              <w:bottom w:val="single" w:sz="4" w:space="0" w:color="000000"/>
+              <w:right w:val="nil"/>
+            </w:tcBorders>
+            <w:hideMark/>
+          </w:tcPr>
+          <w:p>
+            <w:pPr>
+              <w:jc w:val="center"/>
+            </w:pPr>
+            <w:r>
+              <w:t>Voter pour un jeu dans la liste de choix</w:t>
+            </w:r>
+          </w:p>
+        </w:tc>
+        <w:tc>
+          <w:tcPr>
+            <w:tcW w:w="4251" w:type="dxa"/>
+            <w:tcBorders>
+              <w:top w:val="single" w:sz="4" w:space="0" w:color="000000"/>
+              <w:left w:val="single" w:sz="4" w:space="0" w:color="000000"/>
+              <w:bottom w:val="single" w:sz="4" w:space="0" w:color="000000"/>
+              <w:right w:val="single" w:sz="4" w:space="0" w:color="auto"/>
+            </w:tcBorders>
+            <w:shd w:val="clear" w:color="auto" w:fill="70AD47" w:themeFill="accent6"/>
+            <w:hideMark/>
+          </w:tcPr>
+          <w:p>
+            <w:pPr>
+              <w:jc w:val="center"/>
+            </w:pPr>
+            <w:r>
+              <w:rPr>
+                <w:i/>
+                <w:iCs/>
+              </w:rPr>
+              <w:t>ok</w:t>
+            </w:r>
+          </w:p>
+        </w:tc>
+      </w:tr>
+      <w:tr>
+        <w:trPr>
+          <w:trHeight w:val="400"/>
+        </w:trPr>
+        <w:tc>
+          <w:tcPr>
+            <w:tcW w:w="4210" w:type="dxa"/>
+            <w:tcBorders>
+              <w:top w:val="single" w:sz="4" w:space="0" w:color="000000"/>
+              <w:left w:val="single" w:sz="4" w:space="0" w:color="000000"/>
+              <w:bottom w:val="single" w:sz="4" w:space="0" w:color="000000"/>
+              <w:right w:val="nil"/>
+            </w:tcBorders>
+            <w:hideMark/>
+          </w:tcPr>
+          <w:p>
+            <w:pPr>
+              <w:jc w:val="center"/>
+            </w:pPr>
+            <w:r>
+              <w:t>Ouvrir la page d’inscription</w:t>
+            </w:r>
+          </w:p>
+        </w:tc>
+        <w:tc>
+          <w:tcPr>
+            <w:tcW w:w="4251" w:type="dxa"/>
+            <w:tcBorders>
+              <w:top w:val="single" w:sz="4" w:space="0" w:color="000000"/>
+              <w:left w:val="single" w:sz="4" w:space="0" w:color="000000"/>
+              <w:bottom w:val="single" w:sz="4" w:space="0" w:color="000000"/>
+              <w:right w:val="single" w:sz="4" w:space="0" w:color="auto"/>
+            </w:tcBorders>
+            <w:shd w:val="clear" w:color="auto" w:fill="70AD47" w:themeFill="accent6"/>
+            <w:hideMark/>
+          </w:tcPr>
+          <w:p>
+            <w:pPr>
+              <w:jc w:val="center"/>
+            </w:pPr>
+            <w:r>
+              <w:rPr>
+                <w:i/>
+                <w:iCs/>
+              </w:rPr>
+              <w:t>ok</w:t>
+            </w:r>
+          </w:p>
+        </w:tc>
+      </w:tr>
+      <w:tr>
+        <w:trPr>
+          <w:trHeight w:val="400"/>
+        </w:trPr>
+        <w:tc>
+          <w:tcPr>
+            <w:tcW w:w="4210" w:type="dxa"/>
+            <w:tcBorders>
+              <w:top w:val="single" w:sz="4" w:space="0" w:color="000000"/>
+              <w:left w:val="single" w:sz="4" w:space="0" w:color="000000"/>
+              <w:bottom w:val="single" w:sz="4" w:space="0" w:color="000000"/>
+              <w:right w:val="nil"/>
+            </w:tcBorders>
+            <w:hideMark/>
+          </w:tcPr>
+          <w:p>
+            <w:pPr>
+              <w:jc w:val="center"/>
+            </w:pPr>
+            <w:r>
+              <w:t>Valider l’inscription</w:t>
+            </w:r>
+          </w:p>
+        </w:tc>
+        <w:tc>
+          <w:tcPr>
+            <w:tcW w:w="4251" w:type="dxa"/>
+            <w:tcBorders>
+              <w:top w:val="single" w:sz="4" w:space="0" w:color="000000"/>
+              <w:left w:val="single" w:sz="4" w:space="0" w:color="000000"/>
+              <w:bottom w:val="single" w:sz="4" w:space="0" w:color="000000"/>
+              <w:right w:val="single" w:sz="4" w:space="0" w:color="auto"/>
+            </w:tcBorders>
+            <w:shd w:val="clear" w:color="auto" w:fill="70AD47" w:themeFill="accent6"/>
+            <w:hideMark/>
+          </w:tcPr>
+          <w:p>
+            <w:pPr>
+              <w:jc w:val="center"/>
+            </w:pPr>
+            <w:r>
+              <w:rPr>
+                <w:i/>
+                <w:iCs/>
+              </w:rPr>
+              <w:t>ok</w:t>
+            </w:r>
+          </w:p>
+        </w:tc>
+      </w:tr>
+      <w:tr>
+        <w:trPr>
+          <w:trHeight w:val="415"/>
+        </w:trPr>
+        <w:tc>
+          <w:tcPr>
+            <w:tcW w:w="4210" w:type="dxa"/>
+            <w:tcBorders>
+              <w:top w:val="single" w:sz="4" w:space="0" w:color="000000"/>
+              <w:left w:val="single" w:sz="4" w:space="0" w:color="000000"/>
+              <w:bottom w:val="single" w:sz="4" w:space="0" w:color="000000"/>
+              <w:right w:val="nil"/>
+            </w:tcBorders>
+          </w:tcPr>
+          <w:p>
+            <w:pPr>
+              <w:jc w:val="center"/>
+            </w:pPr>
+            <w:r>
+              <w:t>Afficher la page de connexion</w:t>
+            </w:r>
+          </w:p>
+        </w:tc>
+        <w:tc>
+          <w:tcPr>
+            <w:tcW w:w="4251" w:type="dxa"/>
+            <w:tcBorders>
+              <w:top w:val="single" w:sz="4" w:space="0" w:color="000000"/>
+              <w:left w:val="single" w:sz="4" w:space="0" w:color="000000"/>
+              <w:bottom w:val="single" w:sz="4" w:space="0" w:color="000000"/>
+              <w:right w:val="single" w:sz="4" w:space="0" w:color="auto"/>
+            </w:tcBorders>
+            <w:shd w:val="clear" w:color="auto" w:fill="70AD47" w:themeFill="accent6"/>
+          </w:tcPr>
+          <w:p>
+            <w:pPr>
+              <w:jc w:val="center"/>
+              <w:rPr>
+                <w:i/>
+                <w:iCs/>
+              </w:rPr>
+            </w:pPr>
+            <w:r>
+              <w:rPr>
+                <w:i/>
+                <w:iCs/>
+              </w:rPr>
+              <w:t>ok</w:t>
+            </w:r>
+          </w:p>
+        </w:tc>
+      </w:tr>
+      <w:tr>
+        <w:trPr>
+          <w:trHeight w:val="400"/>
+        </w:trPr>
+        <w:tc>
+          <w:tcPr>
+            <w:tcW w:w="4210" w:type="dxa"/>
+            <w:tcBorders>
+              <w:top w:val="single" w:sz="4" w:space="0" w:color="000000"/>
+              <w:left w:val="single" w:sz="4" w:space="0" w:color="000000"/>
+              <w:bottom w:val="single" w:sz="4" w:space="0" w:color="000000"/>
+              <w:right w:val="nil"/>
+            </w:tcBorders>
+          </w:tcPr>
+          <w:p>
+            <w:pPr>
+              <w:jc w:val="center"/>
+            </w:pPr>
+            <w:r>
+              <w:t>Valider la connexion</w:t>
+            </w:r>
+          </w:p>
+        </w:tc>
+        <w:tc>
+          <w:tcPr>
+            <w:tcW w:w="4251" w:type="dxa"/>
+            <w:tcBorders>
+              <w:top w:val="single" w:sz="4" w:space="0" w:color="000000"/>
+              <w:left w:val="single" w:sz="4" w:space="0" w:color="000000"/>
+              <w:bottom w:val="single" w:sz="4" w:space="0" w:color="000000"/>
+              <w:right w:val="single" w:sz="4" w:space="0" w:color="auto"/>
+            </w:tcBorders>
+            <w:shd w:val="clear" w:color="auto" w:fill="70AD47" w:themeFill="accent6"/>
+          </w:tcPr>
+          <w:p>
+            <w:pPr>
+              <w:jc w:val="center"/>
+              <w:rPr>
+                <w:i/>
+                <w:iCs/>
+              </w:rPr>
+            </w:pPr>
+            <w:r>
+              <w:rPr>
+                <w:i/>
+                <w:iCs/>
+              </w:rPr>
+              <w:t>ok</w:t>
+            </w:r>
+          </w:p>
+        </w:tc>
+      </w:tr>
+    </w:tbl>
+    <w:p>
+      <w:pPr>
+        <w:pStyle w:val="Heading2"/>
+        <w:rPr>
+          <w:i/>
+          <w:iCs/>
+        </w:rPr>
+      </w:pPr>
       <w:r>
         <w:rPr>
           <w:iCs/>
@@ -7708,7 +8881,7 @@
       <w:pPr>
         <w:pStyle w:val="Help"/>
       </w:pPr>
-      <w:bookmarkStart w:id="35" w:name="_Toc25553323"/>
+      <w:bookmarkStart w:id="36" w:name="_Toc25553323"/>
       <w:r>
         <w:t xml:space="preserve">S'il reste encore des </w:t>
       </w:r>
@@ -7742,7 +8915,7 @@
       <w:r>
         <w:t>Conséquences sur l'utilisation du produit</w:t>
       </w:r>
-      <w:bookmarkEnd w:id="35"/>
+      <w:bookmarkEnd w:id="36"/>
     </w:p>
     <w:p>
       <w:pPr>
@@ -7763,18 +8936,18 @@
           <w:tab w:val="num" w:pos="360"/>
         </w:tabs>
       </w:pPr>
-      <w:bookmarkStart w:id="36" w:name="_Toc25553328"/>
-      <w:bookmarkStart w:id="37" w:name="_Toc71703263"/>
-      <w:bookmarkStart w:id="38" w:name="_Toc2333872"/>
+      <w:bookmarkStart w:id="37" w:name="_Toc25553328"/>
+      <w:bookmarkStart w:id="38" w:name="_Toc71703263"/>
+      <w:bookmarkStart w:id="39" w:name="_Toc2333872"/>
       <w:r>
         <w:t>C</w:t>
       </w:r>
-      <w:bookmarkEnd w:id="36"/>
       <w:bookmarkEnd w:id="37"/>
+      <w:bookmarkEnd w:id="38"/>
       <w:r>
         <w:t>onclusions</w:t>
       </w:r>
-      <w:bookmarkEnd w:id="38"/>
+      <w:bookmarkEnd w:id="39"/>
     </w:p>
     <w:p>
       <w:pPr>
@@ -7854,16 +9027,16 @@
           <w:tab w:val="num" w:pos="360"/>
         </w:tabs>
       </w:pPr>
-      <w:bookmarkStart w:id="39" w:name="_Toc71703264"/>
-      <w:bookmarkStart w:id="40" w:name="_Toc2333873"/>
+      <w:bookmarkStart w:id="40" w:name="_Toc71703264"/>
+      <w:bookmarkStart w:id="41" w:name="_Toc2333873"/>
       <w:r>
         <w:t>A</w:t>
       </w:r>
-      <w:bookmarkEnd w:id="39"/>
+      <w:bookmarkEnd w:id="40"/>
       <w:r>
         <w:t>nnexes</w:t>
       </w:r>
-      <w:bookmarkEnd w:id="40"/>
+      <w:bookmarkEnd w:id="41"/>
     </w:p>
     <w:p>
       <w:pPr>
@@ -7873,16 +9046,16 @@
           <w:iCs/>
         </w:rPr>
       </w:pPr>
-      <w:bookmarkStart w:id="41" w:name="_Toc71703265"/>
-      <w:bookmarkStart w:id="42" w:name="_Toc2333874"/>
+      <w:bookmarkStart w:id="42" w:name="_Toc71703265"/>
+      <w:bookmarkStart w:id="43" w:name="_Toc2333874"/>
       <w:r>
         <w:rPr>
           <w:iCs/>
         </w:rPr>
         <w:t>Sources – Bibliographie</w:t>
       </w:r>
-      <w:bookmarkEnd w:id="41"/>
       <w:bookmarkEnd w:id="42"/>
+      <w:bookmarkEnd w:id="43"/>
     </w:p>
     <w:p>
       <w:hyperlink r:id="rId29" w:history="1">
@@ -8012,25 +9185,24 @@
           <w:iCs/>
         </w:rPr>
       </w:pPr>
-      <w:bookmarkStart w:id="43" w:name="_Toc25553330"/>
-      <w:bookmarkStart w:id="44" w:name="_Toc71703266"/>
-      <w:bookmarkStart w:id="45" w:name="_Toc2333875"/>
+      <w:bookmarkStart w:id="44" w:name="_Toc25553330"/>
+      <w:bookmarkStart w:id="45" w:name="_Toc71703266"/>
+      <w:bookmarkStart w:id="46" w:name="_Toc2333875"/>
       <w:r>
         <w:rPr>
           <w:iCs/>
         </w:rPr>
-        <w:lastRenderedPageBreak/>
         <w:t xml:space="preserve">Journal de bord </w:t>
       </w:r>
-      <w:bookmarkEnd w:id="43"/>
       <w:bookmarkEnd w:id="44"/>
+      <w:bookmarkEnd w:id="45"/>
       <w:r>
         <w:rPr>
           <w:iCs/>
         </w:rPr>
         <w:t>du projet</w:t>
       </w:r>
-      <w:bookmarkEnd w:id="45"/>
+      <w:bookmarkEnd w:id="46"/>
     </w:p>
     <w:p/>
     <w:tbl>
@@ -9549,6 +10721,7 @@
               </w:tabs>
             </w:pPr>
             <w:r>
+              <w:lastRenderedPageBreak/>
               <w:t>27.02.2020</w:t>
             </w:r>
           </w:p>
@@ -9675,7 +10848,6 @@
               </w:tabs>
             </w:pPr>
             <w:r>
-              <w:lastRenderedPageBreak/>
               <w:t>28.02.2020</w:t>
             </w:r>
           </w:p>
@@ -10893,7 +12065,25 @@
                 <w:sz w:val="22"/>
                 <w:szCs w:val="22"/>
               </w:rPr>
-              <w:t xml:space="preserve"> + auto remplissage lors d’une recherche</w:t>
+              <w:t xml:space="preserve"> + </w:t>
+            </w:r>
+            <w:r>
+              <w:rPr>
+                <w:rFonts w:ascii="Calibri" w:hAnsi="Calibri" w:cs="Calibri"/>
+                <w:color w:val="000000"/>
+                <w:sz w:val="22"/>
+                <w:szCs w:val="22"/>
+              </w:rPr>
+              <w:t>auto-remplissage</w:t>
+            </w:r>
+            <w:r>
+              <w:rPr>
+                <w:rFonts w:ascii="Calibri" w:hAnsi="Calibri" w:cs="Calibri"/>
+                <w:color w:val="000000"/>
+                <w:sz w:val="22"/>
+                <w:szCs w:val="22"/>
+              </w:rPr>
+              <w:t xml:space="preserve"> lors d’une recherche</w:t>
             </w:r>
           </w:p>
         </w:tc>
@@ -11075,6 +12265,7 @@
               </w:tabs>
             </w:pPr>
             <w:r>
+              <w:lastRenderedPageBreak/>
               <w:t>17.03.2020</w:t>
             </w:r>
           </w:p>
@@ -11163,10 +12354,134 @@
                 <w:sz w:val="22"/>
                 <w:szCs w:val="22"/>
               </w:rPr>
-              <w:t>Empêcher l’utilisateur de voter s’il à déjà voté</w:t>
-            </w:r>
-            <w:bookmarkStart w:id="46" w:name="_GoBack"/>
-            <w:bookmarkEnd w:id="46"/>
+              <w:t xml:space="preserve">Empêcher l’utilisateur de voter s’il </w:t>
+            </w:r>
+            <w:r>
+              <w:rPr>
+                <w:rFonts w:ascii="Calibri" w:hAnsi="Calibri" w:cs="Calibri"/>
+                <w:color w:val="000000"/>
+                <w:sz w:val="22"/>
+                <w:szCs w:val="22"/>
+              </w:rPr>
+              <w:t>a</w:t>
+            </w:r>
+            <w:r>
+              <w:rPr>
+                <w:rFonts w:ascii="Calibri" w:hAnsi="Calibri" w:cs="Calibri"/>
+                <w:color w:val="000000"/>
+                <w:sz w:val="22"/>
+                <w:szCs w:val="22"/>
+              </w:rPr>
+              <w:t xml:space="preserve"> déjà voté</w:t>
+            </w:r>
+          </w:p>
+        </w:tc>
+      </w:tr>
+      <w:tr>
+        <w:trPr>
+          <w:trHeight w:val="335"/>
+        </w:trPr>
+        <w:tc>
+          <w:tcPr>
+            <w:tcW w:w="1342" w:type="dxa"/>
+          </w:tcPr>
+          <w:p>
+            <w:pPr>
+              <w:tabs>
+                <w:tab w:val="left" w:pos="735"/>
+              </w:tabs>
+            </w:pPr>
+            <w:r>
+              <w:t>19.03.2020</w:t>
+            </w:r>
+          </w:p>
+        </w:tc>
+        <w:tc>
+          <w:tcPr>
+            <w:tcW w:w="1041" w:type="dxa"/>
+          </w:tcPr>
+          <w:p>
+            <w:r>
+              <w:t>15min</w:t>
+            </w:r>
+          </w:p>
+        </w:tc>
+        <w:tc>
+          <w:tcPr>
+            <w:tcW w:w="6641" w:type="dxa"/>
+          </w:tcPr>
+          <w:p>
+            <w:pPr>
+              <w:rPr>
+                <w:rFonts w:ascii="Calibri" w:hAnsi="Calibri" w:cs="Calibri"/>
+                <w:color w:val="000000"/>
+                <w:sz w:val="22"/>
+                <w:szCs w:val="22"/>
+              </w:rPr>
+            </w:pPr>
+            <w:r>
+              <w:rPr>
+                <w:rFonts w:ascii="Calibri" w:hAnsi="Calibri" w:cs="Calibri"/>
+                <w:color w:val="000000"/>
+                <w:sz w:val="22"/>
+                <w:szCs w:val="22"/>
+              </w:rPr>
+              <w:t>Correction des tests de l’API</w:t>
+            </w:r>
+          </w:p>
+        </w:tc>
+      </w:tr>
+      <w:tr>
+        <w:trPr>
+          <w:trHeight w:val="335"/>
+        </w:trPr>
+        <w:tc>
+          <w:tcPr>
+            <w:tcW w:w="1342" w:type="dxa"/>
+          </w:tcPr>
+          <w:p>
+            <w:pPr>
+              <w:tabs>
+                <w:tab w:val="left" w:pos="735"/>
+              </w:tabs>
+            </w:pPr>
+            <w:r>
+              <w:t>20.03.2020</w:t>
+            </w:r>
+          </w:p>
+        </w:tc>
+        <w:tc>
+          <w:tcPr>
+            <w:tcW w:w="1041" w:type="dxa"/>
+          </w:tcPr>
+          <w:p>
+            <w:r>
+              <w:t>15min</w:t>
+            </w:r>
+          </w:p>
+        </w:tc>
+        <w:tc>
+          <w:tcPr>
+            <w:tcW w:w="6641" w:type="dxa"/>
+          </w:tcPr>
+          <w:p>
+            <w:pPr>
+              <w:rPr>
+                <w:rFonts w:ascii="Calibri" w:hAnsi="Calibri" w:cs="Calibri"/>
+                <w:color w:val="000000"/>
+                <w:sz w:val="22"/>
+                <w:szCs w:val="22"/>
+              </w:rPr>
+            </w:pPr>
+            <w:r>
+              <w:rPr>
+                <w:rFonts w:ascii="Calibri" w:hAnsi="Calibri" w:cs="Calibri"/>
+                <w:color w:val="000000"/>
+                <w:sz w:val="22"/>
+                <w:szCs w:val="22"/>
+              </w:rPr>
+              <w:t>Rédaction des tests effectué</w:t>
+            </w:r>
           </w:p>
         </w:tc>
       </w:tr>
@@ -11302,27 +12617,14 @@
     <w:r>
       <w:tab/>
     </w:r>
-    <w:r>
-      <w:fldChar w:fldCharType="begin"/>
-    </w:r>
-    <w:r>
-      <w:instrText xml:space="preserve"> SAVEDATE  \* MERGEFORMAT </w:instrText>
-    </w:r>
-    <w:r>
-      <w:fldChar w:fldCharType="separate"/>
-    </w:r>
-    <w:r>
-      <w:rPr>
-        <w:noProof/>
-      </w:rPr>
-      <w:t>18/03/2020 14:14:00</w:t>
-    </w:r>
-    <w:r>
-      <w:rPr>
-        <w:noProof/>
-      </w:rPr>
-      <w:fldChar w:fldCharType="end"/>
-    </w:r>
+    <w:fldSimple w:instr=" SAVEDATE  \* MERGEFORMAT ">
+      <w:r>
+        <w:rPr>
+          <w:noProof/>
+        </w:rPr>
+        <w:t>20/03/2020 18:45:00</w:t>
+      </w:r>
+    </w:fldSimple>
     <w:r>
       <w:rPr>
         <w:rStyle w:val="PageNumber"/>
@@ -12822,6 +14124,119 @@
     </w:lvl>
   </w:abstractNum>
   <w:abstractNum w:abstractNumId="12" w15:restartNumberingAfterBreak="0">
+    <w:nsid w:val="3CE144E2"/>
+    <w:multiLevelType w:val="hybridMultilevel"/>
+    <w:tmpl w:val="C09245A6"/>
+    <w:lvl w:ilvl="0" w:tplc="463E222E">
+      <w:start w:val="20"/>
+      <w:numFmt w:val="bullet"/>
+      <w:lvlText w:val="-"/>
+      <w:lvlJc w:val="left"/>
+      <w:pPr>
+        <w:ind w:left="720" w:hanging="360"/>
+      </w:pPr>
+      <w:rPr>
+        <w:rFonts w:ascii="Calibri" w:eastAsiaTheme="minorEastAsia" w:hAnsi="Calibri" w:cs="Calibri" w:hint="default"/>
+      </w:rPr>
+    </w:lvl>
+    <w:lvl w:ilvl="1" w:tplc="100C0003" w:tentative="1">
+      <w:start w:val="1"/>
+      <w:numFmt w:val="bullet"/>
+      <w:lvlText w:val="o"/>
+      <w:lvlJc w:val="left"/>
+      <w:pPr>
+        <w:ind w:left="1440" w:hanging="360"/>
+      </w:pPr>
+      <w:rPr>
+        <w:rFonts w:ascii="Courier New" w:hAnsi="Courier New" w:cs="Courier New" w:hint="default"/>
+      </w:rPr>
+    </w:lvl>
+    <w:lvl w:ilvl="2" w:tplc="100C0005" w:tentative="1">
+      <w:start w:val="1"/>
+      <w:numFmt w:val="bullet"/>
+      <w:lvlText w:val=""/>
+      <w:lvlJc w:val="left"/>
+      <w:pPr>
+        <w:ind w:left="2160" w:hanging="360"/>
+      </w:pPr>
+      <w:rPr>
+        <w:rFonts w:ascii="Wingdings" w:hAnsi="Wingdings" w:hint="default"/>
+      </w:rPr>
+    </w:lvl>
+    <w:lvl w:ilvl="3" w:tplc="100C0001" w:tentative="1">
+      <w:start w:val="1"/>
+      <w:numFmt w:val="bullet"/>
+      <w:lvlText w:val=""/>
+      <w:lvlJc w:val="left"/>
+      <w:pPr>
+        <w:ind w:left="2880" w:hanging="360"/>
+      </w:pPr>
+      <w:rPr>
+        <w:rFonts w:ascii="Symbol" w:hAnsi="Symbol" w:hint="default"/>
+      </w:rPr>
+    </w:lvl>
+    <w:lvl w:ilvl="4" w:tplc="100C0003" w:tentative="1">
+      <w:start w:val="1"/>
+      <w:numFmt w:val="bullet"/>
+      <w:lvlText w:val="o"/>
+      <w:lvlJc w:val="left"/>
+      <w:pPr>
+        <w:ind w:left="3600" w:hanging="360"/>
+      </w:pPr>
+      <w:rPr>
+        <w:rFonts w:ascii="Courier New" w:hAnsi="Courier New" w:cs="Courier New" w:hint="default"/>
+      </w:rPr>
+    </w:lvl>
+    <w:lvl w:ilvl="5" w:tplc="100C0005" w:tentative="1">
+      <w:start w:val="1"/>
+      <w:numFmt w:val="bullet"/>
+      <w:lvlText w:val=""/>
+      <w:lvlJc w:val="left"/>
+      <w:pPr>
+        <w:ind w:left="4320" w:hanging="360"/>
+      </w:pPr>
+      <w:rPr>
+        <w:rFonts w:ascii="Wingdings" w:hAnsi="Wingdings" w:hint="default"/>
+      </w:rPr>
+    </w:lvl>
+    <w:lvl w:ilvl="6" w:tplc="100C0001" w:tentative="1">
+      <w:start w:val="1"/>
+      <w:numFmt w:val="bullet"/>
+      <w:lvlText w:val=""/>
+      <w:lvlJc w:val="left"/>
+      <w:pPr>
+        <w:ind w:left="5040" w:hanging="360"/>
+      </w:pPr>
+      <w:rPr>
+        <w:rFonts w:ascii="Symbol" w:hAnsi="Symbol" w:hint="default"/>
+      </w:rPr>
+    </w:lvl>
+    <w:lvl w:ilvl="7" w:tplc="100C0003" w:tentative="1">
+      <w:start w:val="1"/>
+      <w:numFmt w:val="bullet"/>
+      <w:lvlText w:val="o"/>
+      <w:lvlJc w:val="left"/>
+      <w:pPr>
+        <w:ind w:left="5760" w:hanging="360"/>
+      </w:pPr>
+      <w:rPr>
+        <w:rFonts w:ascii="Courier New" w:hAnsi="Courier New" w:cs="Courier New" w:hint="default"/>
+      </w:rPr>
+    </w:lvl>
+    <w:lvl w:ilvl="8" w:tplc="100C0005" w:tentative="1">
+      <w:start w:val="1"/>
+      <w:numFmt w:val="bullet"/>
+      <w:lvlText w:val=""/>
+      <w:lvlJc w:val="left"/>
+      <w:pPr>
+        <w:ind w:left="6480" w:hanging="360"/>
+      </w:pPr>
+      <w:rPr>
+        <w:rFonts w:ascii="Wingdings" w:hAnsi="Wingdings" w:hint="default"/>
+      </w:rPr>
+    </w:lvl>
+  </w:abstractNum>
+  <w:abstractNum w:abstractNumId="13" w15:restartNumberingAfterBreak="0">
     <w:nsid w:val="3E3F4839"/>
     <w:multiLevelType w:val="hybridMultilevel"/>
     <w:tmpl w:val="87DA32E4"/>
@@ -12910,7 +14325,7 @@
       </w:pPr>
     </w:lvl>
   </w:abstractNum>
-  <w:abstractNum w:abstractNumId="13" w15:restartNumberingAfterBreak="0">
+  <w:abstractNum w:abstractNumId="14" w15:restartNumberingAfterBreak="0">
     <w:nsid w:val="408C02FF"/>
     <w:multiLevelType w:val="hybridMultilevel"/>
     <w:tmpl w:val="1C925AC4"/>
@@ -13047,7 +14462,7 @@
       </w:rPr>
     </w:lvl>
   </w:abstractNum>
-  <w:abstractNum w:abstractNumId="14" w15:restartNumberingAfterBreak="0">
+  <w:abstractNum w:abstractNumId="15" w15:restartNumberingAfterBreak="0">
     <w:nsid w:val="42F31DAB"/>
     <w:multiLevelType w:val="hybridMultilevel"/>
     <w:tmpl w:val="A46C5D1C"/>
@@ -13187,7 +14602,7 @@
       </w:rPr>
     </w:lvl>
   </w:abstractNum>
-  <w:abstractNum w:abstractNumId="15" w15:restartNumberingAfterBreak="0">
+  <w:abstractNum w:abstractNumId="16" w15:restartNumberingAfterBreak="0">
     <w:nsid w:val="45EB0AAE"/>
     <w:multiLevelType w:val="multilevel"/>
     <w:tmpl w:val="3E0A631E"/>
@@ -13300,7 +14715,7 @@
       </w:pPr>
     </w:lvl>
   </w:abstractNum>
-  <w:abstractNum w:abstractNumId="16" w15:restartNumberingAfterBreak="0">
+  <w:abstractNum w:abstractNumId="17" w15:restartNumberingAfterBreak="0">
     <w:nsid w:val="4FF51F81"/>
     <w:multiLevelType w:val="hybridMultilevel"/>
     <w:tmpl w:val="B4BACFDE"/>
@@ -13413,7 +14828,7 @@
       </w:rPr>
     </w:lvl>
   </w:abstractNum>
-  <w:abstractNum w:abstractNumId="17" w15:restartNumberingAfterBreak="0">
+  <w:abstractNum w:abstractNumId="18" w15:restartNumberingAfterBreak="0">
     <w:nsid w:val="5082572C"/>
     <w:multiLevelType w:val="hybridMultilevel"/>
     <w:tmpl w:val="ED4ACFA4"/>
@@ -13553,7 +14968,7 @@
       </w:rPr>
     </w:lvl>
   </w:abstractNum>
-  <w:abstractNum w:abstractNumId="18" w15:restartNumberingAfterBreak="0">
+  <w:abstractNum w:abstractNumId="19" w15:restartNumberingAfterBreak="0">
     <w:nsid w:val="52B247CA"/>
     <w:multiLevelType w:val="hybridMultilevel"/>
     <w:tmpl w:val="B7D4D45A"/>
@@ -13693,7 +15108,7 @@
       </w:rPr>
     </w:lvl>
   </w:abstractNum>
-  <w:abstractNum w:abstractNumId="19" w15:restartNumberingAfterBreak="0">
+  <w:abstractNum w:abstractNumId="20" w15:restartNumberingAfterBreak="0">
     <w:nsid w:val="56A255C1"/>
     <w:multiLevelType w:val="hybridMultilevel"/>
     <w:tmpl w:val="338CCFB2"/>
@@ -13806,7 +15221,7 @@
       </w:rPr>
     </w:lvl>
   </w:abstractNum>
-  <w:abstractNum w:abstractNumId="20" w15:restartNumberingAfterBreak="0">
+  <w:abstractNum w:abstractNumId="21" w15:restartNumberingAfterBreak="0">
     <w:nsid w:val="594C1361"/>
     <w:multiLevelType w:val="hybridMultilevel"/>
     <w:tmpl w:val="5C243628"/>
@@ -13946,7 +15361,7 @@
       </w:rPr>
     </w:lvl>
   </w:abstractNum>
-  <w:abstractNum w:abstractNumId="21" w15:restartNumberingAfterBreak="0">
+  <w:abstractNum w:abstractNumId="22" w15:restartNumberingAfterBreak="0">
     <w:nsid w:val="5B0F0972"/>
     <w:multiLevelType w:val="hybridMultilevel"/>
     <w:tmpl w:val="39D06EC6"/>
@@ -14059,7 +15474,7 @@
       </w:rPr>
     </w:lvl>
   </w:abstractNum>
-  <w:abstractNum w:abstractNumId="22" w15:restartNumberingAfterBreak="0">
+  <w:abstractNum w:abstractNumId="23" w15:restartNumberingAfterBreak="0">
     <w:nsid w:val="5E4B2431"/>
     <w:multiLevelType w:val="hybridMultilevel"/>
     <w:tmpl w:val="4550A29E"/>
@@ -14172,7 +15587,7 @@
       </w:rPr>
     </w:lvl>
   </w:abstractNum>
-  <w:abstractNum w:abstractNumId="23" w15:restartNumberingAfterBreak="0">
+  <w:abstractNum w:abstractNumId="24" w15:restartNumberingAfterBreak="0">
     <w:nsid w:val="71E06583"/>
     <w:multiLevelType w:val="hybridMultilevel"/>
     <w:tmpl w:val="26C81FCE"/>
@@ -14312,7 +15727,7 @@
       </w:rPr>
     </w:lvl>
   </w:abstractNum>
-  <w:abstractNum w:abstractNumId="24" w15:restartNumberingAfterBreak="0">
+  <w:abstractNum w:abstractNumId="25" w15:restartNumberingAfterBreak="0">
     <w:nsid w:val="75A3529B"/>
     <w:multiLevelType w:val="hybridMultilevel"/>
     <w:tmpl w:val="819EEA64"/>
@@ -14452,7 +15867,7 @@
       </w:rPr>
     </w:lvl>
   </w:abstractNum>
-  <w:abstractNum w:abstractNumId="25" w15:restartNumberingAfterBreak="0">
+  <w:abstractNum w:abstractNumId="26" w15:restartNumberingAfterBreak="0">
     <w:nsid w:val="797979A0"/>
     <w:multiLevelType w:val="hybridMultilevel"/>
     <w:tmpl w:val="7E40D33A"/>
@@ -14565,7 +15980,7 @@
       </w:rPr>
     </w:lvl>
   </w:abstractNum>
-  <w:abstractNum w:abstractNumId="26" w15:restartNumberingAfterBreak="0">
+  <w:abstractNum w:abstractNumId="27" w15:restartNumberingAfterBreak="0">
     <w:nsid w:val="7B193736"/>
     <w:multiLevelType w:val="multilevel"/>
     <w:tmpl w:val="3E0A631E"/>
@@ -14678,7 +16093,7 @@
       </w:pPr>
     </w:lvl>
   </w:abstractNum>
-  <w:abstractNum w:abstractNumId="27" w15:restartNumberingAfterBreak="0">
+  <w:abstractNum w:abstractNumId="28" w15:restartNumberingAfterBreak="0">
     <w:nsid w:val="7D032E42"/>
     <w:multiLevelType w:val="hybridMultilevel"/>
     <w:tmpl w:val="901CE568"/>
@@ -14791,7 +16206,7 @@
       </w:rPr>
     </w:lvl>
   </w:abstractNum>
-  <w:abstractNum w:abstractNumId="28" w15:restartNumberingAfterBreak="0">
+  <w:abstractNum w:abstractNumId="29" w15:restartNumberingAfterBreak="0">
     <w:nsid w:val="7DD245F2"/>
     <w:multiLevelType w:val="hybridMultilevel"/>
     <w:tmpl w:val="3100450C"/>
@@ -14931,7 +16346,7 @@
       </w:rPr>
     </w:lvl>
   </w:abstractNum>
-  <w:abstractNum w:abstractNumId="29" w15:restartNumberingAfterBreak="0">
+  <w:abstractNum w:abstractNumId="30" w15:restartNumberingAfterBreak="0">
     <w:nsid w:val="7DDE7E2F"/>
     <w:multiLevelType w:val="hybridMultilevel"/>
     <w:tmpl w:val="47B69FA2"/>
@@ -15045,7 +16460,7 @@
     </w:lvl>
   </w:abstractNum>
   <w:num w:numId="1">
-    <w:abstractNumId w:val="26"/>
+    <w:abstractNumId w:val="27"/>
   </w:num>
   <w:num w:numId="2">
     <w:abstractNumId w:val="1"/>
@@ -15054,34 +16469,34 @@
     <w:abstractNumId w:val="7"/>
   </w:num>
   <w:num w:numId="4">
-    <w:abstractNumId w:val="24"/>
+    <w:abstractNumId w:val="25"/>
   </w:num>
   <w:num w:numId="5">
-    <w:abstractNumId w:val="18"/>
+    <w:abstractNumId w:val="19"/>
   </w:num>
   <w:num w:numId="6">
     <w:abstractNumId w:val="8"/>
   </w:num>
   <w:num w:numId="7">
-    <w:abstractNumId w:val="20"/>
+    <w:abstractNumId w:val="21"/>
   </w:num>
   <w:num w:numId="8">
-    <w:abstractNumId w:val="28"/>
+    <w:abstractNumId w:val="29"/>
   </w:num>
   <w:num w:numId="9">
     <w:abstractNumId w:val="4"/>
   </w:num>
   <w:num w:numId="10">
-    <w:abstractNumId w:val="13"/>
+    <w:abstractNumId w:val="14"/>
   </w:num>
   <w:num w:numId="11">
-    <w:abstractNumId w:val="17"/>
+    <w:abstractNumId w:val="18"/>
   </w:num>
   <w:num w:numId="12">
-    <w:abstractNumId w:val="14"/>
+    <w:abstractNumId w:val="15"/>
   </w:num>
   <w:num w:numId="13">
-    <w:abstractNumId w:val="23"/>
+    <w:abstractNumId w:val="24"/>
   </w:num>
   <w:num w:numId="14">
     <w:abstractNumId w:val="0"/>
@@ -15096,42 +16511,45 @@
     <w:abstractNumId w:val="5"/>
   </w:num>
   <w:num w:numId="18">
-    <w:abstractNumId w:val="27"/>
+    <w:abstractNumId w:val="28"/>
   </w:num>
   <w:num w:numId="19">
-    <w:abstractNumId w:val="22"/>
+    <w:abstractNumId w:val="23"/>
   </w:num>
   <w:num w:numId="20">
-    <w:abstractNumId w:val="29"/>
+    <w:abstractNumId w:val="30"/>
   </w:num>
   <w:num w:numId="21">
-    <w:abstractNumId w:val="19"/>
+    <w:abstractNumId w:val="20"/>
   </w:num>
   <w:num w:numId="22">
-    <w:abstractNumId w:val="25"/>
+    <w:abstractNumId w:val="26"/>
   </w:num>
   <w:num w:numId="23">
     <w:abstractNumId w:val="10"/>
   </w:num>
   <w:num w:numId="24">
-    <w:abstractNumId w:val="16"/>
+    <w:abstractNumId w:val="17"/>
   </w:num>
   <w:num w:numId="25">
     <w:abstractNumId w:val="3"/>
   </w:num>
   <w:num w:numId="26">
-    <w:abstractNumId w:val="15"/>
+    <w:abstractNumId w:val="16"/>
   </w:num>
   <w:num w:numId="27">
     <w:abstractNumId w:val="9"/>
   </w:num>
   <w:num w:numId="28">
-    <w:abstractNumId w:val="21"/>
+    <w:abstractNumId w:val="22"/>
   </w:num>
   <w:num w:numId="29">
     <w:abstractNumId w:val="6"/>
   </w:num>
   <w:num w:numId="30">
+    <w:abstractNumId w:val="13"/>
+  </w:num>
+  <w:num w:numId="31">
     <w:abstractNumId w:val="12"/>
   </w:num>
   <w:numIdMacAtCleanup w:val="13"/>

</xml_diff>

<commit_message>
Angular Doc ajout de la bibliographie
</commit_message>
<xml_diff>
--- a/Docs/Luca Coduri/Dossier_BoardGameManager_Angular_Luca_Coduri.docx
+++ b/Docs/Luca Coduri/Dossier_BoardGameManager_Angular_Luca_Coduri.docx
@@ -113,6 +113,7 @@
                 <w:szCs w:val="96"/>
               </w:rPr>
             </w:pPr>
+            <w:proofErr w:type="spellStart"/>
             <w:r>
               <w:rPr>
                 <w:i w:val="0"/>
@@ -120,8 +121,9 @@
                 <w:sz w:val="96"/>
                 <w:szCs w:val="96"/>
               </w:rPr>
-              <w:t xml:space="preserve">Board Games </w:t>
-            </w:r>
+              <w:t>Board</w:t>
+            </w:r>
+            <w:proofErr w:type="spellEnd"/>
             <w:r>
               <w:rPr>
                 <w:i w:val="0"/>
@@ -129,7 +131,7 @@
                 <w:sz w:val="96"/>
                 <w:szCs w:val="96"/>
               </w:rPr>
-              <w:t>Manager (</w:t>
+              <w:t xml:space="preserve"> Games </w:t>
             </w:r>
             <w:r>
               <w:rPr>
@@ -138,8 +140,19 @@
                 <w:sz w:val="96"/>
                 <w:szCs w:val="96"/>
               </w:rPr>
+              <w:t>Manager (</w:t>
+            </w:r>
+            <w:proofErr w:type="spellStart"/>
+            <w:r>
+              <w:rPr>
+                <w:i w:val="0"/>
+                <w:iCs w:val="0"/>
+                <w:sz w:val="96"/>
+                <w:szCs w:val="96"/>
+              </w:rPr>
               <w:t>Angular</w:t>
             </w:r>
+            <w:proofErr w:type="spellEnd"/>
             <w:r>
               <w:rPr>
                 <w:sz w:val="96"/>
@@ -3131,7 +3144,15 @@
     </w:p>
     <w:p>
       <w:r>
-        <w:t>Ce projet est réalisé dans le cadre du CPNV dans le but de déterminer mon niveau avec le Framework Angular ainsi qu’à me faire découvrir comment le TPI va se dérouler.</w:t>
+        <w:t xml:space="preserve">Ce projet est réalisé dans le cadre du CPNV dans le but de déterminer mon niveau avec le Framework </w:t>
+      </w:r>
+      <w:proofErr w:type="spellStart"/>
+      <w:r>
+        <w:t>Angular</w:t>
+      </w:r>
+      <w:proofErr w:type="spellEnd"/>
+      <w:r>
+        <w:t xml:space="preserve"> ainsi qu’à me faire découvrir comment le TPI va se dérouler.</w:t>
       </w:r>
     </w:p>
     <w:p/>
@@ -3159,7 +3180,15 @@
     <w:p/>
     <w:p>
       <w:r>
-        <w:t>Cette partie sera donc la face visible de l’iceberg, ce qu’on appelle plus communément le Frontend. Ce dernier sera codé en utilisant le Framework Angular.</w:t>
+        <w:t xml:space="preserve">Cette partie sera donc la face visible de l’iceberg, ce qu’on appelle plus communément le Frontend. Ce dernier sera codé en utilisant le Framework </w:t>
+      </w:r>
+      <w:proofErr w:type="spellStart"/>
+      <w:r>
+        <w:t>Angular</w:t>
+      </w:r>
+      <w:proofErr w:type="spellEnd"/>
+      <w:r>
+        <w:t>.</w:t>
       </w:r>
     </w:p>
     <w:p/>
@@ -3360,7 +3389,21 @@
         <w:rPr>
           <w:lang w:val="fr-CH"/>
         </w:rPr>
-        <w:t xml:space="preserve">Viret Loic, </w:t>
+        <w:t xml:space="preserve">Viret </w:t>
+      </w:r>
+      <w:proofErr w:type="spellStart"/>
+      <w:r>
+        <w:rPr>
+          <w:lang w:val="fr-CH"/>
+        </w:rPr>
+        <w:t>Loic</w:t>
+      </w:r>
+      <w:proofErr w:type="spellEnd"/>
+      <w:r>
+        <w:rPr>
+          <w:lang w:val="fr-CH"/>
+        </w:rPr>
+        <w:t xml:space="preserve">, </w:t>
       </w:r>
       <w:hyperlink r:id="rId13" w:history="1">
         <w:r>
@@ -4605,7 +4648,7 @@
             <v:path o:extrusionok="f" gradientshapeok="t" o:connecttype="rect"/>
             <o:lock v:ext="edit" aspectratio="t"/>
           </v:shapetype>
-          <v:shape id="_x0000_i1025" type="#_x0000_t75" style="width:453pt;height:280.5pt">
+          <v:shape id="_x0000_i1025" type="#_x0000_t75" style="width:453.1pt;height:280.3pt">
             <v:imagedata r:id="rId24" o:title="Uses_Cases_Scenarios"/>
           </v:shape>
         </w:pict>
@@ -4911,13 +4954,21 @@
           </w:tcPr>
           <w:p>
             <w:r>
-              <w:t>L’utilisateur clique sur « ma collection</w:t>
+              <w:t xml:space="preserve">L’utilisateur clique sur « ma </w:t>
+            </w:r>
+            <w:proofErr w:type="gramStart"/>
+            <w:r>
+              <w:t>collection</w:t>
             </w:r>
             <w:r>
               <w:t xml:space="preserve"> </w:t>
             </w:r>
             <w:r>
-              <w:t> » dans le menu latéral.</w:t>
+              <w:t> »</w:t>
+            </w:r>
+            <w:proofErr w:type="gramEnd"/>
+            <w:r>
+              <w:t xml:space="preserve"> dans le menu latéral.</w:t>
             </w:r>
           </w:p>
         </w:tc>
@@ -5143,7 +5194,15 @@
           </w:tcPr>
           <w:p>
             <w:r>
-              <w:t>L’utilisateur clique sur le bouton éditer à côté d’un des jeu dans sa collection.</w:t>
+              <w:t xml:space="preserve">L’utilisateur clique sur le bouton éditer à côté d’un </w:t>
+            </w:r>
+            <w:proofErr w:type="gramStart"/>
+            <w:r>
+              <w:t>des jeu</w:t>
+            </w:r>
+            <w:proofErr w:type="gramEnd"/>
+            <w:r>
+              <w:t xml:space="preserve"> dans sa collection.</w:t>
             </w:r>
           </w:p>
         </w:tc>
@@ -5384,7 +5443,15 @@
           </w:tcPr>
           <w:p>
             <w:r>
-              <w:t>L’utilisateur clique sur le bouton « déconnecter » situé dans la barre dans la partie supérieur.</w:t>
+              <w:t xml:space="preserve">L’utilisateur clique sur le bouton « déconnecter » </w:t>
+            </w:r>
+            <w:proofErr w:type="gramStart"/>
+            <w:r>
+              <w:t>situé</w:t>
+            </w:r>
+            <w:proofErr w:type="gramEnd"/>
+            <w:r>
+              <w:t xml:space="preserve"> dans la barre dans la partie supérieur.</w:t>
             </w:r>
           </w:p>
         </w:tc>
@@ -6145,7 +6212,15 @@
           </w:tcPr>
           <w:p>
             <w:r>
-              <w:t>L’utilisateur clique sur le bouton « S’inscrire » situé dans la barre dans la partie supérieur.</w:t>
+              <w:t xml:space="preserve">L’utilisateur clique sur le bouton « S’inscrire » </w:t>
+            </w:r>
+            <w:proofErr w:type="gramStart"/>
+            <w:r>
+              <w:t>situé</w:t>
+            </w:r>
+            <w:proofErr w:type="gramEnd"/>
+            <w:r>
+              <w:t xml:space="preserve"> dans la barre dans la partie supérieur.</w:t>
             </w:r>
           </w:p>
         </w:tc>
@@ -6376,7 +6451,15 @@
           </w:tcPr>
           <w:p>
             <w:r>
-              <w:t>L’utilisateur clique sur le bouton « Se connecter » situé dans la barre dans la partie supérieur.</w:t>
+              <w:t xml:space="preserve">L’utilisateur clique sur le bouton « Se connecter » </w:t>
+            </w:r>
+            <w:proofErr w:type="gramStart"/>
+            <w:r>
+              <w:t>situé</w:t>
+            </w:r>
+            <w:proofErr w:type="gramEnd"/>
+            <w:r>
+              <w:t xml:space="preserve"> dans la barre dans la partie supérieur.</w:t>
             </w:r>
           </w:p>
         </w:tc>
@@ -6514,7 +6597,7 @@
       </w:pPr>
       <w:r>
         <w:pict w14:anchorId="2003B358">
-          <v:shape id="_x0000_i1026" type="#_x0000_t75" style="width:453pt;height:492pt">
+          <v:shape id="_x0000_i1026" type="#_x0000_t75" style="width:453.1pt;height:491.5pt">
             <v:imagedata r:id="rId25" o:title="MCD-BGMANAGER_V1"/>
           </v:shape>
         </w:pict>
@@ -6723,8 +6806,13 @@
       </w:pPr>
     </w:p>
     <w:p>
-      <w:r>
-        <w:t>Angular-cli contient déjà tout ce qu’il faut pour faire les tests unitaires et d’intégrations.</w:t>
+      <w:proofErr w:type="spellStart"/>
+      <w:r>
+        <w:t>Angular</w:t>
+      </w:r>
+      <w:proofErr w:type="spellEnd"/>
+      <w:r>
+        <w:t>-cli contient déjà tout ce qu’il faut pour faire les tests unitaires et d’intégrations.</w:t>
       </w:r>
     </w:p>
     <w:p>
@@ -6747,7 +6835,15 @@
         <w:t xml:space="preserve">pas </w:t>
       </w:r>
       <w:r>
-        <w:t xml:space="preserve">fait de tests automatiques pour Angular car cela reste tout de même légèrement plus compliqué qu’avec express. Ayant déjà </w:t>
+        <w:t xml:space="preserve">fait de tests automatiques pour </w:t>
+      </w:r>
+      <w:proofErr w:type="spellStart"/>
+      <w:r>
+        <w:t>Angular</w:t>
+      </w:r>
+      <w:proofErr w:type="spellEnd"/>
+      <w:r>
+        <w:t xml:space="preserve"> car cela reste tout de même légèrement plus compliqué qu’avec express. Ayant déjà </w:t>
       </w:r>
       <w:r>
         <w:t>beaucoup</w:t>
@@ -6761,7 +6857,15 @@
     </w:p>
     <w:p>
       <w:r>
-        <w:t>Lors du développement J’ai donc fait mes tests à l’aide de console.log() à chaque fois que quelque chose ne fonctionnait pas comme prévu.</w:t>
+        <w:t xml:space="preserve">Lors du développement J’ai donc fait mes tests à l’aide de </w:t>
+      </w:r>
+      <w:proofErr w:type="gramStart"/>
+      <w:r>
+        <w:t>console.log(</w:t>
+      </w:r>
+      <w:proofErr w:type="gramEnd"/>
+      <w:r>
+        <w:t>) à chaque fois que quelque chose ne fonctionnait pas comme prévu.</w:t>
       </w:r>
     </w:p>
     <w:p>
@@ -6912,7 +7016,15 @@
     </w:p>
     <w:p>
       <w:r>
-        <w:t>Pour ce projet, il a été choisi d’utiliser le Framework Angular afin de déterminer mon niveau et réaliser un cahier des charges pour le TPI</w:t>
+        <w:t xml:space="preserve">Pour ce projet, il a été choisi d’utiliser le Framework </w:t>
+      </w:r>
+      <w:proofErr w:type="spellStart"/>
+      <w:r>
+        <w:t>Angular</w:t>
+      </w:r>
+      <w:proofErr w:type="spellEnd"/>
+      <w:r>
+        <w:t xml:space="preserve"> afin de déterminer mon niveau et réaliser un cahier des charges pour le TPI</w:t>
       </w:r>
       <w:r>
         <w:t xml:space="preserve"> qui soit</w:t>
@@ -6989,7 +7101,15 @@
         <w:t xml:space="preserve"> de maquette</w:t>
       </w:r>
       <w:r>
-        <w:t>. Cette recherche ma donc mené sur Adobe Xd qui permet de créer des prototypes rapidement et facilement. L’interface fut agréablement intuitive et j’ai donc pu prendre mes repères assez facilement.</w:t>
+        <w:t xml:space="preserve">. Cette recherche ma donc mené sur Adobe </w:t>
+      </w:r>
+      <w:proofErr w:type="spellStart"/>
+      <w:r>
+        <w:t>Xd</w:t>
+      </w:r>
+      <w:proofErr w:type="spellEnd"/>
+      <w:r>
+        <w:t xml:space="preserve"> qui permet de créer des prototypes rapidement et facilement. L’interface fut agréablement intuitive et j’ai donc pu prendre mes repères assez facilement.</w:t>
       </w:r>
     </w:p>
     <w:p>
@@ -7053,7 +7173,15 @@
     </w:p>
     <w:p>
       <w:r>
-        <w:t>Concernant la structure de dossier, le CLI d’Angular le gère plus ou moins pour moi. C’est-à-dire que lors de la création du projet le CLI créer les différents fichier</w:t>
+        <w:t>Concernant la structure de dossier, le CLI d’</w:t>
+      </w:r>
+      <w:proofErr w:type="spellStart"/>
+      <w:r>
+        <w:t>Angular</w:t>
+      </w:r>
+      <w:proofErr w:type="spellEnd"/>
+      <w:r>
+        <w:t xml:space="preserve"> le gère plus ou moins pour moi. C’est-à-dire que lors de la création du projet le CLI créer les différents fichier</w:t>
       </w:r>
       <w:r>
         <w:t>s</w:t>
@@ -7102,7 +7230,7 @@
         </w:rPr>
         <w:lastRenderedPageBreak/>
         <w:pict w14:anchorId="06FADA1B">
-          <v:shape id="_x0000_i1027" type="#_x0000_t75" style="width:453pt;height:221.25pt">
+          <v:shape id="_x0000_i1027" type="#_x0000_t75" style="width:453.1pt;height:220.8pt">
             <v:imagedata r:id="rId26" o:title="ezgif-2-569165a82386"/>
           </v:shape>
         </w:pict>
@@ -7113,7 +7241,15 @@
         <w:t>À</w:t>
       </w:r>
       <w:r>
-        <w:t xml:space="preserve"> cette structure nous avons ajouté le dossier « spec » qui contient tous les fichiers concernant les tests.</w:t>
+        <w:t xml:space="preserve"> cette structure nous avons ajouté le dossier « </w:t>
+      </w:r>
+      <w:proofErr w:type="spellStart"/>
+      <w:r>
+        <w:t>spec</w:t>
+      </w:r>
+      <w:proofErr w:type="spellEnd"/>
+      <w:r>
+        <w:t> » qui contient tous les fichiers concernant les tests.</w:t>
       </w:r>
     </w:p>
     <w:p>
@@ -7163,11 +7299,21 @@
         </w:numPr>
       </w:pPr>
       <w:r>
-        <w:t xml:space="preserve">Logiciels tiers (utilitaires, frameworks, navigateurs </w:t>
-      </w:r>
+        <w:t xml:space="preserve">Logiciels tiers (utilitaires, </w:t>
+      </w:r>
+      <w:proofErr w:type="spellStart"/>
+      <w:r>
+        <w:t>frameworks</w:t>
+      </w:r>
+      <w:proofErr w:type="spellEnd"/>
+      <w:r>
+        <w:t xml:space="preserve">, navigateurs </w:t>
+      </w:r>
+      <w:proofErr w:type="gramStart"/>
       <w:r>
         <w:t>cible,…</w:t>
       </w:r>
+      <w:proofErr w:type="gramEnd"/>
       <w:r>
         <w:t>)</w:t>
       </w:r>
@@ -7537,7 +7683,15 @@
         <w:t xml:space="preserve">NOTE : </w:t>
       </w:r>
       <w:r>
-        <w:t>Evitez d’inclure les listings des sources</w:t>
+        <w:t xml:space="preserve">Evitez d’inclure les </w:t>
+      </w:r>
+      <w:proofErr w:type="gramStart"/>
+      <w:r>
+        <w:t>listings</w:t>
+      </w:r>
+      <w:proofErr w:type="gramEnd"/>
+      <w:r>
+        <w:t xml:space="preserve"> des sources</w:t>
       </w:r>
       <w:r>
         <w:t>, à moins que vous ne désiriez en expliquer une partie vous paraissant</w:t>
@@ -7706,17 +7860,24 @@
       <w:pPr>
         <w:pStyle w:val="Heading3"/>
       </w:pPr>
+      <w:proofErr w:type="spellStart"/>
       <w:r>
         <w:t>Back-end</w:t>
       </w:r>
-    </w:p>
-    <w:p>
-      <w:r>
-        <w:t>Pour le backend, j’ai écrit quelques tests automatiques avec Jasmine</w:t>
+      <w:proofErr w:type="spellEnd"/>
+    </w:p>
+    <w:p>
+      <w:r>
+        <w:t xml:space="preserve">Pour le backend, j’ai écrit quelques tests automatiques avec </w:t>
+      </w:r>
+      <w:proofErr w:type="gramStart"/>
+      <w:r>
+        <w:t>Jasmine</w:t>
       </w:r>
       <w:r>
         <w:t>:</w:t>
       </w:r>
+      <w:proofErr w:type="gramEnd"/>
     </w:p>
     <w:p>
       <w:pPr>
@@ -7739,7 +7900,15 @@
         </w:numPr>
       </w:pPr>
       <w:r>
-        <w:t>Route POST /users retourne 201</w:t>
+        <w:t>Route POST /</w:t>
+      </w:r>
+      <w:proofErr w:type="spellStart"/>
+      <w:r>
+        <w:t>users</w:t>
+      </w:r>
+      <w:proofErr w:type="spellEnd"/>
+      <w:r>
+        <w:t xml:space="preserve"> retourne 201</w:t>
       </w:r>
     </w:p>
     <w:p>
@@ -7751,7 +7920,15 @@
         </w:numPr>
       </w:pPr>
       <w:r>
-        <w:t>Route POST /users créer un utilisateur dans la BD</w:t>
+        <w:t>Route POST /</w:t>
+      </w:r>
+      <w:proofErr w:type="spellStart"/>
+      <w:r>
+        <w:t>users</w:t>
+      </w:r>
+      <w:proofErr w:type="spellEnd"/>
+      <w:r>
+        <w:t xml:space="preserve"> créer un utilisateur dans la BD</w:t>
       </w:r>
     </w:p>
     <w:p>
@@ -7793,7 +7970,49 @@
         <w:rPr>
           <w:lang w:val="fr-CH"/>
         </w:rPr>
-        <w:t>Route GET  /BGG/games/:name retourne un t</w:t>
+        <w:t xml:space="preserve">Route </w:t>
+      </w:r>
+      <w:proofErr w:type="gramStart"/>
+      <w:r>
+        <w:rPr>
+          <w:lang w:val="fr-CH"/>
+        </w:rPr>
+        <w:t>GET  /</w:t>
+      </w:r>
+      <w:proofErr w:type="gramEnd"/>
+      <w:r>
+        <w:rPr>
+          <w:lang w:val="fr-CH"/>
+        </w:rPr>
+        <w:t>BGG/</w:t>
+      </w:r>
+      <w:proofErr w:type="spellStart"/>
+      <w:r>
+        <w:rPr>
+          <w:lang w:val="fr-CH"/>
+        </w:rPr>
+        <w:t>games</w:t>
+      </w:r>
+      <w:proofErr w:type="spellEnd"/>
+      <w:r>
+        <w:rPr>
+          <w:lang w:val="fr-CH"/>
+        </w:rPr>
+        <w:t>/:</w:t>
+      </w:r>
+      <w:proofErr w:type="spellStart"/>
+      <w:r>
+        <w:rPr>
+          <w:lang w:val="fr-CH"/>
+        </w:rPr>
+        <w:t>name</w:t>
+      </w:r>
+      <w:proofErr w:type="spellEnd"/>
+      <w:r>
+        <w:rPr>
+          <w:lang w:val="fr-CH"/>
+        </w:rPr>
+        <w:t xml:space="preserve"> retourne un t</w:t>
       </w:r>
       <w:r>
         <w:rPr>
@@ -7817,7 +8036,49 @@
         <w:rPr>
           <w:lang w:val="fr-CH"/>
         </w:rPr>
-        <w:t>Route GET  /BGG/games/:name retourne aucun r</w:t>
+        <w:t xml:space="preserve">Route </w:t>
+      </w:r>
+      <w:proofErr w:type="gramStart"/>
+      <w:r>
+        <w:rPr>
+          <w:lang w:val="fr-CH"/>
+        </w:rPr>
+        <w:t>GET  /</w:t>
+      </w:r>
+      <w:proofErr w:type="gramEnd"/>
+      <w:r>
+        <w:rPr>
+          <w:lang w:val="fr-CH"/>
+        </w:rPr>
+        <w:t>BGG/</w:t>
+      </w:r>
+      <w:proofErr w:type="spellStart"/>
+      <w:r>
+        <w:rPr>
+          <w:lang w:val="fr-CH"/>
+        </w:rPr>
+        <w:t>games</w:t>
+      </w:r>
+      <w:proofErr w:type="spellEnd"/>
+      <w:r>
+        <w:rPr>
+          <w:lang w:val="fr-CH"/>
+        </w:rPr>
+        <w:t>/:</w:t>
+      </w:r>
+      <w:proofErr w:type="spellStart"/>
+      <w:r>
+        <w:rPr>
+          <w:lang w:val="fr-CH"/>
+        </w:rPr>
+        <w:t>name</w:t>
+      </w:r>
+      <w:proofErr w:type="spellEnd"/>
+      <w:r>
+        <w:rPr>
+          <w:lang w:val="fr-CH"/>
+        </w:rPr>
+        <w:t xml:space="preserve"> retourne aucun r</w:t>
       </w:r>
       <w:r>
         <w:rPr>
@@ -7841,7 +8102,51 @@
         <w:rPr>
           <w:lang w:val="fr-CH"/>
         </w:rPr>
-        <w:t>Route GET /BGG/games/:idGame/details retourne les déta</w:t>
+        <w:t>Route GET /BGG/</w:t>
+      </w:r>
+      <w:proofErr w:type="spellStart"/>
+      <w:r>
+        <w:rPr>
+          <w:lang w:val="fr-CH"/>
+        </w:rPr>
+        <w:t>games</w:t>
+      </w:r>
+      <w:proofErr w:type="spellEnd"/>
+      <w:proofErr w:type="gramStart"/>
+      <w:r>
+        <w:rPr>
+          <w:lang w:val="fr-CH"/>
+        </w:rPr>
+        <w:t>/:</w:t>
+      </w:r>
+      <w:proofErr w:type="spellStart"/>
+      <w:r>
+        <w:rPr>
+          <w:lang w:val="fr-CH"/>
+        </w:rPr>
+        <w:t>idGame</w:t>
+      </w:r>
+      <w:proofErr w:type="spellEnd"/>
+      <w:proofErr w:type="gramEnd"/>
+      <w:r>
+        <w:rPr>
+          <w:lang w:val="fr-CH"/>
+        </w:rPr>
+        <w:t>/</w:t>
+      </w:r>
+      <w:proofErr w:type="spellStart"/>
+      <w:r>
+        <w:rPr>
+          <w:lang w:val="fr-CH"/>
+        </w:rPr>
+        <w:t>details</w:t>
+      </w:r>
+      <w:proofErr w:type="spellEnd"/>
+      <w:r>
+        <w:rPr>
+          <w:lang w:val="fr-CH"/>
+        </w:rPr>
+        <w:t xml:space="preserve"> retourne les déta</w:t>
       </w:r>
       <w:r>
         <w:rPr>
@@ -7865,7 +8170,51 @@
         <w:rPr>
           <w:lang w:val="fr-CH"/>
         </w:rPr>
-        <w:t>Route GET /BGG/games/:idGame/details retourne aucun rés</w:t>
+        <w:t>Route GET /BGG/</w:t>
+      </w:r>
+      <w:proofErr w:type="spellStart"/>
+      <w:r>
+        <w:rPr>
+          <w:lang w:val="fr-CH"/>
+        </w:rPr>
+        <w:t>games</w:t>
+      </w:r>
+      <w:proofErr w:type="spellEnd"/>
+      <w:proofErr w:type="gramStart"/>
+      <w:r>
+        <w:rPr>
+          <w:lang w:val="fr-CH"/>
+        </w:rPr>
+        <w:t>/:</w:t>
+      </w:r>
+      <w:proofErr w:type="spellStart"/>
+      <w:r>
+        <w:rPr>
+          <w:lang w:val="fr-CH"/>
+        </w:rPr>
+        <w:t>idGame</w:t>
+      </w:r>
+      <w:proofErr w:type="spellEnd"/>
+      <w:proofErr w:type="gramEnd"/>
+      <w:r>
+        <w:rPr>
+          <w:lang w:val="fr-CH"/>
+        </w:rPr>
+        <w:t>/</w:t>
+      </w:r>
+      <w:proofErr w:type="spellStart"/>
+      <w:r>
+        <w:rPr>
+          <w:lang w:val="fr-CH"/>
+        </w:rPr>
+        <w:t>details</w:t>
+      </w:r>
+      <w:proofErr w:type="spellEnd"/>
+      <w:r>
+        <w:rPr>
+          <w:lang w:val="fr-CH"/>
+        </w:rPr>
+        <w:t xml:space="preserve"> retourne aucun rés</w:t>
       </w:r>
       <w:r>
         <w:rPr>
@@ -7895,7 +8244,65 @@
         <w:rPr>
           <w:lang w:val="fr-CH"/>
         </w:rPr>
-        <w:t>/users/:idUser/surveys/:idSurvey/vote</w:t>
+        <w:t>/</w:t>
+      </w:r>
+      <w:proofErr w:type="spellStart"/>
+      <w:r>
+        <w:rPr>
+          <w:lang w:val="fr-CH"/>
+        </w:rPr>
+        <w:t>users</w:t>
+      </w:r>
+      <w:proofErr w:type="spellEnd"/>
+      <w:proofErr w:type="gramStart"/>
+      <w:r>
+        <w:rPr>
+          <w:lang w:val="fr-CH"/>
+        </w:rPr>
+        <w:t>/:</w:t>
+      </w:r>
+      <w:proofErr w:type="spellStart"/>
+      <w:r>
+        <w:rPr>
+          <w:lang w:val="fr-CH"/>
+        </w:rPr>
+        <w:t>idUser</w:t>
+      </w:r>
+      <w:proofErr w:type="spellEnd"/>
+      <w:proofErr w:type="gramEnd"/>
+      <w:r>
+        <w:rPr>
+          <w:lang w:val="fr-CH"/>
+        </w:rPr>
+        <w:t>/</w:t>
+      </w:r>
+      <w:proofErr w:type="spellStart"/>
+      <w:r>
+        <w:rPr>
+          <w:lang w:val="fr-CH"/>
+        </w:rPr>
+        <w:t>surveys</w:t>
+      </w:r>
+      <w:proofErr w:type="spellEnd"/>
+      <w:r>
+        <w:rPr>
+          <w:lang w:val="fr-CH"/>
+        </w:rPr>
+        <w:t>/:</w:t>
+      </w:r>
+      <w:proofErr w:type="spellStart"/>
+      <w:r>
+        <w:rPr>
+          <w:lang w:val="fr-CH"/>
+        </w:rPr>
+        <w:t>idSurvey</w:t>
+      </w:r>
+      <w:proofErr w:type="spellEnd"/>
+      <w:r>
+        <w:rPr>
+          <w:lang w:val="fr-CH"/>
+        </w:rPr>
+        <w:t>/vote</w:t>
       </w:r>
       <w:r>
         <w:rPr>
@@ -7925,8 +8332,46 @@
         <w:rPr>
           <w:lang w:val="fr-CH"/>
         </w:rPr>
-        <w:t>/users/:idUser/games</w:t>
-      </w:r>
+        <w:t>/</w:t>
+      </w:r>
+      <w:proofErr w:type="spellStart"/>
+      <w:r>
+        <w:rPr>
+          <w:lang w:val="fr-CH"/>
+        </w:rPr>
+        <w:t>users</w:t>
+      </w:r>
+      <w:proofErr w:type="spellEnd"/>
+      <w:proofErr w:type="gramStart"/>
+      <w:r>
+        <w:rPr>
+          <w:lang w:val="fr-CH"/>
+        </w:rPr>
+        <w:t>/:</w:t>
+      </w:r>
+      <w:proofErr w:type="spellStart"/>
+      <w:r>
+        <w:rPr>
+          <w:lang w:val="fr-CH"/>
+        </w:rPr>
+        <w:t>idUser</w:t>
+      </w:r>
+      <w:proofErr w:type="spellEnd"/>
+      <w:proofErr w:type="gramEnd"/>
+      <w:r>
+        <w:rPr>
+          <w:lang w:val="fr-CH"/>
+        </w:rPr>
+        <w:t>/</w:t>
+      </w:r>
+      <w:proofErr w:type="spellStart"/>
+      <w:r>
+        <w:rPr>
+          <w:lang w:val="fr-CH"/>
+        </w:rPr>
+        <w:t>games</w:t>
+      </w:r>
+      <w:proofErr w:type="spellEnd"/>
       <w:r>
         <w:rPr>
           <w:lang w:val="fr-CH"/>
@@ -7955,8 +8400,46 @@
         <w:rPr>
           <w:lang w:val="fr-CH"/>
         </w:rPr>
-        <w:t>/users/:idUser/games</w:t>
-      </w:r>
+        <w:t>/</w:t>
+      </w:r>
+      <w:proofErr w:type="spellStart"/>
+      <w:r>
+        <w:rPr>
+          <w:lang w:val="fr-CH"/>
+        </w:rPr>
+        <w:t>users</w:t>
+      </w:r>
+      <w:proofErr w:type="spellEnd"/>
+      <w:proofErr w:type="gramStart"/>
+      <w:r>
+        <w:rPr>
+          <w:lang w:val="fr-CH"/>
+        </w:rPr>
+        <w:t>/:</w:t>
+      </w:r>
+      <w:proofErr w:type="spellStart"/>
+      <w:r>
+        <w:rPr>
+          <w:lang w:val="fr-CH"/>
+        </w:rPr>
+        <w:t>idUser</w:t>
+      </w:r>
+      <w:proofErr w:type="spellEnd"/>
+      <w:proofErr w:type="gramEnd"/>
+      <w:r>
+        <w:rPr>
+          <w:lang w:val="fr-CH"/>
+        </w:rPr>
+        <w:t>/</w:t>
+      </w:r>
+      <w:proofErr w:type="spellStart"/>
+      <w:r>
+        <w:rPr>
+          <w:lang w:val="fr-CH"/>
+        </w:rPr>
+        <w:t>games</w:t>
+      </w:r>
+      <w:proofErr w:type="spellEnd"/>
       <w:r>
         <w:rPr>
           <w:lang w:val="fr-CH"/>
@@ -7979,7 +8462,51 @@
         <w:rPr>
           <w:lang w:val="fr-CH"/>
         </w:rPr>
-        <w:t>Route Delete /users/:idUser retourne</w:t>
+        <w:t xml:space="preserve">Route </w:t>
+      </w:r>
+      <w:proofErr w:type="spellStart"/>
+      <w:r>
+        <w:rPr>
+          <w:lang w:val="fr-CH"/>
+        </w:rPr>
+        <w:t>Delete</w:t>
+      </w:r>
+      <w:proofErr w:type="spellEnd"/>
+      <w:r>
+        <w:rPr>
+          <w:lang w:val="fr-CH"/>
+        </w:rPr>
+        <w:t xml:space="preserve"> /</w:t>
+      </w:r>
+      <w:proofErr w:type="spellStart"/>
+      <w:r>
+        <w:rPr>
+          <w:lang w:val="fr-CH"/>
+        </w:rPr>
+        <w:t>users</w:t>
+      </w:r>
+      <w:proofErr w:type="spellEnd"/>
+      <w:proofErr w:type="gramStart"/>
+      <w:r>
+        <w:rPr>
+          <w:lang w:val="fr-CH"/>
+        </w:rPr>
+        <w:t>/:</w:t>
+      </w:r>
+      <w:proofErr w:type="spellStart"/>
+      <w:r>
+        <w:rPr>
+          <w:lang w:val="fr-CH"/>
+        </w:rPr>
+        <w:t>idUser</w:t>
+      </w:r>
+      <w:proofErr w:type="spellEnd"/>
+      <w:proofErr w:type="gramEnd"/>
+      <w:r>
+        <w:rPr>
+          <w:lang w:val="fr-CH"/>
+        </w:rPr>
+        <w:t xml:space="preserve"> retourne</w:t>
       </w:r>
       <w:r>
         <w:rPr>
@@ -8003,12 +8530,56 @@
         <w:rPr>
           <w:lang w:val="fr-CH"/>
         </w:rPr>
-        <w:t>Route Delete /users/:idUser retourne</w:t>
-      </w:r>
+        <w:t xml:space="preserve">Route </w:t>
+      </w:r>
+      <w:proofErr w:type="spellStart"/>
       <w:r>
         <w:rPr>
           <w:lang w:val="fr-CH"/>
         </w:rPr>
+        <w:t>Delete</w:t>
+      </w:r>
+      <w:proofErr w:type="spellEnd"/>
+      <w:r>
+        <w:rPr>
+          <w:lang w:val="fr-CH"/>
+        </w:rPr>
+        <w:t xml:space="preserve"> /</w:t>
+      </w:r>
+      <w:proofErr w:type="spellStart"/>
+      <w:r>
+        <w:rPr>
+          <w:lang w:val="fr-CH"/>
+        </w:rPr>
+        <w:t>users</w:t>
+      </w:r>
+      <w:proofErr w:type="spellEnd"/>
+      <w:proofErr w:type="gramStart"/>
+      <w:r>
+        <w:rPr>
+          <w:lang w:val="fr-CH"/>
+        </w:rPr>
+        <w:t>/:</w:t>
+      </w:r>
+      <w:proofErr w:type="spellStart"/>
+      <w:r>
+        <w:rPr>
+          <w:lang w:val="fr-CH"/>
+        </w:rPr>
+        <w:t>idUser</w:t>
+      </w:r>
+      <w:proofErr w:type="spellEnd"/>
+      <w:proofErr w:type="gramEnd"/>
+      <w:r>
+        <w:rPr>
+          <w:lang w:val="fr-CH"/>
+        </w:rPr>
+        <w:t xml:space="preserve"> retourne</w:t>
+      </w:r>
+      <w:r>
+        <w:rPr>
+          <w:lang w:val="fr-CH"/>
+        </w:rPr>
         <w:t xml:space="preserve"> 400</w:t>
       </w:r>
     </w:p>
@@ -8022,16 +8593,32 @@
         <w:rPr>
           <w:lang w:val="fr-CH"/>
         </w:rPr>
-        <w:t>Je peux donc vérifier si ces routes fonctionnent comme prévu en exécutant la commande « npm test »</w:t>
+        <w:t>Je peux donc vérifier si ces routes fonctionnent comme prévu en exécutant la commande « </w:t>
+      </w:r>
+      <w:proofErr w:type="spellStart"/>
+      <w:r>
+        <w:rPr>
+          <w:lang w:val="fr-CH"/>
+        </w:rPr>
+        <w:t>npm</w:t>
+      </w:r>
+      <w:proofErr w:type="spellEnd"/>
+      <w:r>
+        <w:rPr>
+          <w:lang w:val="fr-CH"/>
+        </w:rPr>
+        <w:t xml:space="preserve"> test »</w:t>
       </w:r>
     </w:p>
     <w:p>
       <w:pPr>
         <w:pStyle w:val="Heading3"/>
       </w:pPr>
+      <w:proofErr w:type="spellStart"/>
       <w:r>
         <w:t>Front-end</w:t>
       </w:r>
+      <w:proofErr w:type="spellEnd"/>
       <w:r>
         <w:br/>
       </w:r>
@@ -8118,8 +8705,6 @@
               </w:rPr>
               <w:t>Luca Coduri</w:t>
             </w:r>
-            <w:bookmarkStart w:id="35" w:name="_GoBack"/>
-            <w:bookmarkEnd w:id="35"/>
           </w:p>
           <w:p>
             <w:pPr>
@@ -8881,7 +9466,7 @@
       <w:pPr>
         <w:pStyle w:val="Help"/>
       </w:pPr>
-      <w:bookmarkStart w:id="36" w:name="_Toc25553323"/>
+      <w:bookmarkStart w:id="35" w:name="_Toc25553323"/>
       <w:r>
         <w:t xml:space="preserve">S'il reste encore des </w:t>
       </w:r>
@@ -8915,7 +9500,7 @@
       <w:r>
         <w:t>Conséquences sur l'utilisation du produit</w:t>
       </w:r>
-      <w:bookmarkEnd w:id="36"/>
+      <w:bookmarkEnd w:id="35"/>
     </w:p>
     <w:p>
       <w:pPr>
@@ -8936,18 +9521,18 @@
           <w:tab w:val="num" w:pos="360"/>
         </w:tabs>
       </w:pPr>
-      <w:bookmarkStart w:id="37" w:name="_Toc25553328"/>
-      <w:bookmarkStart w:id="38" w:name="_Toc71703263"/>
-      <w:bookmarkStart w:id="39" w:name="_Toc2333872"/>
+      <w:bookmarkStart w:id="36" w:name="_Toc25553328"/>
+      <w:bookmarkStart w:id="37" w:name="_Toc71703263"/>
+      <w:bookmarkStart w:id="38" w:name="_Toc2333872"/>
       <w:r>
         <w:t>C</w:t>
       </w:r>
+      <w:bookmarkEnd w:id="36"/>
       <w:bookmarkEnd w:id="37"/>
+      <w:r>
+        <w:t>onclusions</w:t>
+      </w:r>
       <w:bookmarkEnd w:id="38"/>
-      <w:r>
-        <w:t>onclusions</w:t>
-      </w:r>
-      <w:bookmarkEnd w:id="39"/>
     </w:p>
     <w:p>
       <w:pPr>
@@ -9027,16 +9612,16 @@
           <w:tab w:val="num" w:pos="360"/>
         </w:tabs>
       </w:pPr>
-      <w:bookmarkStart w:id="40" w:name="_Toc71703264"/>
-      <w:bookmarkStart w:id="41" w:name="_Toc2333873"/>
+      <w:bookmarkStart w:id="39" w:name="_Toc71703264"/>
+      <w:bookmarkStart w:id="40" w:name="_Toc2333873"/>
       <w:r>
         <w:t>A</w:t>
       </w:r>
+      <w:bookmarkEnd w:id="39"/>
+      <w:r>
+        <w:t>nnexes</w:t>
+      </w:r>
       <w:bookmarkEnd w:id="40"/>
-      <w:r>
-        <w:t>nnexes</w:t>
-      </w:r>
-      <w:bookmarkEnd w:id="41"/>
     </w:p>
     <w:p>
       <w:pPr>
@@ -9046,16 +9631,16 @@
           <w:iCs/>
         </w:rPr>
       </w:pPr>
-      <w:bookmarkStart w:id="42" w:name="_Toc71703265"/>
-      <w:bookmarkStart w:id="43" w:name="_Toc2333874"/>
+      <w:bookmarkStart w:id="41" w:name="_Toc71703265"/>
+      <w:bookmarkStart w:id="42" w:name="_Toc2333874"/>
       <w:r>
         <w:rPr>
           <w:iCs/>
         </w:rPr>
         <w:t>Sources – Bibliographie</w:t>
       </w:r>
+      <w:bookmarkEnd w:id="41"/>
       <w:bookmarkEnd w:id="42"/>
-      <w:bookmarkEnd w:id="43"/>
     </w:p>
     <w:p>
       <w:hyperlink r:id="rId29" w:history="1">
@@ -9063,8 +9648,44 @@
           <w:rPr>
             <w:rStyle w:val="Hyperlink"/>
           </w:rPr>
-          <w:t>Comment livrer en production notre application Angular ? - Dev to be curious</w:t>
-        </w:r>
+          <w:t xml:space="preserve">Comment livrer en production notre application </w:t>
+        </w:r>
+        <w:proofErr w:type="spellStart"/>
+        <w:r>
+          <w:rPr>
+            <w:rStyle w:val="Hyperlink"/>
+          </w:rPr>
+          <w:t>Angular</w:t>
+        </w:r>
+        <w:proofErr w:type="spellEnd"/>
+        <w:r>
+          <w:rPr>
+            <w:rStyle w:val="Hyperlink"/>
+          </w:rPr>
+          <w:t xml:space="preserve"> ? - Dev to </w:t>
+        </w:r>
+        <w:proofErr w:type="spellStart"/>
+        <w:r>
+          <w:rPr>
+            <w:rStyle w:val="Hyperlink"/>
+          </w:rPr>
+          <w:t>be</w:t>
+        </w:r>
+        <w:proofErr w:type="spellEnd"/>
+        <w:r>
+          <w:rPr>
+            <w:rStyle w:val="Hyperlink"/>
+          </w:rPr>
+          <w:t xml:space="preserve"> </w:t>
+        </w:r>
+        <w:proofErr w:type="spellStart"/>
+        <w:r>
+          <w:rPr>
+            <w:rStyle w:val="Hyperlink"/>
+          </w:rPr>
+          <w:t>curious</w:t>
+        </w:r>
+        <w:proofErr w:type="spellEnd"/>
       </w:hyperlink>
     </w:p>
     <w:p>
@@ -9113,8 +9734,33 @@
             <w:rStyle w:val="Hyperlink"/>
             <w:lang w:val="en-US"/>
           </w:rPr>
-          <w:t>History | Vecteurs et Photos gratuites</w:t>
-        </w:r>
+          <w:t xml:space="preserve">History | </w:t>
+        </w:r>
+        <w:proofErr w:type="spellStart"/>
+        <w:r>
+          <w:rPr>
+            <w:rStyle w:val="Hyperlink"/>
+            <w:lang w:val="en-US"/>
+          </w:rPr>
+          <w:t>Vecteurs</w:t>
+        </w:r>
+        <w:proofErr w:type="spellEnd"/>
+        <w:r>
+          <w:rPr>
+            <w:rStyle w:val="Hyperlink"/>
+            <w:lang w:val="en-US"/>
+          </w:rPr>
+          <w:t xml:space="preserve"> et Photos </w:t>
+        </w:r>
+        <w:proofErr w:type="spellStart"/>
+        <w:r>
+          <w:rPr>
+            <w:rStyle w:val="Hyperlink"/>
+            <w:lang w:val="en-US"/>
+          </w:rPr>
+          <w:t>gratuites</w:t>
+        </w:r>
+        <w:proofErr w:type="spellEnd"/>
       </w:hyperlink>
     </w:p>
     <w:p>
@@ -9130,8 +9776,17 @@
             <w:rStyle w:val="Hyperlink"/>
             <w:lang w:val="en-US"/>
           </w:rPr>
-          <w:t>27+ Board Game Pictures | Download Free Images on Unsplash</w:t>
-        </w:r>
+          <w:t xml:space="preserve">27+ Board Game Pictures | Download Free Images on </w:t>
+        </w:r>
+        <w:proofErr w:type="spellStart"/>
+        <w:r>
+          <w:rPr>
+            <w:rStyle w:val="Hyperlink"/>
+            <w:lang w:val="en-US"/>
+          </w:rPr>
+          <w:t>Unsplash</w:t>
+        </w:r>
+        <w:proofErr w:type="spellEnd"/>
       </w:hyperlink>
     </w:p>
     <w:p>
@@ -9143,23 +9798,1518 @@
         </w:rPr>
       </w:pPr>
       <w:hyperlink r:id="rId34" w:history="1">
+        <w:proofErr w:type="spellStart"/>
         <w:r>
           <w:rPr>
             <w:rStyle w:val="Hyperlink"/>
             <w:lang w:val="en-US"/>
           </w:rPr>
-          <w:t>mhevery/jasmine-node: Integration of Jasmine Spec framework with Node.js</w:t>
+          <w:t>mhevery</w:t>
+        </w:r>
+        <w:proofErr w:type="spellEnd"/>
+        <w:r>
+          <w:rPr>
+            <w:rStyle w:val="Hyperlink"/>
+            <w:lang w:val="en-US"/>
+          </w:rPr>
+          <w:t>/jasmine-node: Integration of Jasmine Spec framework with Node.js</w:t>
         </w:r>
       </w:hyperlink>
     </w:p>
     <w:p>
       <w:pPr>
+        <w:rPr>
+          <w:rStyle w:val="Hyperlink"/>
+        </w:rPr>
+      </w:pPr>
+      <w:hyperlink r:id="rId35" w:anchor="imgrc=4CWA2WVPX_JbQM" w:history="1">
+        <w:proofErr w:type="spellStart"/>
+        <w:r>
+          <w:rPr>
+            <w:rStyle w:val="Hyperlink"/>
+          </w:rPr>
+          <w:t>strawpoll</w:t>
+        </w:r>
+        <w:proofErr w:type="spellEnd"/>
+        <w:r>
+          <w:rPr>
+            <w:rStyle w:val="Hyperlink"/>
+          </w:rPr>
+          <w:t xml:space="preserve"> – Recherche Google</w:t>
+        </w:r>
+      </w:hyperlink>
+    </w:p>
+    <w:p>
+      <w:pPr>
+        <w:rPr>
+          <w:rStyle w:val="Hyperlink"/>
+        </w:rPr>
+      </w:pPr>
+      <w:hyperlink r:id="rId36" w:history="1">
+        <w:r>
+          <w:rPr>
+            <w:rStyle w:val="Hyperlink"/>
+          </w:rPr>
+          <w:t xml:space="preserve">Comment livrer en production notre application </w:t>
+        </w:r>
+        <w:proofErr w:type="spellStart"/>
+        <w:proofErr w:type="gramStart"/>
+        <w:r>
+          <w:rPr>
+            <w:rStyle w:val="Hyperlink"/>
+          </w:rPr>
+          <w:t>Angular</w:t>
+        </w:r>
+        <w:proofErr w:type="spellEnd"/>
+        <w:r>
+          <w:rPr>
+            <w:rStyle w:val="Hyperlink"/>
+          </w:rPr>
+          <w:t xml:space="preserve"> ?</w:t>
+        </w:r>
+        <w:proofErr w:type="gramEnd"/>
+        <w:r>
+          <w:rPr>
+            <w:rStyle w:val="Hyperlink"/>
+          </w:rPr>
+          <w:t xml:space="preserve"> - Dev to </w:t>
+        </w:r>
+        <w:proofErr w:type="spellStart"/>
+        <w:r>
+          <w:rPr>
+            <w:rStyle w:val="Hyperlink"/>
+          </w:rPr>
+          <w:t>be</w:t>
+        </w:r>
+        <w:proofErr w:type="spellEnd"/>
+        <w:r>
+          <w:rPr>
+            <w:rStyle w:val="Hyperlink"/>
+          </w:rPr>
+          <w:t xml:space="preserve"> </w:t>
+        </w:r>
+        <w:proofErr w:type="spellStart"/>
+        <w:r>
+          <w:rPr>
+            <w:rStyle w:val="Hyperlink"/>
+          </w:rPr>
+          <w:t>curious</w:t>
+        </w:r>
+        <w:proofErr w:type="spellEnd"/>
+      </w:hyperlink>
+    </w:p>
+    <w:p>
+      <w:pPr>
+        <w:rPr>
+          <w:rStyle w:val="Hyperlink"/>
+        </w:rPr>
+      </w:pPr>
+      <w:hyperlink r:id="rId37" w:history="1">
+        <w:proofErr w:type="spellStart"/>
+        <w:r>
+          <w:rPr>
+            <w:rStyle w:val="Hyperlink"/>
+          </w:rPr>
+          <w:t>Zombicide</w:t>
+        </w:r>
+        <w:proofErr w:type="spellEnd"/>
+        <w:r>
+          <w:rPr>
+            <w:rStyle w:val="Hyperlink"/>
+          </w:rPr>
+          <w:t xml:space="preserve"> | </w:t>
+        </w:r>
+        <w:proofErr w:type="spellStart"/>
+        <w:r>
+          <w:rPr>
+            <w:rStyle w:val="Hyperlink"/>
+          </w:rPr>
+          <w:t>Board</w:t>
+        </w:r>
+        <w:proofErr w:type="spellEnd"/>
+        <w:r>
+          <w:rPr>
+            <w:rStyle w:val="Hyperlink"/>
+          </w:rPr>
+          <w:t xml:space="preserve"> Game | </w:t>
+        </w:r>
+        <w:proofErr w:type="spellStart"/>
+        <w:r>
+          <w:rPr>
+            <w:rStyle w:val="Hyperlink"/>
+          </w:rPr>
+          <w:t>BoardGameGeek</w:t>
+        </w:r>
+        <w:proofErr w:type="spellEnd"/>
+      </w:hyperlink>
+    </w:p>
+    <w:p>
+      <w:pPr>
+        <w:rPr>
+          <w:rStyle w:val="Hyperlink"/>
+        </w:rPr>
+      </w:pPr>
+      <w:hyperlink r:id="rId38" w:anchor="listingo" w:history="1">
+        <w:proofErr w:type="spellStart"/>
+        <w:r>
+          <w:rPr>
+            <w:rStyle w:val="Hyperlink"/>
+          </w:rPr>
+          <w:t>Colorlib</w:t>
+        </w:r>
+        <w:proofErr w:type="spellEnd"/>
+        <w:r>
+          <w:rPr>
+            <w:rStyle w:val="Hyperlink"/>
+          </w:rPr>
+          <w:t xml:space="preserve"> | Free Bootstrap </w:t>
+        </w:r>
+        <w:proofErr w:type="spellStart"/>
+        <w:r>
+          <w:rPr>
+            <w:rStyle w:val="Hyperlink"/>
+          </w:rPr>
+          <w:t>Website</w:t>
+        </w:r>
+        <w:proofErr w:type="spellEnd"/>
+        <w:r>
+          <w:rPr>
+            <w:rStyle w:val="Hyperlink"/>
+          </w:rPr>
+          <w:t xml:space="preserve"> Template</w:t>
+        </w:r>
+      </w:hyperlink>
+      <w:bookmarkStart w:id="43" w:name="_GoBack"/>
+      <w:bookmarkEnd w:id="43"/>
+    </w:p>
+    <w:p>
+      <w:pPr>
+        <w:rPr>
+          <w:rStyle w:val="Hyperlink"/>
+        </w:rPr>
+      </w:pPr>
+      <w:hyperlink r:id="rId39" w:history="1">
+        <w:r>
+          <w:rPr>
+            <w:rStyle w:val="Hyperlink"/>
+          </w:rPr>
+          <w:t xml:space="preserve">20 </w:t>
+        </w:r>
+        <w:proofErr w:type="spellStart"/>
+        <w:r>
+          <w:rPr>
+            <w:rStyle w:val="Hyperlink"/>
+          </w:rPr>
+          <w:t>Functional</w:t>
+        </w:r>
+        <w:proofErr w:type="spellEnd"/>
+        <w:r>
+          <w:rPr>
+            <w:rStyle w:val="Hyperlink"/>
+          </w:rPr>
+          <w:t xml:space="preserve"> Bootstrap Tables to </w:t>
+        </w:r>
+        <w:proofErr w:type="spellStart"/>
+        <w:r>
+          <w:rPr>
+            <w:rStyle w:val="Hyperlink"/>
+          </w:rPr>
+          <w:t>Organize</w:t>
+        </w:r>
+        <w:proofErr w:type="spellEnd"/>
+        <w:r>
+          <w:rPr>
+            <w:rStyle w:val="Hyperlink"/>
+          </w:rPr>
+          <w:t xml:space="preserve"> Data - </w:t>
+        </w:r>
+        <w:proofErr w:type="spellStart"/>
+        <w:r>
+          <w:rPr>
+            <w:rStyle w:val="Hyperlink"/>
+          </w:rPr>
+          <w:t>Colorlib</w:t>
+        </w:r>
+        <w:proofErr w:type="spellEnd"/>
+      </w:hyperlink>
+    </w:p>
+    <w:p>
+      <w:pPr>
+        <w:rPr>
+          <w:rStyle w:val="Hyperlink"/>
+        </w:rPr>
+      </w:pPr>
+      <w:hyperlink r:id="rId40" w:history="1">
+        <w:r>
+          <w:rPr>
+            <w:rStyle w:val="Hyperlink"/>
+          </w:rPr>
+          <w:t xml:space="preserve">The </w:t>
+        </w:r>
+        <w:proofErr w:type="spellStart"/>
+        <w:r>
+          <w:rPr>
+            <w:rStyle w:val="Hyperlink"/>
+          </w:rPr>
+          <w:t>ultimate</w:t>
+        </w:r>
+        <w:proofErr w:type="spellEnd"/>
+        <w:r>
+          <w:rPr>
+            <w:rStyle w:val="Hyperlink"/>
+          </w:rPr>
+          <w:t xml:space="preserve"> guide to flat design » </w:t>
+        </w:r>
+        <w:proofErr w:type="spellStart"/>
+        <w:r>
+          <w:rPr>
+            <w:rStyle w:val="Hyperlink"/>
+          </w:rPr>
+          <w:t>We</w:t>
+        </w:r>
+        <w:proofErr w:type="spellEnd"/>
+        <w:r>
+          <w:rPr>
+            <w:rStyle w:val="Hyperlink"/>
+          </w:rPr>
+          <w:t xml:space="preserve"> Love Brisbane – </w:t>
+        </w:r>
+        <w:proofErr w:type="spellStart"/>
+        <w:r>
+          <w:rPr>
+            <w:rStyle w:val="Hyperlink"/>
+          </w:rPr>
+          <w:t>Website</w:t>
+        </w:r>
+        <w:proofErr w:type="spellEnd"/>
+        <w:r>
+          <w:rPr>
+            <w:rStyle w:val="Hyperlink"/>
+          </w:rPr>
+          <w:t xml:space="preserve"> Design</w:t>
+        </w:r>
+      </w:hyperlink>
+    </w:p>
+    <w:p>
+      <w:pPr>
+        <w:rPr>
+          <w:rStyle w:val="Hyperlink"/>
+        </w:rPr>
+      </w:pPr>
+      <w:hyperlink r:id="rId41" w:anchor="pooling-connections" w:history="1">
+        <w:proofErr w:type="spellStart"/>
+        <w:r>
+          <w:rPr>
+            <w:rStyle w:val="Hyperlink"/>
+          </w:rPr>
+          <w:t>mysqljs</w:t>
+        </w:r>
+        <w:proofErr w:type="spellEnd"/>
+        <w:r>
+          <w:rPr>
+            <w:rStyle w:val="Hyperlink"/>
+          </w:rPr>
+          <w:t>/</w:t>
+        </w:r>
+        <w:proofErr w:type="spellStart"/>
+        <w:r>
+          <w:rPr>
+            <w:rStyle w:val="Hyperlink"/>
+          </w:rPr>
+          <w:t>mysql</w:t>
+        </w:r>
+        <w:proofErr w:type="spellEnd"/>
+        <w:r>
+          <w:rPr>
+            <w:rStyle w:val="Hyperlink"/>
+          </w:rPr>
+          <w:t xml:space="preserve">: A pure node.js JavaScript Client </w:t>
+        </w:r>
+        <w:proofErr w:type="spellStart"/>
+        <w:r>
+          <w:rPr>
+            <w:rStyle w:val="Hyperlink"/>
+          </w:rPr>
+          <w:t>implementing</w:t>
+        </w:r>
+        <w:proofErr w:type="spellEnd"/>
+        <w:r>
+          <w:rPr>
+            <w:rStyle w:val="Hyperlink"/>
+          </w:rPr>
+          <w:t xml:space="preserve"> the MySQL </w:t>
+        </w:r>
+        <w:proofErr w:type="spellStart"/>
+        <w:r>
+          <w:rPr>
+            <w:rStyle w:val="Hyperlink"/>
+          </w:rPr>
+          <w:t>protocol</w:t>
+        </w:r>
+        <w:proofErr w:type="spellEnd"/>
+        <w:r>
+          <w:rPr>
+            <w:rStyle w:val="Hyperlink"/>
+          </w:rPr>
+          <w:t>.</w:t>
+        </w:r>
+      </w:hyperlink>
+    </w:p>
+    <w:p>
+      <w:pPr>
+        <w:rPr>
+          <w:rStyle w:val="Hyperlink"/>
+        </w:rPr>
+      </w:pPr>
+      <w:hyperlink r:id="rId42" w:history="1">
+        <w:proofErr w:type="spellStart"/>
+        <w:r>
+          <w:rPr>
+            <w:rStyle w:val="Hyperlink"/>
+          </w:rPr>
+          <w:t>Testing</w:t>
+        </w:r>
+        <w:proofErr w:type="spellEnd"/>
+        <w:r>
+          <w:rPr>
+            <w:rStyle w:val="Hyperlink"/>
+          </w:rPr>
+          <w:t xml:space="preserve"> </w:t>
+        </w:r>
+        <w:proofErr w:type="spellStart"/>
+        <w:r>
+          <w:rPr>
+            <w:rStyle w:val="Hyperlink"/>
+          </w:rPr>
+          <w:t>with</w:t>
+        </w:r>
+        <w:proofErr w:type="spellEnd"/>
+        <w:r>
+          <w:rPr>
+            <w:rStyle w:val="Hyperlink"/>
+          </w:rPr>
+          <w:t xml:space="preserve"> the </w:t>
+        </w:r>
+        <w:proofErr w:type="spellStart"/>
+        <w:r>
+          <w:rPr>
+            <w:rStyle w:val="Hyperlink"/>
+          </w:rPr>
+          <w:t>Angular</w:t>
+        </w:r>
+        <w:proofErr w:type="spellEnd"/>
+        <w:r>
+          <w:rPr>
+            <w:rStyle w:val="Hyperlink"/>
+          </w:rPr>
+          <w:t xml:space="preserve"> </w:t>
+        </w:r>
+        <w:proofErr w:type="spellStart"/>
+        <w:r>
+          <w:rPr>
+            <w:rStyle w:val="Hyperlink"/>
+          </w:rPr>
+          <w:t>HttpClient</w:t>
+        </w:r>
+        <w:proofErr w:type="spellEnd"/>
+        <w:r>
+          <w:rPr>
+            <w:rStyle w:val="Hyperlink"/>
+          </w:rPr>
+          <w:t xml:space="preserve"> API - Netscape - Medium</w:t>
+        </w:r>
+      </w:hyperlink>
+    </w:p>
+    <w:p>
+      <w:pPr>
+        <w:rPr>
+          <w:rStyle w:val="Hyperlink"/>
+        </w:rPr>
+      </w:pPr>
+      <w:hyperlink r:id="rId43" w:history="1">
+        <w:proofErr w:type="spellStart"/>
+        <w:r>
+          <w:rPr>
+            <w:rStyle w:val="Hyperlink"/>
+          </w:rPr>
+          <w:t>History</w:t>
+        </w:r>
+        <w:proofErr w:type="spellEnd"/>
+        <w:r>
+          <w:rPr>
+            <w:rStyle w:val="Hyperlink"/>
+          </w:rPr>
+          <w:t xml:space="preserve"> | Vecteurs et Photos gratuites</w:t>
+        </w:r>
+      </w:hyperlink>
+    </w:p>
+    <w:p>
+      <w:pPr>
+        <w:rPr>
+          <w:rStyle w:val="Hyperlink"/>
+        </w:rPr>
+      </w:pPr>
+      <w:hyperlink r:id="rId44" w:history="1">
+        <w:r>
+          <w:rPr>
+            <w:rStyle w:val="Hyperlink"/>
+          </w:rPr>
+          <w:t xml:space="preserve">27+ </w:t>
+        </w:r>
+        <w:proofErr w:type="spellStart"/>
+        <w:r>
+          <w:rPr>
+            <w:rStyle w:val="Hyperlink"/>
+          </w:rPr>
+          <w:t>Board</w:t>
+        </w:r>
+        <w:proofErr w:type="spellEnd"/>
+        <w:r>
+          <w:rPr>
+            <w:rStyle w:val="Hyperlink"/>
+          </w:rPr>
+          <w:t xml:space="preserve"> Game Pictures | Download Free Images on </w:t>
+        </w:r>
+        <w:proofErr w:type="spellStart"/>
+        <w:r>
+          <w:rPr>
+            <w:rStyle w:val="Hyperlink"/>
+          </w:rPr>
+          <w:t>Unsplash</w:t>
+        </w:r>
+        <w:proofErr w:type="spellEnd"/>
+      </w:hyperlink>
+    </w:p>
+    <w:p>
+      <w:pPr>
+        <w:rPr>
+          <w:rStyle w:val="Hyperlink"/>
+        </w:rPr>
+      </w:pPr>
+      <w:hyperlink r:id="rId45" w:history="1">
+        <w:proofErr w:type="spellStart"/>
+        <w:r>
+          <w:rPr>
+            <w:rStyle w:val="Hyperlink"/>
+          </w:rPr>
+          <w:t>Adminca</w:t>
+        </w:r>
+        <w:proofErr w:type="spellEnd"/>
+        <w:r>
+          <w:rPr>
+            <w:rStyle w:val="Hyperlink"/>
+          </w:rPr>
+          <w:t xml:space="preserve"> </w:t>
+        </w:r>
+        <w:proofErr w:type="spellStart"/>
+        <w:r>
+          <w:rPr>
+            <w:rStyle w:val="Hyperlink"/>
+          </w:rPr>
+          <w:t>bootstrap</w:t>
+        </w:r>
+        <w:proofErr w:type="spellEnd"/>
+        <w:r>
+          <w:rPr>
+            <w:rStyle w:val="Hyperlink"/>
+          </w:rPr>
+          <w:t xml:space="preserve"> 4 &amp; </w:t>
+        </w:r>
+        <w:proofErr w:type="spellStart"/>
+        <w:r>
+          <w:rPr>
+            <w:rStyle w:val="Hyperlink"/>
+          </w:rPr>
+          <w:t>angular</w:t>
+        </w:r>
+        <w:proofErr w:type="spellEnd"/>
+        <w:r>
+          <w:rPr>
+            <w:rStyle w:val="Hyperlink"/>
+          </w:rPr>
+          <w:t xml:space="preserve"> 5 admin </w:t>
+        </w:r>
+        <w:proofErr w:type="spellStart"/>
+        <w:r>
+          <w:rPr>
+            <w:rStyle w:val="Hyperlink"/>
+          </w:rPr>
+          <w:t>template</w:t>
+        </w:r>
+        <w:proofErr w:type="spellEnd"/>
+        <w:r>
+          <w:rPr>
+            <w:rStyle w:val="Hyperlink"/>
+          </w:rPr>
+          <w:t xml:space="preserve">, </w:t>
+        </w:r>
+        <w:proofErr w:type="spellStart"/>
+        <w:r>
+          <w:rPr>
+            <w:rStyle w:val="Hyperlink"/>
+          </w:rPr>
+          <w:t>Шаблон</w:t>
+        </w:r>
+        <w:proofErr w:type="spellEnd"/>
+        <w:r>
+          <w:rPr>
+            <w:rStyle w:val="Hyperlink"/>
+          </w:rPr>
+          <w:t xml:space="preserve"> </w:t>
+        </w:r>
+        <w:proofErr w:type="spellStart"/>
+        <w:r>
+          <w:rPr>
+            <w:rStyle w:val="Hyperlink"/>
+          </w:rPr>
+          <w:t>админки</w:t>
+        </w:r>
+        <w:proofErr w:type="spellEnd"/>
+        <w:r>
+          <w:rPr>
+            <w:rStyle w:val="Hyperlink"/>
+          </w:rPr>
+          <w:t xml:space="preserve"> | Login</w:t>
+        </w:r>
+      </w:hyperlink>
+    </w:p>
+    <w:p>
+      <w:pPr>
+        <w:rPr>
+          <w:rStyle w:val="Hyperlink"/>
+        </w:rPr>
+      </w:pPr>
+      <w:hyperlink r:id="rId46" w:history="1">
+        <w:proofErr w:type="spellStart"/>
+        <w:r>
+          <w:rPr>
+            <w:rStyle w:val="Hyperlink"/>
+          </w:rPr>
+          <w:t>mhevery</w:t>
+        </w:r>
+        <w:proofErr w:type="spellEnd"/>
+        <w:r>
+          <w:rPr>
+            <w:rStyle w:val="Hyperlink"/>
+          </w:rPr>
+          <w:t>/</w:t>
+        </w:r>
+        <w:proofErr w:type="spellStart"/>
+        <w:r>
+          <w:rPr>
+            <w:rStyle w:val="Hyperlink"/>
+          </w:rPr>
+          <w:t>jasmine-node</w:t>
+        </w:r>
+        <w:proofErr w:type="spellEnd"/>
+        <w:r>
+          <w:rPr>
+            <w:rStyle w:val="Hyperlink"/>
+          </w:rPr>
+          <w:t xml:space="preserve">: </w:t>
+        </w:r>
+        <w:proofErr w:type="spellStart"/>
+        <w:r>
+          <w:rPr>
+            <w:rStyle w:val="Hyperlink"/>
+          </w:rPr>
+          <w:t>Integration</w:t>
+        </w:r>
+        <w:proofErr w:type="spellEnd"/>
+        <w:r>
+          <w:rPr>
+            <w:rStyle w:val="Hyperlink"/>
+          </w:rPr>
+          <w:t xml:space="preserve"> of Jasmine </w:t>
+        </w:r>
+        <w:proofErr w:type="spellStart"/>
+        <w:r>
+          <w:rPr>
+            <w:rStyle w:val="Hyperlink"/>
+          </w:rPr>
+          <w:t>Spec</w:t>
+        </w:r>
+        <w:proofErr w:type="spellEnd"/>
+        <w:r>
+          <w:rPr>
+            <w:rStyle w:val="Hyperlink"/>
+          </w:rPr>
+          <w:t xml:space="preserve"> </w:t>
+        </w:r>
+        <w:proofErr w:type="spellStart"/>
+        <w:r>
+          <w:rPr>
+            <w:rStyle w:val="Hyperlink"/>
+          </w:rPr>
+          <w:t>framework</w:t>
+        </w:r>
+        <w:proofErr w:type="spellEnd"/>
+        <w:r>
+          <w:rPr>
+            <w:rStyle w:val="Hyperlink"/>
+          </w:rPr>
+          <w:t xml:space="preserve"> </w:t>
+        </w:r>
+        <w:proofErr w:type="spellStart"/>
+        <w:r>
+          <w:rPr>
+            <w:rStyle w:val="Hyperlink"/>
+          </w:rPr>
+          <w:t>with</w:t>
+        </w:r>
+        <w:proofErr w:type="spellEnd"/>
+        <w:r>
+          <w:rPr>
+            <w:rStyle w:val="Hyperlink"/>
+          </w:rPr>
+          <w:t xml:space="preserve"> Node.js</w:t>
+        </w:r>
+      </w:hyperlink>
+    </w:p>
+    <w:p>
+      <w:pPr>
+        <w:rPr>
+          <w:rStyle w:val="Hyperlink"/>
+        </w:rPr>
+      </w:pPr>
+      <w:hyperlink r:id="rId47" w:history="1">
+        <w:r>
+          <w:rPr>
+            <w:rStyle w:val="Hyperlink"/>
+          </w:rPr>
+          <w:t xml:space="preserve">Unit </w:t>
+        </w:r>
+        <w:proofErr w:type="spellStart"/>
+        <w:r>
+          <w:rPr>
+            <w:rStyle w:val="Hyperlink"/>
+          </w:rPr>
+          <w:t>Testing</w:t>
+        </w:r>
+        <w:proofErr w:type="spellEnd"/>
+        <w:r>
+          <w:rPr>
+            <w:rStyle w:val="Hyperlink"/>
+          </w:rPr>
+          <w:t xml:space="preserve"> a Node.js Application </w:t>
+        </w:r>
+        <w:proofErr w:type="spellStart"/>
+        <w:r>
+          <w:rPr>
+            <w:rStyle w:val="Hyperlink"/>
+          </w:rPr>
+          <w:t>with</w:t>
+        </w:r>
+        <w:proofErr w:type="spellEnd"/>
+        <w:r>
+          <w:rPr>
+            <w:rStyle w:val="Hyperlink"/>
+          </w:rPr>
+          <w:t xml:space="preserve"> the Jasmine </w:t>
+        </w:r>
+        <w:proofErr w:type="spellStart"/>
+        <w:r>
+          <w:rPr>
+            <w:rStyle w:val="Hyperlink"/>
+          </w:rPr>
+          <w:t>Testing</w:t>
+        </w:r>
+        <w:proofErr w:type="spellEnd"/>
+        <w:r>
+          <w:rPr>
+            <w:rStyle w:val="Hyperlink"/>
+          </w:rPr>
+          <w:t xml:space="preserve"> Framework</w:t>
+        </w:r>
+      </w:hyperlink>
+    </w:p>
+    <w:p>
+      <w:pPr>
+        <w:rPr>
+          <w:rStyle w:val="Hyperlink"/>
+        </w:rPr>
+      </w:pPr>
+      <w:hyperlink r:id="rId48" w:history="1">
+        <w:r>
+          <w:rPr>
+            <w:rStyle w:val="Hyperlink"/>
+          </w:rPr>
+          <w:t xml:space="preserve">HTTP </w:t>
+        </w:r>
+        <w:proofErr w:type="spellStart"/>
+        <w:r>
+          <w:rPr>
+            <w:rStyle w:val="Hyperlink"/>
+          </w:rPr>
+          <w:t>Status</w:t>
+        </w:r>
+        <w:proofErr w:type="spellEnd"/>
+        <w:r>
+          <w:rPr>
+            <w:rStyle w:val="Hyperlink"/>
+          </w:rPr>
+          <w:t xml:space="preserve"> Codes</w:t>
+        </w:r>
+      </w:hyperlink>
+    </w:p>
+    <w:p>
+      <w:pPr>
+        <w:rPr>
+          <w:rStyle w:val="Hyperlink"/>
+        </w:rPr>
+      </w:pPr>
+      <w:hyperlink r:id="rId49" w:history="1">
+        <w:r>
+          <w:rPr>
+            <w:rStyle w:val="Hyperlink"/>
+          </w:rPr>
+          <w:t xml:space="preserve">PUT vs POST - </w:t>
+        </w:r>
+        <w:proofErr w:type="spellStart"/>
+        <w:r>
+          <w:rPr>
+            <w:rStyle w:val="Hyperlink"/>
+          </w:rPr>
+          <w:t>Comparing</w:t>
+        </w:r>
+        <w:proofErr w:type="spellEnd"/>
+        <w:r>
+          <w:rPr>
+            <w:rStyle w:val="Hyperlink"/>
+          </w:rPr>
+          <w:t xml:space="preserve"> HTTP Methods - </w:t>
+        </w:r>
+        <w:proofErr w:type="spellStart"/>
+        <w:r>
+          <w:rPr>
+            <w:rStyle w:val="Hyperlink"/>
+          </w:rPr>
+          <w:t>KeyCDN</w:t>
+        </w:r>
+        <w:proofErr w:type="spellEnd"/>
+        <w:r>
+          <w:rPr>
+            <w:rStyle w:val="Hyperlink"/>
+          </w:rPr>
+          <w:t xml:space="preserve"> Support</w:t>
+        </w:r>
+      </w:hyperlink>
+    </w:p>
+    <w:p>
+      <w:pPr>
+        <w:rPr>
+          <w:rStyle w:val="Hyperlink"/>
+        </w:rPr>
+      </w:pPr>
+      <w:hyperlink r:id="rId50" w:history="1">
+        <w:r>
+          <w:rPr>
+            <w:rStyle w:val="Hyperlink"/>
+          </w:rPr>
+          <w:t xml:space="preserve">11 JavaScript Animation </w:t>
+        </w:r>
+        <w:proofErr w:type="spellStart"/>
+        <w:r>
+          <w:rPr>
+            <w:rStyle w:val="Hyperlink"/>
+          </w:rPr>
+          <w:t>Libraries</w:t>
+        </w:r>
+        <w:proofErr w:type="spellEnd"/>
+        <w:r>
+          <w:rPr>
+            <w:rStyle w:val="Hyperlink"/>
+          </w:rPr>
+          <w:t xml:space="preserve"> For 2019 - Bits and Pieces</w:t>
+        </w:r>
+      </w:hyperlink>
+    </w:p>
+    <w:p>
+      <w:pPr>
+        <w:rPr>
+          <w:rStyle w:val="Hyperlink"/>
+        </w:rPr>
+      </w:pPr>
+      <w:hyperlink r:id="rId51" w:history="1">
+        <w:proofErr w:type="spellStart"/>
+        <w:r>
+          <w:rPr>
+            <w:rStyle w:val="Hyperlink"/>
+          </w:rPr>
+          <w:t>progressbar</w:t>
+        </w:r>
+        <w:proofErr w:type="spellEnd"/>
+        <w:r>
+          <w:rPr>
+            <w:rStyle w:val="Hyperlink"/>
+          </w:rPr>
+          <w:t xml:space="preserve"> - </w:t>
+        </w:r>
+        <w:proofErr w:type="spellStart"/>
+        <w:r>
+          <w:rPr>
+            <w:rStyle w:val="Hyperlink"/>
+          </w:rPr>
+          <w:t>ngx-bootstrap</w:t>
+        </w:r>
+        <w:proofErr w:type="spellEnd"/>
+        <w:r>
+          <w:rPr>
+            <w:rStyle w:val="Hyperlink"/>
+          </w:rPr>
+          <w:t xml:space="preserve"> · Bit</w:t>
+        </w:r>
+      </w:hyperlink>
+    </w:p>
+    <w:p>
+      <w:pPr>
+        <w:rPr>
+          <w:rStyle w:val="Hyperlink"/>
+        </w:rPr>
+      </w:pPr>
+      <w:hyperlink r:id="rId52" w:history="1">
+        <w:r>
+          <w:rPr>
+            <w:rStyle w:val="Hyperlink"/>
+          </w:rPr>
+          <w:t xml:space="preserve">angular6 - </w:t>
+        </w:r>
+        <w:proofErr w:type="spellStart"/>
+        <w:r>
+          <w:rPr>
+            <w:rStyle w:val="Hyperlink"/>
+          </w:rPr>
+          <w:t>child</w:t>
+        </w:r>
+        <w:proofErr w:type="spellEnd"/>
+        <w:r>
+          <w:rPr>
+            <w:rStyle w:val="Hyperlink"/>
+          </w:rPr>
+          <w:t xml:space="preserve"> parent communication best practices in </w:t>
+        </w:r>
+        <w:proofErr w:type="spellStart"/>
+        <w:r>
+          <w:rPr>
+            <w:rStyle w:val="Hyperlink"/>
+          </w:rPr>
+          <w:t>Angular</w:t>
+        </w:r>
+        <w:proofErr w:type="spellEnd"/>
+        <w:r>
+          <w:rPr>
+            <w:rStyle w:val="Hyperlink"/>
+          </w:rPr>
+          <w:t xml:space="preserve"> - Stack </w:t>
+        </w:r>
+        <w:proofErr w:type="spellStart"/>
+        <w:r>
+          <w:rPr>
+            <w:rStyle w:val="Hyperlink"/>
+          </w:rPr>
+          <w:t>Overflow</w:t>
+        </w:r>
+        <w:proofErr w:type="spellEnd"/>
+      </w:hyperlink>
+    </w:p>
+    <w:p>
+      <w:pPr>
+        <w:rPr>
+          <w:rStyle w:val="Hyperlink"/>
+        </w:rPr>
+      </w:pPr>
+      <w:hyperlink r:id="rId53" w:anchor="parent-and-children-communicate-via-a-service" w:history="1">
+        <w:proofErr w:type="spellStart"/>
+        <w:r>
+          <w:rPr>
+            <w:rStyle w:val="Hyperlink"/>
+          </w:rPr>
+          <w:t>Angular</w:t>
+        </w:r>
+        <w:proofErr w:type="spellEnd"/>
+        <w:r>
+          <w:rPr>
+            <w:rStyle w:val="Hyperlink"/>
+          </w:rPr>
+          <w:t xml:space="preserve"> - Component interaction</w:t>
+        </w:r>
+      </w:hyperlink>
+    </w:p>
+    <w:p>
+      <w:pPr>
+        <w:rPr>
+          <w:rStyle w:val="Hyperlink"/>
+        </w:rPr>
+      </w:pPr>
+      <w:hyperlink r:id="rId54" w:history="1">
+        <w:proofErr w:type="spellStart"/>
+        <w:r>
+          <w:rPr>
+            <w:rStyle w:val="Hyperlink"/>
+          </w:rPr>
+          <w:t>Angular</w:t>
+        </w:r>
+        <w:proofErr w:type="spellEnd"/>
+        <w:r>
+          <w:rPr>
+            <w:rStyle w:val="Hyperlink"/>
+          </w:rPr>
+          <w:t xml:space="preserve"> @</w:t>
+        </w:r>
+        <w:proofErr w:type="spellStart"/>
+        <w:r>
+          <w:rPr>
+            <w:rStyle w:val="Hyperlink"/>
+          </w:rPr>
+          <w:t>ViewChild</w:t>
+        </w:r>
+        <w:proofErr w:type="spellEnd"/>
+        <w:r>
+          <w:rPr>
+            <w:rStyle w:val="Hyperlink"/>
+          </w:rPr>
+          <w:t>: In-</w:t>
+        </w:r>
+        <w:proofErr w:type="spellStart"/>
+        <w:r>
+          <w:rPr>
+            <w:rStyle w:val="Hyperlink"/>
+          </w:rPr>
+          <w:t>Depth</w:t>
+        </w:r>
+        <w:proofErr w:type="spellEnd"/>
+        <w:r>
+          <w:rPr>
+            <w:rStyle w:val="Hyperlink"/>
+          </w:rPr>
+          <w:t xml:space="preserve"> </w:t>
+        </w:r>
+        <w:proofErr w:type="spellStart"/>
+        <w:r>
+          <w:rPr>
+            <w:rStyle w:val="Hyperlink"/>
+          </w:rPr>
+          <w:t>Explanation</w:t>
+        </w:r>
+        <w:proofErr w:type="spellEnd"/>
+        <w:r>
+          <w:rPr>
+            <w:rStyle w:val="Hyperlink"/>
+          </w:rPr>
+          <w:t xml:space="preserve"> (All </w:t>
+        </w:r>
+        <w:proofErr w:type="spellStart"/>
+        <w:r>
+          <w:rPr>
+            <w:rStyle w:val="Hyperlink"/>
+          </w:rPr>
+          <w:t>Features</w:t>
+        </w:r>
+        <w:proofErr w:type="spellEnd"/>
+        <w:r>
+          <w:rPr>
+            <w:rStyle w:val="Hyperlink"/>
+          </w:rPr>
+          <w:t xml:space="preserve"> Covered)</w:t>
+        </w:r>
+      </w:hyperlink>
+    </w:p>
+    <w:p>
+      <w:pPr>
+        <w:rPr>
+          <w:rStyle w:val="Hyperlink"/>
+        </w:rPr>
+      </w:pPr>
+      <w:hyperlink r:id="rId55" w:history="1">
+        <w:r>
+          <w:rPr>
+            <w:rStyle w:val="Hyperlink"/>
+          </w:rPr>
+          <w:t>https://dyma.fr/flutter?gclid=CjwKCAiAvonyBRB7EiwAadauqWiKvmIXjy5AzrvASUyQmLqD8yPZzwjtitA9pH2wsCAbhYeafXm5SxoC3cEQAvD_BwE</w:t>
+        </w:r>
+      </w:hyperlink>
+    </w:p>
+    <w:p>
+      <w:pPr>
+        <w:rPr>
+          <w:rStyle w:val="Hyperlink"/>
+        </w:rPr>
+      </w:pPr>
+      <w:hyperlink r:id="rId56" w:history="1">
+        <w:proofErr w:type="spellStart"/>
+        <w:r>
+          <w:rPr>
+            <w:rStyle w:val="Hyperlink"/>
+          </w:rPr>
+          <w:t>WebAIM</w:t>
+        </w:r>
+        <w:proofErr w:type="spellEnd"/>
+        <w:r>
+          <w:rPr>
+            <w:rStyle w:val="Hyperlink"/>
+          </w:rPr>
+          <w:t xml:space="preserve">: </w:t>
+        </w:r>
+        <w:proofErr w:type="spellStart"/>
+        <w:r>
+          <w:rPr>
+            <w:rStyle w:val="Hyperlink"/>
+          </w:rPr>
+          <w:t>Contrast</w:t>
+        </w:r>
+        <w:proofErr w:type="spellEnd"/>
+        <w:r>
+          <w:rPr>
+            <w:rStyle w:val="Hyperlink"/>
+          </w:rPr>
+          <w:t xml:space="preserve"> Checker</w:t>
+        </w:r>
+      </w:hyperlink>
+    </w:p>
+    <w:p>
+      <w:pPr>
+        <w:rPr>
+          <w:rStyle w:val="Hyperlink"/>
+        </w:rPr>
+      </w:pPr>
+      <w:hyperlink r:id="rId57" w:history="1">
+        <w:r>
+          <w:rPr>
+            <w:rStyle w:val="Hyperlink"/>
+          </w:rPr>
+          <w:t xml:space="preserve">Box Shadow CSS </w:t>
+        </w:r>
+        <w:proofErr w:type="spellStart"/>
+        <w:r>
+          <w:rPr>
+            <w:rStyle w:val="Hyperlink"/>
+          </w:rPr>
+          <w:t>Generator</w:t>
+        </w:r>
+        <w:proofErr w:type="spellEnd"/>
+        <w:r>
+          <w:rPr>
+            <w:rStyle w:val="Hyperlink"/>
+          </w:rPr>
+          <w:t xml:space="preserve"> | </w:t>
+        </w:r>
+        <w:proofErr w:type="spellStart"/>
+        <w:r>
+          <w:rPr>
+            <w:rStyle w:val="Hyperlink"/>
+          </w:rPr>
+          <w:t>CSSmatic</w:t>
+        </w:r>
+        <w:proofErr w:type="spellEnd"/>
+      </w:hyperlink>
+    </w:p>
+    <w:p>
+      <w:pPr>
+        <w:rPr>
+          <w:rStyle w:val="Hyperlink"/>
+        </w:rPr>
+      </w:pPr>
+      <w:hyperlink r:id="rId58" w:history="1">
+        <w:r>
+          <w:rPr>
+            <w:rStyle w:val="Hyperlink"/>
+          </w:rPr>
+          <w:t xml:space="preserve">20 Creative </w:t>
+        </w:r>
+        <w:proofErr w:type="spellStart"/>
+        <w:r>
+          <w:rPr>
+            <w:rStyle w:val="Hyperlink"/>
+          </w:rPr>
+          <w:t>Search</w:t>
+        </w:r>
+        <w:proofErr w:type="spellEnd"/>
+        <w:r>
+          <w:rPr>
+            <w:rStyle w:val="Hyperlink"/>
+          </w:rPr>
+          <w:t xml:space="preserve"> Bar Design Inspirations </w:t>
+        </w:r>
+        <w:proofErr w:type="spellStart"/>
+        <w:r>
+          <w:rPr>
+            <w:rStyle w:val="Hyperlink"/>
+          </w:rPr>
+          <w:t>with</w:t>
+        </w:r>
+        <w:proofErr w:type="spellEnd"/>
+        <w:r>
+          <w:rPr>
+            <w:rStyle w:val="Hyperlink"/>
+          </w:rPr>
+          <w:t xml:space="preserve"> HTML/CSS/ Bootstrap</w:t>
+        </w:r>
+      </w:hyperlink>
+    </w:p>
+    <w:p>
+      <w:pPr>
+        <w:rPr>
+          <w:rStyle w:val="Hyperlink"/>
+        </w:rPr>
+      </w:pPr>
+      <w:hyperlink r:id="rId59" w:history="1">
+        <w:r>
+          <w:rPr>
+            <w:rStyle w:val="Hyperlink"/>
+          </w:rPr>
+          <w:t xml:space="preserve">7 </w:t>
+        </w:r>
+        <w:proofErr w:type="spellStart"/>
+        <w:r>
+          <w:rPr>
+            <w:rStyle w:val="Hyperlink"/>
+          </w:rPr>
+          <w:t>Practical</w:t>
+        </w:r>
+        <w:proofErr w:type="spellEnd"/>
+        <w:r>
+          <w:rPr>
+            <w:rStyle w:val="Hyperlink"/>
+          </w:rPr>
+          <w:t xml:space="preserve"> Tips for </w:t>
+        </w:r>
+        <w:proofErr w:type="spellStart"/>
+        <w:r>
+          <w:rPr>
+            <w:rStyle w:val="Hyperlink"/>
+          </w:rPr>
+          <w:t>Cheating</w:t>
+        </w:r>
+        <w:proofErr w:type="spellEnd"/>
+        <w:r>
+          <w:rPr>
+            <w:rStyle w:val="Hyperlink"/>
+          </w:rPr>
+          <w:t xml:space="preserve"> at Design - </w:t>
+        </w:r>
+        <w:proofErr w:type="spellStart"/>
+        <w:r>
+          <w:rPr>
+            <w:rStyle w:val="Hyperlink"/>
+          </w:rPr>
+          <w:t>Refactoring</w:t>
+        </w:r>
+        <w:proofErr w:type="spellEnd"/>
+        <w:r>
+          <w:rPr>
+            <w:rStyle w:val="Hyperlink"/>
+          </w:rPr>
+          <w:t xml:space="preserve"> UI - Medium</w:t>
+        </w:r>
+      </w:hyperlink>
+    </w:p>
+    <w:p>
+      <w:pPr>
+        <w:rPr>
+          <w:rStyle w:val="Hyperlink"/>
+        </w:rPr>
+      </w:pPr>
+      <w:hyperlink r:id="rId60" w:history="1">
+        <w:r>
+          <w:rPr>
+            <w:rStyle w:val="Hyperlink"/>
+          </w:rPr>
+          <w:t xml:space="preserve">7 Rules for </w:t>
+        </w:r>
+        <w:proofErr w:type="spellStart"/>
+        <w:r>
+          <w:rPr>
+            <w:rStyle w:val="Hyperlink"/>
+          </w:rPr>
+          <w:t>Creating</w:t>
+        </w:r>
+        <w:proofErr w:type="spellEnd"/>
+        <w:r>
+          <w:rPr>
+            <w:rStyle w:val="Hyperlink"/>
+          </w:rPr>
+          <w:t xml:space="preserve"> </w:t>
+        </w:r>
+        <w:proofErr w:type="spellStart"/>
+        <w:r>
+          <w:rPr>
+            <w:rStyle w:val="Hyperlink"/>
+          </w:rPr>
+          <w:t>Gorgeous</w:t>
+        </w:r>
+        <w:proofErr w:type="spellEnd"/>
+        <w:r>
+          <w:rPr>
+            <w:rStyle w:val="Hyperlink"/>
+          </w:rPr>
+          <w:t xml:space="preserve"> UI (</w:t>
+        </w:r>
+        <w:proofErr w:type="spellStart"/>
+        <w:r>
+          <w:rPr>
+            <w:rStyle w:val="Hyperlink"/>
+          </w:rPr>
+          <w:t>Updated</w:t>
+        </w:r>
+        <w:proofErr w:type="spellEnd"/>
+        <w:r>
+          <w:rPr>
+            <w:rStyle w:val="Hyperlink"/>
+          </w:rPr>
+          <w:t xml:space="preserve"> for 2020)</w:t>
+        </w:r>
+      </w:hyperlink>
+    </w:p>
+    <w:p>
+      <w:pPr>
+        <w:rPr>
+          <w:rStyle w:val="Hyperlink"/>
+        </w:rPr>
+      </w:pPr>
+      <w:hyperlink r:id="rId61" w:history="1">
+        <w:proofErr w:type="spellStart"/>
+        <w:r>
+          <w:rPr>
+            <w:rStyle w:val="Hyperlink"/>
+          </w:rPr>
+          <w:t>Angular</w:t>
+        </w:r>
+        <w:proofErr w:type="spellEnd"/>
+        <w:r>
+          <w:rPr>
+            <w:rStyle w:val="Hyperlink"/>
+          </w:rPr>
+          <w:t xml:space="preserve"> </w:t>
+        </w:r>
+        <w:proofErr w:type="spellStart"/>
+        <w:r>
+          <w:rPr>
+            <w:rStyle w:val="Hyperlink"/>
+          </w:rPr>
+          <w:t>Authentication</w:t>
+        </w:r>
+        <w:proofErr w:type="spellEnd"/>
+        <w:r>
+          <w:rPr>
+            <w:rStyle w:val="Hyperlink"/>
+          </w:rPr>
+          <w:t xml:space="preserve">: </w:t>
+        </w:r>
+        <w:proofErr w:type="spellStart"/>
+        <w:r>
+          <w:rPr>
+            <w:rStyle w:val="Hyperlink"/>
+          </w:rPr>
+          <w:t>Using</w:t>
+        </w:r>
+        <w:proofErr w:type="spellEnd"/>
+        <w:r>
+          <w:rPr>
+            <w:rStyle w:val="Hyperlink"/>
+          </w:rPr>
+          <w:t xml:space="preserve"> Route </w:t>
+        </w:r>
+        <w:proofErr w:type="spellStart"/>
+        <w:r>
+          <w:rPr>
+            <w:rStyle w:val="Hyperlink"/>
+          </w:rPr>
+          <w:t>Guards</w:t>
+        </w:r>
+        <w:proofErr w:type="spellEnd"/>
+        <w:r>
+          <w:rPr>
+            <w:rStyle w:val="Hyperlink"/>
+          </w:rPr>
+          <w:t xml:space="preserve"> - Ryan </w:t>
+        </w:r>
+        <w:proofErr w:type="spellStart"/>
+        <w:r>
+          <w:rPr>
+            <w:rStyle w:val="Hyperlink"/>
+          </w:rPr>
+          <w:t>Chenkie</w:t>
+        </w:r>
+        <w:proofErr w:type="spellEnd"/>
+        <w:r>
+          <w:rPr>
+            <w:rStyle w:val="Hyperlink"/>
+          </w:rPr>
+          <w:t xml:space="preserve"> - Medium</w:t>
+        </w:r>
+      </w:hyperlink>
+    </w:p>
+    <w:p>
+      <w:pPr>
+        <w:rPr>
+          <w:rStyle w:val="Hyperlink"/>
+        </w:rPr>
+      </w:pPr>
+      <w:hyperlink r:id="rId62" w:history="1">
+        <w:proofErr w:type="spellStart"/>
+        <w:r>
+          <w:rPr>
+            <w:rStyle w:val="Hyperlink"/>
+          </w:rPr>
+          <w:t>Using</w:t>
+        </w:r>
+        <w:proofErr w:type="spellEnd"/>
+        <w:r>
+          <w:rPr>
+            <w:rStyle w:val="Hyperlink"/>
+          </w:rPr>
+          <w:t xml:space="preserve"> </w:t>
+        </w:r>
+        <w:proofErr w:type="spellStart"/>
+        <w:r>
+          <w:rPr>
+            <w:rStyle w:val="Hyperlink"/>
+          </w:rPr>
+          <w:t>RxJS</w:t>
+        </w:r>
+        <w:proofErr w:type="spellEnd"/>
+        <w:r>
+          <w:rPr>
+            <w:rStyle w:val="Hyperlink"/>
+          </w:rPr>
+          <w:t xml:space="preserve"> </w:t>
+        </w:r>
+        <w:proofErr w:type="spellStart"/>
+        <w:r>
+          <w:rPr>
+            <w:rStyle w:val="Hyperlink"/>
+          </w:rPr>
+          <w:t>switchMap</w:t>
+        </w:r>
+        <w:proofErr w:type="spellEnd"/>
+        <w:r>
+          <w:rPr>
+            <w:rStyle w:val="Hyperlink"/>
+          </w:rPr>
+          <w:t xml:space="preserve"> </w:t>
+        </w:r>
+        <w:proofErr w:type="spellStart"/>
+        <w:r>
+          <w:rPr>
+            <w:rStyle w:val="Hyperlink"/>
+          </w:rPr>
+          <w:t>With</w:t>
+        </w:r>
+        <w:proofErr w:type="spellEnd"/>
+        <w:r>
+          <w:rPr>
+            <w:rStyle w:val="Hyperlink"/>
+          </w:rPr>
+          <w:t xml:space="preserve"> </w:t>
+        </w:r>
+        <w:proofErr w:type="spellStart"/>
+        <w:r>
+          <w:rPr>
+            <w:rStyle w:val="Hyperlink"/>
+          </w:rPr>
+          <w:t>Angular</w:t>
+        </w:r>
+        <w:proofErr w:type="spellEnd"/>
+        <w:r>
+          <w:rPr>
+            <w:rStyle w:val="Hyperlink"/>
+          </w:rPr>
+          <w:t xml:space="preserve"> 7 </w:t>
+        </w:r>
+        <w:proofErr w:type="spellStart"/>
+        <w:r>
+          <w:rPr>
+            <w:rStyle w:val="Hyperlink"/>
+          </w:rPr>
+          <w:t>Reactive</w:t>
+        </w:r>
+        <w:proofErr w:type="spellEnd"/>
+        <w:r>
+          <w:rPr>
+            <w:rStyle w:val="Hyperlink"/>
+          </w:rPr>
+          <w:t xml:space="preserve"> Forms to Cancel </w:t>
+        </w:r>
+        <w:proofErr w:type="spellStart"/>
+        <w:r>
+          <w:rPr>
+            <w:rStyle w:val="Hyperlink"/>
+          </w:rPr>
+          <w:t>Pending</w:t>
+        </w:r>
+        <w:proofErr w:type="spellEnd"/>
+        <w:r>
+          <w:rPr>
+            <w:rStyle w:val="Hyperlink"/>
+          </w:rPr>
+          <w:t xml:space="preserve"> </w:t>
+        </w:r>
+        <w:proofErr w:type="spellStart"/>
+        <w:r>
+          <w:rPr>
+            <w:rStyle w:val="Hyperlink"/>
+          </w:rPr>
+          <w:t>Requests</w:t>
+        </w:r>
+        <w:proofErr w:type="spellEnd"/>
+        <w:r>
+          <w:rPr>
+            <w:rStyle w:val="Hyperlink"/>
+          </w:rPr>
+          <w:t xml:space="preserve"> - </w:t>
+        </w:r>
+        <w:proofErr w:type="spellStart"/>
+        <w:r>
+          <w:rPr>
+            <w:rStyle w:val="Hyperlink"/>
+          </w:rPr>
+          <w:t>Credera</w:t>
+        </w:r>
+        <w:proofErr w:type="spellEnd"/>
+      </w:hyperlink>
+    </w:p>
+    <w:p>
+      <w:pPr>
+        <w:rPr>
+          <w:rStyle w:val="Hyperlink"/>
+          <w:color w:val="000000"/>
+          <w:sz w:val="27"/>
+          <w:szCs w:val="27"/>
+          <w:u w:val="none"/>
+          <w:lang w:val="en-US"/>
+        </w:rPr>
+      </w:pPr>
+      <w:hyperlink r:id="rId63" w:history="1">
+        <w:r>
+          <w:rPr>
+            <w:rStyle w:val="Hyperlink"/>
+          </w:rPr>
+          <w:t xml:space="preserve">Pure CSS Loader - </w:t>
+        </w:r>
+        <w:proofErr w:type="spellStart"/>
+        <w:r>
+          <w:rPr>
+            <w:rStyle w:val="Hyperlink"/>
+          </w:rPr>
+          <w:t>Optimized</w:t>
+        </w:r>
+        <w:proofErr w:type="spellEnd"/>
+        <w:r>
+          <w:rPr>
+            <w:rStyle w:val="Hyperlink"/>
+          </w:rPr>
+          <w:t xml:space="preserve"> Spinners for Web · Loading.io</w:t>
+        </w:r>
+      </w:hyperlink>
+    </w:p>
+    <w:p>
+      <w:pPr>
         <w:pStyle w:val="Help"/>
         <w:rPr>
           <w:lang w:val="en-US"/>
         </w:rPr>
       </w:pPr>
-      <w:hyperlink r:id="rId35" w:history="1">
+      <w:hyperlink r:id="rId64" w:history="1">
         <w:r>
           <w:rPr>
             <w:rStyle w:val="Hyperlink"/>
@@ -9242,6 +11392,7 @@
               <w:rPr>
                 <w:b/>
               </w:rPr>
+              <w:lastRenderedPageBreak/>
               <w:t>Date</w:t>
             </w:r>
           </w:p>
@@ -9683,16 +11834,37 @@
                 <w:sz w:val="22"/>
                 <w:szCs w:val="22"/>
               </w:rPr>
-              <w:t>Tentative de l'installation d'Adobe Xd</w:t>
-            </w:r>
-            <w:r>
-              <w:rPr>
-                <w:rFonts w:ascii="Calibri" w:hAnsi="Calibri" w:cs="Calibri"/>
-                <w:color w:val="000000"/>
-                <w:sz w:val="22"/>
-                <w:szCs w:val="22"/>
-              </w:rPr>
-              <w:t xml:space="preserve"> + création de la maquette B</w:t>
+              <w:t xml:space="preserve">Tentative de l'installation d'Adobe </w:t>
+            </w:r>
+            <w:proofErr w:type="spellStart"/>
+            <w:r>
+              <w:rPr>
+                <w:rFonts w:ascii="Calibri" w:hAnsi="Calibri" w:cs="Calibri"/>
+                <w:color w:val="000000"/>
+                <w:sz w:val="22"/>
+                <w:szCs w:val="22"/>
+              </w:rPr>
+              <w:t>Xd</w:t>
+            </w:r>
+            <w:proofErr w:type="spellEnd"/>
+            <w:r>
+              <w:rPr>
+                <w:rFonts w:ascii="Calibri" w:hAnsi="Calibri" w:cs="Calibri"/>
+                <w:color w:val="000000"/>
+                <w:sz w:val="22"/>
+                <w:szCs w:val="22"/>
+              </w:rPr>
+              <w:t xml:space="preserve"> + création de la maquette </w:t>
+            </w:r>
+            <w:proofErr w:type="spellStart"/>
+            <w:r>
+              <w:rPr>
+                <w:rFonts w:ascii="Calibri" w:hAnsi="Calibri" w:cs="Calibri"/>
+                <w:color w:val="000000"/>
+                <w:sz w:val="22"/>
+                <w:szCs w:val="22"/>
+              </w:rPr>
+              <w:t>B</w:t>
             </w:r>
             <w:r>
               <w:rPr>
@@ -9703,6 +11875,7 @@
               </w:rPr>
               <w:t>alsamiq</w:t>
             </w:r>
+            <w:proofErr w:type="spellEnd"/>
           </w:p>
         </w:tc>
       </w:tr>
@@ -9764,8 +11937,19 @@
                 <w:sz w:val="22"/>
                 <w:szCs w:val="22"/>
               </w:rPr>
-              <w:t>Création d'un prototype du site avec Adobe Xd</w:t>
-            </w:r>
+              <w:t xml:space="preserve">Création d'un prototype du site avec Adobe </w:t>
+            </w:r>
+            <w:proofErr w:type="spellStart"/>
+            <w:r>
+              <w:rPr>
+                <w:rFonts w:ascii="Calibri" w:hAnsi="Calibri" w:cs="Calibri"/>
+                <w:color w:val="000000"/>
+                <w:sz w:val="22"/>
+                <w:szCs w:val="22"/>
+              </w:rPr>
+              <w:t>Xd</w:t>
+            </w:r>
+            <w:proofErr w:type="spellEnd"/>
           </w:p>
         </w:tc>
       </w:tr>
@@ -9872,7 +12056,27 @@
                 <w:sz w:val="22"/>
                 <w:szCs w:val="22"/>
               </w:rPr>
-              <w:t>Création du Github ainsi que quelques issues</w:t>
+              <w:t xml:space="preserve">Création du </w:t>
+            </w:r>
+            <w:proofErr w:type="spellStart"/>
+            <w:r>
+              <w:rPr>
+                <w:rFonts w:ascii="Calibri" w:hAnsi="Calibri" w:cs="Calibri"/>
+                <w:color w:val="000000"/>
+                <w:sz w:val="22"/>
+                <w:szCs w:val="22"/>
+              </w:rPr>
+              <w:t>Github</w:t>
+            </w:r>
+            <w:proofErr w:type="spellEnd"/>
+            <w:r>
+              <w:rPr>
+                <w:rFonts w:ascii="Calibri" w:hAnsi="Calibri" w:cs="Calibri"/>
+                <w:color w:val="000000"/>
+                <w:sz w:val="22"/>
+                <w:szCs w:val="22"/>
+              </w:rPr>
+              <w:t xml:space="preserve"> ainsi que quelques issues</w:t>
             </w:r>
           </w:p>
         </w:tc>
@@ -9926,8 +12130,39 @@
                 <w:sz w:val="22"/>
                 <w:szCs w:val="22"/>
               </w:rPr>
-              <w:t>Création du Github et insertion des issues, projets et milestones</w:t>
-            </w:r>
+              <w:t xml:space="preserve">Création du </w:t>
+            </w:r>
+            <w:proofErr w:type="spellStart"/>
+            <w:r>
+              <w:rPr>
+                <w:rFonts w:ascii="Calibri" w:hAnsi="Calibri" w:cs="Calibri"/>
+                <w:color w:val="000000"/>
+                <w:sz w:val="22"/>
+                <w:szCs w:val="22"/>
+              </w:rPr>
+              <w:t>Github</w:t>
+            </w:r>
+            <w:proofErr w:type="spellEnd"/>
+            <w:r>
+              <w:rPr>
+                <w:rFonts w:ascii="Calibri" w:hAnsi="Calibri" w:cs="Calibri"/>
+                <w:color w:val="000000"/>
+                <w:sz w:val="22"/>
+                <w:szCs w:val="22"/>
+              </w:rPr>
+              <w:t xml:space="preserve"> et insertion des issues, projets et </w:t>
+            </w:r>
+            <w:proofErr w:type="spellStart"/>
+            <w:r>
+              <w:rPr>
+                <w:rFonts w:ascii="Calibri" w:hAnsi="Calibri" w:cs="Calibri"/>
+                <w:color w:val="000000"/>
+                <w:sz w:val="22"/>
+                <w:szCs w:val="22"/>
+              </w:rPr>
+              <w:t>milestones</w:t>
+            </w:r>
+            <w:proofErr w:type="spellEnd"/>
           </w:p>
         </w:tc>
       </w:tr>
@@ -10088,7 +12323,27 @@
                 <w:sz w:val="22"/>
                 <w:szCs w:val="22"/>
               </w:rPr>
-              <w:t>Html + css de la sidebar</w:t>
+              <w:t xml:space="preserve">Html + </w:t>
+            </w:r>
+            <w:proofErr w:type="spellStart"/>
+            <w:r>
+              <w:rPr>
+                <w:rFonts w:ascii="Calibri" w:hAnsi="Calibri" w:cs="Calibri"/>
+                <w:color w:val="000000"/>
+                <w:sz w:val="22"/>
+                <w:szCs w:val="22"/>
+              </w:rPr>
+              <w:t>css</w:t>
+            </w:r>
+            <w:proofErr w:type="spellEnd"/>
+            <w:r>
+              <w:rPr>
+                <w:rFonts w:ascii="Calibri" w:hAnsi="Calibri" w:cs="Calibri"/>
+                <w:color w:val="000000"/>
+                <w:sz w:val="22"/>
+                <w:szCs w:val="22"/>
+              </w:rPr>
+              <w:t xml:space="preserve"> de la sidebar</w:t>
             </w:r>
           </w:p>
         </w:tc>
@@ -10142,7 +12397,27 @@
                 <w:sz w:val="22"/>
                 <w:szCs w:val="22"/>
               </w:rPr>
-              <w:t>Html + css du header</w:t>
+              <w:t xml:space="preserve">Html + </w:t>
+            </w:r>
+            <w:proofErr w:type="spellStart"/>
+            <w:r>
+              <w:rPr>
+                <w:rFonts w:ascii="Calibri" w:hAnsi="Calibri" w:cs="Calibri"/>
+                <w:color w:val="000000"/>
+                <w:sz w:val="22"/>
+                <w:szCs w:val="22"/>
+              </w:rPr>
+              <w:t>css</w:t>
+            </w:r>
+            <w:proofErr w:type="spellEnd"/>
+            <w:r>
+              <w:rPr>
+                <w:rFonts w:ascii="Calibri" w:hAnsi="Calibri" w:cs="Calibri"/>
+                <w:color w:val="000000"/>
+                <w:sz w:val="22"/>
+                <w:szCs w:val="22"/>
+              </w:rPr>
+              <w:t xml:space="preserve"> du header</w:t>
             </w:r>
           </w:p>
         </w:tc>
@@ -10196,7 +12471,27 @@
                 <w:sz w:val="22"/>
                 <w:szCs w:val="22"/>
               </w:rPr>
-              <w:t>Html + css de la barre de recherche</w:t>
+              <w:t xml:space="preserve">Html + </w:t>
+            </w:r>
+            <w:proofErr w:type="spellStart"/>
+            <w:r>
+              <w:rPr>
+                <w:rFonts w:ascii="Calibri" w:hAnsi="Calibri" w:cs="Calibri"/>
+                <w:color w:val="000000"/>
+                <w:sz w:val="22"/>
+                <w:szCs w:val="22"/>
+              </w:rPr>
+              <w:t>css</w:t>
+            </w:r>
+            <w:proofErr w:type="spellEnd"/>
+            <w:r>
+              <w:rPr>
+                <w:rFonts w:ascii="Calibri" w:hAnsi="Calibri" w:cs="Calibri"/>
+                <w:color w:val="000000"/>
+                <w:sz w:val="22"/>
+                <w:szCs w:val="22"/>
+              </w:rPr>
+              <w:t xml:space="preserve"> de la barre de recherche</w:t>
             </w:r>
           </w:p>
         </w:tc>
@@ -10250,7 +12545,27 @@
                 <w:sz w:val="22"/>
                 <w:szCs w:val="22"/>
               </w:rPr>
-              <w:t>Html + css du component pour afficher une liste de jeux</w:t>
+              <w:t xml:space="preserve">Html + </w:t>
+            </w:r>
+            <w:proofErr w:type="spellStart"/>
+            <w:r>
+              <w:rPr>
+                <w:rFonts w:ascii="Calibri" w:hAnsi="Calibri" w:cs="Calibri"/>
+                <w:color w:val="000000"/>
+                <w:sz w:val="22"/>
+                <w:szCs w:val="22"/>
+              </w:rPr>
+              <w:t>css</w:t>
+            </w:r>
+            <w:proofErr w:type="spellEnd"/>
+            <w:r>
+              <w:rPr>
+                <w:rFonts w:ascii="Calibri" w:hAnsi="Calibri" w:cs="Calibri"/>
+                <w:color w:val="000000"/>
+                <w:sz w:val="22"/>
+                <w:szCs w:val="22"/>
+              </w:rPr>
+              <w:t xml:space="preserve"> du component pour afficher une liste de jeux</w:t>
             </w:r>
           </w:p>
         </w:tc>
@@ -10304,7 +12619,27 @@
                 <w:sz w:val="22"/>
                 <w:szCs w:val="22"/>
               </w:rPr>
-              <w:t>Html + css de la page collection &amp; résultats d’une recherche</w:t>
+              <w:t xml:space="preserve">Html + </w:t>
+            </w:r>
+            <w:proofErr w:type="spellStart"/>
+            <w:r>
+              <w:rPr>
+                <w:rFonts w:ascii="Calibri" w:hAnsi="Calibri" w:cs="Calibri"/>
+                <w:color w:val="000000"/>
+                <w:sz w:val="22"/>
+                <w:szCs w:val="22"/>
+              </w:rPr>
+              <w:t>css</w:t>
+            </w:r>
+            <w:proofErr w:type="spellEnd"/>
+            <w:r>
+              <w:rPr>
+                <w:rFonts w:ascii="Calibri" w:hAnsi="Calibri" w:cs="Calibri"/>
+                <w:color w:val="000000"/>
+                <w:sz w:val="22"/>
+                <w:szCs w:val="22"/>
+              </w:rPr>
+              <w:t xml:space="preserve"> de la page collection &amp; résultats d’une recherche</w:t>
             </w:r>
           </w:p>
         </w:tc>
@@ -10358,7 +12693,27 @@
                 <w:sz w:val="22"/>
                 <w:szCs w:val="22"/>
               </w:rPr>
-              <w:t>Html + css de la page de login</w:t>
+              <w:t xml:space="preserve">Html + </w:t>
+            </w:r>
+            <w:proofErr w:type="spellStart"/>
+            <w:r>
+              <w:rPr>
+                <w:rFonts w:ascii="Calibri" w:hAnsi="Calibri" w:cs="Calibri"/>
+                <w:color w:val="000000"/>
+                <w:sz w:val="22"/>
+                <w:szCs w:val="22"/>
+              </w:rPr>
+              <w:t>css</w:t>
+            </w:r>
+            <w:proofErr w:type="spellEnd"/>
+            <w:r>
+              <w:rPr>
+                <w:rFonts w:ascii="Calibri" w:hAnsi="Calibri" w:cs="Calibri"/>
+                <w:color w:val="000000"/>
+                <w:sz w:val="22"/>
+                <w:szCs w:val="22"/>
+              </w:rPr>
+              <w:t xml:space="preserve"> de la page de login</w:t>
             </w:r>
           </w:p>
         </w:tc>
@@ -10412,8 +12767,39 @@
                 <w:sz w:val="22"/>
                 <w:szCs w:val="22"/>
               </w:rPr>
-              <w:t>HTML + css de la page register</w:t>
-            </w:r>
+              <w:t xml:space="preserve">HTML + </w:t>
+            </w:r>
+            <w:proofErr w:type="spellStart"/>
+            <w:r>
+              <w:rPr>
+                <w:rFonts w:ascii="Calibri" w:hAnsi="Calibri" w:cs="Calibri"/>
+                <w:color w:val="000000"/>
+                <w:sz w:val="22"/>
+                <w:szCs w:val="22"/>
+              </w:rPr>
+              <w:t>css</w:t>
+            </w:r>
+            <w:proofErr w:type="spellEnd"/>
+            <w:r>
+              <w:rPr>
+                <w:rFonts w:ascii="Calibri" w:hAnsi="Calibri" w:cs="Calibri"/>
+                <w:color w:val="000000"/>
+                <w:sz w:val="22"/>
+                <w:szCs w:val="22"/>
+              </w:rPr>
+              <w:t xml:space="preserve"> de la page </w:t>
+            </w:r>
+            <w:proofErr w:type="spellStart"/>
+            <w:r>
+              <w:rPr>
+                <w:rFonts w:ascii="Calibri" w:hAnsi="Calibri" w:cs="Calibri"/>
+                <w:color w:val="000000"/>
+                <w:sz w:val="22"/>
+                <w:szCs w:val="22"/>
+              </w:rPr>
+              <w:t>register</w:t>
+            </w:r>
+            <w:proofErr w:type="spellEnd"/>
           </w:p>
         </w:tc>
       </w:tr>
@@ -10574,7 +12960,27 @@
                 <w:sz w:val="22"/>
                 <w:szCs w:val="22"/>
               </w:rPr>
-              <w:t>Html + css de la page de création de vote</w:t>
+              <w:t xml:space="preserve">Html + </w:t>
+            </w:r>
+            <w:proofErr w:type="spellStart"/>
+            <w:r>
+              <w:rPr>
+                <w:rFonts w:ascii="Calibri" w:hAnsi="Calibri" w:cs="Calibri"/>
+                <w:color w:val="000000"/>
+                <w:sz w:val="22"/>
+                <w:szCs w:val="22"/>
+              </w:rPr>
+              <w:t>css</w:t>
+            </w:r>
+            <w:proofErr w:type="spellEnd"/>
+            <w:r>
+              <w:rPr>
+                <w:rFonts w:ascii="Calibri" w:hAnsi="Calibri" w:cs="Calibri"/>
+                <w:color w:val="000000"/>
+                <w:sz w:val="22"/>
+                <w:szCs w:val="22"/>
+              </w:rPr>
+              <w:t xml:space="preserve"> de la page de création de vote</w:t>
             </w:r>
           </w:p>
         </w:tc>
@@ -10682,7 +13088,67 @@
                 <w:sz w:val="22"/>
                 <w:szCs w:val="22"/>
               </w:rPr>
-              <w:t>Création de fonctions pour les routes /login /register /search-game-API</w:t>
+              <w:t>Création de fonctions pour les routes /login /</w:t>
+            </w:r>
+            <w:proofErr w:type="spellStart"/>
+            <w:r>
+              <w:rPr>
+                <w:rFonts w:ascii="Calibri" w:hAnsi="Calibri" w:cs="Calibri"/>
+                <w:color w:val="000000"/>
+                <w:sz w:val="22"/>
+                <w:szCs w:val="22"/>
+              </w:rPr>
+              <w:t>register</w:t>
+            </w:r>
+            <w:proofErr w:type="spellEnd"/>
+            <w:r>
+              <w:rPr>
+                <w:rFonts w:ascii="Calibri" w:hAnsi="Calibri" w:cs="Calibri"/>
+                <w:color w:val="000000"/>
+                <w:sz w:val="22"/>
+                <w:szCs w:val="22"/>
+              </w:rPr>
+              <w:t xml:space="preserve"> /</w:t>
+            </w:r>
+            <w:proofErr w:type="spellStart"/>
+            <w:r>
+              <w:rPr>
+                <w:rFonts w:ascii="Calibri" w:hAnsi="Calibri" w:cs="Calibri"/>
+                <w:color w:val="000000"/>
+                <w:sz w:val="22"/>
+                <w:szCs w:val="22"/>
+              </w:rPr>
+              <w:t>search</w:t>
+            </w:r>
+            <w:proofErr w:type="spellEnd"/>
+            <w:r>
+              <w:rPr>
+                <w:rFonts w:ascii="Calibri" w:hAnsi="Calibri" w:cs="Calibri"/>
+                <w:color w:val="000000"/>
+                <w:sz w:val="22"/>
+                <w:szCs w:val="22"/>
+              </w:rPr>
+              <w:t>-</w:t>
+            </w:r>
+            <w:proofErr w:type="spellStart"/>
+            <w:r>
+              <w:rPr>
+                <w:rFonts w:ascii="Calibri" w:hAnsi="Calibri" w:cs="Calibri"/>
+                <w:color w:val="000000"/>
+                <w:sz w:val="22"/>
+                <w:szCs w:val="22"/>
+              </w:rPr>
+              <w:t>game</w:t>
+            </w:r>
+            <w:proofErr w:type="spellEnd"/>
+            <w:r>
+              <w:rPr>
+                <w:rFonts w:ascii="Calibri" w:hAnsi="Calibri" w:cs="Calibri"/>
+                <w:color w:val="000000"/>
+                <w:sz w:val="22"/>
+                <w:szCs w:val="22"/>
+              </w:rPr>
+              <w:t>-API</w:t>
             </w:r>
           </w:p>
           <w:p>
@@ -10701,7 +13167,27 @@
                 <w:sz w:val="22"/>
                 <w:szCs w:val="22"/>
               </w:rPr>
-              <w:t>+ explication à bastian de comment ça fonctionne</w:t>
+              <w:t xml:space="preserve">+ explication à </w:t>
+            </w:r>
+            <w:proofErr w:type="spellStart"/>
+            <w:r>
+              <w:rPr>
+                <w:rFonts w:ascii="Calibri" w:hAnsi="Calibri" w:cs="Calibri"/>
+                <w:color w:val="000000"/>
+                <w:sz w:val="22"/>
+                <w:szCs w:val="22"/>
+              </w:rPr>
+              <w:t>bastian</w:t>
+            </w:r>
+            <w:proofErr w:type="spellEnd"/>
+            <w:r>
+              <w:rPr>
+                <w:rFonts w:ascii="Calibri" w:hAnsi="Calibri" w:cs="Calibri"/>
+                <w:color w:val="000000"/>
+                <w:sz w:val="22"/>
+                <w:szCs w:val="22"/>
+              </w:rPr>
+              <w:t xml:space="preserve"> de comment ça fonctionne</w:t>
             </w:r>
           </w:p>
         </w:tc>
@@ -10721,7 +13207,6 @@
               </w:tabs>
             </w:pPr>
             <w:r>
-              <w:lastRenderedPageBreak/>
               <w:t>27.02.2020</w:t>
             </w:r>
           </w:p>
@@ -10774,7 +13259,67 @@
                 <w:sz w:val="22"/>
                 <w:szCs w:val="22"/>
               </w:rPr>
-              <w:t xml:space="preserve"> automatique pour les routes /login /register /search-game-API</w:t>
+              <w:t xml:space="preserve"> automatique pour les routes /login /</w:t>
+            </w:r>
+            <w:proofErr w:type="spellStart"/>
+            <w:r>
+              <w:rPr>
+                <w:rFonts w:ascii="Calibri" w:hAnsi="Calibri" w:cs="Calibri"/>
+                <w:color w:val="000000"/>
+                <w:sz w:val="22"/>
+                <w:szCs w:val="22"/>
+              </w:rPr>
+              <w:t>register</w:t>
+            </w:r>
+            <w:proofErr w:type="spellEnd"/>
+            <w:r>
+              <w:rPr>
+                <w:rFonts w:ascii="Calibri" w:hAnsi="Calibri" w:cs="Calibri"/>
+                <w:color w:val="000000"/>
+                <w:sz w:val="22"/>
+                <w:szCs w:val="22"/>
+              </w:rPr>
+              <w:t xml:space="preserve"> /</w:t>
+            </w:r>
+            <w:proofErr w:type="spellStart"/>
+            <w:r>
+              <w:rPr>
+                <w:rFonts w:ascii="Calibri" w:hAnsi="Calibri" w:cs="Calibri"/>
+                <w:color w:val="000000"/>
+                <w:sz w:val="22"/>
+                <w:szCs w:val="22"/>
+              </w:rPr>
+              <w:t>search</w:t>
+            </w:r>
+            <w:proofErr w:type="spellEnd"/>
+            <w:r>
+              <w:rPr>
+                <w:rFonts w:ascii="Calibri" w:hAnsi="Calibri" w:cs="Calibri"/>
+                <w:color w:val="000000"/>
+                <w:sz w:val="22"/>
+                <w:szCs w:val="22"/>
+              </w:rPr>
+              <w:t>-</w:t>
+            </w:r>
+            <w:proofErr w:type="spellStart"/>
+            <w:r>
+              <w:rPr>
+                <w:rFonts w:ascii="Calibri" w:hAnsi="Calibri" w:cs="Calibri"/>
+                <w:color w:val="000000"/>
+                <w:sz w:val="22"/>
+                <w:szCs w:val="22"/>
+              </w:rPr>
+              <w:t>game</w:t>
+            </w:r>
+            <w:proofErr w:type="spellEnd"/>
+            <w:r>
+              <w:rPr>
+                <w:rFonts w:ascii="Calibri" w:hAnsi="Calibri" w:cs="Calibri"/>
+                <w:color w:val="000000"/>
+                <w:sz w:val="22"/>
+                <w:szCs w:val="22"/>
+              </w:rPr>
+              <w:t>-API</w:t>
             </w:r>
           </w:p>
         </w:tc>
@@ -10882,7 +13427,87 @@
                 <w:sz w:val="22"/>
                 <w:szCs w:val="22"/>
               </w:rPr>
-              <w:t>Création des tests pour les routes /vote /get-games-collection /get-games-info-collection</w:t>
+              <w:t>Création des tests pour les routes /vote /</w:t>
+            </w:r>
+            <w:proofErr w:type="spellStart"/>
+            <w:r>
+              <w:rPr>
+                <w:rFonts w:ascii="Calibri" w:hAnsi="Calibri" w:cs="Calibri"/>
+                <w:color w:val="000000"/>
+                <w:sz w:val="22"/>
+                <w:szCs w:val="22"/>
+              </w:rPr>
+              <w:t>get</w:t>
+            </w:r>
+            <w:proofErr w:type="spellEnd"/>
+            <w:r>
+              <w:rPr>
+                <w:rFonts w:ascii="Calibri" w:hAnsi="Calibri" w:cs="Calibri"/>
+                <w:color w:val="000000"/>
+                <w:sz w:val="22"/>
+                <w:szCs w:val="22"/>
+              </w:rPr>
+              <w:t>-</w:t>
+            </w:r>
+            <w:proofErr w:type="spellStart"/>
+            <w:r>
+              <w:rPr>
+                <w:rFonts w:ascii="Calibri" w:hAnsi="Calibri" w:cs="Calibri"/>
+                <w:color w:val="000000"/>
+                <w:sz w:val="22"/>
+                <w:szCs w:val="22"/>
+              </w:rPr>
+              <w:t>games</w:t>
+            </w:r>
+            <w:proofErr w:type="spellEnd"/>
+            <w:r>
+              <w:rPr>
+                <w:rFonts w:ascii="Calibri" w:hAnsi="Calibri" w:cs="Calibri"/>
+                <w:color w:val="000000"/>
+                <w:sz w:val="22"/>
+                <w:szCs w:val="22"/>
+              </w:rPr>
+              <w:t>-collection /</w:t>
+            </w:r>
+            <w:proofErr w:type="spellStart"/>
+            <w:r>
+              <w:rPr>
+                <w:rFonts w:ascii="Calibri" w:hAnsi="Calibri" w:cs="Calibri"/>
+                <w:color w:val="000000"/>
+                <w:sz w:val="22"/>
+                <w:szCs w:val="22"/>
+              </w:rPr>
+              <w:t>get</w:t>
+            </w:r>
+            <w:proofErr w:type="spellEnd"/>
+            <w:r>
+              <w:rPr>
+                <w:rFonts w:ascii="Calibri" w:hAnsi="Calibri" w:cs="Calibri"/>
+                <w:color w:val="000000"/>
+                <w:sz w:val="22"/>
+                <w:szCs w:val="22"/>
+              </w:rPr>
+              <w:t>-</w:t>
+            </w:r>
+            <w:proofErr w:type="spellStart"/>
+            <w:r>
+              <w:rPr>
+                <w:rFonts w:ascii="Calibri" w:hAnsi="Calibri" w:cs="Calibri"/>
+                <w:color w:val="000000"/>
+                <w:sz w:val="22"/>
+                <w:szCs w:val="22"/>
+              </w:rPr>
+              <w:t>games</w:t>
+            </w:r>
+            <w:proofErr w:type="spellEnd"/>
+            <w:r>
+              <w:rPr>
+                <w:rFonts w:ascii="Calibri" w:hAnsi="Calibri" w:cs="Calibri"/>
+                <w:color w:val="000000"/>
+                <w:sz w:val="22"/>
+                <w:szCs w:val="22"/>
+              </w:rPr>
+              <w:t>-info-collection</w:t>
             </w:r>
           </w:p>
           <w:p>
@@ -10901,7 +13526,28 @@
                 <w:sz w:val="22"/>
                 <w:szCs w:val="22"/>
               </w:rPr>
-              <w:t>Ajout de la posibilité de fournir un id lors de la création d’un utilisateur</w:t>
+              <w:lastRenderedPageBreak/>
+              <w:t xml:space="preserve">Ajout de la </w:t>
+            </w:r>
+            <w:proofErr w:type="spellStart"/>
+            <w:r>
+              <w:rPr>
+                <w:rFonts w:ascii="Calibri" w:hAnsi="Calibri" w:cs="Calibri"/>
+                <w:color w:val="000000"/>
+                <w:sz w:val="22"/>
+                <w:szCs w:val="22"/>
+              </w:rPr>
+              <w:t>posibilité</w:t>
+            </w:r>
+            <w:proofErr w:type="spellEnd"/>
+            <w:r>
+              <w:rPr>
+                <w:rFonts w:ascii="Calibri" w:hAnsi="Calibri" w:cs="Calibri"/>
+                <w:color w:val="000000"/>
+                <w:sz w:val="22"/>
+                <w:szCs w:val="22"/>
+              </w:rPr>
+              <w:t xml:space="preserve"> de fournir un id lors de la création d’un utilisateur</w:t>
             </w:r>
           </w:p>
         </w:tc>
@@ -10921,6 +13567,7 @@
               </w:tabs>
             </w:pPr>
             <w:r>
+              <w:lastRenderedPageBreak/>
               <w:t>02.03.2020</w:t>
             </w:r>
           </w:p>
@@ -10958,8 +13605,59 @@
                 <w:sz w:val="22"/>
                 <w:szCs w:val="22"/>
               </w:rPr>
-              <w:t>Intégration de jwt + route get et post survey</w:t>
-            </w:r>
+              <w:t xml:space="preserve">Intégration de </w:t>
+            </w:r>
+            <w:proofErr w:type="spellStart"/>
+            <w:r>
+              <w:rPr>
+                <w:rFonts w:ascii="Calibri" w:hAnsi="Calibri" w:cs="Calibri"/>
+                <w:color w:val="000000"/>
+                <w:sz w:val="22"/>
+                <w:szCs w:val="22"/>
+              </w:rPr>
+              <w:t>jwt</w:t>
+            </w:r>
+            <w:proofErr w:type="spellEnd"/>
+            <w:r>
+              <w:rPr>
+                <w:rFonts w:ascii="Calibri" w:hAnsi="Calibri" w:cs="Calibri"/>
+                <w:color w:val="000000"/>
+                <w:sz w:val="22"/>
+                <w:szCs w:val="22"/>
+              </w:rPr>
+              <w:t xml:space="preserve"> + route </w:t>
+            </w:r>
+            <w:proofErr w:type="spellStart"/>
+            <w:r>
+              <w:rPr>
+                <w:rFonts w:ascii="Calibri" w:hAnsi="Calibri" w:cs="Calibri"/>
+                <w:color w:val="000000"/>
+                <w:sz w:val="22"/>
+                <w:szCs w:val="22"/>
+              </w:rPr>
+              <w:t>get</w:t>
+            </w:r>
+            <w:proofErr w:type="spellEnd"/>
+            <w:r>
+              <w:rPr>
+                <w:rFonts w:ascii="Calibri" w:hAnsi="Calibri" w:cs="Calibri"/>
+                <w:color w:val="000000"/>
+                <w:sz w:val="22"/>
+                <w:szCs w:val="22"/>
+              </w:rPr>
+              <w:t xml:space="preserve"> et post </w:t>
+            </w:r>
+            <w:proofErr w:type="spellStart"/>
+            <w:r>
+              <w:rPr>
+                <w:rFonts w:ascii="Calibri" w:hAnsi="Calibri" w:cs="Calibri"/>
+                <w:color w:val="000000"/>
+                <w:sz w:val="22"/>
+                <w:szCs w:val="22"/>
+              </w:rPr>
+              <w:t>survey</w:t>
+            </w:r>
+            <w:proofErr w:type="spellEnd"/>
             <w:r>
               <w:rPr>
                 <w:rFonts w:ascii="Calibri" w:hAnsi="Calibri" w:cs="Calibri"/>
@@ -11021,7 +13719,27 @@
                 <w:sz w:val="22"/>
                 <w:szCs w:val="22"/>
               </w:rPr>
-              <w:t>Check de l’ip avant un vote</w:t>
+              <w:t xml:space="preserve">Check de </w:t>
+            </w:r>
+            <w:proofErr w:type="spellStart"/>
+            <w:r>
+              <w:rPr>
+                <w:rFonts w:ascii="Calibri" w:hAnsi="Calibri" w:cs="Calibri"/>
+                <w:color w:val="000000"/>
+                <w:sz w:val="22"/>
+                <w:szCs w:val="22"/>
+              </w:rPr>
+              <w:t>l’ip</w:t>
+            </w:r>
+            <w:proofErr w:type="spellEnd"/>
+            <w:r>
+              <w:rPr>
+                <w:rFonts w:ascii="Calibri" w:hAnsi="Calibri" w:cs="Calibri"/>
+                <w:color w:val="000000"/>
+                <w:sz w:val="22"/>
+                <w:szCs w:val="22"/>
+              </w:rPr>
+              <w:t xml:space="preserve"> avant un vote</w:t>
             </w:r>
           </w:p>
         </w:tc>
@@ -11129,7 +13847,27 @@
                 <w:sz w:val="22"/>
                 <w:szCs w:val="22"/>
               </w:rPr>
-              <w:t>Ajout des fonctions login et register dans le frontend</w:t>
+              <w:t xml:space="preserve">Ajout des fonctions login et </w:t>
+            </w:r>
+            <w:proofErr w:type="spellStart"/>
+            <w:r>
+              <w:rPr>
+                <w:rFonts w:ascii="Calibri" w:hAnsi="Calibri" w:cs="Calibri"/>
+                <w:color w:val="000000"/>
+                <w:sz w:val="22"/>
+                <w:szCs w:val="22"/>
+              </w:rPr>
+              <w:t>register</w:t>
+            </w:r>
+            <w:proofErr w:type="spellEnd"/>
+            <w:r>
+              <w:rPr>
+                <w:rFonts w:ascii="Calibri" w:hAnsi="Calibri" w:cs="Calibri"/>
+                <w:color w:val="000000"/>
+                <w:sz w:val="22"/>
+                <w:szCs w:val="22"/>
+              </w:rPr>
+              <w:t xml:space="preserve"> dans le frontend</w:t>
             </w:r>
           </w:p>
         </w:tc>
@@ -11237,7 +13975,27 @@
                 <w:sz w:val="22"/>
                 <w:szCs w:val="22"/>
               </w:rPr>
-              <w:t>Ajout d’un errorHandler pour les requêtes à l’API</w:t>
+              <w:t xml:space="preserve">Ajout d’un </w:t>
+            </w:r>
+            <w:proofErr w:type="spellStart"/>
+            <w:r>
+              <w:rPr>
+                <w:rFonts w:ascii="Calibri" w:hAnsi="Calibri" w:cs="Calibri"/>
+                <w:color w:val="000000"/>
+                <w:sz w:val="22"/>
+                <w:szCs w:val="22"/>
+              </w:rPr>
+              <w:t>errorHandler</w:t>
+            </w:r>
+            <w:proofErr w:type="spellEnd"/>
+            <w:r>
+              <w:rPr>
+                <w:rFonts w:ascii="Calibri" w:hAnsi="Calibri" w:cs="Calibri"/>
+                <w:color w:val="000000"/>
+                <w:sz w:val="22"/>
+                <w:szCs w:val="22"/>
+              </w:rPr>
+              <w:t xml:space="preserve"> pour les requêtes à l’API</w:t>
             </w:r>
           </w:p>
         </w:tc>
@@ -11345,7 +14103,27 @@
                 <w:sz w:val="22"/>
                 <w:szCs w:val="22"/>
               </w:rPr>
-              <w:t>Ajout d’un pipe pour filtrer la recherche</w:t>
+              <w:t xml:space="preserve">Ajout </w:t>
+            </w:r>
+            <w:proofErr w:type="gramStart"/>
+            <w:r>
+              <w:rPr>
+                <w:rFonts w:ascii="Calibri" w:hAnsi="Calibri" w:cs="Calibri"/>
+                <w:color w:val="000000"/>
+                <w:sz w:val="22"/>
+                <w:szCs w:val="22"/>
+              </w:rPr>
+              <w:t>d’un pipe</w:t>
+            </w:r>
+            <w:proofErr w:type="gramEnd"/>
+            <w:r>
+              <w:rPr>
+                <w:rFonts w:ascii="Calibri" w:hAnsi="Calibri" w:cs="Calibri"/>
+                <w:color w:val="000000"/>
+                <w:sz w:val="22"/>
+                <w:szCs w:val="22"/>
+              </w:rPr>
+              <w:t xml:space="preserve"> pour filtrer la recherche</w:t>
             </w:r>
           </w:p>
         </w:tc>
@@ -11392,14 +14170,45 @@
                 <w:szCs w:val="22"/>
               </w:rPr>
             </w:pPr>
-            <w:r>
-              <w:rPr>
-                <w:rFonts w:ascii="Calibri" w:hAnsi="Calibri" w:cs="Calibri"/>
-                <w:color w:val="000000"/>
-                <w:sz w:val="22"/>
-                <w:szCs w:val="22"/>
-              </w:rPr>
-              <w:t>Le pipe ne fonctionnait pas dans ce cas, j’ai donc ajouté un map directement sur l’observable pour trier les données</w:t>
+            <w:proofErr w:type="gramStart"/>
+            <w:r>
+              <w:rPr>
+                <w:rFonts w:ascii="Calibri" w:hAnsi="Calibri" w:cs="Calibri"/>
+                <w:color w:val="000000"/>
+                <w:sz w:val="22"/>
+                <w:szCs w:val="22"/>
+              </w:rPr>
+              <w:t>Le pipe</w:t>
+            </w:r>
+            <w:proofErr w:type="gramEnd"/>
+            <w:r>
+              <w:rPr>
+                <w:rFonts w:ascii="Calibri" w:hAnsi="Calibri" w:cs="Calibri"/>
+                <w:color w:val="000000"/>
+                <w:sz w:val="22"/>
+                <w:szCs w:val="22"/>
+              </w:rPr>
+              <w:t xml:space="preserve"> ne fonctionnait pas dans ce cas, j’ai donc ajouté un </w:t>
+            </w:r>
+            <w:proofErr w:type="spellStart"/>
+            <w:r>
+              <w:rPr>
+                <w:rFonts w:ascii="Calibri" w:hAnsi="Calibri" w:cs="Calibri"/>
+                <w:color w:val="000000"/>
+                <w:sz w:val="22"/>
+                <w:szCs w:val="22"/>
+              </w:rPr>
+              <w:t>map</w:t>
+            </w:r>
+            <w:proofErr w:type="spellEnd"/>
+            <w:r>
+              <w:rPr>
+                <w:rFonts w:ascii="Calibri" w:hAnsi="Calibri" w:cs="Calibri"/>
+                <w:color w:val="000000"/>
+                <w:sz w:val="22"/>
+                <w:szCs w:val="22"/>
+              </w:rPr>
+              <w:t xml:space="preserve"> directement sur l’observable pour trier les données</w:t>
             </w:r>
           </w:p>
         </w:tc>
@@ -11827,15 +14636,37 @@
                 <w:szCs w:val="22"/>
               </w:rPr>
             </w:pPr>
-            <w:r>
-              <w:rPr>
-                <w:rFonts w:ascii="Calibri" w:hAnsi="Calibri" w:cs="Calibri"/>
-                <w:color w:val="000000"/>
-                <w:sz w:val="22"/>
-                <w:szCs w:val="22"/>
-              </w:rPr>
-              <w:t>Css + correction d’un bug dans le component gameDetails</w:t>
-            </w:r>
+            <w:proofErr w:type="spellStart"/>
+            <w:r>
+              <w:rPr>
+                <w:rFonts w:ascii="Calibri" w:hAnsi="Calibri" w:cs="Calibri"/>
+                <w:color w:val="000000"/>
+                <w:sz w:val="22"/>
+                <w:szCs w:val="22"/>
+              </w:rPr>
+              <w:t>Css</w:t>
+            </w:r>
+            <w:proofErr w:type="spellEnd"/>
+            <w:r>
+              <w:rPr>
+                <w:rFonts w:ascii="Calibri" w:hAnsi="Calibri" w:cs="Calibri"/>
+                <w:color w:val="000000"/>
+                <w:sz w:val="22"/>
+                <w:szCs w:val="22"/>
+              </w:rPr>
+              <w:t xml:space="preserve"> + correction d’un bug dans le component </w:t>
+            </w:r>
+            <w:proofErr w:type="spellStart"/>
+            <w:r>
+              <w:rPr>
+                <w:rFonts w:ascii="Calibri" w:hAnsi="Calibri" w:cs="Calibri"/>
+                <w:color w:val="000000"/>
+                <w:sz w:val="22"/>
+                <w:szCs w:val="22"/>
+              </w:rPr>
+              <w:t>gameDetails</w:t>
+            </w:r>
+            <w:proofErr w:type="spellEnd"/>
           </w:p>
         </w:tc>
       </w:tr>
@@ -11888,7 +14719,27 @@
                 <w:sz w:val="22"/>
                 <w:szCs w:val="22"/>
               </w:rPr>
-              <w:t>Ajout d’un loading spinner</w:t>
+              <w:t xml:space="preserve">Ajout d’un </w:t>
+            </w:r>
+            <w:proofErr w:type="spellStart"/>
+            <w:r>
+              <w:rPr>
+                <w:rFonts w:ascii="Calibri" w:hAnsi="Calibri" w:cs="Calibri"/>
+                <w:color w:val="000000"/>
+                <w:sz w:val="22"/>
+                <w:szCs w:val="22"/>
+              </w:rPr>
+              <w:t>loading</w:t>
+            </w:r>
+            <w:proofErr w:type="spellEnd"/>
+            <w:r>
+              <w:rPr>
+                <w:rFonts w:ascii="Calibri" w:hAnsi="Calibri" w:cs="Calibri"/>
+                <w:color w:val="000000"/>
+                <w:sz w:val="22"/>
+                <w:szCs w:val="22"/>
+              </w:rPr>
+              <w:t xml:space="preserve"> spinner</w:t>
             </w:r>
           </w:p>
         </w:tc>
@@ -12238,14 +15089,25 @@
                 <w:szCs w:val="22"/>
               </w:rPr>
             </w:pPr>
-            <w:r>
-              <w:rPr>
-                <w:rFonts w:ascii="Calibri" w:hAnsi="Calibri" w:cs="Calibri"/>
-                <w:color w:val="000000"/>
-                <w:sz w:val="22"/>
-                <w:szCs w:val="22"/>
-              </w:rPr>
-              <w:t>Angular fonction de création de vote + fonction de vote</w:t>
+            <w:proofErr w:type="spellStart"/>
+            <w:r>
+              <w:rPr>
+                <w:rFonts w:ascii="Calibri" w:hAnsi="Calibri" w:cs="Calibri"/>
+                <w:color w:val="000000"/>
+                <w:sz w:val="22"/>
+                <w:szCs w:val="22"/>
+              </w:rPr>
+              <w:t>Angular</w:t>
+            </w:r>
+            <w:proofErr w:type="spellEnd"/>
+            <w:r>
+              <w:rPr>
+                <w:rFonts w:ascii="Calibri" w:hAnsi="Calibri" w:cs="Calibri"/>
+                <w:color w:val="000000"/>
+                <w:sz w:val="22"/>
+                <w:szCs w:val="22"/>
+              </w:rPr>
+              <w:t xml:space="preserve"> fonction de création de vote + fonction de vote</w:t>
             </w:r>
           </w:p>
         </w:tc>
@@ -12265,7 +15127,6 @@
               </w:tabs>
             </w:pPr>
             <w:r>
-              <w:lastRenderedPageBreak/>
               <w:t>17.03.2020</w:t>
             </w:r>
           </w:p>
@@ -12532,8 +15393,8 @@
       </w:pPr>
     </w:p>
     <w:sectPr>
-      <w:headerReference w:type="default" r:id="rId36"/>
-      <w:footerReference w:type="default" r:id="rId37"/>
+      <w:headerReference w:type="default" r:id="rId65"/>
+      <w:footerReference w:type="default" r:id="rId66"/>
       <w:pgSz w:w="11906" w:h="16838" w:code="9"/>
       <w:pgMar w:top="1418" w:right="1418" w:bottom="1418" w:left="1418" w:header="720" w:footer="720" w:gutter="0"/>
       <w:cols w:space="720"/>
@@ -12622,7 +15483,7 @@
         <w:rPr>
           <w:noProof/>
         </w:rPr>
-        <w:t>20/03/2020 18:45:00</w:t>
+        <w:t>20/03/2020 21:16:00</w:t>
       </w:r>
     </w:fldSimple>
     <w:r>
@@ -12668,12 +15529,21 @@
         <w:sz w:val="36"/>
       </w:rPr>
     </w:pPr>
+    <w:proofErr w:type="spellStart"/>
     <w:r>
       <w:rPr>
         <w:rFonts w:asciiTheme="majorHAnsi" w:hAnsiTheme="majorHAnsi" w:cstheme="majorHAnsi"/>
         <w:sz w:val="36"/>
       </w:rPr>
-      <w:t xml:space="preserve">Board Games Manager </w:t>
+      <w:t>Board</w:t>
+    </w:r>
+    <w:proofErr w:type="spellEnd"/>
+    <w:r>
+      <w:rPr>
+        <w:rFonts w:asciiTheme="majorHAnsi" w:hAnsiTheme="majorHAnsi" w:cstheme="majorHAnsi"/>
+        <w:sz w:val="36"/>
+      </w:rPr>
+      <w:t xml:space="preserve"> Games Manager </w:t>
     </w:r>
     <w:r>
       <w:rPr>

</xml_diff>

<commit_message>
Angular mis à jour du dossier
</commit_message>
<xml_diff>
--- a/Docs/Luca Coduri/Dossier_BoardGameManager_Angular_Luca_Coduri.docx
+++ b/Docs/Luca Coduri/Dossier_BoardGameManager_Angular_Luca_Coduri.docx
@@ -3131,7 +3131,13 @@
     </w:p>
     <w:p>
       <w:r>
-        <w:t>Ce projet est réalisé dans le cadre du CPNV dans le but de déterminer mon niveau avec le Framework Angular ainsi qu’à me faire découvrir comment le TPI va se dérouler.</w:t>
+        <w:t>Ce projet est réalisé dans le cadre du CPNV dans le but de déterminer mon niveau avec le Framework Angular ainsi qu’à me faire découvrir le</w:t>
+      </w:r>
+      <w:r>
+        <w:t xml:space="preserve"> déroulement du</w:t>
+      </w:r>
+      <w:r>
+        <w:t xml:space="preserve"> TPI.</w:t>
       </w:r>
     </w:p>
     <w:p/>
@@ -3165,7 +3171,13 @@
     <w:p/>
     <w:p>
       <w:r>
-        <w:t xml:space="preserve">Pour pouvoir gérer ces jeux il faut évidemment pouvoir s’enregistrer sur le site. C’est pourquoi </w:t>
+        <w:t xml:space="preserve">Pour pouvoir gérer </w:t>
+      </w:r>
+      <w:r>
+        <w:t>s</w:t>
+      </w:r>
+      <w:r>
+        <w:t xml:space="preserve">es jeux il faut évidemment pouvoir s’enregistrer sur le site. C’est pourquoi </w:t>
       </w:r>
       <w:r>
         <w:t>une API sera codé</w:t>
@@ -4585,7 +4597,1962 @@
     <w:p/>
     <w:p>
       <w:r>
-        <w:pict w14:anchorId="229C292A">
+        <w:rPr>
+          <w:noProof/>
+        </w:rPr>
+        <w:drawing>
+          <wp:inline distT="0" distB="0" distL="0" distR="0" wp14:anchorId="4645F140" wp14:editId="3B3BAB82">
+            <wp:extent cx="5753100" cy="3438525"/>
+            <wp:effectExtent l="0" t="0" r="0" b="9525"/>
+            <wp:docPr id="6" name="Picture 6"/>
+            <wp:cNvGraphicFramePr>
+              <a:graphicFrameLocks xmlns:a="http://schemas.openxmlformats.org/drawingml/2006/main" noChangeAspect="1"/>
+            </wp:cNvGraphicFramePr>
+            <a:graphic xmlns:a="http://schemas.openxmlformats.org/drawingml/2006/main">
+              <a:graphicData uri="http://schemas.openxmlformats.org/drawingml/2006/picture">
+                <pic:pic xmlns:pic="http://schemas.openxmlformats.org/drawingml/2006/picture">
+                  <pic:nvPicPr>
+                    <pic:cNvPr id="0" name="Picture 4"/>
+                    <pic:cNvPicPr>
+                      <a:picLocks noChangeAspect="1" noChangeArrowheads="1"/>
+                    </pic:cNvPicPr>
+                  </pic:nvPicPr>
+                  <pic:blipFill>
+                    <a:blip r:embed="rId24">
+                      <a:extLst>
+                        <a:ext uri="{28A0092B-C50C-407E-A947-70E740481C1C}">
+                          <a14:useLocalDpi xmlns:a14="http://schemas.microsoft.com/office/drawing/2010/main" val="0"/>
+                        </a:ext>
+                      </a:extLst>
+                    </a:blip>
+                    <a:srcRect/>
+                    <a:stretch>
+                      <a:fillRect/>
+                    </a:stretch>
+                  </pic:blipFill>
+                  <pic:spPr bwMode="auto">
+                    <a:xfrm>
+                      <a:off x="0" y="0"/>
+                      <a:ext cx="5753100" cy="3438525"/>
+                    </a:xfrm>
+                    <a:prstGeom prst="rect">
+                      <a:avLst/>
+                    </a:prstGeom>
+                    <a:noFill/>
+                    <a:ln>
+                      <a:noFill/>
+                    </a:ln>
+                  </pic:spPr>
+                </pic:pic>
+              </a:graphicData>
+            </a:graphic>
+          </wp:inline>
+        </w:drawing>
+      </w:r>
+    </w:p>
+    <w:p>
+      <w:pPr>
+        <w:pStyle w:val="Heading3"/>
+      </w:pPr>
+      <w:r>
+        <w:t>En tant qu’utilisateur </w:t>
+      </w:r>
+      <w:r>
+        <w:t>enregistré :</w:t>
+      </w:r>
+    </w:p>
+    <w:p>
+      <w:r>
+        <w:t>Note : un utilisateur possède tous les avantages d’un utilisateur anonyme.</w:t>
+      </w:r>
+    </w:p>
+    <w:p>
+      <w:pPr>
+        <w:pStyle w:val="Heading4"/>
+      </w:pPr>
+      <w:bookmarkStart w:id="9" w:name="_Toc2333854"/>
+      <w:bookmarkStart w:id="10" w:name="_Toc71691012"/>
+      <w:r>
+        <w:t xml:space="preserve">Créer un </w:t>
+      </w:r>
+      <w:r>
+        <w:t>sondage</w:t>
+      </w:r>
+    </w:p>
+    <w:tbl>
+      <w:tblPr>
+        <w:tblW w:w="9220" w:type="dxa"/>
+        <w:tblInd w:w="-5" w:type="dxa"/>
+        <w:tblLayout w:type="fixed"/>
+        <w:tblLook w:val="04A0" w:firstRow="1" w:lastRow="0" w:firstColumn="1" w:lastColumn="0" w:noHBand="0" w:noVBand="1"/>
+      </w:tblPr>
+      <w:tblGrid>
+        <w:gridCol w:w="3070"/>
+        <w:gridCol w:w="3070"/>
+        <w:gridCol w:w="3080"/>
+      </w:tblGrid>
+      <w:tr>
+        <w:tc>
+          <w:tcPr>
+            <w:tcW w:w="3070" w:type="dxa"/>
+            <w:tcBorders>
+              <w:top w:val="single" w:sz="4" w:space="0" w:color="000000"/>
+              <w:left w:val="single" w:sz="4" w:space="0" w:color="000000"/>
+              <w:bottom w:val="single" w:sz="4" w:space="0" w:color="000000"/>
+              <w:right w:val="nil"/>
+            </w:tcBorders>
+            <w:shd w:val="clear" w:color="auto" w:fill="DEEAF6"/>
+            <w:hideMark/>
+          </w:tcPr>
+          <w:p>
+            <w:r>
+              <w:t>Action</w:t>
+            </w:r>
+          </w:p>
+        </w:tc>
+        <w:tc>
+          <w:tcPr>
+            <w:tcW w:w="3070" w:type="dxa"/>
+            <w:tcBorders>
+              <w:top w:val="single" w:sz="4" w:space="0" w:color="000000"/>
+              <w:left w:val="single" w:sz="4" w:space="0" w:color="000000"/>
+              <w:bottom w:val="single" w:sz="4" w:space="0" w:color="000000"/>
+              <w:right w:val="nil"/>
+            </w:tcBorders>
+            <w:shd w:val="clear" w:color="auto" w:fill="DEEAF6"/>
+            <w:hideMark/>
+          </w:tcPr>
+          <w:p>
+            <w:r>
+              <w:t>Condition</w:t>
+            </w:r>
+          </w:p>
+        </w:tc>
+        <w:tc>
+          <w:tcPr>
+            <w:tcW w:w="3080" w:type="dxa"/>
+            <w:tcBorders>
+              <w:top w:val="single" w:sz="4" w:space="0" w:color="000000"/>
+              <w:left w:val="single" w:sz="4" w:space="0" w:color="000000"/>
+              <w:bottom w:val="single" w:sz="4" w:space="0" w:color="000000"/>
+              <w:right w:val="single" w:sz="4" w:space="0" w:color="000000"/>
+            </w:tcBorders>
+            <w:shd w:val="clear" w:color="auto" w:fill="DEEAF6"/>
+            <w:hideMark/>
+          </w:tcPr>
+          <w:p>
+            <w:r>
+              <w:t>Réaction</w:t>
+            </w:r>
+          </w:p>
+        </w:tc>
+      </w:tr>
+      <w:tr>
+        <w:tc>
+          <w:tcPr>
+            <w:tcW w:w="9220" w:type="dxa"/>
+            <w:gridSpan w:val="3"/>
+            <w:tcBorders>
+              <w:top w:val="single" w:sz="4" w:space="0" w:color="000000"/>
+              <w:left w:val="single" w:sz="4" w:space="0" w:color="000000"/>
+              <w:bottom w:val="single" w:sz="4" w:space="0" w:color="000000"/>
+              <w:right w:val="single" w:sz="4" w:space="0" w:color="000000"/>
+            </w:tcBorders>
+            <w:shd w:val="clear" w:color="auto" w:fill="5B9BD5"/>
+            <w:hideMark/>
+          </w:tcPr>
+          <w:p>
+            <w:pPr>
+              <w:jc w:val="center"/>
+            </w:pPr>
+            <w:r>
+              <w:t>Créer un sondage personnalisé</w:t>
+            </w:r>
+          </w:p>
+        </w:tc>
+      </w:tr>
+      <w:tr>
+        <w:tc>
+          <w:tcPr>
+            <w:tcW w:w="3070" w:type="dxa"/>
+            <w:tcBorders>
+              <w:top w:val="single" w:sz="4" w:space="0" w:color="000000"/>
+              <w:left w:val="single" w:sz="4" w:space="0" w:color="000000"/>
+              <w:bottom w:val="single" w:sz="4" w:space="0" w:color="000000"/>
+              <w:right w:val="nil"/>
+            </w:tcBorders>
+            <w:hideMark/>
+          </w:tcPr>
+          <w:p>
+            <w:r>
+              <w:t>L’utilisateur clique sur « créer un sondage » dans le menu latéral.</w:t>
+            </w:r>
+          </w:p>
+          <w:p>
+            <w:r>
+              <w:t>Puis rempli les différents champs et valide son sondage.</w:t>
+            </w:r>
+          </w:p>
+        </w:tc>
+        <w:tc>
+          <w:tcPr>
+            <w:tcW w:w="3070" w:type="dxa"/>
+            <w:tcBorders>
+              <w:top w:val="single" w:sz="4" w:space="0" w:color="000000"/>
+              <w:left w:val="single" w:sz="4" w:space="0" w:color="000000"/>
+              <w:bottom w:val="single" w:sz="4" w:space="0" w:color="000000"/>
+              <w:right w:val="nil"/>
+            </w:tcBorders>
+          </w:tcPr>
+          <w:p>
+            <w:pPr>
+              <w:snapToGrid w:val="0"/>
+            </w:pPr>
+          </w:p>
+        </w:tc>
+        <w:tc>
+          <w:tcPr>
+            <w:tcW w:w="3080" w:type="dxa"/>
+            <w:tcBorders>
+              <w:top w:val="single" w:sz="4" w:space="0" w:color="000000"/>
+              <w:left w:val="single" w:sz="4" w:space="0" w:color="000000"/>
+              <w:bottom w:val="single" w:sz="4" w:space="0" w:color="000000"/>
+              <w:right w:val="single" w:sz="4" w:space="0" w:color="000000"/>
+            </w:tcBorders>
+            <w:hideMark/>
+          </w:tcPr>
+          <w:p>
+            <w:r>
+              <w:t>Le sondage sera mis en place ainsi qu’un lien de partage.</w:t>
+            </w:r>
+          </w:p>
+        </w:tc>
+      </w:tr>
+    </w:tbl>
+    <w:p/>
+    <w:p>
+      <w:r>
+        <w:br w:type="page"/>
+      </w:r>
+    </w:p>
+    <w:p>
+      <w:r>
+        <w:lastRenderedPageBreak/>
+        <w:t>Gérer sa collection</w:t>
+      </w:r>
+    </w:p>
+    <w:tbl>
+      <w:tblPr>
+        <w:tblW w:w="9220" w:type="dxa"/>
+        <w:tblInd w:w="-5" w:type="dxa"/>
+        <w:tblLayout w:type="fixed"/>
+        <w:tblLook w:val="04A0" w:firstRow="1" w:lastRow="0" w:firstColumn="1" w:lastColumn="0" w:noHBand="0" w:noVBand="1"/>
+      </w:tblPr>
+      <w:tblGrid>
+        <w:gridCol w:w="3070"/>
+        <w:gridCol w:w="3070"/>
+        <w:gridCol w:w="3080"/>
+      </w:tblGrid>
+      <w:tr>
+        <w:tc>
+          <w:tcPr>
+            <w:tcW w:w="3070" w:type="dxa"/>
+            <w:tcBorders>
+              <w:top w:val="single" w:sz="4" w:space="0" w:color="000000"/>
+              <w:left w:val="single" w:sz="4" w:space="0" w:color="000000"/>
+              <w:bottom w:val="single" w:sz="4" w:space="0" w:color="000000"/>
+              <w:right w:val="nil"/>
+            </w:tcBorders>
+            <w:shd w:val="clear" w:color="auto" w:fill="DEEAF6"/>
+            <w:hideMark/>
+          </w:tcPr>
+          <w:p>
+            <w:r>
+              <w:t>Action</w:t>
+            </w:r>
+          </w:p>
+        </w:tc>
+        <w:tc>
+          <w:tcPr>
+            <w:tcW w:w="3070" w:type="dxa"/>
+            <w:tcBorders>
+              <w:top w:val="single" w:sz="4" w:space="0" w:color="000000"/>
+              <w:left w:val="single" w:sz="4" w:space="0" w:color="000000"/>
+              <w:bottom w:val="single" w:sz="4" w:space="0" w:color="000000"/>
+              <w:right w:val="nil"/>
+            </w:tcBorders>
+            <w:shd w:val="clear" w:color="auto" w:fill="DEEAF6"/>
+            <w:hideMark/>
+          </w:tcPr>
+          <w:p>
+            <w:r>
+              <w:t>Condition</w:t>
+            </w:r>
+          </w:p>
+        </w:tc>
+        <w:tc>
+          <w:tcPr>
+            <w:tcW w:w="3080" w:type="dxa"/>
+            <w:tcBorders>
+              <w:top w:val="single" w:sz="4" w:space="0" w:color="000000"/>
+              <w:left w:val="single" w:sz="4" w:space="0" w:color="000000"/>
+              <w:bottom w:val="single" w:sz="4" w:space="0" w:color="000000"/>
+              <w:right w:val="single" w:sz="4" w:space="0" w:color="000000"/>
+            </w:tcBorders>
+            <w:shd w:val="clear" w:color="auto" w:fill="DEEAF6"/>
+            <w:hideMark/>
+          </w:tcPr>
+          <w:p>
+            <w:r>
+              <w:t>Réaction</w:t>
+            </w:r>
+          </w:p>
+        </w:tc>
+      </w:tr>
+      <w:tr>
+        <w:tc>
+          <w:tcPr>
+            <w:tcW w:w="9220" w:type="dxa"/>
+            <w:gridSpan w:val="3"/>
+            <w:tcBorders>
+              <w:top w:val="single" w:sz="4" w:space="0" w:color="000000"/>
+              <w:left w:val="single" w:sz="4" w:space="0" w:color="000000"/>
+              <w:bottom w:val="single" w:sz="4" w:space="0" w:color="000000"/>
+              <w:right w:val="single" w:sz="4" w:space="0" w:color="000000"/>
+            </w:tcBorders>
+            <w:shd w:val="clear" w:color="auto" w:fill="5B9BD5"/>
+            <w:hideMark/>
+          </w:tcPr>
+          <w:p>
+            <w:pPr>
+              <w:jc w:val="center"/>
+            </w:pPr>
+            <w:r>
+              <w:t xml:space="preserve">Afficher </w:t>
+            </w:r>
+            <w:r>
+              <w:t>sa collection de jeu de société</w:t>
+            </w:r>
+          </w:p>
+        </w:tc>
+      </w:tr>
+      <w:tr>
+        <w:tc>
+          <w:tcPr>
+            <w:tcW w:w="3070" w:type="dxa"/>
+            <w:tcBorders>
+              <w:top w:val="single" w:sz="4" w:space="0" w:color="000000"/>
+              <w:left w:val="single" w:sz="4" w:space="0" w:color="000000"/>
+              <w:bottom w:val="single" w:sz="4" w:space="0" w:color="000000"/>
+              <w:right w:val="nil"/>
+            </w:tcBorders>
+            <w:hideMark/>
+          </w:tcPr>
+          <w:p>
+            <w:r>
+              <w:t>L’utilisateur clique sur « ma collection</w:t>
+            </w:r>
+            <w:r>
+              <w:t xml:space="preserve"> </w:t>
+            </w:r>
+            <w:r>
+              <w:t> » dans le menu latéral.</w:t>
+            </w:r>
+          </w:p>
+        </w:tc>
+        <w:tc>
+          <w:tcPr>
+            <w:tcW w:w="3070" w:type="dxa"/>
+            <w:tcBorders>
+              <w:top w:val="single" w:sz="4" w:space="0" w:color="000000"/>
+              <w:left w:val="single" w:sz="4" w:space="0" w:color="000000"/>
+              <w:bottom w:val="single" w:sz="4" w:space="0" w:color="000000"/>
+              <w:right w:val="nil"/>
+            </w:tcBorders>
+          </w:tcPr>
+          <w:p>
+            <w:pPr>
+              <w:snapToGrid w:val="0"/>
+            </w:pPr>
+          </w:p>
+        </w:tc>
+        <w:tc>
+          <w:tcPr>
+            <w:tcW w:w="3080" w:type="dxa"/>
+            <w:tcBorders>
+              <w:top w:val="single" w:sz="4" w:space="0" w:color="000000"/>
+              <w:left w:val="single" w:sz="4" w:space="0" w:color="000000"/>
+              <w:bottom w:val="single" w:sz="4" w:space="0" w:color="000000"/>
+              <w:right w:val="single" w:sz="4" w:space="0" w:color="000000"/>
+            </w:tcBorders>
+            <w:hideMark/>
+          </w:tcPr>
+          <w:p>
+            <w:r>
+              <w:t>La liste de jeu apparait avec les informations les plus importantes.</w:t>
+            </w:r>
+          </w:p>
+        </w:tc>
+      </w:tr>
+      <w:tr>
+        <w:tc>
+          <w:tcPr>
+            <w:tcW w:w="9220" w:type="dxa"/>
+            <w:gridSpan w:val="3"/>
+            <w:tcBorders>
+              <w:top w:val="single" w:sz="4" w:space="0" w:color="000000"/>
+              <w:left w:val="single" w:sz="4" w:space="0" w:color="000000"/>
+              <w:bottom w:val="single" w:sz="4" w:space="0" w:color="000000"/>
+              <w:right w:val="single" w:sz="4" w:space="0" w:color="000000"/>
+            </w:tcBorders>
+            <w:shd w:val="clear" w:color="auto" w:fill="5B9BD5"/>
+            <w:hideMark/>
+          </w:tcPr>
+          <w:p>
+            <w:pPr>
+              <w:jc w:val="center"/>
+            </w:pPr>
+            <w:r>
+              <w:t>Avoir plus de détails à propos d’un jeu</w:t>
+            </w:r>
+          </w:p>
+        </w:tc>
+      </w:tr>
+      <w:tr>
+        <w:tc>
+          <w:tcPr>
+            <w:tcW w:w="3070" w:type="dxa"/>
+            <w:tcBorders>
+              <w:top w:val="single" w:sz="4" w:space="0" w:color="000000"/>
+              <w:left w:val="single" w:sz="4" w:space="0" w:color="000000"/>
+              <w:bottom w:val="single" w:sz="4" w:space="0" w:color="000000"/>
+              <w:right w:val="nil"/>
+            </w:tcBorders>
+            <w:hideMark/>
+          </w:tcPr>
+          <w:p>
+            <w:r>
+              <w:t>L’utilisateur clique sur le jeu de son choix</w:t>
+            </w:r>
+            <w:r>
+              <w:t>.</w:t>
+            </w:r>
+          </w:p>
+        </w:tc>
+        <w:tc>
+          <w:tcPr>
+            <w:tcW w:w="3070" w:type="dxa"/>
+            <w:tcBorders>
+              <w:top w:val="single" w:sz="4" w:space="0" w:color="000000"/>
+              <w:left w:val="single" w:sz="4" w:space="0" w:color="000000"/>
+              <w:bottom w:val="single" w:sz="4" w:space="0" w:color="000000"/>
+              <w:right w:val="nil"/>
+            </w:tcBorders>
+          </w:tcPr>
+          <w:p>
+            <w:pPr>
+              <w:snapToGrid w:val="0"/>
+            </w:pPr>
+          </w:p>
+        </w:tc>
+        <w:tc>
+          <w:tcPr>
+            <w:tcW w:w="3080" w:type="dxa"/>
+            <w:tcBorders>
+              <w:top w:val="single" w:sz="4" w:space="0" w:color="000000"/>
+              <w:left w:val="single" w:sz="4" w:space="0" w:color="000000"/>
+              <w:bottom w:val="single" w:sz="4" w:space="0" w:color="000000"/>
+              <w:right w:val="single" w:sz="4" w:space="0" w:color="000000"/>
+            </w:tcBorders>
+            <w:hideMark/>
+          </w:tcPr>
+          <w:p>
+            <w:r>
+              <w:t>Une page avec les détails du jeu apparait.</w:t>
+            </w:r>
+          </w:p>
+        </w:tc>
+      </w:tr>
+      <w:tr>
+        <w:tc>
+          <w:tcPr>
+            <w:tcW w:w="9220" w:type="dxa"/>
+            <w:gridSpan w:val="3"/>
+            <w:tcBorders>
+              <w:top w:val="single" w:sz="4" w:space="0" w:color="000000"/>
+              <w:left w:val="single" w:sz="4" w:space="0" w:color="000000"/>
+              <w:bottom w:val="single" w:sz="4" w:space="0" w:color="000000"/>
+              <w:right w:val="single" w:sz="4" w:space="0" w:color="000000"/>
+            </w:tcBorders>
+            <w:shd w:val="clear" w:color="auto" w:fill="5B9BD5" w:themeFill="accent5"/>
+          </w:tcPr>
+          <w:p>
+            <w:pPr>
+              <w:jc w:val="center"/>
+            </w:pPr>
+            <w:r>
+              <w:t>Ajouter un jeu à sa collection</w:t>
+            </w:r>
+          </w:p>
+        </w:tc>
+      </w:tr>
+      <w:tr>
+        <w:tc>
+          <w:tcPr>
+            <w:tcW w:w="3070" w:type="dxa"/>
+            <w:tcBorders>
+              <w:top w:val="single" w:sz="4" w:space="0" w:color="000000"/>
+              <w:left w:val="single" w:sz="4" w:space="0" w:color="000000"/>
+              <w:bottom w:val="single" w:sz="4" w:space="0" w:color="000000"/>
+              <w:right w:val="nil"/>
+            </w:tcBorders>
+          </w:tcPr>
+          <w:p>
+            <w:r>
+              <w:t>L’utilisateur clique sur « Ajouter un jeu » se trouvant sur la page d’affichage de sa collection.</w:t>
+            </w:r>
+          </w:p>
+        </w:tc>
+        <w:tc>
+          <w:tcPr>
+            <w:tcW w:w="3070" w:type="dxa"/>
+            <w:tcBorders>
+              <w:top w:val="single" w:sz="4" w:space="0" w:color="000000"/>
+              <w:left w:val="single" w:sz="4" w:space="0" w:color="000000"/>
+              <w:bottom w:val="single" w:sz="4" w:space="0" w:color="000000"/>
+              <w:right w:val="nil"/>
+            </w:tcBorders>
+          </w:tcPr>
+          <w:p>
+            <w:pPr>
+              <w:snapToGrid w:val="0"/>
+            </w:pPr>
+          </w:p>
+        </w:tc>
+        <w:tc>
+          <w:tcPr>
+            <w:tcW w:w="3080" w:type="dxa"/>
+            <w:tcBorders>
+              <w:top w:val="single" w:sz="4" w:space="0" w:color="000000"/>
+              <w:left w:val="single" w:sz="4" w:space="0" w:color="000000"/>
+              <w:bottom w:val="single" w:sz="4" w:space="0" w:color="000000"/>
+              <w:right w:val="single" w:sz="4" w:space="0" w:color="000000"/>
+            </w:tcBorders>
+          </w:tcPr>
+          <w:p>
+            <w:r>
+              <w:t>Un formulaire lui permet de saisir les données manuellement ou alors de pré remplir certaines données avec la barre de recherche. Puis un bouton valider lui permet de valider l’ajout.</w:t>
+            </w:r>
+          </w:p>
+        </w:tc>
+      </w:tr>
+      <w:tr>
+        <w:tc>
+          <w:tcPr>
+            <w:tcW w:w="9220" w:type="dxa"/>
+            <w:gridSpan w:val="3"/>
+            <w:tcBorders>
+              <w:top w:val="single" w:sz="4" w:space="0" w:color="000000"/>
+              <w:left w:val="single" w:sz="4" w:space="0" w:color="000000"/>
+              <w:bottom w:val="single" w:sz="4" w:space="0" w:color="000000"/>
+              <w:right w:val="single" w:sz="4" w:space="0" w:color="000000"/>
+            </w:tcBorders>
+            <w:shd w:val="clear" w:color="auto" w:fill="5B9BD5" w:themeFill="accent5"/>
+          </w:tcPr>
+          <w:p>
+            <w:pPr>
+              <w:jc w:val="center"/>
+            </w:pPr>
+            <w:r>
+              <w:t>Modifier les informations à propos d’un jeu dans la collection</w:t>
+            </w:r>
+          </w:p>
+        </w:tc>
+      </w:tr>
+      <w:tr>
+        <w:tc>
+          <w:tcPr>
+            <w:tcW w:w="3070" w:type="dxa"/>
+            <w:tcBorders>
+              <w:top w:val="single" w:sz="4" w:space="0" w:color="000000"/>
+              <w:left w:val="single" w:sz="4" w:space="0" w:color="000000"/>
+              <w:bottom w:val="single" w:sz="4" w:space="0" w:color="000000"/>
+              <w:right w:val="nil"/>
+            </w:tcBorders>
+          </w:tcPr>
+          <w:p>
+            <w:r>
+              <w:t>L’utilisateur clique sur le bouton éditer à côté d’un des jeu dans sa collection.</w:t>
+            </w:r>
+          </w:p>
+        </w:tc>
+        <w:tc>
+          <w:tcPr>
+            <w:tcW w:w="3070" w:type="dxa"/>
+            <w:tcBorders>
+              <w:top w:val="single" w:sz="4" w:space="0" w:color="000000"/>
+              <w:left w:val="single" w:sz="4" w:space="0" w:color="000000"/>
+              <w:bottom w:val="single" w:sz="4" w:space="0" w:color="000000"/>
+              <w:right w:val="nil"/>
+            </w:tcBorders>
+          </w:tcPr>
+          <w:p>
+            <w:pPr>
+              <w:snapToGrid w:val="0"/>
+            </w:pPr>
+          </w:p>
+        </w:tc>
+        <w:tc>
+          <w:tcPr>
+            <w:tcW w:w="3080" w:type="dxa"/>
+            <w:tcBorders>
+              <w:top w:val="single" w:sz="4" w:space="0" w:color="000000"/>
+              <w:left w:val="single" w:sz="4" w:space="0" w:color="000000"/>
+              <w:bottom w:val="single" w:sz="4" w:space="0" w:color="000000"/>
+              <w:right w:val="single" w:sz="4" w:space="0" w:color="000000"/>
+            </w:tcBorders>
+          </w:tcPr>
+          <w:p>
+            <w:r>
+              <w:t>Un formulaire lui permettant de modifier les différentes informations s’affiche.</w:t>
+            </w:r>
+          </w:p>
+        </w:tc>
+      </w:tr>
+      <w:tr>
+        <w:tc>
+          <w:tcPr>
+            <w:tcW w:w="9220" w:type="dxa"/>
+            <w:gridSpan w:val="3"/>
+            <w:tcBorders>
+              <w:top w:val="single" w:sz="4" w:space="0" w:color="000000"/>
+              <w:left w:val="single" w:sz="4" w:space="0" w:color="000000"/>
+              <w:bottom w:val="single" w:sz="4" w:space="0" w:color="000000"/>
+              <w:right w:val="single" w:sz="4" w:space="0" w:color="000000"/>
+            </w:tcBorders>
+            <w:shd w:val="clear" w:color="auto" w:fill="5B9BD5" w:themeFill="accent5"/>
+          </w:tcPr>
+          <w:p>
+            <w:pPr>
+              <w:jc w:val="center"/>
+            </w:pPr>
+            <w:r>
+              <w:t>Supprimer un jeu de sa collection</w:t>
+            </w:r>
+          </w:p>
+        </w:tc>
+      </w:tr>
+      <w:tr>
+        <w:tc>
+          <w:tcPr>
+            <w:tcW w:w="3070" w:type="dxa"/>
+            <w:tcBorders>
+              <w:top w:val="single" w:sz="4" w:space="0" w:color="000000"/>
+              <w:left w:val="single" w:sz="4" w:space="0" w:color="000000"/>
+              <w:bottom w:val="single" w:sz="4" w:space="0" w:color="000000"/>
+              <w:right w:val="nil"/>
+            </w:tcBorders>
+          </w:tcPr>
+          <w:p>
+            <w:r>
+              <w:t>L’utilisateur clique sur la croix à côté d’un jeu dans la liste</w:t>
+            </w:r>
+          </w:p>
+        </w:tc>
+        <w:tc>
+          <w:tcPr>
+            <w:tcW w:w="3070" w:type="dxa"/>
+            <w:tcBorders>
+              <w:top w:val="single" w:sz="4" w:space="0" w:color="000000"/>
+              <w:left w:val="single" w:sz="4" w:space="0" w:color="000000"/>
+              <w:bottom w:val="single" w:sz="4" w:space="0" w:color="000000"/>
+              <w:right w:val="nil"/>
+            </w:tcBorders>
+          </w:tcPr>
+          <w:p>
+            <w:pPr>
+              <w:snapToGrid w:val="0"/>
+            </w:pPr>
+            <w:r>
+              <w:t>Une fenêtre de confirmation apparait.</w:t>
+            </w:r>
+          </w:p>
+        </w:tc>
+        <w:tc>
+          <w:tcPr>
+            <w:tcW w:w="3080" w:type="dxa"/>
+            <w:tcBorders>
+              <w:top w:val="single" w:sz="4" w:space="0" w:color="000000"/>
+              <w:left w:val="single" w:sz="4" w:space="0" w:color="000000"/>
+              <w:bottom w:val="single" w:sz="4" w:space="0" w:color="000000"/>
+              <w:right w:val="single" w:sz="4" w:space="0" w:color="000000"/>
+            </w:tcBorders>
+          </w:tcPr>
+          <w:p>
+            <w:r>
+              <w:t xml:space="preserve">Si l’utilisateur confirme le jeu est supprimé sinon rien ne </w:t>
+            </w:r>
+            <w:r>
+              <w:t>se</w:t>
+            </w:r>
+            <w:r>
+              <w:t xml:space="preserve"> passe.</w:t>
+            </w:r>
+          </w:p>
+        </w:tc>
+      </w:tr>
+    </w:tbl>
+    <w:p/>
+    <w:p>
+      <w:pPr>
+        <w:pStyle w:val="Heading4"/>
+      </w:pPr>
+      <w:r>
+        <w:t xml:space="preserve">Se </w:t>
+      </w:r>
+      <w:r>
+        <w:t>dé</w:t>
+      </w:r>
+      <w:r>
+        <w:t>connecter</w:t>
+      </w:r>
+    </w:p>
+    <w:tbl>
+      <w:tblPr>
+        <w:tblW w:w="9220" w:type="dxa"/>
+        <w:tblInd w:w="-5" w:type="dxa"/>
+        <w:tblLayout w:type="fixed"/>
+        <w:tblLook w:val="04A0" w:firstRow="1" w:lastRow="0" w:firstColumn="1" w:lastColumn="0" w:noHBand="0" w:noVBand="1"/>
+      </w:tblPr>
+      <w:tblGrid>
+        <w:gridCol w:w="3070"/>
+        <w:gridCol w:w="3070"/>
+        <w:gridCol w:w="3080"/>
+      </w:tblGrid>
+      <w:tr>
+        <w:tc>
+          <w:tcPr>
+            <w:tcW w:w="3070" w:type="dxa"/>
+            <w:tcBorders>
+              <w:top w:val="single" w:sz="4" w:space="0" w:color="000000"/>
+              <w:left w:val="single" w:sz="4" w:space="0" w:color="000000"/>
+              <w:bottom w:val="single" w:sz="4" w:space="0" w:color="000000"/>
+              <w:right w:val="nil"/>
+            </w:tcBorders>
+            <w:shd w:val="clear" w:color="auto" w:fill="DEEAF6"/>
+            <w:hideMark/>
+          </w:tcPr>
+          <w:p>
+            <w:r>
+              <w:t>Action</w:t>
+            </w:r>
+          </w:p>
+        </w:tc>
+        <w:tc>
+          <w:tcPr>
+            <w:tcW w:w="3070" w:type="dxa"/>
+            <w:tcBorders>
+              <w:top w:val="single" w:sz="4" w:space="0" w:color="000000"/>
+              <w:left w:val="single" w:sz="4" w:space="0" w:color="000000"/>
+              <w:bottom w:val="single" w:sz="4" w:space="0" w:color="000000"/>
+              <w:right w:val="nil"/>
+            </w:tcBorders>
+            <w:shd w:val="clear" w:color="auto" w:fill="DEEAF6"/>
+            <w:hideMark/>
+          </w:tcPr>
+          <w:p>
+            <w:r>
+              <w:t>Condition</w:t>
+            </w:r>
+          </w:p>
+        </w:tc>
+        <w:tc>
+          <w:tcPr>
+            <w:tcW w:w="3080" w:type="dxa"/>
+            <w:tcBorders>
+              <w:top w:val="single" w:sz="4" w:space="0" w:color="000000"/>
+              <w:left w:val="single" w:sz="4" w:space="0" w:color="000000"/>
+              <w:bottom w:val="single" w:sz="4" w:space="0" w:color="000000"/>
+              <w:right w:val="single" w:sz="4" w:space="0" w:color="000000"/>
+            </w:tcBorders>
+            <w:shd w:val="clear" w:color="auto" w:fill="DEEAF6"/>
+            <w:hideMark/>
+          </w:tcPr>
+          <w:p>
+            <w:r>
+              <w:t>Réaction</w:t>
+            </w:r>
+          </w:p>
+        </w:tc>
+      </w:tr>
+      <w:tr>
+        <w:tc>
+          <w:tcPr>
+            <w:tcW w:w="9220" w:type="dxa"/>
+            <w:gridSpan w:val="3"/>
+            <w:tcBorders>
+              <w:top w:val="single" w:sz="4" w:space="0" w:color="000000"/>
+              <w:left w:val="single" w:sz="4" w:space="0" w:color="000000"/>
+              <w:bottom w:val="single" w:sz="4" w:space="0" w:color="000000"/>
+              <w:right w:val="single" w:sz="4" w:space="0" w:color="000000"/>
+            </w:tcBorders>
+            <w:shd w:val="clear" w:color="auto" w:fill="5B9BD5"/>
+            <w:hideMark/>
+          </w:tcPr>
+          <w:p>
+            <w:pPr>
+              <w:jc w:val="center"/>
+            </w:pPr>
+            <w:r>
+              <w:t>Se déconnecter de sa session</w:t>
+            </w:r>
+          </w:p>
+        </w:tc>
+      </w:tr>
+      <w:tr>
+        <w:tc>
+          <w:tcPr>
+            <w:tcW w:w="3070" w:type="dxa"/>
+            <w:tcBorders>
+              <w:top w:val="single" w:sz="4" w:space="0" w:color="000000"/>
+              <w:left w:val="single" w:sz="4" w:space="0" w:color="000000"/>
+              <w:bottom w:val="single" w:sz="4" w:space="0" w:color="000000"/>
+              <w:right w:val="nil"/>
+            </w:tcBorders>
+            <w:hideMark/>
+          </w:tcPr>
+          <w:p>
+            <w:r>
+              <w:t>L’utilisateur clique sur le bouton « déconnecter » situé dans la barre dans la partie supérieur.</w:t>
+            </w:r>
+          </w:p>
+        </w:tc>
+        <w:tc>
+          <w:tcPr>
+            <w:tcW w:w="3070" w:type="dxa"/>
+            <w:tcBorders>
+              <w:top w:val="single" w:sz="4" w:space="0" w:color="000000"/>
+              <w:left w:val="single" w:sz="4" w:space="0" w:color="000000"/>
+              <w:bottom w:val="single" w:sz="4" w:space="0" w:color="000000"/>
+              <w:right w:val="nil"/>
+            </w:tcBorders>
+          </w:tcPr>
+          <w:p>
+            <w:pPr>
+              <w:snapToGrid w:val="0"/>
+            </w:pPr>
+          </w:p>
+        </w:tc>
+        <w:tc>
+          <w:tcPr>
+            <w:tcW w:w="3080" w:type="dxa"/>
+            <w:tcBorders>
+              <w:top w:val="single" w:sz="4" w:space="0" w:color="000000"/>
+              <w:left w:val="single" w:sz="4" w:space="0" w:color="000000"/>
+              <w:bottom w:val="single" w:sz="4" w:space="0" w:color="000000"/>
+              <w:right w:val="single" w:sz="4" w:space="0" w:color="000000"/>
+            </w:tcBorders>
+            <w:hideMark/>
+          </w:tcPr>
+          <w:p>
+            <w:r>
+              <w:t>L’utilisateur est déconnecté et peu maintenant naviguer sur le site en tant qu’anonyme.</w:t>
+            </w:r>
+          </w:p>
+        </w:tc>
+      </w:tr>
+    </w:tbl>
+    <w:p>
+      <w:pPr>
+        <w:pStyle w:val="Heading3"/>
+      </w:pPr>
+    </w:p>
+    <w:p>
+      <w:pPr>
+        <w:rPr>
+          <w:rFonts w:asciiTheme="majorHAnsi" w:eastAsiaTheme="majorEastAsia" w:hAnsiTheme="majorHAnsi" w:cstheme="majorBidi"/>
+          <w:color w:val="404040" w:themeColor="text1" w:themeTint="BF"/>
+          <w:sz w:val="26"/>
+          <w:szCs w:val="26"/>
+        </w:rPr>
+      </w:pPr>
+      <w:r>
+        <w:br w:type="page"/>
+      </w:r>
+    </w:p>
+    <w:p>
+      <w:pPr>
+        <w:pStyle w:val="Heading3"/>
+      </w:pPr>
+      <w:r>
+        <w:lastRenderedPageBreak/>
+        <w:t>En tant qu’administrateur :</w:t>
+      </w:r>
+    </w:p>
+    <w:p>
+      <w:r>
+        <w:t>Note : un administrateur possède tous les avantages d’un utilisateur enregistré.</w:t>
+      </w:r>
+    </w:p>
+    <w:p>
+      <w:pPr>
+        <w:pStyle w:val="Heading4"/>
+      </w:pPr>
+      <w:r>
+        <w:t>Gérer les utilisateurs</w:t>
+      </w:r>
+    </w:p>
+    <w:tbl>
+      <w:tblPr>
+        <w:tblW w:w="9220" w:type="dxa"/>
+        <w:tblInd w:w="-5" w:type="dxa"/>
+        <w:tblLayout w:type="fixed"/>
+        <w:tblLook w:val="04A0" w:firstRow="1" w:lastRow="0" w:firstColumn="1" w:lastColumn="0" w:noHBand="0" w:noVBand="1"/>
+      </w:tblPr>
+      <w:tblGrid>
+        <w:gridCol w:w="3070"/>
+        <w:gridCol w:w="3070"/>
+        <w:gridCol w:w="3080"/>
+      </w:tblGrid>
+      <w:tr>
+        <w:tc>
+          <w:tcPr>
+            <w:tcW w:w="3070" w:type="dxa"/>
+            <w:tcBorders>
+              <w:top w:val="single" w:sz="4" w:space="0" w:color="000000"/>
+              <w:left w:val="single" w:sz="4" w:space="0" w:color="000000"/>
+              <w:bottom w:val="single" w:sz="4" w:space="0" w:color="000000"/>
+              <w:right w:val="nil"/>
+            </w:tcBorders>
+            <w:shd w:val="clear" w:color="auto" w:fill="DEEAF6"/>
+            <w:hideMark/>
+          </w:tcPr>
+          <w:p>
+            <w:r>
+              <w:t>Action</w:t>
+            </w:r>
+          </w:p>
+        </w:tc>
+        <w:tc>
+          <w:tcPr>
+            <w:tcW w:w="3070" w:type="dxa"/>
+            <w:tcBorders>
+              <w:top w:val="single" w:sz="4" w:space="0" w:color="000000"/>
+              <w:left w:val="single" w:sz="4" w:space="0" w:color="000000"/>
+              <w:bottom w:val="single" w:sz="4" w:space="0" w:color="000000"/>
+              <w:right w:val="nil"/>
+            </w:tcBorders>
+            <w:shd w:val="clear" w:color="auto" w:fill="DEEAF6"/>
+            <w:hideMark/>
+          </w:tcPr>
+          <w:p>
+            <w:r>
+              <w:t>Condition</w:t>
+            </w:r>
+          </w:p>
+        </w:tc>
+        <w:tc>
+          <w:tcPr>
+            <w:tcW w:w="3080" w:type="dxa"/>
+            <w:tcBorders>
+              <w:top w:val="single" w:sz="4" w:space="0" w:color="000000"/>
+              <w:left w:val="single" w:sz="4" w:space="0" w:color="000000"/>
+              <w:bottom w:val="single" w:sz="4" w:space="0" w:color="000000"/>
+              <w:right w:val="single" w:sz="4" w:space="0" w:color="000000"/>
+            </w:tcBorders>
+            <w:shd w:val="clear" w:color="auto" w:fill="DEEAF6"/>
+            <w:hideMark/>
+          </w:tcPr>
+          <w:p>
+            <w:r>
+              <w:t>Réaction</w:t>
+            </w:r>
+          </w:p>
+        </w:tc>
+      </w:tr>
+      <w:tr>
+        <w:tc>
+          <w:tcPr>
+            <w:tcW w:w="9220" w:type="dxa"/>
+            <w:gridSpan w:val="3"/>
+            <w:tcBorders>
+              <w:top w:val="single" w:sz="4" w:space="0" w:color="000000"/>
+              <w:left w:val="single" w:sz="4" w:space="0" w:color="000000"/>
+              <w:bottom w:val="single" w:sz="4" w:space="0" w:color="000000"/>
+              <w:right w:val="single" w:sz="4" w:space="0" w:color="000000"/>
+            </w:tcBorders>
+            <w:shd w:val="clear" w:color="auto" w:fill="5B9BD5"/>
+            <w:hideMark/>
+          </w:tcPr>
+          <w:p>
+            <w:pPr>
+              <w:jc w:val="center"/>
+            </w:pPr>
+            <w:r>
+              <w:t>Supprimer un utilisateur</w:t>
+            </w:r>
+          </w:p>
+        </w:tc>
+      </w:tr>
+      <w:tr>
+        <w:tc>
+          <w:tcPr>
+            <w:tcW w:w="3070" w:type="dxa"/>
+            <w:tcBorders>
+              <w:top w:val="single" w:sz="4" w:space="0" w:color="000000"/>
+              <w:left w:val="single" w:sz="4" w:space="0" w:color="000000"/>
+              <w:bottom w:val="single" w:sz="4" w:space="0" w:color="000000"/>
+              <w:right w:val="nil"/>
+            </w:tcBorders>
+            <w:hideMark/>
+          </w:tcPr>
+          <w:p>
+            <w:r>
+              <w:t>L’administrateur clique sur « administration » dans le menu latéral. L’administrateur choisi un utilisateur puis clique sur supprimer</w:t>
+            </w:r>
+          </w:p>
+        </w:tc>
+        <w:tc>
+          <w:tcPr>
+            <w:tcW w:w="3070" w:type="dxa"/>
+            <w:tcBorders>
+              <w:top w:val="single" w:sz="4" w:space="0" w:color="000000"/>
+              <w:left w:val="single" w:sz="4" w:space="0" w:color="000000"/>
+              <w:bottom w:val="single" w:sz="4" w:space="0" w:color="000000"/>
+              <w:right w:val="nil"/>
+            </w:tcBorders>
+          </w:tcPr>
+          <w:p>
+            <w:pPr>
+              <w:snapToGrid w:val="0"/>
+            </w:pPr>
+            <w:r>
+              <w:t>Une fenêtre de confirmation apparait.</w:t>
+            </w:r>
+          </w:p>
+        </w:tc>
+        <w:tc>
+          <w:tcPr>
+            <w:tcW w:w="3080" w:type="dxa"/>
+            <w:tcBorders>
+              <w:top w:val="single" w:sz="4" w:space="0" w:color="000000"/>
+              <w:left w:val="single" w:sz="4" w:space="0" w:color="000000"/>
+              <w:bottom w:val="single" w:sz="4" w:space="0" w:color="000000"/>
+              <w:right w:val="single" w:sz="4" w:space="0" w:color="000000"/>
+            </w:tcBorders>
+            <w:hideMark/>
+          </w:tcPr>
+          <w:p>
+            <w:r>
+              <w:t>Si l’administrateur confirme l’utilisateur est supprimé sinon dans le cas contraire rien ne se passe.</w:t>
+            </w:r>
+          </w:p>
+        </w:tc>
+      </w:tr>
+    </w:tbl>
+    <w:p>
+      <w:pPr>
+        <w:pStyle w:val="Heading3"/>
+      </w:pPr>
+      <w:r>
+        <w:t>En tant qu’</w:t>
+      </w:r>
+      <w:r>
+        <w:t xml:space="preserve">utilisateur </w:t>
+      </w:r>
+      <w:r>
+        <w:t>anonyme :</w:t>
+      </w:r>
+    </w:p>
+    <w:p>
+      <w:pPr>
+        <w:pStyle w:val="Heading4"/>
+      </w:pPr>
+      <w:r>
+        <w:t>Rechercher un jeu</w:t>
+      </w:r>
+    </w:p>
+    <w:tbl>
+      <w:tblPr>
+        <w:tblW w:w="9220" w:type="dxa"/>
+        <w:tblInd w:w="-5" w:type="dxa"/>
+        <w:tblLayout w:type="fixed"/>
+        <w:tblLook w:val="04A0" w:firstRow="1" w:lastRow="0" w:firstColumn="1" w:lastColumn="0" w:noHBand="0" w:noVBand="1"/>
+      </w:tblPr>
+      <w:tblGrid>
+        <w:gridCol w:w="3070"/>
+        <w:gridCol w:w="3070"/>
+        <w:gridCol w:w="3080"/>
+      </w:tblGrid>
+      <w:tr>
+        <w:tc>
+          <w:tcPr>
+            <w:tcW w:w="3070" w:type="dxa"/>
+            <w:tcBorders>
+              <w:top w:val="single" w:sz="4" w:space="0" w:color="000000"/>
+              <w:left w:val="single" w:sz="4" w:space="0" w:color="000000"/>
+              <w:bottom w:val="single" w:sz="4" w:space="0" w:color="000000"/>
+              <w:right w:val="nil"/>
+            </w:tcBorders>
+            <w:shd w:val="clear" w:color="auto" w:fill="DEEAF6"/>
+            <w:hideMark/>
+          </w:tcPr>
+          <w:p>
+            <w:r>
+              <w:t>Action</w:t>
+            </w:r>
+          </w:p>
+        </w:tc>
+        <w:tc>
+          <w:tcPr>
+            <w:tcW w:w="3070" w:type="dxa"/>
+            <w:tcBorders>
+              <w:top w:val="single" w:sz="4" w:space="0" w:color="000000"/>
+              <w:left w:val="single" w:sz="4" w:space="0" w:color="000000"/>
+              <w:bottom w:val="single" w:sz="4" w:space="0" w:color="000000"/>
+              <w:right w:val="nil"/>
+            </w:tcBorders>
+            <w:shd w:val="clear" w:color="auto" w:fill="DEEAF6"/>
+            <w:hideMark/>
+          </w:tcPr>
+          <w:p>
+            <w:r>
+              <w:t>Condition</w:t>
+            </w:r>
+          </w:p>
+        </w:tc>
+        <w:tc>
+          <w:tcPr>
+            <w:tcW w:w="3080" w:type="dxa"/>
+            <w:tcBorders>
+              <w:top w:val="single" w:sz="4" w:space="0" w:color="000000"/>
+              <w:left w:val="single" w:sz="4" w:space="0" w:color="000000"/>
+              <w:bottom w:val="single" w:sz="4" w:space="0" w:color="000000"/>
+              <w:right w:val="single" w:sz="4" w:space="0" w:color="000000"/>
+            </w:tcBorders>
+            <w:shd w:val="clear" w:color="auto" w:fill="DEEAF6"/>
+            <w:hideMark/>
+          </w:tcPr>
+          <w:p>
+            <w:r>
+              <w:t>Réaction</w:t>
+            </w:r>
+          </w:p>
+        </w:tc>
+      </w:tr>
+      <w:tr>
+        <w:tc>
+          <w:tcPr>
+            <w:tcW w:w="9220" w:type="dxa"/>
+            <w:gridSpan w:val="3"/>
+            <w:tcBorders>
+              <w:top w:val="single" w:sz="4" w:space="0" w:color="000000"/>
+              <w:left w:val="single" w:sz="4" w:space="0" w:color="000000"/>
+              <w:bottom w:val="single" w:sz="4" w:space="0" w:color="000000"/>
+              <w:right w:val="single" w:sz="4" w:space="0" w:color="000000"/>
+            </w:tcBorders>
+            <w:shd w:val="clear" w:color="auto" w:fill="5B9BD5"/>
+            <w:hideMark/>
+          </w:tcPr>
+          <w:p>
+            <w:pPr>
+              <w:jc w:val="center"/>
+            </w:pPr>
+            <w:r>
+              <w:t>Rechercher un jeu dans la base de données</w:t>
+            </w:r>
+          </w:p>
+        </w:tc>
+      </w:tr>
+      <w:tr>
+        <w:tc>
+          <w:tcPr>
+            <w:tcW w:w="3070" w:type="dxa"/>
+            <w:tcBorders>
+              <w:top w:val="single" w:sz="4" w:space="0" w:color="000000"/>
+              <w:left w:val="single" w:sz="4" w:space="0" w:color="000000"/>
+              <w:bottom w:val="single" w:sz="4" w:space="0" w:color="000000"/>
+              <w:right w:val="nil"/>
+            </w:tcBorders>
+            <w:hideMark/>
+          </w:tcPr>
+          <w:p>
+            <w:r>
+              <w:t>L’utilisateur entre le nom d’un jeu qu’il souhaite rechercher et confirme avec « entrer ».</w:t>
+            </w:r>
+          </w:p>
+        </w:tc>
+        <w:tc>
+          <w:tcPr>
+            <w:tcW w:w="3070" w:type="dxa"/>
+            <w:tcBorders>
+              <w:top w:val="single" w:sz="4" w:space="0" w:color="000000"/>
+              <w:left w:val="single" w:sz="4" w:space="0" w:color="000000"/>
+              <w:bottom w:val="single" w:sz="4" w:space="0" w:color="000000"/>
+              <w:right w:val="nil"/>
+            </w:tcBorders>
+          </w:tcPr>
+          <w:p>
+            <w:pPr>
+              <w:snapToGrid w:val="0"/>
+            </w:pPr>
+          </w:p>
+        </w:tc>
+        <w:tc>
+          <w:tcPr>
+            <w:tcW w:w="3080" w:type="dxa"/>
+            <w:tcBorders>
+              <w:top w:val="single" w:sz="4" w:space="0" w:color="000000"/>
+              <w:left w:val="single" w:sz="4" w:space="0" w:color="000000"/>
+              <w:bottom w:val="single" w:sz="4" w:space="0" w:color="000000"/>
+              <w:right w:val="single" w:sz="4" w:space="0" w:color="000000"/>
+            </w:tcBorders>
+            <w:hideMark/>
+          </w:tcPr>
+          <w:p>
+            <w:r>
+              <w:t>Une page avec une liste de jeu correspondant à la recherche apparait.</w:t>
+            </w:r>
+          </w:p>
+        </w:tc>
+      </w:tr>
+      <w:tr>
+        <w:tc>
+          <w:tcPr>
+            <w:tcW w:w="9220" w:type="dxa"/>
+            <w:gridSpan w:val="3"/>
+            <w:tcBorders>
+              <w:top w:val="single" w:sz="4" w:space="0" w:color="000000"/>
+              <w:left w:val="single" w:sz="4" w:space="0" w:color="000000"/>
+              <w:bottom w:val="single" w:sz="4" w:space="0" w:color="000000"/>
+              <w:right w:val="single" w:sz="4" w:space="0" w:color="000000"/>
+            </w:tcBorders>
+            <w:shd w:val="clear" w:color="auto" w:fill="5B9BD5"/>
+            <w:hideMark/>
+          </w:tcPr>
+          <w:p>
+            <w:pPr>
+              <w:jc w:val="center"/>
+            </w:pPr>
+            <w:r>
+              <w:t>Avoir les détails d’un jeu rechercher</w:t>
+            </w:r>
+          </w:p>
+        </w:tc>
+      </w:tr>
+      <w:tr>
+        <w:tc>
+          <w:tcPr>
+            <w:tcW w:w="3070" w:type="dxa"/>
+            <w:tcBorders>
+              <w:top w:val="single" w:sz="4" w:space="0" w:color="000000"/>
+              <w:left w:val="single" w:sz="4" w:space="0" w:color="000000"/>
+              <w:bottom w:val="single" w:sz="4" w:space="0" w:color="000000"/>
+              <w:right w:val="nil"/>
+            </w:tcBorders>
+            <w:hideMark/>
+          </w:tcPr>
+          <w:p>
+            <w:r>
+              <w:t xml:space="preserve">L’utilisateur choisi le jeu qu’il souhaite dans </w:t>
+            </w:r>
+            <w:r>
+              <w:t>la liste apparue</w:t>
+            </w:r>
+            <w:r>
+              <w:t xml:space="preserve"> après une recherche.</w:t>
+            </w:r>
+          </w:p>
+        </w:tc>
+        <w:tc>
+          <w:tcPr>
+            <w:tcW w:w="3070" w:type="dxa"/>
+            <w:tcBorders>
+              <w:top w:val="single" w:sz="4" w:space="0" w:color="000000"/>
+              <w:left w:val="single" w:sz="4" w:space="0" w:color="000000"/>
+              <w:bottom w:val="single" w:sz="4" w:space="0" w:color="000000"/>
+              <w:right w:val="nil"/>
+            </w:tcBorders>
+          </w:tcPr>
+          <w:p>
+            <w:pPr>
+              <w:snapToGrid w:val="0"/>
+            </w:pPr>
+          </w:p>
+        </w:tc>
+        <w:tc>
+          <w:tcPr>
+            <w:tcW w:w="3080" w:type="dxa"/>
+            <w:tcBorders>
+              <w:top w:val="single" w:sz="4" w:space="0" w:color="000000"/>
+              <w:left w:val="single" w:sz="4" w:space="0" w:color="000000"/>
+              <w:bottom w:val="single" w:sz="4" w:space="0" w:color="000000"/>
+              <w:right w:val="single" w:sz="4" w:space="0" w:color="000000"/>
+            </w:tcBorders>
+            <w:hideMark/>
+          </w:tcPr>
+          <w:p>
+            <w:r>
+              <w:t>Une page contenant les détails du jeu apparait.</w:t>
+            </w:r>
+          </w:p>
+        </w:tc>
+      </w:tr>
+    </w:tbl>
+    <w:p/>
+    <w:p>
+      <w:pPr>
+        <w:pStyle w:val="Heading4"/>
+      </w:pPr>
+      <w:r>
+        <w:t>Voter</w:t>
+      </w:r>
+    </w:p>
+    <w:tbl>
+      <w:tblPr>
+        <w:tblpPr w:leftFromText="141" w:rightFromText="141" w:vertAnchor="text" w:horzAnchor="margin" w:tblpY="154"/>
+        <w:tblW w:w="9220" w:type="dxa"/>
+        <w:tblLayout w:type="fixed"/>
+        <w:tblLook w:val="04A0" w:firstRow="1" w:lastRow="0" w:firstColumn="1" w:lastColumn="0" w:noHBand="0" w:noVBand="1"/>
+      </w:tblPr>
+      <w:tblGrid>
+        <w:gridCol w:w="3070"/>
+        <w:gridCol w:w="3070"/>
+        <w:gridCol w:w="3080"/>
+      </w:tblGrid>
+      <w:tr>
+        <w:tc>
+          <w:tcPr>
+            <w:tcW w:w="3070" w:type="dxa"/>
+            <w:tcBorders>
+              <w:top w:val="single" w:sz="4" w:space="0" w:color="000000"/>
+              <w:left w:val="single" w:sz="4" w:space="0" w:color="000000"/>
+              <w:bottom w:val="single" w:sz="4" w:space="0" w:color="000000"/>
+              <w:right w:val="nil"/>
+            </w:tcBorders>
+            <w:shd w:val="clear" w:color="auto" w:fill="DEEAF6"/>
+            <w:hideMark/>
+          </w:tcPr>
+          <w:p>
+            <w:r>
+              <w:t>Action</w:t>
+            </w:r>
+          </w:p>
+        </w:tc>
+        <w:tc>
+          <w:tcPr>
+            <w:tcW w:w="3070" w:type="dxa"/>
+            <w:tcBorders>
+              <w:top w:val="single" w:sz="4" w:space="0" w:color="000000"/>
+              <w:left w:val="single" w:sz="4" w:space="0" w:color="000000"/>
+              <w:bottom w:val="single" w:sz="4" w:space="0" w:color="000000"/>
+              <w:right w:val="nil"/>
+            </w:tcBorders>
+            <w:shd w:val="clear" w:color="auto" w:fill="DEEAF6"/>
+            <w:hideMark/>
+          </w:tcPr>
+          <w:p>
+            <w:r>
+              <w:t>Condition</w:t>
+            </w:r>
+          </w:p>
+        </w:tc>
+        <w:tc>
+          <w:tcPr>
+            <w:tcW w:w="3080" w:type="dxa"/>
+            <w:tcBorders>
+              <w:top w:val="single" w:sz="4" w:space="0" w:color="000000"/>
+              <w:left w:val="single" w:sz="4" w:space="0" w:color="000000"/>
+              <w:bottom w:val="single" w:sz="4" w:space="0" w:color="000000"/>
+              <w:right w:val="single" w:sz="4" w:space="0" w:color="000000"/>
+            </w:tcBorders>
+            <w:shd w:val="clear" w:color="auto" w:fill="DEEAF6"/>
+            <w:hideMark/>
+          </w:tcPr>
+          <w:p>
+            <w:r>
+              <w:t>Réaction</w:t>
+            </w:r>
+          </w:p>
+        </w:tc>
+      </w:tr>
+      <w:tr>
+        <w:tc>
+          <w:tcPr>
+            <w:tcW w:w="9220" w:type="dxa"/>
+            <w:gridSpan w:val="3"/>
+            <w:tcBorders>
+              <w:top w:val="single" w:sz="4" w:space="0" w:color="000000"/>
+              <w:left w:val="single" w:sz="4" w:space="0" w:color="000000"/>
+              <w:bottom w:val="single" w:sz="4" w:space="0" w:color="000000"/>
+              <w:right w:val="single" w:sz="4" w:space="0" w:color="000000"/>
+            </w:tcBorders>
+            <w:shd w:val="clear" w:color="auto" w:fill="5B9BD5"/>
+            <w:hideMark/>
+          </w:tcPr>
+          <w:p>
+            <w:pPr>
+              <w:jc w:val="center"/>
+            </w:pPr>
+            <w:r>
+              <w:t>Voter pour un jeu dans la liste de choix</w:t>
+            </w:r>
+          </w:p>
+        </w:tc>
+      </w:tr>
+      <w:tr>
+        <w:tc>
+          <w:tcPr>
+            <w:tcW w:w="3070" w:type="dxa"/>
+            <w:tcBorders>
+              <w:top w:val="single" w:sz="4" w:space="0" w:color="000000"/>
+              <w:left w:val="single" w:sz="4" w:space="0" w:color="000000"/>
+              <w:bottom w:val="single" w:sz="4" w:space="0" w:color="000000"/>
+              <w:right w:val="nil"/>
+            </w:tcBorders>
+            <w:hideMark/>
+          </w:tcPr>
+          <w:p>
+            <w:r>
+              <w:t>L’utilisateur clique sur le lien du vote. Puis choisi une des réponses possibles. Pour valider son vote il clique sur valider.</w:t>
+            </w:r>
+          </w:p>
+        </w:tc>
+        <w:tc>
+          <w:tcPr>
+            <w:tcW w:w="3070" w:type="dxa"/>
+            <w:tcBorders>
+              <w:top w:val="single" w:sz="4" w:space="0" w:color="000000"/>
+              <w:left w:val="single" w:sz="4" w:space="0" w:color="000000"/>
+              <w:bottom w:val="single" w:sz="4" w:space="0" w:color="000000"/>
+              <w:right w:val="nil"/>
+            </w:tcBorders>
+          </w:tcPr>
+          <w:p>
+            <w:pPr>
+              <w:snapToGrid w:val="0"/>
+            </w:pPr>
+            <w:r>
+              <w:t>Si l’utilisateur a déjà voté pour ce sondage, l’état actuel du vote sera affiché mais il ne pourra pas revoter.</w:t>
+            </w:r>
+          </w:p>
+        </w:tc>
+        <w:tc>
+          <w:tcPr>
+            <w:tcW w:w="3080" w:type="dxa"/>
+            <w:tcBorders>
+              <w:top w:val="single" w:sz="4" w:space="0" w:color="000000"/>
+              <w:left w:val="single" w:sz="4" w:space="0" w:color="000000"/>
+              <w:bottom w:val="single" w:sz="4" w:space="0" w:color="000000"/>
+              <w:right w:val="single" w:sz="4" w:space="0" w:color="000000"/>
+            </w:tcBorders>
+            <w:hideMark/>
+          </w:tcPr>
+          <w:p>
+            <w:r>
+              <w:t>Le vote est validé et l’utilisateur est redirigé vers sur l’état actuel du sondage.</w:t>
+            </w:r>
+          </w:p>
+        </w:tc>
+      </w:tr>
+    </w:tbl>
+    <w:p/>
+    <w:p>
+      <w:pPr>
+        <w:rPr>
+          <w:rFonts w:asciiTheme="majorHAnsi" w:eastAsiaTheme="majorEastAsia" w:hAnsiTheme="majorHAnsi" w:cstheme="majorBidi"/>
+          <w:sz w:val="24"/>
+          <w:szCs w:val="24"/>
+        </w:rPr>
+      </w:pPr>
+      <w:r>
+        <w:br w:type="page"/>
+      </w:r>
+    </w:p>
+    <w:p>
+      <w:pPr>
+        <w:pStyle w:val="Heading4"/>
+      </w:pPr>
+      <w:r>
+        <w:lastRenderedPageBreak/>
+        <w:t>S’inscrire</w:t>
+      </w:r>
+    </w:p>
+    <w:tbl>
+      <w:tblPr>
+        <w:tblW w:w="9220" w:type="dxa"/>
+        <w:tblInd w:w="-5" w:type="dxa"/>
+        <w:tblLayout w:type="fixed"/>
+        <w:tblLook w:val="04A0" w:firstRow="1" w:lastRow="0" w:firstColumn="1" w:lastColumn="0" w:noHBand="0" w:noVBand="1"/>
+      </w:tblPr>
+      <w:tblGrid>
+        <w:gridCol w:w="3070"/>
+        <w:gridCol w:w="3070"/>
+        <w:gridCol w:w="3080"/>
+      </w:tblGrid>
+      <w:tr>
+        <w:tc>
+          <w:tcPr>
+            <w:tcW w:w="3070" w:type="dxa"/>
+            <w:tcBorders>
+              <w:top w:val="single" w:sz="4" w:space="0" w:color="000000"/>
+              <w:left w:val="single" w:sz="4" w:space="0" w:color="000000"/>
+              <w:bottom w:val="single" w:sz="4" w:space="0" w:color="000000"/>
+              <w:right w:val="nil"/>
+            </w:tcBorders>
+            <w:shd w:val="clear" w:color="auto" w:fill="DEEAF6"/>
+            <w:hideMark/>
+          </w:tcPr>
+          <w:p>
+            <w:r>
+              <w:t>Action</w:t>
+            </w:r>
+          </w:p>
+        </w:tc>
+        <w:tc>
+          <w:tcPr>
+            <w:tcW w:w="3070" w:type="dxa"/>
+            <w:tcBorders>
+              <w:top w:val="single" w:sz="4" w:space="0" w:color="000000"/>
+              <w:left w:val="single" w:sz="4" w:space="0" w:color="000000"/>
+              <w:bottom w:val="single" w:sz="4" w:space="0" w:color="000000"/>
+              <w:right w:val="nil"/>
+            </w:tcBorders>
+            <w:shd w:val="clear" w:color="auto" w:fill="DEEAF6"/>
+            <w:hideMark/>
+          </w:tcPr>
+          <w:p>
+            <w:r>
+              <w:t>Condition</w:t>
+            </w:r>
+          </w:p>
+        </w:tc>
+        <w:tc>
+          <w:tcPr>
+            <w:tcW w:w="3080" w:type="dxa"/>
+            <w:tcBorders>
+              <w:top w:val="single" w:sz="4" w:space="0" w:color="000000"/>
+              <w:left w:val="single" w:sz="4" w:space="0" w:color="000000"/>
+              <w:bottom w:val="single" w:sz="4" w:space="0" w:color="000000"/>
+              <w:right w:val="single" w:sz="4" w:space="0" w:color="000000"/>
+            </w:tcBorders>
+            <w:shd w:val="clear" w:color="auto" w:fill="DEEAF6"/>
+            <w:hideMark/>
+          </w:tcPr>
+          <w:p>
+            <w:r>
+              <w:t>Réaction</w:t>
+            </w:r>
+          </w:p>
+        </w:tc>
+      </w:tr>
+      <w:tr>
+        <w:tc>
+          <w:tcPr>
+            <w:tcW w:w="9220" w:type="dxa"/>
+            <w:gridSpan w:val="3"/>
+            <w:tcBorders>
+              <w:top w:val="single" w:sz="4" w:space="0" w:color="000000"/>
+              <w:left w:val="single" w:sz="4" w:space="0" w:color="000000"/>
+              <w:bottom w:val="single" w:sz="4" w:space="0" w:color="000000"/>
+              <w:right w:val="single" w:sz="4" w:space="0" w:color="000000"/>
+            </w:tcBorders>
+            <w:shd w:val="clear" w:color="auto" w:fill="5B9BD5"/>
+            <w:hideMark/>
+          </w:tcPr>
+          <w:p>
+            <w:pPr>
+              <w:jc w:val="center"/>
+            </w:pPr>
+            <w:r>
+              <w:t>Ouvrir la page d’inscription</w:t>
+            </w:r>
+          </w:p>
+        </w:tc>
+      </w:tr>
+      <w:tr>
+        <w:tc>
+          <w:tcPr>
+            <w:tcW w:w="3070" w:type="dxa"/>
+            <w:tcBorders>
+              <w:top w:val="single" w:sz="4" w:space="0" w:color="000000"/>
+              <w:left w:val="single" w:sz="4" w:space="0" w:color="000000"/>
+              <w:bottom w:val="single" w:sz="4" w:space="0" w:color="000000"/>
+              <w:right w:val="nil"/>
+            </w:tcBorders>
+            <w:hideMark/>
+          </w:tcPr>
+          <w:p>
+            <w:r>
+              <w:t>L’utilisateur clique sur le bouton « S’inscrire » situé dans la barre dans la partie supérieur.</w:t>
+            </w:r>
+          </w:p>
+        </w:tc>
+        <w:tc>
+          <w:tcPr>
+            <w:tcW w:w="3070" w:type="dxa"/>
+            <w:tcBorders>
+              <w:top w:val="single" w:sz="4" w:space="0" w:color="000000"/>
+              <w:left w:val="single" w:sz="4" w:space="0" w:color="000000"/>
+              <w:bottom w:val="single" w:sz="4" w:space="0" w:color="000000"/>
+              <w:right w:val="nil"/>
+            </w:tcBorders>
+          </w:tcPr>
+          <w:p>
+            <w:pPr>
+              <w:snapToGrid w:val="0"/>
+            </w:pPr>
+          </w:p>
+        </w:tc>
+        <w:tc>
+          <w:tcPr>
+            <w:tcW w:w="3080" w:type="dxa"/>
+            <w:tcBorders>
+              <w:top w:val="single" w:sz="4" w:space="0" w:color="000000"/>
+              <w:left w:val="single" w:sz="4" w:space="0" w:color="000000"/>
+              <w:bottom w:val="single" w:sz="4" w:space="0" w:color="000000"/>
+              <w:right w:val="single" w:sz="4" w:space="0" w:color="000000"/>
+            </w:tcBorders>
+            <w:hideMark/>
+          </w:tcPr>
+          <w:p>
+            <w:r>
+              <w:t>Un formulaire d’inscription apparait.</w:t>
+            </w:r>
+          </w:p>
+        </w:tc>
+      </w:tr>
+      <w:tr>
+        <w:tc>
+          <w:tcPr>
+            <w:tcW w:w="9220" w:type="dxa"/>
+            <w:gridSpan w:val="3"/>
+            <w:tcBorders>
+              <w:top w:val="single" w:sz="4" w:space="0" w:color="000000"/>
+              <w:left w:val="single" w:sz="4" w:space="0" w:color="000000"/>
+              <w:bottom w:val="single" w:sz="4" w:space="0" w:color="000000"/>
+              <w:right w:val="single" w:sz="4" w:space="0" w:color="000000"/>
+            </w:tcBorders>
+            <w:shd w:val="clear" w:color="auto" w:fill="5B9BD5" w:themeFill="accent5"/>
+          </w:tcPr>
+          <w:p>
+            <w:pPr>
+              <w:jc w:val="center"/>
+            </w:pPr>
+            <w:r>
+              <w:t>Valider l’inscription</w:t>
+            </w:r>
+          </w:p>
+        </w:tc>
+      </w:tr>
+      <w:tr>
+        <w:tc>
+          <w:tcPr>
+            <w:tcW w:w="3070" w:type="dxa"/>
+            <w:tcBorders>
+              <w:top w:val="single" w:sz="4" w:space="0" w:color="000000"/>
+              <w:left w:val="single" w:sz="4" w:space="0" w:color="000000"/>
+              <w:bottom w:val="single" w:sz="4" w:space="0" w:color="000000"/>
+              <w:right w:val="nil"/>
+            </w:tcBorders>
+          </w:tcPr>
+          <w:p>
+            <w:r>
+              <w:t>L’utilisateur rempli le formulaire et confirme l’inscription avec le bouton valider.</w:t>
+            </w:r>
+          </w:p>
+        </w:tc>
+        <w:tc>
+          <w:tcPr>
+            <w:tcW w:w="3070" w:type="dxa"/>
+            <w:tcBorders>
+              <w:top w:val="single" w:sz="4" w:space="0" w:color="000000"/>
+              <w:left w:val="single" w:sz="4" w:space="0" w:color="000000"/>
+              <w:bottom w:val="single" w:sz="4" w:space="0" w:color="000000"/>
+              <w:right w:val="nil"/>
+            </w:tcBorders>
+          </w:tcPr>
+          <w:p>
+            <w:pPr>
+              <w:snapToGrid w:val="0"/>
+            </w:pPr>
+            <w:r>
+              <w:t>Le système vérifie le nom d’utilisateur</w:t>
+            </w:r>
+          </w:p>
+        </w:tc>
+        <w:tc>
+          <w:tcPr>
+            <w:tcW w:w="3080" w:type="dxa"/>
+            <w:tcBorders>
+              <w:top w:val="single" w:sz="4" w:space="0" w:color="000000"/>
+              <w:left w:val="single" w:sz="4" w:space="0" w:color="000000"/>
+              <w:bottom w:val="single" w:sz="4" w:space="0" w:color="000000"/>
+              <w:right w:val="single" w:sz="4" w:space="0" w:color="000000"/>
+            </w:tcBorders>
+          </w:tcPr>
+          <w:p>
+            <w:r>
+              <w:t>Si le nom est disponible l’utilisateur peut à présent se connecter sinon le formulaire indique les champs à modifier.</w:t>
+            </w:r>
+          </w:p>
+        </w:tc>
+      </w:tr>
+    </w:tbl>
+    <w:p/>
+    <w:p/>
+    <w:p>
+      <w:pPr>
+        <w:pStyle w:val="Heading4"/>
+      </w:pPr>
+      <w:r>
+        <w:t>Se connecter</w:t>
+      </w:r>
+    </w:p>
+    <w:tbl>
+      <w:tblPr>
+        <w:tblW w:w="9220" w:type="dxa"/>
+        <w:tblInd w:w="-5" w:type="dxa"/>
+        <w:tblLayout w:type="fixed"/>
+        <w:tblLook w:val="04A0" w:firstRow="1" w:lastRow="0" w:firstColumn="1" w:lastColumn="0" w:noHBand="0" w:noVBand="1"/>
+      </w:tblPr>
+      <w:tblGrid>
+        <w:gridCol w:w="3070"/>
+        <w:gridCol w:w="3070"/>
+        <w:gridCol w:w="3080"/>
+      </w:tblGrid>
+      <w:tr>
+        <w:tc>
+          <w:tcPr>
+            <w:tcW w:w="3070" w:type="dxa"/>
+            <w:tcBorders>
+              <w:top w:val="single" w:sz="4" w:space="0" w:color="000000"/>
+              <w:left w:val="single" w:sz="4" w:space="0" w:color="000000"/>
+              <w:bottom w:val="single" w:sz="4" w:space="0" w:color="000000"/>
+              <w:right w:val="nil"/>
+            </w:tcBorders>
+            <w:shd w:val="clear" w:color="auto" w:fill="DEEAF6"/>
+            <w:hideMark/>
+          </w:tcPr>
+          <w:p>
+            <w:r>
+              <w:t>Action</w:t>
+            </w:r>
+          </w:p>
+        </w:tc>
+        <w:tc>
+          <w:tcPr>
+            <w:tcW w:w="3070" w:type="dxa"/>
+            <w:tcBorders>
+              <w:top w:val="single" w:sz="4" w:space="0" w:color="000000"/>
+              <w:left w:val="single" w:sz="4" w:space="0" w:color="000000"/>
+              <w:bottom w:val="single" w:sz="4" w:space="0" w:color="000000"/>
+              <w:right w:val="nil"/>
+            </w:tcBorders>
+            <w:shd w:val="clear" w:color="auto" w:fill="DEEAF6"/>
+            <w:hideMark/>
+          </w:tcPr>
+          <w:p>
+            <w:r>
+              <w:t>Condition</w:t>
+            </w:r>
+          </w:p>
+        </w:tc>
+        <w:tc>
+          <w:tcPr>
+            <w:tcW w:w="3080" w:type="dxa"/>
+            <w:tcBorders>
+              <w:top w:val="single" w:sz="4" w:space="0" w:color="000000"/>
+              <w:left w:val="single" w:sz="4" w:space="0" w:color="000000"/>
+              <w:bottom w:val="single" w:sz="4" w:space="0" w:color="000000"/>
+              <w:right w:val="single" w:sz="4" w:space="0" w:color="000000"/>
+            </w:tcBorders>
+            <w:shd w:val="clear" w:color="auto" w:fill="DEEAF6"/>
+            <w:hideMark/>
+          </w:tcPr>
+          <w:p>
+            <w:r>
+              <w:t>Réaction</w:t>
+            </w:r>
+          </w:p>
+        </w:tc>
+      </w:tr>
+      <w:tr>
+        <w:tc>
+          <w:tcPr>
+            <w:tcW w:w="9220" w:type="dxa"/>
+            <w:gridSpan w:val="3"/>
+            <w:tcBorders>
+              <w:top w:val="single" w:sz="4" w:space="0" w:color="000000"/>
+              <w:left w:val="single" w:sz="4" w:space="0" w:color="000000"/>
+              <w:bottom w:val="single" w:sz="4" w:space="0" w:color="000000"/>
+              <w:right w:val="single" w:sz="4" w:space="0" w:color="000000"/>
+            </w:tcBorders>
+            <w:shd w:val="clear" w:color="auto" w:fill="5B9BD5"/>
+            <w:hideMark/>
+          </w:tcPr>
+          <w:p>
+            <w:pPr>
+              <w:jc w:val="center"/>
+            </w:pPr>
+            <w:r>
+              <w:t>Afficher la page de connexion</w:t>
+            </w:r>
+          </w:p>
+        </w:tc>
+      </w:tr>
+      <w:tr>
+        <w:tc>
+          <w:tcPr>
+            <w:tcW w:w="3070" w:type="dxa"/>
+            <w:tcBorders>
+              <w:top w:val="single" w:sz="4" w:space="0" w:color="000000"/>
+              <w:left w:val="single" w:sz="4" w:space="0" w:color="000000"/>
+              <w:bottom w:val="single" w:sz="4" w:space="0" w:color="000000"/>
+              <w:right w:val="nil"/>
+            </w:tcBorders>
+            <w:hideMark/>
+          </w:tcPr>
+          <w:p>
+            <w:r>
+              <w:t>L’utilisateur clique sur le bouton « Se connecter » situé dans la barre dans la partie supérieur.</w:t>
+            </w:r>
+          </w:p>
+        </w:tc>
+        <w:tc>
+          <w:tcPr>
+            <w:tcW w:w="3070" w:type="dxa"/>
+            <w:tcBorders>
+              <w:top w:val="single" w:sz="4" w:space="0" w:color="000000"/>
+              <w:left w:val="single" w:sz="4" w:space="0" w:color="000000"/>
+              <w:bottom w:val="single" w:sz="4" w:space="0" w:color="000000"/>
+              <w:right w:val="nil"/>
+            </w:tcBorders>
+          </w:tcPr>
+          <w:p>
+            <w:pPr>
+              <w:snapToGrid w:val="0"/>
+            </w:pPr>
+          </w:p>
+        </w:tc>
+        <w:tc>
+          <w:tcPr>
+            <w:tcW w:w="3080" w:type="dxa"/>
+            <w:tcBorders>
+              <w:top w:val="single" w:sz="4" w:space="0" w:color="000000"/>
+              <w:left w:val="single" w:sz="4" w:space="0" w:color="000000"/>
+              <w:bottom w:val="single" w:sz="4" w:space="0" w:color="000000"/>
+              <w:right w:val="single" w:sz="4" w:space="0" w:color="000000"/>
+            </w:tcBorders>
+            <w:hideMark/>
+          </w:tcPr>
+          <w:p>
+            <w:r>
+              <w:t>La page de de connexion apparait.</w:t>
+            </w:r>
+          </w:p>
+        </w:tc>
+      </w:tr>
+      <w:tr>
+        <w:tc>
+          <w:tcPr>
+            <w:tcW w:w="9220" w:type="dxa"/>
+            <w:gridSpan w:val="3"/>
+            <w:tcBorders>
+              <w:top w:val="single" w:sz="4" w:space="0" w:color="000000"/>
+              <w:left w:val="single" w:sz="4" w:space="0" w:color="000000"/>
+              <w:bottom w:val="single" w:sz="4" w:space="0" w:color="000000"/>
+              <w:right w:val="single" w:sz="4" w:space="0" w:color="000000"/>
+            </w:tcBorders>
+            <w:shd w:val="clear" w:color="auto" w:fill="5B9BD5" w:themeFill="accent5"/>
+          </w:tcPr>
+          <w:p>
+            <w:pPr>
+              <w:jc w:val="center"/>
+            </w:pPr>
+            <w:r>
+              <w:t>Valider la connexion</w:t>
+            </w:r>
+          </w:p>
+        </w:tc>
+      </w:tr>
+      <w:tr>
+        <w:tc>
+          <w:tcPr>
+            <w:tcW w:w="3070" w:type="dxa"/>
+            <w:tcBorders>
+              <w:top w:val="single" w:sz="4" w:space="0" w:color="000000"/>
+              <w:left w:val="single" w:sz="4" w:space="0" w:color="000000"/>
+              <w:bottom w:val="single" w:sz="4" w:space="0" w:color="000000"/>
+              <w:right w:val="nil"/>
+            </w:tcBorders>
+          </w:tcPr>
+          <w:p>
+            <w:r>
+              <w:t>L’utilisateur entre ses information et valide la connexion en cliquant sur « se connecter »</w:t>
+            </w:r>
+          </w:p>
+        </w:tc>
+        <w:tc>
+          <w:tcPr>
+            <w:tcW w:w="3070" w:type="dxa"/>
+            <w:tcBorders>
+              <w:top w:val="single" w:sz="4" w:space="0" w:color="000000"/>
+              <w:left w:val="single" w:sz="4" w:space="0" w:color="000000"/>
+              <w:bottom w:val="single" w:sz="4" w:space="0" w:color="000000"/>
+              <w:right w:val="nil"/>
+            </w:tcBorders>
+          </w:tcPr>
+          <w:p>
+            <w:pPr>
+              <w:snapToGrid w:val="0"/>
+            </w:pPr>
+          </w:p>
+        </w:tc>
+        <w:tc>
+          <w:tcPr>
+            <w:tcW w:w="3080" w:type="dxa"/>
+            <w:tcBorders>
+              <w:top w:val="single" w:sz="4" w:space="0" w:color="000000"/>
+              <w:left w:val="single" w:sz="4" w:space="0" w:color="000000"/>
+              <w:bottom w:val="single" w:sz="4" w:space="0" w:color="000000"/>
+              <w:right w:val="single" w:sz="4" w:space="0" w:color="000000"/>
+            </w:tcBorders>
+          </w:tcPr>
+          <w:p>
+            <w:r>
+              <w:t>L’utilisateur est maintenant connecté et redirigé sur sa collection.</w:t>
+            </w:r>
+          </w:p>
+        </w:tc>
+      </w:tr>
+    </w:tbl>
+    <w:p/>
+    <w:p>
+      <w:pPr>
+        <w:pStyle w:val="Heading2"/>
+        <w:rPr>
+          <w:i/>
+          <w:iCs/>
+        </w:rPr>
+      </w:pPr>
+      <w:bookmarkStart w:id="11" w:name="_Toc2333857"/>
+      <w:bookmarkEnd w:id="9"/>
+      <w:r>
+        <w:rPr>
+          <w:iCs/>
+        </w:rPr>
+        <w:lastRenderedPageBreak/>
+        <w:t>Modèle Conceptuel de Données</w:t>
+      </w:r>
+      <w:bookmarkEnd w:id="11"/>
+    </w:p>
+    <w:p>
+      <w:pPr>
+        <w:pStyle w:val="Help"/>
+      </w:pPr>
+      <w:r>
+        <w:pict w14:anchorId="2003B358">
           <v:shapetype id="_x0000_t75" coordsize="21600,21600" o:spt="75" o:preferrelative="t" path="m@4@5l@4@11@9@11@9@5xe" filled="f" stroked="f">
             <v:stroke joinstyle="miter"/>
             <v:formulas>
@@ -4605,1916 +6572,7 @@
             <v:path o:extrusionok="f" gradientshapeok="t" o:connecttype="rect"/>
             <o:lock v:ext="edit" aspectratio="t"/>
           </v:shapetype>
-          <v:shape id="_x0000_i1025" type="#_x0000_t75" style="width:453pt;height:280.5pt">
-            <v:imagedata r:id="rId24" o:title="Uses_Cases_Scenarios"/>
-          </v:shape>
-        </w:pict>
-      </w:r>
-    </w:p>
-    <w:p>
-      <w:pPr>
-        <w:pStyle w:val="Heading3"/>
-      </w:pPr>
-      <w:r>
-        <w:t>En tant qu’utilisateur </w:t>
-      </w:r>
-      <w:r>
-        <w:t>enregistré :</w:t>
-      </w:r>
-    </w:p>
-    <w:p>
-      <w:r>
-        <w:t>Note : un utilisateur possède tous les avantages d’un utilisateur anonyme.</w:t>
-      </w:r>
-    </w:p>
-    <w:p>
-      <w:pPr>
-        <w:pStyle w:val="Heading4"/>
-      </w:pPr>
-      <w:bookmarkStart w:id="9" w:name="_Toc2333854"/>
-      <w:bookmarkStart w:id="10" w:name="_Toc71691012"/>
-      <w:r>
-        <w:t xml:space="preserve">Créer un </w:t>
-      </w:r>
-      <w:r>
-        <w:t>sondage</w:t>
-      </w:r>
-    </w:p>
-    <w:tbl>
-      <w:tblPr>
-        <w:tblW w:w="9220" w:type="dxa"/>
-        <w:tblInd w:w="-5" w:type="dxa"/>
-        <w:tblLayout w:type="fixed"/>
-        <w:tblLook w:val="04A0" w:firstRow="1" w:lastRow="0" w:firstColumn="1" w:lastColumn="0" w:noHBand="0" w:noVBand="1"/>
-      </w:tblPr>
-      <w:tblGrid>
-        <w:gridCol w:w="3070"/>
-        <w:gridCol w:w="3070"/>
-        <w:gridCol w:w="3080"/>
-      </w:tblGrid>
-      <w:tr>
-        <w:tc>
-          <w:tcPr>
-            <w:tcW w:w="3070" w:type="dxa"/>
-            <w:tcBorders>
-              <w:top w:val="single" w:sz="4" w:space="0" w:color="000000"/>
-              <w:left w:val="single" w:sz="4" w:space="0" w:color="000000"/>
-              <w:bottom w:val="single" w:sz="4" w:space="0" w:color="000000"/>
-              <w:right w:val="nil"/>
-            </w:tcBorders>
-            <w:shd w:val="clear" w:color="auto" w:fill="DEEAF6"/>
-            <w:hideMark/>
-          </w:tcPr>
-          <w:p>
-            <w:r>
-              <w:t>Action</w:t>
-            </w:r>
-          </w:p>
-        </w:tc>
-        <w:tc>
-          <w:tcPr>
-            <w:tcW w:w="3070" w:type="dxa"/>
-            <w:tcBorders>
-              <w:top w:val="single" w:sz="4" w:space="0" w:color="000000"/>
-              <w:left w:val="single" w:sz="4" w:space="0" w:color="000000"/>
-              <w:bottom w:val="single" w:sz="4" w:space="0" w:color="000000"/>
-              <w:right w:val="nil"/>
-            </w:tcBorders>
-            <w:shd w:val="clear" w:color="auto" w:fill="DEEAF6"/>
-            <w:hideMark/>
-          </w:tcPr>
-          <w:p>
-            <w:r>
-              <w:t>Condition</w:t>
-            </w:r>
-          </w:p>
-        </w:tc>
-        <w:tc>
-          <w:tcPr>
-            <w:tcW w:w="3080" w:type="dxa"/>
-            <w:tcBorders>
-              <w:top w:val="single" w:sz="4" w:space="0" w:color="000000"/>
-              <w:left w:val="single" w:sz="4" w:space="0" w:color="000000"/>
-              <w:bottom w:val="single" w:sz="4" w:space="0" w:color="000000"/>
-              <w:right w:val="single" w:sz="4" w:space="0" w:color="000000"/>
-            </w:tcBorders>
-            <w:shd w:val="clear" w:color="auto" w:fill="DEEAF6"/>
-            <w:hideMark/>
-          </w:tcPr>
-          <w:p>
-            <w:r>
-              <w:t>Réaction</w:t>
-            </w:r>
-          </w:p>
-        </w:tc>
-      </w:tr>
-      <w:tr>
-        <w:tc>
-          <w:tcPr>
-            <w:tcW w:w="9220" w:type="dxa"/>
-            <w:gridSpan w:val="3"/>
-            <w:tcBorders>
-              <w:top w:val="single" w:sz="4" w:space="0" w:color="000000"/>
-              <w:left w:val="single" w:sz="4" w:space="0" w:color="000000"/>
-              <w:bottom w:val="single" w:sz="4" w:space="0" w:color="000000"/>
-              <w:right w:val="single" w:sz="4" w:space="0" w:color="000000"/>
-            </w:tcBorders>
-            <w:shd w:val="clear" w:color="auto" w:fill="5B9BD5"/>
-            <w:hideMark/>
-          </w:tcPr>
-          <w:p>
-            <w:pPr>
-              <w:jc w:val="center"/>
-            </w:pPr>
-            <w:r>
-              <w:t>Créer un sondage personnalisé</w:t>
-            </w:r>
-          </w:p>
-        </w:tc>
-      </w:tr>
-      <w:tr>
-        <w:tc>
-          <w:tcPr>
-            <w:tcW w:w="3070" w:type="dxa"/>
-            <w:tcBorders>
-              <w:top w:val="single" w:sz="4" w:space="0" w:color="000000"/>
-              <w:left w:val="single" w:sz="4" w:space="0" w:color="000000"/>
-              <w:bottom w:val="single" w:sz="4" w:space="0" w:color="000000"/>
-              <w:right w:val="nil"/>
-            </w:tcBorders>
-            <w:hideMark/>
-          </w:tcPr>
-          <w:p>
-            <w:r>
-              <w:t>L’utilisateur clique sur « créer un sondage » dans le menu latéral.</w:t>
-            </w:r>
-          </w:p>
-          <w:p>
-            <w:r>
-              <w:t>Puis rempli les différents champs et valide son sondage.</w:t>
-            </w:r>
-          </w:p>
-        </w:tc>
-        <w:tc>
-          <w:tcPr>
-            <w:tcW w:w="3070" w:type="dxa"/>
-            <w:tcBorders>
-              <w:top w:val="single" w:sz="4" w:space="0" w:color="000000"/>
-              <w:left w:val="single" w:sz="4" w:space="0" w:color="000000"/>
-              <w:bottom w:val="single" w:sz="4" w:space="0" w:color="000000"/>
-              <w:right w:val="nil"/>
-            </w:tcBorders>
-          </w:tcPr>
-          <w:p>
-            <w:pPr>
-              <w:snapToGrid w:val="0"/>
-            </w:pPr>
-          </w:p>
-        </w:tc>
-        <w:tc>
-          <w:tcPr>
-            <w:tcW w:w="3080" w:type="dxa"/>
-            <w:tcBorders>
-              <w:top w:val="single" w:sz="4" w:space="0" w:color="000000"/>
-              <w:left w:val="single" w:sz="4" w:space="0" w:color="000000"/>
-              <w:bottom w:val="single" w:sz="4" w:space="0" w:color="000000"/>
-              <w:right w:val="single" w:sz="4" w:space="0" w:color="000000"/>
-            </w:tcBorders>
-            <w:hideMark/>
-          </w:tcPr>
-          <w:p>
-            <w:r>
-              <w:t>Le sondage sera mis en place ainsi qu’un lien de partage.</w:t>
-            </w:r>
-          </w:p>
-        </w:tc>
-      </w:tr>
-    </w:tbl>
-    <w:p/>
-    <w:p>
-      <w:r>
-        <w:br w:type="page"/>
-      </w:r>
-    </w:p>
-    <w:p>
-      <w:r>
-        <w:lastRenderedPageBreak/>
-        <w:t>Gérer sa collection</w:t>
-      </w:r>
-    </w:p>
-    <w:tbl>
-      <w:tblPr>
-        <w:tblW w:w="9220" w:type="dxa"/>
-        <w:tblInd w:w="-5" w:type="dxa"/>
-        <w:tblLayout w:type="fixed"/>
-        <w:tblLook w:val="04A0" w:firstRow="1" w:lastRow="0" w:firstColumn="1" w:lastColumn="0" w:noHBand="0" w:noVBand="1"/>
-      </w:tblPr>
-      <w:tblGrid>
-        <w:gridCol w:w="3070"/>
-        <w:gridCol w:w="3070"/>
-        <w:gridCol w:w="3080"/>
-      </w:tblGrid>
-      <w:tr>
-        <w:tc>
-          <w:tcPr>
-            <w:tcW w:w="3070" w:type="dxa"/>
-            <w:tcBorders>
-              <w:top w:val="single" w:sz="4" w:space="0" w:color="000000"/>
-              <w:left w:val="single" w:sz="4" w:space="0" w:color="000000"/>
-              <w:bottom w:val="single" w:sz="4" w:space="0" w:color="000000"/>
-              <w:right w:val="nil"/>
-            </w:tcBorders>
-            <w:shd w:val="clear" w:color="auto" w:fill="DEEAF6"/>
-            <w:hideMark/>
-          </w:tcPr>
-          <w:p>
-            <w:r>
-              <w:t>Action</w:t>
-            </w:r>
-          </w:p>
-        </w:tc>
-        <w:tc>
-          <w:tcPr>
-            <w:tcW w:w="3070" w:type="dxa"/>
-            <w:tcBorders>
-              <w:top w:val="single" w:sz="4" w:space="0" w:color="000000"/>
-              <w:left w:val="single" w:sz="4" w:space="0" w:color="000000"/>
-              <w:bottom w:val="single" w:sz="4" w:space="0" w:color="000000"/>
-              <w:right w:val="nil"/>
-            </w:tcBorders>
-            <w:shd w:val="clear" w:color="auto" w:fill="DEEAF6"/>
-            <w:hideMark/>
-          </w:tcPr>
-          <w:p>
-            <w:r>
-              <w:t>Condition</w:t>
-            </w:r>
-          </w:p>
-        </w:tc>
-        <w:tc>
-          <w:tcPr>
-            <w:tcW w:w="3080" w:type="dxa"/>
-            <w:tcBorders>
-              <w:top w:val="single" w:sz="4" w:space="0" w:color="000000"/>
-              <w:left w:val="single" w:sz="4" w:space="0" w:color="000000"/>
-              <w:bottom w:val="single" w:sz="4" w:space="0" w:color="000000"/>
-              <w:right w:val="single" w:sz="4" w:space="0" w:color="000000"/>
-            </w:tcBorders>
-            <w:shd w:val="clear" w:color="auto" w:fill="DEEAF6"/>
-            <w:hideMark/>
-          </w:tcPr>
-          <w:p>
-            <w:r>
-              <w:t>Réaction</w:t>
-            </w:r>
-          </w:p>
-        </w:tc>
-      </w:tr>
-      <w:tr>
-        <w:tc>
-          <w:tcPr>
-            <w:tcW w:w="9220" w:type="dxa"/>
-            <w:gridSpan w:val="3"/>
-            <w:tcBorders>
-              <w:top w:val="single" w:sz="4" w:space="0" w:color="000000"/>
-              <w:left w:val="single" w:sz="4" w:space="0" w:color="000000"/>
-              <w:bottom w:val="single" w:sz="4" w:space="0" w:color="000000"/>
-              <w:right w:val="single" w:sz="4" w:space="0" w:color="000000"/>
-            </w:tcBorders>
-            <w:shd w:val="clear" w:color="auto" w:fill="5B9BD5"/>
-            <w:hideMark/>
-          </w:tcPr>
-          <w:p>
-            <w:pPr>
-              <w:jc w:val="center"/>
-            </w:pPr>
-            <w:r>
-              <w:t xml:space="preserve">Afficher </w:t>
-            </w:r>
-            <w:r>
-              <w:t>sa collection de jeu de société</w:t>
-            </w:r>
-          </w:p>
-        </w:tc>
-      </w:tr>
-      <w:tr>
-        <w:tc>
-          <w:tcPr>
-            <w:tcW w:w="3070" w:type="dxa"/>
-            <w:tcBorders>
-              <w:top w:val="single" w:sz="4" w:space="0" w:color="000000"/>
-              <w:left w:val="single" w:sz="4" w:space="0" w:color="000000"/>
-              <w:bottom w:val="single" w:sz="4" w:space="0" w:color="000000"/>
-              <w:right w:val="nil"/>
-            </w:tcBorders>
-            <w:hideMark/>
-          </w:tcPr>
-          <w:p>
-            <w:r>
-              <w:t>L’utilisateur clique sur « ma collection</w:t>
-            </w:r>
-            <w:r>
-              <w:t xml:space="preserve"> </w:t>
-            </w:r>
-            <w:r>
-              <w:t> » dans le menu latéral.</w:t>
-            </w:r>
-          </w:p>
-        </w:tc>
-        <w:tc>
-          <w:tcPr>
-            <w:tcW w:w="3070" w:type="dxa"/>
-            <w:tcBorders>
-              <w:top w:val="single" w:sz="4" w:space="0" w:color="000000"/>
-              <w:left w:val="single" w:sz="4" w:space="0" w:color="000000"/>
-              <w:bottom w:val="single" w:sz="4" w:space="0" w:color="000000"/>
-              <w:right w:val="nil"/>
-            </w:tcBorders>
-          </w:tcPr>
-          <w:p>
-            <w:pPr>
-              <w:snapToGrid w:val="0"/>
-            </w:pPr>
-          </w:p>
-        </w:tc>
-        <w:tc>
-          <w:tcPr>
-            <w:tcW w:w="3080" w:type="dxa"/>
-            <w:tcBorders>
-              <w:top w:val="single" w:sz="4" w:space="0" w:color="000000"/>
-              <w:left w:val="single" w:sz="4" w:space="0" w:color="000000"/>
-              <w:bottom w:val="single" w:sz="4" w:space="0" w:color="000000"/>
-              <w:right w:val="single" w:sz="4" w:space="0" w:color="000000"/>
-            </w:tcBorders>
-            <w:hideMark/>
-          </w:tcPr>
-          <w:p>
-            <w:r>
-              <w:t>La liste de jeu apparait avec les informations les plus importantes.</w:t>
-            </w:r>
-          </w:p>
-        </w:tc>
-      </w:tr>
-      <w:tr>
-        <w:tc>
-          <w:tcPr>
-            <w:tcW w:w="9220" w:type="dxa"/>
-            <w:gridSpan w:val="3"/>
-            <w:tcBorders>
-              <w:top w:val="single" w:sz="4" w:space="0" w:color="000000"/>
-              <w:left w:val="single" w:sz="4" w:space="0" w:color="000000"/>
-              <w:bottom w:val="single" w:sz="4" w:space="0" w:color="000000"/>
-              <w:right w:val="single" w:sz="4" w:space="0" w:color="000000"/>
-            </w:tcBorders>
-            <w:shd w:val="clear" w:color="auto" w:fill="5B9BD5"/>
-            <w:hideMark/>
-          </w:tcPr>
-          <w:p>
-            <w:pPr>
-              <w:jc w:val="center"/>
-            </w:pPr>
-            <w:r>
-              <w:t>Avoir plus de détails à propos d’un jeu</w:t>
-            </w:r>
-          </w:p>
-        </w:tc>
-      </w:tr>
-      <w:tr>
-        <w:tc>
-          <w:tcPr>
-            <w:tcW w:w="3070" w:type="dxa"/>
-            <w:tcBorders>
-              <w:top w:val="single" w:sz="4" w:space="0" w:color="000000"/>
-              <w:left w:val="single" w:sz="4" w:space="0" w:color="000000"/>
-              <w:bottom w:val="single" w:sz="4" w:space="0" w:color="000000"/>
-              <w:right w:val="nil"/>
-            </w:tcBorders>
-            <w:hideMark/>
-          </w:tcPr>
-          <w:p>
-            <w:r>
-              <w:t>L’utilisateur clique sur le jeu de son choix</w:t>
-            </w:r>
-            <w:r>
-              <w:t>.</w:t>
-            </w:r>
-          </w:p>
-        </w:tc>
-        <w:tc>
-          <w:tcPr>
-            <w:tcW w:w="3070" w:type="dxa"/>
-            <w:tcBorders>
-              <w:top w:val="single" w:sz="4" w:space="0" w:color="000000"/>
-              <w:left w:val="single" w:sz="4" w:space="0" w:color="000000"/>
-              <w:bottom w:val="single" w:sz="4" w:space="0" w:color="000000"/>
-              <w:right w:val="nil"/>
-            </w:tcBorders>
-          </w:tcPr>
-          <w:p>
-            <w:pPr>
-              <w:snapToGrid w:val="0"/>
-            </w:pPr>
-          </w:p>
-        </w:tc>
-        <w:tc>
-          <w:tcPr>
-            <w:tcW w:w="3080" w:type="dxa"/>
-            <w:tcBorders>
-              <w:top w:val="single" w:sz="4" w:space="0" w:color="000000"/>
-              <w:left w:val="single" w:sz="4" w:space="0" w:color="000000"/>
-              <w:bottom w:val="single" w:sz="4" w:space="0" w:color="000000"/>
-              <w:right w:val="single" w:sz="4" w:space="0" w:color="000000"/>
-            </w:tcBorders>
-            <w:hideMark/>
-          </w:tcPr>
-          <w:p>
-            <w:r>
-              <w:t>Une page avec les détails du jeu apparait.</w:t>
-            </w:r>
-          </w:p>
-        </w:tc>
-      </w:tr>
-      <w:tr>
-        <w:tc>
-          <w:tcPr>
-            <w:tcW w:w="9220" w:type="dxa"/>
-            <w:gridSpan w:val="3"/>
-            <w:tcBorders>
-              <w:top w:val="single" w:sz="4" w:space="0" w:color="000000"/>
-              <w:left w:val="single" w:sz="4" w:space="0" w:color="000000"/>
-              <w:bottom w:val="single" w:sz="4" w:space="0" w:color="000000"/>
-              <w:right w:val="single" w:sz="4" w:space="0" w:color="000000"/>
-            </w:tcBorders>
-            <w:shd w:val="clear" w:color="auto" w:fill="5B9BD5" w:themeFill="accent5"/>
-          </w:tcPr>
-          <w:p>
-            <w:pPr>
-              <w:jc w:val="center"/>
-            </w:pPr>
-            <w:r>
-              <w:t>Ajouter un jeu à sa collection</w:t>
-            </w:r>
-          </w:p>
-        </w:tc>
-      </w:tr>
-      <w:tr>
-        <w:tc>
-          <w:tcPr>
-            <w:tcW w:w="3070" w:type="dxa"/>
-            <w:tcBorders>
-              <w:top w:val="single" w:sz="4" w:space="0" w:color="000000"/>
-              <w:left w:val="single" w:sz="4" w:space="0" w:color="000000"/>
-              <w:bottom w:val="single" w:sz="4" w:space="0" w:color="000000"/>
-              <w:right w:val="nil"/>
-            </w:tcBorders>
-          </w:tcPr>
-          <w:p>
-            <w:r>
-              <w:t>L’utilisateur clique sur « Ajouter un jeu » se trouvant sur la page d’affichage de sa collection.</w:t>
-            </w:r>
-          </w:p>
-        </w:tc>
-        <w:tc>
-          <w:tcPr>
-            <w:tcW w:w="3070" w:type="dxa"/>
-            <w:tcBorders>
-              <w:top w:val="single" w:sz="4" w:space="0" w:color="000000"/>
-              <w:left w:val="single" w:sz="4" w:space="0" w:color="000000"/>
-              <w:bottom w:val="single" w:sz="4" w:space="0" w:color="000000"/>
-              <w:right w:val="nil"/>
-            </w:tcBorders>
-          </w:tcPr>
-          <w:p>
-            <w:pPr>
-              <w:snapToGrid w:val="0"/>
-            </w:pPr>
-          </w:p>
-        </w:tc>
-        <w:tc>
-          <w:tcPr>
-            <w:tcW w:w="3080" w:type="dxa"/>
-            <w:tcBorders>
-              <w:top w:val="single" w:sz="4" w:space="0" w:color="000000"/>
-              <w:left w:val="single" w:sz="4" w:space="0" w:color="000000"/>
-              <w:bottom w:val="single" w:sz="4" w:space="0" w:color="000000"/>
-              <w:right w:val="single" w:sz="4" w:space="0" w:color="000000"/>
-            </w:tcBorders>
-          </w:tcPr>
-          <w:p>
-            <w:r>
-              <w:t>Un formulaire lui permet de saisir les données manuellement ou alors de pré remplir certaines données avec la barre de recherche. Puis un bouton valider lui permet de valider l’ajout.</w:t>
-            </w:r>
-          </w:p>
-        </w:tc>
-      </w:tr>
-      <w:tr>
-        <w:tc>
-          <w:tcPr>
-            <w:tcW w:w="9220" w:type="dxa"/>
-            <w:gridSpan w:val="3"/>
-            <w:tcBorders>
-              <w:top w:val="single" w:sz="4" w:space="0" w:color="000000"/>
-              <w:left w:val="single" w:sz="4" w:space="0" w:color="000000"/>
-              <w:bottom w:val="single" w:sz="4" w:space="0" w:color="000000"/>
-              <w:right w:val="single" w:sz="4" w:space="0" w:color="000000"/>
-            </w:tcBorders>
-            <w:shd w:val="clear" w:color="auto" w:fill="5B9BD5" w:themeFill="accent5"/>
-          </w:tcPr>
-          <w:p>
-            <w:pPr>
-              <w:jc w:val="center"/>
-            </w:pPr>
-            <w:r>
-              <w:t>Modifier les informations à propos d’un jeu dans la collection</w:t>
-            </w:r>
-          </w:p>
-        </w:tc>
-      </w:tr>
-      <w:tr>
-        <w:tc>
-          <w:tcPr>
-            <w:tcW w:w="3070" w:type="dxa"/>
-            <w:tcBorders>
-              <w:top w:val="single" w:sz="4" w:space="0" w:color="000000"/>
-              <w:left w:val="single" w:sz="4" w:space="0" w:color="000000"/>
-              <w:bottom w:val="single" w:sz="4" w:space="0" w:color="000000"/>
-              <w:right w:val="nil"/>
-            </w:tcBorders>
-          </w:tcPr>
-          <w:p>
-            <w:r>
-              <w:t>L’utilisateur clique sur le bouton éditer à côté d’un des jeu dans sa collection.</w:t>
-            </w:r>
-          </w:p>
-        </w:tc>
-        <w:tc>
-          <w:tcPr>
-            <w:tcW w:w="3070" w:type="dxa"/>
-            <w:tcBorders>
-              <w:top w:val="single" w:sz="4" w:space="0" w:color="000000"/>
-              <w:left w:val="single" w:sz="4" w:space="0" w:color="000000"/>
-              <w:bottom w:val="single" w:sz="4" w:space="0" w:color="000000"/>
-              <w:right w:val="nil"/>
-            </w:tcBorders>
-          </w:tcPr>
-          <w:p>
-            <w:pPr>
-              <w:snapToGrid w:val="0"/>
-            </w:pPr>
-          </w:p>
-        </w:tc>
-        <w:tc>
-          <w:tcPr>
-            <w:tcW w:w="3080" w:type="dxa"/>
-            <w:tcBorders>
-              <w:top w:val="single" w:sz="4" w:space="0" w:color="000000"/>
-              <w:left w:val="single" w:sz="4" w:space="0" w:color="000000"/>
-              <w:bottom w:val="single" w:sz="4" w:space="0" w:color="000000"/>
-              <w:right w:val="single" w:sz="4" w:space="0" w:color="000000"/>
-            </w:tcBorders>
-          </w:tcPr>
-          <w:p>
-            <w:r>
-              <w:t>Un formulaire lui permettant de modifier les différentes informations s’affiche.</w:t>
-            </w:r>
-          </w:p>
-        </w:tc>
-      </w:tr>
-      <w:tr>
-        <w:tc>
-          <w:tcPr>
-            <w:tcW w:w="9220" w:type="dxa"/>
-            <w:gridSpan w:val="3"/>
-            <w:tcBorders>
-              <w:top w:val="single" w:sz="4" w:space="0" w:color="000000"/>
-              <w:left w:val="single" w:sz="4" w:space="0" w:color="000000"/>
-              <w:bottom w:val="single" w:sz="4" w:space="0" w:color="000000"/>
-              <w:right w:val="single" w:sz="4" w:space="0" w:color="000000"/>
-            </w:tcBorders>
-            <w:shd w:val="clear" w:color="auto" w:fill="5B9BD5" w:themeFill="accent5"/>
-          </w:tcPr>
-          <w:p>
-            <w:pPr>
-              <w:jc w:val="center"/>
-            </w:pPr>
-            <w:r>
-              <w:t>Supprimer un jeu de sa collection</w:t>
-            </w:r>
-          </w:p>
-        </w:tc>
-      </w:tr>
-      <w:tr>
-        <w:tc>
-          <w:tcPr>
-            <w:tcW w:w="3070" w:type="dxa"/>
-            <w:tcBorders>
-              <w:top w:val="single" w:sz="4" w:space="0" w:color="000000"/>
-              <w:left w:val="single" w:sz="4" w:space="0" w:color="000000"/>
-              <w:bottom w:val="single" w:sz="4" w:space="0" w:color="000000"/>
-              <w:right w:val="nil"/>
-            </w:tcBorders>
-          </w:tcPr>
-          <w:p>
-            <w:r>
-              <w:t>L’utilisateur clique sur la croix à côté d’un jeu dans la liste</w:t>
-            </w:r>
-          </w:p>
-        </w:tc>
-        <w:tc>
-          <w:tcPr>
-            <w:tcW w:w="3070" w:type="dxa"/>
-            <w:tcBorders>
-              <w:top w:val="single" w:sz="4" w:space="0" w:color="000000"/>
-              <w:left w:val="single" w:sz="4" w:space="0" w:color="000000"/>
-              <w:bottom w:val="single" w:sz="4" w:space="0" w:color="000000"/>
-              <w:right w:val="nil"/>
-            </w:tcBorders>
-          </w:tcPr>
-          <w:p>
-            <w:pPr>
-              <w:snapToGrid w:val="0"/>
-            </w:pPr>
-            <w:r>
-              <w:t>Une fenêtre de confirmation apparait.</w:t>
-            </w:r>
-          </w:p>
-        </w:tc>
-        <w:tc>
-          <w:tcPr>
-            <w:tcW w:w="3080" w:type="dxa"/>
-            <w:tcBorders>
-              <w:top w:val="single" w:sz="4" w:space="0" w:color="000000"/>
-              <w:left w:val="single" w:sz="4" w:space="0" w:color="000000"/>
-              <w:bottom w:val="single" w:sz="4" w:space="0" w:color="000000"/>
-              <w:right w:val="single" w:sz="4" w:space="0" w:color="000000"/>
-            </w:tcBorders>
-          </w:tcPr>
-          <w:p>
-            <w:r>
-              <w:t xml:space="preserve">Si l’utilisateur confirme le jeu est supprimé sinon rien ne </w:t>
-            </w:r>
-            <w:r>
-              <w:t>se</w:t>
-            </w:r>
-            <w:r>
-              <w:t xml:space="preserve"> passe.</w:t>
-            </w:r>
-          </w:p>
-        </w:tc>
-      </w:tr>
-    </w:tbl>
-    <w:p/>
-    <w:p>
-      <w:pPr>
-        <w:pStyle w:val="Heading4"/>
-      </w:pPr>
-      <w:r>
-        <w:t xml:space="preserve">Se </w:t>
-      </w:r>
-      <w:r>
-        <w:t>dé</w:t>
-      </w:r>
-      <w:r>
-        <w:t>connecter</w:t>
-      </w:r>
-    </w:p>
-    <w:tbl>
-      <w:tblPr>
-        <w:tblW w:w="9220" w:type="dxa"/>
-        <w:tblInd w:w="-5" w:type="dxa"/>
-        <w:tblLayout w:type="fixed"/>
-        <w:tblLook w:val="04A0" w:firstRow="1" w:lastRow="0" w:firstColumn="1" w:lastColumn="0" w:noHBand="0" w:noVBand="1"/>
-      </w:tblPr>
-      <w:tblGrid>
-        <w:gridCol w:w="3070"/>
-        <w:gridCol w:w="3070"/>
-        <w:gridCol w:w="3080"/>
-      </w:tblGrid>
-      <w:tr>
-        <w:tc>
-          <w:tcPr>
-            <w:tcW w:w="3070" w:type="dxa"/>
-            <w:tcBorders>
-              <w:top w:val="single" w:sz="4" w:space="0" w:color="000000"/>
-              <w:left w:val="single" w:sz="4" w:space="0" w:color="000000"/>
-              <w:bottom w:val="single" w:sz="4" w:space="0" w:color="000000"/>
-              <w:right w:val="nil"/>
-            </w:tcBorders>
-            <w:shd w:val="clear" w:color="auto" w:fill="DEEAF6"/>
-            <w:hideMark/>
-          </w:tcPr>
-          <w:p>
-            <w:r>
-              <w:t>Action</w:t>
-            </w:r>
-          </w:p>
-        </w:tc>
-        <w:tc>
-          <w:tcPr>
-            <w:tcW w:w="3070" w:type="dxa"/>
-            <w:tcBorders>
-              <w:top w:val="single" w:sz="4" w:space="0" w:color="000000"/>
-              <w:left w:val="single" w:sz="4" w:space="0" w:color="000000"/>
-              <w:bottom w:val="single" w:sz="4" w:space="0" w:color="000000"/>
-              <w:right w:val="nil"/>
-            </w:tcBorders>
-            <w:shd w:val="clear" w:color="auto" w:fill="DEEAF6"/>
-            <w:hideMark/>
-          </w:tcPr>
-          <w:p>
-            <w:r>
-              <w:t>Condition</w:t>
-            </w:r>
-          </w:p>
-        </w:tc>
-        <w:tc>
-          <w:tcPr>
-            <w:tcW w:w="3080" w:type="dxa"/>
-            <w:tcBorders>
-              <w:top w:val="single" w:sz="4" w:space="0" w:color="000000"/>
-              <w:left w:val="single" w:sz="4" w:space="0" w:color="000000"/>
-              <w:bottom w:val="single" w:sz="4" w:space="0" w:color="000000"/>
-              <w:right w:val="single" w:sz="4" w:space="0" w:color="000000"/>
-            </w:tcBorders>
-            <w:shd w:val="clear" w:color="auto" w:fill="DEEAF6"/>
-            <w:hideMark/>
-          </w:tcPr>
-          <w:p>
-            <w:r>
-              <w:t>Réaction</w:t>
-            </w:r>
-          </w:p>
-        </w:tc>
-      </w:tr>
-      <w:tr>
-        <w:tc>
-          <w:tcPr>
-            <w:tcW w:w="9220" w:type="dxa"/>
-            <w:gridSpan w:val="3"/>
-            <w:tcBorders>
-              <w:top w:val="single" w:sz="4" w:space="0" w:color="000000"/>
-              <w:left w:val="single" w:sz="4" w:space="0" w:color="000000"/>
-              <w:bottom w:val="single" w:sz="4" w:space="0" w:color="000000"/>
-              <w:right w:val="single" w:sz="4" w:space="0" w:color="000000"/>
-            </w:tcBorders>
-            <w:shd w:val="clear" w:color="auto" w:fill="5B9BD5"/>
-            <w:hideMark/>
-          </w:tcPr>
-          <w:p>
-            <w:pPr>
-              <w:jc w:val="center"/>
-            </w:pPr>
-            <w:r>
-              <w:t>Se déconnecter de sa session</w:t>
-            </w:r>
-          </w:p>
-        </w:tc>
-      </w:tr>
-      <w:tr>
-        <w:tc>
-          <w:tcPr>
-            <w:tcW w:w="3070" w:type="dxa"/>
-            <w:tcBorders>
-              <w:top w:val="single" w:sz="4" w:space="0" w:color="000000"/>
-              <w:left w:val="single" w:sz="4" w:space="0" w:color="000000"/>
-              <w:bottom w:val="single" w:sz="4" w:space="0" w:color="000000"/>
-              <w:right w:val="nil"/>
-            </w:tcBorders>
-            <w:hideMark/>
-          </w:tcPr>
-          <w:p>
-            <w:r>
-              <w:t>L’utilisateur clique sur le bouton « déconnecter » situé dans la barre dans la partie supérieur.</w:t>
-            </w:r>
-          </w:p>
-        </w:tc>
-        <w:tc>
-          <w:tcPr>
-            <w:tcW w:w="3070" w:type="dxa"/>
-            <w:tcBorders>
-              <w:top w:val="single" w:sz="4" w:space="0" w:color="000000"/>
-              <w:left w:val="single" w:sz="4" w:space="0" w:color="000000"/>
-              <w:bottom w:val="single" w:sz="4" w:space="0" w:color="000000"/>
-              <w:right w:val="nil"/>
-            </w:tcBorders>
-          </w:tcPr>
-          <w:p>
-            <w:pPr>
-              <w:snapToGrid w:val="0"/>
-            </w:pPr>
-          </w:p>
-        </w:tc>
-        <w:tc>
-          <w:tcPr>
-            <w:tcW w:w="3080" w:type="dxa"/>
-            <w:tcBorders>
-              <w:top w:val="single" w:sz="4" w:space="0" w:color="000000"/>
-              <w:left w:val="single" w:sz="4" w:space="0" w:color="000000"/>
-              <w:bottom w:val="single" w:sz="4" w:space="0" w:color="000000"/>
-              <w:right w:val="single" w:sz="4" w:space="0" w:color="000000"/>
-            </w:tcBorders>
-            <w:hideMark/>
-          </w:tcPr>
-          <w:p>
-            <w:r>
-              <w:t>L’utilisateur est déconnecté et peu maintenant naviguer sur le site en tant qu’anonyme.</w:t>
-            </w:r>
-          </w:p>
-        </w:tc>
-      </w:tr>
-    </w:tbl>
-    <w:p>
-      <w:pPr>
-        <w:pStyle w:val="Heading3"/>
-      </w:pPr>
-    </w:p>
-    <w:p>
-      <w:pPr>
-        <w:rPr>
-          <w:rFonts w:asciiTheme="majorHAnsi" w:eastAsiaTheme="majorEastAsia" w:hAnsiTheme="majorHAnsi" w:cstheme="majorBidi"/>
-          <w:color w:val="404040" w:themeColor="text1" w:themeTint="BF"/>
-          <w:sz w:val="26"/>
-          <w:szCs w:val="26"/>
-        </w:rPr>
-      </w:pPr>
-      <w:r>
-        <w:br w:type="page"/>
-      </w:r>
-    </w:p>
-    <w:p>
-      <w:pPr>
-        <w:pStyle w:val="Heading3"/>
-      </w:pPr>
-      <w:r>
-        <w:lastRenderedPageBreak/>
-        <w:t>En tant qu’administrateur :</w:t>
-      </w:r>
-    </w:p>
-    <w:p>
-      <w:r>
-        <w:t>Note : un administrateur possède tous les avantages d’un utilisateur enregistré.</w:t>
-      </w:r>
-    </w:p>
-    <w:p>
-      <w:pPr>
-        <w:pStyle w:val="Heading4"/>
-      </w:pPr>
-      <w:r>
-        <w:t>Gérer les utilisateurs</w:t>
-      </w:r>
-    </w:p>
-    <w:tbl>
-      <w:tblPr>
-        <w:tblW w:w="9220" w:type="dxa"/>
-        <w:tblInd w:w="-5" w:type="dxa"/>
-        <w:tblLayout w:type="fixed"/>
-        <w:tblLook w:val="04A0" w:firstRow="1" w:lastRow="0" w:firstColumn="1" w:lastColumn="0" w:noHBand="0" w:noVBand="1"/>
-      </w:tblPr>
-      <w:tblGrid>
-        <w:gridCol w:w="3070"/>
-        <w:gridCol w:w="3070"/>
-        <w:gridCol w:w="3080"/>
-      </w:tblGrid>
-      <w:tr>
-        <w:tc>
-          <w:tcPr>
-            <w:tcW w:w="3070" w:type="dxa"/>
-            <w:tcBorders>
-              <w:top w:val="single" w:sz="4" w:space="0" w:color="000000"/>
-              <w:left w:val="single" w:sz="4" w:space="0" w:color="000000"/>
-              <w:bottom w:val="single" w:sz="4" w:space="0" w:color="000000"/>
-              <w:right w:val="nil"/>
-            </w:tcBorders>
-            <w:shd w:val="clear" w:color="auto" w:fill="DEEAF6"/>
-            <w:hideMark/>
-          </w:tcPr>
-          <w:p>
-            <w:r>
-              <w:t>Action</w:t>
-            </w:r>
-          </w:p>
-        </w:tc>
-        <w:tc>
-          <w:tcPr>
-            <w:tcW w:w="3070" w:type="dxa"/>
-            <w:tcBorders>
-              <w:top w:val="single" w:sz="4" w:space="0" w:color="000000"/>
-              <w:left w:val="single" w:sz="4" w:space="0" w:color="000000"/>
-              <w:bottom w:val="single" w:sz="4" w:space="0" w:color="000000"/>
-              <w:right w:val="nil"/>
-            </w:tcBorders>
-            <w:shd w:val="clear" w:color="auto" w:fill="DEEAF6"/>
-            <w:hideMark/>
-          </w:tcPr>
-          <w:p>
-            <w:r>
-              <w:t>Condition</w:t>
-            </w:r>
-          </w:p>
-        </w:tc>
-        <w:tc>
-          <w:tcPr>
-            <w:tcW w:w="3080" w:type="dxa"/>
-            <w:tcBorders>
-              <w:top w:val="single" w:sz="4" w:space="0" w:color="000000"/>
-              <w:left w:val="single" w:sz="4" w:space="0" w:color="000000"/>
-              <w:bottom w:val="single" w:sz="4" w:space="0" w:color="000000"/>
-              <w:right w:val="single" w:sz="4" w:space="0" w:color="000000"/>
-            </w:tcBorders>
-            <w:shd w:val="clear" w:color="auto" w:fill="DEEAF6"/>
-            <w:hideMark/>
-          </w:tcPr>
-          <w:p>
-            <w:r>
-              <w:t>Réaction</w:t>
-            </w:r>
-          </w:p>
-        </w:tc>
-      </w:tr>
-      <w:tr>
-        <w:tc>
-          <w:tcPr>
-            <w:tcW w:w="9220" w:type="dxa"/>
-            <w:gridSpan w:val="3"/>
-            <w:tcBorders>
-              <w:top w:val="single" w:sz="4" w:space="0" w:color="000000"/>
-              <w:left w:val="single" w:sz="4" w:space="0" w:color="000000"/>
-              <w:bottom w:val="single" w:sz="4" w:space="0" w:color="000000"/>
-              <w:right w:val="single" w:sz="4" w:space="0" w:color="000000"/>
-            </w:tcBorders>
-            <w:shd w:val="clear" w:color="auto" w:fill="5B9BD5"/>
-            <w:hideMark/>
-          </w:tcPr>
-          <w:p>
-            <w:pPr>
-              <w:jc w:val="center"/>
-            </w:pPr>
-            <w:r>
-              <w:t>Supprimer un utilisateur</w:t>
-            </w:r>
-          </w:p>
-        </w:tc>
-      </w:tr>
-      <w:tr>
-        <w:tc>
-          <w:tcPr>
-            <w:tcW w:w="3070" w:type="dxa"/>
-            <w:tcBorders>
-              <w:top w:val="single" w:sz="4" w:space="0" w:color="000000"/>
-              <w:left w:val="single" w:sz="4" w:space="0" w:color="000000"/>
-              <w:bottom w:val="single" w:sz="4" w:space="0" w:color="000000"/>
-              <w:right w:val="nil"/>
-            </w:tcBorders>
-            <w:hideMark/>
-          </w:tcPr>
-          <w:p>
-            <w:r>
-              <w:t>L’administrateur clique sur « administration » dans le menu latéral. L’administrateur choisi un utilisateur puis clique sur supprimer</w:t>
-            </w:r>
-          </w:p>
-        </w:tc>
-        <w:tc>
-          <w:tcPr>
-            <w:tcW w:w="3070" w:type="dxa"/>
-            <w:tcBorders>
-              <w:top w:val="single" w:sz="4" w:space="0" w:color="000000"/>
-              <w:left w:val="single" w:sz="4" w:space="0" w:color="000000"/>
-              <w:bottom w:val="single" w:sz="4" w:space="0" w:color="000000"/>
-              <w:right w:val="nil"/>
-            </w:tcBorders>
-          </w:tcPr>
-          <w:p>
-            <w:pPr>
-              <w:snapToGrid w:val="0"/>
-            </w:pPr>
-            <w:r>
-              <w:t>Une fenêtre de confirmation apparait.</w:t>
-            </w:r>
-          </w:p>
-        </w:tc>
-        <w:tc>
-          <w:tcPr>
-            <w:tcW w:w="3080" w:type="dxa"/>
-            <w:tcBorders>
-              <w:top w:val="single" w:sz="4" w:space="0" w:color="000000"/>
-              <w:left w:val="single" w:sz="4" w:space="0" w:color="000000"/>
-              <w:bottom w:val="single" w:sz="4" w:space="0" w:color="000000"/>
-              <w:right w:val="single" w:sz="4" w:space="0" w:color="000000"/>
-            </w:tcBorders>
-            <w:hideMark/>
-          </w:tcPr>
-          <w:p>
-            <w:r>
-              <w:t>Si l’administrateur confirme l’utilisateur est supprimé sinon dans le cas contraire rien ne se passe.</w:t>
-            </w:r>
-          </w:p>
-        </w:tc>
-      </w:tr>
-    </w:tbl>
-    <w:p>
-      <w:pPr>
-        <w:pStyle w:val="Heading3"/>
-      </w:pPr>
-      <w:r>
-        <w:t>En tant qu’</w:t>
-      </w:r>
-      <w:r>
-        <w:t xml:space="preserve">utilisateur </w:t>
-      </w:r>
-      <w:r>
-        <w:t>anonyme :</w:t>
-      </w:r>
-    </w:p>
-    <w:p>
-      <w:pPr>
-        <w:pStyle w:val="Heading4"/>
-      </w:pPr>
-      <w:r>
-        <w:t>Rechercher un jeu</w:t>
-      </w:r>
-    </w:p>
-    <w:tbl>
-      <w:tblPr>
-        <w:tblW w:w="9220" w:type="dxa"/>
-        <w:tblInd w:w="-5" w:type="dxa"/>
-        <w:tblLayout w:type="fixed"/>
-        <w:tblLook w:val="04A0" w:firstRow="1" w:lastRow="0" w:firstColumn="1" w:lastColumn="0" w:noHBand="0" w:noVBand="1"/>
-      </w:tblPr>
-      <w:tblGrid>
-        <w:gridCol w:w="3070"/>
-        <w:gridCol w:w="3070"/>
-        <w:gridCol w:w="3080"/>
-      </w:tblGrid>
-      <w:tr>
-        <w:tc>
-          <w:tcPr>
-            <w:tcW w:w="3070" w:type="dxa"/>
-            <w:tcBorders>
-              <w:top w:val="single" w:sz="4" w:space="0" w:color="000000"/>
-              <w:left w:val="single" w:sz="4" w:space="0" w:color="000000"/>
-              <w:bottom w:val="single" w:sz="4" w:space="0" w:color="000000"/>
-              <w:right w:val="nil"/>
-            </w:tcBorders>
-            <w:shd w:val="clear" w:color="auto" w:fill="DEEAF6"/>
-            <w:hideMark/>
-          </w:tcPr>
-          <w:p>
-            <w:r>
-              <w:t>Action</w:t>
-            </w:r>
-          </w:p>
-        </w:tc>
-        <w:tc>
-          <w:tcPr>
-            <w:tcW w:w="3070" w:type="dxa"/>
-            <w:tcBorders>
-              <w:top w:val="single" w:sz="4" w:space="0" w:color="000000"/>
-              <w:left w:val="single" w:sz="4" w:space="0" w:color="000000"/>
-              <w:bottom w:val="single" w:sz="4" w:space="0" w:color="000000"/>
-              <w:right w:val="nil"/>
-            </w:tcBorders>
-            <w:shd w:val="clear" w:color="auto" w:fill="DEEAF6"/>
-            <w:hideMark/>
-          </w:tcPr>
-          <w:p>
-            <w:r>
-              <w:t>Condition</w:t>
-            </w:r>
-          </w:p>
-        </w:tc>
-        <w:tc>
-          <w:tcPr>
-            <w:tcW w:w="3080" w:type="dxa"/>
-            <w:tcBorders>
-              <w:top w:val="single" w:sz="4" w:space="0" w:color="000000"/>
-              <w:left w:val="single" w:sz="4" w:space="0" w:color="000000"/>
-              <w:bottom w:val="single" w:sz="4" w:space="0" w:color="000000"/>
-              <w:right w:val="single" w:sz="4" w:space="0" w:color="000000"/>
-            </w:tcBorders>
-            <w:shd w:val="clear" w:color="auto" w:fill="DEEAF6"/>
-            <w:hideMark/>
-          </w:tcPr>
-          <w:p>
-            <w:r>
-              <w:t>Réaction</w:t>
-            </w:r>
-          </w:p>
-        </w:tc>
-      </w:tr>
-      <w:tr>
-        <w:tc>
-          <w:tcPr>
-            <w:tcW w:w="9220" w:type="dxa"/>
-            <w:gridSpan w:val="3"/>
-            <w:tcBorders>
-              <w:top w:val="single" w:sz="4" w:space="0" w:color="000000"/>
-              <w:left w:val="single" w:sz="4" w:space="0" w:color="000000"/>
-              <w:bottom w:val="single" w:sz="4" w:space="0" w:color="000000"/>
-              <w:right w:val="single" w:sz="4" w:space="0" w:color="000000"/>
-            </w:tcBorders>
-            <w:shd w:val="clear" w:color="auto" w:fill="5B9BD5"/>
-            <w:hideMark/>
-          </w:tcPr>
-          <w:p>
-            <w:pPr>
-              <w:jc w:val="center"/>
-            </w:pPr>
-            <w:r>
-              <w:t>Rechercher un jeu dans la base de données</w:t>
-            </w:r>
-          </w:p>
-        </w:tc>
-      </w:tr>
-      <w:tr>
-        <w:tc>
-          <w:tcPr>
-            <w:tcW w:w="3070" w:type="dxa"/>
-            <w:tcBorders>
-              <w:top w:val="single" w:sz="4" w:space="0" w:color="000000"/>
-              <w:left w:val="single" w:sz="4" w:space="0" w:color="000000"/>
-              <w:bottom w:val="single" w:sz="4" w:space="0" w:color="000000"/>
-              <w:right w:val="nil"/>
-            </w:tcBorders>
-            <w:hideMark/>
-          </w:tcPr>
-          <w:p>
-            <w:r>
-              <w:t>L’utilisateur entre le nom d’un jeu qu’il souhaite rechercher et confirme avec « entrer ».</w:t>
-            </w:r>
-          </w:p>
-        </w:tc>
-        <w:tc>
-          <w:tcPr>
-            <w:tcW w:w="3070" w:type="dxa"/>
-            <w:tcBorders>
-              <w:top w:val="single" w:sz="4" w:space="0" w:color="000000"/>
-              <w:left w:val="single" w:sz="4" w:space="0" w:color="000000"/>
-              <w:bottom w:val="single" w:sz="4" w:space="0" w:color="000000"/>
-              <w:right w:val="nil"/>
-            </w:tcBorders>
-          </w:tcPr>
-          <w:p>
-            <w:pPr>
-              <w:snapToGrid w:val="0"/>
-            </w:pPr>
-          </w:p>
-        </w:tc>
-        <w:tc>
-          <w:tcPr>
-            <w:tcW w:w="3080" w:type="dxa"/>
-            <w:tcBorders>
-              <w:top w:val="single" w:sz="4" w:space="0" w:color="000000"/>
-              <w:left w:val="single" w:sz="4" w:space="0" w:color="000000"/>
-              <w:bottom w:val="single" w:sz="4" w:space="0" w:color="000000"/>
-              <w:right w:val="single" w:sz="4" w:space="0" w:color="000000"/>
-            </w:tcBorders>
-            <w:hideMark/>
-          </w:tcPr>
-          <w:p>
-            <w:r>
-              <w:t>Une page avec une liste de jeu correspondant à la recherche apparait.</w:t>
-            </w:r>
-          </w:p>
-        </w:tc>
-      </w:tr>
-      <w:tr>
-        <w:tc>
-          <w:tcPr>
-            <w:tcW w:w="9220" w:type="dxa"/>
-            <w:gridSpan w:val="3"/>
-            <w:tcBorders>
-              <w:top w:val="single" w:sz="4" w:space="0" w:color="000000"/>
-              <w:left w:val="single" w:sz="4" w:space="0" w:color="000000"/>
-              <w:bottom w:val="single" w:sz="4" w:space="0" w:color="000000"/>
-              <w:right w:val="single" w:sz="4" w:space="0" w:color="000000"/>
-            </w:tcBorders>
-            <w:shd w:val="clear" w:color="auto" w:fill="5B9BD5"/>
-            <w:hideMark/>
-          </w:tcPr>
-          <w:p>
-            <w:pPr>
-              <w:jc w:val="center"/>
-            </w:pPr>
-            <w:r>
-              <w:t>Avoir les détails d’un jeu rechercher</w:t>
-            </w:r>
-          </w:p>
-        </w:tc>
-      </w:tr>
-      <w:tr>
-        <w:tc>
-          <w:tcPr>
-            <w:tcW w:w="3070" w:type="dxa"/>
-            <w:tcBorders>
-              <w:top w:val="single" w:sz="4" w:space="0" w:color="000000"/>
-              <w:left w:val="single" w:sz="4" w:space="0" w:color="000000"/>
-              <w:bottom w:val="single" w:sz="4" w:space="0" w:color="000000"/>
-              <w:right w:val="nil"/>
-            </w:tcBorders>
-            <w:hideMark/>
-          </w:tcPr>
-          <w:p>
-            <w:r>
-              <w:t xml:space="preserve">L’utilisateur choisi le jeu qu’il souhaite dans </w:t>
-            </w:r>
-            <w:r>
-              <w:t>la liste apparue</w:t>
-            </w:r>
-            <w:r>
-              <w:t xml:space="preserve"> après une recherche.</w:t>
-            </w:r>
-          </w:p>
-        </w:tc>
-        <w:tc>
-          <w:tcPr>
-            <w:tcW w:w="3070" w:type="dxa"/>
-            <w:tcBorders>
-              <w:top w:val="single" w:sz="4" w:space="0" w:color="000000"/>
-              <w:left w:val="single" w:sz="4" w:space="0" w:color="000000"/>
-              <w:bottom w:val="single" w:sz="4" w:space="0" w:color="000000"/>
-              <w:right w:val="nil"/>
-            </w:tcBorders>
-          </w:tcPr>
-          <w:p>
-            <w:pPr>
-              <w:snapToGrid w:val="0"/>
-            </w:pPr>
-          </w:p>
-        </w:tc>
-        <w:tc>
-          <w:tcPr>
-            <w:tcW w:w="3080" w:type="dxa"/>
-            <w:tcBorders>
-              <w:top w:val="single" w:sz="4" w:space="0" w:color="000000"/>
-              <w:left w:val="single" w:sz="4" w:space="0" w:color="000000"/>
-              <w:bottom w:val="single" w:sz="4" w:space="0" w:color="000000"/>
-              <w:right w:val="single" w:sz="4" w:space="0" w:color="000000"/>
-            </w:tcBorders>
-            <w:hideMark/>
-          </w:tcPr>
-          <w:p>
-            <w:r>
-              <w:t>Une page contenant les détails du jeu apparait.</w:t>
-            </w:r>
-          </w:p>
-        </w:tc>
-      </w:tr>
-    </w:tbl>
-    <w:p/>
-    <w:p>
-      <w:pPr>
-        <w:pStyle w:val="Heading4"/>
-      </w:pPr>
-      <w:r>
-        <w:t>Voter</w:t>
-      </w:r>
-    </w:p>
-    <w:tbl>
-      <w:tblPr>
-        <w:tblpPr w:leftFromText="141" w:rightFromText="141" w:vertAnchor="text" w:horzAnchor="margin" w:tblpY="154"/>
-        <w:tblW w:w="9220" w:type="dxa"/>
-        <w:tblLayout w:type="fixed"/>
-        <w:tblLook w:val="04A0" w:firstRow="1" w:lastRow="0" w:firstColumn="1" w:lastColumn="0" w:noHBand="0" w:noVBand="1"/>
-      </w:tblPr>
-      <w:tblGrid>
-        <w:gridCol w:w="3070"/>
-        <w:gridCol w:w="3070"/>
-        <w:gridCol w:w="3080"/>
-      </w:tblGrid>
-      <w:tr>
-        <w:tc>
-          <w:tcPr>
-            <w:tcW w:w="3070" w:type="dxa"/>
-            <w:tcBorders>
-              <w:top w:val="single" w:sz="4" w:space="0" w:color="000000"/>
-              <w:left w:val="single" w:sz="4" w:space="0" w:color="000000"/>
-              <w:bottom w:val="single" w:sz="4" w:space="0" w:color="000000"/>
-              <w:right w:val="nil"/>
-            </w:tcBorders>
-            <w:shd w:val="clear" w:color="auto" w:fill="DEEAF6"/>
-            <w:hideMark/>
-          </w:tcPr>
-          <w:p>
-            <w:r>
-              <w:t>Action</w:t>
-            </w:r>
-          </w:p>
-        </w:tc>
-        <w:tc>
-          <w:tcPr>
-            <w:tcW w:w="3070" w:type="dxa"/>
-            <w:tcBorders>
-              <w:top w:val="single" w:sz="4" w:space="0" w:color="000000"/>
-              <w:left w:val="single" w:sz="4" w:space="0" w:color="000000"/>
-              <w:bottom w:val="single" w:sz="4" w:space="0" w:color="000000"/>
-              <w:right w:val="nil"/>
-            </w:tcBorders>
-            <w:shd w:val="clear" w:color="auto" w:fill="DEEAF6"/>
-            <w:hideMark/>
-          </w:tcPr>
-          <w:p>
-            <w:r>
-              <w:t>Condition</w:t>
-            </w:r>
-          </w:p>
-        </w:tc>
-        <w:tc>
-          <w:tcPr>
-            <w:tcW w:w="3080" w:type="dxa"/>
-            <w:tcBorders>
-              <w:top w:val="single" w:sz="4" w:space="0" w:color="000000"/>
-              <w:left w:val="single" w:sz="4" w:space="0" w:color="000000"/>
-              <w:bottom w:val="single" w:sz="4" w:space="0" w:color="000000"/>
-              <w:right w:val="single" w:sz="4" w:space="0" w:color="000000"/>
-            </w:tcBorders>
-            <w:shd w:val="clear" w:color="auto" w:fill="DEEAF6"/>
-            <w:hideMark/>
-          </w:tcPr>
-          <w:p>
-            <w:r>
-              <w:t>Réaction</w:t>
-            </w:r>
-          </w:p>
-        </w:tc>
-      </w:tr>
-      <w:tr>
-        <w:tc>
-          <w:tcPr>
-            <w:tcW w:w="9220" w:type="dxa"/>
-            <w:gridSpan w:val="3"/>
-            <w:tcBorders>
-              <w:top w:val="single" w:sz="4" w:space="0" w:color="000000"/>
-              <w:left w:val="single" w:sz="4" w:space="0" w:color="000000"/>
-              <w:bottom w:val="single" w:sz="4" w:space="0" w:color="000000"/>
-              <w:right w:val="single" w:sz="4" w:space="0" w:color="000000"/>
-            </w:tcBorders>
-            <w:shd w:val="clear" w:color="auto" w:fill="5B9BD5"/>
-            <w:hideMark/>
-          </w:tcPr>
-          <w:p>
-            <w:pPr>
-              <w:jc w:val="center"/>
-            </w:pPr>
-            <w:r>
-              <w:t>Voter pour un jeu dans la liste de choix</w:t>
-            </w:r>
-          </w:p>
-        </w:tc>
-      </w:tr>
-      <w:tr>
-        <w:tc>
-          <w:tcPr>
-            <w:tcW w:w="3070" w:type="dxa"/>
-            <w:tcBorders>
-              <w:top w:val="single" w:sz="4" w:space="0" w:color="000000"/>
-              <w:left w:val="single" w:sz="4" w:space="0" w:color="000000"/>
-              <w:bottom w:val="single" w:sz="4" w:space="0" w:color="000000"/>
-              <w:right w:val="nil"/>
-            </w:tcBorders>
-            <w:hideMark/>
-          </w:tcPr>
-          <w:p>
-            <w:r>
-              <w:t>L’utilisateur clique sur le lien du vote. Puis choisi une des réponses possibles. Pour valider son vote il clique sur valider.</w:t>
-            </w:r>
-          </w:p>
-        </w:tc>
-        <w:tc>
-          <w:tcPr>
-            <w:tcW w:w="3070" w:type="dxa"/>
-            <w:tcBorders>
-              <w:top w:val="single" w:sz="4" w:space="0" w:color="000000"/>
-              <w:left w:val="single" w:sz="4" w:space="0" w:color="000000"/>
-              <w:bottom w:val="single" w:sz="4" w:space="0" w:color="000000"/>
-              <w:right w:val="nil"/>
-            </w:tcBorders>
-          </w:tcPr>
-          <w:p>
-            <w:pPr>
-              <w:snapToGrid w:val="0"/>
-            </w:pPr>
-            <w:r>
-              <w:t>Si l’utilisateur a déjà voté pour ce sondage, l’état actuel du vote sera affiché mais il ne pourra pas revoter.</w:t>
-            </w:r>
-          </w:p>
-        </w:tc>
-        <w:tc>
-          <w:tcPr>
-            <w:tcW w:w="3080" w:type="dxa"/>
-            <w:tcBorders>
-              <w:top w:val="single" w:sz="4" w:space="0" w:color="000000"/>
-              <w:left w:val="single" w:sz="4" w:space="0" w:color="000000"/>
-              <w:bottom w:val="single" w:sz="4" w:space="0" w:color="000000"/>
-              <w:right w:val="single" w:sz="4" w:space="0" w:color="000000"/>
-            </w:tcBorders>
-            <w:hideMark/>
-          </w:tcPr>
-          <w:p>
-            <w:r>
-              <w:t>Le vote est validé et l’utilisateur est redirigé vers sur l’état actuel du sondage.</w:t>
-            </w:r>
-          </w:p>
-        </w:tc>
-      </w:tr>
-    </w:tbl>
-    <w:p/>
-    <w:p>
-      <w:pPr>
-        <w:rPr>
-          <w:rFonts w:asciiTheme="majorHAnsi" w:eastAsiaTheme="majorEastAsia" w:hAnsiTheme="majorHAnsi" w:cstheme="majorBidi"/>
-          <w:sz w:val="24"/>
-          <w:szCs w:val="24"/>
-        </w:rPr>
-      </w:pPr>
-      <w:r>
-        <w:br w:type="page"/>
-      </w:r>
-    </w:p>
-    <w:p>
-      <w:pPr>
-        <w:pStyle w:val="Heading4"/>
-      </w:pPr>
-      <w:r>
-        <w:lastRenderedPageBreak/>
-        <w:t>S’inscrire</w:t>
-      </w:r>
-    </w:p>
-    <w:tbl>
-      <w:tblPr>
-        <w:tblW w:w="9220" w:type="dxa"/>
-        <w:tblInd w:w="-5" w:type="dxa"/>
-        <w:tblLayout w:type="fixed"/>
-        <w:tblLook w:val="04A0" w:firstRow="1" w:lastRow="0" w:firstColumn="1" w:lastColumn="0" w:noHBand="0" w:noVBand="1"/>
-      </w:tblPr>
-      <w:tblGrid>
-        <w:gridCol w:w="3070"/>
-        <w:gridCol w:w="3070"/>
-        <w:gridCol w:w="3080"/>
-      </w:tblGrid>
-      <w:tr>
-        <w:tc>
-          <w:tcPr>
-            <w:tcW w:w="3070" w:type="dxa"/>
-            <w:tcBorders>
-              <w:top w:val="single" w:sz="4" w:space="0" w:color="000000"/>
-              <w:left w:val="single" w:sz="4" w:space="0" w:color="000000"/>
-              <w:bottom w:val="single" w:sz="4" w:space="0" w:color="000000"/>
-              <w:right w:val="nil"/>
-            </w:tcBorders>
-            <w:shd w:val="clear" w:color="auto" w:fill="DEEAF6"/>
-            <w:hideMark/>
-          </w:tcPr>
-          <w:p>
-            <w:r>
-              <w:t>Action</w:t>
-            </w:r>
-          </w:p>
-        </w:tc>
-        <w:tc>
-          <w:tcPr>
-            <w:tcW w:w="3070" w:type="dxa"/>
-            <w:tcBorders>
-              <w:top w:val="single" w:sz="4" w:space="0" w:color="000000"/>
-              <w:left w:val="single" w:sz="4" w:space="0" w:color="000000"/>
-              <w:bottom w:val="single" w:sz="4" w:space="0" w:color="000000"/>
-              <w:right w:val="nil"/>
-            </w:tcBorders>
-            <w:shd w:val="clear" w:color="auto" w:fill="DEEAF6"/>
-            <w:hideMark/>
-          </w:tcPr>
-          <w:p>
-            <w:r>
-              <w:t>Condition</w:t>
-            </w:r>
-          </w:p>
-        </w:tc>
-        <w:tc>
-          <w:tcPr>
-            <w:tcW w:w="3080" w:type="dxa"/>
-            <w:tcBorders>
-              <w:top w:val="single" w:sz="4" w:space="0" w:color="000000"/>
-              <w:left w:val="single" w:sz="4" w:space="0" w:color="000000"/>
-              <w:bottom w:val="single" w:sz="4" w:space="0" w:color="000000"/>
-              <w:right w:val="single" w:sz="4" w:space="0" w:color="000000"/>
-            </w:tcBorders>
-            <w:shd w:val="clear" w:color="auto" w:fill="DEEAF6"/>
-            <w:hideMark/>
-          </w:tcPr>
-          <w:p>
-            <w:r>
-              <w:t>Réaction</w:t>
-            </w:r>
-          </w:p>
-        </w:tc>
-      </w:tr>
-      <w:tr>
-        <w:tc>
-          <w:tcPr>
-            <w:tcW w:w="9220" w:type="dxa"/>
-            <w:gridSpan w:val="3"/>
-            <w:tcBorders>
-              <w:top w:val="single" w:sz="4" w:space="0" w:color="000000"/>
-              <w:left w:val="single" w:sz="4" w:space="0" w:color="000000"/>
-              <w:bottom w:val="single" w:sz="4" w:space="0" w:color="000000"/>
-              <w:right w:val="single" w:sz="4" w:space="0" w:color="000000"/>
-            </w:tcBorders>
-            <w:shd w:val="clear" w:color="auto" w:fill="5B9BD5"/>
-            <w:hideMark/>
-          </w:tcPr>
-          <w:p>
-            <w:pPr>
-              <w:jc w:val="center"/>
-            </w:pPr>
-            <w:r>
-              <w:t>Ouvrir la page d’inscription</w:t>
-            </w:r>
-          </w:p>
-        </w:tc>
-      </w:tr>
-      <w:tr>
-        <w:tc>
-          <w:tcPr>
-            <w:tcW w:w="3070" w:type="dxa"/>
-            <w:tcBorders>
-              <w:top w:val="single" w:sz="4" w:space="0" w:color="000000"/>
-              <w:left w:val="single" w:sz="4" w:space="0" w:color="000000"/>
-              <w:bottom w:val="single" w:sz="4" w:space="0" w:color="000000"/>
-              <w:right w:val="nil"/>
-            </w:tcBorders>
-            <w:hideMark/>
-          </w:tcPr>
-          <w:p>
-            <w:r>
-              <w:t>L’utilisateur clique sur le bouton « S’inscrire » situé dans la barre dans la partie supérieur.</w:t>
-            </w:r>
-          </w:p>
-        </w:tc>
-        <w:tc>
-          <w:tcPr>
-            <w:tcW w:w="3070" w:type="dxa"/>
-            <w:tcBorders>
-              <w:top w:val="single" w:sz="4" w:space="0" w:color="000000"/>
-              <w:left w:val="single" w:sz="4" w:space="0" w:color="000000"/>
-              <w:bottom w:val="single" w:sz="4" w:space="0" w:color="000000"/>
-              <w:right w:val="nil"/>
-            </w:tcBorders>
-          </w:tcPr>
-          <w:p>
-            <w:pPr>
-              <w:snapToGrid w:val="0"/>
-            </w:pPr>
-          </w:p>
-        </w:tc>
-        <w:tc>
-          <w:tcPr>
-            <w:tcW w:w="3080" w:type="dxa"/>
-            <w:tcBorders>
-              <w:top w:val="single" w:sz="4" w:space="0" w:color="000000"/>
-              <w:left w:val="single" w:sz="4" w:space="0" w:color="000000"/>
-              <w:bottom w:val="single" w:sz="4" w:space="0" w:color="000000"/>
-              <w:right w:val="single" w:sz="4" w:space="0" w:color="000000"/>
-            </w:tcBorders>
-            <w:hideMark/>
-          </w:tcPr>
-          <w:p>
-            <w:r>
-              <w:t>Un formulaire d’inscription apparait.</w:t>
-            </w:r>
-          </w:p>
-        </w:tc>
-      </w:tr>
-      <w:tr>
-        <w:tc>
-          <w:tcPr>
-            <w:tcW w:w="9220" w:type="dxa"/>
-            <w:gridSpan w:val="3"/>
-            <w:tcBorders>
-              <w:top w:val="single" w:sz="4" w:space="0" w:color="000000"/>
-              <w:left w:val="single" w:sz="4" w:space="0" w:color="000000"/>
-              <w:bottom w:val="single" w:sz="4" w:space="0" w:color="000000"/>
-              <w:right w:val="single" w:sz="4" w:space="0" w:color="000000"/>
-            </w:tcBorders>
-            <w:shd w:val="clear" w:color="auto" w:fill="5B9BD5" w:themeFill="accent5"/>
-          </w:tcPr>
-          <w:p>
-            <w:pPr>
-              <w:jc w:val="center"/>
-            </w:pPr>
-            <w:r>
-              <w:t>Valider l’inscription</w:t>
-            </w:r>
-          </w:p>
-        </w:tc>
-      </w:tr>
-      <w:tr>
-        <w:tc>
-          <w:tcPr>
-            <w:tcW w:w="3070" w:type="dxa"/>
-            <w:tcBorders>
-              <w:top w:val="single" w:sz="4" w:space="0" w:color="000000"/>
-              <w:left w:val="single" w:sz="4" w:space="0" w:color="000000"/>
-              <w:bottom w:val="single" w:sz="4" w:space="0" w:color="000000"/>
-              <w:right w:val="nil"/>
-            </w:tcBorders>
-          </w:tcPr>
-          <w:p>
-            <w:r>
-              <w:t>L’utilisateur rempli le formulaire et confirme l’inscription avec le bouton valider.</w:t>
-            </w:r>
-          </w:p>
-        </w:tc>
-        <w:tc>
-          <w:tcPr>
-            <w:tcW w:w="3070" w:type="dxa"/>
-            <w:tcBorders>
-              <w:top w:val="single" w:sz="4" w:space="0" w:color="000000"/>
-              <w:left w:val="single" w:sz="4" w:space="0" w:color="000000"/>
-              <w:bottom w:val="single" w:sz="4" w:space="0" w:color="000000"/>
-              <w:right w:val="nil"/>
-            </w:tcBorders>
-          </w:tcPr>
-          <w:p>
-            <w:pPr>
-              <w:snapToGrid w:val="0"/>
-            </w:pPr>
-            <w:r>
-              <w:t>Le système vérifie le nom d’utilisateur</w:t>
-            </w:r>
-          </w:p>
-        </w:tc>
-        <w:tc>
-          <w:tcPr>
-            <w:tcW w:w="3080" w:type="dxa"/>
-            <w:tcBorders>
-              <w:top w:val="single" w:sz="4" w:space="0" w:color="000000"/>
-              <w:left w:val="single" w:sz="4" w:space="0" w:color="000000"/>
-              <w:bottom w:val="single" w:sz="4" w:space="0" w:color="000000"/>
-              <w:right w:val="single" w:sz="4" w:space="0" w:color="000000"/>
-            </w:tcBorders>
-          </w:tcPr>
-          <w:p>
-            <w:r>
-              <w:t>Si le nom est disponible l’utilisateur peut à présent se connecter sinon le formulaire indique les champs à modifier.</w:t>
-            </w:r>
-          </w:p>
-        </w:tc>
-      </w:tr>
-    </w:tbl>
-    <w:p/>
-    <w:p/>
-    <w:p>
-      <w:pPr>
-        <w:pStyle w:val="Heading4"/>
-      </w:pPr>
-      <w:r>
-        <w:t>Se connecter</w:t>
-      </w:r>
-    </w:p>
-    <w:tbl>
-      <w:tblPr>
-        <w:tblW w:w="9220" w:type="dxa"/>
-        <w:tblInd w:w="-5" w:type="dxa"/>
-        <w:tblLayout w:type="fixed"/>
-        <w:tblLook w:val="04A0" w:firstRow="1" w:lastRow="0" w:firstColumn="1" w:lastColumn="0" w:noHBand="0" w:noVBand="1"/>
-      </w:tblPr>
-      <w:tblGrid>
-        <w:gridCol w:w="3070"/>
-        <w:gridCol w:w="3070"/>
-        <w:gridCol w:w="3080"/>
-      </w:tblGrid>
-      <w:tr>
-        <w:tc>
-          <w:tcPr>
-            <w:tcW w:w="3070" w:type="dxa"/>
-            <w:tcBorders>
-              <w:top w:val="single" w:sz="4" w:space="0" w:color="000000"/>
-              <w:left w:val="single" w:sz="4" w:space="0" w:color="000000"/>
-              <w:bottom w:val="single" w:sz="4" w:space="0" w:color="000000"/>
-              <w:right w:val="nil"/>
-            </w:tcBorders>
-            <w:shd w:val="clear" w:color="auto" w:fill="DEEAF6"/>
-            <w:hideMark/>
-          </w:tcPr>
-          <w:p>
-            <w:r>
-              <w:t>Action</w:t>
-            </w:r>
-          </w:p>
-        </w:tc>
-        <w:tc>
-          <w:tcPr>
-            <w:tcW w:w="3070" w:type="dxa"/>
-            <w:tcBorders>
-              <w:top w:val="single" w:sz="4" w:space="0" w:color="000000"/>
-              <w:left w:val="single" w:sz="4" w:space="0" w:color="000000"/>
-              <w:bottom w:val="single" w:sz="4" w:space="0" w:color="000000"/>
-              <w:right w:val="nil"/>
-            </w:tcBorders>
-            <w:shd w:val="clear" w:color="auto" w:fill="DEEAF6"/>
-            <w:hideMark/>
-          </w:tcPr>
-          <w:p>
-            <w:r>
-              <w:t>Condition</w:t>
-            </w:r>
-          </w:p>
-        </w:tc>
-        <w:tc>
-          <w:tcPr>
-            <w:tcW w:w="3080" w:type="dxa"/>
-            <w:tcBorders>
-              <w:top w:val="single" w:sz="4" w:space="0" w:color="000000"/>
-              <w:left w:val="single" w:sz="4" w:space="0" w:color="000000"/>
-              <w:bottom w:val="single" w:sz="4" w:space="0" w:color="000000"/>
-              <w:right w:val="single" w:sz="4" w:space="0" w:color="000000"/>
-            </w:tcBorders>
-            <w:shd w:val="clear" w:color="auto" w:fill="DEEAF6"/>
-            <w:hideMark/>
-          </w:tcPr>
-          <w:p>
-            <w:r>
-              <w:t>Réaction</w:t>
-            </w:r>
-          </w:p>
-        </w:tc>
-      </w:tr>
-      <w:tr>
-        <w:tc>
-          <w:tcPr>
-            <w:tcW w:w="9220" w:type="dxa"/>
-            <w:gridSpan w:val="3"/>
-            <w:tcBorders>
-              <w:top w:val="single" w:sz="4" w:space="0" w:color="000000"/>
-              <w:left w:val="single" w:sz="4" w:space="0" w:color="000000"/>
-              <w:bottom w:val="single" w:sz="4" w:space="0" w:color="000000"/>
-              <w:right w:val="single" w:sz="4" w:space="0" w:color="000000"/>
-            </w:tcBorders>
-            <w:shd w:val="clear" w:color="auto" w:fill="5B9BD5"/>
-            <w:hideMark/>
-          </w:tcPr>
-          <w:p>
-            <w:pPr>
-              <w:jc w:val="center"/>
-            </w:pPr>
-            <w:r>
-              <w:t>Afficher la page de connexion</w:t>
-            </w:r>
-          </w:p>
-        </w:tc>
-      </w:tr>
-      <w:tr>
-        <w:tc>
-          <w:tcPr>
-            <w:tcW w:w="3070" w:type="dxa"/>
-            <w:tcBorders>
-              <w:top w:val="single" w:sz="4" w:space="0" w:color="000000"/>
-              <w:left w:val="single" w:sz="4" w:space="0" w:color="000000"/>
-              <w:bottom w:val="single" w:sz="4" w:space="0" w:color="000000"/>
-              <w:right w:val="nil"/>
-            </w:tcBorders>
-            <w:hideMark/>
-          </w:tcPr>
-          <w:p>
-            <w:r>
-              <w:t>L’utilisateur clique sur le bouton « Se connecter » situé dans la barre dans la partie supérieur.</w:t>
-            </w:r>
-          </w:p>
-        </w:tc>
-        <w:tc>
-          <w:tcPr>
-            <w:tcW w:w="3070" w:type="dxa"/>
-            <w:tcBorders>
-              <w:top w:val="single" w:sz="4" w:space="0" w:color="000000"/>
-              <w:left w:val="single" w:sz="4" w:space="0" w:color="000000"/>
-              <w:bottom w:val="single" w:sz="4" w:space="0" w:color="000000"/>
-              <w:right w:val="nil"/>
-            </w:tcBorders>
-          </w:tcPr>
-          <w:p>
-            <w:pPr>
-              <w:snapToGrid w:val="0"/>
-            </w:pPr>
-          </w:p>
-        </w:tc>
-        <w:tc>
-          <w:tcPr>
-            <w:tcW w:w="3080" w:type="dxa"/>
-            <w:tcBorders>
-              <w:top w:val="single" w:sz="4" w:space="0" w:color="000000"/>
-              <w:left w:val="single" w:sz="4" w:space="0" w:color="000000"/>
-              <w:bottom w:val="single" w:sz="4" w:space="0" w:color="000000"/>
-              <w:right w:val="single" w:sz="4" w:space="0" w:color="000000"/>
-            </w:tcBorders>
-            <w:hideMark/>
-          </w:tcPr>
-          <w:p>
-            <w:r>
-              <w:t>La page de de connexion apparait.</w:t>
-            </w:r>
-          </w:p>
-        </w:tc>
-      </w:tr>
-      <w:tr>
-        <w:tc>
-          <w:tcPr>
-            <w:tcW w:w="9220" w:type="dxa"/>
-            <w:gridSpan w:val="3"/>
-            <w:tcBorders>
-              <w:top w:val="single" w:sz="4" w:space="0" w:color="000000"/>
-              <w:left w:val="single" w:sz="4" w:space="0" w:color="000000"/>
-              <w:bottom w:val="single" w:sz="4" w:space="0" w:color="000000"/>
-              <w:right w:val="single" w:sz="4" w:space="0" w:color="000000"/>
-            </w:tcBorders>
-            <w:shd w:val="clear" w:color="auto" w:fill="5B9BD5" w:themeFill="accent5"/>
-          </w:tcPr>
-          <w:p>
-            <w:pPr>
-              <w:jc w:val="center"/>
-            </w:pPr>
-            <w:r>
-              <w:t>Valider la connexion</w:t>
-            </w:r>
-          </w:p>
-        </w:tc>
-      </w:tr>
-      <w:tr>
-        <w:tc>
-          <w:tcPr>
-            <w:tcW w:w="3070" w:type="dxa"/>
-            <w:tcBorders>
-              <w:top w:val="single" w:sz="4" w:space="0" w:color="000000"/>
-              <w:left w:val="single" w:sz="4" w:space="0" w:color="000000"/>
-              <w:bottom w:val="single" w:sz="4" w:space="0" w:color="000000"/>
-              <w:right w:val="nil"/>
-            </w:tcBorders>
-          </w:tcPr>
-          <w:p>
-            <w:r>
-              <w:t>L’utilisateur entre ses information et valide la connexion en cliquant sur « se connecter »</w:t>
-            </w:r>
-          </w:p>
-        </w:tc>
-        <w:tc>
-          <w:tcPr>
-            <w:tcW w:w="3070" w:type="dxa"/>
-            <w:tcBorders>
-              <w:top w:val="single" w:sz="4" w:space="0" w:color="000000"/>
-              <w:left w:val="single" w:sz="4" w:space="0" w:color="000000"/>
-              <w:bottom w:val="single" w:sz="4" w:space="0" w:color="000000"/>
-              <w:right w:val="nil"/>
-            </w:tcBorders>
-          </w:tcPr>
-          <w:p>
-            <w:pPr>
-              <w:snapToGrid w:val="0"/>
-            </w:pPr>
-          </w:p>
-        </w:tc>
-        <w:tc>
-          <w:tcPr>
-            <w:tcW w:w="3080" w:type="dxa"/>
-            <w:tcBorders>
-              <w:top w:val="single" w:sz="4" w:space="0" w:color="000000"/>
-              <w:left w:val="single" w:sz="4" w:space="0" w:color="000000"/>
-              <w:bottom w:val="single" w:sz="4" w:space="0" w:color="000000"/>
-              <w:right w:val="single" w:sz="4" w:space="0" w:color="000000"/>
-            </w:tcBorders>
-          </w:tcPr>
-          <w:p>
-            <w:r>
-              <w:t>L’utilisateur est maintenant connecté et redirigé sur sa collection.</w:t>
-            </w:r>
-          </w:p>
-        </w:tc>
-      </w:tr>
-    </w:tbl>
-    <w:p/>
-    <w:p>
-      <w:pPr>
-        <w:pStyle w:val="Heading2"/>
-        <w:rPr>
-          <w:i/>
-          <w:iCs/>
-        </w:rPr>
-      </w:pPr>
-      <w:bookmarkStart w:id="11" w:name="_Toc2333857"/>
-      <w:bookmarkEnd w:id="9"/>
-      <w:r>
-        <w:rPr>
-          <w:iCs/>
-        </w:rPr>
-        <w:lastRenderedPageBreak/>
-        <w:t>Modèle Conceptuel de Données</w:t>
-      </w:r>
-      <w:bookmarkEnd w:id="11"/>
-    </w:p>
-    <w:p>
-      <w:pPr>
-        <w:pStyle w:val="Help"/>
-      </w:pPr>
-      <w:r>
-        <w:pict w14:anchorId="2003B358">
-          <v:shape id="_x0000_i1026" type="#_x0000_t75" style="width:453pt;height:492pt">
+          <v:shape id="_x0000_i1025" type="#_x0000_t75" style="width:453pt;height:492pt">
             <v:imagedata r:id="rId25" o:title="MCD-BGMANAGER_V1"/>
           </v:shape>
         </w:pict>
@@ -6821,7 +6879,7 @@
           <w:iCs/>
         </w:rPr>
       </w:pPr>
-      <w:bookmarkStart w:id="17" w:name="_Toc2333861"/>
+      <w:bookmarkStart w:id="17" w:name="_Toc2333862"/>
       <w:bookmarkStart w:id="18" w:name="_Toc25553317"/>
       <w:bookmarkStart w:id="19" w:name="_Toc71691022"/>
       <w:bookmarkStart w:id="20" w:name="_Ref254352701"/>
@@ -6829,223 +6887,173 @@
         <w:rPr>
           <w:iCs/>
         </w:rPr>
-        <w:t>Vue d’ensemble</w:t>
+        <w:t>Choix techniques</w:t>
       </w:r>
       <w:bookmarkEnd w:id="17"/>
     </w:p>
     <w:p>
-      <w:pPr>
-        <w:pStyle w:val="Help"/>
-      </w:pPr>
-      <w:r>
-        <w:t xml:space="preserve">Cette section décrit comment le système à réaliser </w:t>
-      </w:r>
-      <w:r>
-        <w:t>interagit avec son entourage, en termes :</w:t>
-      </w:r>
-    </w:p>
-    <w:p>
-      <w:pPr>
-        <w:pStyle w:val="Help"/>
-        <w:numPr>
-          <w:ilvl w:val="0"/>
-          <w:numId w:val="29"/>
-        </w:numPr>
-      </w:pPr>
-      <w:r>
-        <w:t>D’utilisateur(s) humain(s)</w:t>
-      </w:r>
-    </w:p>
-    <w:p>
-      <w:pPr>
-        <w:pStyle w:val="Help"/>
-        <w:numPr>
-          <w:ilvl w:val="0"/>
-          <w:numId w:val="29"/>
-        </w:numPr>
-      </w:pPr>
-      <w:r>
-        <w:t>D’utilisateur(s) logiciel(s) (clients d’une API, par exemple)</w:t>
-      </w:r>
-    </w:p>
-    <w:p>
-      <w:pPr>
-        <w:pStyle w:val="Help"/>
-        <w:numPr>
-          <w:ilvl w:val="0"/>
-          <w:numId w:val="29"/>
-        </w:numPr>
-      </w:pPr>
+      <w:r>
+        <w:t>Pour ce projet, il a été choisi d’utiliser le Framework Angular afin de déterminer mon niveau et réaliser un cahier des charges pour le TPI</w:t>
+      </w:r>
+      <w:r>
+        <w:t xml:space="preserve"> qui soit</w:t>
+      </w:r>
+      <w:r>
+        <w:t xml:space="preserve"> </w:t>
+      </w:r>
+      <w:r>
+        <w:t>réalisable</w:t>
+      </w:r>
+      <w:r>
+        <w:t>.</w:t>
+      </w:r>
+      <w:r>
+        <w:t xml:space="preserve"> Mais cela me permet aussi de m’entrainer et découvrir </w:t>
+      </w:r>
+      <w:r>
+        <w:t>des fonctionnalités</w:t>
+      </w:r>
+      <w:r>
+        <w:t xml:space="preserve"> que je ne connais pas.</w:t>
+      </w:r>
+    </w:p>
+    <w:p/>
+    <w:p>
       <w:r>
         <w:lastRenderedPageBreak/>
-        <w:t>De réseau</w:t>
-      </w:r>
-    </w:p>
-    <w:p>
-      <w:pPr>
-        <w:pStyle w:val="Help"/>
-        <w:numPr>
-          <w:ilvl w:val="0"/>
-          <w:numId w:val="29"/>
-        </w:numPr>
-      </w:pPr>
-      <w:r>
-        <w:t>De ressources externes</w:t>
-      </w:r>
-    </w:p>
-    <w:p>
-      <w:pPr>
-        <w:pStyle w:val="Heading2"/>
-        <w:rPr>
-          <w:i/>
-          <w:iCs/>
-        </w:rPr>
-      </w:pPr>
-      <w:bookmarkStart w:id="21" w:name="_Toc2333862"/>
-      <w:r>
-        <w:rPr>
-          <w:iCs/>
-        </w:rPr>
-        <w:t>Choix techniques</w:t>
-      </w:r>
-      <w:bookmarkEnd w:id="21"/>
-    </w:p>
-    <w:p>
-      <w:r>
-        <w:t>Pour ce projet, il a été choisi d’utiliser le Framework Angular afin de déterminer mon niveau et réaliser un cahier des charges pour le TPI</w:t>
-      </w:r>
-      <w:r>
-        <w:t xml:space="preserve"> qui soit</w:t>
-      </w:r>
-      <w:r>
-        <w:t xml:space="preserve"> </w:t>
-      </w:r>
-      <w:r>
-        <w:t>réalisable</w:t>
+        <w:t>Afin de facilit</w:t>
+      </w:r>
+      <w:r>
+        <w:t>er</w:t>
+      </w:r>
+      <w:r>
+        <w:t xml:space="preserve"> la conception du MCD, Draw.io </w:t>
+      </w:r>
+      <w:r>
+        <w:t>a</w:t>
+      </w:r>
+      <w:r>
+        <w:t xml:space="preserve"> été utilisé. Ce dernier est pratique car il contient des modèles qui rend la création de mcd facile.</w:t>
+      </w:r>
+    </w:p>
+    <w:p>
+      <w:r>
+        <w:t>Pour le MLD, nous avons choisi avec Bastian d’utiliser MySQL Workbench car il rend lui aussi cette tâche particulièrement facile et possède l’avantage de pouvoir exporter le modèle au format d’un script SQL. Il nous suffit</w:t>
+      </w:r>
+      <w:r>
+        <w:t xml:space="preserve"> donc</w:t>
+      </w:r>
+      <w:r>
+        <w:t xml:space="preserve"> d’exécuter ce dernier sur le serveur MySQL.</w:t>
+      </w:r>
+    </w:p>
+    <w:p/>
+    <w:p>
+      <w:r>
+        <w:t xml:space="preserve">Afin de me faciliter la tâche lors de la conception de l’interface graphique, j’ai </w:t>
+      </w:r>
+      <w:r>
+        <w:t xml:space="preserve">fait </w:t>
+      </w:r>
+      <w:r>
+        <w:t>des</w:t>
+      </w:r>
+      <w:r>
+        <w:t xml:space="preserve"> recherche</w:t>
+      </w:r>
+      <w:r>
+        <w:t xml:space="preserve">s sur des </w:t>
+      </w:r>
+      <w:r>
+        <w:t>outils</w:t>
+      </w:r>
+      <w:r>
+        <w:t xml:space="preserve"> de maquette</w:t>
+      </w:r>
+      <w:r>
+        <w:t>. Cette recherche ma donc mené sur Adobe Xd qui permet de créer des prototypes rapidement et facilement. L’interface fut agréablement intuitive et j’ai donc pu prendre mes repères assez facilement.</w:t>
+      </w:r>
+    </w:p>
+    <w:p>
+      <w:r>
+        <w:t>J’ai décidé de ne pas me concentrer sur l’aspect du site en fonctions des différentes tailles d’écran car, j’ai trouvé que ce n’était pas vraiment le but premier de ce projet. C’est pourquoi le site sera affiché comme je l’ai pensé seulement sur des écrans ayant comme résolution 1920X1080.</w:t>
+      </w:r>
+    </w:p>
+    <w:p/>
+    <w:p>
+      <w:r>
+        <w:t xml:space="preserve">Pour le matériel, Bastian et moi avons pensé être une bonne idée d’installer l’API que nous produirons sur un </w:t>
+      </w:r>
+      <w:r>
+        <w:t>Raspberry PI</w:t>
+      </w:r>
+      <w:r>
+        <w:t xml:space="preserve"> qui tourne chez moi. C</w:t>
+      </w:r>
+      <w:r>
+        <w:t>ette</w:t>
+      </w:r>
+      <w:r>
+        <w:t xml:space="preserve"> API sera donc disponible peu </w:t>
+      </w:r>
+      <w:r>
+        <w:t>importe</w:t>
+      </w:r>
+      <w:r>
+        <w:t xml:space="preserve"> l’endroit </w:t>
+      </w:r>
+      <w:r>
+        <w:t>où</w:t>
+      </w:r>
+      <w:r>
+        <w:t xml:space="preserve"> nous sommes. Cela peut être pratique car </w:t>
+      </w:r>
+      <w:r>
+        <w:t>nous n’aurons pas</w:t>
+      </w:r>
+      <w:r>
+        <w:t xml:space="preserve"> le besoin de lancer une instance du serveur à chaque fois que </w:t>
+      </w:r>
+      <w:r>
+        <w:t>nous voulons</w:t>
+      </w:r>
+      <w:r>
+        <w:t xml:space="preserve"> coder sur </w:t>
+      </w:r>
+      <w:r>
+        <w:t xml:space="preserve">nos </w:t>
+      </w:r>
+      <w:r>
+        <w:t>PC</w:t>
+      </w:r>
+      <w:r>
+        <w:t xml:space="preserve"> respectifs</w:t>
       </w:r>
       <w:r>
         <w:t>.</w:t>
       </w:r>
-      <w:r>
-        <w:t xml:space="preserve"> Mais cela me permet aussi de m’entrainer et découvrir </w:t>
-      </w:r>
-      <w:r>
-        <w:t>des fonctionnalités</w:t>
-      </w:r>
-      <w:r>
-        <w:t xml:space="preserve"> que je ne connais pas.</w:t>
-      </w:r>
-    </w:p>
-    <w:p/>
-    <w:p>
-      <w:r>
-        <w:t>Afin de facilit</w:t>
-      </w:r>
-      <w:r>
-        <w:t>er</w:t>
-      </w:r>
-      <w:r>
-        <w:t xml:space="preserve"> la conception du MCD, Draw.io </w:t>
-      </w:r>
-      <w:r>
-        <w:t>a</w:t>
-      </w:r>
-      <w:r>
-        <w:t xml:space="preserve"> été utilisé. Ce dernier est pratique car il contient des modèles qui rend la création de mcd facile.</w:t>
-      </w:r>
-    </w:p>
-    <w:p>
-      <w:r>
-        <w:t>Pour le MLD, nous avons choisi avec Bastian d’utiliser MySQL Workbench car il rend lui aussi cette tâche particulièrement facile et possède l’avantage de pouvoir exporter le modèle au format d’un script SQL. Il nous suffit</w:t>
-      </w:r>
-      <w:r>
-        <w:t xml:space="preserve"> donc</w:t>
-      </w:r>
-      <w:r>
-        <w:t xml:space="preserve"> d’exécuter ce dernier sur le serveur MySQL.</w:t>
-      </w:r>
-    </w:p>
-    <w:p/>
-    <w:p>
-      <w:r>
-        <w:t xml:space="preserve">Afin de me faciliter la tâche lors de la conception de l’interface graphique, j’ai </w:t>
-      </w:r>
-      <w:r>
-        <w:t xml:space="preserve">fait </w:t>
-      </w:r>
-      <w:r>
-        <w:t>des</w:t>
-      </w:r>
-      <w:r>
-        <w:t xml:space="preserve"> recherche</w:t>
-      </w:r>
-      <w:r>
-        <w:t xml:space="preserve">s sur des </w:t>
-      </w:r>
-      <w:r>
-        <w:t>outils</w:t>
-      </w:r>
-      <w:r>
-        <w:t xml:space="preserve"> de maquette</w:t>
-      </w:r>
-      <w:r>
-        <w:t>. Cette recherche ma donc mené sur Adobe Xd qui permet de créer des prototypes rapidement et facilement. L’interface fut agréablement intuitive et j’ai donc pu prendre mes repères assez facilement.</w:t>
-      </w:r>
-    </w:p>
-    <w:p>
-      <w:r>
-        <w:t>J’ai décidé de ne pas me concentrer sur l’aspect du site en fonctions des différentes tailles d’écran car, j’ai trouvé que ce n’était pas vraiment le but premier de ce projet. C’est pourquoi le site sera affiché comme je l’ai pensé seulement sur des écrans ayant comme résolution 1920X1080.</w:t>
-      </w:r>
-    </w:p>
-    <w:p/>
-    <w:p>
-      <w:r>
-        <w:t xml:space="preserve">Pour le matériel, Bastian et moi avons pensé être une bonne idée d’installer l’API que nous produirons sur un </w:t>
-      </w:r>
-      <w:r>
-        <w:t>Raspberry PI</w:t>
-      </w:r>
-      <w:r>
-        <w:t xml:space="preserve"> qui tourne chez moi. C</w:t>
-      </w:r>
-      <w:r>
-        <w:t>ette</w:t>
-      </w:r>
-      <w:r>
-        <w:t xml:space="preserve"> API sera donc disponible peu </w:t>
-      </w:r>
-      <w:r>
-        <w:t>importe</w:t>
-      </w:r>
-      <w:r>
-        <w:t xml:space="preserve"> l’endroit </w:t>
-      </w:r>
-      <w:r>
-        <w:t>où</w:t>
-      </w:r>
-      <w:r>
-        <w:t xml:space="preserve"> nous sommes. Cela peut être pratique car </w:t>
-      </w:r>
-      <w:r>
-        <w:t>nous n’aurons pas</w:t>
-      </w:r>
-      <w:r>
-        <w:t xml:space="preserve"> le besoin de lancer une instance du serveur à chaque fois que </w:t>
-      </w:r>
-      <w:r>
-        <w:t>nous voulons</w:t>
-      </w:r>
-      <w:r>
-        <w:t xml:space="preserve"> coder sur </w:t>
-      </w:r>
-      <w:r>
-        <w:t xml:space="preserve">nos </w:t>
-      </w:r>
-      <w:r>
-        <w:t>PC</w:t>
-      </w:r>
-      <w:r>
-        <w:t xml:space="preserve"> respectifs</w:t>
+    </w:p>
+    <w:p>
+      <w:r>
+        <w:t>Concernant la structure de dossier, le CLI d’Angular le gère plus ou moins pour moi. C’est-à-dire que lors de la création du projet le CLI créer les différents fichier</w:t>
+      </w:r>
+      <w:r>
+        <w:t>s</w:t>
+      </w:r>
+      <w:r>
+        <w:t xml:space="preserve"> et dossier</w:t>
+      </w:r>
+      <w:r>
+        <w:t>s</w:t>
+      </w:r>
+      <w:r>
+        <w:t xml:space="preserve"> pour rester </w:t>
+      </w:r>
+      <w:r>
+        <w:t>organiser</w:t>
+      </w:r>
+      <w:r>
+        <w:t>. Cependant il met les composants, services, pipes et intercepteur dans le même dossier. C’est pourquoi j’ai choisi de créer un dossier spécifique pour chacun de ces types de fichier</w:t>
       </w:r>
       <w:r>
         <w:t>.</w:t>
@@ -7053,32 +7061,6 @@
     </w:p>
     <w:p>
       <w:r>
-        <w:t>Concernant la structure de dossier, le CLI d’Angular le gère plus ou moins pour moi. C’est-à-dire que lors de la création du projet le CLI créer les différents fichier</w:t>
-      </w:r>
-      <w:r>
-        <w:t>s</w:t>
-      </w:r>
-      <w:r>
-        <w:t xml:space="preserve"> et dossier</w:t>
-      </w:r>
-      <w:r>
-        <w:t>s</w:t>
-      </w:r>
-      <w:r>
-        <w:t xml:space="preserve"> pour rester </w:t>
-      </w:r>
-      <w:r>
-        <w:t>organiser</w:t>
-      </w:r>
-      <w:r>
-        <w:t>. Cependant il met les composants, services, pipes et intercepteur dans le même dossier. C’est pourquoi j’ai choisi de créer un dossier spécifique pour chacun de ces types de fichier</w:t>
-      </w:r>
-      <w:r>
-        <w:t>.</w:t>
-      </w:r>
-    </w:p>
-    <w:p>
-      <w:r>
         <w:t>Malheureusement il n’y a pas de CLI pour la création de notre (Bastian et moi) API. C’est pourquoi nous avons fait quelque recherche et décid</w:t>
       </w:r>
       <w:r>
@@ -7099,7 +7081,6 @@
         <w:rPr>
           <w:noProof/>
         </w:rPr>
-        <w:lastRenderedPageBreak/>
         <w:drawing>
           <wp:inline distT="0" distB="0" distL="0" distR="0" wp14:anchorId="784D2D69" wp14:editId="43D40816">
             <wp:extent cx="3352800" cy="2543175"/>
@@ -7138,20 +7119,95 @@
       </w:r>
     </w:p>
     <w:p>
+      <w:r>
+        <w:t>Pour ne pas réinventer la roue, Nous avons utilisé plusieurs bibliothèques, voici les plus importants :</w:t>
+      </w:r>
+    </w:p>
+    <w:p>
+      <w:pPr>
+        <w:pStyle w:val="ListParagraph"/>
+        <w:numPr>
+          <w:ilvl w:val="0"/>
+          <w:numId w:val="32"/>
+        </w:numPr>
+      </w:pPr>
+      <w:r>
+        <w:t>Express afin d’avoir une base de serveur web.</w:t>
+      </w:r>
+    </w:p>
+    <w:p>
+      <w:pPr>
+        <w:pStyle w:val="ListParagraph"/>
+        <w:numPr>
+          <w:ilvl w:val="0"/>
+          <w:numId w:val="32"/>
+        </w:numPr>
+      </w:pPr>
+      <w:r>
+        <w:t>JSONWebToken afin de différencier les utilisateurs.</w:t>
+      </w:r>
+    </w:p>
+    <w:p>
+      <w:pPr>
+        <w:pStyle w:val="ListParagraph"/>
+        <w:numPr>
+          <w:ilvl w:val="0"/>
+          <w:numId w:val="32"/>
+        </w:numPr>
+      </w:pPr>
+      <w:r>
+        <w:t>Jasmine pour les tests automatiques.</w:t>
+      </w:r>
+    </w:p>
+    <w:p>
+      <w:pPr>
+        <w:pStyle w:val="ListParagraph"/>
+        <w:numPr>
+          <w:ilvl w:val="0"/>
+          <w:numId w:val="32"/>
+        </w:numPr>
+      </w:pPr>
+      <w:r>
+        <w:t>Mysql2 afin de contacter la base de données.</w:t>
+      </w:r>
+    </w:p>
+    <w:p>
+      <w:pPr>
+        <w:ind w:left="360"/>
+      </w:pPr>
+      <w:r>
+        <w:lastRenderedPageBreak/>
+        <w:t>Pour connaitre les bibliothèque</w:t>
+      </w:r>
+      <w:r>
+        <w:t>s</w:t>
+      </w:r>
+      <w:r>
+        <w:t xml:space="preserve"> que je n’ai pas cité, veuillez regarder dans le fichier pac</w:t>
+      </w:r>
+      <w:r>
+        <w:t>k</w:t>
+      </w:r>
+      <w:r>
+        <w:t>age.json.</w:t>
+      </w:r>
+    </w:p>
+    <w:p/>
+    <w:p>
       <w:pPr>
         <w:pStyle w:val="Heading2"/>
         <w:rPr>
           <w:iCs/>
         </w:rPr>
       </w:pPr>
-      <w:bookmarkStart w:id="22" w:name="_Toc2333863"/>
+      <w:bookmarkStart w:id="21" w:name="_Toc2333863"/>
       <w:r>
         <w:rPr>
           <w:iCs/>
         </w:rPr>
         <w:t>Modèle Logique de données</w:t>
       </w:r>
-      <w:bookmarkEnd w:id="22"/>
+      <w:bookmarkEnd w:id="21"/>
     </w:p>
     <w:p/>
     <w:p>
@@ -7209,7 +7265,7 @@
           <w:szCs w:val="28"/>
         </w:rPr>
       </w:pPr>
-      <w:bookmarkStart w:id="23" w:name="_Toc2333864"/>
+      <w:bookmarkStart w:id="22" w:name="_Toc2333864"/>
       <w:r>
         <w:rPr>
           <w:iCs/>
@@ -7231,7 +7287,7 @@
         <w:lastRenderedPageBreak/>
         <w:t>Points techniques spécifiques</w:t>
       </w:r>
-      <w:bookmarkEnd w:id="23"/>
+      <w:bookmarkEnd w:id="22"/>
     </w:p>
     <w:p>
       <w:pPr>
@@ -7565,7 +7621,7 @@
         <w:rPr>
           <w:lang w:val="fr-CH"/>
         </w:rPr>
-        <w:t>Réponse:</w:t>
+        <w:t>Réponse :</w:t>
       </w:r>
     </w:p>
     <w:p>
@@ -8612,7 +8668,13 @@
         <w:rPr>
           <w:lang w:val="fr-CH"/>
         </w:rPr>
-        <w:t>Permet de récupérer ses propre jeux</w:t>
+        <w:t xml:space="preserve">Permet de récupérer </w:t>
+      </w:r>
+      <w:r>
+        <w:rPr>
+          <w:lang w:val="fr-CH"/>
+        </w:rPr>
+        <w:t>ses propres jeux</w:t>
       </w:r>
     </w:p>
     <w:p>
@@ -10910,31 +10972,31 @@
       <w:pPr>
         <w:pStyle w:val="Heading3"/>
       </w:pPr>
-      <w:bookmarkStart w:id="24" w:name="_Toc2333865"/>
+      <w:bookmarkStart w:id="23" w:name="_Toc2333865"/>
       <w:r>
         <w:t>Point 1</w:t>
       </w:r>
+      <w:bookmarkEnd w:id="23"/>
+    </w:p>
+    <w:p>
+      <w:pPr>
+        <w:pStyle w:val="Heading3"/>
+      </w:pPr>
+      <w:bookmarkStart w:id="24" w:name="_Toc2333866"/>
+      <w:r>
+        <w:t>Point 2</w:t>
+      </w:r>
       <w:bookmarkEnd w:id="24"/>
     </w:p>
     <w:p>
       <w:pPr>
         <w:pStyle w:val="Heading3"/>
       </w:pPr>
-      <w:bookmarkStart w:id="25" w:name="_Toc2333866"/>
-      <w:r>
-        <w:t>Point 2</w:t>
+      <w:bookmarkStart w:id="25" w:name="_Toc2333867"/>
+      <w:r>
+        <w:t>Point …</w:t>
       </w:r>
       <w:bookmarkEnd w:id="25"/>
-    </w:p>
-    <w:p>
-      <w:pPr>
-        <w:pStyle w:val="Heading3"/>
-      </w:pPr>
-      <w:bookmarkStart w:id="26" w:name="_Toc2333867"/>
-      <w:r>
-        <w:t>Point …</w:t>
-      </w:r>
-      <w:bookmarkEnd w:id="26"/>
     </w:p>
     <w:bookmarkEnd w:id="18"/>
     <w:bookmarkEnd w:id="19"/>
@@ -10996,67 +11058,67 @@
           <w:iCs/>
         </w:rPr>
       </w:pPr>
-      <w:bookmarkStart w:id="27" w:name="_Toc2333868"/>
+      <w:bookmarkStart w:id="26" w:name="_Toc2333868"/>
       <w:r>
         <w:rPr>
           <w:iCs/>
         </w:rPr>
         <w:t>Livraisons</w:t>
       </w:r>
+      <w:bookmarkEnd w:id="26"/>
+    </w:p>
+    <w:p>
+      <w:pPr>
+        <w:pStyle w:val="Help"/>
+      </w:pPr>
+      <w:r>
+        <w:t>Identification, date et raison de chaque livraison formelle effectuée au cours du projet.</w:t>
+      </w:r>
+    </w:p>
+    <w:p>
+      <w:pPr>
+        <w:pStyle w:val="Heading1"/>
+      </w:pPr>
+      <w:bookmarkStart w:id="27" w:name="_Toc2333869"/>
+      <w:bookmarkStart w:id="28" w:name="_Toc25553321"/>
+      <w:bookmarkStart w:id="29" w:name="_Toc71691025"/>
+      <w:r>
+        <w:t>Tests</w:t>
+      </w:r>
       <w:bookmarkEnd w:id="27"/>
     </w:p>
     <w:p>
       <w:pPr>
-        <w:pStyle w:val="Help"/>
-      </w:pPr>
-      <w:r>
-        <w:t>Identification, date et raison de chaque livraison formelle effectuée au cours du projet.</w:t>
-      </w:r>
-    </w:p>
-    <w:p>
-      <w:pPr>
-        <w:pStyle w:val="Heading1"/>
-      </w:pPr>
-      <w:bookmarkStart w:id="28" w:name="_Toc2333869"/>
-      <w:bookmarkStart w:id="29" w:name="_Toc25553321"/>
-      <w:bookmarkStart w:id="30" w:name="_Toc71691025"/>
-      <w:r>
-        <w:t>Tests</w:t>
+        <w:pStyle w:val="Heading2"/>
+        <w:rPr>
+          <w:iCs/>
+        </w:rPr>
+      </w:pPr>
+      <w:bookmarkStart w:id="30" w:name="_Toc2333870"/>
+      <w:r>
+        <w:rPr>
+          <w:iCs/>
+        </w:rPr>
+        <w:t>T</w:t>
+      </w:r>
+      <w:r>
+        <w:rPr>
+          <w:iCs/>
+        </w:rPr>
+        <w:t>est</w:t>
       </w:r>
       <w:bookmarkEnd w:id="28"/>
-    </w:p>
-    <w:p>
-      <w:pPr>
-        <w:pStyle w:val="Heading2"/>
+      <w:r>
         <w:rPr>
           <w:iCs/>
         </w:rPr>
-      </w:pPr>
-      <w:bookmarkStart w:id="31" w:name="_Toc2333870"/>
-      <w:r>
-        <w:rPr>
-          <w:iCs/>
-        </w:rPr>
-        <w:t>T</w:t>
-      </w:r>
-      <w:r>
-        <w:rPr>
-          <w:iCs/>
-        </w:rPr>
-        <w:t>est</w:t>
-      </w:r>
+        <w:t>s effectués</w:t>
+      </w:r>
+      <w:bookmarkStart w:id="31" w:name="_Toc25553322"/>
+      <w:bookmarkStart w:id="32" w:name="_Toc71691026"/>
+      <w:bookmarkStart w:id="33" w:name="_Toc2333871"/>
       <w:bookmarkEnd w:id="29"/>
-      <w:r>
-        <w:rPr>
-          <w:iCs/>
-        </w:rPr>
-        <w:t>s effectués</w:t>
-      </w:r>
-      <w:bookmarkStart w:id="32" w:name="_Toc25553322"/>
-      <w:bookmarkStart w:id="33" w:name="_Toc71691026"/>
-      <w:bookmarkStart w:id="34" w:name="_Toc2333871"/>
       <w:bookmarkEnd w:id="30"/>
-      <w:bookmarkEnd w:id="31"/>
     </w:p>
     <w:p>
       <w:pPr>
@@ -12236,15 +12298,15 @@
         </w:rPr>
         <w:t xml:space="preserve">Erreurs </w:t>
       </w:r>
+      <w:bookmarkEnd w:id="31"/>
+      <w:r>
+        <w:rPr>
+          <w:iCs/>
+        </w:rPr>
+        <w:t>restantes</w:t>
+      </w:r>
       <w:bookmarkEnd w:id="32"/>
-      <w:r>
-        <w:rPr>
-          <w:iCs/>
-        </w:rPr>
-        <w:t>restantes</w:t>
-      </w:r>
       <w:bookmarkEnd w:id="33"/>
-      <w:bookmarkEnd w:id="34"/>
       <w:r>
         <w:rPr>
           <w:iCs/>
@@ -12347,18 +12409,18 @@
           <w:tab w:val="num" w:pos="360"/>
         </w:tabs>
       </w:pPr>
-      <w:bookmarkStart w:id="35" w:name="_Toc25553328"/>
-      <w:bookmarkStart w:id="36" w:name="_Toc71703263"/>
-      <w:bookmarkStart w:id="37" w:name="_Toc2333872"/>
+      <w:bookmarkStart w:id="34" w:name="_Toc25553328"/>
+      <w:bookmarkStart w:id="35" w:name="_Toc71703263"/>
+      <w:bookmarkStart w:id="36" w:name="_Toc2333872"/>
       <w:r>
         <w:t>C</w:t>
       </w:r>
+      <w:bookmarkEnd w:id="34"/>
       <w:bookmarkEnd w:id="35"/>
+      <w:r>
+        <w:t>onclusions</w:t>
+      </w:r>
       <w:bookmarkEnd w:id="36"/>
-      <w:r>
-        <w:t>onclusions</w:t>
-      </w:r>
-      <w:bookmarkEnd w:id="37"/>
     </w:p>
     <w:p>
       <w:pPr>
@@ -12440,8 +12502,8 @@
           <w:szCs w:val="36"/>
         </w:rPr>
       </w:pPr>
-      <w:bookmarkStart w:id="38" w:name="_Toc71703264"/>
-      <w:bookmarkStart w:id="39" w:name="_Toc2333873"/>
+      <w:bookmarkStart w:id="37" w:name="_Toc71703264"/>
+      <w:bookmarkStart w:id="38" w:name="_Toc2333873"/>
       <w:r>
         <w:br w:type="page"/>
       </w:r>
@@ -12457,11 +12519,11 @@
         <w:lastRenderedPageBreak/>
         <w:t>A</w:t>
       </w:r>
+      <w:bookmarkEnd w:id="37"/>
+      <w:r>
+        <w:t>nnexes</w:t>
+      </w:r>
       <w:bookmarkEnd w:id="38"/>
-      <w:r>
-        <w:t>nnexes</w:t>
-      </w:r>
-      <w:bookmarkEnd w:id="39"/>
     </w:p>
     <w:p>
       <w:pPr>
@@ -12471,16 +12533,16 @@
           <w:iCs/>
         </w:rPr>
       </w:pPr>
-      <w:bookmarkStart w:id="40" w:name="_Toc71703265"/>
-      <w:bookmarkStart w:id="41" w:name="_Toc2333874"/>
+      <w:bookmarkStart w:id="39" w:name="_Toc71703265"/>
+      <w:bookmarkStart w:id="40" w:name="_Toc2333874"/>
       <w:r>
         <w:rPr>
           <w:iCs/>
         </w:rPr>
         <w:t>Sources – Bibliographie</w:t>
       </w:r>
+      <w:bookmarkEnd w:id="39"/>
       <w:bookmarkEnd w:id="40"/>
-      <w:bookmarkEnd w:id="41"/>
     </w:p>
     <w:p>
       <w:hyperlink r:id="rId29" w:history="1">
@@ -13136,9 +13198,9 @@
           <w:lang w:val="en-US"/>
         </w:rPr>
       </w:pPr>
-      <w:bookmarkStart w:id="42" w:name="_Toc25553330"/>
-      <w:bookmarkStart w:id="43" w:name="_Toc71703266"/>
-      <w:bookmarkStart w:id="44" w:name="_Toc2333875"/>
+      <w:bookmarkStart w:id="41" w:name="_Toc25553330"/>
+      <w:bookmarkStart w:id="42" w:name="_Toc71703266"/>
+      <w:bookmarkStart w:id="43" w:name="_Toc2333875"/>
       <w:r>
         <w:rPr>
           <w:iCs/>
@@ -13162,15 +13224,15 @@
         <w:lastRenderedPageBreak/>
         <w:t xml:space="preserve">Journal de bord </w:t>
       </w:r>
+      <w:bookmarkEnd w:id="41"/>
       <w:bookmarkEnd w:id="42"/>
+      <w:r>
+        <w:rPr>
+          <w:iCs/>
+        </w:rPr>
+        <w:t>du projet</w:t>
+      </w:r>
       <w:bookmarkEnd w:id="43"/>
-      <w:r>
-        <w:rPr>
-          <w:iCs/>
-        </w:rPr>
-        <w:t>du projet</w:t>
-      </w:r>
-      <w:bookmarkEnd w:id="44"/>
     </w:p>
     <w:p/>
     <w:tbl>
@@ -16650,15 +16712,17 @@
             <w:r>
               <w:t>25.03.2020</w:t>
             </w:r>
-            <w:bookmarkStart w:id="45" w:name="_GoBack"/>
-            <w:bookmarkEnd w:id="45"/>
           </w:p>
         </w:tc>
         <w:tc>
           <w:tcPr>
             <w:tcW w:w="1041" w:type="dxa"/>
           </w:tcPr>
-          <w:p/>
+          <w:p>
+            <w:r>
+              <w:t>1h</w:t>
+            </w:r>
+          </w:p>
         </w:tc>
         <w:tc>
           <w:tcPr>
@@ -16673,6 +16737,26 @@
                 <w:szCs w:val="22"/>
               </w:rPr>
             </w:pPr>
+            <w:r>
+              <w:rPr>
+                <w:rFonts w:ascii="Calibri" w:hAnsi="Calibri" w:cs="Calibri"/>
+                <w:color w:val="000000"/>
+                <w:sz w:val="22"/>
+                <w:szCs w:val="22"/>
+              </w:rPr>
+              <w:t xml:space="preserve">Correction des images dans le dossier + </w:t>
+            </w:r>
+            <w:r>
+              <w:rPr>
+                <w:rFonts w:ascii="Calibri" w:hAnsi="Calibri" w:cs="Calibri"/>
+                <w:color w:val="000000"/>
+                <w:sz w:val="22"/>
+                <w:szCs w:val="22"/>
+              </w:rPr>
+              <w:t>Points techniques spécifiques</w:t>
+            </w:r>
+            <w:bookmarkStart w:id="44" w:name="_GoBack"/>
+            <w:bookmarkEnd w:id="44"/>
           </w:p>
         </w:tc>
       </w:tr>
@@ -17125,7 +17209,7 @@
       <w:rPr>
         <w:noProof/>
       </w:rPr>
-      <w:t>25/03/2020 16:14:00</w:t>
+      <w:t>26/03/2020 16:07:00</w:t>
     </w:r>
     <w:r>
       <w:rPr>
@@ -20955,6 +21039,118 @@
       </w:rPr>
     </w:lvl>
     <w:lvl w:ilvl="8" w:tplc="040C0005" w:tentative="1">
+      <w:start w:val="1"/>
+      <w:numFmt w:val="bullet"/>
+      <w:lvlText w:val=""/>
+      <w:lvlJc w:val="left"/>
+      <w:pPr>
+        <w:ind w:left="6480" w:hanging="360"/>
+      </w:pPr>
+      <w:rPr>
+        <w:rFonts w:ascii="Wingdings" w:hAnsi="Wingdings" w:hint="default"/>
+      </w:rPr>
+    </w:lvl>
+  </w:abstractNum>
+  <w:abstractNum w:abstractNumId="31" w15:restartNumberingAfterBreak="0">
+    <w:nsid w:val="7F95462F"/>
+    <w:multiLevelType w:val="hybridMultilevel"/>
+    <w:tmpl w:val="16B0D848"/>
+    <w:lvl w:ilvl="0" w:tplc="825A4888">
+      <w:numFmt w:val="bullet"/>
+      <w:lvlText w:val="-"/>
+      <w:lvlJc w:val="left"/>
+      <w:pPr>
+        <w:ind w:left="720" w:hanging="360"/>
+      </w:pPr>
+      <w:rPr>
+        <w:rFonts w:ascii="Calibri" w:eastAsiaTheme="minorEastAsia" w:hAnsi="Calibri" w:cs="Calibri" w:hint="default"/>
+      </w:rPr>
+    </w:lvl>
+    <w:lvl w:ilvl="1" w:tplc="100C0003" w:tentative="1">
+      <w:start w:val="1"/>
+      <w:numFmt w:val="bullet"/>
+      <w:lvlText w:val="o"/>
+      <w:lvlJc w:val="left"/>
+      <w:pPr>
+        <w:ind w:left="1440" w:hanging="360"/>
+      </w:pPr>
+      <w:rPr>
+        <w:rFonts w:ascii="Courier New" w:hAnsi="Courier New" w:cs="Courier New" w:hint="default"/>
+      </w:rPr>
+    </w:lvl>
+    <w:lvl w:ilvl="2" w:tplc="100C0005" w:tentative="1">
+      <w:start w:val="1"/>
+      <w:numFmt w:val="bullet"/>
+      <w:lvlText w:val=""/>
+      <w:lvlJc w:val="left"/>
+      <w:pPr>
+        <w:ind w:left="2160" w:hanging="360"/>
+      </w:pPr>
+      <w:rPr>
+        <w:rFonts w:ascii="Wingdings" w:hAnsi="Wingdings" w:hint="default"/>
+      </w:rPr>
+    </w:lvl>
+    <w:lvl w:ilvl="3" w:tplc="100C0001" w:tentative="1">
+      <w:start w:val="1"/>
+      <w:numFmt w:val="bullet"/>
+      <w:lvlText w:val=""/>
+      <w:lvlJc w:val="left"/>
+      <w:pPr>
+        <w:ind w:left="2880" w:hanging="360"/>
+      </w:pPr>
+      <w:rPr>
+        <w:rFonts w:ascii="Symbol" w:hAnsi="Symbol" w:hint="default"/>
+      </w:rPr>
+    </w:lvl>
+    <w:lvl w:ilvl="4" w:tplc="100C0003" w:tentative="1">
+      <w:start w:val="1"/>
+      <w:numFmt w:val="bullet"/>
+      <w:lvlText w:val="o"/>
+      <w:lvlJc w:val="left"/>
+      <w:pPr>
+        <w:ind w:left="3600" w:hanging="360"/>
+      </w:pPr>
+      <w:rPr>
+        <w:rFonts w:ascii="Courier New" w:hAnsi="Courier New" w:cs="Courier New" w:hint="default"/>
+      </w:rPr>
+    </w:lvl>
+    <w:lvl w:ilvl="5" w:tplc="100C0005" w:tentative="1">
+      <w:start w:val="1"/>
+      <w:numFmt w:val="bullet"/>
+      <w:lvlText w:val=""/>
+      <w:lvlJc w:val="left"/>
+      <w:pPr>
+        <w:ind w:left="4320" w:hanging="360"/>
+      </w:pPr>
+      <w:rPr>
+        <w:rFonts w:ascii="Wingdings" w:hAnsi="Wingdings" w:hint="default"/>
+      </w:rPr>
+    </w:lvl>
+    <w:lvl w:ilvl="6" w:tplc="100C0001" w:tentative="1">
+      <w:start w:val="1"/>
+      <w:numFmt w:val="bullet"/>
+      <w:lvlText w:val=""/>
+      <w:lvlJc w:val="left"/>
+      <w:pPr>
+        <w:ind w:left="5040" w:hanging="360"/>
+      </w:pPr>
+      <w:rPr>
+        <w:rFonts w:ascii="Symbol" w:hAnsi="Symbol" w:hint="default"/>
+      </w:rPr>
+    </w:lvl>
+    <w:lvl w:ilvl="7" w:tplc="100C0003" w:tentative="1">
+      <w:start w:val="1"/>
+      <w:numFmt w:val="bullet"/>
+      <w:lvlText w:val="o"/>
+      <w:lvlJc w:val="left"/>
+      <w:pPr>
+        <w:ind w:left="5760" w:hanging="360"/>
+      </w:pPr>
+      <w:rPr>
+        <w:rFonts w:ascii="Courier New" w:hAnsi="Courier New" w:cs="Courier New" w:hint="default"/>
+      </w:rPr>
+    </w:lvl>
+    <w:lvl w:ilvl="8" w:tplc="100C0005" w:tentative="1">
       <w:start w:val="1"/>
       <w:numFmt w:val="bullet"/>
       <w:lvlText w:val=""/>
@@ -21059,6 +21255,9 @@
   </w:num>
   <w:num w:numId="31">
     <w:abstractNumId w:val="12"/>
+  </w:num>
+  <w:num w:numId="32">
+    <w:abstractNumId w:val="31"/>
   </w:num>
   <w:numIdMacAtCleanup w:val="13"/>
 </w:numbering>

</xml_diff>

<commit_message>
API Ajout de commentaires
</commit_message>
<xml_diff>
--- a/Docs/Luca Coduri/Dossier_BoardGameManager_Angular_Luca_Coduri.docx
+++ b/Docs/Luca Coduri/Dossier_BoardGameManager_Angular_Luca_Coduri.docx
@@ -3772,8 +3772,6 @@
       <w:r>
         <w:t>.</w:t>
       </w:r>
-      <w:bookmarkStart w:id="4" w:name="_GoBack"/>
-      <w:bookmarkEnd w:id="4"/>
     </w:p>
     <w:p>
       <w:pPr>
@@ -3837,7 +3835,7 @@
           <w:iCs/>
         </w:rPr>
       </w:pPr>
-      <w:bookmarkStart w:id="5" w:name="_Toc2333851"/>
+      <w:bookmarkStart w:id="4" w:name="_Toc2333851"/>
       <w:r>
         <w:rPr>
           <w:iCs/>
@@ -3850,10 +3848,10 @@
         </w:rPr>
         <w:t xml:space="preserve"> initiale</w:t>
       </w:r>
-      <w:bookmarkEnd w:id="5"/>
-    </w:p>
-    <w:p>
-      <w:bookmarkStart w:id="6" w:name="_Toc2333852"/>
+      <w:bookmarkEnd w:id="4"/>
+    </w:p>
+    <w:p>
+      <w:bookmarkStart w:id="5" w:name="_Toc2333852"/>
       <w:r>
         <w:rPr>
           <w:noProof/>
@@ -3917,7 +3915,7 @@
         <w:lastRenderedPageBreak/>
         <w:t>Analyse</w:t>
       </w:r>
-      <w:bookmarkEnd w:id="6"/>
+      <w:bookmarkEnd w:id="5"/>
     </w:p>
     <w:p>
       <w:pPr>
@@ -3926,8 +3924,8 @@
           <w:noProof/>
         </w:rPr>
       </w:pPr>
-      <w:bookmarkStart w:id="7" w:name="_Toc25553307"/>
-      <w:bookmarkStart w:id="8" w:name="_Toc71691011"/>
+      <w:bookmarkStart w:id="6" w:name="_Toc25553307"/>
+      <w:bookmarkStart w:id="7" w:name="_Toc71691011"/>
       <w:r>
         <w:rPr>
           <w:noProof/>
@@ -4157,9 +4155,9 @@
           <w:iCs/>
         </w:rPr>
       </w:pPr>
-      <w:bookmarkStart w:id="9" w:name="_Toc2333853"/>
+      <w:bookmarkStart w:id="8" w:name="_Toc2333853"/>
+      <w:bookmarkEnd w:id="6"/>
       <w:bookmarkEnd w:id="7"/>
-      <w:bookmarkEnd w:id="8"/>
       <w:r>
         <w:rPr>
           <w:iCs/>
@@ -4618,7 +4616,7 @@
         <w:lastRenderedPageBreak/>
         <w:t>Use cases et scénarios</w:t>
       </w:r>
-      <w:bookmarkEnd w:id="9"/>
+      <w:bookmarkEnd w:id="8"/>
     </w:p>
     <w:p/>
     <w:p>
@@ -4696,8 +4694,8 @@
       <w:pPr>
         <w:pStyle w:val="Heading4"/>
       </w:pPr>
-      <w:bookmarkStart w:id="10" w:name="_Toc2333854"/>
-      <w:bookmarkStart w:id="11" w:name="_Toc71691012"/>
+      <w:bookmarkStart w:id="9" w:name="_Toc2333854"/>
+      <w:bookmarkStart w:id="10" w:name="_Toc71691012"/>
       <w:r>
         <w:t xml:space="preserve">Créer un </w:t>
       </w:r>
@@ -6562,8 +6560,8 @@
           <w:iCs/>
         </w:rPr>
       </w:pPr>
-      <w:bookmarkStart w:id="12" w:name="_Toc2333857"/>
-      <w:bookmarkEnd w:id="10"/>
+      <w:bookmarkStart w:id="11" w:name="_Toc2333857"/>
+      <w:bookmarkEnd w:id="9"/>
       <w:r>
         <w:rPr>
           <w:iCs/>
@@ -6571,7 +6569,7 @@
         <w:lastRenderedPageBreak/>
         <w:t>Modèle Conceptuel de Données</w:t>
       </w:r>
-      <w:bookmarkEnd w:id="12"/>
+      <w:bookmarkEnd w:id="11"/>
     </w:p>
     <w:p>
       <w:pPr>
@@ -6622,7 +6620,7 @@
           <w:szCs w:val="28"/>
         </w:rPr>
       </w:pPr>
-      <w:bookmarkStart w:id="13" w:name="_Toc2333858"/>
+      <w:bookmarkStart w:id="12" w:name="_Toc2333858"/>
       <w:r>
         <w:rPr>
           <w:iCs/>
@@ -6645,8 +6643,8 @@
         <w:lastRenderedPageBreak/>
         <w:t>Stratégie de test</w:t>
       </w:r>
-      <w:bookmarkEnd w:id="11"/>
-      <w:bookmarkEnd w:id="13"/>
+      <w:bookmarkEnd w:id="10"/>
+      <w:bookmarkEnd w:id="12"/>
     </w:p>
     <w:p/>
     <w:p>
@@ -6886,21 +6884,21 @@
           <w:iCs/>
         </w:rPr>
       </w:pPr>
-      <w:bookmarkStart w:id="14" w:name="_Toc25553309"/>
-      <w:bookmarkStart w:id="15" w:name="_Toc71691014"/>
-      <w:bookmarkStart w:id="16" w:name="_Toc2333859"/>
+      <w:bookmarkStart w:id="13" w:name="_Toc25553309"/>
+      <w:bookmarkStart w:id="14" w:name="_Toc71691014"/>
+      <w:bookmarkStart w:id="15" w:name="_Toc2333859"/>
       <w:r>
         <w:rPr>
           <w:iCs/>
         </w:rPr>
         <w:t>Budget</w:t>
       </w:r>
+      <w:bookmarkEnd w:id="13"/>
       <w:bookmarkEnd w:id="14"/>
       <w:bookmarkEnd w:id="15"/>
-      <w:bookmarkEnd w:id="16"/>
-    </w:p>
-    <w:p>
-      <w:bookmarkStart w:id="17" w:name="_Toc2333860"/>
+    </w:p>
+    <w:p>
+      <w:bookmarkStart w:id="16" w:name="_Toc2333860"/>
       <w:r>
         <w:t>Aucune dépense ne sera nécessaire pour ce projet.</w:t>
       </w:r>
@@ -6918,7 +6916,7 @@
       <w:r>
         <w:t>Implémentation</w:t>
       </w:r>
-      <w:bookmarkEnd w:id="17"/>
+      <w:bookmarkEnd w:id="16"/>
     </w:p>
     <w:p>
       <w:pPr>
@@ -6928,17 +6926,17 @@
           <w:iCs/>
         </w:rPr>
       </w:pPr>
-      <w:bookmarkStart w:id="18" w:name="_Toc2333862"/>
-      <w:bookmarkStart w:id="19" w:name="_Toc25553317"/>
-      <w:bookmarkStart w:id="20" w:name="_Toc71691022"/>
-      <w:bookmarkStart w:id="21" w:name="_Ref254352701"/>
+      <w:bookmarkStart w:id="17" w:name="_Toc2333862"/>
+      <w:bookmarkStart w:id="18" w:name="_Toc25553317"/>
+      <w:bookmarkStart w:id="19" w:name="_Toc71691022"/>
+      <w:bookmarkStart w:id="20" w:name="_Ref254352701"/>
       <w:r>
         <w:rPr>
           <w:iCs/>
         </w:rPr>
         <w:t>Choix techniques</w:t>
       </w:r>
-      <w:bookmarkEnd w:id="18"/>
+      <w:bookmarkEnd w:id="17"/>
     </w:p>
     <w:p>
       <w:pPr>
@@ -7285,14 +7283,14 @@
           <w:iCs/>
         </w:rPr>
       </w:pPr>
-      <w:bookmarkStart w:id="22" w:name="_Toc2333863"/>
+      <w:bookmarkStart w:id="21" w:name="_Toc2333863"/>
       <w:r>
         <w:rPr>
           <w:iCs/>
         </w:rPr>
         <w:t>Modèle Logique de données</w:t>
       </w:r>
-      <w:bookmarkEnd w:id="22"/>
+      <w:bookmarkEnd w:id="21"/>
     </w:p>
     <w:p/>
     <w:p>
@@ -7350,7 +7348,7 @@
           <w:szCs w:val="28"/>
         </w:rPr>
       </w:pPr>
-      <w:bookmarkStart w:id="23" w:name="_Toc2333864"/>
+      <w:bookmarkStart w:id="22" w:name="_Toc2333864"/>
       <w:r>
         <w:rPr>
           <w:iCs/>
@@ -7372,7 +7370,7 @@
         <w:lastRenderedPageBreak/>
         <w:t>Points techniques spécifiques</w:t>
       </w:r>
-      <w:bookmarkEnd w:id="23"/>
+      <w:bookmarkEnd w:id="22"/>
     </w:p>
     <w:p>
       <w:pPr>
@@ -11091,35 +11089,35 @@
       <w:pPr>
         <w:pStyle w:val="Heading3"/>
       </w:pPr>
-      <w:bookmarkStart w:id="24" w:name="_Toc2333865"/>
+      <w:bookmarkStart w:id="23" w:name="_Toc2333865"/>
       <w:r>
         <w:t>Point 1</w:t>
       </w:r>
+      <w:bookmarkEnd w:id="23"/>
+    </w:p>
+    <w:p>
+      <w:pPr>
+        <w:pStyle w:val="Heading3"/>
+      </w:pPr>
+      <w:bookmarkStart w:id="24" w:name="_Toc2333866"/>
+      <w:r>
+        <w:t>Point 2</w:t>
+      </w:r>
       <w:bookmarkEnd w:id="24"/>
     </w:p>
     <w:p>
       <w:pPr>
         <w:pStyle w:val="Heading3"/>
       </w:pPr>
-      <w:bookmarkStart w:id="25" w:name="_Toc2333866"/>
-      <w:r>
-        <w:t>Point 2</w:t>
+      <w:bookmarkStart w:id="25" w:name="_Toc2333867"/>
+      <w:r>
+        <w:t>Point …</w:t>
       </w:r>
       <w:bookmarkEnd w:id="25"/>
     </w:p>
-    <w:p>
-      <w:pPr>
-        <w:pStyle w:val="Heading3"/>
-      </w:pPr>
-      <w:bookmarkStart w:id="26" w:name="_Toc2333867"/>
-      <w:r>
-        <w:t>Point …</w:t>
-      </w:r>
-      <w:bookmarkEnd w:id="26"/>
-    </w:p>
+    <w:bookmarkEnd w:id="18"/>
     <w:bookmarkEnd w:id="19"/>
     <w:bookmarkEnd w:id="20"/>
-    <w:bookmarkEnd w:id="21"/>
     <w:p>
       <w:pPr>
         <w:pStyle w:val="Help"/>
@@ -11177,67 +11175,67 @@
           <w:iCs/>
         </w:rPr>
       </w:pPr>
-      <w:bookmarkStart w:id="27" w:name="_Toc2333868"/>
+      <w:bookmarkStart w:id="26" w:name="_Toc2333868"/>
       <w:r>
         <w:rPr>
           <w:iCs/>
         </w:rPr>
         <w:t>Livraisons</w:t>
       </w:r>
+      <w:bookmarkEnd w:id="26"/>
+    </w:p>
+    <w:p>
+      <w:pPr>
+        <w:pStyle w:val="Help"/>
+      </w:pPr>
+      <w:r>
+        <w:t>Identification, date et raison de chaque livraison formelle effectuée au cours du projet.</w:t>
+      </w:r>
+    </w:p>
+    <w:p>
+      <w:pPr>
+        <w:pStyle w:val="Heading1"/>
+      </w:pPr>
+      <w:bookmarkStart w:id="27" w:name="_Toc2333869"/>
+      <w:bookmarkStart w:id="28" w:name="_Toc25553321"/>
+      <w:bookmarkStart w:id="29" w:name="_Toc71691025"/>
+      <w:r>
+        <w:t>Tests</w:t>
+      </w:r>
       <w:bookmarkEnd w:id="27"/>
     </w:p>
     <w:p>
       <w:pPr>
-        <w:pStyle w:val="Help"/>
-      </w:pPr>
-      <w:r>
-        <w:t>Identification, date et raison de chaque livraison formelle effectuée au cours du projet.</w:t>
-      </w:r>
-    </w:p>
-    <w:p>
-      <w:pPr>
-        <w:pStyle w:val="Heading1"/>
-      </w:pPr>
-      <w:bookmarkStart w:id="28" w:name="_Toc2333869"/>
-      <w:bookmarkStart w:id="29" w:name="_Toc25553321"/>
-      <w:bookmarkStart w:id="30" w:name="_Toc71691025"/>
-      <w:r>
-        <w:t>Tests</w:t>
+        <w:pStyle w:val="Heading2"/>
+        <w:rPr>
+          <w:iCs/>
+        </w:rPr>
+      </w:pPr>
+      <w:bookmarkStart w:id="30" w:name="_Toc2333870"/>
+      <w:r>
+        <w:rPr>
+          <w:iCs/>
+        </w:rPr>
+        <w:t>T</w:t>
+      </w:r>
+      <w:r>
+        <w:rPr>
+          <w:iCs/>
+        </w:rPr>
+        <w:t>est</w:t>
       </w:r>
       <w:bookmarkEnd w:id="28"/>
-    </w:p>
-    <w:p>
-      <w:pPr>
-        <w:pStyle w:val="Heading2"/>
+      <w:r>
         <w:rPr>
           <w:iCs/>
         </w:rPr>
-      </w:pPr>
-      <w:bookmarkStart w:id="31" w:name="_Toc2333870"/>
-      <w:r>
-        <w:rPr>
-          <w:iCs/>
-        </w:rPr>
-        <w:t>T</w:t>
-      </w:r>
-      <w:r>
-        <w:rPr>
-          <w:iCs/>
-        </w:rPr>
-        <w:t>est</w:t>
-      </w:r>
+        <w:t>s effectués</w:t>
+      </w:r>
+      <w:bookmarkStart w:id="31" w:name="_Toc25553322"/>
+      <w:bookmarkStart w:id="32" w:name="_Toc71691026"/>
+      <w:bookmarkStart w:id="33" w:name="_Toc2333871"/>
       <w:bookmarkEnd w:id="29"/>
-      <w:r>
-        <w:rPr>
-          <w:iCs/>
-        </w:rPr>
-        <w:t>s effectués</w:t>
-      </w:r>
-      <w:bookmarkStart w:id="32" w:name="_Toc25553322"/>
-      <w:bookmarkStart w:id="33" w:name="_Toc71691026"/>
-      <w:bookmarkStart w:id="34" w:name="_Toc2333871"/>
       <w:bookmarkEnd w:id="30"/>
-      <w:bookmarkEnd w:id="31"/>
     </w:p>
     <w:p>
       <w:pPr>
@@ -12419,15 +12417,15 @@
         </w:rPr>
         <w:t xml:space="preserve">Erreurs </w:t>
       </w:r>
+      <w:bookmarkEnd w:id="31"/>
+      <w:r>
+        <w:rPr>
+          <w:iCs/>
+        </w:rPr>
+        <w:t>restantes</w:t>
+      </w:r>
       <w:bookmarkEnd w:id="32"/>
-      <w:r>
-        <w:rPr>
-          <w:iCs/>
-        </w:rPr>
-        <w:t>restantes</w:t>
-      </w:r>
       <w:bookmarkEnd w:id="33"/>
-      <w:bookmarkEnd w:id="34"/>
       <w:r>
         <w:rPr>
           <w:iCs/>
@@ -12562,18 +12560,18 @@
           <w:tab w:val="num" w:pos="360"/>
         </w:tabs>
       </w:pPr>
-      <w:bookmarkStart w:id="35" w:name="_Toc25553328"/>
-      <w:bookmarkStart w:id="36" w:name="_Toc71703263"/>
-      <w:bookmarkStart w:id="37" w:name="_Toc2333872"/>
+      <w:bookmarkStart w:id="34" w:name="_Toc25553328"/>
+      <w:bookmarkStart w:id="35" w:name="_Toc71703263"/>
+      <w:bookmarkStart w:id="36" w:name="_Toc2333872"/>
       <w:r>
         <w:t>C</w:t>
       </w:r>
+      <w:bookmarkEnd w:id="34"/>
       <w:bookmarkEnd w:id="35"/>
+      <w:r>
+        <w:t>onclusions</w:t>
+      </w:r>
       <w:bookmarkEnd w:id="36"/>
-      <w:r>
-        <w:t>onclusions</w:t>
-      </w:r>
-      <w:bookmarkEnd w:id="37"/>
     </w:p>
     <w:p>
       <w:pPr>
@@ -12651,8 +12649,8 @@
       <w:pPr>
         <w:jc w:val="both"/>
       </w:pPr>
-      <w:bookmarkStart w:id="38" w:name="_Toc71703264"/>
-      <w:bookmarkStart w:id="39" w:name="_Toc2333873"/>
+      <w:bookmarkStart w:id="37" w:name="_Toc71703264"/>
+      <w:bookmarkStart w:id="38" w:name="_Toc2333873"/>
       <w:r>
         <w:t xml:space="preserve">Le but </w:t>
       </w:r>
@@ -12814,11 +12812,11 @@
         <w:lastRenderedPageBreak/>
         <w:t>A</w:t>
       </w:r>
+      <w:bookmarkEnd w:id="37"/>
+      <w:r>
+        <w:t>nnexes</w:t>
+      </w:r>
       <w:bookmarkEnd w:id="38"/>
-      <w:r>
-        <w:t>nnexes</w:t>
-      </w:r>
-      <w:bookmarkEnd w:id="39"/>
     </w:p>
     <w:p>
       <w:pPr>
@@ -12828,16 +12826,16 @@
           <w:iCs/>
         </w:rPr>
       </w:pPr>
-      <w:bookmarkStart w:id="40" w:name="_Toc71703265"/>
-      <w:bookmarkStart w:id="41" w:name="_Toc2333874"/>
+      <w:bookmarkStart w:id="39" w:name="_Toc71703265"/>
+      <w:bookmarkStart w:id="40" w:name="_Toc2333874"/>
       <w:r>
         <w:rPr>
           <w:iCs/>
         </w:rPr>
         <w:t>Sources – Bibliographie</w:t>
       </w:r>
+      <w:bookmarkEnd w:id="39"/>
       <w:bookmarkEnd w:id="40"/>
-      <w:bookmarkEnd w:id="41"/>
     </w:p>
     <w:p>
       <w:hyperlink r:id="rId29" w:history="1">
@@ -13493,9 +13491,9 @@
           <w:lang w:val="en-US"/>
         </w:rPr>
       </w:pPr>
-      <w:bookmarkStart w:id="42" w:name="_Toc25553330"/>
-      <w:bookmarkStart w:id="43" w:name="_Toc71703266"/>
-      <w:bookmarkStart w:id="44" w:name="_Toc2333875"/>
+      <w:bookmarkStart w:id="41" w:name="_Toc25553330"/>
+      <w:bookmarkStart w:id="42" w:name="_Toc71703266"/>
+      <w:bookmarkStart w:id="43" w:name="_Toc2333875"/>
       <w:r>
         <w:rPr>
           <w:iCs/>
@@ -13519,15 +13517,15 @@
         <w:lastRenderedPageBreak/>
         <w:t xml:space="preserve">Journal de bord </w:t>
       </w:r>
+      <w:bookmarkEnd w:id="41"/>
       <w:bookmarkEnd w:id="42"/>
+      <w:r>
+        <w:rPr>
+          <w:iCs/>
+        </w:rPr>
+        <w:t>du projet</w:t>
+      </w:r>
       <w:bookmarkEnd w:id="43"/>
-      <w:r>
-        <w:rPr>
-          <w:iCs/>
-        </w:rPr>
-        <w:t>du projet</w:t>
-      </w:r>
-      <w:bookmarkEnd w:id="44"/>
     </w:p>
     <w:p/>
     <w:tbl>
@@ -17067,13 +17065,20 @@
                 <w:tab w:val="left" w:pos="735"/>
               </w:tabs>
             </w:pPr>
+            <w:r>
+              <w:t>27.03.2020</w:t>
+            </w:r>
           </w:p>
         </w:tc>
         <w:tc>
           <w:tcPr>
             <w:tcW w:w="1041" w:type="dxa"/>
           </w:tcPr>
-          <w:p/>
+          <w:p>
+            <w:r>
+              <w:t>1h</w:t>
+            </w:r>
+          </w:p>
         </w:tc>
         <w:tc>
           <w:tcPr>
@@ -17088,6 +17093,17 @@
                 <w:szCs w:val="22"/>
               </w:rPr>
             </w:pPr>
+            <w:r>
+              <w:rPr>
+                <w:rFonts w:ascii="Calibri" w:hAnsi="Calibri" w:cs="Calibri"/>
+                <w:color w:val="000000"/>
+                <w:sz w:val="22"/>
+                <w:szCs w:val="22"/>
+              </w:rPr>
+              <w:t>Rédaction de la conclusion + correction de quelques fautes</w:t>
+            </w:r>
+            <w:bookmarkStart w:id="44" w:name="_GoBack"/>
+            <w:bookmarkEnd w:id="44"/>
           </w:p>
         </w:tc>
       </w:tr>
@@ -17489,14 +17505,27 @@
     <w:r>
       <w:tab/>
     </w:r>
-    <w:fldSimple w:instr=" SAVEDATE  \* MERGEFORMAT ">
-      <w:r>
-        <w:rPr>
-          <w:noProof/>
-        </w:rPr>
-        <w:t>26/03/2020 16:56:00</w:t>
-      </w:r>
-    </w:fldSimple>
+    <w:r>
+      <w:fldChar w:fldCharType="begin"/>
+    </w:r>
+    <w:r>
+      <w:instrText xml:space="preserve"> SAVEDATE  \* MERGEFORMAT </w:instrText>
+    </w:r>
+    <w:r>
+      <w:fldChar w:fldCharType="separate"/>
+    </w:r>
+    <w:r>
+      <w:rPr>
+        <w:noProof/>
+      </w:rPr>
+      <w:t>27/03/2020 17:00:00</w:t>
+    </w:r>
+    <w:r>
+      <w:rPr>
+        <w:noProof/>
+      </w:rPr>
+      <w:fldChar w:fldCharType="end"/>
+    </w:r>
     <w:r>
       <w:rPr>
         <w:rStyle w:val="PageNumber"/>

</xml_diff>

<commit_message>
Angular ajout de commentaires
</commit_message>
<xml_diff>
--- a/Docs/Luca Coduri/Dossier_BoardGameManager_Angular_Luca_Coduri.docx
+++ b/Docs/Luca Coduri/Dossier_BoardGameManager_Angular_Luca_Coduri.docx
@@ -17102,8 +17102,6 @@
               </w:rPr>
               <w:t>Rédaction de la conclusion + correction de quelques fautes</w:t>
             </w:r>
-            <w:bookmarkStart w:id="44" w:name="_GoBack"/>
-            <w:bookmarkEnd w:id="44"/>
           </w:p>
         </w:tc>
       </w:tr>
@@ -17121,13 +17119,20 @@
                 <w:tab w:val="left" w:pos="735"/>
               </w:tabs>
             </w:pPr>
+            <w:r>
+              <w:t>28.03.2020</w:t>
+            </w:r>
           </w:p>
         </w:tc>
         <w:tc>
           <w:tcPr>
             <w:tcW w:w="1041" w:type="dxa"/>
           </w:tcPr>
-          <w:p/>
+          <w:p>
+            <w:r>
+              <w:t>1h</w:t>
+            </w:r>
+          </w:p>
         </w:tc>
         <w:tc>
           <w:tcPr>
@@ -17142,6 +17147,15 @@
                 <w:szCs w:val="22"/>
               </w:rPr>
             </w:pPr>
+            <w:r>
+              <w:rPr>
+                <w:rFonts w:ascii="Calibri" w:hAnsi="Calibri" w:cs="Calibri"/>
+                <w:color w:val="000000"/>
+                <w:sz w:val="22"/>
+                <w:szCs w:val="22"/>
+              </w:rPr>
+              <w:t>Ajout de commentaire dans l’API pour docjs</w:t>
+            </w:r>
           </w:p>
         </w:tc>
       </w:tr>
@@ -17159,13 +17173,20 @@
                 <w:tab w:val="left" w:pos="735"/>
               </w:tabs>
             </w:pPr>
+            <w:r>
+              <w:t>28.03.2020</w:t>
+            </w:r>
           </w:p>
         </w:tc>
         <w:tc>
           <w:tcPr>
             <w:tcW w:w="1041" w:type="dxa"/>
           </w:tcPr>
-          <w:p/>
+          <w:p>
+            <w:r>
+              <w:t>1h</w:t>
+            </w:r>
+          </w:p>
         </w:tc>
         <w:tc>
           <w:tcPr>
@@ -17180,6 +17201,44 @@
                 <w:szCs w:val="22"/>
               </w:rPr>
             </w:pPr>
+            <w:r>
+              <w:rPr>
+                <w:rFonts w:ascii="Calibri" w:hAnsi="Calibri" w:cs="Calibri"/>
+                <w:color w:val="000000"/>
+                <w:sz w:val="22"/>
+                <w:szCs w:val="22"/>
+              </w:rPr>
+              <w:t xml:space="preserve">Ajout de commentaire </w:t>
+            </w:r>
+            <w:r>
+              <w:rPr>
+                <w:rFonts w:ascii="Calibri" w:hAnsi="Calibri" w:cs="Calibri"/>
+                <w:color w:val="000000"/>
+                <w:sz w:val="22"/>
+                <w:szCs w:val="22"/>
+              </w:rPr>
+              <w:t>dans</w:t>
+            </w:r>
+            <w:r>
+              <w:rPr>
+                <w:rFonts w:ascii="Calibri" w:hAnsi="Calibri" w:cs="Calibri"/>
+                <w:color w:val="000000"/>
+                <w:sz w:val="22"/>
+                <w:szCs w:val="22"/>
+              </w:rPr>
+              <w:t xml:space="preserve"> Angular</w:t>
+            </w:r>
+            <w:r>
+              <w:rPr>
+                <w:rFonts w:ascii="Calibri" w:hAnsi="Calibri" w:cs="Calibri"/>
+                <w:color w:val="000000"/>
+                <w:sz w:val="22"/>
+                <w:szCs w:val="22"/>
+              </w:rPr>
+              <w:t xml:space="preserve"> pour docjs</w:t>
+            </w:r>
+            <w:bookmarkStart w:id="44" w:name="_GoBack"/>
+            <w:bookmarkEnd w:id="44"/>
           </w:p>
         </w:tc>
       </w:tr>
@@ -17505,27 +17564,14 @@
     <w:r>
       <w:tab/>
     </w:r>
-    <w:r>
-      <w:fldChar w:fldCharType="begin"/>
-    </w:r>
-    <w:r>
-      <w:instrText xml:space="preserve"> SAVEDATE  \* MERGEFORMAT </w:instrText>
-    </w:r>
-    <w:r>
-      <w:fldChar w:fldCharType="separate"/>
-    </w:r>
-    <w:r>
-      <w:rPr>
-        <w:noProof/>
-      </w:rPr>
-      <w:t>27/03/2020 17:00:00</w:t>
-    </w:r>
-    <w:r>
-      <w:rPr>
-        <w:noProof/>
-      </w:rPr>
-      <w:fldChar w:fldCharType="end"/>
-    </w:r>
+    <w:fldSimple w:instr=" SAVEDATE  \* MERGEFORMAT ">
+      <w:r>
+        <w:rPr>
+          <w:noProof/>
+        </w:rPr>
+        <w:t>28/03/2020 12:14:00</w:t>
+      </w:r>
+    </w:fldSimple>
     <w:r>
       <w:rPr>
         <w:rStyle w:val="PageNumber"/>

</xml_diff>